<commit_message>
Adds separate window titles
</commit_message>
<xml_diff>
--- a/PTL-Digital-Datasheet-Documentation.docx
+++ b/PTL-Digital-Datasheet-Documentation.docx
@@ -656,6 +656,7 @@
     <w:p>
       <w:pPr>
         <w:pStyle w:val="Heading1"/>
+        <w:spacing w:line="360" w:lineRule="auto"/>
         <w:rPr>
           <w:sz w:val="36"/>
           <w:szCs w:val="36"/>
@@ -668,6 +669,159 @@
         </w:rPr>
         <w:t>Measurement/Observation</w:t>
       </w:r>
+    </w:p>
+    <w:p/>
+    <w:p>
+      <w:pPr>
+        <w:pStyle w:val="Heading1"/>
+        <w:spacing w:line="360" w:lineRule="auto"/>
+        <w:rPr>
+          <w:sz w:val="36"/>
+          <w:szCs w:val="36"/>
+        </w:rPr>
+      </w:pPr>
+      <w:r>
+        <w:rPr>
+          <w:sz w:val="36"/>
+          <w:szCs w:val="36"/>
+        </w:rPr>
+        <w:lastRenderedPageBreak/>
+        <w:t>Separate Windows</w:t>
+      </w:r>
+    </w:p>
+    <w:p>
+      <w:pPr>
+        <w:pStyle w:val="Heading2"/>
+        <w:spacing w:line="360" w:lineRule="auto"/>
+        <w:rPr>
+          <w:sz w:val="28"/>
+          <w:szCs w:val="28"/>
+        </w:rPr>
+      </w:pPr>
+      <w:r>
+        <w:rPr>
+          <w:sz w:val="28"/>
+          <w:szCs w:val="28"/>
+        </w:rPr>
+        <w:t>Open Job</w:t>
+      </w:r>
+    </w:p>
+    <w:p>
+      <w:pPr>
+        <w:pStyle w:val="Heading2"/>
+        <w:spacing w:line="360" w:lineRule="auto"/>
+        <w:rPr>
+          <w:sz w:val="28"/>
+          <w:szCs w:val="28"/>
+        </w:rPr>
+      </w:pPr>
+      <w:r>
+        <w:rPr>
+          <w:sz w:val="28"/>
+          <w:szCs w:val="28"/>
+        </w:rPr>
+        <w:t>Edit Remarks Document</w:t>
+      </w:r>
+    </w:p>
+    <w:p>
+      <w:pPr>
+        <w:pStyle w:val="Heading2"/>
+        <w:spacing w:line="360" w:lineRule="auto"/>
+        <w:rPr>
+          <w:sz w:val="28"/>
+          <w:szCs w:val="28"/>
+        </w:rPr>
+      </w:pPr>
+      <w:r>
+        <w:rPr>
+          <w:sz w:val="28"/>
+          <w:szCs w:val="28"/>
+        </w:rPr>
+        <w:t xml:space="preserve">Edit </w:t>
+      </w:r>
+      <w:r>
+        <w:rPr>
+          <w:sz w:val="28"/>
+          <w:szCs w:val="28"/>
+        </w:rPr>
+        <w:t>Specification Requirements</w:t>
+      </w:r>
+    </w:p>
+    <w:p>
+      <w:pPr>
+        <w:pStyle w:val="Heading2"/>
+        <w:spacing w:line="360" w:lineRule="auto"/>
+        <w:rPr>
+          <w:sz w:val="28"/>
+          <w:szCs w:val="28"/>
+        </w:rPr>
+      </w:pPr>
+      <w:r>
+        <w:rPr>
+          <w:sz w:val="28"/>
+          <w:szCs w:val="28"/>
+        </w:rPr>
+        <w:t>Test Report Structure</w:t>
+      </w:r>
+    </w:p>
+    <w:p>
+      <w:pPr>
+        <w:pStyle w:val="Heading2"/>
+        <w:spacing w:line="360" w:lineRule="auto"/>
+        <w:rPr>
+          <w:sz w:val="28"/>
+          <w:szCs w:val="28"/>
+        </w:rPr>
+      </w:pPr>
+      <w:r>
+        <w:rPr>
+          <w:sz w:val="28"/>
+          <w:szCs w:val="28"/>
+        </w:rPr>
+        <w:t>Measurement Zoom</w:t>
+      </w:r>
+    </w:p>
+    <w:p>
+      <w:pPr>
+        <w:pStyle w:val="Heading2"/>
+        <w:spacing w:line="360" w:lineRule="auto"/>
+        <w:rPr>
+          <w:sz w:val="28"/>
+          <w:szCs w:val="28"/>
+        </w:rPr>
+      </w:pPr>
+      <w:r>
+        <w:rPr>
+          <w:sz w:val="28"/>
+          <w:szCs w:val="28"/>
+        </w:rPr>
+        <w:t>Requirement Structure</w:t>
+      </w:r>
+    </w:p>
+    <w:p>
+      <w:pPr>
+        <w:pStyle w:val="Heading2"/>
+        <w:rPr>
+          <w:sz w:val="28"/>
+          <w:szCs w:val="28"/>
+        </w:rPr>
+      </w:pPr>
+      <w:r>
+        <w:rPr>
+          <w:sz w:val="28"/>
+          <w:szCs w:val="28"/>
+        </w:rPr>
+        <w:t>Remarks Document</w:t>
+      </w:r>
+    </w:p>
+    <w:p>
+      <w:pPr>
+        <w:pStyle w:val="Heading2"/>
+        <w:rPr>
+          <w:sz w:val="28"/>
+          <w:szCs w:val="28"/>
+        </w:rPr>
+      </w:pPr>
     </w:p>
     <w:sectPr>
       <w:pgSz w:w="12240" w:h="15840"/>
@@ -1709,6 +1863,7 @@
   <w:style w:type="character" w:default="1" w:styleId="DefaultParagraphFont">
     <w:name w:val="Default Paragraph Font"/>
     <w:uiPriority w:val="1"/>
+    <w:semiHidden/>
     <w:unhideWhenUsed/>
   </w:style>
   <w:style w:type="table" w:default="1" w:styleId="TableNormal">

</xml_diff>

<commit_message>
Adds edit-spec-reqs.png and open-job.png to images dir and document
</commit_message>
<xml_diff>
--- a/PTL-Digital-Datasheet-Documentation.docx
+++ b/PTL-Digital-Datasheet-Documentation.docx
@@ -167,6 +167,73 @@
       </w:r>
       <w:r>
         <w:t>: Opens the “Open Job” window to select desired job to open.</w:t>
+      </w:r>
+    </w:p>
+    <w:p>
+      <w:pPr>
+        <w:rPr>
+          <w:b/>
+          <w:bCs/>
+        </w:rPr>
+      </w:pPr>
+      <w:r>
+        <w:rPr>
+          <w:noProof/>
+        </w:rPr>
+        <w:drawing>
+          <wp:inline distT="0" distB="0" distL="0" distR="0" wp14:anchorId="36C24085" wp14:editId="38F6703D">
+            <wp:extent cx="3667125" cy="1638903"/>
+            <wp:effectExtent l="152400" t="152400" r="352425" b="361950"/>
+            <wp:docPr id="5" name="Picture 5"/>
+            <wp:cNvGraphicFramePr>
+              <a:graphicFrameLocks xmlns:a="http://schemas.openxmlformats.org/drawingml/2006/main" noChangeAspect="1"/>
+            </wp:cNvGraphicFramePr>
+            <a:graphic xmlns:a="http://schemas.openxmlformats.org/drawingml/2006/main">
+              <a:graphicData uri="http://schemas.openxmlformats.org/drawingml/2006/picture">
+                <pic:pic xmlns:pic="http://schemas.openxmlformats.org/drawingml/2006/picture">
+                  <pic:nvPicPr>
+                    <pic:cNvPr id="0" name="Picture 3"/>
+                    <pic:cNvPicPr>
+                      <a:picLocks noChangeAspect="1" noChangeArrowheads="1"/>
+                    </pic:cNvPicPr>
+                  </pic:nvPicPr>
+                  <pic:blipFill>
+                    <a:blip r:embed="rId5">
+                      <a:extLst>
+                        <a:ext uri="{28A0092B-C50C-407E-A947-70E740481C1C}">
+                          <a14:useLocalDpi xmlns:a14="http://schemas.microsoft.com/office/drawing/2010/main" val="0"/>
+                        </a:ext>
+                      </a:extLst>
+                    </a:blip>
+                    <a:srcRect/>
+                    <a:stretch>
+                      <a:fillRect/>
+                    </a:stretch>
+                  </pic:blipFill>
+                  <pic:spPr bwMode="auto">
+                    <a:xfrm>
+                      <a:off x="0" y="0"/>
+                      <a:ext cx="3737851" cy="1670512"/>
+                    </a:xfrm>
+                    <a:prstGeom prst="rect">
+                      <a:avLst/>
+                    </a:prstGeom>
+                    <a:ln>
+                      <a:noFill/>
+                    </a:ln>
+                    <a:effectLst>
+                      <a:outerShdw blurRad="292100" dist="139700" dir="2700000" algn="tl" rotWithShape="0">
+                        <a:srgbClr val="333333">
+                          <a:alpha val="65000"/>
+                        </a:srgbClr>
+                      </a:outerShdw>
+                    </a:effectLst>
+                  </pic:spPr>
+                </pic:pic>
+              </a:graphicData>
+            </a:graphic>
+          </wp:inline>
+        </w:drawing>
       </w:r>
     </w:p>
     <w:p>
@@ -258,7 +325,7 @@
                     </pic:cNvPicPr>
                   </pic:nvPicPr>
                   <pic:blipFill>
-                    <a:blip r:embed="rId5">
+                    <a:blip r:embed="rId6">
                       <a:extLst>
                         <a:ext uri="{28A0092B-C50C-407E-A947-70E740481C1C}">
                           <a14:useLocalDpi xmlns:a14="http://schemas.microsoft.com/office/drawing/2010/main" val="0"/>
@@ -342,10 +409,75 @@
           <w:b/>
           <w:bCs/>
         </w:rPr>
+        <w:lastRenderedPageBreak/>
         <w:t>Specification Requirements:</w:t>
       </w:r>
       <w:r>
         <w:t xml:space="preserve"> Opens “Edit Specification Requirements” window to update the specification requirements.</w:t>
+      </w:r>
+    </w:p>
+    <w:p>
+      <w:pPr>
+        <w:ind w:left="-1152"/>
+      </w:pPr>
+      <w:r>
+        <w:rPr>
+          <w:noProof/>
+        </w:rPr>
+        <w:drawing>
+          <wp:inline distT="0" distB="0" distL="0" distR="0" wp14:anchorId="5AA430B2" wp14:editId="7E01E0E4">
+            <wp:extent cx="7005955" cy="1724025"/>
+            <wp:effectExtent l="152400" t="152400" r="366395" b="371475"/>
+            <wp:docPr id="2" name="Picture 2"/>
+            <wp:cNvGraphicFramePr>
+              <a:graphicFrameLocks xmlns:a="http://schemas.openxmlformats.org/drawingml/2006/main" noChangeAspect="1"/>
+            </wp:cNvGraphicFramePr>
+            <a:graphic xmlns:a="http://schemas.openxmlformats.org/drawingml/2006/main">
+              <a:graphicData uri="http://schemas.openxmlformats.org/drawingml/2006/picture">
+                <pic:pic xmlns:pic="http://schemas.openxmlformats.org/drawingml/2006/picture">
+                  <pic:nvPicPr>
+                    <pic:cNvPr id="0" name="Picture 1"/>
+                    <pic:cNvPicPr>
+                      <a:picLocks noChangeAspect="1" noChangeArrowheads="1"/>
+                    </pic:cNvPicPr>
+                  </pic:nvPicPr>
+                  <pic:blipFill>
+                    <a:blip r:embed="rId7">
+                      <a:extLst>
+                        <a:ext uri="{28A0092B-C50C-407E-A947-70E740481C1C}">
+                          <a14:useLocalDpi xmlns:a14="http://schemas.microsoft.com/office/drawing/2010/main" val="0"/>
+                        </a:ext>
+                      </a:extLst>
+                    </a:blip>
+                    <a:srcRect/>
+                    <a:stretch>
+                      <a:fillRect/>
+                    </a:stretch>
+                  </pic:blipFill>
+                  <pic:spPr bwMode="auto">
+                    <a:xfrm>
+                      <a:off x="0" y="0"/>
+                      <a:ext cx="7022616" cy="1728125"/>
+                    </a:xfrm>
+                    <a:prstGeom prst="rect">
+                      <a:avLst/>
+                    </a:prstGeom>
+                    <a:ln>
+                      <a:noFill/>
+                    </a:ln>
+                    <a:effectLst>
+                      <a:outerShdw blurRad="292100" dist="139700" dir="2700000" algn="tl" rotWithShape="0">
+                        <a:srgbClr val="333333">
+                          <a:alpha val="65000"/>
+                        </a:srgbClr>
+                      </a:outerShdw>
+                    </a:effectLst>
+                  </pic:spPr>
+                </pic:pic>
+              </a:graphicData>
+            </a:graphic>
+          </wp:inline>
+        </w:drawing>
       </w:r>
     </w:p>
     <w:p>
@@ -461,7 +593,6 @@
           <w:sz w:val="36"/>
           <w:szCs w:val="36"/>
         </w:rPr>
-        <w:lastRenderedPageBreak/>
         <w:t>Form</w:t>
       </w:r>
     </w:p>
@@ -518,7 +649,7 @@
                     </pic:cNvPicPr>
                   </pic:nvPicPr>
                   <pic:blipFill>
-                    <a:blip r:embed="rId6" cstate="print">
+                    <a:blip r:embed="rId8" cstate="print">
                       <a:extLst>
                         <a:ext uri="{28A0092B-C50C-407E-A947-70E740481C1C}">
                           <a14:useLocalDpi xmlns:a14="http://schemas.microsoft.com/office/drawing/2010/main" val="0"/>
@@ -616,7 +747,7 @@
                     </pic:cNvPicPr>
                   </pic:nvPicPr>
                   <pic:blipFill>
-                    <a:blip r:embed="rId7" cstate="print">
+                    <a:blip r:embed="rId9" cstate="print">
                       <a:extLst>
                         <a:ext uri="{28A0092B-C50C-407E-A947-70E740481C1C}">
                           <a14:useLocalDpi xmlns:a14="http://schemas.microsoft.com/office/drawing/2010/main" val="0"/>
@@ -685,7 +816,6 @@
           <w:sz w:val="36"/>
           <w:szCs w:val="36"/>
         </w:rPr>
-        <w:lastRenderedPageBreak/>
         <w:t>Separate Windows</w:t>
       </w:r>
     </w:p>

</xml_diff>

<commit_message>
Adds menu and test report structure images to directory and document
</commit_message>
<xml_diff>
--- a/PTL-Digital-Datasheet-Documentation.docx
+++ b/PTL-Digital-Datasheet-Documentation.docx
@@ -2,6 +2,2244 @@
 <file path=word/document.xml><?xml version="1.0" encoding="utf-8"?>
 <w:document xmlns:wpc="http://schemas.microsoft.com/office/word/2010/wordprocessingCanvas" xmlns:cx="http://schemas.microsoft.com/office/drawing/2014/chartex" xmlns:cx1="http://schemas.microsoft.com/office/drawing/2015/9/8/chartex" xmlns:cx2="http://schemas.microsoft.com/office/drawing/2015/10/21/chartex" xmlns:cx3="http://schemas.microsoft.com/office/drawing/2016/5/9/chartex" xmlns:cx4="http://schemas.microsoft.com/office/drawing/2016/5/10/chartex" xmlns:cx5="http://schemas.microsoft.com/office/drawing/2016/5/11/chartex" xmlns:cx6="http://schemas.microsoft.com/office/drawing/2016/5/12/chartex" xmlns:cx7="http://schemas.microsoft.com/office/drawing/2016/5/13/chartex" xmlns:cx8="http://schemas.microsoft.com/office/drawing/2016/5/14/chartex" xmlns:mc="http://schemas.openxmlformats.org/markup-compatibility/2006" xmlns:aink="http://schemas.microsoft.com/office/drawing/2016/ink" xmlns:am3d="http://schemas.microsoft.com/office/drawing/2017/model3d" xmlns:o="urn:schemas-microsoft-com:office:office" xmlns:r="http://schemas.openxmlformats.org/officeDocument/2006/relationships" xmlns:m="http://schemas.openxmlformats.org/officeDocument/2006/math" xmlns:v="urn:schemas-microsoft-com:vml" xmlns:wp14="http://schemas.microsoft.com/office/word/2010/wordprocessingDrawing" xmlns:wp="http://schemas.openxmlformats.org/drawingml/2006/wordprocessingDrawing" xmlns:w10="urn:schemas-microsoft-com:office:word" xmlns:w="http://schemas.openxmlformats.org/wordprocessingml/2006/main" xmlns:w14="http://schemas.microsoft.com/office/word/2010/wordml" xmlns:w15="http://schemas.microsoft.com/office/word/2012/wordml" xmlns:w16cex="http://schemas.microsoft.com/office/word/2018/wordml/cex" xmlns:w16cid="http://schemas.microsoft.com/office/word/2016/wordml/cid" xmlns:w16="http://schemas.microsoft.com/office/word/2018/wordml" xmlns:w16se="http://schemas.microsoft.com/office/word/2015/wordml/symex" xmlns:wpg="http://schemas.microsoft.com/office/word/2010/wordprocessingGroup" xmlns:wpi="http://schemas.microsoft.com/office/word/2010/wordprocessingInk" xmlns:wne="http://schemas.microsoft.com/office/word/2006/wordml" xmlns:wps="http://schemas.microsoft.com/office/word/2010/wordprocessingShape" mc:Ignorable="w14 w15 w16se w16cid w16 w16cex wp14">
   <w:body>
+    <w:sdt>
+      <w:sdtPr>
+        <w:id w:val="845521801"/>
+        <w:docPartObj>
+          <w:docPartGallery w:val="Cover Pages"/>
+          <w:docPartUnique/>
+        </w:docPartObj>
+      </w:sdtPr>
+      <w:sdtContent>
+        <w:p>
+          <w:r>
+            <w:rPr>
+              <w:noProof/>
+            </w:rPr>
+            <mc:AlternateContent>
+              <mc:Choice Requires="wpg">
+                <w:drawing>
+                  <wp:anchor distT="0" distB="0" distL="114300" distR="114300" simplePos="0" relativeHeight="251665408" behindDoc="0" locked="0" layoutInCell="1" allowOverlap="1" wp14:anchorId="2487CB95" wp14:editId="0899D3A5">
+                    <wp:simplePos x="0" y="0"/>
+                    <wp:positionH relativeFrom="page">
+                      <wp:align>center</wp:align>
+                    </wp:positionH>
+                    <mc:AlternateContent>
+                      <mc:Choice Requires="wp14">
+                        <wp:positionV relativeFrom="page">
+                          <wp14:pctPosVOffset>2300</wp14:pctPosVOffset>
+                        </wp:positionV>
+                      </mc:Choice>
+                      <mc:Fallback>
+                        <wp:positionV relativeFrom="page">
+                          <wp:posOffset>231140</wp:posOffset>
+                        </wp:positionV>
+                      </mc:Fallback>
+                    </mc:AlternateContent>
+                    <wp:extent cx="7315200" cy="1215391"/>
+                    <wp:effectExtent l="0" t="0" r="1270" b="1905"/>
+                    <wp:wrapNone/>
+                    <wp:docPr id="149" name="Group 149"/>
+                    <wp:cNvGraphicFramePr/>
+                    <a:graphic xmlns:a="http://schemas.openxmlformats.org/drawingml/2006/main">
+                      <a:graphicData uri="http://schemas.microsoft.com/office/word/2010/wordprocessingGroup">
+                        <wpg:wgp>
+                          <wpg:cNvGrpSpPr/>
+                          <wpg:grpSpPr>
+                            <a:xfrm>
+                              <a:off x="0" y="0"/>
+                              <a:ext cx="7315200" cy="1215391"/>
+                              <a:chOff x="0" y="-1"/>
+                              <a:chExt cx="7315200" cy="1216153"/>
+                            </a:xfrm>
+                          </wpg:grpSpPr>
+                          <wps:wsp>
+                            <wps:cNvPr id="150" name="Rectangle 51"/>
+                            <wps:cNvSpPr/>
+                            <wps:spPr>
+                              <a:xfrm>
+                                <a:off x="0" y="-1"/>
+                                <a:ext cx="7315200" cy="1130373"/>
+                              </a:xfrm>
+                              <a:custGeom>
+                                <a:avLst/>
+                                <a:gdLst>
+                                  <a:gd name="connsiteX0" fmla="*/ 0 w 7312660"/>
+                                  <a:gd name="connsiteY0" fmla="*/ 0 h 1215390"/>
+                                  <a:gd name="connsiteX1" fmla="*/ 7312660 w 7312660"/>
+                                  <a:gd name="connsiteY1" fmla="*/ 0 h 1215390"/>
+                                  <a:gd name="connsiteX2" fmla="*/ 7312660 w 7312660"/>
+                                  <a:gd name="connsiteY2" fmla="*/ 1215390 h 1215390"/>
+                                  <a:gd name="connsiteX3" fmla="*/ 0 w 7312660"/>
+                                  <a:gd name="connsiteY3" fmla="*/ 1215390 h 1215390"/>
+                                  <a:gd name="connsiteX4" fmla="*/ 0 w 7312660"/>
+                                  <a:gd name="connsiteY4" fmla="*/ 0 h 1215390"/>
+                                  <a:gd name="connsiteX0" fmla="*/ 0 w 7312660"/>
+                                  <a:gd name="connsiteY0" fmla="*/ 0 h 1215390"/>
+                                  <a:gd name="connsiteX1" fmla="*/ 7312660 w 7312660"/>
+                                  <a:gd name="connsiteY1" fmla="*/ 0 h 1215390"/>
+                                  <a:gd name="connsiteX2" fmla="*/ 7312660 w 7312660"/>
+                                  <a:gd name="connsiteY2" fmla="*/ 1215390 h 1215390"/>
+                                  <a:gd name="connsiteX3" fmla="*/ 3667125 w 7312660"/>
+                                  <a:gd name="connsiteY3" fmla="*/ 1209675 h 1215390"/>
+                                  <a:gd name="connsiteX4" fmla="*/ 0 w 7312660"/>
+                                  <a:gd name="connsiteY4" fmla="*/ 1215390 h 1215390"/>
+                                  <a:gd name="connsiteX5" fmla="*/ 0 w 7312660"/>
+                                  <a:gd name="connsiteY5" fmla="*/ 0 h 1215390"/>
+                                  <a:gd name="connsiteX0" fmla="*/ 0 w 7312660"/>
+                                  <a:gd name="connsiteY0" fmla="*/ 0 h 1215390"/>
+                                  <a:gd name="connsiteX1" fmla="*/ 7312660 w 7312660"/>
+                                  <a:gd name="connsiteY1" fmla="*/ 0 h 1215390"/>
+                                  <a:gd name="connsiteX2" fmla="*/ 7312660 w 7312660"/>
+                                  <a:gd name="connsiteY2" fmla="*/ 1215390 h 1215390"/>
+                                  <a:gd name="connsiteX3" fmla="*/ 3619500 w 7312660"/>
+                                  <a:gd name="connsiteY3" fmla="*/ 733425 h 1215390"/>
+                                  <a:gd name="connsiteX4" fmla="*/ 0 w 7312660"/>
+                                  <a:gd name="connsiteY4" fmla="*/ 1215390 h 1215390"/>
+                                  <a:gd name="connsiteX5" fmla="*/ 0 w 7312660"/>
+                                  <a:gd name="connsiteY5" fmla="*/ 0 h 1215390"/>
+                                  <a:gd name="connsiteX0" fmla="*/ 0 w 7312660"/>
+                                  <a:gd name="connsiteY0" fmla="*/ 0 h 1215390"/>
+                                  <a:gd name="connsiteX1" fmla="*/ 7312660 w 7312660"/>
+                                  <a:gd name="connsiteY1" fmla="*/ 0 h 1215390"/>
+                                  <a:gd name="connsiteX2" fmla="*/ 7312660 w 7312660"/>
+                                  <a:gd name="connsiteY2" fmla="*/ 1129665 h 1215390"/>
+                                  <a:gd name="connsiteX3" fmla="*/ 3619500 w 7312660"/>
+                                  <a:gd name="connsiteY3" fmla="*/ 733425 h 1215390"/>
+                                  <a:gd name="connsiteX4" fmla="*/ 0 w 7312660"/>
+                                  <a:gd name="connsiteY4" fmla="*/ 1215390 h 1215390"/>
+                                  <a:gd name="connsiteX5" fmla="*/ 0 w 7312660"/>
+                                  <a:gd name="connsiteY5" fmla="*/ 0 h 1215390"/>
+                                  <a:gd name="connsiteX0" fmla="*/ 9525 w 7322185"/>
+                                  <a:gd name="connsiteY0" fmla="*/ 0 h 1129665"/>
+                                  <a:gd name="connsiteX1" fmla="*/ 7322185 w 7322185"/>
+                                  <a:gd name="connsiteY1" fmla="*/ 0 h 1129665"/>
+                                  <a:gd name="connsiteX2" fmla="*/ 7322185 w 7322185"/>
+                                  <a:gd name="connsiteY2" fmla="*/ 1129665 h 1129665"/>
+                                  <a:gd name="connsiteX3" fmla="*/ 3629025 w 7322185"/>
+                                  <a:gd name="connsiteY3" fmla="*/ 733425 h 1129665"/>
+                                  <a:gd name="connsiteX4" fmla="*/ 0 w 7322185"/>
+                                  <a:gd name="connsiteY4" fmla="*/ 1091565 h 1129665"/>
+                                  <a:gd name="connsiteX5" fmla="*/ 9525 w 7322185"/>
+                                  <a:gd name="connsiteY5" fmla="*/ 0 h 1129665"/>
+                                  <a:gd name="connsiteX0" fmla="*/ 0 w 7312660"/>
+                                  <a:gd name="connsiteY0" fmla="*/ 0 h 1129665"/>
+                                  <a:gd name="connsiteX1" fmla="*/ 7312660 w 7312660"/>
+                                  <a:gd name="connsiteY1" fmla="*/ 0 h 1129665"/>
+                                  <a:gd name="connsiteX2" fmla="*/ 7312660 w 7312660"/>
+                                  <a:gd name="connsiteY2" fmla="*/ 1129665 h 1129665"/>
+                                  <a:gd name="connsiteX3" fmla="*/ 3619500 w 7312660"/>
+                                  <a:gd name="connsiteY3" fmla="*/ 733425 h 1129665"/>
+                                  <a:gd name="connsiteX4" fmla="*/ 0 w 7312660"/>
+                                  <a:gd name="connsiteY4" fmla="*/ 1091565 h 1129665"/>
+                                  <a:gd name="connsiteX5" fmla="*/ 0 w 7312660"/>
+                                  <a:gd name="connsiteY5" fmla="*/ 0 h 1129665"/>
+                                </a:gdLst>
+                                <a:ahLst/>
+                                <a:cxnLst>
+                                  <a:cxn ang="0">
+                                    <a:pos x="connsiteX0" y="connsiteY0"/>
+                                  </a:cxn>
+                                  <a:cxn ang="0">
+                                    <a:pos x="connsiteX1" y="connsiteY1"/>
+                                  </a:cxn>
+                                  <a:cxn ang="0">
+                                    <a:pos x="connsiteX2" y="connsiteY2"/>
+                                  </a:cxn>
+                                  <a:cxn ang="0">
+                                    <a:pos x="connsiteX3" y="connsiteY3"/>
+                                  </a:cxn>
+                                  <a:cxn ang="0">
+                                    <a:pos x="connsiteX4" y="connsiteY4"/>
+                                  </a:cxn>
+                                  <a:cxn ang="0">
+                                    <a:pos x="connsiteX5" y="connsiteY5"/>
+                                  </a:cxn>
+                                </a:cxnLst>
+                                <a:rect l="l" t="t" r="r" b="b"/>
+                                <a:pathLst>
+                                  <a:path w="7312660" h="1129665">
+                                    <a:moveTo>
+                                      <a:pt x="0" y="0"/>
+                                    </a:moveTo>
+                                    <a:lnTo>
+                                      <a:pt x="7312660" y="0"/>
+                                    </a:lnTo>
+                                    <a:lnTo>
+                                      <a:pt x="7312660" y="1129665"/>
+                                    </a:lnTo>
+                                    <a:lnTo>
+                                      <a:pt x="3619500" y="733425"/>
+                                    </a:lnTo>
+                                    <a:lnTo>
+                                      <a:pt x="0" y="1091565"/>
+                                    </a:lnTo>
+                                    <a:lnTo>
+                                      <a:pt x="0" y="0"/>
+                                    </a:lnTo>
+                                    <a:close/>
+                                  </a:path>
+                                </a:pathLst>
+                              </a:custGeom>
+                              <a:ln>
+                                <a:noFill/>
+                              </a:ln>
+                            </wps:spPr>
+                            <wps:style>
+                              <a:lnRef idx="2">
+                                <a:schemeClr val="accent1">
+                                  <a:shade val="50000"/>
+                                </a:schemeClr>
+                              </a:lnRef>
+                              <a:fillRef idx="1">
+                                <a:schemeClr val="accent1"/>
+                              </a:fillRef>
+                              <a:effectRef idx="0">
+                                <a:schemeClr val="accent1"/>
+                              </a:effectRef>
+                              <a:fontRef idx="minor">
+                                <a:schemeClr val="lt1"/>
+                              </a:fontRef>
+                            </wps:style>
+                            <wps:bodyPr rot="0" spcFirstLastPara="0" vertOverflow="overflow" horzOverflow="overflow" vert="horz" wrap="square" lIns="91440" tIns="45720" rIns="91440" bIns="45720" numCol="1" spcCol="0" rtlCol="0" fromWordArt="0" anchor="ctr" anchorCtr="0" forceAA="0" compatLnSpc="1">
+                              <a:prstTxWarp prst="textNoShape">
+                                <a:avLst/>
+                              </a:prstTxWarp>
+                              <a:noAutofit/>
+                            </wps:bodyPr>
+                          </wps:wsp>
+                          <wps:wsp>
+                            <wps:cNvPr id="151" name="Rectangle 151"/>
+                            <wps:cNvSpPr/>
+                            <wps:spPr>
+                              <a:xfrm>
+                                <a:off x="0" y="0"/>
+                                <a:ext cx="7315200" cy="1216152"/>
+                              </a:xfrm>
+                              <a:prstGeom prst="rect">
+                                <a:avLst/>
+                              </a:prstGeom>
+                              <a:blipFill>
+                                <a:blip r:embed="rId6"/>
+                                <a:stretch>
+                                  <a:fillRect r="-7574"/>
+                                </a:stretch>
+                              </a:blipFill>
+                              <a:ln>
+                                <a:noFill/>
+                              </a:ln>
+                            </wps:spPr>
+                            <wps:style>
+                              <a:lnRef idx="2">
+                                <a:schemeClr val="accent1">
+                                  <a:shade val="50000"/>
+                                </a:schemeClr>
+                              </a:lnRef>
+                              <a:fillRef idx="1">
+                                <a:schemeClr val="accent1"/>
+                              </a:fillRef>
+                              <a:effectRef idx="0">
+                                <a:schemeClr val="accent1"/>
+                              </a:effectRef>
+                              <a:fontRef idx="minor">
+                                <a:schemeClr val="lt1"/>
+                              </a:fontRef>
+                            </wps:style>
+                            <wps:bodyPr rot="0" spcFirstLastPara="0" vertOverflow="overflow" horzOverflow="overflow" vert="horz" wrap="square" lIns="91440" tIns="45720" rIns="91440" bIns="45720" numCol="1" spcCol="0" rtlCol="0" fromWordArt="0" anchor="ctr" anchorCtr="0" forceAA="0" compatLnSpc="1">
+                              <a:prstTxWarp prst="textNoShape">
+                                <a:avLst/>
+                              </a:prstTxWarp>
+                              <a:noAutofit/>
+                            </wps:bodyPr>
+                          </wps:wsp>
+                        </wpg:wgp>
+                      </a:graphicData>
+                    </a:graphic>
+                    <wp14:sizeRelH relativeFrom="page">
+                      <wp14:pctWidth>94100</wp14:pctWidth>
+                    </wp14:sizeRelH>
+                    <wp14:sizeRelV relativeFrom="page">
+                      <wp14:pctHeight>12100</wp14:pctHeight>
+                    </wp14:sizeRelV>
+                  </wp:anchor>
+                </w:drawing>
+              </mc:Choice>
+              <mc:Fallback>
+                <w:pict>
+                  <v:group w14:anchorId="0C7F1336" id="Group 149" o:spid="_x0000_s1026" style="position:absolute;margin-left:0;margin-top:0;width:8in;height:95.7pt;z-index:251665408;mso-width-percent:941;mso-height-percent:121;mso-top-percent:23;mso-position-horizontal:center;mso-position-horizontal-relative:page;mso-position-vertical-relative:page;mso-width-percent:941;mso-height-percent:121;mso-top-percent:23" coordorigin="" coordsize="73152,12161" o:gfxdata="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">
+                    <v:shape id="Rectangle 51" o:spid="_x0000_s1027" style="position:absolute;width:73152;height:11303;visibility:visible;mso-wrap-style:square;v-text-anchor:middle" coordsize="7312660,1129665" o:gfxdata="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" path="m,l7312660,r,1129665l3619500,733425,,1091565,,xe" fillcolor="#4472c4 [3204]" stroked="f" strokeweight="1pt">
+                      <v:stroke joinstyle="miter"/>
+                      <v:path arrowok="t" o:connecttype="custom" o:connectlocs="0,0;7315200,0;7315200,1130373;3620757,733885;0,1092249;0,0" o:connectangles="0,0,0,0,0,0"/>
+                    </v:shape>
+                    <v:rect id="Rectangle 151" o:spid="_x0000_s1028" style="position:absolute;width:73152;height:12161;visibility:visible;mso-wrap-style:square;v-text-anchor:middle" o:gfxdata="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" stroked="f" strokeweight="1pt">
+                      <v:fill r:id="rId7" o:title="" recolor="t" rotate="t" type="frame"/>
+                    </v:rect>
+                    <w10:wrap anchorx="page" anchory="page"/>
+                  </v:group>
+                </w:pict>
+              </mc:Fallback>
+            </mc:AlternateContent>
+          </w:r>
+          <w:r>
+            <w:rPr>
+              <w:noProof/>
+            </w:rPr>
+            <mc:AlternateContent>
+              <mc:Choice Requires="wps">
+                <w:drawing>
+                  <wp:anchor distT="0" distB="0" distL="114300" distR="114300" simplePos="0" relativeHeight="251663360" behindDoc="0" locked="0" layoutInCell="1" allowOverlap="1" wp14:anchorId="1059237B" wp14:editId="46B2E48C">
+                    <wp:simplePos x="0" y="0"/>
+                    <wp:positionH relativeFrom="page">
+                      <wp:align>center</wp:align>
+                    </wp:positionH>
+                    <mc:AlternateContent>
+                      <mc:Choice Requires="wp14">
+                        <wp:positionV relativeFrom="page">
+                          <wp14:pctPosVOffset>81800</wp14:pctPosVOffset>
+                        </wp:positionV>
+                      </mc:Choice>
+                      <mc:Fallback>
+                        <wp:positionV relativeFrom="page">
+                          <wp:posOffset>8227695</wp:posOffset>
+                        </wp:positionV>
+                      </mc:Fallback>
+                    </mc:AlternateContent>
+                    <wp:extent cx="7315200" cy="914400"/>
+                    <wp:effectExtent l="0" t="0" r="0" b="8255"/>
+                    <wp:wrapSquare wrapText="bothSides"/>
+                    <wp:docPr id="152" name="Text Box 152"/>
+                    <wp:cNvGraphicFramePr/>
+                    <a:graphic xmlns:a="http://schemas.openxmlformats.org/drawingml/2006/main">
+                      <a:graphicData uri="http://schemas.microsoft.com/office/word/2010/wordprocessingShape">
+                        <wps:wsp>
+                          <wps:cNvSpPr txBox="1"/>
+                          <wps:spPr>
+                            <a:xfrm>
+                              <a:off x="0" y="0"/>
+                              <a:ext cx="7315200" cy="914400"/>
+                            </a:xfrm>
+                            <a:prstGeom prst="rect">
+                              <a:avLst/>
+                            </a:prstGeom>
+                            <a:noFill/>
+                            <a:ln w="6350">
+                              <a:noFill/>
+                            </a:ln>
+                            <a:effectLst/>
+                          </wps:spPr>
+                          <wps:style>
+                            <a:lnRef idx="0">
+                              <a:schemeClr val="accent1"/>
+                            </a:lnRef>
+                            <a:fillRef idx="0">
+                              <a:schemeClr val="accent1"/>
+                            </a:fillRef>
+                            <a:effectRef idx="0">
+                              <a:schemeClr val="accent1"/>
+                            </a:effectRef>
+                            <a:fontRef idx="minor">
+                              <a:schemeClr val="dk1"/>
+                            </a:fontRef>
+                          </wps:style>
+                          <wps:txbx>
+                            <w:txbxContent>
+                              <w:sdt>
+                                <w:sdtPr>
+                                  <w:rPr>
+                                    <w:color w:val="595959" w:themeColor="text1" w:themeTint="A6"/>
+                                    <w:sz w:val="28"/>
+                                    <w:szCs w:val="28"/>
+                                  </w:rPr>
+                                  <w:alias w:val="Author"/>
+                                  <w:tag w:val=""/>
+                                  <w:id w:val="789243997"/>
+                                  <w:dataBinding w:prefixMappings="xmlns:ns0='http://purl.org/dc/elements/1.1/' xmlns:ns1='http://schemas.openxmlformats.org/package/2006/metadata/core-properties' " w:xpath="/ns1:coreProperties[1]/ns0:creator[1]" w:storeItemID="{6C3C8BC8-F283-45AE-878A-BAB7291924A1}"/>
+                                  <w:text/>
+                                </w:sdtPr>
+                                <w:sdtContent>
+                                  <w:p>
+                                    <w:pPr>
+                                      <w:pStyle w:val="NoSpacing"/>
+                                      <w:jc w:val="right"/>
+                                      <w:rPr>
+                                        <w:color w:val="595959" w:themeColor="text1" w:themeTint="A6"/>
+                                        <w:sz w:val="28"/>
+                                        <w:szCs w:val="28"/>
+                                      </w:rPr>
+                                    </w:pPr>
+                                    <w:r>
+                                      <w:rPr>
+                                        <w:color w:val="595959" w:themeColor="text1" w:themeTint="A6"/>
+                                        <w:sz w:val="28"/>
+                                        <w:szCs w:val="28"/>
+                                      </w:rPr>
+                                      <w:t>Nicholas Brodsky</w:t>
+                                    </w:r>
+                                  </w:p>
+                                </w:sdtContent>
+                              </w:sdt>
+                              <w:p>
+                                <w:pPr>
+                                  <w:pStyle w:val="NoSpacing"/>
+                                  <w:jc w:val="right"/>
+                                  <w:rPr>
+                                    <w:color w:val="595959" w:themeColor="text1" w:themeTint="A6"/>
+                                    <w:sz w:val="18"/>
+                                    <w:szCs w:val="18"/>
+                                  </w:rPr>
+                                </w:pPr>
+                                <w:sdt>
+                                  <w:sdtPr>
+                                    <w:rPr>
+                                      <w:color w:val="595959" w:themeColor="text1" w:themeTint="A6"/>
+                                      <w:sz w:val="18"/>
+                                      <w:szCs w:val="18"/>
+                                    </w:rPr>
+                                    <w:alias w:val="Email"/>
+                                    <w:tag w:val="Email"/>
+                                    <w:id w:val="942260680"/>
+                                    <w:showingPlcHdr/>
+                                    <w:dataBinding w:prefixMappings="xmlns:ns0='http://schemas.microsoft.com/office/2006/coverPageProps' " w:xpath="/ns0:CoverPageProperties[1]/ns0:CompanyEmail[1]" w:storeItemID="{55AF091B-3C7A-41E3-B477-F2FDAA23CFDA}"/>
+                                    <w:text/>
+                                  </w:sdtPr>
+                                  <w:sdtContent>
+                                    <w:r>
+                                      <w:rPr>
+                                        <w:color w:val="595959" w:themeColor="text1" w:themeTint="A6"/>
+                                        <w:sz w:val="18"/>
+                                        <w:szCs w:val="18"/>
+                                      </w:rPr>
+                                      <w:t xml:space="preserve">     </w:t>
+                                    </w:r>
+                                  </w:sdtContent>
+                                </w:sdt>
+                              </w:p>
+                            </w:txbxContent>
+                          </wps:txbx>
+                          <wps:bodyPr rot="0" spcFirstLastPara="0" vertOverflow="overflow" horzOverflow="overflow" vert="horz" wrap="square" lIns="1600200" tIns="0" rIns="685800" bIns="0" numCol="1" spcCol="0" rtlCol="0" fromWordArt="0" anchor="b" anchorCtr="0" forceAA="0" compatLnSpc="1">
+                            <a:prstTxWarp prst="textNoShape">
+                              <a:avLst/>
+                            </a:prstTxWarp>
+                            <a:noAutofit/>
+                          </wps:bodyPr>
+                        </wps:wsp>
+                      </a:graphicData>
+                    </a:graphic>
+                    <wp14:sizeRelH relativeFrom="page">
+                      <wp14:pctWidth>94100</wp14:pctWidth>
+                    </wp14:sizeRelH>
+                    <wp14:sizeRelV relativeFrom="page">
+                      <wp14:pctHeight>9200</wp14:pctHeight>
+                    </wp14:sizeRelV>
+                  </wp:anchor>
+                </w:drawing>
+              </mc:Choice>
+              <mc:Fallback>
+                <w:pict>
+                  <v:shapetype w14:anchorId="1059237B" id="_x0000_t202" coordsize="21600,21600" o:spt="202" path="m,l,21600r21600,l21600,xe">
+                    <v:stroke joinstyle="miter"/>
+                    <v:path gradientshapeok="t" o:connecttype="rect"/>
+                  </v:shapetype>
+                  <v:shape id="Text Box 152" o:spid="_x0000_s1026" type="#_x0000_t202" style="position:absolute;margin-left:0;margin-top:0;width:8in;height:1in;z-index:251663360;visibility:visible;mso-wrap-style:square;mso-width-percent:941;mso-height-percent:92;mso-top-percent:818;mso-wrap-distance-left:9pt;mso-wrap-distance-top:0;mso-wrap-distance-right:9pt;mso-wrap-distance-bottom:0;mso-position-horizontal:center;mso-position-horizontal-relative:page;mso-position-vertical-relative:page;mso-width-percent:941;mso-height-percent:92;mso-top-percent:818;mso-width-relative:page;mso-height-relative:page;v-text-anchor:bottom" o:gfxdata="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" filled="f" stroked="f" strokeweight=".5pt">
+                    <v:textbox inset="126pt,0,54pt,0">
+                      <w:txbxContent>
+                        <w:sdt>
+                          <w:sdtPr>
+                            <w:rPr>
+                              <w:color w:val="595959" w:themeColor="text1" w:themeTint="A6"/>
+                              <w:sz w:val="28"/>
+                              <w:szCs w:val="28"/>
+                            </w:rPr>
+                            <w:alias w:val="Author"/>
+                            <w:tag w:val=""/>
+                            <w:id w:val="789243997"/>
+                            <w:dataBinding w:prefixMappings="xmlns:ns0='http://purl.org/dc/elements/1.1/' xmlns:ns1='http://schemas.openxmlformats.org/package/2006/metadata/core-properties' " w:xpath="/ns1:coreProperties[1]/ns0:creator[1]" w:storeItemID="{6C3C8BC8-F283-45AE-878A-BAB7291924A1}"/>
+                            <w:text/>
+                          </w:sdtPr>
+                          <w:sdtContent>
+                            <w:p>
+                              <w:pPr>
+                                <w:pStyle w:val="NoSpacing"/>
+                                <w:jc w:val="right"/>
+                                <w:rPr>
+                                  <w:color w:val="595959" w:themeColor="text1" w:themeTint="A6"/>
+                                  <w:sz w:val="28"/>
+                                  <w:szCs w:val="28"/>
+                                </w:rPr>
+                              </w:pPr>
+                              <w:r>
+                                <w:rPr>
+                                  <w:color w:val="595959" w:themeColor="text1" w:themeTint="A6"/>
+                                  <w:sz w:val="28"/>
+                                  <w:szCs w:val="28"/>
+                                </w:rPr>
+                                <w:t>Nicholas Brodsky</w:t>
+                              </w:r>
+                            </w:p>
+                          </w:sdtContent>
+                        </w:sdt>
+                        <w:p>
+                          <w:pPr>
+                            <w:pStyle w:val="NoSpacing"/>
+                            <w:jc w:val="right"/>
+                            <w:rPr>
+                              <w:color w:val="595959" w:themeColor="text1" w:themeTint="A6"/>
+                              <w:sz w:val="18"/>
+                              <w:szCs w:val="18"/>
+                            </w:rPr>
+                          </w:pPr>
+                          <w:sdt>
+                            <w:sdtPr>
+                              <w:rPr>
+                                <w:color w:val="595959" w:themeColor="text1" w:themeTint="A6"/>
+                                <w:sz w:val="18"/>
+                                <w:szCs w:val="18"/>
+                              </w:rPr>
+                              <w:alias w:val="Email"/>
+                              <w:tag w:val="Email"/>
+                              <w:id w:val="942260680"/>
+                              <w:showingPlcHdr/>
+                              <w:dataBinding w:prefixMappings="xmlns:ns0='http://schemas.microsoft.com/office/2006/coverPageProps' " w:xpath="/ns0:CoverPageProperties[1]/ns0:CompanyEmail[1]" w:storeItemID="{55AF091B-3C7A-41E3-B477-F2FDAA23CFDA}"/>
+                              <w:text/>
+                            </w:sdtPr>
+                            <w:sdtContent>
+                              <w:r>
+                                <w:rPr>
+                                  <w:color w:val="595959" w:themeColor="text1" w:themeTint="A6"/>
+                                  <w:sz w:val="18"/>
+                                  <w:szCs w:val="18"/>
+                                </w:rPr>
+                                <w:t xml:space="preserve">     </w:t>
+                              </w:r>
+                            </w:sdtContent>
+                          </w:sdt>
+                        </w:p>
+                      </w:txbxContent>
+                    </v:textbox>
+                    <w10:wrap type="square" anchorx="page" anchory="page"/>
+                  </v:shape>
+                </w:pict>
+              </mc:Fallback>
+            </mc:AlternateContent>
+          </w:r>
+          <w:r>
+            <w:rPr>
+              <w:noProof/>
+            </w:rPr>
+            <mc:AlternateContent>
+              <mc:Choice Requires="wps">
+                <w:drawing>
+                  <wp:anchor distT="0" distB="0" distL="114300" distR="114300" simplePos="0" relativeHeight="251664384" behindDoc="0" locked="0" layoutInCell="1" allowOverlap="1" wp14:anchorId="57F6B7E8" wp14:editId="2EFA3273">
+                    <wp:simplePos x="0" y="0"/>
+                    <wp:positionH relativeFrom="page">
+                      <wp:align>center</wp:align>
+                    </wp:positionH>
+                    <mc:AlternateContent>
+                      <mc:Choice Requires="wp14">
+                        <wp:positionV relativeFrom="page">
+                          <wp14:pctPosVOffset>70000</wp14:pctPosVOffset>
+                        </wp:positionV>
+                      </mc:Choice>
+                      <mc:Fallback>
+                        <wp:positionV relativeFrom="page">
+                          <wp:posOffset>7040880</wp:posOffset>
+                        </wp:positionV>
+                      </mc:Fallback>
+                    </mc:AlternateContent>
+                    <wp:extent cx="7315200" cy="1009650"/>
+                    <wp:effectExtent l="0" t="0" r="0" b="0"/>
+                    <wp:wrapSquare wrapText="bothSides"/>
+                    <wp:docPr id="153" name="Text Box 153"/>
+                    <wp:cNvGraphicFramePr/>
+                    <a:graphic xmlns:a="http://schemas.openxmlformats.org/drawingml/2006/main">
+                      <a:graphicData uri="http://schemas.microsoft.com/office/word/2010/wordprocessingShape">
+                        <wps:wsp>
+                          <wps:cNvSpPr txBox="1"/>
+                          <wps:spPr>
+                            <a:xfrm>
+                              <a:off x="0" y="0"/>
+                              <a:ext cx="7315200" cy="1009650"/>
+                            </a:xfrm>
+                            <a:prstGeom prst="rect">
+                              <a:avLst/>
+                            </a:prstGeom>
+                            <a:noFill/>
+                            <a:ln w="6350">
+                              <a:noFill/>
+                            </a:ln>
+                            <a:effectLst/>
+                          </wps:spPr>
+                          <wps:style>
+                            <a:lnRef idx="0">
+                              <a:schemeClr val="accent1"/>
+                            </a:lnRef>
+                            <a:fillRef idx="0">
+                              <a:schemeClr val="accent1"/>
+                            </a:fillRef>
+                            <a:effectRef idx="0">
+                              <a:schemeClr val="accent1"/>
+                            </a:effectRef>
+                            <a:fontRef idx="minor">
+                              <a:schemeClr val="dk1"/>
+                            </a:fontRef>
+                          </wps:style>
+                          <wps:txbx>
+                            <w:txbxContent>
+                              <w:p>
+                                <w:pPr>
+                                  <w:pStyle w:val="NoSpacing"/>
+                                  <w:ind w:left="1440" w:firstLine="720"/>
+                                  <w:jc w:val="right"/>
+                                  <w:rPr>
+                                    <w:color w:val="4472C4" w:themeColor="accent1"/>
+                                    <w:sz w:val="28"/>
+                                    <w:szCs w:val="28"/>
+                                  </w:rPr>
+                                </w:pPr>
+                                <w:r>
+                                  <w:rPr>
+                                    <w:color w:val="4472C4" w:themeColor="accent1"/>
+                                    <w:sz w:val="28"/>
+                                    <w:szCs w:val="28"/>
+                                  </w:rPr>
+                                  <w:t>Abstract</w:t>
+                                </w:r>
+                              </w:p>
+                              <w:sdt>
+                                <w:sdtPr>
+                                  <w:rPr>
+                                    <w:color w:val="595959" w:themeColor="text1" w:themeTint="A6"/>
+                                    <w:sz w:val="20"/>
+                                    <w:szCs w:val="20"/>
+                                  </w:rPr>
+                                  <w:alias w:val="Abstract"/>
+                                  <w:tag w:val=""/>
+                                  <w:id w:val="1375273687"/>
+                                  <w:showingPlcHdr/>
+                                  <w:dataBinding w:prefixMappings="xmlns:ns0='http://schemas.microsoft.com/office/2006/coverPageProps' " w:xpath="/ns0:CoverPageProperties[1]/ns0:Abstract[1]" w:storeItemID="{55AF091B-3C7A-41E3-B477-F2FDAA23CFDA}"/>
+                                  <w:text w:multiLine="1"/>
+                                </w:sdtPr>
+                                <w:sdtContent>
+                                  <w:p>
+                                    <w:pPr>
+                                      <w:pStyle w:val="NoSpacing"/>
+                                      <w:jc w:val="right"/>
+                                      <w:rPr>
+                                        <w:color w:val="595959" w:themeColor="text1" w:themeTint="A6"/>
+                                        <w:sz w:val="20"/>
+                                        <w:szCs w:val="20"/>
+                                      </w:rPr>
+                                    </w:pPr>
+                                    <w:r>
+                                      <w:rPr>
+                                        <w:color w:val="595959" w:themeColor="text1" w:themeTint="A6"/>
+                                        <w:sz w:val="20"/>
+                                        <w:szCs w:val="20"/>
+                                      </w:rPr>
+                                      <w:t xml:space="preserve">[Draw your reader in with an engaging abstract. It is typically a short summary of the document. </w:t>
+                                    </w:r>
+                                    <w:r>
+                                      <w:rPr>
+                                        <w:color w:val="595959" w:themeColor="text1" w:themeTint="A6"/>
+                                        <w:sz w:val="20"/>
+                                        <w:szCs w:val="20"/>
+                                      </w:rPr>
+                                      <w:br/>
+                                      <w:t>When you’re ready to add your content, just click here and start typing.]</w:t>
+                                    </w:r>
+                                  </w:p>
+                                </w:sdtContent>
+                              </w:sdt>
+                            </w:txbxContent>
+                          </wps:txbx>
+                          <wps:bodyPr rot="0" spcFirstLastPara="0" vertOverflow="overflow" horzOverflow="overflow" vert="horz" wrap="square" lIns="1600200" tIns="0" rIns="685800" bIns="0" numCol="1" spcCol="0" rtlCol="0" fromWordArt="0" anchor="t" anchorCtr="0" forceAA="0" compatLnSpc="1">
+                            <a:prstTxWarp prst="textNoShape">
+                              <a:avLst/>
+                            </a:prstTxWarp>
+                            <a:spAutoFit/>
+                          </wps:bodyPr>
+                        </wps:wsp>
+                      </a:graphicData>
+                    </a:graphic>
+                    <wp14:sizeRelH relativeFrom="page">
+                      <wp14:pctWidth>94100</wp14:pctWidth>
+                    </wp14:sizeRelH>
+                    <wp14:sizeRelV relativeFrom="page">
+                      <wp14:pctHeight>10000</wp14:pctHeight>
+                    </wp14:sizeRelV>
+                  </wp:anchor>
+                </w:drawing>
+              </mc:Choice>
+              <mc:Fallback>
+                <w:pict>
+                  <v:shape w14:anchorId="57F6B7E8" id="Text Box 153" o:spid="_x0000_s1027" type="#_x0000_t202" style="position:absolute;margin-left:0;margin-top:0;width:8in;height:79.5pt;z-index:251664384;visibility:visible;mso-wrap-style:square;mso-width-percent:941;mso-height-percent:100;mso-top-percent:700;mso-wrap-distance-left:9pt;mso-wrap-distance-top:0;mso-wrap-distance-right:9pt;mso-wrap-distance-bottom:0;mso-position-horizontal:center;mso-position-horizontal-relative:page;mso-position-vertical-relative:page;mso-width-percent:941;mso-height-percent:100;mso-top-percent:700;mso-width-relative:page;mso-height-relative:page;v-text-anchor:top" o:gfxdata="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" filled="f" stroked="f" strokeweight=".5pt">
+                    <v:textbox style="mso-fit-shape-to-text:t" inset="126pt,0,54pt,0">
+                      <w:txbxContent>
+                        <w:p>
+                          <w:pPr>
+                            <w:pStyle w:val="NoSpacing"/>
+                            <w:ind w:left="1440" w:firstLine="720"/>
+                            <w:jc w:val="right"/>
+                            <w:rPr>
+                              <w:color w:val="4472C4" w:themeColor="accent1"/>
+                              <w:sz w:val="28"/>
+                              <w:szCs w:val="28"/>
+                            </w:rPr>
+                          </w:pPr>
+                          <w:r>
+                            <w:rPr>
+                              <w:color w:val="4472C4" w:themeColor="accent1"/>
+                              <w:sz w:val="28"/>
+                              <w:szCs w:val="28"/>
+                            </w:rPr>
+                            <w:t>Abstract</w:t>
+                          </w:r>
+                        </w:p>
+                        <w:sdt>
+                          <w:sdtPr>
+                            <w:rPr>
+                              <w:color w:val="595959" w:themeColor="text1" w:themeTint="A6"/>
+                              <w:sz w:val="20"/>
+                              <w:szCs w:val="20"/>
+                            </w:rPr>
+                            <w:alias w:val="Abstract"/>
+                            <w:tag w:val=""/>
+                            <w:id w:val="1375273687"/>
+                            <w:showingPlcHdr/>
+                            <w:dataBinding w:prefixMappings="xmlns:ns0='http://schemas.microsoft.com/office/2006/coverPageProps' " w:xpath="/ns0:CoverPageProperties[1]/ns0:Abstract[1]" w:storeItemID="{55AF091B-3C7A-41E3-B477-F2FDAA23CFDA}"/>
+                            <w:text w:multiLine="1"/>
+                          </w:sdtPr>
+                          <w:sdtContent>
+                            <w:p>
+                              <w:pPr>
+                                <w:pStyle w:val="NoSpacing"/>
+                                <w:jc w:val="right"/>
+                                <w:rPr>
+                                  <w:color w:val="595959" w:themeColor="text1" w:themeTint="A6"/>
+                                  <w:sz w:val="20"/>
+                                  <w:szCs w:val="20"/>
+                                </w:rPr>
+                              </w:pPr>
+                              <w:r>
+                                <w:rPr>
+                                  <w:color w:val="595959" w:themeColor="text1" w:themeTint="A6"/>
+                                  <w:sz w:val="20"/>
+                                  <w:szCs w:val="20"/>
+                                </w:rPr>
+                                <w:t xml:space="preserve">[Draw your reader in with an engaging abstract. It is typically a short summary of the document. </w:t>
+                              </w:r>
+                              <w:r>
+                                <w:rPr>
+                                  <w:color w:val="595959" w:themeColor="text1" w:themeTint="A6"/>
+                                  <w:sz w:val="20"/>
+                                  <w:szCs w:val="20"/>
+                                </w:rPr>
+                                <w:br/>
+                                <w:t>When you’re ready to add your content, just click here and start typing.]</w:t>
+                              </w:r>
+                            </w:p>
+                          </w:sdtContent>
+                        </w:sdt>
+                      </w:txbxContent>
+                    </v:textbox>
+                    <w10:wrap type="square" anchorx="page" anchory="page"/>
+                  </v:shape>
+                </w:pict>
+              </mc:Fallback>
+            </mc:AlternateContent>
+          </w:r>
+          <w:r>
+            <w:rPr>
+              <w:noProof/>
+            </w:rPr>
+            <mc:AlternateContent>
+              <mc:Choice Requires="wps">
+                <w:drawing>
+                  <wp:anchor distT="0" distB="0" distL="114300" distR="114300" simplePos="0" relativeHeight="251662336" behindDoc="0" locked="0" layoutInCell="1" allowOverlap="1" wp14:anchorId="4F6E2039" wp14:editId="4ED6F842">
+                    <wp:simplePos x="0" y="0"/>
+                    <wp:positionH relativeFrom="page">
+                      <wp:align>center</wp:align>
+                    </wp:positionH>
+                    <mc:AlternateContent>
+                      <mc:Choice Requires="wp14">
+                        <wp:positionV relativeFrom="page">
+                          <wp14:pctPosVOffset>30000</wp14:pctPosVOffset>
+                        </wp:positionV>
+                      </mc:Choice>
+                      <mc:Fallback>
+                        <wp:positionV relativeFrom="page">
+                          <wp:posOffset>3017520</wp:posOffset>
+                        </wp:positionV>
+                      </mc:Fallback>
+                    </mc:AlternateContent>
+                    <wp:extent cx="7315200" cy="3638550"/>
+                    <wp:effectExtent l="0" t="0" r="0" b="6350"/>
+                    <wp:wrapSquare wrapText="bothSides"/>
+                    <wp:docPr id="154" name="Text Box 154"/>
+                    <wp:cNvGraphicFramePr/>
+                    <a:graphic xmlns:a="http://schemas.openxmlformats.org/drawingml/2006/main">
+                      <a:graphicData uri="http://schemas.microsoft.com/office/word/2010/wordprocessingShape">
+                        <wps:wsp>
+                          <wps:cNvSpPr txBox="1"/>
+                          <wps:spPr>
+                            <a:xfrm>
+                              <a:off x="0" y="0"/>
+                              <a:ext cx="7315200" cy="3638550"/>
+                            </a:xfrm>
+                            <a:prstGeom prst="rect">
+                              <a:avLst/>
+                            </a:prstGeom>
+                            <a:noFill/>
+                            <a:ln w="6350">
+                              <a:noFill/>
+                            </a:ln>
+                            <a:effectLst/>
+                          </wps:spPr>
+                          <wps:style>
+                            <a:lnRef idx="0">
+                              <a:schemeClr val="accent1"/>
+                            </a:lnRef>
+                            <a:fillRef idx="0">
+                              <a:schemeClr val="accent1"/>
+                            </a:fillRef>
+                            <a:effectRef idx="0">
+                              <a:schemeClr val="accent1"/>
+                            </a:effectRef>
+                            <a:fontRef idx="minor">
+                              <a:schemeClr val="dk1"/>
+                            </a:fontRef>
+                          </wps:style>
+                          <wps:txbx>
+                            <w:txbxContent>
+                              <w:p>
+                                <w:pPr>
+                                  <w:jc w:val="right"/>
+                                  <w:rPr>
+                                    <w:color w:val="4472C4" w:themeColor="accent1"/>
+                                    <w:sz w:val="64"/>
+                                    <w:szCs w:val="64"/>
+                                  </w:rPr>
+                                </w:pPr>
+                                <w:sdt>
+                                  <w:sdtPr>
+                                    <w:rPr>
+                                      <w:caps/>
+                                      <w:color w:val="4472C4" w:themeColor="accent1"/>
+                                      <w:sz w:val="64"/>
+                                      <w:szCs w:val="64"/>
+                                    </w:rPr>
+                                    <w:alias w:val="Title"/>
+                                    <w:tag w:val=""/>
+                                    <w:id w:val="630141079"/>
+                                    <w:dataBinding w:prefixMappings="xmlns:ns0='http://purl.org/dc/elements/1.1/' xmlns:ns1='http://schemas.openxmlformats.org/package/2006/metadata/core-properties' " w:xpath="/ns1:coreProperties[1]/ns0:title[1]" w:storeItemID="{6C3C8BC8-F283-45AE-878A-BAB7291924A1}"/>
+                                    <w:text w:multiLine="1"/>
+                                  </w:sdtPr>
+                                  <w:sdtEndPr>
+                                    <w:rPr>
+                                      <w:caps w:val="0"/>
+                                    </w:rPr>
+                                  </w:sdtEndPr>
+                                  <w:sdtContent>
+                                    <w:r>
+                                      <w:rPr>
+                                        <w:caps/>
+                                        <w:color w:val="4472C4" w:themeColor="accent1"/>
+                                        <w:sz w:val="64"/>
+                                        <w:szCs w:val="64"/>
+                                      </w:rPr>
+                                      <w:t>PTL – digital datasheet</w:t>
+                                    </w:r>
+                                  </w:sdtContent>
+                                </w:sdt>
+                              </w:p>
+                              <w:sdt>
+                                <w:sdtPr>
+                                  <w:rPr>
+                                    <w:color w:val="404040" w:themeColor="text1" w:themeTint="BF"/>
+                                    <w:sz w:val="36"/>
+                                    <w:szCs w:val="36"/>
+                                  </w:rPr>
+                                  <w:alias w:val="Subtitle"/>
+                                  <w:tag w:val=""/>
+                                  <w:id w:val="1759551507"/>
+                                  <w:dataBinding w:prefixMappings="xmlns:ns0='http://purl.org/dc/elements/1.1/' xmlns:ns1='http://schemas.openxmlformats.org/package/2006/metadata/core-properties' " w:xpath="/ns1:coreProperties[1]/ns0:subject[1]" w:storeItemID="{6C3C8BC8-F283-45AE-878A-BAB7291924A1}"/>
+                                  <w:text/>
+                                </w:sdtPr>
+                                <w:sdtContent>
+                                  <w:p>
+                                    <w:pPr>
+                                      <w:jc w:val="right"/>
+                                      <w:rPr>
+                                        <w:smallCaps/>
+                                        <w:color w:val="404040" w:themeColor="text1" w:themeTint="BF"/>
+                                        <w:sz w:val="36"/>
+                                        <w:szCs w:val="36"/>
+                                      </w:rPr>
+                                    </w:pPr>
+                                    <w:r>
+                                      <w:rPr>
+                                        <w:color w:val="404040" w:themeColor="text1" w:themeTint="BF"/>
+                                        <w:sz w:val="36"/>
+                                        <w:szCs w:val="36"/>
+                                      </w:rPr>
+                                      <w:t>Documentation</w:t>
+                                    </w:r>
+                                  </w:p>
+                                </w:sdtContent>
+                              </w:sdt>
+                            </w:txbxContent>
+                          </wps:txbx>
+                          <wps:bodyPr rot="0" spcFirstLastPara="0" vertOverflow="overflow" horzOverflow="overflow" vert="horz" wrap="square" lIns="1600200" tIns="0" rIns="685800" bIns="0" numCol="1" spcCol="0" rtlCol="0" fromWordArt="0" anchor="b" anchorCtr="0" forceAA="0" compatLnSpc="1">
+                            <a:prstTxWarp prst="textNoShape">
+                              <a:avLst/>
+                            </a:prstTxWarp>
+                            <a:noAutofit/>
+                          </wps:bodyPr>
+                        </wps:wsp>
+                      </a:graphicData>
+                    </a:graphic>
+                    <wp14:sizeRelH relativeFrom="page">
+                      <wp14:pctWidth>94100</wp14:pctWidth>
+                    </wp14:sizeRelH>
+                    <wp14:sizeRelV relativeFrom="page">
+                      <wp14:pctHeight>36300</wp14:pctHeight>
+                    </wp14:sizeRelV>
+                  </wp:anchor>
+                </w:drawing>
+              </mc:Choice>
+              <mc:Fallback>
+                <w:pict>
+                  <v:shape w14:anchorId="4F6E2039" id="Text Box 154" o:spid="_x0000_s1028" type="#_x0000_t202" style="position:absolute;margin-left:0;margin-top:0;width:8in;height:286.5pt;z-index:251662336;visibility:visible;mso-wrap-style:square;mso-width-percent:941;mso-height-percent:363;mso-top-percent:300;mso-wrap-distance-left:9pt;mso-wrap-distance-top:0;mso-wrap-distance-right:9pt;mso-wrap-distance-bottom:0;mso-position-horizontal:center;mso-position-horizontal-relative:page;mso-position-vertical-relative:page;mso-width-percent:941;mso-height-percent:363;mso-top-percent:300;mso-width-relative:page;mso-height-relative:page;v-text-anchor:bottom" o:gfxdata="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" filled="f" stroked="f" strokeweight=".5pt">
+                    <v:textbox inset="126pt,0,54pt,0">
+                      <w:txbxContent>
+                        <w:p>
+                          <w:pPr>
+                            <w:jc w:val="right"/>
+                            <w:rPr>
+                              <w:color w:val="4472C4" w:themeColor="accent1"/>
+                              <w:sz w:val="64"/>
+                              <w:szCs w:val="64"/>
+                            </w:rPr>
+                          </w:pPr>
+                          <w:sdt>
+                            <w:sdtPr>
+                              <w:rPr>
+                                <w:caps/>
+                                <w:color w:val="4472C4" w:themeColor="accent1"/>
+                                <w:sz w:val="64"/>
+                                <w:szCs w:val="64"/>
+                              </w:rPr>
+                              <w:alias w:val="Title"/>
+                              <w:tag w:val=""/>
+                              <w:id w:val="630141079"/>
+                              <w:dataBinding w:prefixMappings="xmlns:ns0='http://purl.org/dc/elements/1.1/' xmlns:ns1='http://schemas.openxmlformats.org/package/2006/metadata/core-properties' " w:xpath="/ns1:coreProperties[1]/ns0:title[1]" w:storeItemID="{6C3C8BC8-F283-45AE-878A-BAB7291924A1}"/>
+                              <w:text w:multiLine="1"/>
+                            </w:sdtPr>
+                            <w:sdtEndPr>
+                              <w:rPr>
+                                <w:caps w:val="0"/>
+                              </w:rPr>
+                            </w:sdtEndPr>
+                            <w:sdtContent>
+                              <w:r>
+                                <w:rPr>
+                                  <w:caps/>
+                                  <w:color w:val="4472C4" w:themeColor="accent1"/>
+                                  <w:sz w:val="64"/>
+                                  <w:szCs w:val="64"/>
+                                </w:rPr>
+                                <w:t>PTL – digital datasheet</w:t>
+                              </w:r>
+                            </w:sdtContent>
+                          </w:sdt>
+                        </w:p>
+                        <w:sdt>
+                          <w:sdtPr>
+                            <w:rPr>
+                              <w:color w:val="404040" w:themeColor="text1" w:themeTint="BF"/>
+                              <w:sz w:val="36"/>
+                              <w:szCs w:val="36"/>
+                            </w:rPr>
+                            <w:alias w:val="Subtitle"/>
+                            <w:tag w:val=""/>
+                            <w:id w:val="1759551507"/>
+                            <w:dataBinding w:prefixMappings="xmlns:ns0='http://purl.org/dc/elements/1.1/' xmlns:ns1='http://schemas.openxmlformats.org/package/2006/metadata/core-properties' " w:xpath="/ns1:coreProperties[1]/ns0:subject[1]" w:storeItemID="{6C3C8BC8-F283-45AE-878A-BAB7291924A1}"/>
+                            <w:text/>
+                          </w:sdtPr>
+                          <w:sdtContent>
+                            <w:p>
+                              <w:pPr>
+                                <w:jc w:val="right"/>
+                                <w:rPr>
+                                  <w:smallCaps/>
+                                  <w:color w:val="404040" w:themeColor="text1" w:themeTint="BF"/>
+                                  <w:sz w:val="36"/>
+                                  <w:szCs w:val="36"/>
+                                </w:rPr>
+                              </w:pPr>
+                              <w:r>
+                                <w:rPr>
+                                  <w:color w:val="404040" w:themeColor="text1" w:themeTint="BF"/>
+                                  <w:sz w:val="36"/>
+                                  <w:szCs w:val="36"/>
+                                </w:rPr>
+                                <w:t>Documentation</w:t>
+                              </w:r>
+                            </w:p>
+                          </w:sdtContent>
+                        </w:sdt>
+                      </w:txbxContent>
+                    </v:textbox>
+                    <w10:wrap type="square" anchorx="page" anchory="page"/>
+                  </v:shape>
+                </w:pict>
+              </mc:Fallback>
+            </mc:AlternateContent>
+          </w:r>
+        </w:p>
+        <w:p>
+          <w:r>
+            <w:br w:type="page"/>
+          </w:r>
+        </w:p>
+      </w:sdtContent>
+    </w:sdt>
+    <w:sdt>
+      <w:sdtPr>
+        <w:id w:val="-1679414484"/>
+        <w:docPartObj>
+          <w:docPartGallery w:val="Table of Contents"/>
+          <w:docPartUnique/>
+        </w:docPartObj>
+      </w:sdtPr>
+      <w:sdtEndPr>
+        <w:rPr>
+          <w:rFonts w:asciiTheme="minorHAnsi" w:eastAsiaTheme="minorHAnsi" w:hAnsiTheme="minorHAnsi" w:cstheme="minorBidi"/>
+          <w:b/>
+          <w:bCs/>
+          <w:noProof/>
+          <w:color w:val="auto"/>
+          <w:sz w:val="22"/>
+          <w:szCs w:val="22"/>
+        </w:rPr>
+      </w:sdtEndPr>
+      <w:sdtContent>
+        <w:p>
+          <w:pPr>
+            <w:pStyle w:val="TOCHeading"/>
+          </w:pPr>
+          <w:r>
+            <w:t>Table of Contents</w:t>
+          </w:r>
+        </w:p>
+        <w:p>
+          <w:pPr>
+            <w:pStyle w:val="TOC1"/>
+            <w:tabs>
+              <w:tab w:val="right" w:leader="dot" w:pos="9350"/>
+            </w:tabs>
+            <w:rPr>
+              <w:rFonts w:eastAsiaTheme="minorEastAsia"/>
+              <w:noProof/>
+            </w:rPr>
+          </w:pPr>
+          <w:r>
+            <w:fldChar w:fldCharType="begin"/>
+          </w:r>
+          <w:r>
+            <w:instrText xml:space="preserve"> TOC \o "1-3" \h \z \u </w:instrText>
+          </w:r>
+          <w:r>
+            <w:fldChar w:fldCharType="separate"/>
+          </w:r>
+          <w:hyperlink w:anchor="_Toc62053536" w:history="1">
+            <w:r>
+              <w:rPr>
+                <w:rStyle w:val="Hyperlink"/>
+                <w:noProof/>
+              </w:rPr>
+              <w:t>Menu</w:t>
+            </w:r>
+            <w:r>
+              <w:rPr>
+                <w:noProof/>
+                <w:webHidden/>
+              </w:rPr>
+              <w:tab/>
+            </w:r>
+            <w:r>
+              <w:rPr>
+                <w:noProof/>
+                <w:webHidden/>
+              </w:rPr>
+              <w:fldChar w:fldCharType="begin"/>
+            </w:r>
+            <w:r>
+              <w:rPr>
+                <w:noProof/>
+                <w:webHidden/>
+              </w:rPr>
+              <w:instrText xml:space="preserve"> PAGEREF _Toc62053536 \h </w:instrText>
+            </w:r>
+            <w:r>
+              <w:rPr>
+                <w:noProof/>
+                <w:webHidden/>
+              </w:rPr>
+            </w:r>
+            <w:r>
+              <w:rPr>
+                <w:noProof/>
+                <w:webHidden/>
+              </w:rPr>
+              <w:fldChar w:fldCharType="separate"/>
+            </w:r>
+            <w:r>
+              <w:rPr>
+                <w:noProof/>
+                <w:webHidden/>
+              </w:rPr>
+              <w:t>2</w:t>
+            </w:r>
+            <w:r>
+              <w:rPr>
+                <w:noProof/>
+                <w:webHidden/>
+              </w:rPr>
+              <w:fldChar w:fldCharType="end"/>
+            </w:r>
+          </w:hyperlink>
+        </w:p>
+        <w:p>
+          <w:pPr>
+            <w:pStyle w:val="TOC2"/>
+            <w:tabs>
+              <w:tab w:val="right" w:leader="dot" w:pos="9350"/>
+            </w:tabs>
+            <w:rPr>
+              <w:rFonts w:eastAsiaTheme="minorEastAsia"/>
+              <w:noProof/>
+            </w:rPr>
+          </w:pPr>
+          <w:hyperlink w:anchor="_Toc62053537" w:history="1">
+            <w:r>
+              <w:rPr>
+                <w:rStyle w:val="Hyperlink"/>
+                <w:noProof/>
+              </w:rPr>
+              <w:t>File</w:t>
+            </w:r>
+            <w:r>
+              <w:rPr>
+                <w:noProof/>
+                <w:webHidden/>
+              </w:rPr>
+              <w:tab/>
+            </w:r>
+            <w:r>
+              <w:rPr>
+                <w:noProof/>
+                <w:webHidden/>
+              </w:rPr>
+              <w:fldChar w:fldCharType="begin"/>
+            </w:r>
+            <w:r>
+              <w:rPr>
+                <w:noProof/>
+                <w:webHidden/>
+              </w:rPr>
+              <w:instrText xml:space="preserve"> PAGEREF _Toc62053537 \h </w:instrText>
+            </w:r>
+            <w:r>
+              <w:rPr>
+                <w:noProof/>
+                <w:webHidden/>
+              </w:rPr>
+            </w:r>
+            <w:r>
+              <w:rPr>
+                <w:noProof/>
+                <w:webHidden/>
+              </w:rPr>
+              <w:fldChar w:fldCharType="separate"/>
+            </w:r>
+            <w:r>
+              <w:rPr>
+                <w:noProof/>
+                <w:webHidden/>
+              </w:rPr>
+              <w:t>2</w:t>
+            </w:r>
+            <w:r>
+              <w:rPr>
+                <w:noProof/>
+                <w:webHidden/>
+              </w:rPr>
+              <w:fldChar w:fldCharType="end"/>
+            </w:r>
+          </w:hyperlink>
+        </w:p>
+        <w:p>
+          <w:pPr>
+            <w:pStyle w:val="TOC2"/>
+            <w:tabs>
+              <w:tab w:val="right" w:leader="dot" w:pos="9350"/>
+            </w:tabs>
+            <w:rPr>
+              <w:rFonts w:eastAsiaTheme="minorEastAsia"/>
+              <w:noProof/>
+            </w:rPr>
+          </w:pPr>
+          <w:hyperlink w:anchor="_Toc62053538" w:history="1">
+            <w:r>
+              <w:rPr>
+                <w:rStyle w:val="Hyperlink"/>
+                <w:noProof/>
+              </w:rPr>
+              <w:t>Edit</w:t>
+            </w:r>
+            <w:r>
+              <w:rPr>
+                <w:noProof/>
+                <w:webHidden/>
+              </w:rPr>
+              <w:tab/>
+            </w:r>
+            <w:r>
+              <w:rPr>
+                <w:noProof/>
+                <w:webHidden/>
+              </w:rPr>
+              <w:fldChar w:fldCharType="begin"/>
+            </w:r>
+            <w:r>
+              <w:rPr>
+                <w:noProof/>
+                <w:webHidden/>
+              </w:rPr>
+              <w:instrText xml:space="preserve"> PAGEREF _Toc62053538 \h </w:instrText>
+            </w:r>
+            <w:r>
+              <w:rPr>
+                <w:noProof/>
+                <w:webHidden/>
+              </w:rPr>
+            </w:r>
+            <w:r>
+              <w:rPr>
+                <w:noProof/>
+                <w:webHidden/>
+              </w:rPr>
+              <w:fldChar w:fldCharType="separate"/>
+            </w:r>
+            <w:r>
+              <w:rPr>
+                <w:noProof/>
+                <w:webHidden/>
+              </w:rPr>
+              <w:t>3</w:t>
+            </w:r>
+            <w:r>
+              <w:rPr>
+                <w:noProof/>
+                <w:webHidden/>
+              </w:rPr>
+              <w:fldChar w:fldCharType="end"/>
+            </w:r>
+          </w:hyperlink>
+        </w:p>
+        <w:p>
+          <w:pPr>
+            <w:pStyle w:val="TOC2"/>
+            <w:tabs>
+              <w:tab w:val="right" w:leader="dot" w:pos="9350"/>
+            </w:tabs>
+            <w:rPr>
+              <w:rFonts w:eastAsiaTheme="minorEastAsia"/>
+              <w:noProof/>
+            </w:rPr>
+          </w:pPr>
+          <w:hyperlink w:anchor="_Toc62053539" w:history="1">
+            <w:r>
+              <w:rPr>
+                <w:rStyle w:val="Hyperlink"/>
+                <w:noProof/>
+              </w:rPr>
+              <w:t>View (IP)</w:t>
+            </w:r>
+            <w:r>
+              <w:rPr>
+                <w:noProof/>
+                <w:webHidden/>
+              </w:rPr>
+              <w:tab/>
+            </w:r>
+            <w:r>
+              <w:rPr>
+                <w:noProof/>
+                <w:webHidden/>
+              </w:rPr>
+              <w:fldChar w:fldCharType="begin"/>
+            </w:r>
+            <w:r>
+              <w:rPr>
+                <w:noProof/>
+                <w:webHidden/>
+              </w:rPr>
+              <w:instrText xml:space="preserve"> PAGEREF _Toc62053539 \h </w:instrText>
+            </w:r>
+            <w:r>
+              <w:rPr>
+                <w:noProof/>
+                <w:webHidden/>
+              </w:rPr>
+            </w:r>
+            <w:r>
+              <w:rPr>
+                <w:noProof/>
+                <w:webHidden/>
+              </w:rPr>
+              <w:fldChar w:fldCharType="separate"/>
+            </w:r>
+            <w:r>
+              <w:rPr>
+                <w:noProof/>
+                <w:webHidden/>
+              </w:rPr>
+              <w:t>3</w:t>
+            </w:r>
+            <w:r>
+              <w:rPr>
+                <w:noProof/>
+                <w:webHidden/>
+              </w:rPr>
+              <w:fldChar w:fldCharType="end"/>
+            </w:r>
+          </w:hyperlink>
+        </w:p>
+        <w:p>
+          <w:pPr>
+            <w:pStyle w:val="TOC2"/>
+            <w:tabs>
+              <w:tab w:val="right" w:leader="dot" w:pos="9350"/>
+            </w:tabs>
+            <w:rPr>
+              <w:rFonts w:eastAsiaTheme="minorEastAsia"/>
+              <w:noProof/>
+            </w:rPr>
+          </w:pPr>
+          <w:hyperlink w:anchor="_Toc62053540" w:history="1">
+            <w:r>
+              <w:rPr>
+                <w:rStyle w:val="Hyperlink"/>
+                <w:noProof/>
+              </w:rPr>
+              <w:t>Create</w:t>
+            </w:r>
+            <w:r>
+              <w:rPr>
+                <w:noProof/>
+                <w:webHidden/>
+              </w:rPr>
+              <w:tab/>
+            </w:r>
+            <w:r>
+              <w:rPr>
+                <w:noProof/>
+                <w:webHidden/>
+              </w:rPr>
+              <w:fldChar w:fldCharType="begin"/>
+            </w:r>
+            <w:r>
+              <w:rPr>
+                <w:noProof/>
+                <w:webHidden/>
+              </w:rPr>
+              <w:instrText xml:space="preserve"> PAGEREF _Toc62053540 \h </w:instrText>
+            </w:r>
+            <w:r>
+              <w:rPr>
+                <w:noProof/>
+                <w:webHidden/>
+              </w:rPr>
+            </w:r>
+            <w:r>
+              <w:rPr>
+                <w:noProof/>
+                <w:webHidden/>
+              </w:rPr>
+              <w:fldChar w:fldCharType="separate"/>
+            </w:r>
+            <w:r>
+              <w:rPr>
+                <w:noProof/>
+                <w:webHidden/>
+              </w:rPr>
+              <w:t>3</w:t>
+            </w:r>
+            <w:r>
+              <w:rPr>
+                <w:noProof/>
+                <w:webHidden/>
+              </w:rPr>
+              <w:fldChar w:fldCharType="end"/>
+            </w:r>
+          </w:hyperlink>
+        </w:p>
+        <w:p>
+          <w:pPr>
+            <w:pStyle w:val="TOC1"/>
+            <w:tabs>
+              <w:tab w:val="right" w:leader="dot" w:pos="9350"/>
+            </w:tabs>
+            <w:rPr>
+              <w:rFonts w:eastAsiaTheme="minorEastAsia"/>
+              <w:noProof/>
+            </w:rPr>
+          </w:pPr>
+          <w:hyperlink w:anchor="_Toc62053541" w:history="1">
+            <w:r>
+              <w:rPr>
+                <w:rStyle w:val="Hyperlink"/>
+                <w:noProof/>
+              </w:rPr>
+              <w:t>Form</w:t>
+            </w:r>
+            <w:r>
+              <w:rPr>
+                <w:noProof/>
+                <w:webHidden/>
+              </w:rPr>
+              <w:tab/>
+            </w:r>
+            <w:r>
+              <w:rPr>
+                <w:noProof/>
+                <w:webHidden/>
+              </w:rPr>
+              <w:fldChar w:fldCharType="begin"/>
+            </w:r>
+            <w:r>
+              <w:rPr>
+                <w:noProof/>
+                <w:webHidden/>
+              </w:rPr>
+              <w:instrText xml:space="preserve"> PAGEREF _Toc62053541 \h </w:instrText>
+            </w:r>
+            <w:r>
+              <w:rPr>
+                <w:noProof/>
+                <w:webHidden/>
+              </w:rPr>
+            </w:r>
+            <w:r>
+              <w:rPr>
+                <w:noProof/>
+                <w:webHidden/>
+              </w:rPr>
+              <w:fldChar w:fldCharType="separate"/>
+            </w:r>
+            <w:r>
+              <w:rPr>
+                <w:noProof/>
+                <w:webHidden/>
+              </w:rPr>
+              <w:t>4</w:t>
+            </w:r>
+            <w:r>
+              <w:rPr>
+                <w:noProof/>
+                <w:webHidden/>
+              </w:rPr>
+              <w:fldChar w:fldCharType="end"/>
+            </w:r>
+          </w:hyperlink>
+        </w:p>
+        <w:p>
+          <w:pPr>
+            <w:pStyle w:val="TOC2"/>
+            <w:tabs>
+              <w:tab w:val="right" w:leader="dot" w:pos="9350"/>
+            </w:tabs>
+            <w:rPr>
+              <w:rFonts w:eastAsiaTheme="minorEastAsia"/>
+              <w:noProof/>
+            </w:rPr>
+          </w:pPr>
+          <w:hyperlink w:anchor="_Toc62053542" w:history="1">
+            <w:r>
+              <w:rPr>
+                <w:rStyle w:val="Hyperlink"/>
+                <w:noProof/>
+              </w:rPr>
+              <w:t>As Received</w:t>
+            </w:r>
+            <w:r>
+              <w:rPr>
+                <w:noProof/>
+                <w:webHidden/>
+              </w:rPr>
+              <w:tab/>
+            </w:r>
+            <w:r>
+              <w:rPr>
+                <w:noProof/>
+                <w:webHidden/>
+              </w:rPr>
+              <w:fldChar w:fldCharType="begin"/>
+            </w:r>
+            <w:r>
+              <w:rPr>
+                <w:noProof/>
+                <w:webHidden/>
+              </w:rPr>
+              <w:instrText xml:space="preserve"> PAGEREF _Toc62053542 \h </w:instrText>
+            </w:r>
+            <w:r>
+              <w:rPr>
+                <w:noProof/>
+                <w:webHidden/>
+              </w:rPr>
+            </w:r>
+            <w:r>
+              <w:rPr>
+                <w:noProof/>
+                <w:webHidden/>
+              </w:rPr>
+              <w:fldChar w:fldCharType="separate"/>
+            </w:r>
+            <w:r>
+              <w:rPr>
+                <w:noProof/>
+                <w:webHidden/>
+              </w:rPr>
+              <w:t>4</w:t>
+            </w:r>
+            <w:r>
+              <w:rPr>
+                <w:noProof/>
+                <w:webHidden/>
+              </w:rPr>
+              <w:fldChar w:fldCharType="end"/>
+            </w:r>
+          </w:hyperlink>
+        </w:p>
+        <w:p>
+          <w:pPr>
+            <w:pStyle w:val="TOC2"/>
+            <w:tabs>
+              <w:tab w:val="right" w:leader="dot" w:pos="9350"/>
+            </w:tabs>
+            <w:rPr>
+              <w:rFonts w:eastAsiaTheme="minorEastAsia"/>
+              <w:noProof/>
+            </w:rPr>
+          </w:pPr>
+          <w:hyperlink w:anchor="_Toc62053543" w:history="1">
+            <w:r>
+              <w:rPr>
+                <w:rStyle w:val="Hyperlink"/>
+                <w:noProof/>
+              </w:rPr>
+              <w:t>After Thermal Stress</w:t>
+            </w:r>
+            <w:r>
+              <w:rPr>
+                <w:noProof/>
+                <w:webHidden/>
+              </w:rPr>
+              <w:tab/>
+            </w:r>
+            <w:r>
+              <w:rPr>
+                <w:noProof/>
+                <w:webHidden/>
+              </w:rPr>
+              <w:fldChar w:fldCharType="begin"/>
+            </w:r>
+            <w:r>
+              <w:rPr>
+                <w:noProof/>
+                <w:webHidden/>
+              </w:rPr>
+              <w:instrText xml:space="preserve"> PAGEREF _Toc62053543 \h </w:instrText>
+            </w:r>
+            <w:r>
+              <w:rPr>
+                <w:noProof/>
+                <w:webHidden/>
+              </w:rPr>
+            </w:r>
+            <w:r>
+              <w:rPr>
+                <w:noProof/>
+                <w:webHidden/>
+              </w:rPr>
+              <w:fldChar w:fldCharType="separate"/>
+            </w:r>
+            <w:r>
+              <w:rPr>
+                <w:noProof/>
+                <w:webHidden/>
+              </w:rPr>
+              <w:t>5</w:t>
+            </w:r>
+            <w:r>
+              <w:rPr>
+                <w:noProof/>
+                <w:webHidden/>
+              </w:rPr>
+              <w:fldChar w:fldCharType="end"/>
+            </w:r>
+          </w:hyperlink>
+        </w:p>
+        <w:p>
+          <w:pPr>
+            <w:pStyle w:val="TOC1"/>
+            <w:tabs>
+              <w:tab w:val="right" w:leader="dot" w:pos="9350"/>
+            </w:tabs>
+            <w:rPr>
+              <w:rFonts w:eastAsiaTheme="minorEastAsia"/>
+              <w:noProof/>
+            </w:rPr>
+          </w:pPr>
+          <w:hyperlink w:anchor="_Toc62053544" w:history="1">
+            <w:r>
+              <w:rPr>
+                <w:rStyle w:val="Hyperlink"/>
+                <w:noProof/>
+              </w:rPr>
+              <w:t>Measurement/Observation</w:t>
+            </w:r>
+            <w:r>
+              <w:rPr>
+                <w:noProof/>
+                <w:webHidden/>
+              </w:rPr>
+              <w:tab/>
+            </w:r>
+            <w:r>
+              <w:rPr>
+                <w:noProof/>
+                <w:webHidden/>
+              </w:rPr>
+              <w:fldChar w:fldCharType="begin"/>
+            </w:r>
+            <w:r>
+              <w:rPr>
+                <w:noProof/>
+                <w:webHidden/>
+              </w:rPr>
+              <w:instrText xml:space="preserve"> PAGEREF _Toc62053544 \h </w:instrText>
+            </w:r>
+            <w:r>
+              <w:rPr>
+                <w:noProof/>
+                <w:webHidden/>
+              </w:rPr>
+            </w:r>
+            <w:r>
+              <w:rPr>
+                <w:noProof/>
+                <w:webHidden/>
+              </w:rPr>
+              <w:fldChar w:fldCharType="separate"/>
+            </w:r>
+            <w:r>
+              <w:rPr>
+                <w:noProof/>
+                <w:webHidden/>
+              </w:rPr>
+              <w:t>5</w:t>
+            </w:r>
+            <w:r>
+              <w:rPr>
+                <w:noProof/>
+                <w:webHidden/>
+              </w:rPr>
+              <w:fldChar w:fldCharType="end"/>
+            </w:r>
+          </w:hyperlink>
+        </w:p>
+        <w:p>
+          <w:pPr>
+            <w:pStyle w:val="TOC1"/>
+            <w:tabs>
+              <w:tab w:val="right" w:leader="dot" w:pos="9350"/>
+            </w:tabs>
+            <w:rPr>
+              <w:rFonts w:eastAsiaTheme="minorEastAsia"/>
+              <w:noProof/>
+            </w:rPr>
+          </w:pPr>
+          <w:hyperlink w:anchor="_Toc62053545" w:history="1">
+            <w:r>
+              <w:rPr>
+                <w:rStyle w:val="Hyperlink"/>
+                <w:noProof/>
+              </w:rPr>
+              <w:t>Separate Windows</w:t>
+            </w:r>
+            <w:r>
+              <w:rPr>
+                <w:noProof/>
+                <w:webHidden/>
+              </w:rPr>
+              <w:tab/>
+            </w:r>
+            <w:r>
+              <w:rPr>
+                <w:noProof/>
+                <w:webHidden/>
+              </w:rPr>
+              <w:fldChar w:fldCharType="begin"/>
+            </w:r>
+            <w:r>
+              <w:rPr>
+                <w:noProof/>
+                <w:webHidden/>
+              </w:rPr>
+              <w:instrText xml:space="preserve"> PAGEREF _Toc62053545 \h </w:instrText>
+            </w:r>
+            <w:r>
+              <w:rPr>
+                <w:noProof/>
+                <w:webHidden/>
+              </w:rPr>
+            </w:r>
+            <w:r>
+              <w:rPr>
+                <w:noProof/>
+                <w:webHidden/>
+              </w:rPr>
+              <w:fldChar w:fldCharType="separate"/>
+            </w:r>
+            <w:r>
+              <w:rPr>
+                <w:noProof/>
+                <w:webHidden/>
+              </w:rPr>
+              <w:t>5</w:t>
+            </w:r>
+            <w:r>
+              <w:rPr>
+                <w:noProof/>
+                <w:webHidden/>
+              </w:rPr>
+              <w:fldChar w:fldCharType="end"/>
+            </w:r>
+          </w:hyperlink>
+        </w:p>
+        <w:p>
+          <w:pPr>
+            <w:pStyle w:val="TOC2"/>
+            <w:tabs>
+              <w:tab w:val="right" w:leader="dot" w:pos="9350"/>
+            </w:tabs>
+            <w:rPr>
+              <w:rFonts w:eastAsiaTheme="minorEastAsia"/>
+              <w:noProof/>
+            </w:rPr>
+          </w:pPr>
+          <w:hyperlink w:anchor="_Toc62053546" w:history="1">
+            <w:r>
+              <w:rPr>
+                <w:rStyle w:val="Hyperlink"/>
+                <w:noProof/>
+              </w:rPr>
+              <w:t>Open Job</w:t>
+            </w:r>
+            <w:r>
+              <w:rPr>
+                <w:noProof/>
+                <w:webHidden/>
+              </w:rPr>
+              <w:tab/>
+            </w:r>
+            <w:r>
+              <w:rPr>
+                <w:noProof/>
+                <w:webHidden/>
+              </w:rPr>
+              <w:fldChar w:fldCharType="begin"/>
+            </w:r>
+            <w:r>
+              <w:rPr>
+                <w:noProof/>
+                <w:webHidden/>
+              </w:rPr>
+              <w:instrText xml:space="preserve"> PAGEREF _Toc62053546 \h </w:instrText>
+            </w:r>
+            <w:r>
+              <w:rPr>
+                <w:noProof/>
+                <w:webHidden/>
+              </w:rPr>
+            </w:r>
+            <w:r>
+              <w:rPr>
+                <w:noProof/>
+                <w:webHidden/>
+              </w:rPr>
+              <w:fldChar w:fldCharType="separate"/>
+            </w:r>
+            <w:r>
+              <w:rPr>
+                <w:noProof/>
+                <w:webHidden/>
+              </w:rPr>
+              <w:t>5</w:t>
+            </w:r>
+            <w:r>
+              <w:rPr>
+                <w:noProof/>
+                <w:webHidden/>
+              </w:rPr>
+              <w:fldChar w:fldCharType="end"/>
+            </w:r>
+          </w:hyperlink>
+        </w:p>
+        <w:p>
+          <w:pPr>
+            <w:pStyle w:val="TOC2"/>
+            <w:tabs>
+              <w:tab w:val="right" w:leader="dot" w:pos="9350"/>
+            </w:tabs>
+            <w:rPr>
+              <w:rFonts w:eastAsiaTheme="minorEastAsia"/>
+              <w:noProof/>
+            </w:rPr>
+          </w:pPr>
+          <w:hyperlink w:anchor="_Toc62053547" w:history="1">
+            <w:r>
+              <w:rPr>
+                <w:rStyle w:val="Hyperlink"/>
+                <w:noProof/>
+              </w:rPr>
+              <w:t>Edit Remarks Document</w:t>
+            </w:r>
+            <w:r>
+              <w:rPr>
+                <w:noProof/>
+                <w:webHidden/>
+              </w:rPr>
+              <w:tab/>
+            </w:r>
+            <w:r>
+              <w:rPr>
+                <w:noProof/>
+                <w:webHidden/>
+              </w:rPr>
+              <w:fldChar w:fldCharType="begin"/>
+            </w:r>
+            <w:r>
+              <w:rPr>
+                <w:noProof/>
+                <w:webHidden/>
+              </w:rPr>
+              <w:instrText xml:space="preserve"> PAGEREF _Toc62053547 \h </w:instrText>
+            </w:r>
+            <w:r>
+              <w:rPr>
+                <w:noProof/>
+                <w:webHidden/>
+              </w:rPr>
+            </w:r>
+            <w:r>
+              <w:rPr>
+                <w:noProof/>
+                <w:webHidden/>
+              </w:rPr>
+              <w:fldChar w:fldCharType="separate"/>
+            </w:r>
+            <w:r>
+              <w:rPr>
+                <w:noProof/>
+                <w:webHidden/>
+              </w:rPr>
+              <w:t>5</w:t>
+            </w:r>
+            <w:r>
+              <w:rPr>
+                <w:noProof/>
+                <w:webHidden/>
+              </w:rPr>
+              <w:fldChar w:fldCharType="end"/>
+            </w:r>
+          </w:hyperlink>
+        </w:p>
+        <w:p>
+          <w:pPr>
+            <w:pStyle w:val="TOC2"/>
+            <w:tabs>
+              <w:tab w:val="right" w:leader="dot" w:pos="9350"/>
+            </w:tabs>
+            <w:rPr>
+              <w:rFonts w:eastAsiaTheme="minorEastAsia"/>
+              <w:noProof/>
+            </w:rPr>
+          </w:pPr>
+          <w:hyperlink w:anchor="_Toc62053548" w:history="1">
+            <w:r>
+              <w:rPr>
+                <w:rStyle w:val="Hyperlink"/>
+                <w:noProof/>
+              </w:rPr>
+              <w:t>Edit Specification Requirements</w:t>
+            </w:r>
+            <w:r>
+              <w:rPr>
+                <w:noProof/>
+                <w:webHidden/>
+              </w:rPr>
+              <w:tab/>
+            </w:r>
+            <w:r>
+              <w:rPr>
+                <w:noProof/>
+                <w:webHidden/>
+              </w:rPr>
+              <w:fldChar w:fldCharType="begin"/>
+            </w:r>
+            <w:r>
+              <w:rPr>
+                <w:noProof/>
+                <w:webHidden/>
+              </w:rPr>
+              <w:instrText xml:space="preserve"> PAGEREF _Toc62053548 \h </w:instrText>
+            </w:r>
+            <w:r>
+              <w:rPr>
+                <w:noProof/>
+                <w:webHidden/>
+              </w:rPr>
+            </w:r>
+            <w:r>
+              <w:rPr>
+                <w:noProof/>
+                <w:webHidden/>
+              </w:rPr>
+              <w:fldChar w:fldCharType="separate"/>
+            </w:r>
+            <w:r>
+              <w:rPr>
+                <w:noProof/>
+                <w:webHidden/>
+              </w:rPr>
+              <w:t>5</w:t>
+            </w:r>
+            <w:r>
+              <w:rPr>
+                <w:noProof/>
+                <w:webHidden/>
+              </w:rPr>
+              <w:fldChar w:fldCharType="end"/>
+            </w:r>
+          </w:hyperlink>
+        </w:p>
+        <w:p>
+          <w:pPr>
+            <w:pStyle w:val="TOC2"/>
+            <w:tabs>
+              <w:tab w:val="right" w:leader="dot" w:pos="9350"/>
+            </w:tabs>
+            <w:rPr>
+              <w:rFonts w:eastAsiaTheme="minorEastAsia"/>
+              <w:noProof/>
+            </w:rPr>
+          </w:pPr>
+          <w:hyperlink w:anchor="_Toc62053549" w:history="1">
+            <w:r>
+              <w:rPr>
+                <w:rStyle w:val="Hyperlink"/>
+                <w:noProof/>
+              </w:rPr>
+              <w:t>Test Report Structure</w:t>
+            </w:r>
+            <w:r>
+              <w:rPr>
+                <w:noProof/>
+                <w:webHidden/>
+              </w:rPr>
+              <w:tab/>
+            </w:r>
+            <w:r>
+              <w:rPr>
+                <w:noProof/>
+                <w:webHidden/>
+              </w:rPr>
+              <w:fldChar w:fldCharType="begin"/>
+            </w:r>
+            <w:r>
+              <w:rPr>
+                <w:noProof/>
+                <w:webHidden/>
+              </w:rPr>
+              <w:instrText xml:space="preserve"> PAGEREF _Toc62053549 \h </w:instrText>
+            </w:r>
+            <w:r>
+              <w:rPr>
+                <w:noProof/>
+                <w:webHidden/>
+              </w:rPr>
+            </w:r>
+            <w:r>
+              <w:rPr>
+                <w:noProof/>
+                <w:webHidden/>
+              </w:rPr>
+              <w:fldChar w:fldCharType="separate"/>
+            </w:r>
+            <w:r>
+              <w:rPr>
+                <w:noProof/>
+                <w:webHidden/>
+              </w:rPr>
+              <w:t>5</w:t>
+            </w:r>
+            <w:r>
+              <w:rPr>
+                <w:noProof/>
+                <w:webHidden/>
+              </w:rPr>
+              <w:fldChar w:fldCharType="end"/>
+            </w:r>
+          </w:hyperlink>
+        </w:p>
+        <w:p>
+          <w:pPr>
+            <w:pStyle w:val="TOC2"/>
+            <w:tabs>
+              <w:tab w:val="right" w:leader="dot" w:pos="9350"/>
+            </w:tabs>
+            <w:rPr>
+              <w:rFonts w:eastAsiaTheme="minorEastAsia"/>
+              <w:noProof/>
+            </w:rPr>
+          </w:pPr>
+          <w:hyperlink w:anchor="_Toc62053550" w:history="1">
+            <w:r>
+              <w:rPr>
+                <w:rStyle w:val="Hyperlink"/>
+                <w:noProof/>
+              </w:rPr>
+              <w:t>Measurement Zoom</w:t>
+            </w:r>
+            <w:r>
+              <w:rPr>
+                <w:noProof/>
+                <w:webHidden/>
+              </w:rPr>
+              <w:tab/>
+            </w:r>
+            <w:r>
+              <w:rPr>
+                <w:noProof/>
+                <w:webHidden/>
+              </w:rPr>
+              <w:fldChar w:fldCharType="begin"/>
+            </w:r>
+            <w:r>
+              <w:rPr>
+                <w:noProof/>
+                <w:webHidden/>
+              </w:rPr>
+              <w:instrText xml:space="preserve"> PAGEREF _Toc62053550 \h </w:instrText>
+            </w:r>
+            <w:r>
+              <w:rPr>
+                <w:noProof/>
+                <w:webHidden/>
+              </w:rPr>
+            </w:r>
+            <w:r>
+              <w:rPr>
+                <w:noProof/>
+                <w:webHidden/>
+              </w:rPr>
+              <w:fldChar w:fldCharType="separate"/>
+            </w:r>
+            <w:r>
+              <w:rPr>
+                <w:noProof/>
+                <w:webHidden/>
+              </w:rPr>
+              <w:t>5</w:t>
+            </w:r>
+            <w:r>
+              <w:rPr>
+                <w:noProof/>
+                <w:webHidden/>
+              </w:rPr>
+              <w:fldChar w:fldCharType="end"/>
+            </w:r>
+          </w:hyperlink>
+        </w:p>
+        <w:p>
+          <w:pPr>
+            <w:pStyle w:val="TOC2"/>
+            <w:tabs>
+              <w:tab w:val="right" w:leader="dot" w:pos="9350"/>
+            </w:tabs>
+            <w:rPr>
+              <w:rFonts w:eastAsiaTheme="minorEastAsia"/>
+              <w:noProof/>
+            </w:rPr>
+          </w:pPr>
+          <w:hyperlink w:anchor="_Toc62053551" w:history="1">
+            <w:r>
+              <w:rPr>
+                <w:rStyle w:val="Hyperlink"/>
+                <w:noProof/>
+              </w:rPr>
+              <w:t>Requirement Structure</w:t>
+            </w:r>
+            <w:r>
+              <w:rPr>
+                <w:noProof/>
+                <w:webHidden/>
+              </w:rPr>
+              <w:tab/>
+            </w:r>
+            <w:r>
+              <w:rPr>
+                <w:noProof/>
+                <w:webHidden/>
+              </w:rPr>
+              <w:fldChar w:fldCharType="begin"/>
+            </w:r>
+            <w:r>
+              <w:rPr>
+                <w:noProof/>
+                <w:webHidden/>
+              </w:rPr>
+              <w:instrText xml:space="preserve"> PAGEREF _Toc62053551 \h </w:instrText>
+            </w:r>
+            <w:r>
+              <w:rPr>
+                <w:noProof/>
+                <w:webHidden/>
+              </w:rPr>
+            </w:r>
+            <w:r>
+              <w:rPr>
+                <w:noProof/>
+                <w:webHidden/>
+              </w:rPr>
+              <w:fldChar w:fldCharType="separate"/>
+            </w:r>
+            <w:r>
+              <w:rPr>
+                <w:noProof/>
+                <w:webHidden/>
+              </w:rPr>
+              <w:t>5</w:t>
+            </w:r>
+            <w:r>
+              <w:rPr>
+                <w:noProof/>
+                <w:webHidden/>
+              </w:rPr>
+              <w:fldChar w:fldCharType="end"/>
+            </w:r>
+          </w:hyperlink>
+        </w:p>
+        <w:p>
+          <w:pPr>
+            <w:pStyle w:val="TOC2"/>
+            <w:tabs>
+              <w:tab w:val="right" w:leader="dot" w:pos="9350"/>
+            </w:tabs>
+            <w:rPr>
+              <w:rFonts w:eastAsiaTheme="minorEastAsia"/>
+              <w:noProof/>
+            </w:rPr>
+          </w:pPr>
+          <w:hyperlink w:anchor="_Toc62053552" w:history="1">
+            <w:r>
+              <w:rPr>
+                <w:rStyle w:val="Hyperlink"/>
+                <w:noProof/>
+              </w:rPr>
+              <w:t>Remarks Document</w:t>
+            </w:r>
+            <w:r>
+              <w:rPr>
+                <w:noProof/>
+                <w:webHidden/>
+              </w:rPr>
+              <w:tab/>
+            </w:r>
+            <w:r>
+              <w:rPr>
+                <w:noProof/>
+                <w:webHidden/>
+              </w:rPr>
+              <w:fldChar w:fldCharType="begin"/>
+            </w:r>
+            <w:r>
+              <w:rPr>
+                <w:noProof/>
+                <w:webHidden/>
+              </w:rPr>
+              <w:instrText xml:space="preserve"> PAGEREF _Toc62053552 \h </w:instrText>
+            </w:r>
+            <w:r>
+              <w:rPr>
+                <w:noProof/>
+                <w:webHidden/>
+              </w:rPr>
+            </w:r>
+            <w:r>
+              <w:rPr>
+                <w:noProof/>
+                <w:webHidden/>
+              </w:rPr>
+              <w:fldChar w:fldCharType="separate"/>
+            </w:r>
+            <w:r>
+              <w:rPr>
+                <w:noProof/>
+                <w:webHidden/>
+              </w:rPr>
+              <w:t>5</w:t>
+            </w:r>
+            <w:r>
+              <w:rPr>
+                <w:noProof/>
+                <w:webHidden/>
+              </w:rPr>
+              <w:fldChar w:fldCharType="end"/>
+            </w:r>
+          </w:hyperlink>
+        </w:p>
+        <w:p>
+          <w:r>
+            <w:rPr>
+              <w:b/>
+              <w:bCs/>
+              <w:noProof/>
+            </w:rPr>
+            <w:fldChar w:fldCharType="end"/>
+          </w:r>
+        </w:p>
+      </w:sdtContent>
+    </w:sdt>
+    <w:p>
+      <w:pPr>
+        <w:rPr>
+          <w:rFonts w:asciiTheme="majorHAnsi" w:eastAsiaTheme="majorEastAsia" w:hAnsiTheme="majorHAnsi" w:cstheme="majorBidi"/>
+          <w:spacing w:val="-10"/>
+          <w:kern w:val="28"/>
+          <w:sz w:val="56"/>
+          <w:szCs w:val="56"/>
+        </w:rPr>
+      </w:pPr>
+      <w:r>
+        <w:br w:type="page"/>
+      </w:r>
+    </w:p>
     <w:p>
       <w:pPr>
         <w:pStyle w:val="Title"/>
@@ -9,6 +2247,7 @@
         <w:jc w:val="center"/>
       </w:pPr>
       <w:r>
+        <w:lastRenderedPageBreak/>
         <w:t>PTL Digital Datasheet</w:t>
       </w:r>
     </w:p>
@@ -21,6 +2260,7 @@
           <w:szCs w:val="36"/>
         </w:rPr>
       </w:pPr>
+      <w:bookmarkStart w:id="0" w:name="_Toc62053536"/>
       <w:r>
         <w:rPr>
           <w:sz w:val="36"/>
@@ -28,7 +2268,80 @@
         </w:rPr>
         <w:t>Menu</w:t>
       </w:r>
+      <w:bookmarkEnd w:id="0"/>
     </w:p>
+    <w:p/>
+    <w:p>
+      <w:r>
+        <w:rPr>
+          <w:noProof/>
+        </w:rPr>
+        <w:drawing>
+          <wp:anchor distT="0" distB="0" distL="114300" distR="114300" simplePos="0" relativeHeight="251660288" behindDoc="0" locked="0" layoutInCell="1" allowOverlap="1" wp14:anchorId="3D196BD2" wp14:editId="466B885D">
+            <wp:simplePos x="0" y="0"/>
+            <wp:positionH relativeFrom="margin">
+              <wp:align>left</wp:align>
+            </wp:positionH>
+            <wp:positionV relativeFrom="paragraph">
+              <wp:posOffset>27305</wp:posOffset>
+            </wp:positionV>
+            <wp:extent cx="1809750" cy="495300"/>
+            <wp:effectExtent l="152400" t="152400" r="361950" b="361950"/>
+            <wp:wrapNone/>
+            <wp:docPr id="7" name="Picture 7"/>
+            <wp:cNvGraphicFramePr>
+              <a:graphicFrameLocks xmlns:a="http://schemas.openxmlformats.org/drawingml/2006/main" noChangeAspect="1"/>
+            </wp:cNvGraphicFramePr>
+            <a:graphic xmlns:a="http://schemas.openxmlformats.org/drawingml/2006/main">
+              <a:graphicData uri="http://schemas.openxmlformats.org/drawingml/2006/picture">
+                <pic:pic xmlns:pic="http://schemas.openxmlformats.org/drawingml/2006/picture">
+                  <pic:nvPicPr>
+                    <pic:cNvPr id="0" name="Picture 10"/>
+                    <pic:cNvPicPr>
+                      <a:picLocks noChangeAspect="1" noChangeArrowheads="1"/>
+                    </pic:cNvPicPr>
+                  </pic:nvPicPr>
+                  <pic:blipFill>
+                    <a:blip r:embed="rId8">
+                      <a:extLst>
+                        <a:ext uri="{28A0092B-C50C-407E-A947-70E740481C1C}">
+                          <a14:useLocalDpi xmlns:a14="http://schemas.microsoft.com/office/drawing/2010/main" val="0"/>
+                        </a:ext>
+                      </a:extLst>
+                    </a:blip>
+                    <a:srcRect/>
+                    <a:stretch>
+                      <a:fillRect/>
+                    </a:stretch>
+                  </pic:blipFill>
+                  <pic:spPr bwMode="auto">
+                    <a:xfrm>
+                      <a:off x="0" y="0"/>
+                      <a:ext cx="1809750" cy="495300"/>
+                    </a:xfrm>
+                    <a:prstGeom prst="rect">
+                      <a:avLst/>
+                    </a:prstGeom>
+                    <a:ln>
+                      <a:noFill/>
+                    </a:ln>
+                    <a:effectLst>
+                      <a:outerShdw blurRad="292100" dist="139700" dir="2700000" algn="tl" rotWithShape="0">
+                        <a:srgbClr val="333333">
+                          <a:alpha val="65000"/>
+                        </a:srgbClr>
+                      </a:outerShdw>
+                    </a:effectLst>
+                  </pic:spPr>
+                </pic:pic>
+              </a:graphicData>
+            </a:graphic>
+          </wp:anchor>
+        </w:drawing>
+      </w:r>
+    </w:p>
+    <w:p/>
+    <w:p/>
     <w:p>
       <w:pPr>
         <w:pStyle w:val="Heading2"/>
@@ -38,6 +2351,7 @@
           <w:szCs w:val="28"/>
         </w:rPr>
       </w:pPr>
+      <w:bookmarkStart w:id="1" w:name="_Toc62053537"/>
       <w:r>
         <w:rPr>
           <w:sz w:val="28"/>
@@ -45,6 +2359,7 @@
         </w:rPr>
         <w:t>File</w:t>
       </w:r>
+      <w:bookmarkEnd w:id="1"/>
     </w:p>
     <w:p>
       <w:pPr>
@@ -198,7 +2513,7 @@
                     </pic:cNvPicPr>
                   </pic:nvPicPr>
                   <pic:blipFill>
-                    <a:blip r:embed="rId5">
+                    <a:blip r:embed="rId9">
                       <a:extLst>
                         <a:ext uri="{28A0092B-C50C-407E-A947-70E740481C1C}">
                           <a14:useLocalDpi xmlns:a14="http://schemas.microsoft.com/office/drawing/2010/main" val="0"/>
@@ -291,13 +2606,16 @@
           <w:szCs w:val="28"/>
         </w:rPr>
       </w:pPr>
+      <w:bookmarkStart w:id="2" w:name="_Toc62053538"/>
       <w:r>
         <w:rPr>
           <w:sz w:val="28"/>
           <w:szCs w:val="28"/>
         </w:rPr>
+        <w:lastRenderedPageBreak/>
         <w:t>Edit</w:t>
       </w:r>
+      <w:bookmarkEnd w:id="2"/>
     </w:p>
     <w:p>
       <w:pPr>
@@ -325,7 +2643,7 @@
                     </pic:cNvPicPr>
                   </pic:nvPicPr>
                   <pic:blipFill>
-                    <a:blip r:embed="rId6">
+                    <a:blip r:embed="rId10">
                       <a:extLst>
                         <a:ext uri="{28A0092B-C50C-407E-A947-70E740481C1C}">
                           <a14:useLocalDpi xmlns:a14="http://schemas.microsoft.com/office/drawing/2010/main" val="0"/>
@@ -409,7 +2727,6 @@
           <w:b/>
           <w:bCs/>
         </w:rPr>
-        <w:lastRenderedPageBreak/>
         <w:t>Specification Requirements:</w:t>
       </w:r>
       <w:r>
@@ -418,16 +2735,16 @@
     </w:p>
     <w:p>
       <w:pPr>
-        <w:ind w:left="-1152"/>
+        <w:ind w:left="-1008"/>
       </w:pPr>
       <w:r>
         <w:rPr>
           <w:noProof/>
         </w:rPr>
         <w:drawing>
-          <wp:inline distT="0" distB="0" distL="0" distR="0" wp14:anchorId="5AA430B2" wp14:editId="7E01E0E4">
-            <wp:extent cx="7005955" cy="1724025"/>
-            <wp:effectExtent l="152400" t="152400" r="366395" b="371475"/>
+          <wp:inline distT="0" distB="0" distL="0" distR="0" wp14:anchorId="5AA430B2" wp14:editId="5F0FEB94">
+            <wp:extent cx="6943725" cy="1724025"/>
+            <wp:effectExtent l="152400" t="152400" r="371475" b="371475"/>
             <wp:docPr id="2" name="Picture 2"/>
             <wp:cNvGraphicFramePr>
               <a:graphicFrameLocks xmlns:a="http://schemas.openxmlformats.org/drawingml/2006/main" noChangeAspect="1"/>
@@ -442,7 +2759,7 @@
                     </pic:cNvPicPr>
                   </pic:nvPicPr>
                   <pic:blipFill>
-                    <a:blip r:embed="rId7">
+                    <a:blip r:embed="rId11">
                       <a:extLst>
                         <a:ext uri="{28A0092B-C50C-407E-A947-70E740481C1C}">
                           <a14:useLocalDpi xmlns:a14="http://schemas.microsoft.com/office/drawing/2010/main" val="0"/>
@@ -457,7 +2774,7 @@
                   <pic:spPr bwMode="auto">
                     <a:xfrm>
                       <a:off x="0" y="0"/>
-                      <a:ext cx="7022616" cy="1728125"/>
+                      <a:ext cx="6960239" cy="1728125"/>
                     </a:xfrm>
                     <a:prstGeom prst="rect">
                       <a:avLst/>
@@ -489,6 +2806,7 @@
           <w:szCs w:val="28"/>
         </w:rPr>
       </w:pPr>
+      <w:bookmarkStart w:id="3" w:name="_Toc62053539"/>
       <w:r>
         <w:rPr>
           <w:sz w:val="28"/>
@@ -503,6 +2821,7 @@
         </w:rPr>
         <w:t xml:space="preserve"> (IP)</w:t>
       </w:r>
+      <w:bookmarkEnd w:id="3"/>
     </w:p>
     <w:p>
       <w:pPr>
@@ -513,6 +2832,7 @@
           <w:szCs w:val="28"/>
         </w:rPr>
       </w:pPr>
+      <w:bookmarkStart w:id="4" w:name="_Toc62053540"/>
       <w:r>
         <w:rPr>
           <w:sz w:val="28"/>
@@ -520,6 +2840,7 @@
         </w:rPr>
         <w:t>Create</w:t>
       </w:r>
+      <w:bookmarkEnd w:id="4"/>
     </w:p>
     <w:p>
       <w:pPr>
@@ -560,6 +2881,76 @@
       </w:r>
     </w:p>
     <w:p>
+      <w:r>
+        <w:rPr>
+          <w:noProof/>
+        </w:rPr>
+        <w:lastRenderedPageBreak/>
+        <w:drawing>
+          <wp:anchor distT="0" distB="0" distL="114300" distR="114300" simplePos="0" relativeHeight="251659264" behindDoc="1" locked="0" layoutInCell="1" allowOverlap="1" wp14:anchorId="0F88E15A" wp14:editId="1B071229">
+            <wp:simplePos x="0" y="0"/>
+            <wp:positionH relativeFrom="margin">
+              <wp:posOffset>266700</wp:posOffset>
+            </wp:positionH>
+            <wp:positionV relativeFrom="paragraph">
+              <wp:posOffset>113665</wp:posOffset>
+            </wp:positionV>
+            <wp:extent cx="1784985" cy="2981325"/>
+            <wp:effectExtent l="152400" t="152400" r="367665" b="371475"/>
+            <wp:wrapSquare wrapText="bothSides"/>
+            <wp:docPr id="6" name="Picture 6"/>
+            <wp:cNvGraphicFramePr>
+              <a:graphicFrameLocks xmlns:a="http://schemas.openxmlformats.org/drawingml/2006/main" noChangeAspect="1"/>
+            </wp:cNvGraphicFramePr>
+            <a:graphic xmlns:a="http://schemas.openxmlformats.org/drawingml/2006/main">
+              <a:graphicData uri="http://schemas.openxmlformats.org/drawingml/2006/picture">
+                <pic:pic xmlns:pic="http://schemas.openxmlformats.org/drawingml/2006/picture">
+                  <pic:nvPicPr>
+                    <pic:cNvPr id="0" name="Picture 5"/>
+                    <pic:cNvPicPr>
+                      <a:picLocks noChangeAspect="1" noChangeArrowheads="1"/>
+                    </pic:cNvPicPr>
+                  </pic:nvPicPr>
+                  <pic:blipFill>
+                    <a:blip r:embed="rId12">
+                      <a:extLst>
+                        <a:ext uri="{28A0092B-C50C-407E-A947-70E740481C1C}">
+                          <a14:useLocalDpi xmlns:a14="http://schemas.microsoft.com/office/drawing/2010/main" val="0"/>
+                        </a:ext>
+                      </a:extLst>
+                    </a:blip>
+                    <a:srcRect/>
+                    <a:stretch>
+                      <a:fillRect/>
+                    </a:stretch>
+                  </pic:blipFill>
+                  <pic:spPr bwMode="auto">
+                    <a:xfrm>
+                      <a:off x="0" y="0"/>
+                      <a:ext cx="1784985" cy="2981325"/>
+                    </a:xfrm>
+                    <a:prstGeom prst="rect">
+                      <a:avLst/>
+                    </a:prstGeom>
+                    <a:ln>
+                      <a:noFill/>
+                    </a:ln>
+                    <a:effectLst>
+                      <a:outerShdw blurRad="292100" dist="139700" dir="2700000" algn="tl" rotWithShape="0">
+                        <a:srgbClr val="333333">
+                          <a:alpha val="65000"/>
+                        </a:srgbClr>
+                      </a:outerShdw>
+                    </a:effectLst>
+                  </pic:spPr>
+                </pic:pic>
+              </a:graphicData>
+            </a:graphic>
+          </wp:anchor>
+        </w:drawing>
+      </w:r>
+    </w:p>
+    <w:p>
       <w:pPr>
         <w:pStyle w:val="ListParagraph"/>
         <w:numPr>
@@ -583,11 +2974,20 @@
         <w:t>User will enter number of serial numbers per page and/or desired structure title format to display on final report.</w:t>
       </w:r>
     </w:p>
+    <w:p/>
+    <w:p/>
+    <w:p/>
+    <w:p/>
+    <w:p/>
+    <w:p/>
+    <w:p/>
+    <w:p/>
     <w:p>
       <w:pPr>
         <w:pStyle w:val="Heading1"/>
         <w:spacing w:line="360" w:lineRule="auto"/>
       </w:pPr>
+      <w:bookmarkStart w:id="5" w:name="_Toc62053541"/>
       <w:r>
         <w:rPr>
           <w:sz w:val="36"/>
@@ -595,6 +2995,7 @@
         </w:rPr>
         <w:t>Form</w:t>
       </w:r>
+      <w:bookmarkEnd w:id="5"/>
     </w:p>
     <w:p>
       <w:pPr>
@@ -605,6 +3006,7 @@
           <w:szCs w:val="28"/>
         </w:rPr>
       </w:pPr>
+      <w:bookmarkStart w:id="6" w:name="_Toc62053542"/>
       <w:r>
         <w:rPr>
           <w:sz w:val="28"/>
@@ -622,6 +3024,7 @@
         </w:rPr>
         <w:t>Received</w:t>
       </w:r>
+      <w:bookmarkEnd w:id="6"/>
     </w:p>
     <w:p>
       <w:pPr>
@@ -649,7 +3052,7 @@
                     </pic:cNvPicPr>
                   </pic:nvPicPr>
                   <pic:blipFill>
-                    <a:blip r:embed="rId8" cstate="print">
+                    <a:blip r:embed="rId13" cstate="print">
                       <a:extLst>
                         <a:ext uri="{28A0092B-C50C-407E-A947-70E740481C1C}">
                           <a14:useLocalDpi xmlns:a14="http://schemas.microsoft.com/office/drawing/2010/main" val="0"/>
@@ -693,11 +3096,13 @@
         <w:pStyle w:val="Heading2"/>
         <w:spacing w:line="360" w:lineRule="auto"/>
       </w:pPr>
+      <w:bookmarkStart w:id="7" w:name="_Toc62053543"/>
       <w:r>
         <w:rPr>
           <w:sz w:val="28"/>
           <w:szCs w:val="28"/>
         </w:rPr>
+        <w:lastRenderedPageBreak/>
         <w:t>After</w:t>
       </w:r>
       <w:r>
@@ -720,6 +3125,7 @@
         </w:rPr>
         <w:t>Stress</w:t>
       </w:r>
+      <w:bookmarkEnd w:id="7"/>
     </w:p>
     <w:p>
       <w:pPr>
@@ -747,7 +3153,7 @@
                     </pic:cNvPicPr>
                   </pic:nvPicPr>
                   <pic:blipFill>
-                    <a:blip r:embed="rId9" cstate="print">
+                    <a:blip r:embed="rId14" cstate="print">
                       <a:extLst>
                         <a:ext uri="{28A0092B-C50C-407E-A947-70E740481C1C}">
                           <a14:useLocalDpi xmlns:a14="http://schemas.microsoft.com/office/drawing/2010/main" val="0"/>
@@ -793,6 +3199,7 @@
           <w:szCs w:val="36"/>
         </w:rPr>
       </w:pPr>
+      <w:bookmarkStart w:id="8" w:name="_Toc62053544"/>
       <w:r>
         <w:rPr>
           <w:sz w:val="36"/>
@@ -800,6 +3207,7 @@
         </w:rPr>
         <w:t>Measurement/Observation</w:t>
       </w:r>
+      <w:bookmarkEnd w:id="8"/>
     </w:p>
     <w:p/>
     <w:p>
@@ -811,6 +3219,7 @@
           <w:szCs w:val="36"/>
         </w:rPr>
       </w:pPr>
+      <w:bookmarkStart w:id="9" w:name="_Toc62053545"/>
       <w:r>
         <w:rPr>
           <w:sz w:val="36"/>
@@ -818,6 +3227,7 @@
         </w:rPr>
         <w:t>Separate Windows</w:t>
       </w:r>
+      <w:bookmarkEnd w:id="9"/>
     </w:p>
     <w:p>
       <w:pPr>
@@ -828,6 +3238,7 @@
           <w:szCs w:val="28"/>
         </w:rPr>
       </w:pPr>
+      <w:bookmarkStart w:id="10" w:name="_Toc62053546"/>
       <w:r>
         <w:rPr>
           <w:sz w:val="28"/>
@@ -835,6 +3246,7 @@
         </w:rPr>
         <w:t>Open Job</w:t>
       </w:r>
+      <w:bookmarkEnd w:id="10"/>
     </w:p>
     <w:p>
       <w:pPr>
@@ -845,6 +3257,7 @@
           <w:szCs w:val="28"/>
         </w:rPr>
       </w:pPr>
+      <w:bookmarkStart w:id="11" w:name="_Toc62053547"/>
       <w:r>
         <w:rPr>
           <w:sz w:val="28"/>
@@ -852,6 +3265,7 @@
         </w:rPr>
         <w:t>Edit Remarks Document</w:t>
       </w:r>
+      <w:bookmarkEnd w:id="11"/>
     </w:p>
     <w:p>
       <w:pPr>
@@ -862,6 +3276,7 @@
           <w:szCs w:val="28"/>
         </w:rPr>
       </w:pPr>
+      <w:bookmarkStart w:id="12" w:name="_Toc62053548"/>
       <w:r>
         <w:rPr>
           <w:sz w:val="28"/>
@@ -876,6 +3291,7 @@
         </w:rPr>
         <w:t>Specification Requirements</w:t>
       </w:r>
+      <w:bookmarkEnd w:id="12"/>
     </w:p>
     <w:p>
       <w:pPr>
@@ -886,6 +3302,7 @@
           <w:szCs w:val="28"/>
         </w:rPr>
       </w:pPr>
+      <w:bookmarkStart w:id="13" w:name="_Toc62053549"/>
       <w:r>
         <w:rPr>
           <w:sz w:val="28"/>
@@ -893,6 +3310,7 @@
         </w:rPr>
         <w:t>Test Report Structure</w:t>
       </w:r>
+      <w:bookmarkEnd w:id="13"/>
     </w:p>
     <w:p>
       <w:pPr>
@@ -903,6 +3321,7 @@
           <w:szCs w:val="28"/>
         </w:rPr>
       </w:pPr>
+      <w:bookmarkStart w:id="14" w:name="_Toc62053550"/>
       <w:r>
         <w:rPr>
           <w:sz w:val="28"/>
@@ -910,6 +3329,7 @@
         </w:rPr>
         <w:t>Measurement Zoom</w:t>
       </w:r>
+      <w:bookmarkEnd w:id="14"/>
     </w:p>
     <w:p>
       <w:pPr>
@@ -920,6 +3340,7 @@
           <w:szCs w:val="28"/>
         </w:rPr>
       </w:pPr>
+      <w:bookmarkStart w:id="15" w:name="_Toc62053551"/>
       <w:r>
         <w:rPr>
           <w:sz w:val="28"/>
@@ -927,6 +3348,7 @@
         </w:rPr>
         <w:t>Requirement Structure</w:t>
       </w:r>
+      <w:bookmarkEnd w:id="15"/>
     </w:p>
     <w:p>
       <w:pPr>
@@ -936,6 +3358,7 @@
           <w:szCs w:val="28"/>
         </w:rPr>
       </w:pPr>
+      <w:bookmarkStart w:id="16" w:name="_Toc62053552"/>
       <w:r>
         <w:rPr>
           <w:sz w:val="28"/>
@@ -943,6 +3366,7 @@
         </w:rPr>
         <w:t>Remarks Document</w:t>
       </w:r>
+      <w:bookmarkEnd w:id="16"/>
     </w:p>
     <w:p>
       <w:pPr>
@@ -956,7 +3380,9 @@
     <w:sectPr>
       <w:pgSz w:w="12240" w:h="15840"/>
       <w:pgMar w:top="1440" w:right="1440" w:bottom="1440" w:left="1440" w:header="720" w:footer="720" w:gutter="0"/>
+      <w:pgNumType w:start="0"/>
       <w:cols w:space="720"/>
+      <w:titlePg/>
       <w:docGrid w:linePitch="360"/>
     </w:sectPr>
   </w:body>
@@ -1457,7 +3883,7 @@
         <w:rFonts w:ascii="Wingdings" w:hAnsi="Wingdings" w:hint="default"/>
       </w:rPr>
     </w:lvl>
-    <w:lvl w:ilvl="3" w:tplc="04090001" w:tentative="1">
+    <w:lvl w:ilvl="3" w:tplc="04090001">
       <w:start w:val="1"/>
       <w:numFmt w:val="bullet"/>
       <w:lvlText w:val=""/>
@@ -1469,7 +3895,7 @@
         <w:rFonts w:ascii="Symbol" w:hAnsi="Symbol" w:hint="default"/>
       </w:rPr>
     </w:lvl>
-    <w:lvl w:ilvl="4" w:tplc="04090003" w:tentative="1">
+    <w:lvl w:ilvl="4" w:tplc="04090003">
       <w:start w:val="1"/>
       <w:numFmt w:val="bullet"/>
       <w:lvlText w:val="o"/>
@@ -2088,6 +4514,77 @@
       <w:contextualSpacing/>
     </w:pPr>
   </w:style>
+  <w:style w:type="paragraph" w:styleId="NoSpacing">
+    <w:name w:val="No Spacing"/>
+    <w:link w:val="NoSpacingChar"/>
+    <w:uiPriority w:val="1"/>
+    <w:qFormat/>
+    <w:rsid w:val="007436E8"/>
+    <w:pPr>
+      <w:spacing w:after="0" w:line="240" w:lineRule="auto"/>
+    </w:pPr>
+    <w:rPr>
+      <w:rFonts w:eastAsiaTheme="minorEastAsia"/>
+    </w:rPr>
+  </w:style>
+  <w:style w:type="character" w:customStyle="1" w:styleId="NoSpacingChar">
+    <w:name w:val="No Spacing Char"/>
+    <w:basedOn w:val="DefaultParagraphFont"/>
+    <w:link w:val="NoSpacing"/>
+    <w:uiPriority w:val="1"/>
+    <w:rsid w:val="007436E8"/>
+    <w:rPr>
+      <w:rFonts w:eastAsiaTheme="minorEastAsia"/>
+    </w:rPr>
+  </w:style>
+  <w:style w:type="paragraph" w:styleId="TOCHeading">
+    <w:name w:val="TOC Heading"/>
+    <w:basedOn w:val="Heading1"/>
+    <w:next w:val="Normal"/>
+    <w:uiPriority w:val="39"/>
+    <w:unhideWhenUsed/>
+    <w:qFormat/>
+    <w:rsid w:val="00E30437"/>
+    <w:pPr>
+      <w:outlineLvl w:val="9"/>
+    </w:pPr>
+  </w:style>
+  <w:style w:type="paragraph" w:styleId="TOC1">
+    <w:name w:val="toc 1"/>
+    <w:basedOn w:val="Normal"/>
+    <w:next w:val="Normal"/>
+    <w:autoRedefine/>
+    <w:uiPriority w:val="39"/>
+    <w:unhideWhenUsed/>
+    <w:rsid w:val="00E30437"/>
+    <w:pPr>
+      <w:spacing w:after="100"/>
+    </w:pPr>
+  </w:style>
+  <w:style w:type="paragraph" w:styleId="TOC2">
+    <w:name w:val="toc 2"/>
+    <w:basedOn w:val="Normal"/>
+    <w:next w:val="Normal"/>
+    <w:autoRedefine/>
+    <w:uiPriority w:val="39"/>
+    <w:unhideWhenUsed/>
+    <w:rsid w:val="00E30437"/>
+    <w:pPr>
+      <w:spacing w:after="100"/>
+      <w:ind w:left="220"/>
+    </w:pPr>
+  </w:style>
+  <w:style w:type="character" w:styleId="Hyperlink">
+    <w:name w:val="Hyperlink"/>
+    <w:basedOn w:val="DefaultParagraphFont"/>
+    <w:uiPriority w:val="99"/>
+    <w:unhideWhenUsed/>
+    <w:rsid w:val="00E30437"/>
+    <w:rPr>
+      <w:color w:val="0563C1" w:themeColor="hyperlink"/>
+      <w:u w:val="single"/>
+    </w:rPr>
+  </w:style>
 </w:styles>
 </file>
 
@@ -2384,4 +4881,16 @@
     </a:ext>
   </a:extLst>
 </a:theme>
+</file>
+
+<file path=customXml/item1.xml><?xml version="1.0" encoding="utf-8"?>
+<b:Sources xmlns:b="http://schemas.openxmlformats.org/officeDocument/2006/bibliography" xmlns="http://schemas.openxmlformats.org/officeDocument/2006/bibliography" SelectedStyle="\APASixthEditionOfficeOnline.xsl" StyleName="APA" Version="6"/>
+</file>
+
+<file path=customXml/itemProps1.xml><?xml version="1.0" encoding="utf-8"?>
+<ds:datastoreItem xmlns:ds="http://schemas.openxmlformats.org/officeDocument/2006/customXml" ds:itemID="{C053C754-A046-436B-8D50-B4194675ED8C}">
+  <ds:schemaRefs>
+    <ds:schemaRef ds:uri="http://schemas.openxmlformats.org/officeDocument/2006/bibliography"/>
+  </ds:schemaRefs>
+</ds:datastoreItem>
 </file>
</xml_diff>

<commit_message>
Adds menu, test report struct images to dir and document. Adds title page, and table of contents
</commit_message>
<xml_diff>
--- a/PTL-Digital-Datasheet-Documentation.docx
+++ b/PTL-Digital-Datasheet-Documentation.docx
@@ -2,6 +2,2244 @@
 <file path=word/document.xml><?xml version="1.0" encoding="utf-8"?>
 <w:document xmlns:wpc="http://schemas.microsoft.com/office/word/2010/wordprocessingCanvas" xmlns:cx="http://schemas.microsoft.com/office/drawing/2014/chartex" xmlns:cx1="http://schemas.microsoft.com/office/drawing/2015/9/8/chartex" xmlns:cx2="http://schemas.microsoft.com/office/drawing/2015/10/21/chartex" xmlns:cx3="http://schemas.microsoft.com/office/drawing/2016/5/9/chartex" xmlns:cx4="http://schemas.microsoft.com/office/drawing/2016/5/10/chartex" xmlns:cx5="http://schemas.microsoft.com/office/drawing/2016/5/11/chartex" xmlns:cx6="http://schemas.microsoft.com/office/drawing/2016/5/12/chartex" xmlns:cx7="http://schemas.microsoft.com/office/drawing/2016/5/13/chartex" xmlns:cx8="http://schemas.microsoft.com/office/drawing/2016/5/14/chartex" xmlns:mc="http://schemas.openxmlformats.org/markup-compatibility/2006" xmlns:aink="http://schemas.microsoft.com/office/drawing/2016/ink" xmlns:am3d="http://schemas.microsoft.com/office/drawing/2017/model3d" xmlns:o="urn:schemas-microsoft-com:office:office" xmlns:r="http://schemas.openxmlformats.org/officeDocument/2006/relationships" xmlns:m="http://schemas.openxmlformats.org/officeDocument/2006/math" xmlns:v="urn:schemas-microsoft-com:vml" xmlns:wp14="http://schemas.microsoft.com/office/word/2010/wordprocessingDrawing" xmlns:wp="http://schemas.openxmlformats.org/drawingml/2006/wordprocessingDrawing" xmlns:w10="urn:schemas-microsoft-com:office:word" xmlns:w="http://schemas.openxmlformats.org/wordprocessingml/2006/main" xmlns:w14="http://schemas.microsoft.com/office/word/2010/wordml" xmlns:w15="http://schemas.microsoft.com/office/word/2012/wordml" xmlns:w16cex="http://schemas.microsoft.com/office/word/2018/wordml/cex" xmlns:w16cid="http://schemas.microsoft.com/office/word/2016/wordml/cid" xmlns:w16="http://schemas.microsoft.com/office/word/2018/wordml" xmlns:w16se="http://schemas.microsoft.com/office/word/2015/wordml/symex" xmlns:wpg="http://schemas.microsoft.com/office/word/2010/wordprocessingGroup" xmlns:wpi="http://schemas.microsoft.com/office/word/2010/wordprocessingInk" xmlns:wne="http://schemas.microsoft.com/office/word/2006/wordml" xmlns:wps="http://schemas.microsoft.com/office/word/2010/wordprocessingShape" mc:Ignorable="w14 w15 w16se w16cid w16 w16cex wp14">
   <w:body>
+    <w:sdt>
+      <w:sdtPr>
+        <w:id w:val="845521801"/>
+        <w:docPartObj>
+          <w:docPartGallery w:val="Cover Pages"/>
+          <w:docPartUnique/>
+        </w:docPartObj>
+      </w:sdtPr>
+      <w:sdtContent>
+        <w:p>
+          <w:r>
+            <w:rPr>
+              <w:noProof/>
+            </w:rPr>
+            <mc:AlternateContent>
+              <mc:Choice Requires="wpg">
+                <w:drawing>
+                  <wp:anchor distT="0" distB="0" distL="114300" distR="114300" simplePos="0" relativeHeight="251665408" behindDoc="0" locked="0" layoutInCell="1" allowOverlap="1" wp14:anchorId="2487CB95" wp14:editId="0899D3A5">
+                    <wp:simplePos x="0" y="0"/>
+                    <wp:positionH relativeFrom="page">
+                      <wp:align>center</wp:align>
+                    </wp:positionH>
+                    <mc:AlternateContent>
+                      <mc:Choice Requires="wp14">
+                        <wp:positionV relativeFrom="page">
+                          <wp14:pctPosVOffset>2300</wp14:pctPosVOffset>
+                        </wp:positionV>
+                      </mc:Choice>
+                      <mc:Fallback>
+                        <wp:positionV relativeFrom="page">
+                          <wp:posOffset>231140</wp:posOffset>
+                        </wp:positionV>
+                      </mc:Fallback>
+                    </mc:AlternateContent>
+                    <wp:extent cx="7315200" cy="1215391"/>
+                    <wp:effectExtent l="0" t="0" r="1270" b="1905"/>
+                    <wp:wrapNone/>
+                    <wp:docPr id="149" name="Group 149"/>
+                    <wp:cNvGraphicFramePr/>
+                    <a:graphic xmlns:a="http://schemas.openxmlformats.org/drawingml/2006/main">
+                      <a:graphicData uri="http://schemas.microsoft.com/office/word/2010/wordprocessingGroup">
+                        <wpg:wgp>
+                          <wpg:cNvGrpSpPr/>
+                          <wpg:grpSpPr>
+                            <a:xfrm>
+                              <a:off x="0" y="0"/>
+                              <a:ext cx="7315200" cy="1215391"/>
+                              <a:chOff x="0" y="-1"/>
+                              <a:chExt cx="7315200" cy="1216153"/>
+                            </a:xfrm>
+                          </wpg:grpSpPr>
+                          <wps:wsp>
+                            <wps:cNvPr id="150" name="Rectangle 51"/>
+                            <wps:cNvSpPr/>
+                            <wps:spPr>
+                              <a:xfrm>
+                                <a:off x="0" y="-1"/>
+                                <a:ext cx="7315200" cy="1130373"/>
+                              </a:xfrm>
+                              <a:custGeom>
+                                <a:avLst/>
+                                <a:gdLst>
+                                  <a:gd name="connsiteX0" fmla="*/ 0 w 7312660"/>
+                                  <a:gd name="connsiteY0" fmla="*/ 0 h 1215390"/>
+                                  <a:gd name="connsiteX1" fmla="*/ 7312660 w 7312660"/>
+                                  <a:gd name="connsiteY1" fmla="*/ 0 h 1215390"/>
+                                  <a:gd name="connsiteX2" fmla="*/ 7312660 w 7312660"/>
+                                  <a:gd name="connsiteY2" fmla="*/ 1215390 h 1215390"/>
+                                  <a:gd name="connsiteX3" fmla="*/ 0 w 7312660"/>
+                                  <a:gd name="connsiteY3" fmla="*/ 1215390 h 1215390"/>
+                                  <a:gd name="connsiteX4" fmla="*/ 0 w 7312660"/>
+                                  <a:gd name="connsiteY4" fmla="*/ 0 h 1215390"/>
+                                  <a:gd name="connsiteX0" fmla="*/ 0 w 7312660"/>
+                                  <a:gd name="connsiteY0" fmla="*/ 0 h 1215390"/>
+                                  <a:gd name="connsiteX1" fmla="*/ 7312660 w 7312660"/>
+                                  <a:gd name="connsiteY1" fmla="*/ 0 h 1215390"/>
+                                  <a:gd name="connsiteX2" fmla="*/ 7312660 w 7312660"/>
+                                  <a:gd name="connsiteY2" fmla="*/ 1215390 h 1215390"/>
+                                  <a:gd name="connsiteX3" fmla="*/ 3667125 w 7312660"/>
+                                  <a:gd name="connsiteY3" fmla="*/ 1209675 h 1215390"/>
+                                  <a:gd name="connsiteX4" fmla="*/ 0 w 7312660"/>
+                                  <a:gd name="connsiteY4" fmla="*/ 1215390 h 1215390"/>
+                                  <a:gd name="connsiteX5" fmla="*/ 0 w 7312660"/>
+                                  <a:gd name="connsiteY5" fmla="*/ 0 h 1215390"/>
+                                  <a:gd name="connsiteX0" fmla="*/ 0 w 7312660"/>
+                                  <a:gd name="connsiteY0" fmla="*/ 0 h 1215390"/>
+                                  <a:gd name="connsiteX1" fmla="*/ 7312660 w 7312660"/>
+                                  <a:gd name="connsiteY1" fmla="*/ 0 h 1215390"/>
+                                  <a:gd name="connsiteX2" fmla="*/ 7312660 w 7312660"/>
+                                  <a:gd name="connsiteY2" fmla="*/ 1215390 h 1215390"/>
+                                  <a:gd name="connsiteX3" fmla="*/ 3619500 w 7312660"/>
+                                  <a:gd name="connsiteY3" fmla="*/ 733425 h 1215390"/>
+                                  <a:gd name="connsiteX4" fmla="*/ 0 w 7312660"/>
+                                  <a:gd name="connsiteY4" fmla="*/ 1215390 h 1215390"/>
+                                  <a:gd name="connsiteX5" fmla="*/ 0 w 7312660"/>
+                                  <a:gd name="connsiteY5" fmla="*/ 0 h 1215390"/>
+                                  <a:gd name="connsiteX0" fmla="*/ 0 w 7312660"/>
+                                  <a:gd name="connsiteY0" fmla="*/ 0 h 1215390"/>
+                                  <a:gd name="connsiteX1" fmla="*/ 7312660 w 7312660"/>
+                                  <a:gd name="connsiteY1" fmla="*/ 0 h 1215390"/>
+                                  <a:gd name="connsiteX2" fmla="*/ 7312660 w 7312660"/>
+                                  <a:gd name="connsiteY2" fmla="*/ 1129665 h 1215390"/>
+                                  <a:gd name="connsiteX3" fmla="*/ 3619500 w 7312660"/>
+                                  <a:gd name="connsiteY3" fmla="*/ 733425 h 1215390"/>
+                                  <a:gd name="connsiteX4" fmla="*/ 0 w 7312660"/>
+                                  <a:gd name="connsiteY4" fmla="*/ 1215390 h 1215390"/>
+                                  <a:gd name="connsiteX5" fmla="*/ 0 w 7312660"/>
+                                  <a:gd name="connsiteY5" fmla="*/ 0 h 1215390"/>
+                                  <a:gd name="connsiteX0" fmla="*/ 9525 w 7322185"/>
+                                  <a:gd name="connsiteY0" fmla="*/ 0 h 1129665"/>
+                                  <a:gd name="connsiteX1" fmla="*/ 7322185 w 7322185"/>
+                                  <a:gd name="connsiteY1" fmla="*/ 0 h 1129665"/>
+                                  <a:gd name="connsiteX2" fmla="*/ 7322185 w 7322185"/>
+                                  <a:gd name="connsiteY2" fmla="*/ 1129665 h 1129665"/>
+                                  <a:gd name="connsiteX3" fmla="*/ 3629025 w 7322185"/>
+                                  <a:gd name="connsiteY3" fmla="*/ 733425 h 1129665"/>
+                                  <a:gd name="connsiteX4" fmla="*/ 0 w 7322185"/>
+                                  <a:gd name="connsiteY4" fmla="*/ 1091565 h 1129665"/>
+                                  <a:gd name="connsiteX5" fmla="*/ 9525 w 7322185"/>
+                                  <a:gd name="connsiteY5" fmla="*/ 0 h 1129665"/>
+                                  <a:gd name="connsiteX0" fmla="*/ 0 w 7312660"/>
+                                  <a:gd name="connsiteY0" fmla="*/ 0 h 1129665"/>
+                                  <a:gd name="connsiteX1" fmla="*/ 7312660 w 7312660"/>
+                                  <a:gd name="connsiteY1" fmla="*/ 0 h 1129665"/>
+                                  <a:gd name="connsiteX2" fmla="*/ 7312660 w 7312660"/>
+                                  <a:gd name="connsiteY2" fmla="*/ 1129665 h 1129665"/>
+                                  <a:gd name="connsiteX3" fmla="*/ 3619500 w 7312660"/>
+                                  <a:gd name="connsiteY3" fmla="*/ 733425 h 1129665"/>
+                                  <a:gd name="connsiteX4" fmla="*/ 0 w 7312660"/>
+                                  <a:gd name="connsiteY4" fmla="*/ 1091565 h 1129665"/>
+                                  <a:gd name="connsiteX5" fmla="*/ 0 w 7312660"/>
+                                  <a:gd name="connsiteY5" fmla="*/ 0 h 1129665"/>
+                                </a:gdLst>
+                                <a:ahLst/>
+                                <a:cxnLst>
+                                  <a:cxn ang="0">
+                                    <a:pos x="connsiteX0" y="connsiteY0"/>
+                                  </a:cxn>
+                                  <a:cxn ang="0">
+                                    <a:pos x="connsiteX1" y="connsiteY1"/>
+                                  </a:cxn>
+                                  <a:cxn ang="0">
+                                    <a:pos x="connsiteX2" y="connsiteY2"/>
+                                  </a:cxn>
+                                  <a:cxn ang="0">
+                                    <a:pos x="connsiteX3" y="connsiteY3"/>
+                                  </a:cxn>
+                                  <a:cxn ang="0">
+                                    <a:pos x="connsiteX4" y="connsiteY4"/>
+                                  </a:cxn>
+                                  <a:cxn ang="0">
+                                    <a:pos x="connsiteX5" y="connsiteY5"/>
+                                  </a:cxn>
+                                </a:cxnLst>
+                                <a:rect l="l" t="t" r="r" b="b"/>
+                                <a:pathLst>
+                                  <a:path w="7312660" h="1129665">
+                                    <a:moveTo>
+                                      <a:pt x="0" y="0"/>
+                                    </a:moveTo>
+                                    <a:lnTo>
+                                      <a:pt x="7312660" y="0"/>
+                                    </a:lnTo>
+                                    <a:lnTo>
+                                      <a:pt x="7312660" y="1129665"/>
+                                    </a:lnTo>
+                                    <a:lnTo>
+                                      <a:pt x="3619500" y="733425"/>
+                                    </a:lnTo>
+                                    <a:lnTo>
+                                      <a:pt x="0" y="1091565"/>
+                                    </a:lnTo>
+                                    <a:lnTo>
+                                      <a:pt x="0" y="0"/>
+                                    </a:lnTo>
+                                    <a:close/>
+                                  </a:path>
+                                </a:pathLst>
+                              </a:custGeom>
+                              <a:ln>
+                                <a:noFill/>
+                              </a:ln>
+                            </wps:spPr>
+                            <wps:style>
+                              <a:lnRef idx="2">
+                                <a:schemeClr val="accent1">
+                                  <a:shade val="50000"/>
+                                </a:schemeClr>
+                              </a:lnRef>
+                              <a:fillRef idx="1">
+                                <a:schemeClr val="accent1"/>
+                              </a:fillRef>
+                              <a:effectRef idx="0">
+                                <a:schemeClr val="accent1"/>
+                              </a:effectRef>
+                              <a:fontRef idx="minor">
+                                <a:schemeClr val="lt1"/>
+                              </a:fontRef>
+                            </wps:style>
+                            <wps:bodyPr rot="0" spcFirstLastPara="0" vertOverflow="overflow" horzOverflow="overflow" vert="horz" wrap="square" lIns="91440" tIns="45720" rIns="91440" bIns="45720" numCol="1" spcCol="0" rtlCol="0" fromWordArt="0" anchor="ctr" anchorCtr="0" forceAA="0" compatLnSpc="1">
+                              <a:prstTxWarp prst="textNoShape">
+                                <a:avLst/>
+                              </a:prstTxWarp>
+                              <a:noAutofit/>
+                            </wps:bodyPr>
+                          </wps:wsp>
+                          <wps:wsp>
+                            <wps:cNvPr id="151" name="Rectangle 151"/>
+                            <wps:cNvSpPr/>
+                            <wps:spPr>
+                              <a:xfrm>
+                                <a:off x="0" y="0"/>
+                                <a:ext cx="7315200" cy="1216152"/>
+                              </a:xfrm>
+                              <a:prstGeom prst="rect">
+                                <a:avLst/>
+                              </a:prstGeom>
+                              <a:blipFill>
+                                <a:blip r:embed="rId6"/>
+                                <a:stretch>
+                                  <a:fillRect r="-7574"/>
+                                </a:stretch>
+                              </a:blipFill>
+                              <a:ln>
+                                <a:noFill/>
+                              </a:ln>
+                            </wps:spPr>
+                            <wps:style>
+                              <a:lnRef idx="2">
+                                <a:schemeClr val="accent1">
+                                  <a:shade val="50000"/>
+                                </a:schemeClr>
+                              </a:lnRef>
+                              <a:fillRef idx="1">
+                                <a:schemeClr val="accent1"/>
+                              </a:fillRef>
+                              <a:effectRef idx="0">
+                                <a:schemeClr val="accent1"/>
+                              </a:effectRef>
+                              <a:fontRef idx="minor">
+                                <a:schemeClr val="lt1"/>
+                              </a:fontRef>
+                            </wps:style>
+                            <wps:bodyPr rot="0" spcFirstLastPara="0" vertOverflow="overflow" horzOverflow="overflow" vert="horz" wrap="square" lIns="91440" tIns="45720" rIns="91440" bIns="45720" numCol="1" spcCol="0" rtlCol="0" fromWordArt="0" anchor="ctr" anchorCtr="0" forceAA="0" compatLnSpc="1">
+                              <a:prstTxWarp prst="textNoShape">
+                                <a:avLst/>
+                              </a:prstTxWarp>
+                              <a:noAutofit/>
+                            </wps:bodyPr>
+                          </wps:wsp>
+                        </wpg:wgp>
+                      </a:graphicData>
+                    </a:graphic>
+                    <wp14:sizeRelH relativeFrom="page">
+                      <wp14:pctWidth>94100</wp14:pctWidth>
+                    </wp14:sizeRelH>
+                    <wp14:sizeRelV relativeFrom="page">
+                      <wp14:pctHeight>12100</wp14:pctHeight>
+                    </wp14:sizeRelV>
+                  </wp:anchor>
+                </w:drawing>
+              </mc:Choice>
+              <mc:Fallback>
+                <w:pict>
+                  <v:group w14:anchorId="0C7F1336" id="Group 149" o:spid="_x0000_s1026" style="position:absolute;margin-left:0;margin-top:0;width:8in;height:95.7pt;z-index:251665408;mso-width-percent:941;mso-height-percent:121;mso-top-percent:23;mso-position-horizontal:center;mso-position-horizontal-relative:page;mso-position-vertical-relative:page;mso-width-percent:941;mso-height-percent:121;mso-top-percent:23" coordorigin="" coordsize="73152,12161" o:gfxdata="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">
+                    <v:shape id="Rectangle 51" o:spid="_x0000_s1027" style="position:absolute;width:73152;height:11303;visibility:visible;mso-wrap-style:square;v-text-anchor:middle" coordsize="7312660,1129665" o:gfxdata="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" path="m,l7312660,r,1129665l3619500,733425,,1091565,,xe" fillcolor="#4472c4 [3204]" stroked="f" strokeweight="1pt">
+                      <v:stroke joinstyle="miter"/>
+                      <v:path arrowok="t" o:connecttype="custom" o:connectlocs="0,0;7315200,0;7315200,1130373;3620757,733885;0,1092249;0,0" o:connectangles="0,0,0,0,0,0"/>
+                    </v:shape>
+                    <v:rect id="Rectangle 151" o:spid="_x0000_s1028" style="position:absolute;width:73152;height:12161;visibility:visible;mso-wrap-style:square;v-text-anchor:middle" o:gfxdata="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" stroked="f" strokeweight="1pt">
+                      <v:fill r:id="rId7" o:title="" recolor="t" rotate="t" type="frame"/>
+                    </v:rect>
+                    <w10:wrap anchorx="page" anchory="page"/>
+                  </v:group>
+                </w:pict>
+              </mc:Fallback>
+            </mc:AlternateContent>
+          </w:r>
+          <w:r>
+            <w:rPr>
+              <w:noProof/>
+            </w:rPr>
+            <mc:AlternateContent>
+              <mc:Choice Requires="wps">
+                <w:drawing>
+                  <wp:anchor distT="0" distB="0" distL="114300" distR="114300" simplePos="0" relativeHeight="251663360" behindDoc="0" locked="0" layoutInCell="1" allowOverlap="1" wp14:anchorId="1059237B" wp14:editId="46B2E48C">
+                    <wp:simplePos x="0" y="0"/>
+                    <wp:positionH relativeFrom="page">
+                      <wp:align>center</wp:align>
+                    </wp:positionH>
+                    <mc:AlternateContent>
+                      <mc:Choice Requires="wp14">
+                        <wp:positionV relativeFrom="page">
+                          <wp14:pctPosVOffset>81800</wp14:pctPosVOffset>
+                        </wp:positionV>
+                      </mc:Choice>
+                      <mc:Fallback>
+                        <wp:positionV relativeFrom="page">
+                          <wp:posOffset>8227695</wp:posOffset>
+                        </wp:positionV>
+                      </mc:Fallback>
+                    </mc:AlternateContent>
+                    <wp:extent cx="7315200" cy="914400"/>
+                    <wp:effectExtent l="0" t="0" r="0" b="8255"/>
+                    <wp:wrapSquare wrapText="bothSides"/>
+                    <wp:docPr id="152" name="Text Box 152"/>
+                    <wp:cNvGraphicFramePr/>
+                    <a:graphic xmlns:a="http://schemas.openxmlformats.org/drawingml/2006/main">
+                      <a:graphicData uri="http://schemas.microsoft.com/office/word/2010/wordprocessingShape">
+                        <wps:wsp>
+                          <wps:cNvSpPr txBox="1"/>
+                          <wps:spPr>
+                            <a:xfrm>
+                              <a:off x="0" y="0"/>
+                              <a:ext cx="7315200" cy="914400"/>
+                            </a:xfrm>
+                            <a:prstGeom prst="rect">
+                              <a:avLst/>
+                            </a:prstGeom>
+                            <a:noFill/>
+                            <a:ln w="6350">
+                              <a:noFill/>
+                            </a:ln>
+                            <a:effectLst/>
+                          </wps:spPr>
+                          <wps:style>
+                            <a:lnRef idx="0">
+                              <a:schemeClr val="accent1"/>
+                            </a:lnRef>
+                            <a:fillRef idx="0">
+                              <a:schemeClr val="accent1"/>
+                            </a:fillRef>
+                            <a:effectRef idx="0">
+                              <a:schemeClr val="accent1"/>
+                            </a:effectRef>
+                            <a:fontRef idx="minor">
+                              <a:schemeClr val="dk1"/>
+                            </a:fontRef>
+                          </wps:style>
+                          <wps:txbx>
+                            <w:txbxContent>
+                              <w:sdt>
+                                <w:sdtPr>
+                                  <w:rPr>
+                                    <w:color w:val="595959" w:themeColor="text1" w:themeTint="A6"/>
+                                    <w:sz w:val="28"/>
+                                    <w:szCs w:val="28"/>
+                                  </w:rPr>
+                                  <w:alias w:val="Author"/>
+                                  <w:tag w:val=""/>
+                                  <w:id w:val="789243997"/>
+                                  <w:dataBinding w:prefixMappings="xmlns:ns0='http://purl.org/dc/elements/1.1/' xmlns:ns1='http://schemas.openxmlformats.org/package/2006/metadata/core-properties' " w:xpath="/ns1:coreProperties[1]/ns0:creator[1]" w:storeItemID="{6C3C8BC8-F283-45AE-878A-BAB7291924A1}"/>
+                                  <w:text/>
+                                </w:sdtPr>
+                                <w:sdtContent>
+                                  <w:p>
+                                    <w:pPr>
+                                      <w:pStyle w:val="NoSpacing"/>
+                                      <w:jc w:val="right"/>
+                                      <w:rPr>
+                                        <w:color w:val="595959" w:themeColor="text1" w:themeTint="A6"/>
+                                        <w:sz w:val="28"/>
+                                        <w:szCs w:val="28"/>
+                                      </w:rPr>
+                                    </w:pPr>
+                                    <w:r>
+                                      <w:rPr>
+                                        <w:color w:val="595959" w:themeColor="text1" w:themeTint="A6"/>
+                                        <w:sz w:val="28"/>
+                                        <w:szCs w:val="28"/>
+                                      </w:rPr>
+                                      <w:t>Nicholas Brodsky</w:t>
+                                    </w:r>
+                                  </w:p>
+                                </w:sdtContent>
+                              </w:sdt>
+                              <w:p>
+                                <w:pPr>
+                                  <w:pStyle w:val="NoSpacing"/>
+                                  <w:jc w:val="right"/>
+                                  <w:rPr>
+                                    <w:color w:val="595959" w:themeColor="text1" w:themeTint="A6"/>
+                                    <w:sz w:val="18"/>
+                                    <w:szCs w:val="18"/>
+                                  </w:rPr>
+                                </w:pPr>
+                                <w:sdt>
+                                  <w:sdtPr>
+                                    <w:rPr>
+                                      <w:color w:val="595959" w:themeColor="text1" w:themeTint="A6"/>
+                                      <w:sz w:val="18"/>
+                                      <w:szCs w:val="18"/>
+                                    </w:rPr>
+                                    <w:alias w:val="Email"/>
+                                    <w:tag w:val="Email"/>
+                                    <w:id w:val="942260680"/>
+                                    <w:showingPlcHdr/>
+                                    <w:dataBinding w:prefixMappings="xmlns:ns0='http://schemas.microsoft.com/office/2006/coverPageProps' " w:xpath="/ns0:CoverPageProperties[1]/ns0:CompanyEmail[1]" w:storeItemID="{55AF091B-3C7A-41E3-B477-F2FDAA23CFDA}"/>
+                                    <w:text/>
+                                  </w:sdtPr>
+                                  <w:sdtContent>
+                                    <w:r>
+                                      <w:rPr>
+                                        <w:color w:val="595959" w:themeColor="text1" w:themeTint="A6"/>
+                                        <w:sz w:val="18"/>
+                                        <w:szCs w:val="18"/>
+                                      </w:rPr>
+                                      <w:t xml:space="preserve">     </w:t>
+                                    </w:r>
+                                  </w:sdtContent>
+                                </w:sdt>
+                              </w:p>
+                            </w:txbxContent>
+                          </wps:txbx>
+                          <wps:bodyPr rot="0" spcFirstLastPara="0" vertOverflow="overflow" horzOverflow="overflow" vert="horz" wrap="square" lIns="1600200" tIns="0" rIns="685800" bIns="0" numCol="1" spcCol="0" rtlCol="0" fromWordArt="0" anchor="b" anchorCtr="0" forceAA="0" compatLnSpc="1">
+                            <a:prstTxWarp prst="textNoShape">
+                              <a:avLst/>
+                            </a:prstTxWarp>
+                            <a:noAutofit/>
+                          </wps:bodyPr>
+                        </wps:wsp>
+                      </a:graphicData>
+                    </a:graphic>
+                    <wp14:sizeRelH relativeFrom="page">
+                      <wp14:pctWidth>94100</wp14:pctWidth>
+                    </wp14:sizeRelH>
+                    <wp14:sizeRelV relativeFrom="page">
+                      <wp14:pctHeight>9200</wp14:pctHeight>
+                    </wp14:sizeRelV>
+                  </wp:anchor>
+                </w:drawing>
+              </mc:Choice>
+              <mc:Fallback>
+                <w:pict>
+                  <v:shapetype w14:anchorId="1059237B" id="_x0000_t202" coordsize="21600,21600" o:spt="202" path="m,l,21600r21600,l21600,xe">
+                    <v:stroke joinstyle="miter"/>
+                    <v:path gradientshapeok="t" o:connecttype="rect"/>
+                  </v:shapetype>
+                  <v:shape id="Text Box 152" o:spid="_x0000_s1026" type="#_x0000_t202" style="position:absolute;margin-left:0;margin-top:0;width:8in;height:1in;z-index:251663360;visibility:visible;mso-wrap-style:square;mso-width-percent:941;mso-height-percent:92;mso-top-percent:818;mso-wrap-distance-left:9pt;mso-wrap-distance-top:0;mso-wrap-distance-right:9pt;mso-wrap-distance-bottom:0;mso-position-horizontal:center;mso-position-horizontal-relative:page;mso-position-vertical-relative:page;mso-width-percent:941;mso-height-percent:92;mso-top-percent:818;mso-width-relative:page;mso-height-relative:page;v-text-anchor:bottom" o:gfxdata="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" filled="f" stroked="f" strokeweight=".5pt">
+                    <v:textbox inset="126pt,0,54pt,0">
+                      <w:txbxContent>
+                        <w:sdt>
+                          <w:sdtPr>
+                            <w:rPr>
+                              <w:color w:val="595959" w:themeColor="text1" w:themeTint="A6"/>
+                              <w:sz w:val="28"/>
+                              <w:szCs w:val="28"/>
+                            </w:rPr>
+                            <w:alias w:val="Author"/>
+                            <w:tag w:val=""/>
+                            <w:id w:val="789243997"/>
+                            <w:dataBinding w:prefixMappings="xmlns:ns0='http://purl.org/dc/elements/1.1/' xmlns:ns1='http://schemas.openxmlformats.org/package/2006/metadata/core-properties' " w:xpath="/ns1:coreProperties[1]/ns0:creator[1]" w:storeItemID="{6C3C8BC8-F283-45AE-878A-BAB7291924A1}"/>
+                            <w:text/>
+                          </w:sdtPr>
+                          <w:sdtContent>
+                            <w:p>
+                              <w:pPr>
+                                <w:pStyle w:val="NoSpacing"/>
+                                <w:jc w:val="right"/>
+                                <w:rPr>
+                                  <w:color w:val="595959" w:themeColor="text1" w:themeTint="A6"/>
+                                  <w:sz w:val="28"/>
+                                  <w:szCs w:val="28"/>
+                                </w:rPr>
+                              </w:pPr>
+                              <w:r>
+                                <w:rPr>
+                                  <w:color w:val="595959" w:themeColor="text1" w:themeTint="A6"/>
+                                  <w:sz w:val="28"/>
+                                  <w:szCs w:val="28"/>
+                                </w:rPr>
+                                <w:t>Nicholas Brodsky</w:t>
+                              </w:r>
+                            </w:p>
+                          </w:sdtContent>
+                        </w:sdt>
+                        <w:p>
+                          <w:pPr>
+                            <w:pStyle w:val="NoSpacing"/>
+                            <w:jc w:val="right"/>
+                            <w:rPr>
+                              <w:color w:val="595959" w:themeColor="text1" w:themeTint="A6"/>
+                              <w:sz w:val="18"/>
+                              <w:szCs w:val="18"/>
+                            </w:rPr>
+                          </w:pPr>
+                          <w:sdt>
+                            <w:sdtPr>
+                              <w:rPr>
+                                <w:color w:val="595959" w:themeColor="text1" w:themeTint="A6"/>
+                                <w:sz w:val="18"/>
+                                <w:szCs w:val="18"/>
+                              </w:rPr>
+                              <w:alias w:val="Email"/>
+                              <w:tag w:val="Email"/>
+                              <w:id w:val="942260680"/>
+                              <w:showingPlcHdr/>
+                              <w:dataBinding w:prefixMappings="xmlns:ns0='http://schemas.microsoft.com/office/2006/coverPageProps' " w:xpath="/ns0:CoverPageProperties[1]/ns0:CompanyEmail[1]" w:storeItemID="{55AF091B-3C7A-41E3-B477-F2FDAA23CFDA}"/>
+                              <w:text/>
+                            </w:sdtPr>
+                            <w:sdtContent>
+                              <w:r>
+                                <w:rPr>
+                                  <w:color w:val="595959" w:themeColor="text1" w:themeTint="A6"/>
+                                  <w:sz w:val="18"/>
+                                  <w:szCs w:val="18"/>
+                                </w:rPr>
+                                <w:t xml:space="preserve">     </w:t>
+                              </w:r>
+                            </w:sdtContent>
+                          </w:sdt>
+                        </w:p>
+                      </w:txbxContent>
+                    </v:textbox>
+                    <w10:wrap type="square" anchorx="page" anchory="page"/>
+                  </v:shape>
+                </w:pict>
+              </mc:Fallback>
+            </mc:AlternateContent>
+          </w:r>
+          <w:r>
+            <w:rPr>
+              <w:noProof/>
+            </w:rPr>
+            <mc:AlternateContent>
+              <mc:Choice Requires="wps">
+                <w:drawing>
+                  <wp:anchor distT="0" distB="0" distL="114300" distR="114300" simplePos="0" relativeHeight="251664384" behindDoc="0" locked="0" layoutInCell="1" allowOverlap="1" wp14:anchorId="57F6B7E8" wp14:editId="2EFA3273">
+                    <wp:simplePos x="0" y="0"/>
+                    <wp:positionH relativeFrom="page">
+                      <wp:align>center</wp:align>
+                    </wp:positionH>
+                    <mc:AlternateContent>
+                      <mc:Choice Requires="wp14">
+                        <wp:positionV relativeFrom="page">
+                          <wp14:pctPosVOffset>70000</wp14:pctPosVOffset>
+                        </wp:positionV>
+                      </mc:Choice>
+                      <mc:Fallback>
+                        <wp:positionV relativeFrom="page">
+                          <wp:posOffset>7040880</wp:posOffset>
+                        </wp:positionV>
+                      </mc:Fallback>
+                    </mc:AlternateContent>
+                    <wp:extent cx="7315200" cy="1009650"/>
+                    <wp:effectExtent l="0" t="0" r="0" b="0"/>
+                    <wp:wrapSquare wrapText="bothSides"/>
+                    <wp:docPr id="153" name="Text Box 153"/>
+                    <wp:cNvGraphicFramePr/>
+                    <a:graphic xmlns:a="http://schemas.openxmlformats.org/drawingml/2006/main">
+                      <a:graphicData uri="http://schemas.microsoft.com/office/word/2010/wordprocessingShape">
+                        <wps:wsp>
+                          <wps:cNvSpPr txBox="1"/>
+                          <wps:spPr>
+                            <a:xfrm>
+                              <a:off x="0" y="0"/>
+                              <a:ext cx="7315200" cy="1009650"/>
+                            </a:xfrm>
+                            <a:prstGeom prst="rect">
+                              <a:avLst/>
+                            </a:prstGeom>
+                            <a:noFill/>
+                            <a:ln w="6350">
+                              <a:noFill/>
+                            </a:ln>
+                            <a:effectLst/>
+                          </wps:spPr>
+                          <wps:style>
+                            <a:lnRef idx="0">
+                              <a:schemeClr val="accent1"/>
+                            </a:lnRef>
+                            <a:fillRef idx="0">
+                              <a:schemeClr val="accent1"/>
+                            </a:fillRef>
+                            <a:effectRef idx="0">
+                              <a:schemeClr val="accent1"/>
+                            </a:effectRef>
+                            <a:fontRef idx="minor">
+                              <a:schemeClr val="dk1"/>
+                            </a:fontRef>
+                          </wps:style>
+                          <wps:txbx>
+                            <w:txbxContent>
+                              <w:p>
+                                <w:pPr>
+                                  <w:pStyle w:val="NoSpacing"/>
+                                  <w:ind w:left="1440" w:firstLine="720"/>
+                                  <w:jc w:val="right"/>
+                                  <w:rPr>
+                                    <w:color w:val="4472C4" w:themeColor="accent1"/>
+                                    <w:sz w:val="28"/>
+                                    <w:szCs w:val="28"/>
+                                  </w:rPr>
+                                </w:pPr>
+                                <w:r>
+                                  <w:rPr>
+                                    <w:color w:val="4472C4" w:themeColor="accent1"/>
+                                    <w:sz w:val="28"/>
+                                    <w:szCs w:val="28"/>
+                                  </w:rPr>
+                                  <w:t>Abstract</w:t>
+                                </w:r>
+                              </w:p>
+                              <w:sdt>
+                                <w:sdtPr>
+                                  <w:rPr>
+                                    <w:color w:val="595959" w:themeColor="text1" w:themeTint="A6"/>
+                                    <w:sz w:val="20"/>
+                                    <w:szCs w:val="20"/>
+                                  </w:rPr>
+                                  <w:alias w:val="Abstract"/>
+                                  <w:tag w:val=""/>
+                                  <w:id w:val="1375273687"/>
+                                  <w:showingPlcHdr/>
+                                  <w:dataBinding w:prefixMappings="xmlns:ns0='http://schemas.microsoft.com/office/2006/coverPageProps' " w:xpath="/ns0:CoverPageProperties[1]/ns0:Abstract[1]" w:storeItemID="{55AF091B-3C7A-41E3-B477-F2FDAA23CFDA}"/>
+                                  <w:text w:multiLine="1"/>
+                                </w:sdtPr>
+                                <w:sdtContent>
+                                  <w:p>
+                                    <w:pPr>
+                                      <w:pStyle w:val="NoSpacing"/>
+                                      <w:jc w:val="right"/>
+                                      <w:rPr>
+                                        <w:color w:val="595959" w:themeColor="text1" w:themeTint="A6"/>
+                                        <w:sz w:val="20"/>
+                                        <w:szCs w:val="20"/>
+                                      </w:rPr>
+                                    </w:pPr>
+                                    <w:r>
+                                      <w:rPr>
+                                        <w:color w:val="595959" w:themeColor="text1" w:themeTint="A6"/>
+                                        <w:sz w:val="20"/>
+                                        <w:szCs w:val="20"/>
+                                      </w:rPr>
+                                      <w:t xml:space="preserve">[Draw your reader in with an engaging abstract. It is typically a short summary of the document. </w:t>
+                                    </w:r>
+                                    <w:r>
+                                      <w:rPr>
+                                        <w:color w:val="595959" w:themeColor="text1" w:themeTint="A6"/>
+                                        <w:sz w:val="20"/>
+                                        <w:szCs w:val="20"/>
+                                      </w:rPr>
+                                      <w:br/>
+                                      <w:t>When you’re ready to add your content, just click here and start typing.]</w:t>
+                                    </w:r>
+                                  </w:p>
+                                </w:sdtContent>
+                              </w:sdt>
+                            </w:txbxContent>
+                          </wps:txbx>
+                          <wps:bodyPr rot="0" spcFirstLastPara="0" vertOverflow="overflow" horzOverflow="overflow" vert="horz" wrap="square" lIns="1600200" tIns="0" rIns="685800" bIns="0" numCol="1" spcCol="0" rtlCol="0" fromWordArt="0" anchor="t" anchorCtr="0" forceAA="0" compatLnSpc="1">
+                            <a:prstTxWarp prst="textNoShape">
+                              <a:avLst/>
+                            </a:prstTxWarp>
+                            <a:spAutoFit/>
+                          </wps:bodyPr>
+                        </wps:wsp>
+                      </a:graphicData>
+                    </a:graphic>
+                    <wp14:sizeRelH relativeFrom="page">
+                      <wp14:pctWidth>94100</wp14:pctWidth>
+                    </wp14:sizeRelH>
+                    <wp14:sizeRelV relativeFrom="page">
+                      <wp14:pctHeight>10000</wp14:pctHeight>
+                    </wp14:sizeRelV>
+                  </wp:anchor>
+                </w:drawing>
+              </mc:Choice>
+              <mc:Fallback>
+                <w:pict>
+                  <v:shape w14:anchorId="57F6B7E8" id="Text Box 153" o:spid="_x0000_s1027" type="#_x0000_t202" style="position:absolute;margin-left:0;margin-top:0;width:8in;height:79.5pt;z-index:251664384;visibility:visible;mso-wrap-style:square;mso-width-percent:941;mso-height-percent:100;mso-top-percent:700;mso-wrap-distance-left:9pt;mso-wrap-distance-top:0;mso-wrap-distance-right:9pt;mso-wrap-distance-bottom:0;mso-position-horizontal:center;mso-position-horizontal-relative:page;mso-position-vertical-relative:page;mso-width-percent:941;mso-height-percent:100;mso-top-percent:700;mso-width-relative:page;mso-height-relative:page;v-text-anchor:top" o:gfxdata="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" filled="f" stroked="f" strokeweight=".5pt">
+                    <v:textbox style="mso-fit-shape-to-text:t" inset="126pt,0,54pt,0">
+                      <w:txbxContent>
+                        <w:p>
+                          <w:pPr>
+                            <w:pStyle w:val="NoSpacing"/>
+                            <w:ind w:left="1440" w:firstLine="720"/>
+                            <w:jc w:val="right"/>
+                            <w:rPr>
+                              <w:color w:val="4472C4" w:themeColor="accent1"/>
+                              <w:sz w:val="28"/>
+                              <w:szCs w:val="28"/>
+                            </w:rPr>
+                          </w:pPr>
+                          <w:r>
+                            <w:rPr>
+                              <w:color w:val="4472C4" w:themeColor="accent1"/>
+                              <w:sz w:val="28"/>
+                              <w:szCs w:val="28"/>
+                            </w:rPr>
+                            <w:t>Abstract</w:t>
+                          </w:r>
+                        </w:p>
+                        <w:sdt>
+                          <w:sdtPr>
+                            <w:rPr>
+                              <w:color w:val="595959" w:themeColor="text1" w:themeTint="A6"/>
+                              <w:sz w:val="20"/>
+                              <w:szCs w:val="20"/>
+                            </w:rPr>
+                            <w:alias w:val="Abstract"/>
+                            <w:tag w:val=""/>
+                            <w:id w:val="1375273687"/>
+                            <w:showingPlcHdr/>
+                            <w:dataBinding w:prefixMappings="xmlns:ns0='http://schemas.microsoft.com/office/2006/coverPageProps' " w:xpath="/ns0:CoverPageProperties[1]/ns0:Abstract[1]" w:storeItemID="{55AF091B-3C7A-41E3-B477-F2FDAA23CFDA}"/>
+                            <w:text w:multiLine="1"/>
+                          </w:sdtPr>
+                          <w:sdtContent>
+                            <w:p>
+                              <w:pPr>
+                                <w:pStyle w:val="NoSpacing"/>
+                                <w:jc w:val="right"/>
+                                <w:rPr>
+                                  <w:color w:val="595959" w:themeColor="text1" w:themeTint="A6"/>
+                                  <w:sz w:val="20"/>
+                                  <w:szCs w:val="20"/>
+                                </w:rPr>
+                              </w:pPr>
+                              <w:r>
+                                <w:rPr>
+                                  <w:color w:val="595959" w:themeColor="text1" w:themeTint="A6"/>
+                                  <w:sz w:val="20"/>
+                                  <w:szCs w:val="20"/>
+                                </w:rPr>
+                                <w:t xml:space="preserve">[Draw your reader in with an engaging abstract. It is typically a short summary of the document. </w:t>
+                              </w:r>
+                              <w:r>
+                                <w:rPr>
+                                  <w:color w:val="595959" w:themeColor="text1" w:themeTint="A6"/>
+                                  <w:sz w:val="20"/>
+                                  <w:szCs w:val="20"/>
+                                </w:rPr>
+                                <w:br/>
+                                <w:t>When you’re ready to add your content, just click here and start typing.]</w:t>
+                              </w:r>
+                            </w:p>
+                          </w:sdtContent>
+                        </w:sdt>
+                      </w:txbxContent>
+                    </v:textbox>
+                    <w10:wrap type="square" anchorx="page" anchory="page"/>
+                  </v:shape>
+                </w:pict>
+              </mc:Fallback>
+            </mc:AlternateContent>
+          </w:r>
+          <w:r>
+            <w:rPr>
+              <w:noProof/>
+            </w:rPr>
+            <mc:AlternateContent>
+              <mc:Choice Requires="wps">
+                <w:drawing>
+                  <wp:anchor distT="0" distB="0" distL="114300" distR="114300" simplePos="0" relativeHeight="251662336" behindDoc="0" locked="0" layoutInCell="1" allowOverlap="1" wp14:anchorId="4F6E2039" wp14:editId="4ED6F842">
+                    <wp:simplePos x="0" y="0"/>
+                    <wp:positionH relativeFrom="page">
+                      <wp:align>center</wp:align>
+                    </wp:positionH>
+                    <mc:AlternateContent>
+                      <mc:Choice Requires="wp14">
+                        <wp:positionV relativeFrom="page">
+                          <wp14:pctPosVOffset>30000</wp14:pctPosVOffset>
+                        </wp:positionV>
+                      </mc:Choice>
+                      <mc:Fallback>
+                        <wp:positionV relativeFrom="page">
+                          <wp:posOffset>3017520</wp:posOffset>
+                        </wp:positionV>
+                      </mc:Fallback>
+                    </mc:AlternateContent>
+                    <wp:extent cx="7315200" cy="3638550"/>
+                    <wp:effectExtent l="0" t="0" r="0" b="6350"/>
+                    <wp:wrapSquare wrapText="bothSides"/>
+                    <wp:docPr id="154" name="Text Box 154"/>
+                    <wp:cNvGraphicFramePr/>
+                    <a:graphic xmlns:a="http://schemas.openxmlformats.org/drawingml/2006/main">
+                      <a:graphicData uri="http://schemas.microsoft.com/office/word/2010/wordprocessingShape">
+                        <wps:wsp>
+                          <wps:cNvSpPr txBox="1"/>
+                          <wps:spPr>
+                            <a:xfrm>
+                              <a:off x="0" y="0"/>
+                              <a:ext cx="7315200" cy="3638550"/>
+                            </a:xfrm>
+                            <a:prstGeom prst="rect">
+                              <a:avLst/>
+                            </a:prstGeom>
+                            <a:noFill/>
+                            <a:ln w="6350">
+                              <a:noFill/>
+                            </a:ln>
+                            <a:effectLst/>
+                          </wps:spPr>
+                          <wps:style>
+                            <a:lnRef idx="0">
+                              <a:schemeClr val="accent1"/>
+                            </a:lnRef>
+                            <a:fillRef idx="0">
+                              <a:schemeClr val="accent1"/>
+                            </a:fillRef>
+                            <a:effectRef idx="0">
+                              <a:schemeClr val="accent1"/>
+                            </a:effectRef>
+                            <a:fontRef idx="minor">
+                              <a:schemeClr val="dk1"/>
+                            </a:fontRef>
+                          </wps:style>
+                          <wps:txbx>
+                            <w:txbxContent>
+                              <w:p>
+                                <w:pPr>
+                                  <w:jc w:val="right"/>
+                                  <w:rPr>
+                                    <w:color w:val="4472C4" w:themeColor="accent1"/>
+                                    <w:sz w:val="64"/>
+                                    <w:szCs w:val="64"/>
+                                  </w:rPr>
+                                </w:pPr>
+                                <w:sdt>
+                                  <w:sdtPr>
+                                    <w:rPr>
+                                      <w:caps/>
+                                      <w:color w:val="4472C4" w:themeColor="accent1"/>
+                                      <w:sz w:val="64"/>
+                                      <w:szCs w:val="64"/>
+                                    </w:rPr>
+                                    <w:alias w:val="Title"/>
+                                    <w:tag w:val=""/>
+                                    <w:id w:val="630141079"/>
+                                    <w:dataBinding w:prefixMappings="xmlns:ns0='http://purl.org/dc/elements/1.1/' xmlns:ns1='http://schemas.openxmlformats.org/package/2006/metadata/core-properties' " w:xpath="/ns1:coreProperties[1]/ns0:title[1]" w:storeItemID="{6C3C8BC8-F283-45AE-878A-BAB7291924A1}"/>
+                                    <w:text w:multiLine="1"/>
+                                  </w:sdtPr>
+                                  <w:sdtEndPr>
+                                    <w:rPr>
+                                      <w:caps w:val="0"/>
+                                    </w:rPr>
+                                  </w:sdtEndPr>
+                                  <w:sdtContent>
+                                    <w:r>
+                                      <w:rPr>
+                                        <w:caps/>
+                                        <w:color w:val="4472C4" w:themeColor="accent1"/>
+                                        <w:sz w:val="64"/>
+                                        <w:szCs w:val="64"/>
+                                      </w:rPr>
+                                      <w:t>PTL – digital datasheet</w:t>
+                                    </w:r>
+                                  </w:sdtContent>
+                                </w:sdt>
+                              </w:p>
+                              <w:sdt>
+                                <w:sdtPr>
+                                  <w:rPr>
+                                    <w:color w:val="404040" w:themeColor="text1" w:themeTint="BF"/>
+                                    <w:sz w:val="36"/>
+                                    <w:szCs w:val="36"/>
+                                  </w:rPr>
+                                  <w:alias w:val="Subtitle"/>
+                                  <w:tag w:val=""/>
+                                  <w:id w:val="1759551507"/>
+                                  <w:dataBinding w:prefixMappings="xmlns:ns0='http://purl.org/dc/elements/1.1/' xmlns:ns1='http://schemas.openxmlformats.org/package/2006/metadata/core-properties' " w:xpath="/ns1:coreProperties[1]/ns0:subject[1]" w:storeItemID="{6C3C8BC8-F283-45AE-878A-BAB7291924A1}"/>
+                                  <w:text/>
+                                </w:sdtPr>
+                                <w:sdtContent>
+                                  <w:p>
+                                    <w:pPr>
+                                      <w:jc w:val="right"/>
+                                      <w:rPr>
+                                        <w:smallCaps/>
+                                        <w:color w:val="404040" w:themeColor="text1" w:themeTint="BF"/>
+                                        <w:sz w:val="36"/>
+                                        <w:szCs w:val="36"/>
+                                      </w:rPr>
+                                    </w:pPr>
+                                    <w:r>
+                                      <w:rPr>
+                                        <w:color w:val="404040" w:themeColor="text1" w:themeTint="BF"/>
+                                        <w:sz w:val="36"/>
+                                        <w:szCs w:val="36"/>
+                                      </w:rPr>
+                                      <w:t>Documentation</w:t>
+                                    </w:r>
+                                  </w:p>
+                                </w:sdtContent>
+                              </w:sdt>
+                            </w:txbxContent>
+                          </wps:txbx>
+                          <wps:bodyPr rot="0" spcFirstLastPara="0" vertOverflow="overflow" horzOverflow="overflow" vert="horz" wrap="square" lIns="1600200" tIns="0" rIns="685800" bIns="0" numCol="1" spcCol="0" rtlCol="0" fromWordArt="0" anchor="b" anchorCtr="0" forceAA="0" compatLnSpc="1">
+                            <a:prstTxWarp prst="textNoShape">
+                              <a:avLst/>
+                            </a:prstTxWarp>
+                            <a:noAutofit/>
+                          </wps:bodyPr>
+                        </wps:wsp>
+                      </a:graphicData>
+                    </a:graphic>
+                    <wp14:sizeRelH relativeFrom="page">
+                      <wp14:pctWidth>94100</wp14:pctWidth>
+                    </wp14:sizeRelH>
+                    <wp14:sizeRelV relativeFrom="page">
+                      <wp14:pctHeight>36300</wp14:pctHeight>
+                    </wp14:sizeRelV>
+                  </wp:anchor>
+                </w:drawing>
+              </mc:Choice>
+              <mc:Fallback>
+                <w:pict>
+                  <v:shape w14:anchorId="4F6E2039" id="Text Box 154" o:spid="_x0000_s1028" type="#_x0000_t202" style="position:absolute;margin-left:0;margin-top:0;width:8in;height:286.5pt;z-index:251662336;visibility:visible;mso-wrap-style:square;mso-width-percent:941;mso-height-percent:363;mso-top-percent:300;mso-wrap-distance-left:9pt;mso-wrap-distance-top:0;mso-wrap-distance-right:9pt;mso-wrap-distance-bottom:0;mso-position-horizontal:center;mso-position-horizontal-relative:page;mso-position-vertical-relative:page;mso-width-percent:941;mso-height-percent:363;mso-top-percent:300;mso-width-relative:page;mso-height-relative:page;v-text-anchor:bottom" o:gfxdata="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" filled="f" stroked="f" strokeweight=".5pt">
+                    <v:textbox inset="126pt,0,54pt,0">
+                      <w:txbxContent>
+                        <w:p>
+                          <w:pPr>
+                            <w:jc w:val="right"/>
+                            <w:rPr>
+                              <w:color w:val="4472C4" w:themeColor="accent1"/>
+                              <w:sz w:val="64"/>
+                              <w:szCs w:val="64"/>
+                            </w:rPr>
+                          </w:pPr>
+                          <w:sdt>
+                            <w:sdtPr>
+                              <w:rPr>
+                                <w:caps/>
+                                <w:color w:val="4472C4" w:themeColor="accent1"/>
+                                <w:sz w:val="64"/>
+                                <w:szCs w:val="64"/>
+                              </w:rPr>
+                              <w:alias w:val="Title"/>
+                              <w:tag w:val=""/>
+                              <w:id w:val="630141079"/>
+                              <w:dataBinding w:prefixMappings="xmlns:ns0='http://purl.org/dc/elements/1.1/' xmlns:ns1='http://schemas.openxmlformats.org/package/2006/metadata/core-properties' " w:xpath="/ns1:coreProperties[1]/ns0:title[1]" w:storeItemID="{6C3C8BC8-F283-45AE-878A-BAB7291924A1}"/>
+                              <w:text w:multiLine="1"/>
+                            </w:sdtPr>
+                            <w:sdtEndPr>
+                              <w:rPr>
+                                <w:caps w:val="0"/>
+                              </w:rPr>
+                            </w:sdtEndPr>
+                            <w:sdtContent>
+                              <w:r>
+                                <w:rPr>
+                                  <w:caps/>
+                                  <w:color w:val="4472C4" w:themeColor="accent1"/>
+                                  <w:sz w:val="64"/>
+                                  <w:szCs w:val="64"/>
+                                </w:rPr>
+                                <w:t>PTL – digital datasheet</w:t>
+                              </w:r>
+                            </w:sdtContent>
+                          </w:sdt>
+                        </w:p>
+                        <w:sdt>
+                          <w:sdtPr>
+                            <w:rPr>
+                              <w:color w:val="404040" w:themeColor="text1" w:themeTint="BF"/>
+                              <w:sz w:val="36"/>
+                              <w:szCs w:val="36"/>
+                            </w:rPr>
+                            <w:alias w:val="Subtitle"/>
+                            <w:tag w:val=""/>
+                            <w:id w:val="1759551507"/>
+                            <w:dataBinding w:prefixMappings="xmlns:ns0='http://purl.org/dc/elements/1.1/' xmlns:ns1='http://schemas.openxmlformats.org/package/2006/metadata/core-properties' " w:xpath="/ns1:coreProperties[1]/ns0:subject[1]" w:storeItemID="{6C3C8BC8-F283-45AE-878A-BAB7291924A1}"/>
+                            <w:text/>
+                          </w:sdtPr>
+                          <w:sdtContent>
+                            <w:p>
+                              <w:pPr>
+                                <w:jc w:val="right"/>
+                                <w:rPr>
+                                  <w:smallCaps/>
+                                  <w:color w:val="404040" w:themeColor="text1" w:themeTint="BF"/>
+                                  <w:sz w:val="36"/>
+                                  <w:szCs w:val="36"/>
+                                </w:rPr>
+                              </w:pPr>
+                              <w:r>
+                                <w:rPr>
+                                  <w:color w:val="404040" w:themeColor="text1" w:themeTint="BF"/>
+                                  <w:sz w:val="36"/>
+                                  <w:szCs w:val="36"/>
+                                </w:rPr>
+                                <w:t>Documentation</w:t>
+                              </w:r>
+                            </w:p>
+                          </w:sdtContent>
+                        </w:sdt>
+                      </w:txbxContent>
+                    </v:textbox>
+                    <w10:wrap type="square" anchorx="page" anchory="page"/>
+                  </v:shape>
+                </w:pict>
+              </mc:Fallback>
+            </mc:AlternateContent>
+          </w:r>
+        </w:p>
+        <w:p>
+          <w:r>
+            <w:br w:type="page"/>
+          </w:r>
+        </w:p>
+      </w:sdtContent>
+    </w:sdt>
+    <w:sdt>
+      <w:sdtPr>
+        <w:id w:val="-1679414484"/>
+        <w:docPartObj>
+          <w:docPartGallery w:val="Table of Contents"/>
+          <w:docPartUnique/>
+        </w:docPartObj>
+      </w:sdtPr>
+      <w:sdtEndPr>
+        <w:rPr>
+          <w:rFonts w:asciiTheme="minorHAnsi" w:eastAsiaTheme="minorHAnsi" w:hAnsiTheme="minorHAnsi" w:cstheme="minorBidi"/>
+          <w:b/>
+          <w:bCs/>
+          <w:noProof/>
+          <w:color w:val="auto"/>
+          <w:sz w:val="22"/>
+          <w:szCs w:val="22"/>
+        </w:rPr>
+      </w:sdtEndPr>
+      <w:sdtContent>
+        <w:p>
+          <w:pPr>
+            <w:pStyle w:val="TOCHeading"/>
+          </w:pPr>
+          <w:r>
+            <w:t>Table of Contents</w:t>
+          </w:r>
+        </w:p>
+        <w:p>
+          <w:pPr>
+            <w:pStyle w:val="TOC1"/>
+            <w:tabs>
+              <w:tab w:val="right" w:leader="dot" w:pos="9350"/>
+            </w:tabs>
+            <w:rPr>
+              <w:rFonts w:eastAsiaTheme="minorEastAsia"/>
+              <w:noProof/>
+            </w:rPr>
+          </w:pPr>
+          <w:r>
+            <w:fldChar w:fldCharType="begin"/>
+          </w:r>
+          <w:r>
+            <w:instrText xml:space="preserve"> TOC \o "1-3" \h \z \u </w:instrText>
+          </w:r>
+          <w:r>
+            <w:fldChar w:fldCharType="separate"/>
+          </w:r>
+          <w:hyperlink w:anchor="_Toc62053536" w:history="1">
+            <w:r>
+              <w:rPr>
+                <w:rStyle w:val="Hyperlink"/>
+                <w:noProof/>
+              </w:rPr>
+              <w:t>Menu</w:t>
+            </w:r>
+            <w:r>
+              <w:rPr>
+                <w:noProof/>
+                <w:webHidden/>
+              </w:rPr>
+              <w:tab/>
+            </w:r>
+            <w:r>
+              <w:rPr>
+                <w:noProof/>
+                <w:webHidden/>
+              </w:rPr>
+              <w:fldChar w:fldCharType="begin"/>
+            </w:r>
+            <w:r>
+              <w:rPr>
+                <w:noProof/>
+                <w:webHidden/>
+              </w:rPr>
+              <w:instrText xml:space="preserve"> PAGEREF _Toc62053536 \h </w:instrText>
+            </w:r>
+            <w:r>
+              <w:rPr>
+                <w:noProof/>
+                <w:webHidden/>
+              </w:rPr>
+            </w:r>
+            <w:r>
+              <w:rPr>
+                <w:noProof/>
+                <w:webHidden/>
+              </w:rPr>
+              <w:fldChar w:fldCharType="separate"/>
+            </w:r>
+            <w:r>
+              <w:rPr>
+                <w:noProof/>
+                <w:webHidden/>
+              </w:rPr>
+              <w:t>2</w:t>
+            </w:r>
+            <w:r>
+              <w:rPr>
+                <w:noProof/>
+                <w:webHidden/>
+              </w:rPr>
+              <w:fldChar w:fldCharType="end"/>
+            </w:r>
+          </w:hyperlink>
+        </w:p>
+        <w:p>
+          <w:pPr>
+            <w:pStyle w:val="TOC2"/>
+            <w:tabs>
+              <w:tab w:val="right" w:leader="dot" w:pos="9350"/>
+            </w:tabs>
+            <w:rPr>
+              <w:rFonts w:eastAsiaTheme="minorEastAsia"/>
+              <w:noProof/>
+            </w:rPr>
+          </w:pPr>
+          <w:hyperlink w:anchor="_Toc62053537" w:history="1">
+            <w:r>
+              <w:rPr>
+                <w:rStyle w:val="Hyperlink"/>
+                <w:noProof/>
+              </w:rPr>
+              <w:t>File</w:t>
+            </w:r>
+            <w:r>
+              <w:rPr>
+                <w:noProof/>
+                <w:webHidden/>
+              </w:rPr>
+              <w:tab/>
+            </w:r>
+            <w:r>
+              <w:rPr>
+                <w:noProof/>
+                <w:webHidden/>
+              </w:rPr>
+              <w:fldChar w:fldCharType="begin"/>
+            </w:r>
+            <w:r>
+              <w:rPr>
+                <w:noProof/>
+                <w:webHidden/>
+              </w:rPr>
+              <w:instrText xml:space="preserve"> PAGEREF _Toc62053537 \h </w:instrText>
+            </w:r>
+            <w:r>
+              <w:rPr>
+                <w:noProof/>
+                <w:webHidden/>
+              </w:rPr>
+            </w:r>
+            <w:r>
+              <w:rPr>
+                <w:noProof/>
+                <w:webHidden/>
+              </w:rPr>
+              <w:fldChar w:fldCharType="separate"/>
+            </w:r>
+            <w:r>
+              <w:rPr>
+                <w:noProof/>
+                <w:webHidden/>
+              </w:rPr>
+              <w:t>2</w:t>
+            </w:r>
+            <w:r>
+              <w:rPr>
+                <w:noProof/>
+                <w:webHidden/>
+              </w:rPr>
+              <w:fldChar w:fldCharType="end"/>
+            </w:r>
+          </w:hyperlink>
+        </w:p>
+        <w:p>
+          <w:pPr>
+            <w:pStyle w:val="TOC2"/>
+            <w:tabs>
+              <w:tab w:val="right" w:leader="dot" w:pos="9350"/>
+            </w:tabs>
+            <w:rPr>
+              <w:rFonts w:eastAsiaTheme="minorEastAsia"/>
+              <w:noProof/>
+            </w:rPr>
+          </w:pPr>
+          <w:hyperlink w:anchor="_Toc62053538" w:history="1">
+            <w:r>
+              <w:rPr>
+                <w:rStyle w:val="Hyperlink"/>
+                <w:noProof/>
+              </w:rPr>
+              <w:t>Edit</w:t>
+            </w:r>
+            <w:r>
+              <w:rPr>
+                <w:noProof/>
+                <w:webHidden/>
+              </w:rPr>
+              <w:tab/>
+            </w:r>
+            <w:r>
+              <w:rPr>
+                <w:noProof/>
+                <w:webHidden/>
+              </w:rPr>
+              <w:fldChar w:fldCharType="begin"/>
+            </w:r>
+            <w:r>
+              <w:rPr>
+                <w:noProof/>
+                <w:webHidden/>
+              </w:rPr>
+              <w:instrText xml:space="preserve"> PAGEREF _Toc62053538 \h </w:instrText>
+            </w:r>
+            <w:r>
+              <w:rPr>
+                <w:noProof/>
+                <w:webHidden/>
+              </w:rPr>
+            </w:r>
+            <w:r>
+              <w:rPr>
+                <w:noProof/>
+                <w:webHidden/>
+              </w:rPr>
+              <w:fldChar w:fldCharType="separate"/>
+            </w:r>
+            <w:r>
+              <w:rPr>
+                <w:noProof/>
+                <w:webHidden/>
+              </w:rPr>
+              <w:t>3</w:t>
+            </w:r>
+            <w:r>
+              <w:rPr>
+                <w:noProof/>
+                <w:webHidden/>
+              </w:rPr>
+              <w:fldChar w:fldCharType="end"/>
+            </w:r>
+          </w:hyperlink>
+        </w:p>
+        <w:p>
+          <w:pPr>
+            <w:pStyle w:val="TOC2"/>
+            <w:tabs>
+              <w:tab w:val="right" w:leader="dot" w:pos="9350"/>
+            </w:tabs>
+            <w:rPr>
+              <w:rFonts w:eastAsiaTheme="minorEastAsia"/>
+              <w:noProof/>
+            </w:rPr>
+          </w:pPr>
+          <w:hyperlink w:anchor="_Toc62053539" w:history="1">
+            <w:r>
+              <w:rPr>
+                <w:rStyle w:val="Hyperlink"/>
+                <w:noProof/>
+              </w:rPr>
+              <w:t>View (IP)</w:t>
+            </w:r>
+            <w:r>
+              <w:rPr>
+                <w:noProof/>
+                <w:webHidden/>
+              </w:rPr>
+              <w:tab/>
+            </w:r>
+            <w:r>
+              <w:rPr>
+                <w:noProof/>
+                <w:webHidden/>
+              </w:rPr>
+              <w:fldChar w:fldCharType="begin"/>
+            </w:r>
+            <w:r>
+              <w:rPr>
+                <w:noProof/>
+                <w:webHidden/>
+              </w:rPr>
+              <w:instrText xml:space="preserve"> PAGEREF _Toc62053539 \h </w:instrText>
+            </w:r>
+            <w:r>
+              <w:rPr>
+                <w:noProof/>
+                <w:webHidden/>
+              </w:rPr>
+            </w:r>
+            <w:r>
+              <w:rPr>
+                <w:noProof/>
+                <w:webHidden/>
+              </w:rPr>
+              <w:fldChar w:fldCharType="separate"/>
+            </w:r>
+            <w:r>
+              <w:rPr>
+                <w:noProof/>
+                <w:webHidden/>
+              </w:rPr>
+              <w:t>3</w:t>
+            </w:r>
+            <w:r>
+              <w:rPr>
+                <w:noProof/>
+                <w:webHidden/>
+              </w:rPr>
+              <w:fldChar w:fldCharType="end"/>
+            </w:r>
+          </w:hyperlink>
+        </w:p>
+        <w:p>
+          <w:pPr>
+            <w:pStyle w:val="TOC2"/>
+            <w:tabs>
+              <w:tab w:val="right" w:leader="dot" w:pos="9350"/>
+            </w:tabs>
+            <w:rPr>
+              <w:rFonts w:eastAsiaTheme="minorEastAsia"/>
+              <w:noProof/>
+            </w:rPr>
+          </w:pPr>
+          <w:hyperlink w:anchor="_Toc62053540" w:history="1">
+            <w:r>
+              <w:rPr>
+                <w:rStyle w:val="Hyperlink"/>
+                <w:noProof/>
+              </w:rPr>
+              <w:t>Create</w:t>
+            </w:r>
+            <w:r>
+              <w:rPr>
+                <w:noProof/>
+                <w:webHidden/>
+              </w:rPr>
+              <w:tab/>
+            </w:r>
+            <w:r>
+              <w:rPr>
+                <w:noProof/>
+                <w:webHidden/>
+              </w:rPr>
+              <w:fldChar w:fldCharType="begin"/>
+            </w:r>
+            <w:r>
+              <w:rPr>
+                <w:noProof/>
+                <w:webHidden/>
+              </w:rPr>
+              <w:instrText xml:space="preserve"> PAGEREF _Toc62053540 \h </w:instrText>
+            </w:r>
+            <w:r>
+              <w:rPr>
+                <w:noProof/>
+                <w:webHidden/>
+              </w:rPr>
+            </w:r>
+            <w:r>
+              <w:rPr>
+                <w:noProof/>
+                <w:webHidden/>
+              </w:rPr>
+              <w:fldChar w:fldCharType="separate"/>
+            </w:r>
+            <w:r>
+              <w:rPr>
+                <w:noProof/>
+                <w:webHidden/>
+              </w:rPr>
+              <w:t>3</w:t>
+            </w:r>
+            <w:r>
+              <w:rPr>
+                <w:noProof/>
+                <w:webHidden/>
+              </w:rPr>
+              <w:fldChar w:fldCharType="end"/>
+            </w:r>
+          </w:hyperlink>
+        </w:p>
+        <w:p>
+          <w:pPr>
+            <w:pStyle w:val="TOC1"/>
+            <w:tabs>
+              <w:tab w:val="right" w:leader="dot" w:pos="9350"/>
+            </w:tabs>
+            <w:rPr>
+              <w:rFonts w:eastAsiaTheme="minorEastAsia"/>
+              <w:noProof/>
+            </w:rPr>
+          </w:pPr>
+          <w:hyperlink w:anchor="_Toc62053541" w:history="1">
+            <w:r>
+              <w:rPr>
+                <w:rStyle w:val="Hyperlink"/>
+                <w:noProof/>
+              </w:rPr>
+              <w:t>Form</w:t>
+            </w:r>
+            <w:r>
+              <w:rPr>
+                <w:noProof/>
+                <w:webHidden/>
+              </w:rPr>
+              <w:tab/>
+            </w:r>
+            <w:r>
+              <w:rPr>
+                <w:noProof/>
+                <w:webHidden/>
+              </w:rPr>
+              <w:fldChar w:fldCharType="begin"/>
+            </w:r>
+            <w:r>
+              <w:rPr>
+                <w:noProof/>
+                <w:webHidden/>
+              </w:rPr>
+              <w:instrText xml:space="preserve"> PAGEREF _Toc62053541 \h </w:instrText>
+            </w:r>
+            <w:r>
+              <w:rPr>
+                <w:noProof/>
+                <w:webHidden/>
+              </w:rPr>
+            </w:r>
+            <w:r>
+              <w:rPr>
+                <w:noProof/>
+                <w:webHidden/>
+              </w:rPr>
+              <w:fldChar w:fldCharType="separate"/>
+            </w:r>
+            <w:r>
+              <w:rPr>
+                <w:noProof/>
+                <w:webHidden/>
+              </w:rPr>
+              <w:t>4</w:t>
+            </w:r>
+            <w:r>
+              <w:rPr>
+                <w:noProof/>
+                <w:webHidden/>
+              </w:rPr>
+              <w:fldChar w:fldCharType="end"/>
+            </w:r>
+          </w:hyperlink>
+        </w:p>
+        <w:p>
+          <w:pPr>
+            <w:pStyle w:val="TOC2"/>
+            <w:tabs>
+              <w:tab w:val="right" w:leader="dot" w:pos="9350"/>
+            </w:tabs>
+            <w:rPr>
+              <w:rFonts w:eastAsiaTheme="minorEastAsia"/>
+              <w:noProof/>
+            </w:rPr>
+          </w:pPr>
+          <w:hyperlink w:anchor="_Toc62053542" w:history="1">
+            <w:r>
+              <w:rPr>
+                <w:rStyle w:val="Hyperlink"/>
+                <w:noProof/>
+              </w:rPr>
+              <w:t>As Received</w:t>
+            </w:r>
+            <w:r>
+              <w:rPr>
+                <w:noProof/>
+                <w:webHidden/>
+              </w:rPr>
+              <w:tab/>
+            </w:r>
+            <w:r>
+              <w:rPr>
+                <w:noProof/>
+                <w:webHidden/>
+              </w:rPr>
+              <w:fldChar w:fldCharType="begin"/>
+            </w:r>
+            <w:r>
+              <w:rPr>
+                <w:noProof/>
+                <w:webHidden/>
+              </w:rPr>
+              <w:instrText xml:space="preserve"> PAGEREF _Toc62053542 \h </w:instrText>
+            </w:r>
+            <w:r>
+              <w:rPr>
+                <w:noProof/>
+                <w:webHidden/>
+              </w:rPr>
+            </w:r>
+            <w:r>
+              <w:rPr>
+                <w:noProof/>
+                <w:webHidden/>
+              </w:rPr>
+              <w:fldChar w:fldCharType="separate"/>
+            </w:r>
+            <w:r>
+              <w:rPr>
+                <w:noProof/>
+                <w:webHidden/>
+              </w:rPr>
+              <w:t>4</w:t>
+            </w:r>
+            <w:r>
+              <w:rPr>
+                <w:noProof/>
+                <w:webHidden/>
+              </w:rPr>
+              <w:fldChar w:fldCharType="end"/>
+            </w:r>
+          </w:hyperlink>
+        </w:p>
+        <w:p>
+          <w:pPr>
+            <w:pStyle w:val="TOC2"/>
+            <w:tabs>
+              <w:tab w:val="right" w:leader="dot" w:pos="9350"/>
+            </w:tabs>
+            <w:rPr>
+              <w:rFonts w:eastAsiaTheme="minorEastAsia"/>
+              <w:noProof/>
+            </w:rPr>
+          </w:pPr>
+          <w:hyperlink w:anchor="_Toc62053543" w:history="1">
+            <w:r>
+              <w:rPr>
+                <w:rStyle w:val="Hyperlink"/>
+                <w:noProof/>
+              </w:rPr>
+              <w:t>After Thermal Stress</w:t>
+            </w:r>
+            <w:r>
+              <w:rPr>
+                <w:noProof/>
+                <w:webHidden/>
+              </w:rPr>
+              <w:tab/>
+            </w:r>
+            <w:r>
+              <w:rPr>
+                <w:noProof/>
+                <w:webHidden/>
+              </w:rPr>
+              <w:fldChar w:fldCharType="begin"/>
+            </w:r>
+            <w:r>
+              <w:rPr>
+                <w:noProof/>
+                <w:webHidden/>
+              </w:rPr>
+              <w:instrText xml:space="preserve"> PAGEREF _Toc62053543 \h </w:instrText>
+            </w:r>
+            <w:r>
+              <w:rPr>
+                <w:noProof/>
+                <w:webHidden/>
+              </w:rPr>
+            </w:r>
+            <w:r>
+              <w:rPr>
+                <w:noProof/>
+                <w:webHidden/>
+              </w:rPr>
+              <w:fldChar w:fldCharType="separate"/>
+            </w:r>
+            <w:r>
+              <w:rPr>
+                <w:noProof/>
+                <w:webHidden/>
+              </w:rPr>
+              <w:t>5</w:t>
+            </w:r>
+            <w:r>
+              <w:rPr>
+                <w:noProof/>
+                <w:webHidden/>
+              </w:rPr>
+              <w:fldChar w:fldCharType="end"/>
+            </w:r>
+          </w:hyperlink>
+        </w:p>
+        <w:p>
+          <w:pPr>
+            <w:pStyle w:val="TOC1"/>
+            <w:tabs>
+              <w:tab w:val="right" w:leader="dot" w:pos="9350"/>
+            </w:tabs>
+            <w:rPr>
+              <w:rFonts w:eastAsiaTheme="minorEastAsia"/>
+              <w:noProof/>
+            </w:rPr>
+          </w:pPr>
+          <w:hyperlink w:anchor="_Toc62053544" w:history="1">
+            <w:r>
+              <w:rPr>
+                <w:rStyle w:val="Hyperlink"/>
+                <w:noProof/>
+              </w:rPr>
+              <w:t>Measurement/Observation</w:t>
+            </w:r>
+            <w:r>
+              <w:rPr>
+                <w:noProof/>
+                <w:webHidden/>
+              </w:rPr>
+              <w:tab/>
+            </w:r>
+            <w:r>
+              <w:rPr>
+                <w:noProof/>
+                <w:webHidden/>
+              </w:rPr>
+              <w:fldChar w:fldCharType="begin"/>
+            </w:r>
+            <w:r>
+              <w:rPr>
+                <w:noProof/>
+                <w:webHidden/>
+              </w:rPr>
+              <w:instrText xml:space="preserve"> PAGEREF _Toc62053544 \h </w:instrText>
+            </w:r>
+            <w:r>
+              <w:rPr>
+                <w:noProof/>
+                <w:webHidden/>
+              </w:rPr>
+            </w:r>
+            <w:r>
+              <w:rPr>
+                <w:noProof/>
+                <w:webHidden/>
+              </w:rPr>
+              <w:fldChar w:fldCharType="separate"/>
+            </w:r>
+            <w:r>
+              <w:rPr>
+                <w:noProof/>
+                <w:webHidden/>
+              </w:rPr>
+              <w:t>5</w:t>
+            </w:r>
+            <w:r>
+              <w:rPr>
+                <w:noProof/>
+                <w:webHidden/>
+              </w:rPr>
+              <w:fldChar w:fldCharType="end"/>
+            </w:r>
+          </w:hyperlink>
+        </w:p>
+        <w:p>
+          <w:pPr>
+            <w:pStyle w:val="TOC1"/>
+            <w:tabs>
+              <w:tab w:val="right" w:leader="dot" w:pos="9350"/>
+            </w:tabs>
+            <w:rPr>
+              <w:rFonts w:eastAsiaTheme="minorEastAsia"/>
+              <w:noProof/>
+            </w:rPr>
+          </w:pPr>
+          <w:hyperlink w:anchor="_Toc62053545" w:history="1">
+            <w:r>
+              <w:rPr>
+                <w:rStyle w:val="Hyperlink"/>
+                <w:noProof/>
+              </w:rPr>
+              <w:t>Separate Windows</w:t>
+            </w:r>
+            <w:r>
+              <w:rPr>
+                <w:noProof/>
+                <w:webHidden/>
+              </w:rPr>
+              <w:tab/>
+            </w:r>
+            <w:r>
+              <w:rPr>
+                <w:noProof/>
+                <w:webHidden/>
+              </w:rPr>
+              <w:fldChar w:fldCharType="begin"/>
+            </w:r>
+            <w:r>
+              <w:rPr>
+                <w:noProof/>
+                <w:webHidden/>
+              </w:rPr>
+              <w:instrText xml:space="preserve"> PAGEREF _Toc62053545 \h </w:instrText>
+            </w:r>
+            <w:r>
+              <w:rPr>
+                <w:noProof/>
+                <w:webHidden/>
+              </w:rPr>
+            </w:r>
+            <w:r>
+              <w:rPr>
+                <w:noProof/>
+                <w:webHidden/>
+              </w:rPr>
+              <w:fldChar w:fldCharType="separate"/>
+            </w:r>
+            <w:r>
+              <w:rPr>
+                <w:noProof/>
+                <w:webHidden/>
+              </w:rPr>
+              <w:t>5</w:t>
+            </w:r>
+            <w:r>
+              <w:rPr>
+                <w:noProof/>
+                <w:webHidden/>
+              </w:rPr>
+              <w:fldChar w:fldCharType="end"/>
+            </w:r>
+          </w:hyperlink>
+        </w:p>
+        <w:p>
+          <w:pPr>
+            <w:pStyle w:val="TOC2"/>
+            <w:tabs>
+              <w:tab w:val="right" w:leader="dot" w:pos="9350"/>
+            </w:tabs>
+            <w:rPr>
+              <w:rFonts w:eastAsiaTheme="minorEastAsia"/>
+              <w:noProof/>
+            </w:rPr>
+          </w:pPr>
+          <w:hyperlink w:anchor="_Toc62053546" w:history="1">
+            <w:r>
+              <w:rPr>
+                <w:rStyle w:val="Hyperlink"/>
+                <w:noProof/>
+              </w:rPr>
+              <w:t>Open Job</w:t>
+            </w:r>
+            <w:r>
+              <w:rPr>
+                <w:noProof/>
+                <w:webHidden/>
+              </w:rPr>
+              <w:tab/>
+            </w:r>
+            <w:r>
+              <w:rPr>
+                <w:noProof/>
+                <w:webHidden/>
+              </w:rPr>
+              <w:fldChar w:fldCharType="begin"/>
+            </w:r>
+            <w:r>
+              <w:rPr>
+                <w:noProof/>
+                <w:webHidden/>
+              </w:rPr>
+              <w:instrText xml:space="preserve"> PAGEREF _Toc62053546 \h </w:instrText>
+            </w:r>
+            <w:r>
+              <w:rPr>
+                <w:noProof/>
+                <w:webHidden/>
+              </w:rPr>
+            </w:r>
+            <w:r>
+              <w:rPr>
+                <w:noProof/>
+                <w:webHidden/>
+              </w:rPr>
+              <w:fldChar w:fldCharType="separate"/>
+            </w:r>
+            <w:r>
+              <w:rPr>
+                <w:noProof/>
+                <w:webHidden/>
+              </w:rPr>
+              <w:t>5</w:t>
+            </w:r>
+            <w:r>
+              <w:rPr>
+                <w:noProof/>
+                <w:webHidden/>
+              </w:rPr>
+              <w:fldChar w:fldCharType="end"/>
+            </w:r>
+          </w:hyperlink>
+        </w:p>
+        <w:p>
+          <w:pPr>
+            <w:pStyle w:val="TOC2"/>
+            <w:tabs>
+              <w:tab w:val="right" w:leader="dot" w:pos="9350"/>
+            </w:tabs>
+            <w:rPr>
+              <w:rFonts w:eastAsiaTheme="minorEastAsia"/>
+              <w:noProof/>
+            </w:rPr>
+          </w:pPr>
+          <w:hyperlink w:anchor="_Toc62053547" w:history="1">
+            <w:r>
+              <w:rPr>
+                <w:rStyle w:val="Hyperlink"/>
+                <w:noProof/>
+              </w:rPr>
+              <w:t>Edit Remarks Document</w:t>
+            </w:r>
+            <w:r>
+              <w:rPr>
+                <w:noProof/>
+                <w:webHidden/>
+              </w:rPr>
+              <w:tab/>
+            </w:r>
+            <w:r>
+              <w:rPr>
+                <w:noProof/>
+                <w:webHidden/>
+              </w:rPr>
+              <w:fldChar w:fldCharType="begin"/>
+            </w:r>
+            <w:r>
+              <w:rPr>
+                <w:noProof/>
+                <w:webHidden/>
+              </w:rPr>
+              <w:instrText xml:space="preserve"> PAGEREF _Toc62053547 \h </w:instrText>
+            </w:r>
+            <w:r>
+              <w:rPr>
+                <w:noProof/>
+                <w:webHidden/>
+              </w:rPr>
+            </w:r>
+            <w:r>
+              <w:rPr>
+                <w:noProof/>
+                <w:webHidden/>
+              </w:rPr>
+              <w:fldChar w:fldCharType="separate"/>
+            </w:r>
+            <w:r>
+              <w:rPr>
+                <w:noProof/>
+                <w:webHidden/>
+              </w:rPr>
+              <w:t>5</w:t>
+            </w:r>
+            <w:r>
+              <w:rPr>
+                <w:noProof/>
+                <w:webHidden/>
+              </w:rPr>
+              <w:fldChar w:fldCharType="end"/>
+            </w:r>
+          </w:hyperlink>
+        </w:p>
+        <w:p>
+          <w:pPr>
+            <w:pStyle w:val="TOC2"/>
+            <w:tabs>
+              <w:tab w:val="right" w:leader="dot" w:pos="9350"/>
+            </w:tabs>
+            <w:rPr>
+              <w:rFonts w:eastAsiaTheme="minorEastAsia"/>
+              <w:noProof/>
+            </w:rPr>
+          </w:pPr>
+          <w:hyperlink w:anchor="_Toc62053548" w:history="1">
+            <w:r>
+              <w:rPr>
+                <w:rStyle w:val="Hyperlink"/>
+                <w:noProof/>
+              </w:rPr>
+              <w:t>Edit Specification Requirements</w:t>
+            </w:r>
+            <w:r>
+              <w:rPr>
+                <w:noProof/>
+                <w:webHidden/>
+              </w:rPr>
+              <w:tab/>
+            </w:r>
+            <w:r>
+              <w:rPr>
+                <w:noProof/>
+                <w:webHidden/>
+              </w:rPr>
+              <w:fldChar w:fldCharType="begin"/>
+            </w:r>
+            <w:r>
+              <w:rPr>
+                <w:noProof/>
+                <w:webHidden/>
+              </w:rPr>
+              <w:instrText xml:space="preserve"> PAGEREF _Toc62053548 \h </w:instrText>
+            </w:r>
+            <w:r>
+              <w:rPr>
+                <w:noProof/>
+                <w:webHidden/>
+              </w:rPr>
+            </w:r>
+            <w:r>
+              <w:rPr>
+                <w:noProof/>
+                <w:webHidden/>
+              </w:rPr>
+              <w:fldChar w:fldCharType="separate"/>
+            </w:r>
+            <w:r>
+              <w:rPr>
+                <w:noProof/>
+                <w:webHidden/>
+              </w:rPr>
+              <w:t>5</w:t>
+            </w:r>
+            <w:r>
+              <w:rPr>
+                <w:noProof/>
+                <w:webHidden/>
+              </w:rPr>
+              <w:fldChar w:fldCharType="end"/>
+            </w:r>
+          </w:hyperlink>
+        </w:p>
+        <w:p>
+          <w:pPr>
+            <w:pStyle w:val="TOC2"/>
+            <w:tabs>
+              <w:tab w:val="right" w:leader="dot" w:pos="9350"/>
+            </w:tabs>
+            <w:rPr>
+              <w:rFonts w:eastAsiaTheme="minorEastAsia"/>
+              <w:noProof/>
+            </w:rPr>
+          </w:pPr>
+          <w:hyperlink w:anchor="_Toc62053549" w:history="1">
+            <w:r>
+              <w:rPr>
+                <w:rStyle w:val="Hyperlink"/>
+                <w:noProof/>
+              </w:rPr>
+              <w:t>Test Report Structure</w:t>
+            </w:r>
+            <w:r>
+              <w:rPr>
+                <w:noProof/>
+                <w:webHidden/>
+              </w:rPr>
+              <w:tab/>
+            </w:r>
+            <w:r>
+              <w:rPr>
+                <w:noProof/>
+                <w:webHidden/>
+              </w:rPr>
+              <w:fldChar w:fldCharType="begin"/>
+            </w:r>
+            <w:r>
+              <w:rPr>
+                <w:noProof/>
+                <w:webHidden/>
+              </w:rPr>
+              <w:instrText xml:space="preserve"> PAGEREF _Toc62053549 \h </w:instrText>
+            </w:r>
+            <w:r>
+              <w:rPr>
+                <w:noProof/>
+                <w:webHidden/>
+              </w:rPr>
+            </w:r>
+            <w:r>
+              <w:rPr>
+                <w:noProof/>
+                <w:webHidden/>
+              </w:rPr>
+              <w:fldChar w:fldCharType="separate"/>
+            </w:r>
+            <w:r>
+              <w:rPr>
+                <w:noProof/>
+                <w:webHidden/>
+              </w:rPr>
+              <w:t>5</w:t>
+            </w:r>
+            <w:r>
+              <w:rPr>
+                <w:noProof/>
+                <w:webHidden/>
+              </w:rPr>
+              <w:fldChar w:fldCharType="end"/>
+            </w:r>
+          </w:hyperlink>
+        </w:p>
+        <w:p>
+          <w:pPr>
+            <w:pStyle w:val="TOC2"/>
+            <w:tabs>
+              <w:tab w:val="right" w:leader="dot" w:pos="9350"/>
+            </w:tabs>
+            <w:rPr>
+              <w:rFonts w:eastAsiaTheme="minorEastAsia"/>
+              <w:noProof/>
+            </w:rPr>
+          </w:pPr>
+          <w:hyperlink w:anchor="_Toc62053550" w:history="1">
+            <w:r>
+              <w:rPr>
+                <w:rStyle w:val="Hyperlink"/>
+                <w:noProof/>
+              </w:rPr>
+              <w:t>Measurement Zoom</w:t>
+            </w:r>
+            <w:r>
+              <w:rPr>
+                <w:noProof/>
+                <w:webHidden/>
+              </w:rPr>
+              <w:tab/>
+            </w:r>
+            <w:r>
+              <w:rPr>
+                <w:noProof/>
+                <w:webHidden/>
+              </w:rPr>
+              <w:fldChar w:fldCharType="begin"/>
+            </w:r>
+            <w:r>
+              <w:rPr>
+                <w:noProof/>
+                <w:webHidden/>
+              </w:rPr>
+              <w:instrText xml:space="preserve"> PAGEREF _Toc62053550 \h </w:instrText>
+            </w:r>
+            <w:r>
+              <w:rPr>
+                <w:noProof/>
+                <w:webHidden/>
+              </w:rPr>
+            </w:r>
+            <w:r>
+              <w:rPr>
+                <w:noProof/>
+                <w:webHidden/>
+              </w:rPr>
+              <w:fldChar w:fldCharType="separate"/>
+            </w:r>
+            <w:r>
+              <w:rPr>
+                <w:noProof/>
+                <w:webHidden/>
+              </w:rPr>
+              <w:t>5</w:t>
+            </w:r>
+            <w:r>
+              <w:rPr>
+                <w:noProof/>
+                <w:webHidden/>
+              </w:rPr>
+              <w:fldChar w:fldCharType="end"/>
+            </w:r>
+          </w:hyperlink>
+        </w:p>
+        <w:p>
+          <w:pPr>
+            <w:pStyle w:val="TOC2"/>
+            <w:tabs>
+              <w:tab w:val="right" w:leader="dot" w:pos="9350"/>
+            </w:tabs>
+            <w:rPr>
+              <w:rFonts w:eastAsiaTheme="minorEastAsia"/>
+              <w:noProof/>
+            </w:rPr>
+          </w:pPr>
+          <w:hyperlink w:anchor="_Toc62053551" w:history="1">
+            <w:r>
+              <w:rPr>
+                <w:rStyle w:val="Hyperlink"/>
+                <w:noProof/>
+              </w:rPr>
+              <w:t>Requirement Structure</w:t>
+            </w:r>
+            <w:r>
+              <w:rPr>
+                <w:noProof/>
+                <w:webHidden/>
+              </w:rPr>
+              <w:tab/>
+            </w:r>
+            <w:r>
+              <w:rPr>
+                <w:noProof/>
+                <w:webHidden/>
+              </w:rPr>
+              <w:fldChar w:fldCharType="begin"/>
+            </w:r>
+            <w:r>
+              <w:rPr>
+                <w:noProof/>
+                <w:webHidden/>
+              </w:rPr>
+              <w:instrText xml:space="preserve"> PAGEREF _Toc62053551 \h </w:instrText>
+            </w:r>
+            <w:r>
+              <w:rPr>
+                <w:noProof/>
+                <w:webHidden/>
+              </w:rPr>
+            </w:r>
+            <w:r>
+              <w:rPr>
+                <w:noProof/>
+                <w:webHidden/>
+              </w:rPr>
+              <w:fldChar w:fldCharType="separate"/>
+            </w:r>
+            <w:r>
+              <w:rPr>
+                <w:noProof/>
+                <w:webHidden/>
+              </w:rPr>
+              <w:t>5</w:t>
+            </w:r>
+            <w:r>
+              <w:rPr>
+                <w:noProof/>
+                <w:webHidden/>
+              </w:rPr>
+              <w:fldChar w:fldCharType="end"/>
+            </w:r>
+          </w:hyperlink>
+        </w:p>
+        <w:p>
+          <w:pPr>
+            <w:pStyle w:val="TOC2"/>
+            <w:tabs>
+              <w:tab w:val="right" w:leader="dot" w:pos="9350"/>
+            </w:tabs>
+            <w:rPr>
+              <w:rFonts w:eastAsiaTheme="minorEastAsia"/>
+              <w:noProof/>
+            </w:rPr>
+          </w:pPr>
+          <w:hyperlink w:anchor="_Toc62053552" w:history="1">
+            <w:r>
+              <w:rPr>
+                <w:rStyle w:val="Hyperlink"/>
+                <w:noProof/>
+              </w:rPr>
+              <w:t>Remarks Document</w:t>
+            </w:r>
+            <w:r>
+              <w:rPr>
+                <w:noProof/>
+                <w:webHidden/>
+              </w:rPr>
+              <w:tab/>
+            </w:r>
+            <w:r>
+              <w:rPr>
+                <w:noProof/>
+                <w:webHidden/>
+              </w:rPr>
+              <w:fldChar w:fldCharType="begin"/>
+            </w:r>
+            <w:r>
+              <w:rPr>
+                <w:noProof/>
+                <w:webHidden/>
+              </w:rPr>
+              <w:instrText xml:space="preserve"> PAGEREF _Toc62053552 \h </w:instrText>
+            </w:r>
+            <w:r>
+              <w:rPr>
+                <w:noProof/>
+                <w:webHidden/>
+              </w:rPr>
+            </w:r>
+            <w:r>
+              <w:rPr>
+                <w:noProof/>
+                <w:webHidden/>
+              </w:rPr>
+              <w:fldChar w:fldCharType="separate"/>
+            </w:r>
+            <w:r>
+              <w:rPr>
+                <w:noProof/>
+                <w:webHidden/>
+              </w:rPr>
+              <w:t>5</w:t>
+            </w:r>
+            <w:r>
+              <w:rPr>
+                <w:noProof/>
+                <w:webHidden/>
+              </w:rPr>
+              <w:fldChar w:fldCharType="end"/>
+            </w:r>
+          </w:hyperlink>
+        </w:p>
+        <w:p>
+          <w:r>
+            <w:rPr>
+              <w:b/>
+              <w:bCs/>
+              <w:noProof/>
+            </w:rPr>
+            <w:fldChar w:fldCharType="end"/>
+          </w:r>
+        </w:p>
+      </w:sdtContent>
+    </w:sdt>
+    <w:p>
+      <w:pPr>
+        <w:rPr>
+          <w:rFonts w:asciiTheme="majorHAnsi" w:eastAsiaTheme="majorEastAsia" w:hAnsiTheme="majorHAnsi" w:cstheme="majorBidi"/>
+          <w:spacing w:val="-10"/>
+          <w:kern w:val="28"/>
+          <w:sz w:val="56"/>
+          <w:szCs w:val="56"/>
+        </w:rPr>
+      </w:pPr>
+      <w:r>
+        <w:br w:type="page"/>
+      </w:r>
+    </w:p>
     <w:p>
       <w:pPr>
         <w:pStyle w:val="Title"/>
@@ -9,6 +2247,7 @@
         <w:jc w:val="center"/>
       </w:pPr>
       <w:r>
+        <w:lastRenderedPageBreak/>
         <w:t>PTL Digital Datasheet</w:t>
       </w:r>
     </w:p>
@@ -21,6 +2260,7 @@
           <w:szCs w:val="36"/>
         </w:rPr>
       </w:pPr>
+      <w:bookmarkStart w:id="0" w:name="_Toc62053536"/>
       <w:r>
         <w:rPr>
           <w:sz w:val="36"/>
@@ -28,7 +2268,80 @@
         </w:rPr>
         <w:t>Menu</w:t>
       </w:r>
+      <w:bookmarkEnd w:id="0"/>
     </w:p>
+    <w:p/>
+    <w:p>
+      <w:r>
+        <w:rPr>
+          <w:noProof/>
+        </w:rPr>
+        <w:drawing>
+          <wp:anchor distT="0" distB="0" distL="114300" distR="114300" simplePos="0" relativeHeight="251660288" behindDoc="0" locked="0" layoutInCell="1" allowOverlap="1" wp14:anchorId="3D196BD2" wp14:editId="466B885D">
+            <wp:simplePos x="0" y="0"/>
+            <wp:positionH relativeFrom="margin">
+              <wp:align>left</wp:align>
+            </wp:positionH>
+            <wp:positionV relativeFrom="paragraph">
+              <wp:posOffset>27305</wp:posOffset>
+            </wp:positionV>
+            <wp:extent cx="1809750" cy="495300"/>
+            <wp:effectExtent l="152400" t="152400" r="361950" b="361950"/>
+            <wp:wrapNone/>
+            <wp:docPr id="7" name="Picture 7"/>
+            <wp:cNvGraphicFramePr>
+              <a:graphicFrameLocks xmlns:a="http://schemas.openxmlformats.org/drawingml/2006/main" noChangeAspect="1"/>
+            </wp:cNvGraphicFramePr>
+            <a:graphic xmlns:a="http://schemas.openxmlformats.org/drawingml/2006/main">
+              <a:graphicData uri="http://schemas.openxmlformats.org/drawingml/2006/picture">
+                <pic:pic xmlns:pic="http://schemas.openxmlformats.org/drawingml/2006/picture">
+                  <pic:nvPicPr>
+                    <pic:cNvPr id="0" name="Picture 10"/>
+                    <pic:cNvPicPr>
+                      <a:picLocks noChangeAspect="1" noChangeArrowheads="1"/>
+                    </pic:cNvPicPr>
+                  </pic:nvPicPr>
+                  <pic:blipFill>
+                    <a:blip r:embed="rId8">
+                      <a:extLst>
+                        <a:ext uri="{28A0092B-C50C-407E-A947-70E740481C1C}">
+                          <a14:useLocalDpi xmlns:a14="http://schemas.microsoft.com/office/drawing/2010/main" val="0"/>
+                        </a:ext>
+                      </a:extLst>
+                    </a:blip>
+                    <a:srcRect/>
+                    <a:stretch>
+                      <a:fillRect/>
+                    </a:stretch>
+                  </pic:blipFill>
+                  <pic:spPr bwMode="auto">
+                    <a:xfrm>
+                      <a:off x="0" y="0"/>
+                      <a:ext cx="1809750" cy="495300"/>
+                    </a:xfrm>
+                    <a:prstGeom prst="rect">
+                      <a:avLst/>
+                    </a:prstGeom>
+                    <a:ln>
+                      <a:noFill/>
+                    </a:ln>
+                    <a:effectLst>
+                      <a:outerShdw blurRad="292100" dist="139700" dir="2700000" algn="tl" rotWithShape="0">
+                        <a:srgbClr val="333333">
+                          <a:alpha val="65000"/>
+                        </a:srgbClr>
+                      </a:outerShdw>
+                    </a:effectLst>
+                  </pic:spPr>
+                </pic:pic>
+              </a:graphicData>
+            </a:graphic>
+          </wp:anchor>
+        </w:drawing>
+      </w:r>
+    </w:p>
+    <w:p/>
+    <w:p/>
     <w:p>
       <w:pPr>
         <w:pStyle w:val="Heading2"/>
@@ -38,6 +2351,7 @@
           <w:szCs w:val="28"/>
         </w:rPr>
       </w:pPr>
+      <w:bookmarkStart w:id="1" w:name="_Toc62053537"/>
       <w:r>
         <w:rPr>
           <w:sz w:val="28"/>
@@ -45,6 +2359,7 @@
         </w:rPr>
         <w:t>File</w:t>
       </w:r>
+      <w:bookmarkEnd w:id="1"/>
     </w:p>
     <w:p>
       <w:pPr>
@@ -198,7 +2513,7 @@
                     </pic:cNvPicPr>
                   </pic:nvPicPr>
                   <pic:blipFill>
-                    <a:blip r:embed="rId5">
+                    <a:blip r:embed="rId9">
                       <a:extLst>
                         <a:ext uri="{28A0092B-C50C-407E-A947-70E740481C1C}">
                           <a14:useLocalDpi xmlns:a14="http://schemas.microsoft.com/office/drawing/2010/main" val="0"/>
@@ -291,13 +2606,16 @@
           <w:szCs w:val="28"/>
         </w:rPr>
       </w:pPr>
+      <w:bookmarkStart w:id="2" w:name="_Toc62053538"/>
       <w:r>
         <w:rPr>
           <w:sz w:val="28"/>
           <w:szCs w:val="28"/>
         </w:rPr>
+        <w:lastRenderedPageBreak/>
         <w:t>Edit</w:t>
       </w:r>
+      <w:bookmarkEnd w:id="2"/>
     </w:p>
     <w:p>
       <w:pPr>
@@ -325,7 +2643,7 @@
                     </pic:cNvPicPr>
                   </pic:nvPicPr>
                   <pic:blipFill>
-                    <a:blip r:embed="rId6">
+                    <a:blip r:embed="rId10">
                       <a:extLst>
                         <a:ext uri="{28A0092B-C50C-407E-A947-70E740481C1C}">
                           <a14:useLocalDpi xmlns:a14="http://schemas.microsoft.com/office/drawing/2010/main" val="0"/>
@@ -409,7 +2727,6 @@
           <w:b/>
           <w:bCs/>
         </w:rPr>
-        <w:lastRenderedPageBreak/>
         <w:t>Specification Requirements:</w:t>
       </w:r>
       <w:r>
@@ -418,16 +2735,16 @@
     </w:p>
     <w:p>
       <w:pPr>
-        <w:ind w:left="-1152"/>
+        <w:ind w:left="-1008"/>
       </w:pPr>
       <w:r>
         <w:rPr>
           <w:noProof/>
         </w:rPr>
         <w:drawing>
-          <wp:inline distT="0" distB="0" distL="0" distR="0" wp14:anchorId="5AA430B2" wp14:editId="7E01E0E4">
-            <wp:extent cx="7005955" cy="1724025"/>
-            <wp:effectExtent l="152400" t="152400" r="366395" b="371475"/>
+          <wp:inline distT="0" distB="0" distL="0" distR="0" wp14:anchorId="5AA430B2" wp14:editId="5F0FEB94">
+            <wp:extent cx="6943725" cy="1724025"/>
+            <wp:effectExtent l="152400" t="152400" r="371475" b="371475"/>
             <wp:docPr id="2" name="Picture 2"/>
             <wp:cNvGraphicFramePr>
               <a:graphicFrameLocks xmlns:a="http://schemas.openxmlformats.org/drawingml/2006/main" noChangeAspect="1"/>
@@ -442,7 +2759,7 @@
                     </pic:cNvPicPr>
                   </pic:nvPicPr>
                   <pic:blipFill>
-                    <a:blip r:embed="rId7">
+                    <a:blip r:embed="rId11">
                       <a:extLst>
                         <a:ext uri="{28A0092B-C50C-407E-A947-70E740481C1C}">
                           <a14:useLocalDpi xmlns:a14="http://schemas.microsoft.com/office/drawing/2010/main" val="0"/>
@@ -457,7 +2774,7 @@
                   <pic:spPr bwMode="auto">
                     <a:xfrm>
                       <a:off x="0" y="0"/>
-                      <a:ext cx="7022616" cy="1728125"/>
+                      <a:ext cx="6960239" cy="1728125"/>
                     </a:xfrm>
                     <a:prstGeom prst="rect">
                       <a:avLst/>
@@ -489,6 +2806,7 @@
           <w:szCs w:val="28"/>
         </w:rPr>
       </w:pPr>
+      <w:bookmarkStart w:id="3" w:name="_Toc62053539"/>
       <w:r>
         <w:rPr>
           <w:sz w:val="28"/>
@@ -503,6 +2821,7 @@
         </w:rPr>
         <w:t xml:space="preserve"> (IP)</w:t>
       </w:r>
+      <w:bookmarkEnd w:id="3"/>
     </w:p>
     <w:p>
       <w:pPr>
@@ -513,6 +2832,7 @@
           <w:szCs w:val="28"/>
         </w:rPr>
       </w:pPr>
+      <w:bookmarkStart w:id="4" w:name="_Toc62053540"/>
       <w:r>
         <w:rPr>
           <w:sz w:val="28"/>
@@ -520,6 +2840,7 @@
         </w:rPr>
         <w:t>Create</w:t>
       </w:r>
+      <w:bookmarkEnd w:id="4"/>
     </w:p>
     <w:p>
       <w:pPr>
@@ -560,6 +2881,76 @@
       </w:r>
     </w:p>
     <w:p>
+      <w:r>
+        <w:rPr>
+          <w:noProof/>
+        </w:rPr>
+        <w:lastRenderedPageBreak/>
+        <w:drawing>
+          <wp:anchor distT="0" distB="0" distL="114300" distR="114300" simplePos="0" relativeHeight="251659264" behindDoc="1" locked="0" layoutInCell="1" allowOverlap="1" wp14:anchorId="0F88E15A" wp14:editId="1B071229">
+            <wp:simplePos x="0" y="0"/>
+            <wp:positionH relativeFrom="margin">
+              <wp:posOffset>266700</wp:posOffset>
+            </wp:positionH>
+            <wp:positionV relativeFrom="paragraph">
+              <wp:posOffset>113665</wp:posOffset>
+            </wp:positionV>
+            <wp:extent cx="1784985" cy="2981325"/>
+            <wp:effectExtent l="152400" t="152400" r="367665" b="371475"/>
+            <wp:wrapSquare wrapText="bothSides"/>
+            <wp:docPr id="6" name="Picture 6"/>
+            <wp:cNvGraphicFramePr>
+              <a:graphicFrameLocks xmlns:a="http://schemas.openxmlformats.org/drawingml/2006/main" noChangeAspect="1"/>
+            </wp:cNvGraphicFramePr>
+            <a:graphic xmlns:a="http://schemas.openxmlformats.org/drawingml/2006/main">
+              <a:graphicData uri="http://schemas.openxmlformats.org/drawingml/2006/picture">
+                <pic:pic xmlns:pic="http://schemas.openxmlformats.org/drawingml/2006/picture">
+                  <pic:nvPicPr>
+                    <pic:cNvPr id="0" name="Picture 5"/>
+                    <pic:cNvPicPr>
+                      <a:picLocks noChangeAspect="1" noChangeArrowheads="1"/>
+                    </pic:cNvPicPr>
+                  </pic:nvPicPr>
+                  <pic:blipFill>
+                    <a:blip r:embed="rId12">
+                      <a:extLst>
+                        <a:ext uri="{28A0092B-C50C-407E-A947-70E740481C1C}">
+                          <a14:useLocalDpi xmlns:a14="http://schemas.microsoft.com/office/drawing/2010/main" val="0"/>
+                        </a:ext>
+                      </a:extLst>
+                    </a:blip>
+                    <a:srcRect/>
+                    <a:stretch>
+                      <a:fillRect/>
+                    </a:stretch>
+                  </pic:blipFill>
+                  <pic:spPr bwMode="auto">
+                    <a:xfrm>
+                      <a:off x="0" y="0"/>
+                      <a:ext cx="1784985" cy="2981325"/>
+                    </a:xfrm>
+                    <a:prstGeom prst="rect">
+                      <a:avLst/>
+                    </a:prstGeom>
+                    <a:ln>
+                      <a:noFill/>
+                    </a:ln>
+                    <a:effectLst>
+                      <a:outerShdw blurRad="292100" dist="139700" dir="2700000" algn="tl" rotWithShape="0">
+                        <a:srgbClr val="333333">
+                          <a:alpha val="65000"/>
+                        </a:srgbClr>
+                      </a:outerShdw>
+                    </a:effectLst>
+                  </pic:spPr>
+                </pic:pic>
+              </a:graphicData>
+            </a:graphic>
+          </wp:anchor>
+        </w:drawing>
+      </w:r>
+    </w:p>
+    <w:p>
       <w:pPr>
         <w:pStyle w:val="ListParagraph"/>
         <w:numPr>
@@ -583,11 +2974,20 @@
         <w:t>User will enter number of serial numbers per page and/or desired structure title format to display on final report.</w:t>
       </w:r>
     </w:p>
+    <w:p/>
+    <w:p/>
+    <w:p/>
+    <w:p/>
+    <w:p/>
+    <w:p/>
+    <w:p/>
+    <w:p/>
     <w:p>
       <w:pPr>
         <w:pStyle w:val="Heading1"/>
         <w:spacing w:line="360" w:lineRule="auto"/>
       </w:pPr>
+      <w:bookmarkStart w:id="5" w:name="_Toc62053541"/>
       <w:r>
         <w:rPr>
           <w:sz w:val="36"/>
@@ -595,6 +2995,7 @@
         </w:rPr>
         <w:t>Form</w:t>
       </w:r>
+      <w:bookmarkEnd w:id="5"/>
     </w:p>
     <w:p>
       <w:pPr>
@@ -605,6 +3006,7 @@
           <w:szCs w:val="28"/>
         </w:rPr>
       </w:pPr>
+      <w:bookmarkStart w:id="6" w:name="_Toc62053542"/>
       <w:r>
         <w:rPr>
           <w:sz w:val="28"/>
@@ -622,6 +3024,7 @@
         </w:rPr>
         <w:t>Received</w:t>
       </w:r>
+      <w:bookmarkEnd w:id="6"/>
     </w:p>
     <w:p>
       <w:pPr>
@@ -649,7 +3052,7 @@
                     </pic:cNvPicPr>
                   </pic:nvPicPr>
                   <pic:blipFill>
-                    <a:blip r:embed="rId8" cstate="print">
+                    <a:blip r:embed="rId13" cstate="print">
                       <a:extLst>
                         <a:ext uri="{28A0092B-C50C-407E-A947-70E740481C1C}">
                           <a14:useLocalDpi xmlns:a14="http://schemas.microsoft.com/office/drawing/2010/main" val="0"/>
@@ -693,11 +3096,13 @@
         <w:pStyle w:val="Heading2"/>
         <w:spacing w:line="360" w:lineRule="auto"/>
       </w:pPr>
+      <w:bookmarkStart w:id="7" w:name="_Toc62053543"/>
       <w:r>
         <w:rPr>
           <w:sz w:val="28"/>
           <w:szCs w:val="28"/>
         </w:rPr>
+        <w:lastRenderedPageBreak/>
         <w:t>After</w:t>
       </w:r>
       <w:r>
@@ -720,6 +3125,7 @@
         </w:rPr>
         <w:t>Stress</w:t>
       </w:r>
+      <w:bookmarkEnd w:id="7"/>
     </w:p>
     <w:p>
       <w:pPr>
@@ -747,7 +3153,7 @@
                     </pic:cNvPicPr>
                   </pic:nvPicPr>
                   <pic:blipFill>
-                    <a:blip r:embed="rId9" cstate="print">
+                    <a:blip r:embed="rId14" cstate="print">
                       <a:extLst>
                         <a:ext uri="{28A0092B-C50C-407E-A947-70E740481C1C}">
                           <a14:useLocalDpi xmlns:a14="http://schemas.microsoft.com/office/drawing/2010/main" val="0"/>
@@ -793,6 +3199,7 @@
           <w:szCs w:val="36"/>
         </w:rPr>
       </w:pPr>
+      <w:bookmarkStart w:id="8" w:name="_Toc62053544"/>
       <w:r>
         <w:rPr>
           <w:sz w:val="36"/>
@@ -800,6 +3207,7 @@
         </w:rPr>
         <w:t>Measurement/Observation</w:t>
       </w:r>
+      <w:bookmarkEnd w:id="8"/>
     </w:p>
     <w:p/>
     <w:p>
@@ -811,6 +3219,7 @@
           <w:szCs w:val="36"/>
         </w:rPr>
       </w:pPr>
+      <w:bookmarkStart w:id="9" w:name="_Toc62053545"/>
       <w:r>
         <w:rPr>
           <w:sz w:val="36"/>
@@ -818,6 +3227,7 @@
         </w:rPr>
         <w:t>Separate Windows</w:t>
       </w:r>
+      <w:bookmarkEnd w:id="9"/>
     </w:p>
     <w:p>
       <w:pPr>
@@ -828,6 +3238,7 @@
           <w:szCs w:val="28"/>
         </w:rPr>
       </w:pPr>
+      <w:bookmarkStart w:id="10" w:name="_Toc62053546"/>
       <w:r>
         <w:rPr>
           <w:sz w:val="28"/>
@@ -835,6 +3246,7 @@
         </w:rPr>
         <w:t>Open Job</w:t>
       </w:r>
+      <w:bookmarkEnd w:id="10"/>
     </w:p>
     <w:p>
       <w:pPr>
@@ -845,6 +3257,7 @@
           <w:szCs w:val="28"/>
         </w:rPr>
       </w:pPr>
+      <w:bookmarkStart w:id="11" w:name="_Toc62053547"/>
       <w:r>
         <w:rPr>
           <w:sz w:val="28"/>
@@ -852,6 +3265,7 @@
         </w:rPr>
         <w:t>Edit Remarks Document</w:t>
       </w:r>
+      <w:bookmarkEnd w:id="11"/>
     </w:p>
     <w:p>
       <w:pPr>
@@ -862,6 +3276,7 @@
           <w:szCs w:val="28"/>
         </w:rPr>
       </w:pPr>
+      <w:bookmarkStart w:id="12" w:name="_Toc62053548"/>
       <w:r>
         <w:rPr>
           <w:sz w:val="28"/>
@@ -876,6 +3291,7 @@
         </w:rPr>
         <w:t>Specification Requirements</w:t>
       </w:r>
+      <w:bookmarkEnd w:id="12"/>
     </w:p>
     <w:p>
       <w:pPr>
@@ -886,6 +3302,7 @@
           <w:szCs w:val="28"/>
         </w:rPr>
       </w:pPr>
+      <w:bookmarkStart w:id="13" w:name="_Toc62053549"/>
       <w:r>
         <w:rPr>
           <w:sz w:val="28"/>
@@ -893,6 +3310,7 @@
         </w:rPr>
         <w:t>Test Report Structure</w:t>
       </w:r>
+      <w:bookmarkEnd w:id="13"/>
     </w:p>
     <w:p>
       <w:pPr>
@@ -903,6 +3321,7 @@
           <w:szCs w:val="28"/>
         </w:rPr>
       </w:pPr>
+      <w:bookmarkStart w:id="14" w:name="_Toc62053550"/>
       <w:r>
         <w:rPr>
           <w:sz w:val="28"/>
@@ -910,6 +3329,7 @@
         </w:rPr>
         <w:t>Measurement Zoom</w:t>
       </w:r>
+      <w:bookmarkEnd w:id="14"/>
     </w:p>
     <w:p>
       <w:pPr>
@@ -920,6 +3340,7 @@
           <w:szCs w:val="28"/>
         </w:rPr>
       </w:pPr>
+      <w:bookmarkStart w:id="15" w:name="_Toc62053551"/>
       <w:r>
         <w:rPr>
           <w:sz w:val="28"/>
@@ -927,6 +3348,7 @@
         </w:rPr>
         <w:t>Requirement Structure</w:t>
       </w:r>
+      <w:bookmarkEnd w:id="15"/>
     </w:p>
     <w:p>
       <w:pPr>
@@ -936,6 +3358,7 @@
           <w:szCs w:val="28"/>
         </w:rPr>
       </w:pPr>
+      <w:bookmarkStart w:id="16" w:name="_Toc62053552"/>
       <w:r>
         <w:rPr>
           <w:sz w:val="28"/>
@@ -943,6 +3366,7 @@
         </w:rPr>
         <w:t>Remarks Document</w:t>
       </w:r>
+      <w:bookmarkEnd w:id="16"/>
     </w:p>
     <w:p>
       <w:pPr>
@@ -956,7 +3380,9 @@
     <w:sectPr>
       <w:pgSz w:w="12240" w:h="15840"/>
       <w:pgMar w:top="1440" w:right="1440" w:bottom="1440" w:left="1440" w:header="720" w:footer="720" w:gutter="0"/>
+      <w:pgNumType w:start="0"/>
       <w:cols w:space="720"/>
+      <w:titlePg/>
       <w:docGrid w:linePitch="360"/>
     </w:sectPr>
   </w:body>
@@ -1457,7 +3883,7 @@
         <w:rFonts w:ascii="Wingdings" w:hAnsi="Wingdings" w:hint="default"/>
       </w:rPr>
     </w:lvl>
-    <w:lvl w:ilvl="3" w:tplc="04090001" w:tentative="1">
+    <w:lvl w:ilvl="3" w:tplc="04090001">
       <w:start w:val="1"/>
       <w:numFmt w:val="bullet"/>
       <w:lvlText w:val=""/>
@@ -1469,7 +3895,7 @@
         <w:rFonts w:ascii="Symbol" w:hAnsi="Symbol" w:hint="default"/>
       </w:rPr>
     </w:lvl>
-    <w:lvl w:ilvl="4" w:tplc="04090003" w:tentative="1">
+    <w:lvl w:ilvl="4" w:tplc="04090003">
       <w:start w:val="1"/>
       <w:numFmt w:val="bullet"/>
       <w:lvlText w:val="o"/>
@@ -2088,6 +4514,77 @@
       <w:contextualSpacing/>
     </w:pPr>
   </w:style>
+  <w:style w:type="paragraph" w:styleId="NoSpacing">
+    <w:name w:val="No Spacing"/>
+    <w:link w:val="NoSpacingChar"/>
+    <w:uiPriority w:val="1"/>
+    <w:qFormat/>
+    <w:rsid w:val="007436E8"/>
+    <w:pPr>
+      <w:spacing w:after="0" w:line="240" w:lineRule="auto"/>
+    </w:pPr>
+    <w:rPr>
+      <w:rFonts w:eastAsiaTheme="minorEastAsia"/>
+    </w:rPr>
+  </w:style>
+  <w:style w:type="character" w:customStyle="1" w:styleId="NoSpacingChar">
+    <w:name w:val="No Spacing Char"/>
+    <w:basedOn w:val="DefaultParagraphFont"/>
+    <w:link w:val="NoSpacing"/>
+    <w:uiPriority w:val="1"/>
+    <w:rsid w:val="007436E8"/>
+    <w:rPr>
+      <w:rFonts w:eastAsiaTheme="minorEastAsia"/>
+    </w:rPr>
+  </w:style>
+  <w:style w:type="paragraph" w:styleId="TOCHeading">
+    <w:name w:val="TOC Heading"/>
+    <w:basedOn w:val="Heading1"/>
+    <w:next w:val="Normal"/>
+    <w:uiPriority w:val="39"/>
+    <w:unhideWhenUsed/>
+    <w:qFormat/>
+    <w:rsid w:val="00E30437"/>
+    <w:pPr>
+      <w:outlineLvl w:val="9"/>
+    </w:pPr>
+  </w:style>
+  <w:style w:type="paragraph" w:styleId="TOC1">
+    <w:name w:val="toc 1"/>
+    <w:basedOn w:val="Normal"/>
+    <w:next w:val="Normal"/>
+    <w:autoRedefine/>
+    <w:uiPriority w:val="39"/>
+    <w:unhideWhenUsed/>
+    <w:rsid w:val="00E30437"/>
+    <w:pPr>
+      <w:spacing w:after="100"/>
+    </w:pPr>
+  </w:style>
+  <w:style w:type="paragraph" w:styleId="TOC2">
+    <w:name w:val="toc 2"/>
+    <w:basedOn w:val="Normal"/>
+    <w:next w:val="Normal"/>
+    <w:autoRedefine/>
+    <w:uiPriority w:val="39"/>
+    <w:unhideWhenUsed/>
+    <w:rsid w:val="00E30437"/>
+    <w:pPr>
+      <w:spacing w:after="100"/>
+      <w:ind w:left="220"/>
+    </w:pPr>
+  </w:style>
+  <w:style w:type="character" w:styleId="Hyperlink">
+    <w:name w:val="Hyperlink"/>
+    <w:basedOn w:val="DefaultParagraphFont"/>
+    <w:uiPriority w:val="99"/>
+    <w:unhideWhenUsed/>
+    <w:rsid w:val="00E30437"/>
+    <w:rPr>
+      <w:color w:val="0563C1" w:themeColor="hyperlink"/>
+      <w:u w:val="single"/>
+    </w:rPr>
+  </w:style>
 </w:styles>
 </file>
 
@@ -2384,4 +4881,16 @@
     </a:ext>
   </a:extLst>
 </a:theme>
+</file>
+
+<file path=customXml/item1.xml><?xml version="1.0" encoding="utf-8"?>
+<b:Sources xmlns:b="http://schemas.openxmlformats.org/officeDocument/2006/bibliography" xmlns="http://schemas.openxmlformats.org/officeDocument/2006/bibliography" SelectedStyle="\APASixthEditionOfficeOnline.xsl" StyleName="APA" Version="6"/>
+</file>
+
+<file path=customXml/itemProps1.xml><?xml version="1.0" encoding="utf-8"?>
+<ds:datastoreItem xmlns:ds="http://schemas.openxmlformats.org/officeDocument/2006/customXml" ds:itemID="{C053C754-A046-436B-8D50-B4194675ED8C}">
+  <ds:schemaRefs>
+    <ds:schemaRef ds:uri="http://schemas.openxmlformats.org/officeDocument/2006/bibliography"/>
+  </ds:schemaRefs>
+</ds:datastoreItem>
 </file>
</xml_diff>

<commit_message>
Adds information to Form section
</commit_message>
<xml_diff>
--- a/PTL-Digital-Datasheet-Documentation.docx
+++ b/PTL-Digital-Datasheet-Documentation.docx
@@ -10,6 +10,7 @@
           <w:docPartUnique/>
         </w:docPartObj>
       </w:sdtPr>
+      <w:sdtEndPr/>
       <w:sdtContent>
         <w:p>
           <w:r>
@@ -356,6 +357,7 @@
                                   <w:dataBinding w:prefixMappings="xmlns:ns0='http://purl.org/dc/elements/1.1/' xmlns:ns1='http://schemas.openxmlformats.org/package/2006/metadata/core-properties' " w:xpath="/ns1:coreProperties[1]/ns0:creator[1]" w:storeItemID="{6C3C8BC8-F283-45AE-878A-BAB7291924A1}"/>
                                   <w:text/>
                                 </w:sdtPr>
+                                <w:sdtEndPr/>
                                 <w:sdtContent>
                                   <w:p>
                                     <w:pPr>
@@ -402,6 +404,7 @@
                                     <w:dataBinding w:prefixMappings="xmlns:ns0='http://schemas.microsoft.com/office/2006/coverPageProps' " w:xpath="/ns0:CoverPageProperties[1]/ns0:CompanyEmail[1]" w:storeItemID="{55AF091B-3C7A-41E3-B477-F2FDAA23CFDA}"/>
                                     <w:text/>
                                   </w:sdtPr>
+                                  <w:sdtEndPr/>
                                   <w:sdtContent>
                                     <w:r>
                                       <w:rPr>
@@ -456,6 +459,7 @@
                             <w:dataBinding w:prefixMappings="xmlns:ns0='http://purl.org/dc/elements/1.1/' xmlns:ns1='http://schemas.openxmlformats.org/package/2006/metadata/core-properties' " w:xpath="/ns1:coreProperties[1]/ns0:creator[1]" w:storeItemID="{6C3C8BC8-F283-45AE-878A-BAB7291924A1}"/>
                             <w:text/>
                           </w:sdtPr>
+                          <w:sdtEndPr/>
                           <w:sdtContent>
                             <w:p>
                               <w:pPr>
@@ -502,6 +506,7 @@
                               <w:dataBinding w:prefixMappings="xmlns:ns0='http://schemas.microsoft.com/office/2006/coverPageProps' " w:xpath="/ns0:CoverPageProperties[1]/ns0:CompanyEmail[1]" w:storeItemID="{55AF091B-3C7A-41E3-B477-F2FDAA23CFDA}"/>
                               <w:text/>
                             </w:sdtPr>
+                            <w:sdtEndPr/>
                             <w:sdtContent>
                               <w:r>
                                 <w:rPr>
@@ -619,6 +624,7 @@
                                   <w:dataBinding w:prefixMappings="xmlns:ns0='http://schemas.microsoft.com/office/2006/coverPageProps' " w:xpath="/ns0:CoverPageProperties[1]/ns0:Abstract[1]" w:storeItemID="{55AF091B-3C7A-41E3-B477-F2FDAA23CFDA}"/>
                                   <w:text w:multiLine="1"/>
                                 </w:sdtPr>
+                                <w:sdtEndPr/>
                                 <w:sdtContent>
                                   <w:p>
                                     <w:pPr>
@@ -709,6 +715,7 @@
                             <w:dataBinding w:prefixMappings="xmlns:ns0='http://schemas.microsoft.com/office/2006/coverPageProps' " w:xpath="/ns0:CoverPageProperties[1]/ns0:Abstract[1]" w:storeItemID="{55AF091B-3C7A-41E3-B477-F2FDAA23CFDA}"/>
                             <w:text w:multiLine="1"/>
                           </w:sdtPr>
+                          <w:sdtEndPr/>
                           <w:sdtContent>
                             <w:p>
                               <w:pPr>
@@ -865,6 +872,7 @@
                                   <w:dataBinding w:prefixMappings="xmlns:ns0='http://purl.org/dc/elements/1.1/' xmlns:ns1='http://schemas.openxmlformats.org/package/2006/metadata/core-properties' " w:xpath="/ns1:coreProperties[1]/ns0:subject[1]" w:storeItemID="{6C3C8BC8-F283-45AE-878A-BAB7291924A1}"/>
                                   <w:text/>
                                 </w:sdtPr>
+                                <w:sdtEndPr/>
                                 <w:sdtContent>
                                   <w:p>
                                     <w:pPr>
@@ -966,6 +974,7 @@
                             <w:dataBinding w:prefixMappings="xmlns:ns0='http://purl.org/dc/elements/1.1/' xmlns:ns1='http://schemas.openxmlformats.org/package/2006/metadata/core-properties' " w:xpath="/ns1:coreProperties[1]/ns0:subject[1]" w:storeItemID="{6C3C8BC8-F283-45AE-878A-BAB7291924A1}"/>
                             <w:text/>
                           </w:sdtPr>
+                          <w:sdtEndPr/>
                           <w:sdtContent>
                             <w:p>
                               <w:pPr>
@@ -1006,6 +1015,12 @@
     </w:sdt>
     <w:sdt>
       <w:sdtPr>
+        <w:rPr>
+          <w:rFonts w:asciiTheme="minorHAnsi" w:eastAsiaTheme="minorHAnsi" w:hAnsiTheme="minorHAnsi" w:cstheme="minorBidi"/>
+          <w:color w:val="auto"/>
+          <w:sz w:val="22"/>
+          <w:szCs w:val="22"/>
+        </w:rPr>
         <w:id w:val="-1679414484"/>
         <w:docPartObj>
           <w:docPartGallery w:val="Table of Contents"/>
@@ -1014,13 +1029,9 @@
       </w:sdtPr>
       <w:sdtEndPr>
         <w:rPr>
-          <w:rFonts w:asciiTheme="minorHAnsi" w:eastAsiaTheme="minorHAnsi" w:hAnsiTheme="minorHAnsi" w:cstheme="minorBidi"/>
           <w:b/>
           <w:bCs/>
           <w:noProof/>
-          <w:color w:val="auto"/>
-          <w:sz w:val="22"/>
-          <w:szCs w:val="22"/>
         </w:rPr>
       </w:sdtEndPr>
       <w:sdtContent>
@@ -2887,18 +2898,33 @@
         </w:rPr>
         <w:lastRenderedPageBreak/>
         <w:drawing>
-          <wp:anchor distT="0" distB="0" distL="114300" distR="114300" simplePos="0" relativeHeight="251659264" behindDoc="1" locked="0" layoutInCell="1" allowOverlap="1" wp14:anchorId="0F88E15A" wp14:editId="1B071229">
+          <wp:anchor distT="0" distB="0" distL="114300" distR="114300" simplePos="0" relativeHeight="251666432" behindDoc="1" locked="0" layoutInCell="1" allowOverlap="1" wp14:anchorId="0C5FD728" wp14:editId="09F5E724">
             <wp:simplePos x="0" y="0"/>
-            <wp:positionH relativeFrom="margin">
-              <wp:posOffset>266700</wp:posOffset>
+            <wp:positionH relativeFrom="column">
+              <wp:posOffset>0</wp:posOffset>
             </wp:positionH>
             <wp:positionV relativeFrom="paragraph">
-              <wp:posOffset>113665</wp:posOffset>
+              <wp:posOffset>152400</wp:posOffset>
             </wp:positionV>
-            <wp:extent cx="1784985" cy="2981325"/>
-            <wp:effectExtent l="152400" t="152400" r="367665" b="371475"/>
-            <wp:wrapSquare wrapText="bothSides"/>
-            <wp:docPr id="6" name="Picture 6"/>
+            <wp:extent cx="1609725" cy="1936750"/>
+            <wp:effectExtent l="152400" t="152400" r="371475" b="368300"/>
+            <wp:wrapTight wrapText="bothSides">
+              <wp:wrapPolygon edited="0">
+                <wp:start x="1022" y="-1700"/>
+                <wp:lineTo x="-2045" y="-1275"/>
+                <wp:lineTo x="-1789" y="22733"/>
+                <wp:lineTo x="2301" y="25070"/>
+                <wp:lineTo x="2556" y="25495"/>
+                <wp:lineTo x="21728" y="25495"/>
+                <wp:lineTo x="21983" y="25070"/>
+                <wp:lineTo x="26073" y="22733"/>
+                <wp:lineTo x="26329" y="2125"/>
+                <wp:lineTo x="23262" y="-1062"/>
+                <wp:lineTo x="23006" y="-1700"/>
+                <wp:lineTo x="1022" y="-1700"/>
+              </wp:wrapPolygon>
+            </wp:wrapTight>
+            <wp:docPr id="8" name="Picture 8"/>
             <wp:cNvGraphicFramePr>
               <a:graphicFrameLocks xmlns:a="http://schemas.openxmlformats.org/drawingml/2006/main" noChangeAspect="1"/>
             </wp:cNvGraphicFramePr>
@@ -2906,7 +2932,7 @@
               <a:graphicData uri="http://schemas.openxmlformats.org/drawingml/2006/picture">
                 <pic:pic xmlns:pic="http://schemas.openxmlformats.org/drawingml/2006/picture">
                   <pic:nvPicPr>
-                    <pic:cNvPr id="0" name="Picture 5"/>
+                    <pic:cNvPr id="0" name="Picture 1"/>
                     <pic:cNvPicPr>
                       <a:picLocks noChangeAspect="1" noChangeArrowheads="1"/>
                     </pic:cNvPicPr>
@@ -2927,7 +2953,7 @@
                   <pic:spPr bwMode="auto">
                     <a:xfrm>
                       <a:off x="0" y="0"/>
-                      <a:ext cx="1784985" cy="2981325"/>
+                      <a:ext cx="1609725" cy="1936750"/>
                     </a:xfrm>
                     <a:prstGeom prst="rect">
                       <a:avLst/>
@@ -2946,6 +2972,12 @@
                 </pic:pic>
               </a:graphicData>
             </a:graphic>
+            <wp14:sizeRelH relativeFrom="margin">
+              <wp14:pctWidth>0</wp14:pctWidth>
+            </wp14:sizeRelH>
+            <wp14:sizeRelV relativeFrom="margin">
+              <wp14:pctHeight>0</wp14:pctHeight>
+            </wp14:sizeRelV>
           </wp:anchor>
         </w:drawing>
       </w:r>
@@ -2974,8 +3006,6 @@
         <w:t>User will enter number of serial numbers per page and/or desired structure title format to display on final report.</w:t>
       </w:r>
     </w:p>
-    <w:p/>
-    <w:p/>
     <w:p/>
     <w:p/>
     <w:p/>
@@ -3192,6 +3222,95 @@
     </w:p>
     <w:p>
       <w:pPr>
+        <w:pStyle w:val="ListParagraph"/>
+        <w:numPr>
+          <w:ilvl w:val="0"/>
+          <w:numId w:val="6"/>
+        </w:numPr>
+      </w:pPr>
+      <w:r>
+        <w:t>Contains same standard form fields as original hard copy datasheet.</w:t>
+      </w:r>
+    </w:p>
+    <w:p>
+      <w:pPr>
+        <w:pStyle w:val="ListParagraph"/>
+        <w:numPr>
+          <w:ilvl w:val="0"/>
+          <w:numId w:val="6"/>
+        </w:numPr>
+      </w:pPr>
+      <w:r>
+        <w:t>Changing the Test Condition to “After Thermal Stress” will reveal the thermal stress specific additional fields.</w:t>
+      </w:r>
+    </w:p>
+    <w:p>
+      <w:pPr>
+        <w:pStyle w:val="ListParagraph"/>
+        <w:numPr>
+          <w:ilvl w:val="0"/>
+          <w:numId w:val="6"/>
+        </w:numPr>
+      </w:pPr>
+      <w:r>
+        <w:t>Each job is made unique by three required form fields.</w:t>
+      </w:r>
+    </w:p>
+    <w:p>
+      <w:pPr>
+        <w:pStyle w:val="ListParagraph"/>
+        <w:numPr>
+          <w:ilvl w:val="1"/>
+          <w:numId w:val="6"/>
+        </w:numPr>
+      </w:pPr>
+      <w:r>
+        <w:t>Work Order Number, Testing Performed On, &amp; Test Condition.</w:t>
+      </w:r>
+    </w:p>
+    <w:p>
+      <w:pPr>
+        <w:pStyle w:val="ListParagraph"/>
+        <w:numPr>
+          <w:ilvl w:val="2"/>
+          <w:numId w:val="6"/>
+        </w:numPr>
+      </w:pPr>
+      <w:r>
+        <w:t>At least these three fields must be filled to be able to save the job.</w:t>
+      </w:r>
+    </w:p>
+    <w:p>
+      <w:pPr>
+        <w:pStyle w:val="ListParagraph"/>
+        <w:numPr>
+          <w:ilvl w:val="0"/>
+          <w:numId w:val="6"/>
+        </w:numPr>
+      </w:pPr>
+      <w:r>
+        <w:t>“Get Spec Requirements” button</w:t>
+      </w:r>
+    </w:p>
+    <w:p>
+      <w:pPr>
+        <w:pStyle w:val="ListParagraph"/>
+        <w:numPr>
+          <w:ilvl w:val="1"/>
+          <w:numId w:val="6"/>
+        </w:numPr>
+      </w:pPr>
+      <w:r>
+        <w:t>Auto-fill requirements based on given specification(s). Complete details in Requirements section.</w:t>
+      </w:r>
+    </w:p>
+    <w:p>
+      <w:pPr>
+        <w:ind w:left="-720"/>
+      </w:pPr>
+    </w:p>
+    <w:p>
+      <w:pPr>
         <w:pStyle w:val="Heading1"/>
         <w:spacing w:line="360" w:lineRule="auto"/>
         <w:rPr>
@@ -3225,6 +3344,7 @@
           <w:sz w:val="36"/>
           <w:szCs w:val="36"/>
         </w:rPr>
+        <w:lastRenderedPageBreak/>
         <w:t>Separate Windows</w:t>
       </w:r>
       <w:bookmarkEnd w:id="9"/>
@@ -3282,14 +3402,7 @@
           <w:sz w:val="28"/>
           <w:szCs w:val="28"/>
         </w:rPr>
-        <w:t xml:space="preserve">Edit </w:t>
-      </w:r>
-      <w:r>
-        <w:rPr>
-          <w:sz w:val="28"/>
-          <w:szCs w:val="28"/>
-        </w:rPr>
-        <w:t>Specification Requirements</w:t>
+        <w:t>Edit Specification Requirements</w:t>
       </w:r>
       <w:bookmarkEnd w:id="12"/>
     </w:p>
@@ -3844,6 +3957,119 @@
     </w:lvl>
   </w:abstractNum>
   <w:abstractNum w:abstractNumId="4" w15:restartNumberingAfterBreak="0">
+    <w:nsid w:val="7C354EE7"/>
+    <w:multiLevelType w:val="hybridMultilevel"/>
+    <w:tmpl w:val="8716E446"/>
+    <w:lvl w:ilvl="0" w:tplc="04090001">
+      <w:start w:val="1"/>
+      <w:numFmt w:val="bullet"/>
+      <w:lvlText w:val=""/>
+      <w:lvlJc w:val="left"/>
+      <w:pPr>
+        <w:ind w:left="720" w:hanging="360"/>
+      </w:pPr>
+      <w:rPr>
+        <w:rFonts w:ascii="Symbol" w:hAnsi="Symbol" w:hint="default"/>
+      </w:rPr>
+    </w:lvl>
+    <w:lvl w:ilvl="1" w:tplc="04090003">
+      <w:start w:val="1"/>
+      <w:numFmt w:val="bullet"/>
+      <w:lvlText w:val="o"/>
+      <w:lvlJc w:val="left"/>
+      <w:pPr>
+        <w:ind w:left="1440" w:hanging="360"/>
+      </w:pPr>
+      <w:rPr>
+        <w:rFonts w:ascii="Courier New" w:hAnsi="Courier New" w:cs="Courier New" w:hint="default"/>
+      </w:rPr>
+    </w:lvl>
+    <w:lvl w:ilvl="2" w:tplc="04090005">
+      <w:start w:val="1"/>
+      <w:numFmt w:val="bullet"/>
+      <w:lvlText w:val=""/>
+      <w:lvlJc w:val="left"/>
+      <w:pPr>
+        <w:ind w:left="2160" w:hanging="360"/>
+      </w:pPr>
+      <w:rPr>
+        <w:rFonts w:ascii="Wingdings" w:hAnsi="Wingdings" w:hint="default"/>
+      </w:rPr>
+    </w:lvl>
+    <w:lvl w:ilvl="3" w:tplc="04090001" w:tentative="1">
+      <w:start w:val="1"/>
+      <w:numFmt w:val="bullet"/>
+      <w:lvlText w:val=""/>
+      <w:lvlJc w:val="left"/>
+      <w:pPr>
+        <w:ind w:left="2880" w:hanging="360"/>
+      </w:pPr>
+      <w:rPr>
+        <w:rFonts w:ascii="Symbol" w:hAnsi="Symbol" w:hint="default"/>
+      </w:rPr>
+    </w:lvl>
+    <w:lvl w:ilvl="4" w:tplc="04090003" w:tentative="1">
+      <w:start w:val="1"/>
+      <w:numFmt w:val="bullet"/>
+      <w:lvlText w:val="o"/>
+      <w:lvlJc w:val="left"/>
+      <w:pPr>
+        <w:ind w:left="3600" w:hanging="360"/>
+      </w:pPr>
+      <w:rPr>
+        <w:rFonts w:ascii="Courier New" w:hAnsi="Courier New" w:cs="Courier New" w:hint="default"/>
+      </w:rPr>
+    </w:lvl>
+    <w:lvl w:ilvl="5" w:tplc="04090005" w:tentative="1">
+      <w:start w:val="1"/>
+      <w:numFmt w:val="bullet"/>
+      <w:lvlText w:val=""/>
+      <w:lvlJc w:val="left"/>
+      <w:pPr>
+        <w:ind w:left="4320" w:hanging="360"/>
+      </w:pPr>
+      <w:rPr>
+        <w:rFonts w:ascii="Wingdings" w:hAnsi="Wingdings" w:hint="default"/>
+      </w:rPr>
+    </w:lvl>
+    <w:lvl w:ilvl="6" w:tplc="04090001" w:tentative="1">
+      <w:start w:val="1"/>
+      <w:numFmt w:val="bullet"/>
+      <w:lvlText w:val=""/>
+      <w:lvlJc w:val="left"/>
+      <w:pPr>
+        <w:ind w:left="5040" w:hanging="360"/>
+      </w:pPr>
+      <w:rPr>
+        <w:rFonts w:ascii="Symbol" w:hAnsi="Symbol" w:hint="default"/>
+      </w:rPr>
+    </w:lvl>
+    <w:lvl w:ilvl="7" w:tplc="04090003" w:tentative="1">
+      <w:start w:val="1"/>
+      <w:numFmt w:val="bullet"/>
+      <w:lvlText w:val="o"/>
+      <w:lvlJc w:val="left"/>
+      <w:pPr>
+        <w:ind w:left="5760" w:hanging="360"/>
+      </w:pPr>
+      <w:rPr>
+        <w:rFonts w:ascii="Courier New" w:hAnsi="Courier New" w:cs="Courier New" w:hint="default"/>
+      </w:rPr>
+    </w:lvl>
+    <w:lvl w:ilvl="8" w:tplc="04090005" w:tentative="1">
+      <w:start w:val="1"/>
+      <w:numFmt w:val="bullet"/>
+      <w:lvlText w:val=""/>
+      <w:lvlJc w:val="left"/>
+      <w:pPr>
+        <w:ind w:left="6480" w:hanging="360"/>
+      </w:pPr>
+      <w:rPr>
+        <w:rFonts w:ascii="Wingdings" w:hAnsi="Wingdings" w:hint="default"/>
+      </w:rPr>
+    </w:lvl>
+  </w:abstractNum>
+  <w:abstractNum w:abstractNumId="5" w15:restartNumberingAfterBreak="0">
     <w:nsid w:val="7E5A1DD9"/>
     <w:multiLevelType w:val="hybridMultilevel"/>
     <w:tmpl w:val="93B06A1A"/>
@@ -3969,6 +4195,9 @@
     <w:abstractNumId w:val="3"/>
   </w:num>
   <w:num w:numId="5">
+    <w:abstractNumId w:val="5"/>
+  </w:num>
+  <w:num w:numId="6">
     <w:abstractNumId w:val="4"/>
   </w:num>
 </w:numbering>

</xml_diff>

<commit_message>
Adds left out information to Form section regarding top label and form toggle button
</commit_message>
<xml_diff>
--- a/PTL-Digital-Datasheet-Documentation.docx
+++ b/PTL-Digital-Datasheet-Documentation.docx
@@ -3306,6 +3306,42 @@
     </w:p>
     <w:p>
       <w:pPr>
+        <w:pStyle w:val="ListParagraph"/>
+        <w:numPr>
+          <w:ilvl w:val="0"/>
+          <w:numId w:val="6"/>
+        </w:numPr>
+      </w:pPr>
+      <w:r>
+        <w:t>The small arrow button on the top right directly above the form will toggle the form when clicked for more visibility of the measurement/observation section when recording data.</w:t>
+      </w:r>
+    </w:p>
+    <w:p>
+      <w:pPr>
+        <w:pStyle w:val="ListParagraph"/>
+        <w:numPr>
+          <w:ilvl w:val="0"/>
+          <w:numId w:val="6"/>
+        </w:numPr>
+      </w:pPr>
+      <w:r>
+        <w:t>Top left label above the form displays current job even when form is hidden.</w:t>
+      </w:r>
+    </w:p>
+    <w:p>
+      <w:pPr>
+        <w:pStyle w:val="ListParagraph"/>
+        <w:numPr>
+          <w:ilvl w:val="1"/>
+          <w:numId w:val="6"/>
+        </w:numPr>
+      </w:pPr>
+      <w:r>
+        <w:t>Displays: Work Order Number, Testing Performed On, Customer, &amp; Test Condition.</w:t>
+      </w:r>
+    </w:p>
+    <w:p>
+      <w:pPr>
         <w:ind w:left="-720"/>
       </w:pPr>
     </w:p>

</xml_diff>

<commit_message>
Adds data section image and brief comments to document
</commit_message>
<xml_diff>
--- a/PTL-Digital-Datasheet-Documentation.docx
+++ b/PTL-Digital-Datasheet-Documentation.docx
@@ -1063,7 +1063,7 @@
           <w:r>
             <w:fldChar w:fldCharType="separate"/>
           </w:r>
-          <w:hyperlink w:anchor="_Toc62053536" w:history="1">
+          <w:hyperlink w:anchor="_Toc62127601" w:history="1">
             <w:r>
               <w:rPr>
                 <w:rStyle w:val="Hyperlink"/>
@@ -1090,7 +1090,7 @@
                 <w:noProof/>
                 <w:webHidden/>
               </w:rPr>
-              <w:instrText xml:space="preserve"> PAGEREF _Toc62053536 \h </w:instrText>
+              <w:instrText xml:space="preserve"> PAGEREF _Toc62127601 \h </w:instrText>
             </w:r>
             <w:r>
               <w:rPr>
@@ -1132,7 +1132,7 @@
               <w:noProof/>
             </w:rPr>
           </w:pPr>
-          <w:hyperlink w:anchor="_Toc62053537" w:history="1">
+          <w:hyperlink w:anchor="_Toc62127602" w:history="1">
             <w:r>
               <w:rPr>
                 <w:rStyle w:val="Hyperlink"/>
@@ -1159,7 +1159,7 @@
                 <w:noProof/>
                 <w:webHidden/>
               </w:rPr>
-              <w:instrText xml:space="preserve"> PAGEREF _Toc62053537 \h </w:instrText>
+              <w:instrText xml:space="preserve"> PAGEREF _Toc62127602 \h </w:instrText>
             </w:r>
             <w:r>
               <w:rPr>
@@ -1201,7 +1201,7 @@
               <w:noProof/>
             </w:rPr>
           </w:pPr>
-          <w:hyperlink w:anchor="_Toc62053538" w:history="1">
+          <w:hyperlink w:anchor="_Toc62127603" w:history="1">
             <w:r>
               <w:rPr>
                 <w:rStyle w:val="Hyperlink"/>
@@ -1228,7 +1228,7 @@
                 <w:noProof/>
                 <w:webHidden/>
               </w:rPr>
-              <w:instrText xml:space="preserve"> PAGEREF _Toc62053538 \h </w:instrText>
+              <w:instrText xml:space="preserve"> PAGEREF _Toc62127603 \h </w:instrText>
             </w:r>
             <w:r>
               <w:rPr>
@@ -1270,7 +1270,7 @@
               <w:noProof/>
             </w:rPr>
           </w:pPr>
-          <w:hyperlink w:anchor="_Toc62053539" w:history="1">
+          <w:hyperlink w:anchor="_Toc62127604" w:history="1">
             <w:r>
               <w:rPr>
                 <w:rStyle w:val="Hyperlink"/>
@@ -1297,7 +1297,7 @@
                 <w:noProof/>
                 <w:webHidden/>
               </w:rPr>
-              <w:instrText xml:space="preserve"> PAGEREF _Toc62053539 \h </w:instrText>
+              <w:instrText xml:space="preserve"> PAGEREF _Toc62127604 \h </w:instrText>
             </w:r>
             <w:r>
               <w:rPr>
@@ -1339,7 +1339,7 @@
               <w:noProof/>
             </w:rPr>
           </w:pPr>
-          <w:hyperlink w:anchor="_Toc62053540" w:history="1">
+          <w:hyperlink w:anchor="_Toc62127605" w:history="1">
             <w:r>
               <w:rPr>
                 <w:rStyle w:val="Hyperlink"/>
@@ -1366,7 +1366,7 @@
                 <w:noProof/>
                 <w:webHidden/>
               </w:rPr>
-              <w:instrText xml:space="preserve"> PAGEREF _Toc62053540 \h </w:instrText>
+              <w:instrText xml:space="preserve"> PAGEREF _Toc62127605 \h </w:instrText>
             </w:r>
             <w:r>
               <w:rPr>
@@ -1408,7 +1408,7 @@
               <w:noProof/>
             </w:rPr>
           </w:pPr>
-          <w:hyperlink w:anchor="_Toc62053541" w:history="1">
+          <w:hyperlink w:anchor="_Toc62127606" w:history="1">
             <w:r>
               <w:rPr>
                 <w:rStyle w:val="Hyperlink"/>
@@ -1435,7 +1435,7 @@
                 <w:noProof/>
                 <w:webHidden/>
               </w:rPr>
-              <w:instrText xml:space="preserve"> PAGEREF _Toc62053541 \h </w:instrText>
+              <w:instrText xml:space="preserve"> PAGEREF _Toc62127606 \h </w:instrText>
             </w:r>
             <w:r>
               <w:rPr>
@@ -1477,7 +1477,7 @@
               <w:noProof/>
             </w:rPr>
           </w:pPr>
-          <w:hyperlink w:anchor="_Toc62053542" w:history="1">
+          <w:hyperlink w:anchor="_Toc62127607" w:history="1">
             <w:r>
               <w:rPr>
                 <w:rStyle w:val="Hyperlink"/>
@@ -1504,7 +1504,7 @@
                 <w:noProof/>
                 <w:webHidden/>
               </w:rPr>
-              <w:instrText xml:space="preserve"> PAGEREF _Toc62053542 \h </w:instrText>
+              <w:instrText xml:space="preserve"> PAGEREF _Toc62127607 \h </w:instrText>
             </w:r>
             <w:r>
               <w:rPr>
@@ -1546,7 +1546,7 @@
               <w:noProof/>
             </w:rPr>
           </w:pPr>
-          <w:hyperlink w:anchor="_Toc62053543" w:history="1">
+          <w:hyperlink w:anchor="_Toc62127608" w:history="1">
             <w:r>
               <w:rPr>
                 <w:rStyle w:val="Hyperlink"/>
@@ -1573,7 +1573,7 @@
                 <w:noProof/>
                 <w:webHidden/>
               </w:rPr>
-              <w:instrText xml:space="preserve"> PAGEREF _Toc62053543 \h </w:instrText>
+              <w:instrText xml:space="preserve"> PAGEREF _Toc62127608 \h </w:instrText>
             </w:r>
             <w:r>
               <w:rPr>
@@ -1615,7 +1615,7 @@
               <w:noProof/>
             </w:rPr>
           </w:pPr>
-          <w:hyperlink w:anchor="_Toc62053544" w:history="1">
+          <w:hyperlink w:anchor="_Toc62127609" w:history="1">
             <w:r>
               <w:rPr>
                 <w:rStyle w:val="Hyperlink"/>
@@ -1642,7 +1642,7 @@
                 <w:noProof/>
                 <w:webHidden/>
               </w:rPr>
-              <w:instrText xml:space="preserve"> PAGEREF _Toc62053544 \h </w:instrText>
+              <w:instrText xml:space="preserve"> PAGEREF _Toc62127609 \h </w:instrText>
             </w:r>
             <w:r>
               <w:rPr>
@@ -1662,7 +1662,352 @@
                 <w:noProof/>
                 <w:webHidden/>
               </w:rPr>
-              <w:t>5</w:t>
+              <w:t>6</w:t>
+            </w:r>
+            <w:r>
+              <w:rPr>
+                <w:noProof/>
+                <w:webHidden/>
+              </w:rPr>
+              <w:fldChar w:fldCharType="end"/>
+            </w:r>
+          </w:hyperlink>
+        </w:p>
+        <w:p>
+          <w:pPr>
+            <w:pStyle w:val="TOC2"/>
+            <w:tabs>
+              <w:tab w:val="right" w:leader="dot" w:pos="9350"/>
+            </w:tabs>
+            <w:rPr>
+              <w:rFonts w:eastAsiaTheme="minorEastAsia"/>
+              <w:noProof/>
+            </w:rPr>
+          </w:pPr>
+          <w:hyperlink w:anchor="_Toc62127610" w:history="1">
+            <w:r>
+              <w:rPr>
+                <w:rStyle w:val="Hyperlink"/>
+                <w:noProof/>
+              </w:rPr>
+              <w:t>Structure Title(s)</w:t>
+            </w:r>
+            <w:r>
+              <w:rPr>
+                <w:noProof/>
+                <w:webHidden/>
+              </w:rPr>
+              <w:tab/>
+            </w:r>
+            <w:r>
+              <w:rPr>
+                <w:noProof/>
+                <w:webHidden/>
+              </w:rPr>
+              <w:fldChar w:fldCharType="begin"/>
+            </w:r>
+            <w:r>
+              <w:rPr>
+                <w:noProof/>
+                <w:webHidden/>
+              </w:rPr>
+              <w:instrText xml:space="preserve"> PAGEREF _Toc62127610 \h </w:instrText>
+            </w:r>
+            <w:r>
+              <w:rPr>
+                <w:noProof/>
+                <w:webHidden/>
+              </w:rPr>
+            </w:r>
+            <w:r>
+              <w:rPr>
+                <w:noProof/>
+                <w:webHidden/>
+              </w:rPr>
+              <w:fldChar w:fldCharType="separate"/>
+            </w:r>
+            <w:r>
+              <w:rPr>
+                <w:noProof/>
+                <w:webHidden/>
+              </w:rPr>
+              <w:t>6</w:t>
+            </w:r>
+            <w:r>
+              <w:rPr>
+                <w:noProof/>
+                <w:webHidden/>
+              </w:rPr>
+              <w:fldChar w:fldCharType="end"/>
+            </w:r>
+          </w:hyperlink>
+        </w:p>
+        <w:p>
+          <w:pPr>
+            <w:pStyle w:val="TOC2"/>
+            <w:tabs>
+              <w:tab w:val="right" w:leader="dot" w:pos="9350"/>
+            </w:tabs>
+            <w:rPr>
+              <w:rFonts w:eastAsiaTheme="minorEastAsia"/>
+              <w:noProof/>
+            </w:rPr>
+          </w:pPr>
+          <w:hyperlink w:anchor="_Toc62127611" w:history="1">
+            <w:r>
+              <w:rPr>
+                <w:rStyle w:val="Hyperlink"/>
+                <w:noProof/>
+              </w:rPr>
+              <w:t>Measurements</w:t>
+            </w:r>
+            <w:r>
+              <w:rPr>
+                <w:noProof/>
+                <w:webHidden/>
+              </w:rPr>
+              <w:tab/>
+            </w:r>
+            <w:r>
+              <w:rPr>
+                <w:noProof/>
+                <w:webHidden/>
+              </w:rPr>
+              <w:fldChar w:fldCharType="begin"/>
+            </w:r>
+            <w:r>
+              <w:rPr>
+                <w:noProof/>
+                <w:webHidden/>
+              </w:rPr>
+              <w:instrText xml:space="preserve"> PAGEREF _Toc62127611 \h </w:instrText>
+            </w:r>
+            <w:r>
+              <w:rPr>
+                <w:noProof/>
+                <w:webHidden/>
+              </w:rPr>
+            </w:r>
+            <w:r>
+              <w:rPr>
+                <w:noProof/>
+                <w:webHidden/>
+              </w:rPr>
+              <w:fldChar w:fldCharType="separate"/>
+            </w:r>
+            <w:r>
+              <w:rPr>
+                <w:noProof/>
+                <w:webHidden/>
+              </w:rPr>
+              <w:t>6</w:t>
+            </w:r>
+            <w:r>
+              <w:rPr>
+                <w:noProof/>
+                <w:webHidden/>
+              </w:rPr>
+              <w:fldChar w:fldCharType="end"/>
+            </w:r>
+          </w:hyperlink>
+        </w:p>
+        <w:p>
+          <w:pPr>
+            <w:pStyle w:val="TOC2"/>
+            <w:tabs>
+              <w:tab w:val="right" w:leader="dot" w:pos="9350"/>
+            </w:tabs>
+            <w:rPr>
+              <w:rFonts w:eastAsiaTheme="minorEastAsia"/>
+              <w:noProof/>
+            </w:rPr>
+          </w:pPr>
+          <w:hyperlink w:anchor="_Toc62127612" w:history="1">
+            <w:r>
+              <w:rPr>
+                <w:rStyle w:val="Hyperlink"/>
+                <w:noProof/>
+              </w:rPr>
+              <w:t>Observations</w:t>
+            </w:r>
+            <w:r>
+              <w:rPr>
+                <w:noProof/>
+                <w:webHidden/>
+              </w:rPr>
+              <w:tab/>
+            </w:r>
+            <w:r>
+              <w:rPr>
+                <w:noProof/>
+                <w:webHidden/>
+              </w:rPr>
+              <w:fldChar w:fldCharType="begin"/>
+            </w:r>
+            <w:r>
+              <w:rPr>
+                <w:noProof/>
+                <w:webHidden/>
+              </w:rPr>
+              <w:instrText xml:space="preserve"> PAGEREF _Toc62127612 \h </w:instrText>
+            </w:r>
+            <w:r>
+              <w:rPr>
+                <w:noProof/>
+                <w:webHidden/>
+              </w:rPr>
+            </w:r>
+            <w:r>
+              <w:rPr>
+                <w:noProof/>
+                <w:webHidden/>
+              </w:rPr>
+              <w:fldChar w:fldCharType="separate"/>
+            </w:r>
+            <w:r>
+              <w:rPr>
+                <w:noProof/>
+                <w:webHidden/>
+              </w:rPr>
+              <w:t>6</w:t>
+            </w:r>
+            <w:r>
+              <w:rPr>
+                <w:noProof/>
+                <w:webHidden/>
+              </w:rPr>
+              <w:fldChar w:fldCharType="end"/>
+            </w:r>
+          </w:hyperlink>
+        </w:p>
+        <w:p>
+          <w:pPr>
+            <w:pStyle w:val="TOC2"/>
+            <w:tabs>
+              <w:tab w:val="right" w:leader="dot" w:pos="9350"/>
+            </w:tabs>
+            <w:rPr>
+              <w:rFonts w:eastAsiaTheme="minorEastAsia"/>
+              <w:noProof/>
+            </w:rPr>
+          </w:pPr>
+          <w:hyperlink w:anchor="_Toc62127613" w:history="1">
+            <w:r>
+              <w:rPr>
+                <w:rStyle w:val="Hyperlink"/>
+                <w:noProof/>
+              </w:rPr>
+              <w:t>Requirements</w:t>
+            </w:r>
+            <w:r>
+              <w:rPr>
+                <w:noProof/>
+                <w:webHidden/>
+              </w:rPr>
+              <w:tab/>
+            </w:r>
+            <w:r>
+              <w:rPr>
+                <w:noProof/>
+                <w:webHidden/>
+              </w:rPr>
+              <w:fldChar w:fldCharType="begin"/>
+            </w:r>
+            <w:r>
+              <w:rPr>
+                <w:noProof/>
+                <w:webHidden/>
+              </w:rPr>
+              <w:instrText xml:space="preserve"> PAGEREF _Toc62127613 \h </w:instrText>
+            </w:r>
+            <w:r>
+              <w:rPr>
+                <w:noProof/>
+                <w:webHidden/>
+              </w:rPr>
+            </w:r>
+            <w:r>
+              <w:rPr>
+                <w:noProof/>
+                <w:webHidden/>
+              </w:rPr>
+              <w:fldChar w:fldCharType="separate"/>
+            </w:r>
+            <w:r>
+              <w:rPr>
+                <w:noProof/>
+                <w:webHidden/>
+              </w:rPr>
+              <w:t>6</w:t>
+            </w:r>
+            <w:r>
+              <w:rPr>
+                <w:noProof/>
+                <w:webHidden/>
+              </w:rPr>
+              <w:fldChar w:fldCharType="end"/>
+            </w:r>
+          </w:hyperlink>
+        </w:p>
+        <w:p>
+          <w:pPr>
+            <w:pStyle w:val="TOC2"/>
+            <w:tabs>
+              <w:tab w:val="right" w:leader="dot" w:pos="9350"/>
+            </w:tabs>
+            <w:rPr>
+              <w:rFonts w:eastAsiaTheme="minorEastAsia"/>
+              <w:noProof/>
+            </w:rPr>
+          </w:pPr>
+          <w:hyperlink w:anchor="_Toc62127614" w:history="1">
+            <w:r>
+              <w:rPr>
+                <w:rStyle w:val="Hyperlink"/>
+                <w:noProof/>
+              </w:rPr>
+              <w:t>Remarks</w:t>
+            </w:r>
+            <w:r>
+              <w:rPr>
+                <w:noProof/>
+                <w:webHidden/>
+              </w:rPr>
+              <w:tab/>
+            </w:r>
+            <w:r>
+              <w:rPr>
+                <w:noProof/>
+                <w:webHidden/>
+              </w:rPr>
+              <w:fldChar w:fldCharType="begin"/>
+            </w:r>
+            <w:r>
+              <w:rPr>
+                <w:noProof/>
+                <w:webHidden/>
+              </w:rPr>
+              <w:instrText xml:space="preserve"> PAGEREF _Toc62127614 \h </w:instrText>
+            </w:r>
+            <w:r>
+              <w:rPr>
+                <w:noProof/>
+                <w:webHidden/>
+              </w:rPr>
+            </w:r>
+            <w:r>
+              <w:rPr>
+                <w:noProof/>
+                <w:webHidden/>
+              </w:rPr>
+              <w:fldChar w:fldCharType="separate"/>
+            </w:r>
+            <w:r>
+              <w:rPr>
+                <w:noProof/>
+                <w:webHidden/>
+              </w:rPr>
+              <w:t>6</w:t>
             </w:r>
             <w:r>
               <w:rPr>
@@ -1684,7 +2029,7 @@
               <w:noProof/>
             </w:rPr>
           </w:pPr>
-          <w:hyperlink w:anchor="_Toc62053545" w:history="1">
+          <w:hyperlink w:anchor="_Toc62127615" w:history="1">
             <w:r>
               <w:rPr>
                 <w:rStyle w:val="Hyperlink"/>
@@ -1711,7 +2056,7 @@
                 <w:noProof/>
                 <w:webHidden/>
               </w:rPr>
-              <w:instrText xml:space="preserve"> PAGEREF _Toc62053545 \h </w:instrText>
+              <w:instrText xml:space="preserve"> PAGEREF _Toc62127615 \h </w:instrText>
             </w:r>
             <w:r>
               <w:rPr>
@@ -1731,7 +2076,7 @@
                 <w:noProof/>
                 <w:webHidden/>
               </w:rPr>
-              <w:t>5</w:t>
+              <w:t>6</w:t>
             </w:r>
             <w:r>
               <w:rPr>
@@ -1753,7 +2098,7 @@
               <w:noProof/>
             </w:rPr>
           </w:pPr>
-          <w:hyperlink w:anchor="_Toc62053546" w:history="1">
+          <w:hyperlink w:anchor="_Toc62127616" w:history="1">
             <w:r>
               <w:rPr>
                 <w:rStyle w:val="Hyperlink"/>
@@ -1780,7 +2125,7 @@
                 <w:noProof/>
                 <w:webHidden/>
               </w:rPr>
-              <w:instrText xml:space="preserve"> PAGEREF _Toc62053546 \h </w:instrText>
+              <w:instrText xml:space="preserve"> PAGEREF _Toc62127616 \h </w:instrText>
             </w:r>
             <w:r>
               <w:rPr>
@@ -1800,7 +2145,7 @@
                 <w:noProof/>
                 <w:webHidden/>
               </w:rPr>
-              <w:t>5</w:t>
+              <w:t>6</w:t>
             </w:r>
             <w:r>
               <w:rPr>
@@ -1822,7 +2167,7 @@
               <w:noProof/>
             </w:rPr>
           </w:pPr>
-          <w:hyperlink w:anchor="_Toc62053547" w:history="1">
+          <w:hyperlink w:anchor="_Toc62127617" w:history="1">
             <w:r>
               <w:rPr>
                 <w:rStyle w:val="Hyperlink"/>
@@ -1849,7 +2194,7 @@
                 <w:noProof/>
                 <w:webHidden/>
               </w:rPr>
-              <w:instrText xml:space="preserve"> PAGEREF _Toc62053547 \h </w:instrText>
+              <w:instrText xml:space="preserve"> PAGEREF _Toc62127617 \h </w:instrText>
             </w:r>
             <w:r>
               <w:rPr>
@@ -1869,7 +2214,7 @@
                 <w:noProof/>
                 <w:webHidden/>
               </w:rPr>
-              <w:t>5</w:t>
+              <w:t>6</w:t>
             </w:r>
             <w:r>
               <w:rPr>
@@ -1891,7 +2236,7 @@
               <w:noProof/>
             </w:rPr>
           </w:pPr>
-          <w:hyperlink w:anchor="_Toc62053548" w:history="1">
+          <w:hyperlink w:anchor="_Toc62127618" w:history="1">
             <w:r>
               <w:rPr>
                 <w:rStyle w:val="Hyperlink"/>
@@ -1918,7 +2263,7 @@
                 <w:noProof/>
                 <w:webHidden/>
               </w:rPr>
-              <w:instrText xml:space="preserve"> PAGEREF _Toc62053548 \h </w:instrText>
+              <w:instrText xml:space="preserve"> PAGEREF _Toc62127618 \h </w:instrText>
             </w:r>
             <w:r>
               <w:rPr>
@@ -1938,7 +2283,7 @@
                 <w:noProof/>
                 <w:webHidden/>
               </w:rPr>
-              <w:t>5</w:t>
+              <w:t>6</w:t>
             </w:r>
             <w:r>
               <w:rPr>
@@ -1960,7 +2305,7 @@
               <w:noProof/>
             </w:rPr>
           </w:pPr>
-          <w:hyperlink w:anchor="_Toc62053549" w:history="1">
+          <w:hyperlink w:anchor="_Toc62127619" w:history="1">
             <w:r>
               <w:rPr>
                 <w:rStyle w:val="Hyperlink"/>
@@ -1987,7 +2332,7 @@
                 <w:noProof/>
                 <w:webHidden/>
               </w:rPr>
-              <w:instrText xml:space="preserve"> PAGEREF _Toc62053549 \h </w:instrText>
+              <w:instrText xml:space="preserve"> PAGEREF _Toc62127619 \h </w:instrText>
             </w:r>
             <w:r>
               <w:rPr>
@@ -2007,7 +2352,7 @@
                 <w:noProof/>
                 <w:webHidden/>
               </w:rPr>
-              <w:t>5</w:t>
+              <w:t>6</w:t>
             </w:r>
             <w:r>
               <w:rPr>
@@ -2029,7 +2374,7 @@
               <w:noProof/>
             </w:rPr>
           </w:pPr>
-          <w:hyperlink w:anchor="_Toc62053550" w:history="1">
+          <w:hyperlink w:anchor="_Toc62127620" w:history="1">
             <w:r>
               <w:rPr>
                 <w:rStyle w:val="Hyperlink"/>
@@ -2056,7 +2401,7 @@
                 <w:noProof/>
                 <w:webHidden/>
               </w:rPr>
-              <w:instrText xml:space="preserve"> PAGEREF _Toc62053550 \h </w:instrText>
+              <w:instrText xml:space="preserve"> PAGEREF _Toc62127620 \h </w:instrText>
             </w:r>
             <w:r>
               <w:rPr>
@@ -2076,7 +2421,7 @@
                 <w:noProof/>
                 <w:webHidden/>
               </w:rPr>
-              <w:t>5</w:t>
+              <w:t>6</w:t>
             </w:r>
             <w:r>
               <w:rPr>
@@ -2098,7 +2443,7 @@
               <w:noProof/>
             </w:rPr>
           </w:pPr>
-          <w:hyperlink w:anchor="_Toc62053551" w:history="1">
+          <w:hyperlink w:anchor="_Toc62127621" w:history="1">
             <w:r>
               <w:rPr>
                 <w:rStyle w:val="Hyperlink"/>
@@ -2125,7 +2470,7 @@
                 <w:noProof/>
                 <w:webHidden/>
               </w:rPr>
-              <w:instrText xml:space="preserve"> PAGEREF _Toc62053551 \h </w:instrText>
+              <w:instrText xml:space="preserve"> PAGEREF _Toc62127621 \h </w:instrText>
             </w:r>
             <w:r>
               <w:rPr>
@@ -2145,7 +2490,7 @@
                 <w:noProof/>
                 <w:webHidden/>
               </w:rPr>
-              <w:t>5</w:t>
+              <w:t>6</w:t>
             </w:r>
             <w:r>
               <w:rPr>
@@ -2167,7 +2512,7 @@
               <w:noProof/>
             </w:rPr>
           </w:pPr>
-          <w:hyperlink w:anchor="_Toc62053552" w:history="1">
+          <w:hyperlink w:anchor="_Toc62127622" w:history="1">
             <w:r>
               <w:rPr>
                 <w:rStyle w:val="Hyperlink"/>
@@ -2194,7 +2539,7 @@
                 <w:noProof/>
                 <w:webHidden/>
               </w:rPr>
-              <w:instrText xml:space="preserve"> PAGEREF _Toc62053552 \h </w:instrText>
+              <w:instrText xml:space="preserve"> PAGEREF _Toc62127622 \h </w:instrText>
             </w:r>
             <w:r>
               <w:rPr>
@@ -2214,7 +2559,7 @@
                 <w:noProof/>
                 <w:webHidden/>
               </w:rPr>
-              <w:t>5</w:t>
+              <w:t>6</w:t>
             </w:r>
             <w:r>
               <w:rPr>
@@ -2271,7 +2616,7 @@
           <w:szCs w:val="36"/>
         </w:rPr>
       </w:pPr>
-      <w:bookmarkStart w:id="0" w:name="_Toc62053536"/>
+      <w:bookmarkStart w:id="0" w:name="_Toc62127601"/>
       <w:r>
         <w:rPr>
           <w:sz w:val="36"/>
@@ -2362,7 +2707,7 @@
           <w:szCs w:val="28"/>
         </w:rPr>
       </w:pPr>
-      <w:bookmarkStart w:id="1" w:name="_Toc62053537"/>
+      <w:bookmarkStart w:id="1" w:name="_Toc62127602"/>
       <w:r>
         <w:rPr>
           <w:sz w:val="28"/>
@@ -2617,7 +2962,7 @@
           <w:szCs w:val="28"/>
         </w:rPr>
       </w:pPr>
-      <w:bookmarkStart w:id="2" w:name="_Toc62053538"/>
+      <w:bookmarkStart w:id="2" w:name="_Toc62127603"/>
       <w:r>
         <w:rPr>
           <w:sz w:val="28"/>
@@ -2817,7 +3162,7 @@
           <w:szCs w:val="28"/>
         </w:rPr>
       </w:pPr>
-      <w:bookmarkStart w:id="3" w:name="_Toc62053539"/>
+      <w:bookmarkStart w:id="3" w:name="_Toc62127604"/>
       <w:r>
         <w:rPr>
           <w:sz w:val="28"/>
@@ -2843,7 +3188,7 @@
           <w:szCs w:val="28"/>
         </w:rPr>
       </w:pPr>
-      <w:bookmarkStart w:id="4" w:name="_Toc62053540"/>
+      <w:bookmarkStart w:id="4" w:name="_Toc62127605"/>
       <w:r>
         <w:rPr>
           <w:sz w:val="28"/>
@@ -3017,7 +3362,7 @@
         <w:pStyle w:val="Heading1"/>
         <w:spacing w:line="360" w:lineRule="auto"/>
       </w:pPr>
-      <w:bookmarkStart w:id="5" w:name="_Toc62053541"/>
+      <w:bookmarkStart w:id="5" w:name="_Toc62127606"/>
       <w:r>
         <w:rPr>
           <w:sz w:val="36"/>
@@ -3036,7 +3381,7 @@
           <w:szCs w:val="28"/>
         </w:rPr>
       </w:pPr>
-      <w:bookmarkStart w:id="6" w:name="_Toc62053542"/>
+      <w:bookmarkStart w:id="6" w:name="_Toc62127607"/>
       <w:r>
         <w:rPr>
           <w:sz w:val="28"/>
@@ -3126,7 +3471,7 @@
         <w:pStyle w:val="Heading2"/>
         <w:spacing w:line="360" w:lineRule="auto"/>
       </w:pPr>
-      <w:bookmarkStart w:id="7" w:name="_Toc62053543"/>
+      <w:bookmarkStart w:id="7" w:name="_Toc62127608"/>
       <w:r>
         <w:rPr>
           <w:sz w:val="28"/>
@@ -3354,7 +3699,428 @@
           <w:szCs w:val="36"/>
         </w:rPr>
       </w:pPr>
-      <w:bookmarkStart w:id="8" w:name="_Toc62053544"/>
+      <w:bookmarkStart w:id="8" w:name="_Toc62127609"/>
+      <w:r>
+        <w:rPr>
+          <w:noProof/>
+        </w:rPr>
+        <w:lastRenderedPageBreak/>
+        <mc:AlternateContent>
+          <mc:Choice Requires="wps">
+            <w:drawing>
+              <wp:anchor distT="0" distB="0" distL="114300" distR="114300" simplePos="0" relativeHeight="251676672" behindDoc="0" locked="0" layoutInCell="1" allowOverlap="1" wp14:anchorId="031ABB5A" wp14:editId="03791048">
+                <wp:simplePos x="0" y="0"/>
+                <wp:positionH relativeFrom="rightMargin">
+                  <wp:align>left</wp:align>
+                </wp:positionH>
+                <wp:positionV relativeFrom="paragraph">
+                  <wp:posOffset>2352675</wp:posOffset>
+                </wp:positionV>
+                <wp:extent cx="609600" cy="0"/>
+                <wp:effectExtent l="38100" t="76200" r="0" b="95250"/>
+                <wp:wrapNone/>
+                <wp:docPr id="14" name="Straight Arrow Connector 14"/>
+                <wp:cNvGraphicFramePr/>
+                <a:graphic xmlns:a="http://schemas.openxmlformats.org/drawingml/2006/main">
+                  <a:graphicData uri="http://schemas.microsoft.com/office/word/2010/wordprocessingShape">
+                    <wps:wsp>
+                      <wps:cNvCnPr/>
+                      <wps:spPr>
+                        <a:xfrm flipH="1">
+                          <a:off x="0" y="0"/>
+                          <a:ext cx="609600" cy="0"/>
+                        </a:xfrm>
+                        <a:prstGeom prst="straightConnector1">
+                          <a:avLst/>
+                        </a:prstGeom>
+                        <a:ln>
+                          <a:tailEnd type="triangle"/>
+                        </a:ln>
+                      </wps:spPr>
+                      <wps:style>
+                        <a:lnRef idx="1">
+                          <a:schemeClr val="accent1"/>
+                        </a:lnRef>
+                        <a:fillRef idx="0">
+                          <a:schemeClr val="accent1"/>
+                        </a:fillRef>
+                        <a:effectRef idx="0">
+                          <a:schemeClr val="accent1"/>
+                        </a:effectRef>
+                        <a:fontRef idx="minor">
+                          <a:schemeClr val="tx1"/>
+                        </a:fontRef>
+                      </wps:style>
+                      <wps:bodyPr/>
+                    </wps:wsp>
+                  </a:graphicData>
+                </a:graphic>
+              </wp:anchor>
+            </w:drawing>
+          </mc:Choice>
+          <mc:Fallback>
+            <w:pict>
+              <v:shapetype w14:anchorId="0398D668" id="_x0000_t32" coordsize="21600,21600" o:spt="32" o:oned="t" path="m,l21600,21600e" filled="f">
+                <v:path arrowok="t" fillok="f" o:connecttype="none"/>
+                <o:lock v:ext="edit" shapetype="t"/>
+              </v:shapetype>
+              <v:shape id="Straight Arrow Connector 14" o:spid="_x0000_s1026" type="#_x0000_t32" style="position:absolute;margin-left:0;margin-top:185.25pt;width:48pt;height:0;flip:x;z-index:251676672;visibility:visible;mso-wrap-style:square;mso-wrap-distance-left:9pt;mso-wrap-distance-top:0;mso-wrap-distance-right:9pt;mso-wrap-distance-bottom:0;mso-position-horizontal:left;mso-position-horizontal-relative:right-margin-area;mso-position-vertical:absolute;mso-position-vertical-relative:text" o:gfxdata="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" strokecolor="#4472c4 [3204]" strokeweight=".5pt">
+                <v:stroke endarrow="block" joinstyle="miter"/>
+                <w10:wrap anchorx="margin"/>
+              </v:shape>
+            </w:pict>
+          </mc:Fallback>
+        </mc:AlternateContent>
+      </w:r>
+      <w:r>
+        <w:rPr>
+          <w:noProof/>
+        </w:rPr>
+        <mc:AlternateContent>
+          <mc:Choice Requires="wps">
+            <w:drawing>
+              <wp:anchor distT="0" distB="0" distL="114300" distR="114300" simplePos="0" relativeHeight="251674624" behindDoc="0" locked="0" layoutInCell="1" allowOverlap="1" wp14:anchorId="75FE688C" wp14:editId="53B139B6">
+                <wp:simplePos x="0" y="0"/>
+                <wp:positionH relativeFrom="rightMargin">
+                  <wp:align>left</wp:align>
+                </wp:positionH>
+                <wp:positionV relativeFrom="paragraph">
+                  <wp:posOffset>1971040</wp:posOffset>
+                </wp:positionV>
+                <wp:extent cx="609600" cy="0"/>
+                <wp:effectExtent l="38100" t="76200" r="0" b="95250"/>
+                <wp:wrapNone/>
+                <wp:docPr id="13" name="Straight Arrow Connector 13"/>
+                <wp:cNvGraphicFramePr/>
+                <a:graphic xmlns:a="http://schemas.openxmlformats.org/drawingml/2006/main">
+                  <a:graphicData uri="http://schemas.microsoft.com/office/word/2010/wordprocessingShape">
+                    <wps:wsp>
+                      <wps:cNvCnPr/>
+                      <wps:spPr>
+                        <a:xfrm flipH="1">
+                          <a:off x="0" y="0"/>
+                          <a:ext cx="609600" cy="0"/>
+                        </a:xfrm>
+                        <a:prstGeom prst="straightConnector1">
+                          <a:avLst/>
+                        </a:prstGeom>
+                        <a:ln>
+                          <a:tailEnd type="triangle"/>
+                        </a:ln>
+                      </wps:spPr>
+                      <wps:style>
+                        <a:lnRef idx="1">
+                          <a:schemeClr val="accent1"/>
+                        </a:lnRef>
+                        <a:fillRef idx="0">
+                          <a:schemeClr val="accent1"/>
+                        </a:fillRef>
+                        <a:effectRef idx="0">
+                          <a:schemeClr val="accent1"/>
+                        </a:effectRef>
+                        <a:fontRef idx="minor">
+                          <a:schemeClr val="tx1"/>
+                        </a:fontRef>
+                      </wps:style>
+                      <wps:bodyPr/>
+                    </wps:wsp>
+                  </a:graphicData>
+                </a:graphic>
+              </wp:anchor>
+            </w:drawing>
+          </mc:Choice>
+          <mc:Fallback>
+            <w:pict>
+              <v:shape w14:anchorId="084D5CE5" id="Straight Arrow Connector 13" o:spid="_x0000_s1026" type="#_x0000_t32" style="position:absolute;margin-left:0;margin-top:155.2pt;width:48pt;height:0;flip:x;z-index:251674624;visibility:visible;mso-wrap-style:square;mso-wrap-distance-left:9pt;mso-wrap-distance-top:0;mso-wrap-distance-right:9pt;mso-wrap-distance-bottom:0;mso-position-horizontal:left;mso-position-horizontal-relative:right-margin-area;mso-position-vertical:absolute;mso-position-vertical-relative:text" o:gfxdata="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" strokecolor="#4472c4 [3204]" strokeweight=".5pt">
+                <v:stroke endarrow="block" joinstyle="miter"/>
+                <w10:wrap anchorx="margin"/>
+              </v:shape>
+            </w:pict>
+          </mc:Fallback>
+        </mc:AlternateContent>
+      </w:r>
+      <w:r>
+        <w:rPr>
+          <w:noProof/>
+        </w:rPr>
+        <mc:AlternateContent>
+          <mc:Choice Requires="wps">
+            <w:drawing>
+              <wp:anchor distT="0" distB="0" distL="114300" distR="114300" simplePos="0" relativeHeight="251672576" behindDoc="0" locked="0" layoutInCell="1" allowOverlap="1" wp14:anchorId="7DF532FB" wp14:editId="56FB1C45">
+                <wp:simplePos x="0" y="0"/>
+                <wp:positionH relativeFrom="rightMargin">
+                  <wp:align>left</wp:align>
+                </wp:positionH>
+                <wp:positionV relativeFrom="paragraph">
+                  <wp:posOffset>1047115</wp:posOffset>
+                </wp:positionV>
+                <wp:extent cx="609600" cy="0"/>
+                <wp:effectExtent l="38100" t="76200" r="0" b="95250"/>
+                <wp:wrapNone/>
+                <wp:docPr id="12" name="Straight Arrow Connector 12"/>
+                <wp:cNvGraphicFramePr/>
+                <a:graphic xmlns:a="http://schemas.openxmlformats.org/drawingml/2006/main">
+                  <a:graphicData uri="http://schemas.microsoft.com/office/word/2010/wordprocessingShape">
+                    <wps:wsp>
+                      <wps:cNvCnPr/>
+                      <wps:spPr>
+                        <a:xfrm flipH="1">
+                          <a:off x="0" y="0"/>
+                          <a:ext cx="609600" cy="0"/>
+                        </a:xfrm>
+                        <a:prstGeom prst="straightConnector1">
+                          <a:avLst/>
+                        </a:prstGeom>
+                        <a:ln>
+                          <a:tailEnd type="triangle"/>
+                        </a:ln>
+                      </wps:spPr>
+                      <wps:style>
+                        <a:lnRef idx="1">
+                          <a:schemeClr val="accent1"/>
+                        </a:lnRef>
+                        <a:fillRef idx="0">
+                          <a:schemeClr val="accent1"/>
+                        </a:fillRef>
+                        <a:effectRef idx="0">
+                          <a:schemeClr val="accent1"/>
+                        </a:effectRef>
+                        <a:fontRef idx="minor">
+                          <a:schemeClr val="tx1"/>
+                        </a:fontRef>
+                      </wps:style>
+                      <wps:bodyPr/>
+                    </wps:wsp>
+                  </a:graphicData>
+                </a:graphic>
+              </wp:anchor>
+            </w:drawing>
+          </mc:Choice>
+          <mc:Fallback>
+            <w:pict>
+              <v:shape w14:anchorId="0DBDC447" id="Straight Arrow Connector 12" o:spid="_x0000_s1026" type="#_x0000_t32" style="position:absolute;margin-left:0;margin-top:82.45pt;width:48pt;height:0;flip:x;z-index:251672576;visibility:visible;mso-wrap-style:square;mso-wrap-distance-left:9pt;mso-wrap-distance-top:0;mso-wrap-distance-right:9pt;mso-wrap-distance-bottom:0;mso-position-horizontal:left;mso-position-horizontal-relative:right-margin-area;mso-position-vertical:absolute;mso-position-vertical-relative:text" o:gfxdata="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" strokecolor="#4472c4 [3204]" strokeweight=".5pt">
+                <v:stroke endarrow="block" joinstyle="miter"/>
+                <w10:wrap anchorx="margin"/>
+              </v:shape>
+            </w:pict>
+          </mc:Fallback>
+        </mc:AlternateContent>
+      </w:r>
+      <w:r>
+        <w:rPr>
+          <w:noProof/>
+        </w:rPr>
+        <mc:AlternateContent>
+          <mc:Choice Requires="wps">
+            <w:drawing>
+              <wp:anchor distT="0" distB="0" distL="114300" distR="114300" simplePos="0" relativeHeight="251668480" behindDoc="0" locked="0" layoutInCell="1" allowOverlap="1" wp14:anchorId="1BBE579A" wp14:editId="463D741A">
+                <wp:simplePos x="0" y="0"/>
+                <wp:positionH relativeFrom="rightMargin">
+                  <wp:align>left</wp:align>
+                </wp:positionH>
+                <wp:positionV relativeFrom="paragraph">
+                  <wp:posOffset>704850</wp:posOffset>
+                </wp:positionV>
+                <wp:extent cx="609600" cy="0"/>
+                <wp:effectExtent l="38100" t="76200" r="0" b="95250"/>
+                <wp:wrapNone/>
+                <wp:docPr id="10" name="Straight Arrow Connector 10"/>
+                <wp:cNvGraphicFramePr/>
+                <a:graphic xmlns:a="http://schemas.openxmlformats.org/drawingml/2006/main">
+                  <a:graphicData uri="http://schemas.microsoft.com/office/word/2010/wordprocessingShape">
+                    <wps:wsp>
+                      <wps:cNvCnPr/>
+                      <wps:spPr>
+                        <a:xfrm flipH="1">
+                          <a:off x="0" y="0"/>
+                          <a:ext cx="609600" cy="0"/>
+                        </a:xfrm>
+                        <a:prstGeom prst="straightConnector1">
+                          <a:avLst/>
+                        </a:prstGeom>
+                        <a:ln>
+                          <a:tailEnd type="triangle"/>
+                        </a:ln>
+                      </wps:spPr>
+                      <wps:style>
+                        <a:lnRef idx="1">
+                          <a:schemeClr val="accent1"/>
+                        </a:lnRef>
+                        <a:fillRef idx="0">
+                          <a:schemeClr val="accent1"/>
+                        </a:fillRef>
+                        <a:effectRef idx="0">
+                          <a:schemeClr val="accent1"/>
+                        </a:effectRef>
+                        <a:fontRef idx="minor">
+                          <a:schemeClr val="tx1"/>
+                        </a:fontRef>
+                      </wps:style>
+                      <wps:bodyPr/>
+                    </wps:wsp>
+                  </a:graphicData>
+                </a:graphic>
+                <wp14:sizeRelH relativeFrom="margin">
+                  <wp14:pctWidth>0</wp14:pctWidth>
+                </wp14:sizeRelH>
+                <wp14:sizeRelV relativeFrom="margin">
+                  <wp14:pctHeight>0</wp14:pctHeight>
+                </wp14:sizeRelV>
+              </wp:anchor>
+            </w:drawing>
+          </mc:Choice>
+          <mc:Fallback>
+            <w:pict>
+              <v:shape w14:anchorId="6C3793FB" id="Straight Arrow Connector 10" o:spid="_x0000_s1026" type="#_x0000_t32" style="position:absolute;margin-left:0;margin-top:55.5pt;width:48pt;height:0;flip:x;z-index:251668480;visibility:visible;mso-wrap-style:square;mso-width-percent:0;mso-height-percent:0;mso-wrap-distance-left:9pt;mso-wrap-distance-top:0;mso-wrap-distance-right:9pt;mso-wrap-distance-bottom:0;mso-position-horizontal:left;mso-position-horizontal-relative:right-margin-area;mso-position-vertical:absolute;mso-position-vertical-relative:text;mso-width-percent:0;mso-height-percent:0;mso-width-relative:margin;mso-height-relative:margin" o:gfxdata="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" strokecolor="#4472c4 [3204]" strokeweight=".5pt">
+                <v:stroke endarrow="block" joinstyle="miter"/>
+                <w10:wrap anchorx="margin"/>
+              </v:shape>
+            </w:pict>
+          </mc:Fallback>
+        </mc:AlternateContent>
+      </w:r>
+      <w:r>
+        <w:rPr>
+          <w:noProof/>
+        </w:rPr>
+        <mc:AlternateContent>
+          <mc:Choice Requires="wps">
+            <w:drawing>
+              <wp:anchor distT="0" distB="0" distL="114300" distR="114300" simplePos="0" relativeHeight="251670528" behindDoc="0" locked="0" layoutInCell="1" allowOverlap="1" wp14:anchorId="6B232621" wp14:editId="549FCEC6">
+                <wp:simplePos x="0" y="0"/>
+                <wp:positionH relativeFrom="rightMargin">
+                  <wp:align>left</wp:align>
+                </wp:positionH>
+                <wp:positionV relativeFrom="paragraph">
+                  <wp:posOffset>885190</wp:posOffset>
+                </wp:positionV>
+                <wp:extent cx="609600" cy="0"/>
+                <wp:effectExtent l="38100" t="76200" r="0" b="95250"/>
+                <wp:wrapNone/>
+                <wp:docPr id="11" name="Straight Arrow Connector 11"/>
+                <wp:cNvGraphicFramePr/>
+                <a:graphic xmlns:a="http://schemas.openxmlformats.org/drawingml/2006/main">
+                  <a:graphicData uri="http://schemas.microsoft.com/office/word/2010/wordprocessingShape">
+                    <wps:wsp>
+                      <wps:cNvCnPr/>
+                      <wps:spPr>
+                        <a:xfrm flipH="1">
+                          <a:off x="0" y="0"/>
+                          <a:ext cx="609600" cy="0"/>
+                        </a:xfrm>
+                        <a:prstGeom prst="straightConnector1">
+                          <a:avLst/>
+                        </a:prstGeom>
+                        <a:ln>
+                          <a:tailEnd type="triangle"/>
+                        </a:ln>
+                      </wps:spPr>
+                      <wps:style>
+                        <a:lnRef idx="1">
+                          <a:schemeClr val="accent1"/>
+                        </a:lnRef>
+                        <a:fillRef idx="0">
+                          <a:schemeClr val="accent1"/>
+                        </a:fillRef>
+                        <a:effectRef idx="0">
+                          <a:schemeClr val="accent1"/>
+                        </a:effectRef>
+                        <a:fontRef idx="minor">
+                          <a:schemeClr val="tx1"/>
+                        </a:fontRef>
+                      </wps:style>
+                      <wps:bodyPr/>
+                    </wps:wsp>
+                  </a:graphicData>
+                </a:graphic>
+              </wp:anchor>
+            </w:drawing>
+          </mc:Choice>
+          <mc:Fallback>
+            <w:pict>
+              <v:shape w14:anchorId="39A426C1" id="Straight Arrow Connector 11" o:spid="_x0000_s1026" type="#_x0000_t32" style="position:absolute;margin-left:0;margin-top:69.7pt;width:48pt;height:0;flip:x;z-index:251670528;visibility:visible;mso-wrap-style:square;mso-wrap-distance-left:9pt;mso-wrap-distance-top:0;mso-wrap-distance-right:9pt;mso-wrap-distance-bottom:0;mso-position-horizontal:left;mso-position-horizontal-relative:right-margin-area;mso-position-vertical:absolute;mso-position-vertical-relative:text" o:gfxdata="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" strokecolor="#4472c4 [3204]" strokeweight=".5pt">
+                <v:stroke endarrow="block" joinstyle="miter"/>
+                <w10:wrap anchorx="margin"/>
+              </v:shape>
+            </w:pict>
+          </mc:Fallback>
+        </mc:AlternateContent>
+      </w:r>
+      <w:r>
+        <w:rPr>
+          <w:noProof/>
+        </w:rPr>
+        <w:drawing>
+          <wp:anchor distT="0" distB="0" distL="114300" distR="114300" simplePos="0" relativeHeight="251667456" behindDoc="1" locked="0" layoutInCell="1" allowOverlap="1" wp14:anchorId="03D19F82" wp14:editId="53430889">
+            <wp:simplePos x="0" y="0"/>
+            <wp:positionH relativeFrom="margin">
+              <wp:align>right</wp:align>
+            </wp:positionH>
+            <wp:positionV relativeFrom="paragraph">
+              <wp:posOffset>571500</wp:posOffset>
+            </wp:positionV>
+            <wp:extent cx="6600825" cy="1935480"/>
+            <wp:effectExtent l="0" t="0" r="9525" b="7620"/>
+            <wp:wrapTight wrapText="bothSides">
+              <wp:wrapPolygon edited="0">
+                <wp:start x="0" y="0"/>
+                <wp:lineTo x="0" y="21472"/>
+                <wp:lineTo x="21569" y="21472"/>
+                <wp:lineTo x="21569" y="0"/>
+                <wp:lineTo x="0" y="0"/>
+              </wp:wrapPolygon>
+            </wp:wrapTight>
+            <wp:docPr id="9" name="Picture 9"/>
+            <wp:cNvGraphicFramePr>
+              <a:graphicFrameLocks xmlns:a="http://schemas.openxmlformats.org/drawingml/2006/main" noChangeAspect="1"/>
+            </wp:cNvGraphicFramePr>
+            <a:graphic xmlns:a="http://schemas.openxmlformats.org/drawingml/2006/main">
+              <a:graphicData uri="http://schemas.openxmlformats.org/drawingml/2006/picture">
+                <pic:pic xmlns:pic="http://schemas.openxmlformats.org/drawingml/2006/picture">
+                  <pic:nvPicPr>
+                    <pic:cNvPr id="0" name="Picture 3"/>
+                    <pic:cNvPicPr>
+                      <a:picLocks noChangeAspect="1" noChangeArrowheads="1"/>
+                    </pic:cNvPicPr>
+                  </pic:nvPicPr>
+                  <pic:blipFill>
+                    <a:blip r:embed="rId15" cstate="print">
+                      <a:extLst>
+                        <a:ext uri="{28A0092B-C50C-407E-A947-70E740481C1C}">
+                          <a14:useLocalDpi xmlns:a14="http://schemas.microsoft.com/office/drawing/2010/main" val="0"/>
+                        </a:ext>
+                      </a:extLst>
+                    </a:blip>
+                    <a:srcRect/>
+                    <a:stretch>
+                      <a:fillRect/>
+                    </a:stretch>
+                  </pic:blipFill>
+                  <pic:spPr bwMode="auto">
+                    <a:xfrm>
+                      <a:off x="0" y="0"/>
+                      <a:ext cx="6600825" cy="1935480"/>
+                    </a:xfrm>
+                    <a:prstGeom prst="rect">
+                      <a:avLst/>
+                    </a:prstGeom>
+                    <a:noFill/>
+                    <a:ln>
+                      <a:noFill/>
+                    </a:ln>
+                  </pic:spPr>
+                </pic:pic>
+              </a:graphicData>
+            </a:graphic>
+            <wp14:sizeRelH relativeFrom="margin">
+              <wp14:pctWidth>0</wp14:pctWidth>
+            </wp14:sizeRelH>
+            <wp14:sizeRelV relativeFrom="margin">
+              <wp14:pctHeight>0</wp14:pctHeight>
+            </wp14:sizeRelV>
+          </wp:anchor>
+        </w:drawing>
+      </w:r>
       <w:r>
         <w:rPr>
           <w:sz w:val="36"/>
@@ -3364,24 +4130,82 @@
       </w:r>
       <w:bookmarkEnd w:id="8"/>
     </w:p>
-    <w:p/>
     <w:p>
       <w:pPr>
-        <w:pStyle w:val="Heading1"/>
+        <w:pStyle w:val="ListParagraph"/>
+        <w:numPr>
+          <w:ilvl w:val="0"/>
+          <w:numId w:val="7"/>
+        </w:numPr>
+      </w:pPr>
+      <w:r>
+        <w:t>Main components</w:t>
+      </w:r>
+      <w:r>
+        <w:t xml:space="preserve"> (top down)</w:t>
+      </w:r>
+      <w:r>
+        <w:t>:</w:t>
+      </w:r>
+    </w:p>
+    <w:p>
+      <w:pPr>
+        <w:pStyle w:val="ListParagraph"/>
+        <w:numPr>
+          <w:ilvl w:val="1"/>
+          <w:numId w:val="7"/>
+        </w:numPr>
+      </w:pPr>
+      <w:bookmarkStart w:id="9" w:name="_Toc62127610"/>
+      <w:r>
+        <w:t>M</w:t>
+      </w:r>
+      <w:r>
+        <w:t xml:space="preserve">easurement &amp; </w:t>
+      </w:r>
+      <w:r>
+        <w:t>o</w:t>
+      </w:r>
+      <w:r>
+        <w:t xml:space="preserve">bservation </w:t>
+      </w:r>
+      <w:r>
+        <w:t>t</w:t>
+      </w:r>
+      <w:r>
+        <w:t xml:space="preserve">itles, </w:t>
+      </w:r>
+      <w:r>
+        <w:t>s</w:t>
+      </w:r>
+      <w:r>
+        <w:t xml:space="preserve">tructure </w:t>
+      </w:r>
+      <w:r>
+        <w:t>t</w:t>
+      </w:r>
+      <w:r>
+        <w:t xml:space="preserve">itle(s), </w:t>
+      </w:r>
+      <w:r>
+        <w:t>recorded data, requirements, remarks.</w:t>
+      </w:r>
+    </w:p>
+    <w:p>
+      <w:pPr>
+        <w:pStyle w:val="Heading2"/>
         <w:spacing w:line="360" w:lineRule="auto"/>
         <w:rPr>
-          <w:sz w:val="36"/>
-          <w:szCs w:val="36"/>
-        </w:rPr>
-      </w:pPr>
-      <w:bookmarkStart w:id="9" w:name="_Toc62053545"/>
-      <w:r>
-        <w:rPr>
-          <w:sz w:val="36"/>
-          <w:szCs w:val="36"/>
-        </w:rPr>
-        <w:lastRenderedPageBreak/>
-        <w:t>Separate Windows</w:t>
+          <w:sz w:val="28"/>
+          <w:szCs w:val="28"/>
+        </w:rPr>
+      </w:pPr>
+      <w:r>
+        <w:rPr>
+          <w:sz w:val="28"/>
+          <w:szCs w:val="28"/>
+        </w:rPr>
+        <w:t>Structure Title(s)</w:t>
       </w:r>
       <w:bookmarkEnd w:id="9"/>
     </w:p>
@@ -3394,13 +4218,13 @@
           <w:szCs w:val="28"/>
         </w:rPr>
       </w:pPr>
-      <w:bookmarkStart w:id="10" w:name="_Toc62053546"/>
+      <w:bookmarkStart w:id="10" w:name="_Toc62127611"/>
       <w:r>
         <w:rPr>
           <w:sz w:val="28"/>
           <w:szCs w:val="28"/>
         </w:rPr>
-        <w:t>Open Job</w:t>
+        <w:t>Measurements</w:t>
       </w:r>
       <w:bookmarkEnd w:id="10"/>
     </w:p>
@@ -3413,13 +4237,13 @@
           <w:szCs w:val="28"/>
         </w:rPr>
       </w:pPr>
-      <w:bookmarkStart w:id="11" w:name="_Toc62053547"/>
+      <w:bookmarkStart w:id="11" w:name="_Toc62127612"/>
       <w:r>
         <w:rPr>
           <w:sz w:val="28"/>
           <w:szCs w:val="28"/>
         </w:rPr>
-        <w:t>Edit Remarks Document</w:t>
+        <w:t>Observations</w:t>
       </w:r>
       <w:bookmarkEnd w:id="11"/>
     </w:p>
@@ -3432,51 +4256,50 @@
           <w:szCs w:val="28"/>
         </w:rPr>
       </w:pPr>
-      <w:bookmarkStart w:id="12" w:name="_Toc62053548"/>
+      <w:bookmarkStart w:id="12" w:name="_Toc62127613"/>
       <w:r>
         <w:rPr>
           <w:sz w:val="28"/>
           <w:szCs w:val="28"/>
         </w:rPr>
-        <w:t>Edit Specification Requirements</w:t>
+        <w:t>Requirements</w:t>
       </w:r>
       <w:bookmarkEnd w:id="12"/>
     </w:p>
     <w:p>
       <w:pPr>
         <w:pStyle w:val="Heading2"/>
-        <w:spacing w:line="360" w:lineRule="auto"/>
         <w:rPr>
           <w:sz w:val="28"/>
           <w:szCs w:val="28"/>
         </w:rPr>
       </w:pPr>
-      <w:bookmarkStart w:id="13" w:name="_Toc62053549"/>
+      <w:bookmarkStart w:id="13" w:name="_Toc62127614"/>
       <w:r>
         <w:rPr>
           <w:sz w:val="28"/>
           <w:szCs w:val="28"/>
         </w:rPr>
-        <w:t>Test Report Structure</w:t>
+        <w:t>Remarks</w:t>
       </w:r>
       <w:bookmarkEnd w:id="13"/>
     </w:p>
     <w:p>
       <w:pPr>
-        <w:pStyle w:val="Heading2"/>
+        <w:pStyle w:val="Heading1"/>
         <w:spacing w:line="360" w:lineRule="auto"/>
         <w:rPr>
-          <w:sz w:val="28"/>
-          <w:szCs w:val="28"/>
-        </w:rPr>
-      </w:pPr>
-      <w:bookmarkStart w:id="14" w:name="_Toc62053550"/>
-      <w:r>
-        <w:rPr>
-          <w:sz w:val="28"/>
-          <w:szCs w:val="28"/>
-        </w:rPr>
-        <w:t>Measurement Zoom</w:t>
+          <w:sz w:val="36"/>
+          <w:szCs w:val="36"/>
+        </w:rPr>
+      </w:pPr>
+      <w:bookmarkStart w:id="14" w:name="_Toc62127615"/>
+      <w:r>
+        <w:rPr>
+          <w:sz w:val="36"/>
+          <w:szCs w:val="36"/>
+        </w:rPr>
+        <w:t>Separate Windows</w:t>
       </w:r>
       <w:bookmarkEnd w:id="14"/>
     </w:p>
@@ -3489,33 +4312,128 @@
           <w:szCs w:val="28"/>
         </w:rPr>
       </w:pPr>
-      <w:bookmarkStart w:id="15" w:name="_Toc62053551"/>
+      <w:bookmarkStart w:id="15" w:name="_Toc62127616"/>
       <w:r>
         <w:rPr>
           <w:sz w:val="28"/>
           <w:szCs w:val="28"/>
         </w:rPr>
-        <w:t>Requirement Structure</w:t>
+        <w:t>Open Job</w:t>
       </w:r>
       <w:bookmarkEnd w:id="15"/>
     </w:p>
     <w:p>
       <w:pPr>
         <w:pStyle w:val="Heading2"/>
+        <w:spacing w:line="360" w:lineRule="auto"/>
         <w:rPr>
           <w:sz w:val="28"/>
           <w:szCs w:val="28"/>
         </w:rPr>
       </w:pPr>
-      <w:bookmarkStart w:id="16" w:name="_Toc62053552"/>
+      <w:bookmarkStart w:id="16" w:name="_Toc62127617"/>
       <w:r>
         <w:rPr>
           <w:sz w:val="28"/>
           <w:szCs w:val="28"/>
         </w:rPr>
+        <w:t>Edit Remarks Document</w:t>
+      </w:r>
+      <w:bookmarkEnd w:id="16"/>
+    </w:p>
+    <w:p>
+      <w:pPr>
+        <w:pStyle w:val="Heading2"/>
+        <w:spacing w:line="360" w:lineRule="auto"/>
+        <w:rPr>
+          <w:sz w:val="28"/>
+          <w:szCs w:val="28"/>
+        </w:rPr>
+      </w:pPr>
+      <w:bookmarkStart w:id="17" w:name="_Toc62127618"/>
+      <w:r>
+        <w:rPr>
+          <w:sz w:val="28"/>
+          <w:szCs w:val="28"/>
+        </w:rPr>
+        <w:t>Edit Specification Requirements</w:t>
+      </w:r>
+      <w:bookmarkEnd w:id="17"/>
+    </w:p>
+    <w:p>
+      <w:pPr>
+        <w:pStyle w:val="Heading2"/>
+        <w:spacing w:line="360" w:lineRule="auto"/>
+        <w:rPr>
+          <w:sz w:val="28"/>
+          <w:szCs w:val="28"/>
+        </w:rPr>
+      </w:pPr>
+      <w:bookmarkStart w:id="18" w:name="_Toc62127619"/>
+      <w:r>
+        <w:rPr>
+          <w:sz w:val="28"/>
+          <w:szCs w:val="28"/>
+        </w:rPr>
+        <w:t>Test Report Structure</w:t>
+      </w:r>
+      <w:bookmarkEnd w:id="18"/>
+    </w:p>
+    <w:p>
+      <w:pPr>
+        <w:pStyle w:val="Heading2"/>
+        <w:spacing w:line="360" w:lineRule="auto"/>
+        <w:rPr>
+          <w:sz w:val="28"/>
+          <w:szCs w:val="28"/>
+        </w:rPr>
+      </w:pPr>
+      <w:bookmarkStart w:id="19" w:name="_Toc62127620"/>
+      <w:r>
+        <w:rPr>
+          <w:sz w:val="28"/>
+          <w:szCs w:val="28"/>
+        </w:rPr>
+        <w:t>Measurement Zoom</w:t>
+      </w:r>
+      <w:bookmarkEnd w:id="19"/>
+    </w:p>
+    <w:p>
+      <w:pPr>
+        <w:pStyle w:val="Heading2"/>
+        <w:spacing w:line="360" w:lineRule="auto"/>
+        <w:rPr>
+          <w:sz w:val="28"/>
+          <w:szCs w:val="28"/>
+        </w:rPr>
+      </w:pPr>
+      <w:bookmarkStart w:id="20" w:name="_Toc62127621"/>
+      <w:r>
+        <w:rPr>
+          <w:sz w:val="28"/>
+          <w:szCs w:val="28"/>
+        </w:rPr>
+        <w:t>Requirement Structure</w:t>
+      </w:r>
+      <w:bookmarkEnd w:id="20"/>
+    </w:p>
+    <w:p>
+      <w:pPr>
+        <w:pStyle w:val="Heading2"/>
+        <w:rPr>
+          <w:sz w:val="28"/>
+          <w:szCs w:val="28"/>
+        </w:rPr>
+      </w:pPr>
+      <w:bookmarkStart w:id="21" w:name="_Toc62127622"/>
+      <w:r>
+        <w:rPr>
+          <w:sz w:val="28"/>
+          <w:szCs w:val="28"/>
+        </w:rPr>
         <w:t>Remarks Document</w:t>
       </w:r>
-      <w:bookmarkEnd w:id="16"/>
+      <w:bookmarkEnd w:id="21"/>
     </w:p>
     <w:p>
       <w:pPr>
@@ -3767,6 +4685,119 @@
     </w:lvl>
   </w:abstractNum>
   <w:abstractNum w:abstractNumId="2" w15:restartNumberingAfterBreak="0">
+    <w:nsid w:val="2E8B45F7"/>
+    <w:multiLevelType w:val="hybridMultilevel"/>
+    <w:tmpl w:val="BD0649A2"/>
+    <w:lvl w:ilvl="0" w:tplc="04090001">
+      <w:start w:val="1"/>
+      <w:numFmt w:val="bullet"/>
+      <w:lvlText w:val=""/>
+      <w:lvlJc w:val="left"/>
+      <w:pPr>
+        <w:ind w:left="720" w:hanging="360"/>
+      </w:pPr>
+      <w:rPr>
+        <w:rFonts w:ascii="Symbol" w:hAnsi="Symbol" w:hint="default"/>
+      </w:rPr>
+    </w:lvl>
+    <w:lvl w:ilvl="1" w:tplc="04090003">
+      <w:start w:val="1"/>
+      <w:numFmt w:val="bullet"/>
+      <w:lvlText w:val="o"/>
+      <w:lvlJc w:val="left"/>
+      <w:pPr>
+        <w:ind w:left="1440" w:hanging="360"/>
+      </w:pPr>
+      <w:rPr>
+        <w:rFonts w:ascii="Courier New" w:hAnsi="Courier New" w:cs="Courier New" w:hint="default"/>
+      </w:rPr>
+    </w:lvl>
+    <w:lvl w:ilvl="2" w:tplc="04090005" w:tentative="1">
+      <w:start w:val="1"/>
+      <w:numFmt w:val="bullet"/>
+      <w:lvlText w:val=""/>
+      <w:lvlJc w:val="left"/>
+      <w:pPr>
+        <w:ind w:left="2160" w:hanging="360"/>
+      </w:pPr>
+      <w:rPr>
+        <w:rFonts w:ascii="Wingdings" w:hAnsi="Wingdings" w:hint="default"/>
+      </w:rPr>
+    </w:lvl>
+    <w:lvl w:ilvl="3" w:tplc="04090001" w:tentative="1">
+      <w:start w:val="1"/>
+      <w:numFmt w:val="bullet"/>
+      <w:lvlText w:val=""/>
+      <w:lvlJc w:val="left"/>
+      <w:pPr>
+        <w:ind w:left="2880" w:hanging="360"/>
+      </w:pPr>
+      <w:rPr>
+        <w:rFonts w:ascii="Symbol" w:hAnsi="Symbol" w:hint="default"/>
+      </w:rPr>
+    </w:lvl>
+    <w:lvl w:ilvl="4" w:tplc="04090003" w:tentative="1">
+      <w:start w:val="1"/>
+      <w:numFmt w:val="bullet"/>
+      <w:lvlText w:val="o"/>
+      <w:lvlJc w:val="left"/>
+      <w:pPr>
+        <w:ind w:left="3600" w:hanging="360"/>
+      </w:pPr>
+      <w:rPr>
+        <w:rFonts w:ascii="Courier New" w:hAnsi="Courier New" w:cs="Courier New" w:hint="default"/>
+      </w:rPr>
+    </w:lvl>
+    <w:lvl w:ilvl="5" w:tplc="04090005" w:tentative="1">
+      <w:start w:val="1"/>
+      <w:numFmt w:val="bullet"/>
+      <w:lvlText w:val=""/>
+      <w:lvlJc w:val="left"/>
+      <w:pPr>
+        <w:ind w:left="4320" w:hanging="360"/>
+      </w:pPr>
+      <w:rPr>
+        <w:rFonts w:ascii="Wingdings" w:hAnsi="Wingdings" w:hint="default"/>
+      </w:rPr>
+    </w:lvl>
+    <w:lvl w:ilvl="6" w:tplc="04090001" w:tentative="1">
+      <w:start w:val="1"/>
+      <w:numFmt w:val="bullet"/>
+      <w:lvlText w:val=""/>
+      <w:lvlJc w:val="left"/>
+      <w:pPr>
+        <w:ind w:left="5040" w:hanging="360"/>
+      </w:pPr>
+      <w:rPr>
+        <w:rFonts w:ascii="Symbol" w:hAnsi="Symbol" w:hint="default"/>
+      </w:rPr>
+    </w:lvl>
+    <w:lvl w:ilvl="7" w:tplc="04090003" w:tentative="1">
+      <w:start w:val="1"/>
+      <w:numFmt w:val="bullet"/>
+      <w:lvlText w:val="o"/>
+      <w:lvlJc w:val="left"/>
+      <w:pPr>
+        <w:ind w:left="5760" w:hanging="360"/>
+      </w:pPr>
+      <w:rPr>
+        <w:rFonts w:ascii="Courier New" w:hAnsi="Courier New" w:cs="Courier New" w:hint="default"/>
+      </w:rPr>
+    </w:lvl>
+    <w:lvl w:ilvl="8" w:tplc="04090005" w:tentative="1">
+      <w:start w:val="1"/>
+      <w:numFmt w:val="bullet"/>
+      <w:lvlText w:val=""/>
+      <w:lvlJc w:val="left"/>
+      <w:pPr>
+        <w:ind w:left="6480" w:hanging="360"/>
+      </w:pPr>
+      <w:rPr>
+        <w:rFonts w:ascii="Wingdings" w:hAnsi="Wingdings" w:hint="default"/>
+      </w:rPr>
+    </w:lvl>
+  </w:abstractNum>
+  <w:abstractNum w:abstractNumId="3" w15:restartNumberingAfterBreak="0">
     <w:nsid w:val="3DA64799"/>
     <w:multiLevelType w:val="hybridMultilevel"/>
     <w:tmpl w:val="D9A2BF44"/>
@@ -3879,7 +4910,7 @@
       </w:rPr>
     </w:lvl>
   </w:abstractNum>
-  <w:abstractNum w:abstractNumId="3" w15:restartNumberingAfterBreak="0">
+  <w:abstractNum w:abstractNumId="4" w15:restartNumberingAfterBreak="0">
     <w:nsid w:val="5EF06F41"/>
     <w:multiLevelType w:val="hybridMultilevel"/>
     <w:tmpl w:val="AB80B77A"/>
@@ -3992,7 +5023,7 @@
       </w:rPr>
     </w:lvl>
   </w:abstractNum>
-  <w:abstractNum w:abstractNumId="4" w15:restartNumberingAfterBreak="0">
+  <w:abstractNum w:abstractNumId="5" w15:restartNumberingAfterBreak="0">
     <w:nsid w:val="7C354EE7"/>
     <w:multiLevelType w:val="hybridMultilevel"/>
     <w:tmpl w:val="8716E446"/>
@@ -4105,7 +5136,7 @@
       </w:rPr>
     </w:lvl>
   </w:abstractNum>
-  <w:abstractNum w:abstractNumId="5" w15:restartNumberingAfterBreak="0">
+  <w:abstractNum w:abstractNumId="6" w15:restartNumberingAfterBreak="0">
     <w:nsid w:val="7E5A1DD9"/>
     <w:multiLevelType w:val="hybridMultilevel"/>
     <w:tmpl w:val="93B06A1A"/>
@@ -4219,7 +5250,7 @@
     </w:lvl>
   </w:abstractNum>
   <w:num w:numId="1">
-    <w:abstractNumId w:val="2"/>
+    <w:abstractNumId w:val="3"/>
   </w:num>
   <w:num w:numId="2">
     <w:abstractNumId w:val="0"/>
@@ -4228,13 +5259,16 @@
     <w:abstractNumId w:val="1"/>
   </w:num>
   <w:num w:numId="4">
-    <w:abstractNumId w:val="3"/>
+    <w:abstractNumId w:val="4"/>
   </w:num>
   <w:num w:numId="5">
+    <w:abstractNumId w:val="6"/>
+  </w:num>
+  <w:num w:numId="6">
     <w:abstractNumId w:val="5"/>
   </w:num>
-  <w:num w:numId="6">
-    <w:abstractNumId w:val="4"/>
+  <w:num w:numId="7">
+    <w:abstractNumId w:val="2"/>
   </w:num>
 </w:numbering>
 </file>

</xml_diff>

<commit_message>
Completes textual documentation of the structure title section
</commit_message>
<xml_diff>
--- a/PTL-Digital-Datasheet-Documentation.docx
+++ b/PTL-Digital-Datasheet-Documentation.docx
@@ -221,7 +221,7 @@
                                 <a:avLst/>
                               </a:prstGeom>
                               <a:blipFill>
-                                <a:blip r:embed="rId6"/>
+                                <a:blip r:embed="rId8"/>
                                 <a:stretch>
                                   <a:fillRect r="-7574"/>
                                 </a:stretch>
@@ -273,7 +273,7 @@
                       <v:path arrowok="t" o:connecttype="custom" o:connectlocs="0,0;7315200,0;7315200,1130373;3620757,733885;0,1092249;0,0" o:connectangles="0,0,0,0,0,0"/>
                     </v:shape>
                     <v:rect id="Rectangle 151" o:spid="_x0000_s1028" style="position:absolute;width:73152;height:12161;visibility:visible;mso-wrap-style:square;v-text-anchor:middle" o:gfxdata="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" stroked="f" strokeweight="1pt">
-                      <v:fill r:id="rId7" o:title="" recolor="t" rotate="t" type="frame"/>
+                      <v:fill r:id="rId9" o:title="" recolor="t" rotate="t" type="frame"/>
                     </v:rect>
                     <w10:wrap anchorx="page" anchory="page"/>
                   </v:group>
@@ -762,7 +762,7 @@
             <mc:AlternateContent>
               <mc:Choice Requires="wps">
                 <w:drawing>
-                  <wp:anchor distT="0" distB="0" distL="114300" distR="114300" simplePos="0" relativeHeight="251662336" behindDoc="0" locked="0" layoutInCell="1" allowOverlap="1" wp14:anchorId="4F6E2039" wp14:editId="4ED6F842">
+                  <wp:anchor distT="0" distB="0" distL="114300" distR="114300" simplePos="0" relativeHeight="251662336" behindDoc="0" locked="0" layoutInCell="1" allowOverlap="1" wp14:anchorId="4F6E2039" wp14:editId="7C9C6D82">
                     <wp:simplePos x="0" y="0"/>
                     <wp:positionH relativeFrom="page">
                       <wp:align>center</wp:align>
@@ -1063,7 +1063,7 @@
           <w:r>
             <w:fldChar w:fldCharType="separate"/>
           </w:r>
-          <w:hyperlink w:anchor="_Toc62127601" w:history="1">
+          <w:hyperlink w:anchor="_Toc62134960" w:history="1">
             <w:r>
               <w:rPr>
                 <w:rStyle w:val="Hyperlink"/>
@@ -1090,7 +1090,7 @@
                 <w:noProof/>
                 <w:webHidden/>
               </w:rPr>
-              <w:instrText xml:space="preserve"> PAGEREF _Toc62127601 \h </w:instrText>
+              <w:instrText xml:space="preserve"> PAGEREF _Toc62134960 \h </w:instrText>
             </w:r>
             <w:r>
               <w:rPr>
@@ -1132,7 +1132,7 @@
               <w:noProof/>
             </w:rPr>
           </w:pPr>
-          <w:hyperlink w:anchor="_Toc62127602" w:history="1">
+          <w:hyperlink w:anchor="_Toc62134961" w:history="1">
             <w:r>
               <w:rPr>
                 <w:rStyle w:val="Hyperlink"/>
@@ -1159,7 +1159,7 @@
                 <w:noProof/>
                 <w:webHidden/>
               </w:rPr>
-              <w:instrText xml:space="preserve"> PAGEREF _Toc62127602 \h </w:instrText>
+              <w:instrText xml:space="preserve"> PAGEREF _Toc62134961 \h </w:instrText>
             </w:r>
             <w:r>
               <w:rPr>
@@ -1201,7 +1201,7 @@
               <w:noProof/>
             </w:rPr>
           </w:pPr>
-          <w:hyperlink w:anchor="_Toc62127603" w:history="1">
+          <w:hyperlink w:anchor="_Toc62134962" w:history="1">
             <w:r>
               <w:rPr>
                 <w:rStyle w:val="Hyperlink"/>
@@ -1228,7 +1228,7 @@
                 <w:noProof/>
                 <w:webHidden/>
               </w:rPr>
-              <w:instrText xml:space="preserve"> PAGEREF _Toc62127603 \h </w:instrText>
+              <w:instrText xml:space="preserve"> PAGEREF _Toc62134962 \h </w:instrText>
             </w:r>
             <w:r>
               <w:rPr>
@@ -1270,7 +1270,7 @@
               <w:noProof/>
             </w:rPr>
           </w:pPr>
-          <w:hyperlink w:anchor="_Toc62127604" w:history="1">
+          <w:hyperlink w:anchor="_Toc62134963" w:history="1">
             <w:r>
               <w:rPr>
                 <w:rStyle w:val="Hyperlink"/>
@@ -1297,7 +1297,7 @@
                 <w:noProof/>
                 <w:webHidden/>
               </w:rPr>
-              <w:instrText xml:space="preserve"> PAGEREF _Toc62127604 \h </w:instrText>
+              <w:instrText xml:space="preserve"> PAGEREF _Toc62134963 \h </w:instrText>
             </w:r>
             <w:r>
               <w:rPr>
@@ -1317,7 +1317,7 @@
                 <w:noProof/>
                 <w:webHidden/>
               </w:rPr>
-              <w:t>3</w:t>
+              <w:t>4</w:t>
             </w:r>
             <w:r>
               <w:rPr>
@@ -1339,7 +1339,7 @@
               <w:noProof/>
             </w:rPr>
           </w:pPr>
-          <w:hyperlink w:anchor="_Toc62127605" w:history="1">
+          <w:hyperlink w:anchor="_Toc62134964" w:history="1">
             <w:r>
               <w:rPr>
                 <w:rStyle w:val="Hyperlink"/>
@@ -1366,7 +1366,7 @@
                 <w:noProof/>
                 <w:webHidden/>
               </w:rPr>
-              <w:instrText xml:space="preserve"> PAGEREF _Toc62127605 \h </w:instrText>
+              <w:instrText xml:space="preserve"> PAGEREF _Toc62134964 \h </w:instrText>
             </w:r>
             <w:r>
               <w:rPr>
@@ -1386,7 +1386,7 @@
                 <w:noProof/>
                 <w:webHidden/>
               </w:rPr>
-              <w:t>3</w:t>
+              <w:t>4</w:t>
             </w:r>
             <w:r>
               <w:rPr>
@@ -1408,7 +1408,7 @@
               <w:noProof/>
             </w:rPr>
           </w:pPr>
-          <w:hyperlink w:anchor="_Toc62127606" w:history="1">
+          <w:hyperlink w:anchor="_Toc62134965" w:history="1">
             <w:r>
               <w:rPr>
                 <w:rStyle w:val="Hyperlink"/>
@@ -1435,7 +1435,7 @@
                 <w:noProof/>
                 <w:webHidden/>
               </w:rPr>
-              <w:instrText xml:space="preserve"> PAGEREF _Toc62127606 \h </w:instrText>
+              <w:instrText xml:space="preserve"> PAGEREF _Toc62134965 \h </w:instrText>
             </w:r>
             <w:r>
               <w:rPr>
@@ -1455,7 +1455,7 @@
                 <w:noProof/>
                 <w:webHidden/>
               </w:rPr>
-              <w:t>4</w:t>
+              <w:t>5</w:t>
             </w:r>
             <w:r>
               <w:rPr>
@@ -1477,7 +1477,7 @@
               <w:noProof/>
             </w:rPr>
           </w:pPr>
-          <w:hyperlink w:anchor="_Toc62127607" w:history="1">
+          <w:hyperlink w:anchor="_Toc62134966" w:history="1">
             <w:r>
               <w:rPr>
                 <w:rStyle w:val="Hyperlink"/>
@@ -1504,7 +1504,7 @@
                 <w:noProof/>
                 <w:webHidden/>
               </w:rPr>
-              <w:instrText xml:space="preserve"> PAGEREF _Toc62127607 \h </w:instrText>
+              <w:instrText xml:space="preserve"> PAGEREF _Toc62134966 \h </w:instrText>
             </w:r>
             <w:r>
               <w:rPr>
@@ -1524,7 +1524,7 @@
                 <w:noProof/>
                 <w:webHidden/>
               </w:rPr>
-              <w:t>4</w:t>
+              <w:t>5</w:t>
             </w:r>
             <w:r>
               <w:rPr>
@@ -1546,7 +1546,7 @@
               <w:noProof/>
             </w:rPr>
           </w:pPr>
-          <w:hyperlink w:anchor="_Toc62127608" w:history="1">
+          <w:hyperlink w:anchor="_Toc62134967" w:history="1">
             <w:r>
               <w:rPr>
                 <w:rStyle w:val="Hyperlink"/>
@@ -1573,7 +1573,7 @@
                 <w:noProof/>
                 <w:webHidden/>
               </w:rPr>
-              <w:instrText xml:space="preserve"> PAGEREF _Toc62127608 \h </w:instrText>
+              <w:instrText xml:space="preserve"> PAGEREF _Toc62134967 \h </w:instrText>
             </w:r>
             <w:r>
               <w:rPr>
@@ -1615,7 +1615,7 @@
               <w:noProof/>
             </w:rPr>
           </w:pPr>
-          <w:hyperlink w:anchor="_Toc62127609" w:history="1">
+          <w:hyperlink w:anchor="_Toc62134968" w:history="1">
             <w:r>
               <w:rPr>
                 <w:rStyle w:val="Hyperlink"/>
@@ -1642,7 +1642,7 @@
                 <w:noProof/>
                 <w:webHidden/>
               </w:rPr>
-              <w:instrText xml:space="preserve"> PAGEREF _Toc62127609 \h </w:instrText>
+              <w:instrText xml:space="preserve"> PAGEREF _Toc62134968 \h </w:instrText>
             </w:r>
             <w:r>
               <w:rPr>
@@ -1684,7 +1684,7 @@
               <w:noProof/>
             </w:rPr>
           </w:pPr>
-          <w:hyperlink w:anchor="_Toc62127610" w:history="1">
+          <w:hyperlink w:anchor="_Toc62134969" w:history="1">
             <w:r>
               <w:rPr>
                 <w:rStyle w:val="Hyperlink"/>
@@ -1711,7 +1711,7 @@
                 <w:noProof/>
                 <w:webHidden/>
               </w:rPr>
-              <w:instrText xml:space="preserve"> PAGEREF _Toc62127610 \h </w:instrText>
+              <w:instrText xml:space="preserve"> PAGEREF _Toc62134969 \h </w:instrText>
             </w:r>
             <w:r>
               <w:rPr>
@@ -1753,7 +1753,7 @@
               <w:noProof/>
             </w:rPr>
           </w:pPr>
-          <w:hyperlink w:anchor="_Toc62127611" w:history="1">
+          <w:hyperlink w:anchor="_Toc62134970" w:history="1">
             <w:r>
               <w:rPr>
                 <w:rStyle w:val="Hyperlink"/>
@@ -1780,7 +1780,7 @@
                 <w:noProof/>
                 <w:webHidden/>
               </w:rPr>
-              <w:instrText xml:space="preserve"> PAGEREF _Toc62127611 \h </w:instrText>
+              <w:instrText xml:space="preserve"> PAGEREF _Toc62134970 \h </w:instrText>
             </w:r>
             <w:r>
               <w:rPr>
@@ -1800,7 +1800,7 @@
                 <w:noProof/>
                 <w:webHidden/>
               </w:rPr>
-              <w:t>6</w:t>
+              <w:t>7</w:t>
             </w:r>
             <w:r>
               <w:rPr>
@@ -1822,7 +1822,7 @@
               <w:noProof/>
             </w:rPr>
           </w:pPr>
-          <w:hyperlink w:anchor="_Toc62127612" w:history="1">
+          <w:hyperlink w:anchor="_Toc62134971" w:history="1">
             <w:r>
               <w:rPr>
                 <w:rStyle w:val="Hyperlink"/>
@@ -1849,7 +1849,7 @@
                 <w:noProof/>
                 <w:webHidden/>
               </w:rPr>
-              <w:instrText xml:space="preserve"> PAGEREF _Toc62127612 \h </w:instrText>
+              <w:instrText xml:space="preserve"> PAGEREF _Toc62134971 \h </w:instrText>
             </w:r>
             <w:r>
               <w:rPr>
@@ -1869,7 +1869,7 @@
                 <w:noProof/>
                 <w:webHidden/>
               </w:rPr>
-              <w:t>6</w:t>
+              <w:t>7</w:t>
             </w:r>
             <w:r>
               <w:rPr>
@@ -1891,7 +1891,7 @@
               <w:noProof/>
             </w:rPr>
           </w:pPr>
-          <w:hyperlink w:anchor="_Toc62127613" w:history="1">
+          <w:hyperlink w:anchor="_Toc62134972" w:history="1">
             <w:r>
               <w:rPr>
                 <w:rStyle w:val="Hyperlink"/>
@@ -1918,7 +1918,7 @@
                 <w:noProof/>
                 <w:webHidden/>
               </w:rPr>
-              <w:instrText xml:space="preserve"> PAGEREF _Toc62127613 \h </w:instrText>
+              <w:instrText xml:space="preserve"> PAGEREF _Toc62134972 \h </w:instrText>
             </w:r>
             <w:r>
               <w:rPr>
@@ -1938,7 +1938,7 @@
                 <w:noProof/>
                 <w:webHidden/>
               </w:rPr>
-              <w:t>6</w:t>
+              <w:t>7</w:t>
             </w:r>
             <w:r>
               <w:rPr>
@@ -1960,7 +1960,7 @@
               <w:noProof/>
             </w:rPr>
           </w:pPr>
-          <w:hyperlink w:anchor="_Toc62127614" w:history="1">
+          <w:hyperlink w:anchor="_Toc62134973" w:history="1">
             <w:r>
               <w:rPr>
                 <w:rStyle w:val="Hyperlink"/>
@@ -1987,7 +1987,7 @@
                 <w:noProof/>
                 <w:webHidden/>
               </w:rPr>
-              <w:instrText xml:space="preserve"> PAGEREF _Toc62127614 \h </w:instrText>
+              <w:instrText xml:space="preserve"> PAGEREF _Toc62134973 \h </w:instrText>
             </w:r>
             <w:r>
               <w:rPr>
@@ -2007,7 +2007,7 @@
                 <w:noProof/>
                 <w:webHidden/>
               </w:rPr>
-              <w:t>6</w:t>
+              <w:t>7</w:t>
             </w:r>
             <w:r>
               <w:rPr>
@@ -2029,7 +2029,7 @@
               <w:noProof/>
             </w:rPr>
           </w:pPr>
-          <w:hyperlink w:anchor="_Toc62127615" w:history="1">
+          <w:hyperlink w:anchor="_Toc62134974" w:history="1">
             <w:r>
               <w:rPr>
                 <w:rStyle w:val="Hyperlink"/>
@@ -2056,7 +2056,7 @@
                 <w:noProof/>
                 <w:webHidden/>
               </w:rPr>
-              <w:instrText xml:space="preserve"> PAGEREF _Toc62127615 \h </w:instrText>
+              <w:instrText xml:space="preserve"> PAGEREF _Toc62134974 \h </w:instrText>
             </w:r>
             <w:r>
               <w:rPr>
@@ -2076,7 +2076,7 @@
                 <w:noProof/>
                 <w:webHidden/>
               </w:rPr>
-              <w:t>6</w:t>
+              <w:t>7</w:t>
             </w:r>
             <w:r>
               <w:rPr>
@@ -2098,7 +2098,7 @@
               <w:noProof/>
             </w:rPr>
           </w:pPr>
-          <w:hyperlink w:anchor="_Toc62127616" w:history="1">
+          <w:hyperlink w:anchor="_Toc62134975" w:history="1">
             <w:r>
               <w:rPr>
                 <w:rStyle w:val="Hyperlink"/>
@@ -2125,7 +2125,7 @@
                 <w:noProof/>
                 <w:webHidden/>
               </w:rPr>
-              <w:instrText xml:space="preserve"> PAGEREF _Toc62127616 \h </w:instrText>
+              <w:instrText xml:space="preserve"> PAGEREF _Toc62134975 \h </w:instrText>
             </w:r>
             <w:r>
               <w:rPr>
@@ -2145,7 +2145,7 @@
                 <w:noProof/>
                 <w:webHidden/>
               </w:rPr>
-              <w:t>6</w:t>
+              <w:t>7</w:t>
             </w:r>
             <w:r>
               <w:rPr>
@@ -2167,7 +2167,7 @@
               <w:noProof/>
             </w:rPr>
           </w:pPr>
-          <w:hyperlink w:anchor="_Toc62127617" w:history="1">
+          <w:hyperlink w:anchor="_Toc62134976" w:history="1">
             <w:r>
               <w:rPr>
                 <w:rStyle w:val="Hyperlink"/>
@@ -2194,7 +2194,7 @@
                 <w:noProof/>
                 <w:webHidden/>
               </w:rPr>
-              <w:instrText xml:space="preserve"> PAGEREF _Toc62127617 \h </w:instrText>
+              <w:instrText xml:space="preserve"> PAGEREF _Toc62134976 \h </w:instrText>
             </w:r>
             <w:r>
               <w:rPr>
@@ -2214,7 +2214,7 @@
                 <w:noProof/>
                 <w:webHidden/>
               </w:rPr>
-              <w:t>6</w:t>
+              <w:t>7</w:t>
             </w:r>
             <w:r>
               <w:rPr>
@@ -2236,7 +2236,7 @@
               <w:noProof/>
             </w:rPr>
           </w:pPr>
-          <w:hyperlink w:anchor="_Toc62127618" w:history="1">
+          <w:hyperlink w:anchor="_Toc62134977" w:history="1">
             <w:r>
               <w:rPr>
                 <w:rStyle w:val="Hyperlink"/>
@@ -2263,7 +2263,7 @@
                 <w:noProof/>
                 <w:webHidden/>
               </w:rPr>
-              <w:instrText xml:space="preserve"> PAGEREF _Toc62127618 \h </w:instrText>
+              <w:instrText xml:space="preserve"> PAGEREF _Toc62134977 \h </w:instrText>
             </w:r>
             <w:r>
               <w:rPr>
@@ -2283,7 +2283,7 @@
                 <w:noProof/>
                 <w:webHidden/>
               </w:rPr>
-              <w:t>6</w:t>
+              <w:t>7</w:t>
             </w:r>
             <w:r>
               <w:rPr>
@@ -2305,7 +2305,7 @@
               <w:noProof/>
             </w:rPr>
           </w:pPr>
-          <w:hyperlink w:anchor="_Toc62127619" w:history="1">
+          <w:hyperlink w:anchor="_Toc62134978" w:history="1">
             <w:r>
               <w:rPr>
                 <w:rStyle w:val="Hyperlink"/>
@@ -2332,7 +2332,7 @@
                 <w:noProof/>
                 <w:webHidden/>
               </w:rPr>
-              <w:instrText xml:space="preserve"> PAGEREF _Toc62127619 \h </w:instrText>
+              <w:instrText xml:space="preserve"> PAGEREF _Toc62134978 \h </w:instrText>
             </w:r>
             <w:r>
               <w:rPr>
@@ -2352,7 +2352,7 @@
                 <w:noProof/>
                 <w:webHidden/>
               </w:rPr>
-              <w:t>6</w:t>
+              <w:t>7</w:t>
             </w:r>
             <w:r>
               <w:rPr>
@@ -2374,7 +2374,7 @@
               <w:noProof/>
             </w:rPr>
           </w:pPr>
-          <w:hyperlink w:anchor="_Toc62127620" w:history="1">
+          <w:hyperlink w:anchor="_Toc62134979" w:history="1">
             <w:r>
               <w:rPr>
                 <w:rStyle w:val="Hyperlink"/>
@@ -2401,7 +2401,7 @@
                 <w:noProof/>
                 <w:webHidden/>
               </w:rPr>
-              <w:instrText xml:space="preserve"> PAGEREF _Toc62127620 \h </w:instrText>
+              <w:instrText xml:space="preserve"> PAGEREF _Toc62134979 \h </w:instrText>
             </w:r>
             <w:r>
               <w:rPr>
@@ -2421,7 +2421,7 @@
                 <w:noProof/>
                 <w:webHidden/>
               </w:rPr>
-              <w:t>6</w:t>
+              <w:t>7</w:t>
             </w:r>
             <w:r>
               <w:rPr>
@@ -2443,7 +2443,7 @@
               <w:noProof/>
             </w:rPr>
           </w:pPr>
-          <w:hyperlink w:anchor="_Toc62127621" w:history="1">
+          <w:hyperlink w:anchor="_Toc62134980" w:history="1">
             <w:r>
               <w:rPr>
                 <w:rStyle w:val="Hyperlink"/>
@@ -2470,7 +2470,7 @@
                 <w:noProof/>
                 <w:webHidden/>
               </w:rPr>
-              <w:instrText xml:space="preserve"> PAGEREF _Toc62127621 \h </w:instrText>
+              <w:instrText xml:space="preserve"> PAGEREF _Toc62134980 \h </w:instrText>
             </w:r>
             <w:r>
               <w:rPr>
@@ -2490,7 +2490,7 @@
                 <w:noProof/>
                 <w:webHidden/>
               </w:rPr>
-              <w:t>6</w:t>
+              <w:t>7</w:t>
             </w:r>
             <w:r>
               <w:rPr>
@@ -2512,7 +2512,7 @@
               <w:noProof/>
             </w:rPr>
           </w:pPr>
-          <w:hyperlink w:anchor="_Toc62127622" w:history="1">
+          <w:hyperlink w:anchor="_Toc62134981" w:history="1">
             <w:r>
               <w:rPr>
                 <w:rStyle w:val="Hyperlink"/>
@@ -2539,7 +2539,7 @@
                 <w:noProof/>
                 <w:webHidden/>
               </w:rPr>
-              <w:instrText xml:space="preserve"> PAGEREF _Toc62127622 \h </w:instrText>
+              <w:instrText xml:space="preserve"> PAGEREF _Toc62134981 \h </w:instrText>
             </w:r>
             <w:r>
               <w:rPr>
@@ -2559,7 +2559,7 @@
                 <w:noProof/>
                 <w:webHidden/>
               </w:rPr>
-              <w:t>6</w:t>
+              <w:t>7</w:t>
             </w:r>
             <w:r>
               <w:rPr>
@@ -2603,10 +2603,99 @@
         <w:jc w:val="center"/>
       </w:pPr>
       <w:r>
+        <w:rPr>
+          <w:noProof/>
+        </w:rPr>
         <w:lastRenderedPageBreak/>
+        <w:drawing>
+          <wp:anchor distT="0" distB="0" distL="114300" distR="114300" simplePos="0" relativeHeight="251677696" behindDoc="1" locked="0" layoutInCell="1" allowOverlap="1" wp14:anchorId="3358C417" wp14:editId="63AF3154">
+            <wp:simplePos x="0" y="0"/>
+            <wp:positionH relativeFrom="page">
+              <wp:align>right</wp:align>
+            </wp:positionH>
+            <wp:positionV relativeFrom="paragraph">
+              <wp:posOffset>800100</wp:posOffset>
+            </wp:positionV>
+            <wp:extent cx="7257415" cy="4082415"/>
+            <wp:effectExtent l="152400" t="152400" r="362585" b="356235"/>
+            <wp:wrapTight wrapText="bothSides">
+              <wp:wrapPolygon edited="0">
+                <wp:start x="227" y="-806"/>
+                <wp:lineTo x="-454" y="-605"/>
+                <wp:lineTo x="-397" y="22074"/>
+                <wp:lineTo x="510" y="23182"/>
+                <wp:lineTo x="567" y="23384"/>
+                <wp:lineTo x="21602" y="23384"/>
+                <wp:lineTo x="21659" y="23182"/>
+                <wp:lineTo x="22566" y="22074"/>
+                <wp:lineTo x="22622" y="1008"/>
+                <wp:lineTo x="21942" y="-504"/>
+                <wp:lineTo x="21885" y="-806"/>
+                <wp:lineTo x="227" y="-806"/>
+              </wp:wrapPolygon>
+            </wp:wrapTight>
+            <wp:docPr id="15" name="Picture 15"/>
+            <wp:cNvGraphicFramePr>
+              <a:graphicFrameLocks xmlns:a="http://schemas.openxmlformats.org/drawingml/2006/main" noChangeAspect="1"/>
+            </wp:cNvGraphicFramePr>
+            <a:graphic xmlns:a="http://schemas.openxmlformats.org/drawingml/2006/main">
+              <a:graphicData uri="http://schemas.openxmlformats.org/drawingml/2006/picture">
+                <pic:pic xmlns:pic="http://schemas.openxmlformats.org/drawingml/2006/picture">
+                  <pic:nvPicPr>
+                    <pic:cNvPr id="0" name="Picture 5"/>
+                    <pic:cNvPicPr>
+                      <a:picLocks noChangeAspect="1" noChangeArrowheads="1"/>
+                    </pic:cNvPicPr>
+                  </pic:nvPicPr>
+                  <pic:blipFill>
+                    <a:blip r:embed="rId10" cstate="print">
+                      <a:extLst>
+                        <a:ext uri="{28A0092B-C50C-407E-A947-70E740481C1C}">
+                          <a14:useLocalDpi xmlns:a14="http://schemas.microsoft.com/office/drawing/2010/main" val="0"/>
+                        </a:ext>
+                      </a:extLst>
+                    </a:blip>
+                    <a:srcRect/>
+                    <a:stretch>
+                      <a:fillRect/>
+                    </a:stretch>
+                  </pic:blipFill>
+                  <pic:spPr bwMode="auto">
+                    <a:xfrm>
+                      <a:off x="0" y="0"/>
+                      <a:ext cx="7257415" cy="4082415"/>
+                    </a:xfrm>
+                    <a:prstGeom prst="rect">
+                      <a:avLst/>
+                    </a:prstGeom>
+                    <a:ln>
+                      <a:noFill/>
+                    </a:ln>
+                    <a:effectLst>
+                      <a:outerShdw blurRad="292100" dist="139700" dir="2700000" algn="tl" rotWithShape="0">
+                        <a:srgbClr val="333333">
+                          <a:alpha val="65000"/>
+                        </a:srgbClr>
+                      </a:outerShdw>
+                    </a:effectLst>
+                  </pic:spPr>
+                </pic:pic>
+              </a:graphicData>
+            </a:graphic>
+            <wp14:sizeRelH relativeFrom="margin">
+              <wp14:pctWidth>0</wp14:pctWidth>
+            </wp14:sizeRelH>
+            <wp14:sizeRelV relativeFrom="margin">
+              <wp14:pctHeight>0</wp14:pctHeight>
+            </wp14:sizeRelV>
+          </wp:anchor>
+        </w:drawing>
+      </w:r>
+      <w:r>
         <w:t>PTL Digital Datasheet</w:t>
       </w:r>
     </w:p>
+    <w:p/>
     <w:p>
       <w:pPr>
         <w:pStyle w:val="Heading1"/>
@@ -2616,7 +2705,7 @@
           <w:szCs w:val="36"/>
         </w:rPr>
       </w:pPr>
-      <w:bookmarkStart w:id="0" w:name="_Toc62127601"/>
+      <w:bookmarkStart w:id="0" w:name="_Toc62134960"/>
       <w:r>
         <w:rPr>
           <w:sz w:val="36"/>
@@ -2658,7 +2747,7 @@
                     </pic:cNvPicPr>
                   </pic:nvPicPr>
                   <pic:blipFill>
-                    <a:blip r:embed="rId8">
+                    <a:blip r:embed="rId11">
                       <a:extLst>
                         <a:ext uri="{28A0092B-C50C-407E-A947-70E740481C1C}">
                           <a14:useLocalDpi xmlns:a14="http://schemas.microsoft.com/office/drawing/2010/main" val="0"/>
@@ -2707,7 +2796,7 @@
           <w:szCs w:val="28"/>
         </w:rPr>
       </w:pPr>
-      <w:bookmarkStart w:id="1" w:name="_Toc62127602"/>
+      <w:bookmarkStart w:id="1" w:name="_Toc62134961"/>
       <w:r>
         <w:rPr>
           <w:sz w:val="28"/>
@@ -2834,6 +2923,7 @@
           <w:b/>
           <w:bCs/>
         </w:rPr>
+        <w:lastRenderedPageBreak/>
         <w:t>Open</w:t>
       </w:r>
       <w:r>
@@ -2869,7 +2959,7 @@
                     </pic:cNvPicPr>
                   </pic:nvPicPr>
                   <pic:blipFill>
-                    <a:blip r:embed="rId9">
+                    <a:blip r:embed="rId12">
                       <a:extLst>
                         <a:ext uri="{28A0092B-C50C-407E-A947-70E740481C1C}">
                           <a14:useLocalDpi xmlns:a14="http://schemas.microsoft.com/office/drawing/2010/main" val="0"/>
@@ -2962,13 +3052,12 @@
           <w:szCs w:val="28"/>
         </w:rPr>
       </w:pPr>
-      <w:bookmarkStart w:id="2" w:name="_Toc62127603"/>
+      <w:bookmarkStart w:id="2" w:name="_Toc62134962"/>
       <w:r>
         <w:rPr>
           <w:sz w:val="28"/>
           <w:szCs w:val="28"/>
         </w:rPr>
-        <w:lastRenderedPageBreak/>
         <w:t>Edit</w:t>
       </w:r>
       <w:bookmarkEnd w:id="2"/>
@@ -2999,7 +3088,7 @@
                     </pic:cNvPicPr>
                   </pic:nvPicPr>
                   <pic:blipFill>
-                    <a:blip r:embed="rId10">
+                    <a:blip r:embed="rId13">
                       <a:extLst>
                         <a:ext uri="{28A0092B-C50C-407E-A947-70E740481C1C}">
                           <a14:useLocalDpi xmlns:a14="http://schemas.microsoft.com/office/drawing/2010/main" val="0"/>
@@ -3097,6 +3186,7 @@
         <w:rPr>
           <w:noProof/>
         </w:rPr>
+        <w:lastRenderedPageBreak/>
         <w:drawing>
           <wp:inline distT="0" distB="0" distL="0" distR="0" wp14:anchorId="5AA430B2" wp14:editId="5F0FEB94">
             <wp:extent cx="6943725" cy="1724025"/>
@@ -3115,7 +3205,7 @@
                     </pic:cNvPicPr>
                   </pic:nvPicPr>
                   <pic:blipFill>
-                    <a:blip r:embed="rId11">
+                    <a:blip r:embed="rId14">
                       <a:extLst>
                         <a:ext uri="{28A0092B-C50C-407E-A947-70E740481C1C}">
                           <a14:useLocalDpi xmlns:a14="http://schemas.microsoft.com/office/drawing/2010/main" val="0"/>
@@ -3162,7 +3252,7 @@
           <w:szCs w:val="28"/>
         </w:rPr>
       </w:pPr>
-      <w:bookmarkStart w:id="3" w:name="_Toc62127604"/>
+      <w:bookmarkStart w:id="3" w:name="_Toc62134963"/>
       <w:r>
         <w:rPr>
           <w:sz w:val="28"/>
@@ -3188,7 +3278,7 @@
           <w:szCs w:val="28"/>
         </w:rPr>
       </w:pPr>
-      <w:bookmarkStart w:id="4" w:name="_Toc62127605"/>
+      <w:bookmarkStart w:id="4" w:name="_Toc62134964"/>
       <w:r>
         <w:rPr>
           <w:sz w:val="28"/>
@@ -3241,7 +3331,6 @@
         <w:rPr>
           <w:noProof/>
         </w:rPr>
-        <w:lastRenderedPageBreak/>
         <w:drawing>
           <wp:anchor distT="0" distB="0" distL="114300" distR="114300" simplePos="0" relativeHeight="251666432" behindDoc="1" locked="0" layoutInCell="1" allowOverlap="1" wp14:anchorId="0C5FD728" wp14:editId="09F5E724">
             <wp:simplePos x="0" y="0"/>
@@ -3283,7 +3372,7 @@
                     </pic:cNvPicPr>
                   </pic:nvPicPr>
                   <pic:blipFill>
-                    <a:blip r:embed="rId12">
+                    <a:blip r:embed="rId15">
                       <a:extLst>
                         <a:ext uri="{28A0092B-C50C-407E-A947-70E740481C1C}">
                           <a14:useLocalDpi xmlns:a14="http://schemas.microsoft.com/office/drawing/2010/main" val="0"/>
@@ -3362,12 +3451,13 @@
         <w:pStyle w:val="Heading1"/>
         <w:spacing w:line="360" w:lineRule="auto"/>
       </w:pPr>
-      <w:bookmarkStart w:id="5" w:name="_Toc62127606"/>
+      <w:bookmarkStart w:id="5" w:name="_Toc62134965"/>
       <w:r>
         <w:rPr>
           <w:sz w:val="36"/>
           <w:szCs w:val="36"/>
         </w:rPr>
+        <w:lastRenderedPageBreak/>
         <w:t>Form</w:t>
       </w:r>
       <w:bookmarkEnd w:id="5"/>
@@ -3381,7 +3471,7 @@
           <w:szCs w:val="28"/>
         </w:rPr>
       </w:pPr>
-      <w:bookmarkStart w:id="6" w:name="_Toc62127607"/>
+      <w:bookmarkStart w:id="6" w:name="_Toc62134966"/>
       <w:r>
         <w:rPr>
           <w:sz w:val="28"/>
@@ -3427,7 +3517,7 @@
                     </pic:cNvPicPr>
                   </pic:nvPicPr>
                   <pic:blipFill>
-                    <a:blip r:embed="rId13" cstate="print">
+                    <a:blip r:embed="rId16" cstate="print">
                       <a:extLst>
                         <a:ext uri="{28A0092B-C50C-407E-A947-70E740481C1C}">
                           <a14:useLocalDpi xmlns:a14="http://schemas.microsoft.com/office/drawing/2010/main" val="0"/>
@@ -3470,50 +3560,45 @@
       <w:pPr>
         <w:pStyle w:val="Heading2"/>
         <w:spacing w:line="360" w:lineRule="auto"/>
-      </w:pPr>
-      <w:bookmarkStart w:id="7" w:name="_Toc62127608"/>
-      <w:r>
-        <w:rPr>
-          <w:sz w:val="28"/>
-          <w:szCs w:val="28"/>
-        </w:rPr>
-        <w:lastRenderedPageBreak/>
-        <w:t>After</w:t>
-      </w:r>
-      <w:r>
-        <w:t xml:space="preserve"> </w:t>
-      </w:r>
-      <w:r>
-        <w:rPr>
-          <w:sz w:val="28"/>
-          <w:szCs w:val="28"/>
-        </w:rPr>
-        <w:t>Thermal</w:t>
-      </w:r>
-      <w:r>
-        <w:t xml:space="preserve"> </w:t>
-      </w:r>
-      <w:r>
-        <w:rPr>
-          <w:sz w:val="28"/>
-          <w:szCs w:val="28"/>
-        </w:rPr>
-        <w:t>Stress</w:t>
-      </w:r>
-      <w:bookmarkEnd w:id="7"/>
-    </w:p>
-    <w:p>
-      <w:pPr>
-        <w:ind w:left="-720"/>
-      </w:pPr>
+        <w:rPr>
+          <w:sz w:val="22"/>
+          <w:szCs w:val="22"/>
+        </w:rPr>
+      </w:pPr>
+      <w:bookmarkStart w:id="7" w:name="_Toc62134967"/>
       <w:r>
         <w:rPr>
           <w:noProof/>
         </w:rPr>
         <w:drawing>
-          <wp:inline distT="0" distB="0" distL="0" distR="0" wp14:anchorId="6B5BC8EB" wp14:editId="68EC2EC5">
-            <wp:extent cx="6838950" cy="2076450"/>
-            <wp:effectExtent l="0" t="0" r="0" b="0"/>
+          <wp:anchor distT="0" distB="0" distL="114300" distR="114300" simplePos="0" relativeHeight="251678720" behindDoc="1" locked="0" layoutInCell="1" allowOverlap="1" wp14:anchorId="6B5BC8EB" wp14:editId="2A6E2F7D">
+            <wp:simplePos x="0" y="0"/>
+            <wp:positionH relativeFrom="page">
+              <wp:align>right</wp:align>
+            </wp:positionH>
+            <wp:positionV relativeFrom="paragraph">
+              <wp:posOffset>477520</wp:posOffset>
+            </wp:positionV>
+            <wp:extent cx="6991350" cy="2095500"/>
+            <wp:effectExtent l="152400" t="152400" r="361950" b="361950"/>
+            <wp:wrapTight wrapText="bothSides">
+              <wp:wrapPolygon edited="0">
+                <wp:start x="235" y="-1571"/>
+                <wp:lineTo x="-471" y="-1178"/>
+                <wp:lineTo x="-471" y="22385"/>
+                <wp:lineTo x="-118" y="23956"/>
+                <wp:lineTo x="530" y="24742"/>
+                <wp:lineTo x="589" y="25135"/>
+                <wp:lineTo x="21600" y="25135"/>
+                <wp:lineTo x="21659" y="24742"/>
+                <wp:lineTo x="22306" y="23956"/>
+                <wp:lineTo x="22659" y="21011"/>
+                <wp:lineTo x="22659" y="1964"/>
+                <wp:lineTo x="21953" y="-982"/>
+                <wp:lineTo x="21894" y="-1571"/>
+                <wp:lineTo x="235" y="-1571"/>
+              </wp:wrapPolygon>
+            </wp:wrapTight>
             <wp:docPr id="3" name="Picture 3"/>
             <wp:cNvGraphicFramePr>
               <a:graphicFrameLocks xmlns:a="http://schemas.openxmlformats.org/drawingml/2006/main" noChangeAspect="1"/>
@@ -3528,7 +3613,7 @@
                     </pic:cNvPicPr>
                   </pic:nvPicPr>
                   <pic:blipFill>
-                    <a:blip r:embed="rId14" cstate="print">
+                    <a:blip r:embed="rId17" cstate="print">
                       <a:extLst>
                         <a:ext uri="{28A0092B-C50C-407E-A947-70E740481C1C}">
                           <a14:useLocalDpi xmlns:a14="http://schemas.microsoft.com/office/drawing/2010/main" val="0"/>
@@ -3543,27 +3628,62 @@
                   <pic:spPr bwMode="auto">
                     <a:xfrm>
                       <a:off x="0" y="0"/>
-                      <a:ext cx="6838950" cy="2076450"/>
+                      <a:ext cx="6991350" cy="2095500"/>
                     </a:xfrm>
                     <a:prstGeom prst="rect">
                       <a:avLst/>
                     </a:prstGeom>
-                    <a:noFill/>
                     <a:ln>
                       <a:noFill/>
                     </a:ln>
+                    <a:effectLst>
+                      <a:outerShdw blurRad="292100" dist="139700" dir="2700000" algn="tl" rotWithShape="0">
+                        <a:srgbClr val="333333">
+                          <a:alpha val="65000"/>
+                        </a:srgbClr>
+                      </a:outerShdw>
+                    </a:effectLst>
                   </pic:spPr>
                 </pic:pic>
               </a:graphicData>
             </a:graphic>
-          </wp:inline>
+            <wp14:sizeRelH relativeFrom="margin">
+              <wp14:pctWidth>0</wp14:pctWidth>
+            </wp14:sizeRelH>
+            <wp14:sizeRelV relativeFrom="margin">
+              <wp14:pctHeight>0</wp14:pctHeight>
+            </wp14:sizeRelV>
+          </wp:anchor>
         </w:drawing>
       </w:r>
-    </w:p>
-    <w:p>
-      <w:pPr>
-        <w:ind w:left="-720"/>
-      </w:pPr>
+      <w:r>
+        <w:rPr>
+          <w:sz w:val="28"/>
+          <w:szCs w:val="28"/>
+        </w:rPr>
+        <w:t>After</w:t>
+      </w:r>
+      <w:r>
+        <w:t xml:space="preserve"> </w:t>
+      </w:r>
+      <w:r>
+        <w:rPr>
+          <w:sz w:val="28"/>
+          <w:szCs w:val="28"/>
+        </w:rPr>
+        <w:t>Thermal</w:t>
+      </w:r>
+      <w:r>
+        <w:t xml:space="preserve"> </w:t>
+      </w:r>
+      <w:r>
+        <w:rPr>
+          <w:sz w:val="28"/>
+          <w:szCs w:val="28"/>
+        </w:rPr>
+        <w:t>Stress</w:t>
+      </w:r>
+      <w:bookmarkEnd w:id="7"/>
     </w:p>
     <w:p>
       <w:pPr>
@@ -3636,6 +3756,9 @@
       <w:r>
         <w:t>“Get Spec Requirements” button</w:t>
       </w:r>
+      <w:r>
+        <w:t>:</w:t>
+      </w:r>
     </w:p>
     <w:p>
       <w:pPr>
@@ -3646,6 +3769,7 @@
         </w:numPr>
       </w:pPr>
       <w:r>
+        <w:lastRenderedPageBreak/>
         <w:t>Auto-fill requirements based on given specification(s). Complete details in Requirements section.</w:t>
       </w:r>
     </w:p>
@@ -3699,12 +3823,11 @@
           <w:szCs w:val="36"/>
         </w:rPr>
       </w:pPr>
-      <w:bookmarkStart w:id="8" w:name="_Toc62127609"/>
+      <w:bookmarkStart w:id="8" w:name="_Toc62134968"/>
       <w:r>
         <w:rPr>
           <w:noProof/>
         </w:rPr>
-        <w:lastRenderedPageBreak/>
         <mc:AlternateContent>
           <mc:Choice Requires="wps">
             <w:drawing>
@@ -3760,7 +3883,7 @@
           </mc:Choice>
           <mc:Fallback>
             <w:pict>
-              <v:shapetype w14:anchorId="0398D668" id="_x0000_t32" coordsize="21600,21600" o:spt="32" o:oned="t" path="m,l21600,21600e" filled="f">
+              <v:shapetype w14:anchorId="4A4227FA" id="_x0000_t32" coordsize="21600,21600" o:spt="32" o:oned="t" path="m,l21600,21600e" filled="f">
                 <v:path arrowok="t" fillok="f" o:connecttype="none"/>
                 <o:lock v:ext="edit" shapetype="t"/>
               </v:shapetype>
@@ -3831,7 +3954,7 @@
           </mc:Choice>
           <mc:Fallback>
             <w:pict>
-              <v:shape w14:anchorId="084D5CE5" id="Straight Arrow Connector 13" o:spid="_x0000_s1026" type="#_x0000_t32" style="position:absolute;margin-left:0;margin-top:155.2pt;width:48pt;height:0;flip:x;z-index:251674624;visibility:visible;mso-wrap-style:square;mso-wrap-distance-left:9pt;mso-wrap-distance-top:0;mso-wrap-distance-right:9pt;mso-wrap-distance-bottom:0;mso-position-horizontal:left;mso-position-horizontal-relative:right-margin-area;mso-position-vertical:absolute;mso-position-vertical-relative:text" o:gfxdata="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" strokecolor="#4472c4 [3204]" strokeweight=".5pt">
+              <v:shape w14:anchorId="29DC87FF" id="Straight Arrow Connector 13" o:spid="_x0000_s1026" type="#_x0000_t32" style="position:absolute;margin-left:0;margin-top:155.2pt;width:48pt;height:0;flip:x;z-index:251674624;visibility:visible;mso-wrap-style:square;mso-wrap-distance-left:9pt;mso-wrap-distance-top:0;mso-wrap-distance-right:9pt;mso-wrap-distance-bottom:0;mso-position-horizontal:left;mso-position-horizontal-relative:right-margin-area;mso-position-vertical:absolute;mso-position-vertical-relative:text" o:gfxdata="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" strokecolor="#4472c4 [3204]" strokeweight=".5pt">
                 <v:stroke endarrow="block" joinstyle="miter"/>
                 <w10:wrap anchorx="margin"/>
               </v:shape>
@@ -3898,7 +4021,7 @@
           </mc:Choice>
           <mc:Fallback>
             <w:pict>
-              <v:shape w14:anchorId="0DBDC447" id="Straight Arrow Connector 12" o:spid="_x0000_s1026" type="#_x0000_t32" style="position:absolute;margin-left:0;margin-top:82.45pt;width:48pt;height:0;flip:x;z-index:251672576;visibility:visible;mso-wrap-style:square;mso-wrap-distance-left:9pt;mso-wrap-distance-top:0;mso-wrap-distance-right:9pt;mso-wrap-distance-bottom:0;mso-position-horizontal:left;mso-position-horizontal-relative:right-margin-area;mso-position-vertical:absolute;mso-position-vertical-relative:text" o:gfxdata="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" strokecolor="#4472c4 [3204]" strokeweight=".5pt">
+              <v:shape w14:anchorId="180F37DE" id="Straight Arrow Connector 12" o:spid="_x0000_s1026" type="#_x0000_t32" style="position:absolute;margin-left:0;margin-top:82.45pt;width:48pt;height:0;flip:x;z-index:251672576;visibility:visible;mso-wrap-style:square;mso-wrap-distance-left:9pt;mso-wrap-distance-top:0;mso-wrap-distance-right:9pt;mso-wrap-distance-bottom:0;mso-position-horizontal:left;mso-position-horizontal-relative:right-margin-area;mso-position-vertical:absolute;mso-position-vertical-relative:text" o:gfxdata="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" strokecolor="#4472c4 [3204]" strokeweight=".5pt">
                 <v:stroke endarrow="block" joinstyle="miter"/>
                 <w10:wrap anchorx="margin"/>
               </v:shape>
@@ -3971,7 +4094,7 @@
           </mc:Choice>
           <mc:Fallback>
             <w:pict>
-              <v:shape w14:anchorId="6C3793FB" id="Straight Arrow Connector 10" o:spid="_x0000_s1026" type="#_x0000_t32" style="position:absolute;margin-left:0;margin-top:55.5pt;width:48pt;height:0;flip:x;z-index:251668480;visibility:visible;mso-wrap-style:square;mso-width-percent:0;mso-height-percent:0;mso-wrap-distance-left:9pt;mso-wrap-distance-top:0;mso-wrap-distance-right:9pt;mso-wrap-distance-bottom:0;mso-position-horizontal:left;mso-position-horizontal-relative:right-margin-area;mso-position-vertical:absolute;mso-position-vertical-relative:text;mso-width-percent:0;mso-height-percent:0;mso-width-relative:margin;mso-height-relative:margin" o:gfxdata="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" strokecolor="#4472c4 [3204]" strokeweight=".5pt">
+              <v:shape w14:anchorId="6B6F4FCF" id="Straight Arrow Connector 10" o:spid="_x0000_s1026" type="#_x0000_t32" style="position:absolute;margin-left:0;margin-top:55.5pt;width:48pt;height:0;flip:x;z-index:251668480;visibility:visible;mso-wrap-style:square;mso-width-percent:0;mso-height-percent:0;mso-wrap-distance-left:9pt;mso-wrap-distance-top:0;mso-wrap-distance-right:9pt;mso-wrap-distance-bottom:0;mso-position-horizontal:left;mso-position-horizontal-relative:right-margin-area;mso-position-vertical:absolute;mso-position-vertical-relative:text;mso-width-percent:0;mso-height-percent:0;mso-width-relative:margin;mso-height-relative:margin" o:gfxdata="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" strokecolor="#4472c4 [3204]" strokeweight=".5pt">
                 <v:stroke endarrow="block" joinstyle="miter"/>
                 <w10:wrap anchorx="margin"/>
               </v:shape>
@@ -4038,7 +4161,7 @@
           </mc:Choice>
           <mc:Fallback>
             <w:pict>
-              <v:shape w14:anchorId="39A426C1" id="Straight Arrow Connector 11" o:spid="_x0000_s1026" type="#_x0000_t32" style="position:absolute;margin-left:0;margin-top:69.7pt;width:48pt;height:0;flip:x;z-index:251670528;visibility:visible;mso-wrap-style:square;mso-wrap-distance-left:9pt;mso-wrap-distance-top:0;mso-wrap-distance-right:9pt;mso-wrap-distance-bottom:0;mso-position-horizontal:left;mso-position-horizontal-relative:right-margin-area;mso-position-vertical:absolute;mso-position-vertical-relative:text" o:gfxdata="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" strokecolor="#4472c4 [3204]" strokeweight=".5pt">
+              <v:shape w14:anchorId="5A6A9129" id="Straight Arrow Connector 11" o:spid="_x0000_s1026" type="#_x0000_t32" style="position:absolute;margin-left:0;margin-top:69.7pt;width:48pt;height:0;flip:x;z-index:251670528;visibility:visible;mso-wrap-style:square;mso-wrap-distance-left:9pt;mso-wrap-distance-top:0;mso-wrap-distance-right:9pt;mso-wrap-distance-bottom:0;mso-position-horizontal:left;mso-position-horizontal-relative:right-margin-area;mso-position-vertical:absolute;mso-position-vertical-relative:text" o:gfxdata="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" strokecolor="#4472c4 [3204]" strokeweight=".5pt">
                 <v:stroke endarrow="block" joinstyle="miter"/>
                 <w10:wrap anchorx="margin"/>
               </v:shape>
@@ -4084,7 +4207,7 @@
                     </pic:cNvPicPr>
                   </pic:nvPicPr>
                   <pic:blipFill>
-                    <a:blip r:embed="rId15" cstate="print">
+                    <a:blip r:embed="rId18" cstate="print">
                       <a:extLst>
                         <a:ext uri="{28A0092B-C50C-407E-A947-70E740481C1C}">
                           <a14:useLocalDpi xmlns:a14="http://schemas.microsoft.com/office/drawing/2010/main" val="0"/>
@@ -4156,7 +4279,6 @@
           <w:numId w:val="7"/>
         </w:numPr>
       </w:pPr>
-      <w:bookmarkStart w:id="9" w:name="_Toc62127610"/>
       <w:r>
         <w:t>M</w:t>
       </w:r>
@@ -4188,7 +4310,13 @@
         <w:t xml:space="preserve">itle(s), </w:t>
       </w:r>
       <w:r>
-        <w:t>recorded data, requirements, remarks.</w:t>
+        <w:t>recorded data, requirements,</w:t>
+      </w:r>
+      <w:r>
+        <w:t xml:space="preserve"> </w:t>
+      </w:r>
+      <w:r>
+        <w:t>remarks.</w:t>
       </w:r>
     </w:p>
     <w:p>
@@ -4200,6 +4328,7 @@
           <w:szCs w:val="28"/>
         </w:rPr>
       </w:pPr>
+      <w:bookmarkStart w:id="9" w:name="_Toc62134969"/>
       <w:r>
         <w:rPr>
           <w:sz w:val="28"/>
@@ -4211,6 +4340,254 @@
     </w:p>
     <w:p>
       <w:pPr>
+        <w:pStyle w:val="ListParagraph"/>
+        <w:numPr>
+          <w:ilvl w:val="0"/>
+          <w:numId w:val="7"/>
+        </w:numPr>
+      </w:pPr>
+      <w:r>
+        <w:t>Replace default “Hole Structure #” with actual structure title.</w:t>
+      </w:r>
+    </w:p>
+    <w:p>
+      <w:pPr>
+        <w:pStyle w:val="ListParagraph"/>
+        <w:numPr>
+          <w:ilvl w:val="0"/>
+          <w:numId w:val="7"/>
+        </w:numPr>
+      </w:pPr>
+      <w:r>
+        <w:t>Required format:</w:t>
+      </w:r>
+    </w:p>
+    <w:p>
+      <w:pPr>
+        <w:pStyle w:val="ListParagraph"/>
+        <w:numPr>
+          <w:ilvl w:val="1"/>
+          <w:numId w:val="7"/>
+        </w:numPr>
+      </w:pPr>
+      <w:r>
+        <w:t>ex:</w:t>
+      </w:r>
+      <w:r>
+        <w:tab/>
+      </w:r>
+      <w:r>
+        <w:rPr>
+          <w:highlight w:val="yellow"/>
+        </w:rPr>
+        <w:t>B1cpn; Blind Vias; #1-3, 4-6</w:t>
+      </w:r>
+      <w:r>
+        <w:rPr>
+          <w:highlight w:val="yellow"/>
+        </w:rPr>
+        <w:t>;</w:t>
+      </w:r>
+      <w:r>
+        <w:rPr>
+          <w:highlight w:val="yellow"/>
+        </w:rPr>
+        <w:t xml:space="preserve"> X-di</w:t>
+      </w:r>
+    </w:p>
+    <w:p>
+      <w:pPr>
+        <w:pStyle w:val="ListParagraph"/>
+        <w:numPr>
+          <w:ilvl w:val="1"/>
+          <w:numId w:val="7"/>
+        </w:numPr>
+      </w:pPr>
+      <w:r>
+        <w:t>Each section of the complete structure title must be separated with a semicolon ‘;’.</w:t>
+      </w:r>
+    </w:p>
+    <w:p>
+      <w:pPr>
+        <w:pStyle w:val="ListParagraph"/>
+        <w:numPr>
+          <w:ilvl w:val="1"/>
+          <w:numId w:val="7"/>
+        </w:numPr>
+      </w:pPr>
+      <w:r>
+        <w:t>Second part of the structure title must be the type of hole.</w:t>
+      </w:r>
+    </w:p>
+    <w:p>
+      <w:pPr>
+        <w:pStyle w:val="ListParagraph"/>
+        <w:numPr>
+          <w:ilvl w:val="2"/>
+          <w:numId w:val="7"/>
+        </w:numPr>
+      </w:pPr>
+      <w:r>
+        <w:t xml:space="preserve">As in the previous example: </w:t>
+      </w:r>
+      <w:r>
+        <w:rPr>
+          <w:highlight w:val="yellow"/>
+        </w:rPr>
+        <w:t>Blind Vias</w:t>
+      </w:r>
+    </w:p>
+    <w:p>
+      <w:pPr>
+        <w:pStyle w:val="ListParagraph"/>
+        <w:numPr>
+          <w:ilvl w:val="3"/>
+          <w:numId w:val="7"/>
+        </w:numPr>
+      </w:pPr>
+      <w:r>
+        <w:t>This is needed to corelate specific requirements to set structures (more info in requirement section).</w:t>
+      </w:r>
+    </w:p>
+    <w:p>
+      <w:pPr>
+        <w:pStyle w:val="ListParagraph"/>
+        <w:numPr>
+          <w:ilvl w:val="0"/>
+          <w:numId w:val="7"/>
+        </w:numPr>
+      </w:pPr>
+      <w:r>
+        <w:t>The two buttons, ‘minus’ and ‘plus’, are to add/remove structure titles from the recorded data section. Only the top structure title has the buttons.</w:t>
+      </w:r>
+    </w:p>
+    <w:p>
+      <w:pPr>
+        <w:pStyle w:val="ListParagraph"/>
+        <w:numPr>
+          <w:ilvl w:val="1"/>
+          <w:numId w:val="7"/>
+        </w:numPr>
+      </w:pPr>
+      <w:r>
+        <w:t xml:space="preserve">Clicking the </w:t>
+      </w:r>
+      <w:r>
+        <w:t>add</w:t>
+      </w:r>
+      <w:r>
+        <w:t xml:space="preserve"> button will add and new structure section underneath the last row of the currently last structure section followed by one blank row for recorded data.</w:t>
+      </w:r>
+    </w:p>
+    <w:p>
+      <w:pPr>
+        <w:pStyle w:val="ListParagraph"/>
+        <w:numPr>
+          <w:ilvl w:val="1"/>
+          <w:numId w:val="7"/>
+        </w:numPr>
+      </w:pPr>
+      <w:r>
+        <w:t>Clicking the remove button removes sections from the bottom up.</w:t>
+      </w:r>
+    </w:p>
+    <w:p>
+      <w:pPr>
+        <w:pStyle w:val="ListParagraph"/>
+        <w:numPr>
+          <w:ilvl w:val="2"/>
+          <w:numId w:val="7"/>
+        </w:numPr>
+      </w:pPr>
+      <w:r>
+        <w:rPr>
+          <w:b/>
+          <w:bCs/>
+          <w:color w:val="FF0000"/>
+        </w:rPr>
+        <w:t>NOTE</w:t>
+      </w:r>
+      <w:r>
+        <w:rPr>
+          <w:color w:val="FF0000"/>
+        </w:rPr>
+        <w:t>: This will completely (irreversibly) remove the currently last structure section along with any recorded data for that section with it.</w:t>
+      </w:r>
+    </w:p>
+    <w:p>
+      <w:pPr>
+        <w:pStyle w:val="ListParagraph"/>
+        <w:numPr>
+          <w:ilvl w:val="0"/>
+          <w:numId w:val="7"/>
+        </w:numPr>
+      </w:pPr>
+      <w:r>
+        <w:lastRenderedPageBreak/>
+        <w:t>If there are multiple structures, you can add as many sections as needed, enter all the serial numbers and locations for the first one, right click the structure title add button and select “Set to each structure.”</w:t>
+      </w:r>
+    </w:p>
+    <w:p>
+      <w:pPr>
+        <w:pStyle w:val="ListParagraph"/>
+        <w:numPr>
+          <w:ilvl w:val="1"/>
+          <w:numId w:val="7"/>
+        </w:numPr>
+      </w:pPr>
+      <w:r>
+        <w:t>This will duplicate the complete section for the first structure and auto generate and auto fill the remaining structure sections to match the first.</w:t>
+      </w:r>
+    </w:p>
+    <w:p>
+      <w:pPr>
+        <w:pStyle w:val="ListParagraph"/>
+        <w:numPr>
+          <w:ilvl w:val="1"/>
+          <w:numId w:val="7"/>
+        </w:numPr>
+      </w:pPr>
+      <w:r>
+        <w:t>You will be prompted with a warning question about continuing.</w:t>
+      </w:r>
+    </w:p>
+    <w:p>
+      <w:pPr>
+        <w:pStyle w:val="ListParagraph"/>
+        <w:numPr>
+          <w:ilvl w:val="2"/>
+          <w:numId w:val="7"/>
+        </w:numPr>
+      </w:pPr>
+      <w:r>
+        <w:t>If you select ‘Yes’ the process will continue, if you select ‘No’ you will return as you were.</w:t>
+      </w:r>
+    </w:p>
+    <w:p>
+      <w:pPr>
+        <w:pStyle w:val="ListParagraph"/>
+        <w:numPr>
+          <w:ilvl w:val="3"/>
+          <w:numId w:val="7"/>
+        </w:numPr>
+      </w:pPr>
+      <w:r>
+        <w:rPr>
+          <w:b/>
+          <w:bCs/>
+          <w:color w:val="FF0000"/>
+        </w:rPr>
+        <w:t>NOTE</w:t>
+      </w:r>
+      <w:r>
+        <w:rPr>
+          <w:color w:val="FF0000"/>
+        </w:rPr>
+        <w:t>: Selecting ‘Yes’ will overwrite any recorded data you have outside of the first structure section.</w:t>
+      </w:r>
+    </w:p>
+    <w:p>
+      <w:pPr>
         <w:pStyle w:val="Heading2"/>
         <w:spacing w:line="360" w:lineRule="auto"/>
         <w:rPr>
@@ -4218,7 +4595,7 @@
           <w:szCs w:val="28"/>
         </w:rPr>
       </w:pPr>
-      <w:bookmarkStart w:id="10" w:name="_Toc62127611"/>
+      <w:bookmarkStart w:id="10" w:name="_Toc62134970"/>
       <w:r>
         <w:rPr>
           <w:sz w:val="28"/>
@@ -4230,6 +4607,15 @@
     </w:p>
     <w:p>
       <w:pPr>
+        <w:pStyle w:val="ListParagraph"/>
+        <w:numPr>
+          <w:ilvl w:val="0"/>
+          <w:numId w:val="7"/>
+        </w:numPr>
+      </w:pPr>
+    </w:p>
+    <w:p>
+      <w:pPr>
         <w:pStyle w:val="Heading2"/>
         <w:spacing w:line="360" w:lineRule="auto"/>
         <w:rPr>
@@ -4237,7 +4623,7 @@
           <w:szCs w:val="28"/>
         </w:rPr>
       </w:pPr>
-      <w:bookmarkStart w:id="11" w:name="_Toc62127612"/>
+      <w:bookmarkStart w:id="11" w:name="_Toc62134971"/>
       <w:r>
         <w:rPr>
           <w:sz w:val="28"/>
@@ -4249,6 +4635,15 @@
     </w:p>
     <w:p>
       <w:pPr>
+        <w:pStyle w:val="ListParagraph"/>
+        <w:numPr>
+          <w:ilvl w:val="0"/>
+          <w:numId w:val="7"/>
+        </w:numPr>
+      </w:pPr>
+    </w:p>
+    <w:p>
+      <w:pPr>
         <w:pStyle w:val="Heading2"/>
         <w:spacing w:line="360" w:lineRule="auto"/>
         <w:rPr>
@@ -4256,7 +4651,7 @@
           <w:szCs w:val="28"/>
         </w:rPr>
       </w:pPr>
-      <w:bookmarkStart w:id="12" w:name="_Toc62127613"/>
+      <w:bookmarkStart w:id="12" w:name="_Toc62134972"/>
       <w:r>
         <w:rPr>
           <w:sz w:val="28"/>
@@ -4268,13 +4663,23 @@
     </w:p>
     <w:p>
       <w:pPr>
+        <w:pStyle w:val="ListParagraph"/>
+        <w:numPr>
+          <w:ilvl w:val="0"/>
+          <w:numId w:val="7"/>
+        </w:numPr>
+      </w:pPr>
+    </w:p>
+    <w:p>
+      <w:pPr>
         <w:pStyle w:val="Heading2"/>
+        <w:spacing w:line="360" w:lineRule="auto"/>
         <w:rPr>
           <w:sz w:val="28"/>
           <w:szCs w:val="28"/>
         </w:rPr>
       </w:pPr>
-      <w:bookmarkStart w:id="13" w:name="_Toc62127614"/>
+      <w:bookmarkStart w:id="13" w:name="_Toc62134973"/>
       <w:r>
         <w:rPr>
           <w:sz w:val="28"/>
@@ -4286,6 +4691,15 @@
     </w:p>
     <w:p>
       <w:pPr>
+        <w:pStyle w:val="ListParagraph"/>
+        <w:numPr>
+          <w:ilvl w:val="0"/>
+          <w:numId w:val="7"/>
+        </w:numPr>
+      </w:pPr>
+    </w:p>
+    <w:p>
+      <w:pPr>
         <w:pStyle w:val="Heading1"/>
         <w:spacing w:line="360" w:lineRule="auto"/>
         <w:rPr>
@@ -4293,7 +4707,7 @@
           <w:szCs w:val="36"/>
         </w:rPr>
       </w:pPr>
-      <w:bookmarkStart w:id="14" w:name="_Toc62127615"/>
+      <w:bookmarkStart w:id="14" w:name="_Toc62134974"/>
       <w:r>
         <w:rPr>
           <w:sz w:val="36"/>
@@ -4312,7 +4726,7 @@
           <w:szCs w:val="28"/>
         </w:rPr>
       </w:pPr>
-      <w:bookmarkStart w:id="15" w:name="_Toc62127616"/>
+      <w:bookmarkStart w:id="15" w:name="_Toc62134975"/>
       <w:r>
         <w:rPr>
           <w:sz w:val="28"/>
@@ -4331,7 +4745,7 @@
           <w:szCs w:val="28"/>
         </w:rPr>
       </w:pPr>
-      <w:bookmarkStart w:id="16" w:name="_Toc62127617"/>
+      <w:bookmarkStart w:id="16" w:name="_Toc62134976"/>
       <w:r>
         <w:rPr>
           <w:sz w:val="28"/>
@@ -4350,7 +4764,7 @@
           <w:szCs w:val="28"/>
         </w:rPr>
       </w:pPr>
-      <w:bookmarkStart w:id="17" w:name="_Toc62127618"/>
+      <w:bookmarkStart w:id="17" w:name="_Toc62134977"/>
       <w:r>
         <w:rPr>
           <w:sz w:val="28"/>
@@ -4369,7 +4783,7 @@
           <w:szCs w:val="28"/>
         </w:rPr>
       </w:pPr>
-      <w:bookmarkStart w:id="18" w:name="_Toc62127619"/>
+      <w:bookmarkStart w:id="18" w:name="_Toc62134978"/>
       <w:r>
         <w:rPr>
           <w:sz w:val="28"/>
@@ -4388,7 +4802,7 @@
           <w:szCs w:val="28"/>
         </w:rPr>
       </w:pPr>
-      <w:bookmarkStart w:id="19" w:name="_Toc62127620"/>
+      <w:bookmarkStart w:id="19" w:name="_Toc62134979"/>
       <w:r>
         <w:rPr>
           <w:sz w:val="28"/>
@@ -4407,7 +4821,7 @@
           <w:szCs w:val="28"/>
         </w:rPr>
       </w:pPr>
-      <w:bookmarkStart w:id="20" w:name="_Toc62127621"/>
+      <w:bookmarkStart w:id="20" w:name="_Toc62134980"/>
       <w:r>
         <w:rPr>
           <w:sz w:val="28"/>
@@ -4425,7 +4839,7 @@
           <w:szCs w:val="28"/>
         </w:rPr>
       </w:pPr>
-      <w:bookmarkStart w:id="21" w:name="_Toc62127622"/>
+      <w:bookmarkStart w:id="21" w:name="_Toc62134981"/>
       <w:r>
         <w:rPr>
           <w:sz w:val="28"/>
@@ -4435,16 +4849,8 @@
       </w:r>
       <w:bookmarkEnd w:id="21"/>
     </w:p>
-    <w:p>
-      <w:pPr>
-        <w:pStyle w:val="Heading2"/>
-        <w:rPr>
-          <w:sz w:val="28"/>
-          <w:szCs w:val="28"/>
-        </w:rPr>
-      </w:pPr>
-    </w:p>
     <w:sectPr>
+      <w:footerReference w:type="default" r:id="rId19"/>
       <w:pgSz w:w="12240" w:h="15840"/>
       <w:pgMar w:top="1440" w:right="1440" w:bottom="1440" w:left="1440" w:header="720" w:footer="720" w:gutter="0"/>
       <w:pgNumType w:start="0"/>
@@ -4454,6 +4860,109 @@
     </w:sectPr>
   </w:body>
 </w:document>
+</file>
+
+<file path=word/endnotes.xml><?xml version="1.0" encoding="utf-8"?>
+<w:endnotes xmlns:wpc="http://schemas.microsoft.com/office/word/2010/wordprocessingCanvas" xmlns:cx="http://schemas.microsoft.com/office/drawing/2014/chartex" xmlns:cx1="http://schemas.microsoft.com/office/drawing/2015/9/8/chartex" xmlns:cx2="http://schemas.microsoft.com/office/drawing/2015/10/21/chartex" xmlns:cx3="http://schemas.microsoft.com/office/drawing/2016/5/9/chartex" xmlns:cx4="http://schemas.microsoft.com/office/drawing/2016/5/10/chartex" xmlns:cx5="http://schemas.microsoft.com/office/drawing/2016/5/11/chartex" xmlns:cx6="http://schemas.microsoft.com/office/drawing/2016/5/12/chartex" xmlns:cx7="http://schemas.microsoft.com/office/drawing/2016/5/13/chartex" xmlns:cx8="http://schemas.microsoft.com/office/drawing/2016/5/14/chartex" xmlns:mc="http://schemas.openxmlformats.org/markup-compatibility/2006" xmlns:aink="http://schemas.microsoft.com/office/drawing/2016/ink" xmlns:am3d="http://schemas.microsoft.com/office/drawing/2017/model3d" xmlns:o="urn:schemas-microsoft-com:office:office" xmlns:r="http://schemas.openxmlformats.org/officeDocument/2006/relationships" xmlns:m="http://schemas.openxmlformats.org/officeDocument/2006/math" xmlns:v="urn:schemas-microsoft-com:vml" xmlns:wp14="http://schemas.microsoft.com/office/word/2010/wordprocessingDrawing" xmlns:wp="http://schemas.openxmlformats.org/drawingml/2006/wordprocessingDrawing" xmlns:w10="urn:schemas-microsoft-com:office:word" xmlns:w="http://schemas.openxmlformats.org/wordprocessingml/2006/main" xmlns:w14="http://schemas.microsoft.com/office/word/2010/wordml" xmlns:w15="http://schemas.microsoft.com/office/word/2012/wordml" xmlns:w16cex="http://schemas.microsoft.com/office/word/2018/wordml/cex" xmlns:w16cid="http://schemas.microsoft.com/office/word/2016/wordml/cid" xmlns:w16="http://schemas.microsoft.com/office/word/2018/wordml" xmlns:w16se="http://schemas.microsoft.com/office/word/2015/wordml/symex" xmlns:wpg="http://schemas.microsoft.com/office/word/2010/wordprocessingGroup" xmlns:wpi="http://schemas.microsoft.com/office/word/2010/wordprocessingInk" xmlns:wne="http://schemas.microsoft.com/office/word/2006/wordml" xmlns:wps="http://schemas.microsoft.com/office/word/2010/wordprocessingShape" mc:Ignorable="w14 w15 w16se w16cid w16 w16cex wp14">
+  <w:endnote w:type="separator" w:id="-1">
+    <w:p>
+      <w:pPr>
+        <w:spacing w:after="0" w:line="240" w:lineRule="auto"/>
+      </w:pPr>
+      <w:r>
+        <w:separator/>
+      </w:r>
+    </w:p>
+  </w:endnote>
+  <w:endnote w:type="continuationSeparator" w:id="0">
+    <w:p>
+      <w:pPr>
+        <w:spacing w:after="0" w:line="240" w:lineRule="auto"/>
+      </w:pPr>
+      <w:r>
+        <w:continuationSeparator/>
+      </w:r>
+    </w:p>
+  </w:endnote>
+</w:endnotes>
+</file>
+
+<file path=word/footer1.xml><?xml version="1.0" encoding="utf-8"?>
+<w:ftr xmlns:wpc="http://schemas.microsoft.com/office/word/2010/wordprocessingCanvas" xmlns:cx="http://schemas.microsoft.com/office/drawing/2014/chartex" xmlns:cx1="http://schemas.microsoft.com/office/drawing/2015/9/8/chartex" xmlns:cx2="http://schemas.microsoft.com/office/drawing/2015/10/21/chartex" xmlns:cx3="http://schemas.microsoft.com/office/drawing/2016/5/9/chartex" xmlns:cx4="http://schemas.microsoft.com/office/drawing/2016/5/10/chartex" xmlns:cx5="http://schemas.microsoft.com/office/drawing/2016/5/11/chartex" xmlns:cx6="http://schemas.microsoft.com/office/drawing/2016/5/12/chartex" xmlns:cx7="http://schemas.microsoft.com/office/drawing/2016/5/13/chartex" xmlns:cx8="http://schemas.microsoft.com/office/drawing/2016/5/14/chartex" xmlns:mc="http://schemas.openxmlformats.org/markup-compatibility/2006" xmlns:aink="http://schemas.microsoft.com/office/drawing/2016/ink" xmlns:am3d="http://schemas.microsoft.com/office/drawing/2017/model3d" xmlns:o="urn:schemas-microsoft-com:office:office" xmlns:r="http://schemas.openxmlformats.org/officeDocument/2006/relationships" xmlns:m="http://schemas.openxmlformats.org/officeDocument/2006/math" xmlns:v="urn:schemas-microsoft-com:vml" xmlns:wp14="http://schemas.microsoft.com/office/word/2010/wordprocessingDrawing" xmlns:wp="http://schemas.openxmlformats.org/drawingml/2006/wordprocessingDrawing" xmlns:w10="urn:schemas-microsoft-com:office:word" xmlns:w="http://schemas.openxmlformats.org/wordprocessingml/2006/main" xmlns:w14="http://schemas.microsoft.com/office/word/2010/wordml" xmlns:w15="http://schemas.microsoft.com/office/word/2012/wordml" xmlns:w16cex="http://schemas.microsoft.com/office/word/2018/wordml/cex" xmlns:w16cid="http://schemas.microsoft.com/office/word/2016/wordml/cid" xmlns:w16="http://schemas.microsoft.com/office/word/2018/wordml" xmlns:w16se="http://schemas.microsoft.com/office/word/2015/wordml/symex" xmlns:wpg="http://schemas.microsoft.com/office/word/2010/wordprocessingGroup" xmlns:wpi="http://schemas.microsoft.com/office/word/2010/wordprocessingInk" xmlns:wne="http://schemas.microsoft.com/office/word/2006/wordml" xmlns:wps="http://schemas.microsoft.com/office/word/2010/wordprocessingShape" mc:Ignorable="w14 w15 w16se w16cid w16 w16cex wp14">
+  <w:sdt>
+    <w:sdtPr>
+      <w:id w:val="-985390473"/>
+      <w:docPartObj>
+        <w:docPartGallery w:val="Page Numbers (Bottom of Page)"/>
+        <w:docPartUnique/>
+      </w:docPartObj>
+    </w:sdtPr>
+    <w:sdtEndPr>
+      <w:rPr>
+        <w:noProof/>
+      </w:rPr>
+    </w:sdtEndPr>
+    <w:sdtContent>
+      <w:p>
+        <w:pPr>
+          <w:pStyle w:val="Footer"/>
+          <w:jc w:val="right"/>
+        </w:pPr>
+        <w:r>
+          <w:fldChar w:fldCharType="begin"/>
+        </w:r>
+        <w:r>
+          <w:instrText xml:space="preserve"> PAGE   \* MERGEFORMAT </w:instrText>
+        </w:r>
+        <w:r>
+          <w:fldChar w:fldCharType="separate"/>
+        </w:r>
+        <w:r>
+          <w:rPr>
+            <w:noProof/>
+          </w:rPr>
+          <w:t>2</w:t>
+        </w:r>
+        <w:r>
+          <w:rPr>
+            <w:noProof/>
+          </w:rPr>
+          <w:fldChar w:fldCharType="end"/>
+        </w:r>
+      </w:p>
+    </w:sdtContent>
+  </w:sdt>
+  <w:p>
+    <w:pPr>
+      <w:pStyle w:val="Footer"/>
+    </w:pPr>
+  </w:p>
+</w:ftr>
+</file>
+
+<file path=word/footnotes.xml><?xml version="1.0" encoding="utf-8"?>
+<w:footnotes xmlns:wpc="http://schemas.microsoft.com/office/word/2010/wordprocessingCanvas" xmlns:cx="http://schemas.microsoft.com/office/drawing/2014/chartex" xmlns:cx1="http://schemas.microsoft.com/office/drawing/2015/9/8/chartex" xmlns:cx2="http://schemas.microsoft.com/office/drawing/2015/10/21/chartex" xmlns:cx3="http://schemas.microsoft.com/office/drawing/2016/5/9/chartex" xmlns:cx4="http://schemas.microsoft.com/office/drawing/2016/5/10/chartex" xmlns:cx5="http://schemas.microsoft.com/office/drawing/2016/5/11/chartex" xmlns:cx6="http://schemas.microsoft.com/office/drawing/2016/5/12/chartex" xmlns:cx7="http://schemas.microsoft.com/office/drawing/2016/5/13/chartex" xmlns:cx8="http://schemas.microsoft.com/office/drawing/2016/5/14/chartex" xmlns:mc="http://schemas.openxmlformats.org/markup-compatibility/2006" xmlns:aink="http://schemas.microsoft.com/office/drawing/2016/ink" xmlns:am3d="http://schemas.microsoft.com/office/drawing/2017/model3d" xmlns:o="urn:schemas-microsoft-com:office:office" xmlns:r="http://schemas.openxmlformats.org/officeDocument/2006/relationships" xmlns:m="http://schemas.openxmlformats.org/officeDocument/2006/math" xmlns:v="urn:schemas-microsoft-com:vml" xmlns:wp14="http://schemas.microsoft.com/office/word/2010/wordprocessingDrawing" xmlns:wp="http://schemas.openxmlformats.org/drawingml/2006/wordprocessingDrawing" xmlns:w10="urn:schemas-microsoft-com:office:word" xmlns:w="http://schemas.openxmlformats.org/wordprocessingml/2006/main" xmlns:w14="http://schemas.microsoft.com/office/word/2010/wordml" xmlns:w15="http://schemas.microsoft.com/office/word/2012/wordml" xmlns:w16cex="http://schemas.microsoft.com/office/word/2018/wordml/cex" xmlns:w16cid="http://schemas.microsoft.com/office/word/2016/wordml/cid" xmlns:w16="http://schemas.microsoft.com/office/word/2018/wordml" xmlns:w16se="http://schemas.microsoft.com/office/word/2015/wordml/symex" xmlns:wpg="http://schemas.microsoft.com/office/word/2010/wordprocessingGroup" xmlns:wpi="http://schemas.microsoft.com/office/word/2010/wordprocessingInk" xmlns:wne="http://schemas.microsoft.com/office/word/2006/wordml" xmlns:wps="http://schemas.microsoft.com/office/word/2010/wordprocessingShape" mc:Ignorable="w14 w15 w16se w16cid w16 w16cex wp14">
+  <w:footnote w:type="separator" w:id="-1">
+    <w:p>
+      <w:pPr>
+        <w:spacing w:after="0" w:line="240" w:lineRule="auto"/>
+      </w:pPr>
+      <w:r>
+        <w:separator/>
+      </w:r>
+    </w:p>
+  </w:footnote>
+  <w:footnote w:type="continuationSeparator" w:id="0">
+    <w:p>
+      <w:pPr>
+        <w:spacing w:after="0" w:line="240" w:lineRule="auto"/>
+      </w:pPr>
+      <w:r>
+        <w:continuationSeparator/>
+      </w:r>
+    </w:p>
+  </w:footnote>
+</w:footnotes>
 </file>
 
 <file path=word/numbering.xml><?xml version="1.0" encoding="utf-8"?>
@@ -4687,7 +5196,7 @@
   <w:abstractNum w:abstractNumId="2" w15:restartNumberingAfterBreak="0">
     <w:nsid w:val="2E8B45F7"/>
     <w:multiLevelType w:val="hybridMultilevel"/>
-    <w:tmpl w:val="BD0649A2"/>
+    <w:tmpl w:val="F79827D6"/>
     <w:lvl w:ilvl="0" w:tplc="04090001">
       <w:start w:val="1"/>
       <w:numFmt w:val="bullet"/>
@@ -4712,7 +5221,7 @@
         <w:rFonts w:ascii="Courier New" w:hAnsi="Courier New" w:cs="Courier New" w:hint="default"/>
       </w:rPr>
     </w:lvl>
-    <w:lvl w:ilvl="2" w:tplc="04090005" w:tentative="1">
+    <w:lvl w:ilvl="2" w:tplc="04090005">
       <w:start w:val="1"/>
       <w:numFmt w:val="bullet"/>
       <w:lvlText w:val=""/>
@@ -4724,7 +5233,7 @@
         <w:rFonts w:ascii="Wingdings" w:hAnsi="Wingdings" w:hint="default"/>
       </w:rPr>
     </w:lvl>
-    <w:lvl w:ilvl="3" w:tplc="04090001" w:tentative="1">
+    <w:lvl w:ilvl="3" w:tplc="04090001">
       <w:start w:val="1"/>
       <w:numFmt w:val="bullet"/>
       <w:lvlText w:val=""/>
@@ -5884,6 +6393,50 @@
       <w:u w:val="single"/>
     </w:rPr>
   </w:style>
+  <w:style w:type="paragraph" w:styleId="Header">
+    <w:name w:val="header"/>
+    <w:basedOn w:val="Normal"/>
+    <w:link w:val="HeaderChar"/>
+    <w:uiPriority w:val="99"/>
+    <w:unhideWhenUsed/>
+    <w:rsid w:val="0003635A"/>
+    <w:pPr>
+      <w:tabs>
+        <w:tab w:val="center" w:pos="4680"/>
+        <w:tab w:val="right" w:pos="9360"/>
+      </w:tabs>
+      <w:spacing w:after="0" w:line="240" w:lineRule="auto"/>
+    </w:pPr>
+  </w:style>
+  <w:style w:type="character" w:customStyle="1" w:styleId="HeaderChar">
+    <w:name w:val="Header Char"/>
+    <w:basedOn w:val="DefaultParagraphFont"/>
+    <w:link w:val="Header"/>
+    <w:uiPriority w:val="99"/>
+    <w:rsid w:val="0003635A"/>
+  </w:style>
+  <w:style w:type="paragraph" w:styleId="Footer">
+    <w:name w:val="footer"/>
+    <w:basedOn w:val="Normal"/>
+    <w:link w:val="FooterChar"/>
+    <w:uiPriority w:val="99"/>
+    <w:unhideWhenUsed/>
+    <w:rsid w:val="0003635A"/>
+    <w:pPr>
+      <w:tabs>
+        <w:tab w:val="center" w:pos="4680"/>
+        <w:tab w:val="right" w:pos="9360"/>
+      </w:tabs>
+      <w:spacing w:after="0" w:line="240" w:lineRule="auto"/>
+    </w:pPr>
+  </w:style>
+  <w:style w:type="character" w:customStyle="1" w:styleId="FooterChar">
+    <w:name w:val="Footer Char"/>
+    <w:basedOn w:val="DefaultParagraphFont"/>
+    <w:link w:val="Footer"/>
+    <w:uiPriority w:val="99"/>
+    <w:rsid w:val="0003635A"/>
+  </w:style>
 </w:styles>
 </file>
 

</xml_diff>

<commit_message>
Reformats to include Examination section. Adds info to Recorded Data and Measurements sections
</commit_message>
<xml_diff>
--- a/PTL-Digital-Datasheet-Documentation.docx
+++ b/PTL-Digital-Datasheet-Documentation.docx
@@ -1063,7 +1063,7 @@
           <w:r>
             <w:fldChar w:fldCharType="separate"/>
           </w:r>
-          <w:hyperlink w:anchor="_Toc62134960" w:history="1">
+          <w:hyperlink w:anchor="_Toc62139404" w:history="1">
             <w:r>
               <w:rPr>
                 <w:rStyle w:val="Hyperlink"/>
@@ -1090,7 +1090,7 @@
                 <w:noProof/>
                 <w:webHidden/>
               </w:rPr>
-              <w:instrText xml:space="preserve"> PAGEREF _Toc62134960 \h </w:instrText>
+              <w:instrText xml:space="preserve"> PAGEREF _Toc62139404 \h </w:instrText>
             </w:r>
             <w:r>
               <w:rPr>
@@ -1132,7 +1132,7 @@
               <w:noProof/>
             </w:rPr>
           </w:pPr>
-          <w:hyperlink w:anchor="_Toc62134961" w:history="1">
+          <w:hyperlink w:anchor="_Toc62139405" w:history="1">
             <w:r>
               <w:rPr>
                 <w:rStyle w:val="Hyperlink"/>
@@ -1159,7 +1159,7 @@
                 <w:noProof/>
                 <w:webHidden/>
               </w:rPr>
-              <w:instrText xml:space="preserve"> PAGEREF _Toc62134961 \h </w:instrText>
+              <w:instrText xml:space="preserve"> PAGEREF _Toc62139405 \h </w:instrText>
             </w:r>
             <w:r>
               <w:rPr>
@@ -1201,7 +1201,7 @@
               <w:noProof/>
             </w:rPr>
           </w:pPr>
-          <w:hyperlink w:anchor="_Toc62134962" w:history="1">
+          <w:hyperlink w:anchor="_Toc62139406" w:history="1">
             <w:r>
               <w:rPr>
                 <w:rStyle w:val="Hyperlink"/>
@@ -1228,7 +1228,7 @@
                 <w:noProof/>
                 <w:webHidden/>
               </w:rPr>
-              <w:instrText xml:space="preserve"> PAGEREF _Toc62134962 \h </w:instrText>
+              <w:instrText xml:space="preserve"> PAGEREF _Toc62139406 \h </w:instrText>
             </w:r>
             <w:r>
               <w:rPr>
@@ -1270,7 +1270,7 @@
               <w:noProof/>
             </w:rPr>
           </w:pPr>
-          <w:hyperlink w:anchor="_Toc62134963" w:history="1">
+          <w:hyperlink w:anchor="_Toc62139407" w:history="1">
             <w:r>
               <w:rPr>
                 <w:rStyle w:val="Hyperlink"/>
@@ -1297,7 +1297,7 @@
                 <w:noProof/>
                 <w:webHidden/>
               </w:rPr>
-              <w:instrText xml:space="preserve"> PAGEREF _Toc62134963 \h </w:instrText>
+              <w:instrText xml:space="preserve"> PAGEREF _Toc62139407 \h </w:instrText>
             </w:r>
             <w:r>
               <w:rPr>
@@ -1339,7 +1339,7 @@
               <w:noProof/>
             </w:rPr>
           </w:pPr>
-          <w:hyperlink w:anchor="_Toc62134964" w:history="1">
+          <w:hyperlink w:anchor="_Toc62139408" w:history="1">
             <w:r>
               <w:rPr>
                 <w:rStyle w:val="Hyperlink"/>
@@ -1366,7 +1366,7 @@
                 <w:noProof/>
                 <w:webHidden/>
               </w:rPr>
-              <w:instrText xml:space="preserve"> PAGEREF _Toc62134964 \h </w:instrText>
+              <w:instrText xml:space="preserve"> PAGEREF _Toc62139408 \h </w:instrText>
             </w:r>
             <w:r>
               <w:rPr>
@@ -1408,7 +1408,7 @@
               <w:noProof/>
             </w:rPr>
           </w:pPr>
-          <w:hyperlink w:anchor="_Toc62134965" w:history="1">
+          <w:hyperlink w:anchor="_Toc62139409" w:history="1">
             <w:r>
               <w:rPr>
                 <w:rStyle w:val="Hyperlink"/>
@@ -1435,7 +1435,7 @@
                 <w:noProof/>
                 <w:webHidden/>
               </w:rPr>
-              <w:instrText xml:space="preserve"> PAGEREF _Toc62134965 \h </w:instrText>
+              <w:instrText xml:space="preserve"> PAGEREF _Toc62139409 \h </w:instrText>
             </w:r>
             <w:r>
               <w:rPr>
@@ -1477,7 +1477,7 @@
               <w:noProof/>
             </w:rPr>
           </w:pPr>
-          <w:hyperlink w:anchor="_Toc62134966" w:history="1">
+          <w:hyperlink w:anchor="_Toc62139410" w:history="1">
             <w:r>
               <w:rPr>
                 <w:rStyle w:val="Hyperlink"/>
@@ -1504,7 +1504,7 @@
                 <w:noProof/>
                 <w:webHidden/>
               </w:rPr>
-              <w:instrText xml:space="preserve"> PAGEREF _Toc62134966 \h </w:instrText>
+              <w:instrText xml:space="preserve"> PAGEREF _Toc62139410 \h </w:instrText>
             </w:r>
             <w:r>
               <w:rPr>
@@ -1546,7 +1546,7 @@
               <w:noProof/>
             </w:rPr>
           </w:pPr>
-          <w:hyperlink w:anchor="_Toc62134967" w:history="1">
+          <w:hyperlink w:anchor="_Toc62139411" w:history="1">
             <w:r>
               <w:rPr>
                 <w:rStyle w:val="Hyperlink"/>
@@ -1573,7 +1573,7 @@
                 <w:noProof/>
                 <w:webHidden/>
               </w:rPr>
-              <w:instrText xml:space="preserve"> PAGEREF _Toc62134967 \h </w:instrText>
+              <w:instrText xml:space="preserve"> PAGEREF _Toc62139411 \h </w:instrText>
             </w:r>
             <w:r>
               <w:rPr>
@@ -1615,13 +1615,13 @@
               <w:noProof/>
             </w:rPr>
           </w:pPr>
-          <w:hyperlink w:anchor="_Toc62134968" w:history="1">
+          <w:hyperlink w:anchor="_Toc62139412" w:history="1">
             <w:r>
               <w:rPr>
                 <w:rStyle w:val="Hyperlink"/>
                 <w:noProof/>
               </w:rPr>
-              <w:t>Measurement/Observation</w:t>
+              <w:t>Examination</w:t>
             </w:r>
             <w:r>
               <w:rPr>
@@ -1642,7 +1642,7 @@
                 <w:noProof/>
                 <w:webHidden/>
               </w:rPr>
-              <w:instrText xml:space="preserve"> PAGEREF _Toc62134968 \h </w:instrText>
+              <w:instrText xml:space="preserve"> PAGEREF _Toc62139412 \h </w:instrText>
             </w:r>
             <w:r>
               <w:rPr>
@@ -1684,7 +1684,7 @@
               <w:noProof/>
             </w:rPr>
           </w:pPr>
-          <w:hyperlink w:anchor="_Toc62134969" w:history="1">
+          <w:hyperlink w:anchor="_Toc62139413" w:history="1">
             <w:r>
               <w:rPr>
                 <w:rStyle w:val="Hyperlink"/>
@@ -1711,7 +1711,7 @@
                 <w:noProof/>
                 <w:webHidden/>
               </w:rPr>
-              <w:instrText xml:space="preserve"> PAGEREF _Toc62134969 \h </w:instrText>
+              <w:instrText xml:space="preserve"> PAGEREF _Toc62139413 \h </w:instrText>
             </w:r>
             <w:r>
               <w:rPr>
@@ -1753,12 +1753,80 @@
               <w:noProof/>
             </w:rPr>
           </w:pPr>
-          <w:hyperlink w:anchor="_Toc62134970" w:history="1">
+          <w:hyperlink w:anchor="_Toc62139414" w:history="1">
             <w:r>
               <w:rPr>
                 <w:rStyle w:val="Hyperlink"/>
                 <w:noProof/>
               </w:rPr>
+              <w:t>Recorded Data</w:t>
+            </w:r>
+            <w:r>
+              <w:rPr>
+                <w:noProof/>
+                <w:webHidden/>
+              </w:rPr>
+              <w:tab/>
+            </w:r>
+            <w:r>
+              <w:rPr>
+                <w:noProof/>
+                <w:webHidden/>
+              </w:rPr>
+              <w:fldChar w:fldCharType="begin"/>
+            </w:r>
+            <w:r>
+              <w:rPr>
+                <w:noProof/>
+                <w:webHidden/>
+              </w:rPr>
+              <w:instrText xml:space="preserve"> PAGEREF _Toc62139414 \h </w:instrText>
+            </w:r>
+            <w:r>
+              <w:rPr>
+                <w:noProof/>
+                <w:webHidden/>
+              </w:rPr>
+            </w:r>
+            <w:r>
+              <w:rPr>
+                <w:noProof/>
+                <w:webHidden/>
+              </w:rPr>
+              <w:fldChar w:fldCharType="separate"/>
+            </w:r>
+            <w:r>
+              <w:rPr>
+                <w:noProof/>
+                <w:webHidden/>
+              </w:rPr>
+              <w:t>7</w:t>
+            </w:r>
+            <w:r>
+              <w:rPr>
+                <w:noProof/>
+                <w:webHidden/>
+              </w:rPr>
+              <w:fldChar w:fldCharType="end"/>
+            </w:r>
+          </w:hyperlink>
+        </w:p>
+        <w:p>
+          <w:pPr>
+            <w:pStyle w:val="TOC3"/>
+            <w:tabs>
+              <w:tab w:val="right" w:leader="dot" w:pos="9350"/>
+            </w:tabs>
+            <w:rPr>
+              <w:noProof/>
+            </w:rPr>
+          </w:pPr>
+          <w:hyperlink w:anchor="_Toc62139415" w:history="1">
+            <w:r>
+              <w:rPr>
+                <w:rStyle w:val="Hyperlink"/>
+                <w:noProof/>
+              </w:rPr>
               <w:t>Measurements</w:t>
             </w:r>
             <w:r>
@@ -1780,7 +1848,75 @@
                 <w:noProof/>
                 <w:webHidden/>
               </w:rPr>
-              <w:instrText xml:space="preserve"> PAGEREF _Toc62134970 \h </w:instrText>
+              <w:instrText xml:space="preserve"> PAGEREF _Toc62139415 \h </w:instrText>
+            </w:r>
+            <w:r>
+              <w:rPr>
+                <w:noProof/>
+                <w:webHidden/>
+              </w:rPr>
+            </w:r>
+            <w:r>
+              <w:rPr>
+                <w:noProof/>
+                <w:webHidden/>
+              </w:rPr>
+              <w:fldChar w:fldCharType="separate"/>
+            </w:r>
+            <w:r>
+              <w:rPr>
+                <w:noProof/>
+                <w:webHidden/>
+              </w:rPr>
+              <w:t>7</w:t>
+            </w:r>
+            <w:r>
+              <w:rPr>
+                <w:noProof/>
+                <w:webHidden/>
+              </w:rPr>
+              <w:fldChar w:fldCharType="end"/>
+            </w:r>
+          </w:hyperlink>
+        </w:p>
+        <w:p>
+          <w:pPr>
+            <w:pStyle w:val="TOC3"/>
+            <w:tabs>
+              <w:tab w:val="right" w:leader="dot" w:pos="9350"/>
+            </w:tabs>
+            <w:rPr>
+              <w:noProof/>
+            </w:rPr>
+          </w:pPr>
+          <w:hyperlink w:anchor="_Toc62139416" w:history="1">
+            <w:r>
+              <w:rPr>
+                <w:rStyle w:val="Hyperlink"/>
+                <w:noProof/>
+              </w:rPr>
+              <w:t>Observations</w:t>
+            </w:r>
+            <w:r>
+              <w:rPr>
+                <w:noProof/>
+                <w:webHidden/>
+              </w:rPr>
+              <w:tab/>
+            </w:r>
+            <w:r>
+              <w:rPr>
+                <w:noProof/>
+                <w:webHidden/>
+              </w:rPr>
+              <w:fldChar w:fldCharType="begin"/>
+            </w:r>
+            <w:r>
+              <w:rPr>
+                <w:noProof/>
+                <w:webHidden/>
+              </w:rPr>
+              <w:instrText xml:space="preserve"> PAGEREF _Toc62139416 \h </w:instrText>
             </w:r>
             <w:r>
               <w:rPr>
@@ -1822,13 +1958,13 @@
               <w:noProof/>
             </w:rPr>
           </w:pPr>
-          <w:hyperlink w:anchor="_Toc62134971" w:history="1">
+          <w:hyperlink w:anchor="_Toc62139417" w:history="1">
             <w:r>
               <w:rPr>
                 <w:rStyle w:val="Hyperlink"/>
                 <w:noProof/>
               </w:rPr>
-              <w:t>Observations</w:t>
+              <w:t>Requirements</w:t>
             </w:r>
             <w:r>
               <w:rPr>
@@ -1849,7 +1985,7 @@
                 <w:noProof/>
                 <w:webHidden/>
               </w:rPr>
-              <w:instrText xml:space="preserve"> PAGEREF _Toc62134971 \h </w:instrText>
+              <w:instrText xml:space="preserve"> PAGEREF _Toc62139417 \h </w:instrText>
             </w:r>
             <w:r>
               <w:rPr>
@@ -1891,13 +2027,13 @@
               <w:noProof/>
             </w:rPr>
           </w:pPr>
-          <w:hyperlink w:anchor="_Toc62134972" w:history="1">
+          <w:hyperlink w:anchor="_Toc62139418" w:history="1">
             <w:r>
               <w:rPr>
                 <w:rStyle w:val="Hyperlink"/>
                 <w:noProof/>
               </w:rPr>
-              <w:t>Requirements</w:t>
+              <w:t>Remarks</w:t>
             </w:r>
             <w:r>
               <w:rPr>
@@ -1918,7 +2054,7 @@
                 <w:noProof/>
                 <w:webHidden/>
               </w:rPr>
-              <w:instrText xml:space="preserve"> PAGEREF _Toc62134972 \h </w:instrText>
+              <w:instrText xml:space="preserve"> PAGEREF _Toc62139418 \h </w:instrText>
             </w:r>
             <w:r>
               <w:rPr>
@@ -1939,6 +2075,75 @@
                 <w:webHidden/>
               </w:rPr>
               <w:t>7</w:t>
+            </w:r>
+            <w:r>
+              <w:rPr>
+                <w:noProof/>
+                <w:webHidden/>
+              </w:rPr>
+              <w:fldChar w:fldCharType="end"/>
+            </w:r>
+          </w:hyperlink>
+        </w:p>
+        <w:p>
+          <w:pPr>
+            <w:pStyle w:val="TOC1"/>
+            <w:tabs>
+              <w:tab w:val="right" w:leader="dot" w:pos="9350"/>
+            </w:tabs>
+            <w:rPr>
+              <w:rFonts w:eastAsiaTheme="minorEastAsia"/>
+              <w:noProof/>
+            </w:rPr>
+          </w:pPr>
+          <w:hyperlink w:anchor="_Toc62139419" w:history="1">
+            <w:r>
+              <w:rPr>
+                <w:rStyle w:val="Hyperlink"/>
+                <w:noProof/>
+              </w:rPr>
+              <w:t>Separate Windows</w:t>
+            </w:r>
+            <w:r>
+              <w:rPr>
+                <w:noProof/>
+                <w:webHidden/>
+              </w:rPr>
+              <w:tab/>
+            </w:r>
+            <w:r>
+              <w:rPr>
+                <w:noProof/>
+                <w:webHidden/>
+              </w:rPr>
+              <w:fldChar w:fldCharType="begin"/>
+            </w:r>
+            <w:r>
+              <w:rPr>
+                <w:noProof/>
+                <w:webHidden/>
+              </w:rPr>
+              <w:instrText xml:space="preserve"> PAGEREF _Toc62139419 \h </w:instrText>
+            </w:r>
+            <w:r>
+              <w:rPr>
+                <w:noProof/>
+                <w:webHidden/>
+              </w:rPr>
+            </w:r>
+            <w:r>
+              <w:rPr>
+                <w:noProof/>
+                <w:webHidden/>
+              </w:rPr>
+              <w:fldChar w:fldCharType="separate"/>
+            </w:r>
+            <w:r>
+              <w:rPr>
+                <w:noProof/>
+                <w:webHidden/>
+              </w:rPr>
+              <w:t>8</w:t>
             </w:r>
             <w:r>
               <w:rPr>
@@ -1960,13 +2165,13 @@
               <w:noProof/>
             </w:rPr>
           </w:pPr>
-          <w:hyperlink w:anchor="_Toc62134973" w:history="1">
+          <w:hyperlink w:anchor="_Toc62139420" w:history="1">
             <w:r>
               <w:rPr>
                 <w:rStyle w:val="Hyperlink"/>
                 <w:noProof/>
               </w:rPr>
-              <w:t>Remarks</w:t>
+              <w:t>Open Job</w:t>
             </w:r>
             <w:r>
               <w:rPr>
@@ -1987,7 +2192,7 @@
                 <w:noProof/>
                 <w:webHidden/>
               </w:rPr>
-              <w:instrText xml:space="preserve"> PAGEREF _Toc62134973 \h </w:instrText>
+              <w:instrText xml:space="preserve"> PAGEREF _Toc62139420 \h </w:instrText>
             </w:r>
             <w:r>
               <w:rPr>
@@ -2007,76 +2212,7 @@
                 <w:noProof/>
                 <w:webHidden/>
               </w:rPr>
-              <w:t>7</w:t>
-            </w:r>
-            <w:r>
-              <w:rPr>
-                <w:noProof/>
-                <w:webHidden/>
-              </w:rPr>
-              <w:fldChar w:fldCharType="end"/>
-            </w:r>
-          </w:hyperlink>
-        </w:p>
-        <w:p>
-          <w:pPr>
-            <w:pStyle w:val="TOC1"/>
-            <w:tabs>
-              <w:tab w:val="right" w:leader="dot" w:pos="9350"/>
-            </w:tabs>
-            <w:rPr>
-              <w:rFonts w:eastAsiaTheme="minorEastAsia"/>
-              <w:noProof/>
-            </w:rPr>
-          </w:pPr>
-          <w:hyperlink w:anchor="_Toc62134974" w:history="1">
-            <w:r>
-              <w:rPr>
-                <w:rStyle w:val="Hyperlink"/>
-                <w:noProof/>
-              </w:rPr>
-              <w:t>Separate Windows</w:t>
-            </w:r>
-            <w:r>
-              <w:rPr>
-                <w:noProof/>
-                <w:webHidden/>
-              </w:rPr>
-              <w:tab/>
-            </w:r>
-            <w:r>
-              <w:rPr>
-                <w:noProof/>
-                <w:webHidden/>
-              </w:rPr>
-              <w:fldChar w:fldCharType="begin"/>
-            </w:r>
-            <w:r>
-              <w:rPr>
-                <w:noProof/>
-                <w:webHidden/>
-              </w:rPr>
-              <w:instrText xml:space="preserve"> PAGEREF _Toc62134974 \h </w:instrText>
-            </w:r>
-            <w:r>
-              <w:rPr>
-                <w:noProof/>
-                <w:webHidden/>
-              </w:rPr>
-            </w:r>
-            <w:r>
-              <w:rPr>
-                <w:noProof/>
-                <w:webHidden/>
-              </w:rPr>
-              <w:fldChar w:fldCharType="separate"/>
-            </w:r>
-            <w:r>
-              <w:rPr>
-                <w:noProof/>
-                <w:webHidden/>
-              </w:rPr>
-              <w:t>7</w:t>
+              <w:t>8</w:t>
             </w:r>
             <w:r>
               <w:rPr>
@@ -2098,13 +2234,13 @@
               <w:noProof/>
             </w:rPr>
           </w:pPr>
-          <w:hyperlink w:anchor="_Toc62134975" w:history="1">
+          <w:hyperlink w:anchor="_Toc62139421" w:history="1">
             <w:r>
               <w:rPr>
                 <w:rStyle w:val="Hyperlink"/>
                 <w:noProof/>
               </w:rPr>
-              <w:t>Open Job</w:t>
+              <w:t>Edit Remarks Document</w:t>
             </w:r>
             <w:r>
               <w:rPr>
@@ -2125,7 +2261,7 @@
                 <w:noProof/>
                 <w:webHidden/>
               </w:rPr>
-              <w:instrText xml:space="preserve"> PAGEREF _Toc62134975 \h </w:instrText>
+              <w:instrText xml:space="preserve"> PAGEREF _Toc62139421 \h </w:instrText>
             </w:r>
             <w:r>
               <w:rPr>
@@ -2145,7 +2281,7 @@
                 <w:noProof/>
                 <w:webHidden/>
               </w:rPr>
-              <w:t>7</w:t>
+              <w:t>8</w:t>
             </w:r>
             <w:r>
               <w:rPr>
@@ -2167,13 +2303,13 @@
               <w:noProof/>
             </w:rPr>
           </w:pPr>
-          <w:hyperlink w:anchor="_Toc62134976" w:history="1">
+          <w:hyperlink w:anchor="_Toc62139422" w:history="1">
             <w:r>
               <w:rPr>
                 <w:rStyle w:val="Hyperlink"/>
                 <w:noProof/>
               </w:rPr>
-              <w:t>Edit Remarks Document</w:t>
+              <w:t>Edit Specification Requirements</w:t>
             </w:r>
             <w:r>
               <w:rPr>
@@ -2194,7 +2330,7 @@
                 <w:noProof/>
                 <w:webHidden/>
               </w:rPr>
-              <w:instrText xml:space="preserve"> PAGEREF _Toc62134976 \h </w:instrText>
+              <w:instrText xml:space="preserve"> PAGEREF _Toc62139422 \h </w:instrText>
             </w:r>
             <w:r>
               <w:rPr>
@@ -2214,7 +2350,7 @@
                 <w:noProof/>
                 <w:webHidden/>
               </w:rPr>
-              <w:t>7</w:t>
+              <w:t>8</w:t>
             </w:r>
             <w:r>
               <w:rPr>
@@ -2236,13 +2372,13 @@
               <w:noProof/>
             </w:rPr>
           </w:pPr>
-          <w:hyperlink w:anchor="_Toc62134977" w:history="1">
+          <w:hyperlink w:anchor="_Toc62139423" w:history="1">
             <w:r>
               <w:rPr>
                 <w:rStyle w:val="Hyperlink"/>
                 <w:noProof/>
               </w:rPr>
-              <w:t>Edit Specification Requirements</w:t>
+              <w:t>Test Report Structure</w:t>
             </w:r>
             <w:r>
               <w:rPr>
@@ -2263,7 +2399,7 @@
                 <w:noProof/>
                 <w:webHidden/>
               </w:rPr>
-              <w:instrText xml:space="preserve"> PAGEREF _Toc62134977 \h </w:instrText>
+              <w:instrText xml:space="preserve"> PAGEREF _Toc62139423 \h </w:instrText>
             </w:r>
             <w:r>
               <w:rPr>
@@ -2283,7 +2419,7 @@
                 <w:noProof/>
                 <w:webHidden/>
               </w:rPr>
-              <w:t>7</w:t>
+              <w:t>8</w:t>
             </w:r>
             <w:r>
               <w:rPr>
@@ -2305,13 +2441,13 @@
               <w:noProof/>
             </w:rPr>
           </w:pPr>
-          <w:hyperlink w:anchor="_Toc62134978" w:history="1">
+          <w:hyperlink w:anchor="_Toc62139424" w:history="1">
             <w:r>
               <w:rPr>
                 <w:rStyle w:val="Hyperlink"/>
                 <w:noProof/>
               </w:rPr>
-              <w:t>Test Report Structure</w:t>
+              <w:t>Measurement Zoom</w:t>
             </w:r>
             <w:r>
               <w:rPr>
@@ -2332,7 +2468,7 @@
                 <w:noProof/>
                 <w:webHidden/>
               </w:rPr>
-              <w:instrText xml:space="preserve"> PAGEREF _Toc62134978 \h </w:instrText>
+              <w:instrText xml:space="preserve"> PAGEREF _Toc62139424 \h </w:instrText>
             </w:r>
             <w:r>
               <w:rPr>
@@ -2352,7 +2488,7 @@
                 <w:noProof/>
                 <w:webHidden/>
               </w:rPr>
-              <w:t>7</w:t>
+              <w:t>8</w:t>
             </w:r>
             <w:r>
               <w:rPr>
@@ -2374,13 +2510,13 @@
               <w:noProof/>
             </w:rPr>
           </w:pPr>
-          <w:hyperlink w:anchor="_Toc62134979" w:history="1">
+          <w:hyperlink w:anchor="_Toc62139425" w:history="1">
             <w:r>
               <w:rPr>
                 <w:rStyle w:val="Hyperlink"/>
                 <w:noProof/>
               </w:rPr>
-              <w:t>Measurement Zoom</w:t>
+              <w:t>Requirement Structure</w:t>
             </w:r>
             <w:r>
               <w:rPr>
@@ -2401,7 +2537,7 @@
                 <w:noProof/>
                 <w:webHidden/>
               </w:rPr>
-              <w:instrText xml:space="preserve"> PAGEREF _Toc62134979 \h </w:instrText>
+              <w:instrText xml:space="preserve"> PAGEREF _Toc62139425 \h </w:instrText>
             </w:r>
             <w:r>
               <w:rPr>
@@ -2421,7 +2557,7 @@
                 <w:noProof/>
                 <w:webHidden/>
               </w:rPr>
-              <w:t>7</w:t>
+              <w:t>8</w:t>
             </w:r>
             <w:r>
               <w:rPr>
@@ -2443,13 +2579,13 @@
               <w:noProof/>
             </w:rPr>
           </w:pPr>
-          <w:hyperlink w:anchor="_Toc62134980" w:history="1">
+          <w:hyperlink w:anchor="_Toc62139426" w:history="1">
             <w:r>
               <w:rPr>
                 <w:rStyle w:val="Hyperlink"/>
                 <w:noProof/>
               </w:rPr>
-              <w:t>Requirement Structure</w:t>
+              <w:t>Remarks Document</w:t>
             </w:r>
             <w:r>
               <w:rPr>
@@ -2470,7 +2606,7 @@
                 <w:noProof/>
                 <w:webHidden/>
               </w:rPr>
-              <w:instrText xml:space="preserve"> PAGEREF _Toc62134980 \h </w:instrText>
+              <w:instrText xml:space="preserve"> PAGEREF _Toc62139426 \h </w:instrText>
             </w:r>
             <w:r>
               <w:rPr>
@@ -2490,76 +2626,7 @@
                 <w:noProof/>
                 <w:webHidden/>
               </w:rPr>
-              <w:t>7</w:t>
-            </w:r>
-            <w:r>
-              <w:rPr>
-                <w:noProof/>
-                <w:webHidden/>
-              </w:rPr>
-              <w:fldChar w:fldCharType="end"/>
-            </w:r>
-          </w:hyperlink>
-        </w:p>
-        <w:p>
-          <w:pPr>
-            <w:pStyle w:val="TOC2"/>
-            <w:tabs>
-              <w:tab w:val="right" w:leader="dot" w:pos="9350"/>
-            </w:tabs>
-            <w:rPr>
-              <w:rFonts w:eastAsiaTheme="minorEastAsia"/>
-              <w:noProof/>
-            </w:rPr>
-          </w:pPr>
-          <w:hyperlink w:anchor="_Toc62134981" w:history="1">
-            <w:r>
-              <w:rPr>
-                <w:rStyle w:val="Hyperlink"/>
-                <w:noProof/>
-              </w:rPr>
-              <w:t>Remarks Document</w:t>
-            </w:r>
-            <w:r>
-              <w:rPr>
-                <w:noProof/>
-                <w:webHidden/>
-              </w:rPr>
-              <w:tab/>
-            </w:r>
-            <w:r>
-              <w:rPr>
-                <w:noProof/>
-                <w:webHidden/>
-              </w:rPr>
-              <w:fldChar w:fldCharType="begin"/>
-            </w:r>
-            <w:r>
-              <w:rPr>
-                <w:noProof/>
-                <w:webHidden/>
-              </w:rPr>
-              <w:instrText xml:space="preserve"> PAGEREF _Toc62134981 \h </w:instrText>
-            </w:r>
-            <w:r>
-              <w:rPr>
-                <w:noProof/>
-                <w:webHidden/>
-              </w:rPr>
-            </w:r>
-            <w:r>
-              <w:rPr>
-                <w:noProof/>
-                <w:webHidden/>
-              </w:rPr>
-              <w:fldChar w:fldCharType="separate"/>
-            </w:r>
-            <w:r>
-              <w:rPr>
-                <w:noProof/>
-                <w:webHidden/>
-              </w:rPr>
-              <w:t>7</w:t>
+              <w:t>8</w:t>
             </w:r>
             <w:r>
               <w:rPr>
@@ -2705,7 +2772,7 @@
           <w:szCs w:val="36"/>
         </w:rPr>
       </w:pPr>
-      <w:bookmarkStart w:id="0" w:name="_Toc62134960"/>
+      <w:bookmarkStart w:id="0" w:name="_Toc62139404"/>
       <w:r>
         <w:rPr>
           <w:sz w:val="36"/>
@@ -2796,7 +2863,7 @@
           <w:szCs w:val="28"/>
         </w:rPr>
       </w:pPr>
-      <w:bookmarkStart w:id="1" w:name="_Toc62134961"/>
+      <w:bookmarkStart w:id="1" w:name="_Toc62139405"/>
       <w:r>
         <w:rPr>
           <w:sz w:val="28"/>
@@ -3052,7 +3119,7 @@
           <w:szCs w:val="28"/>
         </w:rPr>
       </w:pPr>
-      <w:bookmarkStart w:id="2" w:name="_Toc62134962"/>
+      <w:bookmarkStart w:id="2" w:name="_Toc62139406"/>
       <w:r>
         <w:rPr>
           <w:sz w:val="28"/>
@@ -3252,7 +3319,7 @@
           <w:szCs w:val="28"/>
         </w:rPr>
       </w:pPr>
-      <w:bookmarkStart w:id="3" w:name="_Toc62134963"/>
+      <w:bookmarkStart w:id="3" w:name="_Toc62139407"/>
       <w:r>
         <w:rPr>
           <w:sz w:val="28"/>
@@ -3278,7 +3345,7 @@
           <w:szCs w:val="28"/>
         </w:rPr>
       </w:pPr>
-      <w:bookmarkStart w:id="4" w:name="_Toc62134964"/>
+      <w:bookmarkStart w:id="4" w:name="_Toc62139408"/>
       <w:r>
         <w:rPr>
           <w:sz w:val="28"/>
@@ -3451,7 +3518,7 @@
         <w:pStyle w:val="Heading1"/>
         <w:spacing w:line="360" w:lineRule="auto"/>
       </w:pPr>
-      <w:bookmarkStart w:id="5" w:name="_Toc62134965"/>
+      <w:bookmarkStart w:id="5" w:name="_Toc62139409"/>
       <w:r>
         <w:rPr>
           <w:sz w:val="36"/>
@@ -3471,7 +3538,7 @@
           <w:szCs w:val="28"/>
         </w:rPr>
       </w:pPr>
-      <w:bookmarkStart w:id="6" w:name="_Toc62134966"/>
+      <w:bookmarkStart w:id="6" w:name="_Toc62139410"/>
       <w:r>
         <w:rPr>
           <w:sz w:val="28"/>
@@ -3565,7 +3632,7 @@
           <w:szCs w:val="22"/>
         </w:rPr>
       </w:pPr>
-      <w:bookmarkStart w:id="7" w:name="_Toc62134967"/>
+      <w:bookmarkStart w:id="7" w:name="_Toc62139411"/>
       <w:r>
         <w:rPr>
           <w:noProof/>
@@ -3811,6 +3878,18 @@
     </w:p>
     <w:p>
       <w:pPr>
+        <w:pStyle w:val="ListParagraph"/>
+        <w:numPr>
+          <w:ilvl w:val="2"/>
+          <w:numId w:val="6"/>
+        </w:numPr>
+      </w:pPr>
+      <w:r>
+        <w:t>Label is updated as these fields are updated.</w:t>
+      </w:r>
+    </w:p>
+    <w:p>
+      <w:pPr>
         <w:ind w:left="-720"/>
       </w:pPr>
     </w:p>
@@ -3823,7 +3902,7 @@
           <w:szCs w:val="36"/>
         </w:rPr>
       </w:pPr>
-      <w:bookmarkStart w:id="8" w:name="_Toc62134968"/>
+      <w:bookmarkStart w:id="8" w:name="_Toc62139412"/>
       <w:r>
         <w:rPr>
           <w:noProof/>
@@ -3883,7 +3962,7 @@
           </mc:Choice>
           <mc:Fallback>
             <w:pict>
-              <v:shapetype w14:anchorId="4A4227FA" id="_x0000_t32" coordsize="21600,21600" o:spt="32" o:oned="t" path="m,l21600,21600e" filled="f">
+              <v:shapetype w14:anchorId="061D9971" id="_x0000_t32" coordsize="21600,21600" o:spt="32" o:oned="t" path="m,l21600,21600e" filled="f">
                 <v:path arrowok="t" fillok="f" o:connecttype="none"/>
                 <o:lock v:ext="edit" shapetype="t"/>
               </v:shapetype>
@@ -3954,7 +4033,7 @@
           </mc:Choice>
           <mc:Fallback>
             <w:pict>
-              <v:shape w14:anchorId="29DC87FF" id="Straight Arrow Connector 13" o:spid="_x0000_s1026" type="#_x0000_t32" style="position:absolute;margin-left:0;margin-top:155.2pt;width:48pt;height:0;flip:x;z-index:251674624;visibility:visible;mso-wrap-style:square;mso-wrap-distance-left:9pt;mso-wrap-distance-top:0;mso-wrap-distance-right:9pt;mso-wrap-distance-bottom:0;mso-position-horizontal:left;mso-position-horizontal-relative:right-margin-area;mso-position-vertical:absolute;mso-position-vertical-relative:text" o:gfxdata="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" strokecolor="#4472c4 [3204]" strokeweight=".5pt">
+              <v:shape w14:anchorId="67EDE259" id="Straight Arrow Connector 13" o:spid="_x0000_s1026" type="#_x0000_t32" style="position:absolute;margin-left:0;margin-top:155.2pt;width:48pt;height:0;flip:x;z-index:251674624;visibility:visible;mso-wrap-style:square;mso-wrap-distance-left:9pt;mso-wrap-distance-top:0;mso-wrap-distance-right:9pt;mso-wrap-distance-bottom:0;mso-position-horizontal:left;mso-position-horizontal-relative:right-margin-area;mso-position-vertical:absolute;mso-position-vertical-relative:text" o:gfxdata="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" strokecolor="#4472c4 [3204]" strokeweight=".5pt">
                 <v:stroke endarrow="block" joinstyle="miter"/>
                 <w10:wrap anchorx="margin"/>
               </v:shape>
@@ -4021,7 +4100,7 @@
           </mc:Choice>
           <mc:Fallback>
             <w:pict>
-              <v:shape w14:anchorId="180F37DE" id="Straight Arrow Connector 12" o:spid="_x0000_s1026" type="#_x0000_t32" style="position:absolute;margin-left:0;margin-top:82.45pt;width:48pt;height:0;flip:x;z-index:251672576;visibility:visible;mso-wrap-style:square;mso-wrap-distance-left:9pt;mso-wrap-distance-top:0;mso-wrap-distance-right:9pt;mso-wrap-distance-bottom:0;mso-position-horizontal:left;mso-position-horizontal-relative:right-margin-area;mso-position-vertical:absolute;mso-position-vertical-relative:text" o:gfxdata="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" strokecolor="#4472c4 [3204]" strokeweight=".5pt">
+              <v:shape w14:anchorId="53941A25" id="Straight Arrow Connector 12" o:spid="_x0000_s1026" type="#_x0000_t32" style="position:absolute;margin-left:0;margin-top:82.45pt;width:48pt;height:0;flip:x;z-index:251672576;visibility:visible;mso-wrap-style:square;mso-wrap-distance-left:9pt;mso-wrap-distance-top:0;mso-wrap-distance-right:9pt;mso-wrap-distance-bottom:0;mso-position-horizontal:left;mso-position-horizontal-relative:right-margin-area;mso-position-vertical:absolute;mso-position-vertical-relative:text" o:gfxdata="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" strokecolor="#4472c4 [3204]" strokeweight=".5pt">
                 <v:stroke endarrow="block" joinstyle="miter"/>
                 <w10:wrap anchorx="margin"/>
               </v:shape>
@@ -4094,7 +4173,7 @@
           </mc:Choice>
           <mc:Fallback>
             <w:pict>
-              <v:shape w14:anchorId="6B6F4FCF" id="Straight Arrow Connector 10" o:spid="_x0000_s1026" type="#_x0000_t32" style="position:absolute;margin-left:0;margin-top:55.5pt;width:48pt;height:0;flip:x;z-index:251668480;visibility:visible;mso-wrap-style:square;mso-width-percent:0;mso-height-percent:0;mso-wrap-distance-left:9pt;mso-wrap-distance-top:0;mso-wrap-distance-right:9pt;mso-wrap-distance-bottom:0;mso-position-horizontal:left;mso-position-horizontal-relative:right-margin-area;mso-position-vertical:absolute;mso-position-vertical-relative:text;mso-width-percent:0;mso-height-percent:0;mso-width-relative:margin;mso-height-relative:margin" o:gfxdata="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" strokecolor="#4472c4 [3204]" strokeweight=".5pt">
+              <v:shape w14:anchorId="2185C5C0" id="Straight Arrow Connector 10" o:spid="_x0000_s1026" type="#_x0000_t32" style="position:absolute;margin-left:0;margin-top:55.5pt;width:48pt;height:0;flip:x;z-index:251668480;visibility:visible;mso-wrap-style:square;mso-width-percent:0;mso-height-percent:0;mso-wrap-distance-left:9pt;mso-wrap-distance-top:0;mso-wrap-distance-right:9pt;mso-wrap-distance-bottom:0;mso-position-horizontal:left;mso-position-horizontal-relative:right-margin-area;mso-position-vertical:absolute;mso-position-vertical-relative:text;mso-width-percent:0;mso-height-percent:0;mso-width-relative:margin;mso-height-relative:margin" o:gfxdata="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" strokecolor="#4472c4 [3204]" strokeweight=".5pt">
                 <v:stroke endarrow="block" joinstyle="miter"/>
                 <w10:wrap anchorx="margin"/>
               </v:shape>
@@ -4161,7 +4240,7 @@
           </mc:Choice>
           <mc:Fallback>
             <w:pict>
-              <v:shape w14:anchorId="5A6A9129" id="Straight Arrow Connector 11" o:spid="_x0000_s1026" type="#_x0000_t32" style="position:absolute;margin-left:0;margin-top:69.7pt;width:48pt;height:0;flip:x;z-index:251670528;visibility:visible;mso-wrap-style:square;mso-wrap-distance-left:9pt;mso-wrap-distance-top:0;mso-wrap-distance-right:9pt;mso-wrap-distance-bottom:0;mso-position-horizontal:left;mso-position-horizontal-relative:right-margin-area;mso-position-vertical:absolute;mso-position-vertical-relative:text" o:gfxdata="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" strokecolor="#4472c4 [3204]" strokeweight=".5pt">
+              <v:shape w14:anchorId="74BF438E" id="Straight Arrow Connector 11" o:spid="_x0000_s1026" type="#_x0000_t32" style="position:absolute;margin-left:0;margin-top:69.7pt;width:48pt;height:0;flip:x;z-index:251670528;visibility:visible;mso-wrap-style:square;mso-wrap-distance-left:9pt;mso-wrap-distance-top:0;mso-wrap-distance-right:9pt;mso-wrap-distance-bottom:0;mso-position-horizontal:left;mso-position-horizontal-relative:right-margin-area;mso-position-vertical:absolute;mso-position-vertical-relative:text" o:gfxdata="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" strokecolor="#4472c4 [3204]" strokeweight=".5pt">
                 <v:stroke endarrow="block" joinstyle="miter"/>
                 <w10:wrap anchorx="margin"/>
               </v:shape>
@@ -4249,7 +4328,7 @@
           <w:sz w:val="36"/>
           <w:szCs w:val="36"/>
         </w:rPr>
-        <w:t>Measurement/Observation</w:t>
+        <w:t>Examination</w:t>
       </w:r>
       <w:bookmarkEnd w:id="8"/>
     </w:p>
@@ -4328,7 +4407,7 @@
           <w:szCs w:val="28"/>
         </w:rPr>
       </w:pPr>
-      <w:bookmarkStart w:id="9" w:name="_Toc62134969"/>
+      <w:bookmarkStart w:id="9" w:name="_Toc62139413"/>
       <w:r>
         <w:rPr>
           <w:sz w:val="28"/>
@@ -4354,6 +4433,18 @@
       <w:pPr>
         <w:pStyle w:val="ListParagraph"/>
         <w:numPr>
+          <w:ilvl w:val="1"/>
+          <w:numId w:val="7"/>
+        </w:numPr>
+      </w:pPr>
+      <w:r>
+        <w:t>Each structure title must be unique (no duplicates).</w:t>
+      </w:r>
+    </w:p>
+    <w:p>
+      <w:pPr>
+        <w:pStyle w:val="ListParagraph"/>
+        <w:numPr>
           <w:ilvl w:val="0"/>
           <w:numId w:val="7"/>
         </w:numPr>
@@ -4505,6 +4596,7 @@
           <w:bCs/>
           <w:color w:val="FF0000"/>
         </w:rPr>
+        <w:lastRenderedPageBreak/>
         <w:t>NOTE</w:t>
       </w:r>
       <w:r>
@@ -4523,7 +4615,6 @@
         </w:numPr>
       </w:pPr>
       <w:r>
-        <w:lastRenderedPageBreak/>
         <w:t>If there are multiple structures, you can add as many sections as needed, enter all the serial numbers and locations for the first one, right click the structure title add button and select “Set to each structure.”</w:t>
       </w:r>
     </w:p>
@@ -4595,13 +4686,13 @@
           <w:szCs w:val="28"/>
         </w:rPr>
       </w:pPr>
-      <w:bookmarkStart w:id="10" w:name="_Toc62134970"/>
+      <w:bookmarkStart w:id="10" w:name="_Toc62139414"/>
       <w:r>
         <w:rPr>
           <w:sz w:val="28"/>
           <w:szCs w:val="28"/>
         </w:rPr>
-        <w:t>Measurements</w:t>
+        <w:t>Recorded Data</w:t>
       </w:r>
       <w:bookmarkEnd w:id="10"/>
     </w:p>
@@ -4613,23 +4704,24 @@
           <w:numId w:val="7"/>
         </w:numPr>
       </w:pPr>
-    </w:p>
-    <w:p>
-      <w:pPr>
-        <w:pStyle w:val="Heading2"/>
+      <w:r>
+        <w:t>Contains add/remove buttons</w:t>
+      </w:r>
+      <w:r>
+        <w:t>, coupon identification</w:t>
+      </w:r>
+      <w:r>
+        <w:t>, measurement section, and observation section.</w:t>
+      </w:r>
+    </w:p>
+    <w:p>
+      <w:pPr>
+        <w:pStyle w:val="Heading3"/>
         <w:spacing w:line="360" w:lineRule="auto"/>
-        <w:rPr>
-          <w:sz w:val="28"/>
-          <w:szCs w:val="28"/>
-        </w:rPr>
-      </w:pPr>
-      <w:bookmarkStart w:id="11" w:name="_Toc62134971"/>
-      <w:r>
-        <w:rPr>
-          <w:sz w:val="28"/>
-          <w:szCs w:val="28"/>
-        </w:rPr>
-        <w:t>Observations</w:t>
+      </w:pPr>
+      <w:bookmarkStart w:id="11" w:name="_Toc62139415"/>
+      <w:r>
+        <w:t>Measurements</w:t>
       </w:r>
       <w:bookmarkEnd w:id="11"/>
     </w:p>
@@ -4641,25 +4733,69 @@
           <w:numId w:val="7"/>
         </w:numPr>
       </w:pPr>
-    </w:p>
-    <w:p>
-      <w:pPr>
-        <w:pStyle w:val="Heading2"/>
-        <w:spacing w:line="360" w:lineRule="auto"/>
-        <w:rPr>
-          <w:sz w:val="28"/>
-          <w:szCs w:val="28"/>
-        </w:rPr>
-      </w:pPr>
-      <w:bookmarkStart w:id="12" w:name="_Toc62134972"/>
-      <w:r>
-        <w:rPr>
-          <w:sz w:val="28"/>
-          <w:szCs w:val="28"/>
-        </w:rPr>
-        <w:t>Requirements</w:t>
-      </w:r>
-      <w:bookmarkEnd w:id="12"/>
+      <w:r>
+        <w:t>Each measurement textbox has auto</w:t>
+      </w:r>
+      <w:r>
+        <w:t>-</w:t>
+      </w:r>
+      <w:r>
+        <w:t>formatting properties</w:t>
+      </w:r>
+      <w:r>
+        <w:t xml:space="preserve"> (take affect when clicking the mouse outside of the textbox)</w:t>
+      </w:r>
+      <w:r>
+        <w:t>:</w:t>
+      </w:r>
+    </w:p>
+    <w:p>
+      <w:pPr>
+        <w:pStyle w:val="ListParagraph"/>
+        <w:numPr>
+          <w:ilvl w:val="1"/>
+          <w:numId w:val="7"/>
+        </w:numPr>
+      </w:pPr>
+      <w:r>
+        <w:t>If you enter invalid text (i.e., random letters) it will create a red border.</w:t>
+      </w:r>
+    </w:p>
+    <w:p>
+      <w:pPr>
+        <w:pStyle w:val="ListParagraph"/>
+        <w:numPr>
+          <w:ilvl w:val="1"/>
+          <w:numId w:val="7"/>
+        </w:numPr>
+      </w:pPr>
+      <w:r>
+        <w:t>Simply entering a whole number will place the decimal four places to the left for the standard entry.</w:t>
+      </w:r>
+    </w:p>
+    <w:p>
+      <w:pPr>
+        <w:pStyle w:val="ListParagraph"/>
+        <w:numPr>
+          <w:ilvl w:val="2"/>
+          <w:numId w:val="7"/>
+        </w:numPr>
+      </w:pPr>
+      <w:r>
+        <w:t>To avoid this, entering the number as a decimal manually will allow you to determine the exact output you want to however many decimal places.</w:t>
+      </w:r>
+    </w:p>
+    <w:p>
+      <w:pPr>
+        <w:pStyle w:val="ListParagraph"/>
+        <w:numPr>
+          <w:ilvl w:val="1"/>
+          <w:numId w:val="7"/>
+        </w:numPr>
+      </w:pPr>
+      <w:r>
+        <w:t>The background color will be set to the basic row color or yellow based on an accept/reject parameter set by the corelated requirement (same column).</w:t>
+      </w:r>
     </w:p>
     <w:p>
       <w:pPr>
@@ -4669,25 +4805,92 @@
           <w:numId w:val="7"/>
         </w:numPr>
       </w:pPr>
-    </w:p>
-    <w:p>
-      <w:pPr>
-        <w:pStyle w:val="Heading2"/>
+      <w:r>
+        <w:t>By right clicking a field, you will see a menu of selections.</w:t>
+      </w:r>
+    </w:p>
+    <w:p>
+      <w:pPr>
+        <w:pStyle w:val="ListParagraph"/>
+        <w:numPr>
+          <w:ilvl w:val="1"/>
+          <w:numId w:val="7"/>
+        </w:numPr>
+      </w:pPr>
+      <w:r>
+        <w:t>Normal Background &amp; Yellow Background are the first two.</w:t>
+      </w:r>
+    </w:p>
+    <w:p>
+      <w:pPr>
+        <w:pStyle w:val="ListParagraph"/>
+        <w:numPr>
+          <w:ilvl w:val="2"/>
+          <w:numId w:val="7"/>
+        </w:numPr>
+      </w:pPr>
+      <w:r>
+        <w:t>Allows you to manually set the background if you need to avoid the autoformatting set by the specific requirement.</w:t>
+      </w:r>
+    </w:p>
+    <w:p>
+      <w:pPr>
+        <w:pStyle w:val="ListParagraph"/>
+        <w:numPr>
+          <w:ilvl w:val="1"/>
+          <w:numId w:val="7"/>
+        </w:numPr>
+      </w:pPr>
+      <w:r>
+        <w:t>Add/Remove Note:</w:t>
+      </w:r>
+    </w:p>
+    <w:p>
+      <w:pPr>
+        <w:pStyle w:val="ListParagraph"/>
+        <w:numPr>
+          <w:ilvl w:val="2"/>
+          <w:numId w:val="7"/>
+        </w:numPr>
+      </w:pPr>
+      <w:r>
+        <w:t>This allows you to toggle a small textbox in the upper-right corner of the measurement textbox to add any notes.</w:t>
+      </w:r>
+    </w:p>
+    <w:p>
+      <w:pPr>
+        <w:pStyle w:val="ListParagraph"/>
+        <w:numPr>
+          <w:ilvl w:val="1"/>
+          <w:numId w:val="7"/>
+        </w:numPr>
+      </w:pPr>
+      <w:r>
+        <w:t>Zoom (further detail in ‘Measurement Zoom’ section):</w:t>
+      </w:r>
+    </w:p>
+    <w:p>
+      <w:pPr>
+        <w:pStyle w:val="ListParagraph"/>
+        <w:numPr>
+          <w:ilvl w:val="2"/>
+          <w:numId w:val="7"/>
+        </w:numPr>
+      </w:pPr>
+      <w:r>
+        <w:t>Creates a magnified set of measurement fields matching the row the menu item is selected in.</w:t>
+      </w:r>
+    </w:p>
+    <w:p>
+      <w:pPr>
+        <w:pStyle w:val="Heading3"/>
         <w:spacing w:line="360" w:lineRule="auto"/>
-        <w:rPr>
-          <w:sz w:val="28"/>
-          <w:szCs w:val="28"/>
-        </w:rPr>
-      </w:pPr>
-      <w:bookmarkStart w:id="13" w:name="_Toc62134973"/>
-      <w:r>
-        <w:rPr>
-          <w:sz w:val="28"/>
-          <w:szCs w:val="28"/>
-        </w:rPr>
-        <w:t>Remarks</w:t>
-      </w:r>
-      <w:bookmarkEnd w:id="13"/>
+      </w:pPr>
+      <w:bookmarkStart w:id="12" w:name="_Toc62139416"/>
+      <w:r>
+        <w:t>Observations</w:t>
+      </w:r>
+      <w:bookmarkEnd w:id="12"/>
     </w:p>
     <w:p>
       <w:pPr>
@@ -4700,6 +4903,63 @@
     </w:p>
     <w:p>
       <w:pPr>
+        <w:pStyle w:val="Heading2"/>
+        <w:spacing w:line="360" w:lineRule="auto"/>
+        <w:rPr>
+          <w:sz w:val="28"/>
+          <w:szCs w:val="28"/>
+        </w:rPr>
+      </w:pPr>
+      <w:bookmarkStart w:id="13" w:name="_Toc62139417"/>
+      <w:r>
+        <w:rPr>
+          <w:sz w:val="28"/>
+          <w:szCs w:val="28"/>
+        </w:rPr>
+        <w:t>Requirements</w:t>
+      </w:r>
+      <w:bookmarkEnd w:id="13"/>
+    </w:p>
+    <w:p>
+      <w:pPr>
+        <w:pStyle w:val="ListParagraph"/>
+        <w:numPr>
+          <w:ilvl w:val="0"/>
+          <w:numId w:val="7"/>
+        </w:numPr>
+      </w:pPr>
+    </w:p>
+    <w:p>
+      <w:pPr>
+        <w:pStyle w:val="Heading2"/>
+        <w:spacing w:line="360" w:lineRule="auto"/>
+        <w:rPr>
+          <w:sz w:val="28"/>
+          <w:szCs w:val="28"/>
+        </w:rPr>
+      </w:pPr>
+      <w:bookmarkStart w:id="14" w:name="_Toc62139418"/>
+      <w:r>
+        <w:rPr>
+          <w:sz w:val="28"/>
+          <w:szCs w:val="28"/>
+        </w:rPr>
+        <w:lastRenderedPageBreak/>
+        <w:t>Remarks</w:t>
+      </w:r>
+      <w:bookmarkEnd w:id="14"/>
+    </w:p>
+    <w:p>
+      <w:pPr>
+        <w:pStyle w:val="ListParagraph"/>
+        <w:numPr>
+          <w:ilvl w:val="0"/>
+          <w:numId w:val="7"/>
+        </w:numPr>
+      </w:pPr>
+    </w:p>
+    <w:p>
+      <w:pPr>
         <w:pStyle w:val="Heading1"/>
         <w:spacing w:line="360" w:lineRule="auto"/>
         <w:rPr>
@@ -4707,7 +4967,7 @@
           <w:szCs w:val="36"/>
         </w:rPr>
       </w:pPr>
-      <w:bookmarkStart w:id="14" w:name="_Toc62134974"/>
+      <w:bookmarkStart w:id="15" w:name="_Toc62139419"/>
       <w:r>
         <w:rPr>
           <w:sz w:val="36"/>
@@ -4715,7 +4975,7 @@
         </w:rPr>
         <w:t>Separate Windows</w:t>
       </w:r>
-      <w:bookmarkEnd w:id="14"/>
+      <w:bookmarkEnd w:id="15"/>
     </w:p>
     <w:p>
       <w:pPr>
@@ -4726,7 +4986,7 @@
           <w:szCs w:val="28"/>
         </w:rPr>
       </w:pPr>
-      <w:bookmarkStart w:id="15" w:name="_Toc62134975"/>
+      <w:bookmarkStart w:id="16" w:name="_Toc62139420"/>
       <w:r>
         <w:rPr>
           <w:sz w:val="28"/>
@@ -4734,7 +4994,7 @@
         </w:rPr>
         <w:t>Open Job</w:t>
       </w:r>
-      <w:bookmarkEnd w:id="15"/>
+      <w:bookmarkEnd w:id="16"/>
     </w:p>
     <w:p>
       <w:pPr>
@@ -4745,7 +5005,7 @@
           <w:szCs w:val="28"/>
         </w:rPr>
       </w:pPr>
-      <w:bookmarkStart w:id="16" w:name="_Toc62134976"/>
+      <w:bookmarkStart w:id="17" w:name="_Toc62139421"/>
       <w:r>
         <w:rPr>
           <w:sz w:val="28"/>
@@ -4753,7 +5013,7 @@
         </w:rPr>
         <w:t>Edit Remarks Document</w:t>
       </w:r>
-      <w:bookmarkEnd w:id="16"/>
+      <w:bookmarkEnd w:id="17"/>
     </w:p>
     <w:p>
       <w:pPr>
@@ -4764,7 +5024,7 @@
           <w:szCs w:val="28"/>
         </w:rPr>
       </w:pPr>
-      <w:bookmarkStart w:id="17" w:name="_Toc62134977"/>
+      <w:bookmarkStart w:id="18" w:name="_Toc62139422"/>
       <w:r>
         <w:rPr>
           <w:sz w:val="28"/>
@@ -4772,7 +5032,7 @@
         </w:rPr>
         <w:t>Edit Specification Requirements</w:t>
       </w:r>
-      <w:bookmarkEnd w:id="17"/>
+      <w:bookmarkEnd w:id="18"/>
     </w:p>
     <w:p>
       <w:pPr>
@@ -4783,7 +5043,7 @@
           <w:szCs w:val="28"/>
         </w:rPr>
       </w:pPr>
-      <w:bookmarkStart w:id="18" w:name="_Toc62134978"/>
+      <w:bookmarkStart w:id="19" w:name="_Toc62139423"/>
       <w:r>
         <w:rPr>
           <w:sz w:val="28"/>
@@ -4791,7 +5051,7 @@
         </w:rPr>
         <w:t>Test Report Structure</w:t>
       </w:r>
-      <w:bookmarkEnd w:id="18"/>
+      <w:bookmarkEnd w:id="19"/>
     </w:p>
     <w:p>
       <w:pPr>
@@ -4802,7 +5062,7 @@
           <w:szCs w:val="28"/>
         </w:rPr>
       </w:pPr>
-      <w:bookmarkStart w:id="19" w:name="_Toc62134979"/>
+      <w:bookmarkStart w:id="20" w:name="_Toc62139424"/>
       <w:r>
         <w:rPr>
           <w:sz w:val="28"/>
@@ -4810,7 +5070,7 @@
         </w:rPr>
         <w:t>Measurement Zoom</w:t>
       </w:r>
-      <w:bookmarkEnd w:id="19"/>
+      <w:bookmarkEnd w:id="20"/>
     </w:p>
     <w:p>
       <w:pPr>
@@ -4821,7 +5081,7 @@
           <w:szCs w:val="28"/>
         </w:rPr>
       </w:pPr>
-      <w:bookmarkStart w:id="20" w:name="_Toc62134980"/>
+      <w:bookmarkStart w:id="21" w:name="_Toc62139425"/>
       <w:r>
         <w:rPr>
           <w:sz w:val="28"/>
@@ -4829,7 +5089,7 @@
         </w:rPr>
         <w:t>Requirement Structure</w:t>
       </w:r>
-      <w:bookmarkEnd w:id="20"/>
+      <w:bookmarkEnd w:id="21"/>
     </w:p>
     <w:p>
       <w:pPr>
@@ -4839,7 +5099,7 @@
           <w:szCs w:val="28"/>
         </w:rPr>
       </w:pPr>
-      <w:bookmarkStart w:id="21" w:name="_Toc62134981"/>
+      <w:bookmarkStart w:id="22" w:name="_Toc62139426"/>
       <w:r>
         <w:rPr>
           <w:sz w:val="28"/>
@@ -4847,7 +5107,7 @@
         </w:rPr>
         <w:t>Remarks Document</w:t>
       </w:r>
-      <w:bookmarkEnd w:id="21"/>
+      <w:bookmarkEnd w:id="22"/>
     </w:p>
     <w:sectPr>
       <w:footerReference w:type="default" r:id="rId19"/>
@@ -5196,7 +5456,7 @@
   <w:abstractNum w:abstractNumId="2" w15:restartNumberingAfterBreak="0">
     <w:nsid w:val="2E8B45F7"/>
     <w:multiLevelType w:val="hybridMultilevel"/>
-    <w:tmpl w:val="F79827D6"/>
+    <w:tmpl w:val="EAA2D7E2"/>
     <w:lvl w:ilvl="0" w:tplc="04090001">
       <w:start w:val="1"/>
       <w:numFmt w:val="bullet"/>
@@ -6224,6 +6484,28 @@
       <w:szCs w:val="26"/>
     </w:rPr>
   </w:style>
+  <w:style w:type="paragraph" w:styleId="Heading3">
+    <w:name w:val="heading 3"/>
+    <w:basedOn w:val="Normal"/>
+    <w:next w:val="Normal"/>
+    <w:link w:val="Heading3Char"/>
+    <w:uiPriority w:val="9"/>
+    <w:unhideWhenUsed/>
+    <w:qFormat/>
+    <w:rsid w:val="007F361F"/>
+    <w:pPr>
+      <w:keepNext/>
+      <w:keepLines/>
+      <w:spacing w:before="40" w:after="0"/>
+      <w:outlineLvl w:val="2"/>
+    </w:pPr>
+    <w:rPr>
+      <w:rFonts w:asciiTheme="majorHAnsi" w:eastAsiaTheme="majorEastAsia" w:hAnsiTheme="majorHAnsi" w:cstheme="majorBidi"/>
+      <w:color w:val="1F3763" w:themeColor="accent1" w:themeShade="7F"/>
+      <w:sz w:val="24"/>
+      <w:szCs w:val="24"/>
+    </w:rPr>
+  </w:style>
   <w:style w:type="character" w:default="1" w:styleId="DefaultParagraphFont">
     <w:name w:val="Default Paragraph Font"/>
     <w:uiPriority w:val="1"/>
@@ -6436,6 +6718,32 @@
     <w:link w:val="Footer"/>
     <w:uiPriority w:val="99"/>
     <w:rsid w:val="0003635A"/>
+  </w:style>
+  <w:style w:type="character" w:customStyle="1" w:styleId="Heading3Char">
+    <w:name w:val="Heading 3 Char"/>
+    <w:basedOn w:val="DefaultParagraphFont"/>
+    <w:link w:val="Heading3"/>
+    <w:uiPriority w:val="9"/>
+    <w:rsid w:val="007F361F"/>
+    <w:rPr>
+      <w:rFonts w:asciiTheme="majorHAnsi" w:eastAsiaTheme="majorEastAsia" w:hAnsiTheme="majorHAnsi" w:cstheme="majorBidi"/>
+      <w:color w:val="1F3763" w:themeColor="accent1" w:themeShade="7F"/>
+      <w:sz w:val="24"/>
+      <w:szCs w:val="24"/>
+    </w:rPr>
+  </w:style>
+  <w:style w:type="paragraph" w:styleId="TOC3">
+    <w:name w:val="toc 3"/>
+    <w:basedOn w:val="Normal"/>
+    <w:next w:val="Normal"/>
+    <w:autoRedefine/>
+    <w:uiPriority w:val="39"/>
+    <w:unhideWhenUsed/>
+    <w:rsid w:val="00703DAA"/>
+    <w:pPr>
+      <w:spacing w:after="100"/>
+      <w:ind w:left="440"/>
+    </w:pPr>
   </w:style>
 </w:styles>
 </file>

</xml_diff>

<commit_message>
Splits menu sections using headers. Adds coupon ID section and info
</commit_message>
<xml_diff>
--- a/PTL-Digital-Datasheet-Documentation.docx
+++ b/PTL-Digital-Datasheet-Documentation.docx
@@ -1047,6 +1047,7 @@
           <w:pPr>
             <w:pStyle w:val="TOC1"/>
             <w:tabs>
+              <w:tab w:val="left" w:pos="440"/>
               <w:tab w:val="right" w:leader="dot" w:pos="9350"/>
             </w:tabs>
             <w:rPr>
@@ -1063,12 +1064,26 @@
           <w:r>
             <w:fldChar w:fldCharType="separate"/>
           </w:r>
-          <w:hyperlink w:anchor="_Toc62139404" w:history="1">
+          <w:hyperlink w:anchor="_Toc62206058" w:history="1">
             <w:r>
               <w:rPr>
                 <w:rStyle w:val="Hyperlink"/>
                 <w:noProof/>
               </w:rPr>
+              <w:t>1.</w:t>
+            </w:r>
+            <w:r>
+              <w:rPr>
+                <w:rFonts w:eastAsiaTheme="minorEastAsia"/>
+                <w:noProof/>
+              </w:rPr>
+              <w:tab/>
+            </w:r>
+            <w:r>
+              <w:rPr>
+                <w:rStyle w:val="Hyperlink"/>
+                <w:noProof/>
+              </w:rPr>
               <w:t>Menu</w:t>
             </w:r>
             <w:r>
@@ -1090,7 +1105,7 @@
                 <w:noProof/>
                 <w:webHidden/>
               </w:rPr>
-              <w:instrText xml:space="preserve"> PAGEREF _Toc62139404 \h </w:instrText>
+              <w:instrText xml:space="preserve"> PAGEREF _Toc62206058 \h </w:instrText>
             </w:r>
             <w:r>
               <w:rPr>
@@ -1110,7 +1125,382 @@
                 <w:noProof/>
                 <w:webHidden/>
               </w:rPr>
-              <w:t>2</w:t>
+              <w:t>3</w:t>
+            </w:r>
+            <w:r>
+              <w:rPr>
+                <w:noProof/>
+                <w:webHidden/>
+              </w:rPr>
+              <w:fldChar w:fldCharType="end"/>
+            </w:r>
+          </w:hyperlink>
+        </w:p>
+        <w:p>
+          <w:pPr>
+            <w:pStyle w:val="TOC2"/>
+            <w:tabs>
+              <w:tab w:val="left" w:pos="880"/>
+              <w:tab w:val="right" w:leader="dot" w:pos="9350"/>
+            </w:tabs>
+            <w:rPr>
+              <w:rFonts w:eastAsiaTheme="minorEastAsia"/>
+              <w:noProof/>
+            </w:rPr>
+          </w:pPr>
+          <w:hyperlink w:anchor="_Toc62206059" w:history="1">
+            <w:r>
+              <w:rPr>
+                <w:rStyle w:val="Hyperlink"/>
+                <w:noProof/>
+              </w:rPr>
+              <w:t>1.1.</w:t>
+            </w:r>
+            <w:r>
+              <w:rPr>
+                <w:rFonts w:eastAsiaTheme="minorEastAsia"/>
+                <w:noProof/>
+              </w:rPr>
+              <w:tab/>
+            </w:r>
+            <w:r>
+              <w:rPr>
+                <w:rStyle w:val="Hyperlink"/>
+                <w:noProof/>
+              </w:rPr>
+              <w:t>File</w:t>
+            </w:r>
+            <w:r>
+              <w:rPr>
+                <w:noProof/>
+                <w:webHidden/>
+              </w:rPr>
+              <w:tab/>
+            </w:r>
+            <w:r>
+              <w:rPr>
+                <w:noProof/>
+                <w:webHidden/>
+              </w:rPr>
+              <w:fldChar w:fldCharType="begin"/>
+            </w:r>
+            <w:r>
+              <w:rPr>
+                <w:noProof/>
+                <w:webHidden/>
+              </w:rPr>
+              <w:instrText xml:space="preserve"> PAGEREF _Toc62206059 \h </w:instrText>
+            </w:r>
+            <w:r>
+              <w:rPr>
+                <w:noProof/>
+                <w:webHidden/>
+              </w:rPr>
+            </w:r>
+            <w:r>
+              <w:rPr>
+                <w:noProof/>
+                <w:webHidden/>
+              </w:rPr>
+              <w:fldChar w:fldCharType="separate"/>
+            </w:r>
+            <w:r>
+              <w:rPr>
+                <w:noProof/>
+                <w:webHidden/>
+              </w:rPr>
+              <w:t>3</w:t>
+            </w:r>
+            <w:r>
+              <w:rPr>
+                <w:noProof/>
+                <w:webHidden/>
+              </w:rPr>
+              <w:fldChar w:fldCharType="end"/>
+            </w:r>
+          </w:hyperlink>
+        </w:p>
+        <w:p>
+          <w:pPr>
+            <w:pStyle w:val="TOC3"/>
+            <w:tabs>
+              <w:tab w:val="left" w:pos="1320"/>
+              <w:tab w:val="right" w:leader="dot" w:pos="9350"/>
+            </w:tabs>
+            <w:rPr>
+              <w:rFonts w:eastAsiaTheme="minorEastAsia"/>
+              <w:noProof/>
+            </w:rPr>
+          </w:pPr>
+          <w:hyperlink w:anchor="_Toc62206060" w:history="1">
+            <w:r>
+              <w:rPr>
+                <w:rStyle w:val="Hyperlink"/>
+                <w:noProof/>
+              </w:rPr>
+              <w:t>1.1.1.</w:t>
+            </w:r>
+            <w:r>
+              <w:rPr>
+                <w:rFonts w:eastAsiaTheme="minorEastAsia"/>
+                <w:noProof/>
+              </w:rPr>
+              <w:tab/>
+            </w:r>
+            <w:r>
+              <w:rPr>
+                <w:rStyle w:val="Hyperlink"/>
+                <w:noProof/>
+              </w:rPr>
+              <w:t>New</w:t>
+            </w:r>
+            <w:r>
+              <w:rPr>
+                <w:noProof/>
+                <w:webHidden/>
+              </w:rPr>
+              <w:tab/>
+            </w:r>
+            <w:r>
+              <w:rPr>
+                <w:noProof/>
+                <w:webHidden/>
+              </w:rPr>
+              <w:fldChar w:fldCharType="begin"/>
+            </w:r>
+            <w:r>
+              <w:rPr>
+                <w:noProof/>
+                <w:webHidden/>
+              </w:rPr>
+              <w:instrText xml:space="preserve"> PAGEREF _Toc62206060 \h </w:instrText>
+            </w:r>
+            <w:r>
+              <w:rPr>
+                <w:noProof/>
+                <w:webHidden/>
+              </w:rPr>
+            </w:r>
+            <w:r>
+              <w:rPr>
+                <w:noProof/>
+                <w:webHidden/>
+              </w:rPr>
+              <w:fldChar w:fldCharType="separate"/>
+            </w:r>
+            <w:r>
+              <w:rPr>
+                <w:noProof/>
+                <w:webHidden/>
+              </w:rPr>
+              <w:t>3</w:t>
+            </w:r>
+            <w:r>
+              <w:rPr>
+                <w:noProof/>
+                <w:webHidden/>
+              </w:rPr>
+              <w:fldChar w:fldCharType="end"/>
+            </w:r>
+          </w:hyperlink>
+        </w:p>
+        <w:p>
+          <w:pPr>
+            <w:pStyle w:val="TOC3"/>
+            <w:tabs>
+              <w:tab w:val="right" w:leader="dot" w:pos="9350"/>
+            </w:tabs>
+            <w:rPr>
+              <w:rFonts w:eastAsiaTheme="minorEastAsia"/>
+              <w:noProof/>
+            </w:rPr>
+          </w:pPr>
+          <w:hyperlink w:anchor="_Toc62206061" w:history="1">
+            <w:r>
+              <w:rPr>
+                <w:rStyle w:val="Hyperlink"/>
+                <w:noProof/>
+              </w:rPr>
+              <w:t>Open</w:t>
+            </w:r>
+            <w:r>
+              <w:rPr>
+                <w:noProof/>
+                <w:webHidden/>
+              </w:rPr>
+              <w:tab/>
+            </w:r>
+            <w:r>
+              <w:rPr>
+                <w:noProof/>
+                <w:webHidden/>
+              </w:rPr>
+              <w:fldChar w:fldCharType="begin"/>
+            </w:r>
+            <w:r>
+              <w:rPr>
+                <w:noProof/>
+                <w:webHidden/>
+              </w:rPr>
+              <w:instrText xml:space="preserve"> PAGEREF _Toc62206061 \h </w:instrText>
+            </w:r>
+            <w:r>
+              <w:rPr>
+                <w:noProof/>
+                <w:webHidden/>
+              </w:rPr>
+            </w:r>
+            <w:r>
+              <w:rPr>
+                <w:noProof/>
+                <w:webHidden/>
+              </w:rPr>
+              <w:fldChar w:fldCharType="separate"/>
+            </w:r>
+            <w:r>
+              <w:rPr>
+                <w:noProof/>
+                <w:webHidden/>
+              </w:rPr>
+              <w:t>4</w:t>
+            </w:r>
+            <w:r>
+              <w:rPr>
+                <w:noProof/>
+                <w:webHidden/>
+              </w:rPr>
+              <w:fldChar w:fldCharType="end"/>
+            </w:r>
+          </w:hyperlink>
+        </w:p>
+        <w:p>
+          <w:pPr>
+            <w:pStyle w:val="TOC3"/>
+            <w:tabs>
+              <w:tab w:val="right" w:leader="dot" w:pos="9350"/>
+            </w:tabs>
+            <w:rPr>
+              <w:rFonts w:eastAsiaTheme="minorEastAsia"/>
+              <w:noProof/>
+            </w:rPr>
+          </w:pPr>
+          <w:hyperlink w:anchor="_Toc62206062" w:history="1">
+            <w:r>
+              <w:rPr>
+                <w:rStyle w:val="Hyperlink"/>
+                <w:noProof/>
+              </w:rPr>
+              <w:t>Save</w:t>
+            </w:r>
+            <w:r>
+              <w:rPr>
+                <w:noProof/>
+                <w:webHidden/>
+              </w:rPr>
+              <w:tab/>
+            </w:r>
+            <w:r>
+              <w:rPr>
+                <w:noProof/>
+                <w:webHidden/>
+              </w:rPr>
+              <w:fldChar w:fldCharType="begin"/>
+            </w:r>
+            <w:r>
+              <w:rPr>
+                <w:noProof/>
+                <w:webHidden/>
+              </w:rPr>
+              <w:instrText xml:space="preserve"> PAGEREF _Toc62206062 \h </w:instrText>
+            </w:r>
+            <w:r>
+              <w:rPr>
+                <w:noProof/>
+                <w:webHidden/>
+              </w:rPr>
+            </w:r>
+            <w:r>
+              <w:rPr>
+                <w:noProof/>
+                <w:webHidden/>
+              </w:rPr>
+              <w:fldChar w:fldCharType="separate"/>
+            </w:r>
+            <w:r>
+              <w:rPr>
+                <w:noProof/>
+                <w:webHidden/>
+              </w:rPr>
+              <w:t>4</w:t>
+            </w:r>
+            <w:r>
+              <w:rPr>
+                <w:noProof/>
+                <w:webHidden/>
+              </w:rPr>
+              <w:fldChar w:fldCharType="end"/>
+            </w:r>
+          </w:hyperlink>
+        </w:p>
+        <w:p>
+          <w:pPr>
+            <w:pStyle w:val="TOC3"/>
+            <w:tabs>
+              <w:tab w:val="right" w:leader="dot" w:pos="9350"/>
+            </w:tabs>
+            <w:rPr>
+              <w:rFonts w:eastAsiaTheme="minorEastAsia"/>
+              <w:noProof/>
+            </w:rPr>
+          </w:pPr>
+          <w:hyperlink w:anchor="_Toc62206063" w:history="1">
+            <w:r>
+              <w:rPr>
+                <w:rStyle w:val="Hyperlink"/>
+                <w:noProof/>
+              </w:rPr>
+              <w:t>Exit</w:t>
+            </w:r>
+            <w:r>
+              <w:rPr>
+                <w:noProof/>
+                <w:webHidden/>
+              </w:rPr>
+              <w:tab/>
+            </w:r>
+            <w:r>
+              <w:rPr>
+                <w:noProof/>
+                <w:webHidden/>
+              </w:rPr>
+              <w:fldChar w:fldCharType="begin"/>
+            </w:r>
+            <w:r>
+              <w:rPr>
+                <w:noProof/>
+                <w:webHidden/>
+              </w:rPr>
+              <w:instrText xml:space="preserve"> PAGEREF _Toc62206063 \h </w:instrText>
+            </w:r>
+            <w:r>
+              <w:rPr>
+                <w:noProof/>
+                <w:webHidden/>
+              </w:rPr>
+            </w:r>
+            <w:r>
+              <w:rPr>
+                <w:noProof/>
+                <w:webHidden/>
+              </w:rPr>
+              <w:fldChar w:fldCharType="separate"/>
+            </w:r>
+            <w:r>
+              <w:rPr>
+                <w:noProof/>
+                <w:webHidden/>
+              </w:rPr>
+              <w:t>4</w:t>
             </w:r>
             <w:r>
               <w:rPr>
@@ -1132,13 +1522,13 @@
               <w:noProof/>
             </w:rPr>
           </w:pPr>
-          <w:hyperlink w:anchor="_Toc62139405" w:history="1">
+          <w:hyperlink w:anchor="_Toc62206064" w:history="1">
             <w:r>
               <w:rPr>
                 <w:rStyle w:val="Hyperlink"/>
                 <w:noProof/>
               </w:rPr>
-              <w:t>File</w:t>
+              <w:t>Edit</w:t>
             </w:r>
             <w:r>
               <w:rPr>
@@ -1159,7 +1549,7 @@
                 <w:noProof/>
                 <w:webHidden/>
               </w:rPr>
-              <w:instrText xml:space="preserve"> PAGEREF _Toc62139405 \h </w:instrText>
+              <w:instrText xml:space="preserve"> PAGEREF _Toc62206064 \h </w:instrText>
             </w:r>
             <w:r>
               <w:rPr>
@@ -1179,7 +1569,145 @@
                 <w:noProof/>
                 <w:webHidden/>
               </w:rPr>
-              <w:t>2</w:t>
+              <w:t>4</w:t>
+            </w:r>
+            <w:r>
+              <w:rPr>
+                <w:noProof/>
+                <w:webHidden/>
+              </w:rPr>
+              <w:fldChar w:fldCharType="end"/>
+            </w:r>
+          </w:hyperlink>
+        </w:p>
+        <w:p>
+          <w:pPr>
+            <w:pStyle w:val="TOC3"/>
+            <w:tabs>
+              <w:tab w:val="right" w:leader="dot" w:pos="9350"/>
+            </w:tabs>
+            <w:rPr>
+              <w:rFonts w:eastAsiaTheme="minorEastAsia"/>
+              <w:noProof/>
+            </w:rPr>
+          </w:pPr>
+          <w:hyperlink w:anchor="_Toc62206065" w:history="1">
+            <w:r>
+              <w:rPr>
+                <w:rStyle w:val="Hyperlink"/>
+                <w:noProof/>
+              </w:rPr>
+              <w:t>Remarks Document (IP)</w:t>
+            </w:r>
+            <w:r>
+              <w:rPr>
+                <w:noProof/>
+                <w:webHidden/>
+              </w:rPr>
+              <w:tab/>
+            </w:r>
+            <w:r>
+              <w:rPr>
+                <w:noProof/>
+                <w:webHidden/>
+              </w:rPr>
+              <w:fldChar w:fldCharType="begin"/>
+            </w:r>
+            <w:r>
+              <w:rPr>
+                <w:noProof/>
+                <w:webHidden/>
+              </w:rPr>
+              <w:instrText xml:space="preserve"> PAGEREF _Toc62206065 \h </w:instrText>
+            </w:r>
+            <w:r>
+              <w:rPr>
+                <w:noProof/>
+                <w:webHidden/>
+              </w:rPr>
+            </w:r>
+            <w:r>
+              <w:rPr>
+                <w:noProof/>
+                <w:webHidden/>
+              </w:rPr>
+              <w:fldChar w:fldCharType="separate"/>
+            </w:r>
+            <w:r>
+              <w:rPr>
+                <w:noProof/>
+                <w:webHidden/>
+              </w:rPr>
+              <w:t>4</w:t>
+            </w:r>
+            <w:r>
+              <w:rPr>
+                <w:noProof/>
+                <w:webHidden/>
+              </w:rPr>
+              <w:fldChar w:fldCharType="end"/>
+            </w:r>
+          </w:hyperlink>
+        </w:p>
+        <w:p>
+          <w:pPr>
+            <w:pStyle w:val="TOC3"/>
+            <w:tabs>
+              <w:tab w:val="right" w:leader="dot" w:pos="9350"/>
+            </w:tabs>
+            <w:rPr>
+              <w:rFonts w:eastAsiaTheme="minorEastAsia"/>
+              <w:noProof/>
+            </w:rPr>
+          </w:pPr>
+          <w:hyperlink w:anchor="_Toc62206066" w:history="1">
+            <w:r>
+              <w:rPr>
+                <w:rStyle w:val="Hyperlink"/>
+                <w:noProof/>
+              </w:rPr>
+              <w:t>Specification Requirements</w:t>
+            </w:r>
+            <w:r>
+              <w:rPr>
+                <w:noProof/>
+                <w:webHidden/>
+              </w:rPr>
+              <w:tab/>
+            </w:r>
+            <w:r>
+              <w:rPr>
+                <w:noProof/>
+                <w:webHidden/>
+              </w:rPr>
+              <w:fldChar w:fldCharType="begin"/>
+            </w:r>
+            <w:r>
+              <w:rPr>
+                <w:noProof/>
+                <w:webHidden/>
+              </w:rPr>
+              <w:instrText xml:space="preserve"> PAGEREF _Toc62206066 \h </w:instrText>
+            </w:r>
+            <w:r>
+              <w:rPr>
+                <w:noProof/>
+                <w:webHidden/>
+              </w:rPr>
+            </w:r>
+            <w:r>
+              <w:rPr>
+                <w:noProof/>
+                <w:webHidden/>
+              </w:rPr>
+              <w:fldChar w:fldCharType="separate"/>
+            </w:r>
+            <w:r>
+              <w:rPr>
+                <w:noProof/>
+                <w:webHidden/>
+              </w:rPr>
+              <w:t>4</w:t>
             </w:r>
             <w:r>
               <w:rPr>
@@ -1201,13 +1729,13 @@
               <w:noProof/>
             </w:rPr>
           </w:pPr>
-          <w:hyperlink w:anchor="_Toc62139406" w:history="1">
+          <w:hyperlink w:anchor="_Toc62206067" w:history="1">
             <w:r>
               <w:rPr>
                 <w:rStyle w:val="Hyperlink"/>
                 <w:noProof/>
               </w:rPr>
-              <w:t>Edit</w:t>
+              <w:t>View (IP)</w:t>
             </w:r>
             <w:r>
               <w:rPr>
@@ -1228,7 +1756,7 @@
                 <w:noProof/>
                 <w:webHidden/>
               </w:rPr>
-              <w:instrText xml:space="preserve"> PAGEREF _Toc62139406 \h </w:instrText>
+              <w:instrText xml:space="preserve"> PAGEREF _Toc62206067 \h </w:instrText>
             </w:r>
             <w:r>
               <w:rPr>
@@ -1248,7 +1776,7 @@
                 <w:noProof/>
                 <w:webHidden/>
               </w:rPr>
-              <w:t>3</w:t>
+              <w:t>5</w:t>
             </w:r>
             <w:r>
               <w:rPr>
@@ -1270,13 +1798,13 @@
               <w:noProof/>
             </w:rPr>
           </w:pPr>
-          <w:hyperlink w:anchor="_Toc62139407" w:history="1">
+          <w:hyperlink w:anchor="_Toc62206068" w:history="1">
             <w:r>
               <w:rPr>
                 <w:rStyle w:val="Hyperlink"/>
                 <w:noProof/>
               </w:rPr>
-              <w:t>View (IP)</w:t>
+              <w:t>Create</w:t>
             </w:r>
             <w:r>
               <w:rPr>
@@ -1297,7 +1825,7 @@
                 <w:noProof/>
                 <w:webHidden/>
               </w:rPr>
-              <w:instrText xml:space="preserve"> PAGEREF _Toc62139407 \h </w:instrText>
+              <w:instrText xml:space="preserve"> PAGEREF _Toc62206068 \h </w:instrText>
             </w:r>
             <w:r>
               <w:rPr>
@@ -1317,7 +1845,214 @@
                 <w:noProof/>
                 <w:webHidden/>
               </w:rPr>
-              <w:t>4</w:t>
+              <w:t>5</w:t>
+            </w:r>
+            <w:r>
+              <w:rPr>
+                <w:noProof/>
+                <w:webHidden/>
+              </w:rPr>
+              <w:fldChar w:fldCharType="end"/>
+            </w:r>
+          </w:hyperlink>
+        </w:p>
+        <w:p>
+          <w:pPr>
+            <w:pStyle w:val="TOC3"/>
+            <w:tabs>
+              <w:tab w:val="right" w:leader="dot" w:pos="9350"/>
+            </w:tabs>
+            <w:rPr>
+              <w:rFonts w:eastAsiaTheme="minorEastAsia"/>
+              <w:noProof/>
+            </w:rPr>
+          </w:pPr>
+          <w:hyperlink w:anchor="_Toc62206069" w:history="1">
+            <w:r>
+              <w:rPr>
+                <w:rStyle w:val="Hyperlink"/>
+                <w:noProof/>
+              </w:rPr>
+              <w:t>Hard Copy</w:t>
+            </w:r>
+            <w:r>
+              <w:rPr>
+                <w:noProof/>
+                <w:webHidden/>
+              </w:rPr>
+              <w:tab/>
+            </w:r>
+            <w:r>
+              <w:rPr>
+                <w:noProof/>
+                <w:webHidden/>
+              </w:rPr>
+              <w:fldChar w:fldCharType="begin"/>
+            </w:r>
+            <w:r>
+              <w:rPr>
+                <w:noProof/>
+                <w:webHidden/>
+              </w:rPr>
+              <w:instrText xml:space="preserve"> PAGEREF _Toc62206069 \h </w:instrText>
+            </w:r>
+            <w:r>
+              <w:rPr>
+                <w:noProof/>
+                <w:webHidden/>
+              </w:rPr>
+            </w:r>
+            <w:r>
+              <w:rPr>
+                <w:noProof/>
+                <w:webHidden/>
+              </w:rPr>
+              <w:fldChar w:fldCharType="separate"/>
+            </w:r>
+            <w:r>
+              <w:rPr>
+                <w:noProof/>
+                <w:webHidden/>
+              </w:rPr>
+              <w:t>5</w:t>
+            </w:r>
+            <w:r>
+              <w:rPr>
+                <w:noProof/>
+                <w:webHidden/>
+              </w:rPr>
+              <w:fldChar w:fldCharType="end"/>
+            </w:r>
+          </w:hyperlink>
+        </w:p>
+        <w:p>
+          <w:pPr>
+            <w:pStyle w:val="TOC3"/>
+            <w:tabs>
+              <w:tab w:val="right" w:leader="dot" w:pos="9350"/>
+            </w:tabs>
+            <w:rPr>
+              <w:rFonts w:eastAsiaTheme="minorEastAsia"/>
+              <w:noProof/>
+            </w:rPr>
+          </w:pPr>
+          <w:hyperlink w:anchor="_Toc62206070" w:history="1">
+            <w:r>
+              <w:rPr>
+                <w:rStyle w:val="Hyperlink"/>
+                <w:noProof/>
+              </w:rPr>
+              <w:t>Test Report</w:t>
+            </w:r>
+            <w:r>
+              <w:rPr>
+                <w:noProof/>
+                <w:webHidden/>
+              </w:rPr>
+              <w:tab/>
+            </w:r>
+            <w:r>
+              <w:rPr>
+                <w:noProof/>
+                <w:webHidden/>
+              </w:rPr>
+              <w:fldChar w:fldCharType="begin"/>
+            </w:r>
+            <w:r>
+              <w:rPr>
+                <w:noProof/>
+                <w:webHidden/>
+              </w:rPr>
+              <w:instrText xml:space="preserve"> PAGEREF _Toc62206070 \h </w:instrText>
+            </w:r>
+            <w:r>
+              <w:rPr>
+                <w:noProof/>
+                <w:webHidden/>
+              </w:rPr>
+            </w:r>
+            <w:r>
+              <w:rPr>
+                <w:noProof/>
+                <w:webHidden/>
+              </w:rPr>
+              <w:fldChar w:fldCharType="separate"/>
+            </w:r>
+            <w:r>
+              <w:rPr>
+                <w:noProof/>
+                <w:webHidden/>
+              </w:rPr>
+              <w:t>5</w:t>
+            </w:r>
+            <w:r>
+              <w:rPr>
+                <w:noProof/>
+                <w:webHidden/>
+              </w:rPr>
+              <w:fldChar w:fldCharType="end"/>
+            </w:r>
+          </w:hyperlink>
+        </w:p>
+        <w:p>
+          <w:pPr>
+            <w:pStyle w:val="TOC1"/>
+            <w:tabs>
+              <w:tab w:val="right" w:leader="dot" w:pos="9350"/>
+            </w:tabs>
+            <w:rPr>
+              <w:rFonts w:eastAsiaTheme="minorEastAsia"/>
+              <w:noProof/>
+            </w:rPr>
+          </w:pPr>
+          <w:hyperlink w:anchor="_Toc62206071" w:history="1">
+            <w:r>
+              <w:rPr>
+                <w:rStyle w:val="Hyperlink"/>
+                <w:noProof/>
+              </w:rPr>
+              <w:t>Form</w:t>
+            </w:r>
+            <w:r>
+              <w:rPr>
+                <w:noProof/>
+                <w:webHidden/>
+              </w:rPr>
+              <w:tab/>
+            </w:r>
+            <w:r>
+              <w:rPr>
+                <w:noProof/>
+                <w:webHidden/>
+              </w:rPr>
+              <w:fldChar w:fldCharType="begin"/>
+            </w:r>
+            <w:r>
+              <w:rPr>
+                <w:noProof/>
+                <w:webHidden/>
+              </w:rPr>
+              <w:instrText xml:space="preserve"> PAGEREF _Toc62206071 \h </w:instrText>
+            </w:r>
+            <w:r>
+              <w:rPr>
+                <w:noProof/>
+                <w:webHidden/>
+              </w:rPr>
+            </w:r>
+            <w:r>
+              <w:rPr>
+                <w:noProof/>
+                <w:webHidden/>
+              </w:rPr>
+              <w:fldChar w:fldCharType="separate"/>
+            </w:r>
+            <w:r>
+              <w:rPr>
+                <w:noProof/>
+                <w:webHidden/>
+              </w:rPr>
+              <w:t>6</w:t>
             </w:r>
             <w:r>
               <w:rPr>
@@ -1339,13 +2074,13 @@
               <w:noProof/>
             </w:rPr>
           </w:pPr>
-          <w:hyperlink w:anchor="_Toc62139408" w:history="1">
+          <w:hyperlink w:anchor="_Toc62206072" w:history="1">
             <w:r>
               <w:rPr>
                 <w:rStyle w:val="Hyperlink"/>
                 <w:noProof/>
               </w:rPr>
-              <w:t>Create</w:t>
+              <w:t>As Received</w:t>
             </w:r>
             <w:r>
               <w:rPr>
@@ -1366,7 +2101,7 @@
                 <w:noProof/>
                 <w:webHidden/>
               </w:rPr>
-              <w:instrText xml:space="preserve"> PAGEREF _Toc62139408 \h </w:instrText>
+              <w:instrText xml:space="preserve"> PAGEREF _Toc62206072 \h </w:instrText>
             </w:r>
             <w:r>
               <w:rPr>
@@ -1386,7 +2121,76 @@
                 <w:noProof/>
                 <w:webHidden/>
               </w:rPr>
-              <w:t>4</w:t>
+              <w:t>6</w:t>
+            </w:r>
+            <w:r>
+              <w:rPr>
+                <w:noProof/>
+                <w:webHidden/>
+              </w:rPr>
+              <w:fldChar w:fldCharType="end"/>
+            </w:r>
+          </w:hyperlink>
+        </w:p>
+        <w:p>
+          <w:pPr>
+            <w:pStyle w:val="TOC2"/>
+            <w:tabs>
+              <w:tab w:val="right" w:leader="dot" w:pos="9350"/>
+            </w:tabs>
+            <w:rPr>
+              <w:rFonts w:eastAsiaTheme="minorEastAsia"/>
+              <w:noProof/>
+            </w:rPr>
+          </w:pPr>
+          <w:hyperlink w:anchor="_Toc62206073" w:history="1">
+            <w:r>
+              <w:rPr>
+                <w:rStyle w:val="Hyperlink"/>
+                <w:noProof/>
+              </w:rPr>
+              <w:t>After Thermal Stress</w:t>
+            </w:r>
+            <w:r>
+              <w:rPr>
+                <w:noProof/>
+                <w:webHidden/>
+              </w:rPr>
+              <w:tab/>
+            </w:r>
+            <w:r>
+              <w:rPr>
+                <w:noProof/>
+                <w:webHidden/>
+              </w:rPr>
+              <w:fldChar w:fldCharType="begin"/>
+            </w:r>
+            <w:r>
+              <w:rPr>
+                <w:noProof/>
+                <w:webHidden/>
+              </w:rPr>
+              <w:instrText xml:space="preserve"> PAGEREF _Toc62206073 \h </w:instrText>
+            </w:r>
+            <w:r>
+              <w:rPr>
+                <w:noProof/>
+                <w:webHidden/>
+              </w:rPr>
+            </w:r>
+            <w:r>
+              <w:rPr>
+                <w:noProof/>
+                <w:webHidden/>
+              </w:rPr>
+              <w:fldChar w:fldCharType="separate"/>
+            </w:r>
+            <w:r>
+              <w:rPr>
+                <w:noProof/>
+                <w:webHidden/>
+              </w:rPr>
+              <w:t>6</w:t>
             </w:r>
             <w:r>
               <w:rPr>
@@ -1408,13 +2212,13 @@
               <w:noProof/>
             </w:rPr>
           </w:pPr>
-          <w:hyperlink w:anchor="_Toc62139409" w:history="1">
+          <w:hyperlink w:anchor="_Toc62206074" w:history="1">
             <w:r>
               <w:rPr>
                 <w:rStyle w:val="Hyperlink"/>
                 <w:noProof/>
               </w:rPr>
-              <w:t>Form</w:t>
+              <w:t>Examination</w:t>
             </w:r>
             <w:r>
               <w:rPr>
@@ -1435,7 +2239,7 @@
                 <w:noProof/>
                 <w:webHidden/>
               </w:rPr>
-              <w:instrText xml:space="preserve"> PAGEREF _Toc62139409 \h </w:instrText>
+              <w:instrText xml:space="preserve"> PAGEREF _Toc62206074 \h </w:instrText>
             </w:r>
             <w:r>
               <w:rPr>
@@ -1455,7 +2259,7 @@
                 <w:noProof/>
                 <w:webHidden/>
               </w:rPr>
-              <w:t>5</w:t>
+              <w:t>7</w:t>
             </w:r>
             <w:r>
               <w:rPr>
@@ -1477,13 +2281,13 @@
               <w:noProof/>
             </w:rPr>
           </w:pPr>
-          <w:hyperlink w:anchor="_Toc62139410" w:history="1">
+          <w:hyperlink w:anchor="_Toc62206075" w:history="1">
             <w:r>
               <w:rPr>
                 <w:rStyle w:val="Hyperlink"/>
                 <w:noProof/>
               </w:rPr>
-              <w:t>As Received</w:t>
+              <w:t>Structure Title(s)</w:t>
             </w:r>
             <w:r>
               <w:rPr>
@@ -1504,7 +2308,7 @@
                 <w:noProof/>
                 <w:webHidden/>
               </w:rPr>
-              <w:instrText xml:space="preserve"> PAGEREF _Toc62139410 \h </w:instrText>
+              <w:instrText xml:space="preserve"> PAGEREF _Toc62206075 \h </w:instrText>
             </w:r>
             <w:r>
               <w:rPr>
@@ -1524,7 +2328,7 @@
                 <w:noProof/>
                 <w:webHidden/>
               </w:rPr>
-              <w:t>5</w:t>
+              <w:t>7</w:t>
             </w:r>
             <w:r>
               <w:rPr>
@@ -1546,13 +2350,13 @@
               <w:noProof/>
             </w:rPr>
           </w:pPr>
-          <w:hyperlink w:anchor="_Toc62139411" w:history="1">
+          <w:hyperlink w:anchor="_Toc62206076" w:history="1">
             <w:r>
               <w:rPr>
                 <w:rStyle w:val="Hyperlink"/>
                 <w:noProof/>
               </w:rPr>
-              <w:t>After Thermal Stress</w:t>
+              <w:t>Recorded Data</w:t>
             </w:r>
             <w:r>
               <w:rPr>
@@ -1573,7 +2377,7 @@
                 <w:noProof/>
                 <w:webHidden/>
               </w:rPr>
-              <w:instrText xml:space="preserve"> PAGEREF _Toc62139411 \h </w:instrText>
+              <w:instrText xml:space="preserve"> PAGEREF _Toc62206076 \h </w:instrText>
             </w:r>
             <w:r>
               <w:rPr>
@@ -1593,7 +2397,283 @@
                 <w:noProof/>
                 <w:webHidden/>
               </w:rPr>
-              <w:t>5</w:t>
+              <w:t>8</w:t>
+            </w:r>
+            <w:r>
+              <w:rPr>
+                <w:noProof/>
+                <w:webHidden/>
+              </w:rPr>
+              <w:fldChar w:fldCharType="end"/>
+            </w:r>
+          </w:hyperlink>
+        </w:p>
+        <w:p>
+          <w:pPr>
+            <w:pStyle w:val="TOC3"/>
+            <w:tabs>
+              <w:tab w:val="right" w:leader="dot" w:pos="9350"/>
+            </w:tabs>
+            <w:rPr>
+              <w:rFonts w:eastAsiaTheme="minorEastAsia"/>
+              <w:noProof/>
+            </w:rPr>
+          </w:pPr>
+          <w:hyperlink w:anchor="_Toc62206077" w:history="1">
+            <w:r>
+              <w:rPr>
+                <w:rStyle w:val="Hyperlink"/>
+                <w:noProof/>
+              </w:rPr>
+              <w:t>Measurements</w:t>
+            </w:r>
+            <w:r>
+              <w:rPr>
+                <w:noProof/>
+                <w:webHidden/>
+              </w:rPr>
+              <w:tab/>
+            </w:r>
+            <w:r>
+              <w:rPr>
+                <w:noProof/>
+                <w:webHidden/>
+              </w:rPr>
+              <w:fldChar w:fldCharType="begin"/>
+            </w:r>
+            <w:r>
+              <w:rPr>
+                <w:noProof/>
+                <w:webHidden/>
+              </w:rPr>
+              <w:instrText xml:space="preserve"> PAGEREF _Toc62206077 \h </w:instrText>
+            </w:r>
+            <w:r>
+              <w:rPr>
+                <w:noProof/>
+                <w:webHidden/>
+              </w:rPr>
+            </w:r>
+            <w:r>
+              <w:rPr>
+                <w:noProof/>
+                <w:webHidden/>
+              </w:rPr>
+              <w:fldChar w:fldCharType="separate"/>
+            </w:r>
+            <w:r>
+              <w:rPr>
+                <w:noProof/>
+                <w:webHidden/>
+              </w:rPr>
+              <w:t>8</w:t>
+            </w:r>
+            <w:r>
+              <w:rPr>
+                <w:noProof/>
+                <w:webHidden/>
+              </w:rPr>
+              <w:fldChar w:fldCharType="end"/>
+            </w:r>
+          </w:hyperlink>
+        </w:p>
+        <w:p>
+          <w:pPr>
+            <w:pStyle w:val="TOC3"/>
+            <w:tabs>
+              <w:tab w:val="right" w:leader="dot" w:pos="9350"/>
+            </w:tabs>
+            <w:rPr>
+              <w:rFonts w:eastAsiaTheme="minorEastAsia"/>
+              <w:noProof/>
+            </w:rPr>
+          </w:pPr>
+          <w:hyperlink w:anchor="_Toc62206078" w:history="1">
+            <w:r>
+              <w:rPr>
+                <w:rStyle w:val="Hyperlink"/>
+                <w:noProof/>
+              </w:rPr>
+              <w:t>Observations</w:t>
+            </w:r>
+            <w:r>
+              <w:rPr>
+                <w:noProof/>
+                <w:webHidden/>
+              </w:rPr>
+              <w:tab/>
+            </w:r>
+            <w:r>
+              <w:rPr>
+                <w:noProof/>
+                <w:webHidden/>
+              </w:rPr>
+              <w:fldChar w:fldCharType="begin"/>
+            </w:r>
+            <w:r>
+              <w:rPr>
+                <w:noProof/>
+                <w:webHidden/>
+              </w:rPr>
+              <w:instrText xml:space="preserve"> PAGEREF _Toc62206078 \h </w:instrText>
+            </w:r>
+            <w:r>
+              <w:rPr>
+                <w:noProof/>
+                <w:webHidden/>
+              </w:rPr>
+            </w:r>
+            <w:r>
+              <w:rPr>
+                <w:noProof/>
+                <w:webHidden/>
+              </w:rPr>
+              <w:fldChar w:fldCharType="separate"/>
+            </w:r>
+            <w:r>
+              <w:rPr>
+                <w:noProof/>
+                <w:webHidden/>
+              </w:rPr>
+              <w:t>8</w:t>
+            </w:r>
+            <w:r>
+              <w:rPr>
+                <w:noProof/>
+                <w:webHidden/>
+              </w:rPr>
+              <w:fldChar w:fldCharType="end"/>
+            </w:r>
+          </w:hyperlink>
+        </w:p>
+        <w:p>
+          <w:pPr>
+            <w:pStyle w:val="TOC2"/>
+            <w:tabs>
+              <w:tab w:val="right" w:leader="dot" w:pos="9350"/>
+            </w:tabs>
+            <w:rPr>
+              <w:rFonts w:eastAsiaTheme="minorEastAsia"/>
+              <w:noProof/>
+            </w:rPr>
+          </w:pPr>
+          <w:hyperlink w:anchor="_Toc62206079" w:history="1">
+            <w:r>
+              <w:rPr>
+                <w:rStyle w:val="Hyperlink"/>
+                <w:noProof/>
+              </w:rPr>
+              <w:t>Requirements</w:t>
+            </w:r>
+            <w:r>
+              <w:rPr>
+                <w:noProof/>
+                <w:webHidden/>
+              </w:rPr>
+              <w:tab/>
+            </w:r>
+            <w:r>
+              <w:rPr>
+                <w:noProof/>
+                <w:webHidden/>
+              </w:rPr>
+              <w:fldChar w:fldCharType="begin"/>
+            </w:r>
+            <w:r>
+              <w:rPr>
+                <w:noProof/>
+                <w:webHidden/>
+              </w:rPr>
+              <w:instrText xml:space="preserve"> PAGEREF _Toc62206079 \h </w:instrText>
+            </w:r>
+            <w:r>
+              <w:rPr>
+                <w:noProof/>
+                <w:webHidden/>
+              </w:rPr>
+            </w:r>
+            <w:r>
+              <w:rPr>
+                <w:noProof/>
+                <w:webHidden/>
+              </w:rPr>
+              <w:fldChar w:fldCharType="separate"/>
+            </w:r>
+            <w:r>
+              <w:rPr>
+                <w:noProof/>
+                <w:webHidden/>
+              </w:rPr>
+              <w:t>8</w:t>
+            </w:r>
+            <w:r>
+              <w:rPr>
+                <w:noProof/>
+                <w:webHidden/>
+              </w:rPr>
+              <w:fldChar w:fldCharType="end"/>
+            </w:r>
+          </w:hyperlink>
+        </w:p>
+        <w:p>
+          <w:pPr>
+            <w:pStyle w:val="TOC2"/>
+            <w:tabs>
+              <w:tab w:val="right" w:leader="dot" w:pos="9350"/>
+            </w:tabs>
+            <w:rPr>
+              <w:rFonts w:eastAsiaTheme="minorEastAsia"/>
+              <w:noProof/>
+            </w:rPr>
+          </w:pPr>
+          <w:hyperlink w:anchor="_Toc62206080" w:history="1">
+            <w:r>
+              <w:rPr>
+                <w:rStyle w:val="Hyperlink"/>
+                <w:noProof/>
+              </w:rPr>
+              <w:t>Remarks</w:t>
+            </w:r>
+            <w:r>
+              <w:rPr>
+                <w:noProof/>
+                <w:webHidden/>
+              </w:rPr>
+              <w:tab/>
+            </w:r>
+            <w:r>
+              <w:rPr>
+                <w:noProof/>
+                <w:webHidden/>
+              </w:rPr>
+              <w:fldChar w:fldCharType="begin"/>
+            </w:r>
+            <w:r>
+              <w:rPr>
+                <w:noProof/>
+                <w:webHidden/>
+              </w:rPr>
+              <w:instrText xml:space="preserve"> PAGEREF _Toc62206080 \h </w:instrText>
+            </w:r>
+            <w:r>
+              <w:rPr>
+                <w:noProof/>
+                <w:webHidden/>
+              </w:rPr>
+            </w:r>
+            <w:r>
+              <w:rPr>
+                <w:noProof/>
+                <w:webHidden/>
+              </w:rPr>
+              <w:fldChar w:fldCharType="separate"/>
+            </w:r>
+            <w:r>
+              <w:rPr>
+                <w:noProof/>
+                <w:webHidden/>
+              </w:rPr>
+              <w:t>9</w:t>
             </w:r>
             <w:r>
               <w:rPr>
@@ -1615,13 +2695,13 @@
               <w:noProof/>
             </w:rPr>
           </w:pPr>
-          <w:hyperlink w:anchor="_Toc62139412" w:history="1">
+          <w:hyperlink w:anchor="_Toc62206081" w:history="1">
             <w:r>
               <w:rPr>
                 <w:rStyle w:val="Hyperlink"/>
                 <w:noProof/>
               </w:rPr>
-              <w:t>Examination</w:t>
+              <w:t>Separate Windows</w:t>
             </w:r>
             <w:r>
               <w:rPr>
@@ -1642,7 +2722,7 @@
                 <w:noProof/>
                 <w:webHidden/>
               </w:rPr>
-              <w:instrText xml:space="preserve"> PAGEREF _Toc62139412 \h </w:instrText>
+              <w:instrText xml:space="preserve"> PAGEREF _Toc62206081 \h </w:instrText>
             </w:r>
             <w:r>
               <w:rPr>
@@ -1662,7 +2742,7 @@
                 <w:noProof/>
                 <w:webHidden/>
               </w:rPr>
-              <w:t>6</w:t>
+              <w:t>9</w:t>
             </w:r>
             <w:r>
               <w:rPr>
@@ -1684,13 +2764,13 @@
               <w:noProof/>
             </w:rPr>
           </w:pPr>
-          <w:hyperlink w:anchor="_Toc62139413" w:history="1">
+          <w:hyperlink w:anchor="_Toc62206082" w:history="1">
             <w:r>
               <w:rPr>
                 <w:rStyle w:val="Hyperlink"/>
                 <w:noProof/>
               </w:rPr>
-              <w:t>Structure Title(s)</w:t>
+              <w:t>Open Job</w:t>
             </w:r>
             <w:r>
               <w:rPr>
@@ -1711,7 +2791,7 @@
                 <w:noProof/>
                 <w:webHidden/>
               </w:rPr>
-              <w:instrText xml:space="preserve"> PAGEREF _Toc62139413 \h </w:instrText>
+              <w:instrText xml:space="preserve"> PAGEREF _Toc62206082 \h </w:instrText>
             </w:r>
             <w:r>
               <w:rPr>
@@ -1731,7 +2811,7 @@
                 <w:noProof/>
                 <w:webHidden/>
               </w:rPr>
-              <w:t>6</w:t>
+              <w:t>9</w:t>
             </w:r>
             <w:r>
               <w:rPr>
@@ -1753,13 +2833,13 @@
               <w:noProof/>
             </w:rPr>
           </w:pPr>
-          <w:hyperlink w:anchor="_Toc62139414" w:history="1">
+          <w:hyperlink w:anchor="_Toc62206083" w:history="1">
             <w:r>
               <w:rPr>
                 <w:rStyle w:val="Hyperlink"/>
                 <w:noProof/>
               </w:rPr>
-              <w:t>Recorded Data</w:t>
+              <w:t>Edit Remarks Document</w:t>
             </w:r>
             <w:r>
               <w:rPr>
@@ -1780,7 +2860,7 @@
                 <w:noProof/>
                 <w:webHidden/>
               </w:rPr>
-              <w:instrText xml:space="preserve"> PAGEREF _Toc62139414 \h </w:instrText>
+              <w:instrText xml:space="preserve"> PAGEREF _Toc62206083 \h </w:instrText>
             </w:r>
             <w:r>
               <w:rPr>
@@ -1800,143 +2880,7 @@
                 <w:noProof/>
                 <w:webHidden/>
               </w:rPr>
-              <w:t>7</w:t>
-            </w:r>
-            <w:r>
-              <w:rPr>
-                <w:noProof/>
-                <w:webHidden/>
-              </w:rPr>
-              <w:fldChar w:fldCharType="end"/>
-            </w:r>
-          </w:hyperlink>
-        </w:p>
-        <w:p>
-          <w:pPr>
-            <w:pStyle w:val="TOC3"/>
-            <w:tabs>
-              <w:tab w:val="right" w:leader="dot" w:pos="9350"/>
-            </w:tabs>
-            <w:rPr>
-              <w:noProof/>
-            </w:rPr>
-          </w:pPr>
-          <w:hyperlink w:anchor="_Toc62139415" w:history="1">
-            <w:r>
-              <w:rPr>
-                <w:rStyle w:val="Hyperlink"/>
-                <w:noProof/>
-              </w:rPr>
-              <w:t>Measurements</w:t>
-            </w:r>
-            <w:r>
-              <w:rPr>
-                <w:noProof/>
-                <w:webHidden/>
-              </w:rPr>
-              <w:tab/>
-            </w:r>
-            <w:r>
-              <w:rPr>
-                <w:noProof/>
-                <w:webHidden/>
-              </w:rPr>
-              <w:fldChar w:fldCharType="begin"/>
-            </w:r>
-            <w:r>
-              <w:rPr>
-                <w:noProof/>
-                <w:webHidden/>
-              </w:rPr>
-              <w:instrText xml:space="preserve"> PAGEREF _Toc62139415 \h </w:instrText>
-            </w:r>
-            <w:r>
-              <w:rPr>
-                <w:noProof/>
-                <w:webHidden/>
-              </w:rPr>
-            </w:r>
-            <w:r>
-              <w:rPr>
-                <w:noProof/>
-                <w:webHidden/>
-              </w:rPr>
-              <w:fldChar w:fldCharType="separate"/>
-            </w:r>
-            <w:r>
-              <w:rPr>
-                <w:noProof/>
-                <w:webHidden/>
-              </w:rPr>
-              <w:t>7</w:t>
-            </w:r>
-            <w:r>
-              <w:rPr>
-                <w:noProof/>
-                <w:webHidden/>
-              </w:rPr>
-              <w:fldChar w:fldCharType="end"/>
-            </w:r>
-          </w:hyperlink>
-        </w:p>
-        <w:p>
-          <w:pPr>
-            <w:pStyle w:val="TOC3"/>
-            <w:tabs>
-              <w:tab w:val="right" w:leader="dot" w:pos="9350"/>
-            </w:tabs>
-            <w:rPr>
-              <w:noProof/>
-            </w:rPr>
-          </w:pPr>
-          <w:hyperlink w:anchor="_Toc62139416" w:history="1">
-            <w:r>
-              <w:rPr>
-                <w:rStyle w:val="Hyperlink"/>
-                <w:noProof/>
-              </w:rPr>
-              <w:t>Observations</w:t>
-            </w:r>
-            <w:r>
-              <w:rPr>
-                <w:noProof/>
-                <w:webHidden/>
-              </w:rPr>
-              <w:tab/>
-            </w:r>
-            <w:r>
-              <w:rPr>
-                <w:noProof/>
-                <w:webHidden/>
-              </w:rPr>
-              <w:fldChar w:fldCharType="begin"/>
-            </w:r>
-            <w:r>
-              <w:rPr>
-                <w:noProof/>
-                <w:webHidden/>
-              </w:rPr>
-              <w:instrText xml:space="preserve"> PAGEREF _Toc62139416 \h </w:instrText>
-            </w:r>
-            <w:r>
-              <w:rPr>
-                <w:noProof/>
-                <w:webHidden/>
-              </w:rPr>
-            </w:r>
-            <w:r>
-              <w:rPr>
-                <w:noProof/>
-                <w:webHidden/>
-              </w:rPr>
-              <w:fldChar w:fldCharType="separate"/>
-            </w:r>
-            <w:r>
-              <w:rPr>
-                <w:noProof/>
-                <w:webHidden/>
-              </w:rPr>
-              <w:t>7</w:t>
+              <w:t>9</w:t>
             </w:r>
             <w:r>
               <w:rPr>
@@ -1958,13 +2902,13 @@
               <w:noProof/>
             </w:rPr>
           </w:pPr>
-          <w:hyperlink w:anchor="_Toc62139417" w:history="1">
+          <w:hyperlink w:anchor="_Toc62206084" w:history="1">
             <w:r>
               <w:rPr>
                 <w:rStyle w:val="Hyperlink"/>
                 <w:noProof/>
               </w:rPr>
-              <w:t>Requirements</w:t>
+              <w:t>Edit Specification Requirements</w:t>
             </w:r>
             <w:r>
               <w:rPr>
@@ -1985,7 +2929,7 @@
                 <w:noProof/>
                 <w:webHidden/>
               </w:rPr>
-              <w:instrText xml:space="preserve"> PAGEREF _Toc62139417 \h </w:instrText>
+              <w:instrText xml:space="preserve"> PAGEREF _Toc62206084 \h </w:instrText>
             </w:r>
             <w:r>
               <w:rPr>
@@ -2005,7 +2949,7 @@
                 <w:noProof/>
                 <w:webHidden/>
               </w:rPr>
-              <w:t>7</w:t>
+              <w:t>9</w:t>
             </w:r>
             <w:r>
               <w:rPr>
@@ -2027,13 +2971,13 @@
               <w:noProof/>
             </w:rPr>
           </w:pPr>
-          <w:hyperlink w:anchor="_Toc62139418" w:history="1">
+          <w:hyperlink w:anchor="_Toc62206085" w:history="1">
             <w:r>
               <w:rPr>
                 <w:rStyle w:val="Hyperlink"/>
                 <w:noProof/>
               </w:rPr>
-              <w:t>Remarks</w:t>
+              <w:t>Test Report Structure</w:t>
             </w:r>
             <w:r>
               <w:rPr>
@@ -2054,7 +2998,7 @@
                 <w:noProof/>
                 <w:webHidden/>
               </w:rPr>
-              <w:instrText xml:space="preserve"> PAGEREF _Toc62139418 \h </w:instrText>
+              <w:instrText xml:space="preserve"> PAGEREF _Toc62206085 \h </w:instrText>
             </w:r>
             <w:r>
               <w:rPr>
@@ -2074,76 +3018,7 @@
                 <w:noProof/>
                 <w:webHidden/>
               </w:rPr>
-              <w:t>7</w:t>
-            </w:r>
-            <w:r>
-              <w:rPr>
-                <w:noProof/>
-                <w:webHidden/>
-              </w:rPr>
-              <w:fldChar w:fldCharType="end"/>
-            </w:r>
-          </w:hyperlink>
-        </w:p>
-        <w:p>
-          <w:pPr>
-            <w:pStyle w:val="TOC1"/>
-            <w:tabs>
-              <w:tab w:val="right" w:leader="dot" w:pos="9350"/>
-            </w:tabs>
-            <w:rPr>
-              <w:rFonts w:eastAsiaTheme="minorEastAsia"/>
-              <w:noProof/>
-            </w:rPr>
-          </w:pPr>
-          <w:hyperlink w:anchor="_Toc62139419" w:history="1">
-            <w:r>
-              <w:rPr>
-                <w:rStyle w:val="Hyperlink"/>
-                <w:noProof/>
-              </w:rPr>
-              <w:t>Separate Windows</w:t>
-            </w:r>
-            <w:r>
-              <w:rPr>
-                <w:noProof/>
-                <w:webHidden/>
-              </w:rPr>
-              <w:tab/>
-            </w:r>
-            <w:r>
-              <w:rPr>
-                <w:noProof/>
-                <w:webHidden/>
-              </w:rPr>
-              <w:fldChar w:fldCharType="begin"/>
-            </w:r>
-            <w:r>
-              <w:rPr>
-                <w:noProof/>
-                <w:webHidden/>
-              </w:rPr>
-              <w:instrText xml:space="preserve"> PAGEREF _Toc62139419 \h </w:instrText>
-            </w:r>
-            <w:r>
-              <w:rPr>
-                <w:noProof/>
-                <w:webHidden/>
-              </w:rPr>
-            </w:r>
-            <w:r>
-              <w:rPr>
-                <w:noProof/>
-                <w:webHidden/>
-              </w:rPr>
-              <w:fldChar w:fldCharType="separate"/>
-            </w:r>
-            <w:r>
-              <w:rPr>
-                <w:noProof/>
-                <w:webHidden/>
-              </w:rPr>
-              <w:t>8</w:t>
+              <w:t>9</w:t>
             </w:r>
             <w:r>
               <w:rPr>
@@ -2165,13 +3040,13 @@
               <w:noProof/>
             </w:rPr>
           </w:pPr>
-          <w:hyperlink w:anchor="_Toc62139420" w:history="1">
+          <w:hyperlink w:anchor="_Toc62206086" w:history="1">
             <w:r>
               <w:rPr>
                 <w:rStyle w:val="Hyperlink"/>
                 <w:noProof/>
               </w:rPr>
-              <w:t>Open Job</w:t>
+              <w:t>Measurement Zoom</w:t>
             </w:r>
             <w:r>
               <w:rPr>
@@ -2192,7 +3067,7 @@
                 <w:noProof/>
                 <w:webHidden/>
               </w:rPr>
-              <w:instrText xml:space="preserve"> PAGEREF _Toc62139420 \h </w:instrText>
+              <w:instrText xml:space="preserve"> PAGEREF _Toc62206086 \h </w:instrText>
             </w:r>
             <w:r>
               <w:rPr>
@@ -2212,7 +3087,7 @@
                 <w:noProof/>
                 <w:webHidden/>
               </w:rPr>
-              <w:t>8</w:t>
+              <w:t>9</w:t>
             </w:r>
             <w:r>
               <w:rPr>
@@ -2234,13 +3109,13 @@
               <w:noProof/>
             </w:rPr>
           </w:pPr>
-          <w:hyperlink w:anchor="_Toc62139421" w:history="1">
+          <w:hyperlink w:anchor="_Toc62206087" w:history="1">
             <w:r>
               <w:rPr>
                 <w:rStyle w:val="Hyperlink"/>
                 <w:noProof/>
               </w:rPr>
-              <w:t>Edit Remarks Document</w:t>
+              <w:t>Requirement Structure</w:t>
             </w:r>
             <w:r>
               <w:rPr>
@@ -2261,7 +3136,7 @@
                 <w:noProof/>
                 <w:webHidden/>
               </w:rPr>
-              <w:instrText xml:space="preserve"> PAGEREF _Toc62139421 \h </w:instrText>
+              <w:instrText xml:space="preserve"> PAGEREF _Toc62206087 \h </w:instrText>
             </w:r>
             <w:r>
               <w:rPr>
@@ -2281,7 +3156,7 @@
                 <w:noProof/>
                 <w:webHidden/>
               </w:rPr>
-              <w:t>8</w:t>
+              <w:t>9</w:t>
             </w:r>
             <w:r>
               <w:rPr>
@@ -2303,13 +3178,13 @@
               <w:noProof/>
             </w:rPr>
           </w:pPr>
-          <w:hyperlink w:anchor="_Toc62139422" w:history="1">
+          <w:hyperlink w:anchor="_Toc62206088" w:history="1">
             <w:r>
               <w:rPr>
                 <w:rStyle w:val="Hyperlink"/>
                 <w:noProof/>
               </w:rPr>
-              <w:t>Edit Specification Requirements</w:t>
+              <w:t>Remarks Document</w:t>
             </w:r>
             <w:r>
               <w:rPr>
@@ -2330,7 +3205,7 @@
                 <w:noProof/>
                 <w:webHidden/>
               </w:rPr>
-              <w:instrText xml:space="preserve"> PAGEREF _Toc62139422 \h </w:instrText>
+              <w:instrText xml:space="preserve"> PAGEREF _Toc62206088 \h </w:instrText>
             </w:r>
             <w:r>
               <w:rPr>
@@ -2350,283 +3225,7 @@
                 <w:noProof/>
                 <w:webHidden/>
               </w:rPr>
-              <w:t>8</w:t>
-            </w:r>
-            <w:r>
-              <w:rPr>
-                <w:noProof/>
-                <w:webHidden/>
-              </w:rPr>
-              <w:fldChar w:fldCharType="end"/>
-            </w:r>
-          </w:hyperlink>
-        </w:p>
-        <w:p>
-          <w:pPr>
-            <w:pStyle w:val="TOC2"/>
-            <w:tabs>
-              <w:tab w:val="right" w:leader="dot" w:pos="9350"/>
-            </w:tabs>
-            <w:rPr>
-              <w:rFonts w:eastAsiaTheme="minorEastAsia"/>
-              <w:noProof/>
-            </w:rPr>
-          </w:pPr>
-          <w:hyperlink w:anchor="_Toc62139423" w:history="1">
-            <w:r>
-              <w:rPr>
-                <w:rStyle w:val="Hyperlink"/>
-                <w:noProof/>
-              </w:rPr>
-              <w:t>Test Report Structure</w:t>
-            </w:r>
-            <w:r>
-              <w:rPr>
-                <w:noProof/>
-                <w:webHidden/>
-              </w:rPr>
-              <w:tab/>
-            </w:r>
-            <w:r>
-              <w:rPr>
-                <w:noProof/>
-                <w:webHidden/>
-              </w:rPr>
-              <w:fldChar w:fldCharType="begin"/>
-            </w:r>
-            <w:r>
-              <w:rPr>
-                <w:noProof/>
-                <w:webHidden/>
-              </w:rPr>
-              <w:instrText xml:space="preserve"> PAGEREF _Toc62139423 \h </w:instrText>
-            </w:r>
-            <w:r>
-              <w:rPr>
-                <w:noProof/>
-                <w:webHidden/>
-              </w:rPr>
-            </w:r>
-            <w:r>
-              <w:rPr>
-                <w:noProof/>
-                <w:webHidden/>
-              </w:rPr>
-              <w:fldChar w:fldCharType="separate"/>
-            </w:r>
-            <w:r>
-              <w:rPr>
-                <w:noProof/>
-                <w:webHidden/>
-              </w:rPr>
-              <w:t>8</w:t>
-            </w:r>
-            <w:r>
-              <w:rPr>
-                <w:noProof/>
-                <w:webHidden/>
-              </w:rPr>
-              <w:fldChar w:fldCharType="end"/>
-            </w:r>
-          </w:hyperlink>
-        </w:p>
-        <w:p>
-          <w:pPr>
-            <w:pStyle w:val="TOC2"/>
-            <w:tabs>
-              <w:tab w:val="right" w:leader="dot" w:pos="9350"/>
-            </w:tabs>
-            <w:rPr>
-              <w:rFonts w:eastAsiaTheme="minorEastAsia"/>
-              <w:noProof/>
-            </w:rPr>
-          </w:pPr>
-          <w:hyperlink w:anchor="_Toc62139424" w:history="1">
-            <w:r>
-              <w:rPr>
-                <w:rStyle w:val="Hyperlink"/>
-                <w:noProof/>
-              </w:rPr>
-              <w:t>Measurement Zoom</w:t>
-            </w:r>
-            <w:r>
-              <w:rPr>
-                <w:noProof/>
-                <w:webHidden/>
-              </w:rPr>
-              <w:tab/>
-            </w:r>
-            <w:r>
-              <w:rPr>
-                <w:noProof/>
-                <w:webHidden/>
-              </w:rPr>
-              <w:fldChar w:fldCharType="begin"/>
-            </w:r>
-            <w:r>
-              <w:rPr>
-                <w:noProof/>
-                <w:webHidden/>
-              </w:rPr>
-              <w:instrText xml:space="preserve"> PAGEREF _Toc62139424 \h </w:instrText>
-            </w:r>
-            <w:r>
-              <w:rPr>
-                <w:noProof/>
-                <w:webHidden/>
-              </w:rPr>
-            </w:r>
-            <w:r>
-              <w:rPr>
-                <w:noProof/>
-                <w:webHidden/>
-              </w:rPr>
-              <w:fldChar w:fldCharType="separate"/>
-            </w:r>
-            <w:r>
-              <w:rPr>
-                <w:noProof/>
-                <w:webHidden/>
-              </w:rPr>
-              <w:t>8</w:t>
-            </w:r>
-            <w:r>
-              <w:rPr>
-                <w:noProof/>
-                <w:webHidden/>
-              </w:rPr>
-              <w:fldChar w:fldCharType="end"/>
-            </w:r>
-          </w:hyperlink>
-        </w:p>
-        <w:p>
-          <w:pPr>
-            <w:pStyle w:val="TOC2"/>
-            <w:tabs>
-              <w:tab w:val="right" w:leader="dot" w:pos="9350"/>
-            </w:tabs>
-            <w:rPr>
-              <w:rFonts w:eastAsiaTheme="minorEastAsia"/>
-              <w:noProof/>
-            </w:rPr>
-          </w:pPr>
-          <w:hyperlink w:anchor="_Toc62139425" w:history="1">
-            <w:r>
-              <w:rPr>
-                <w:rStyle w:val="Hyperlink"/>
-                <w:noProof/>
-              </w:rPr>
-              <w:t>Requirement Structure</w:t>
-            </w:r>
-            <w:r>
-              <w:rPr>
-                <w:noProof/>
-                <w:webHidden/>
-              </w:rPr>
-              <w:tab/>
-            </w:r>
-            <w:r>
-              <w:rPr>
-                <w:noProof/>
-                <w:webHidden/>
-              </w:rPr>
-              <w:fldChar w:fldCharType="begin"/>
-            </w:r>
-            <w:r>
-              <w:rPr>
-                <w:noProof/>
-                <w:webHidden/>
-              </w:rPr>
-              <w:instrText xml:space="preserve"> PAGEREF _Toc62139425 \h </w:instrText>
-            </w:r>
-            <w:r>
-              <w:rPr>
-                <w:noProof/>
-                <w:webHidden/>
-              </w:rPr>
-            </w:r>
-            <w:r>
-              <w:rPr>
-                <w:noProof/>
-                <w:webHidden/>
-              </w:rPr>
-              <w:fldChar w:fldCharType="separate"/>
-            </w:r>
-            <w:r>
-              <w:rPr>
-                <w:noProof/>
-                <w:webHidden/>
-              </w:rPr>
-              <w:t>8</w:t>
-            </w:r>
-            <w:r>
-              <w:rPr>
-                <w:noProof/>
-                <w:webHidden/>
-              </w:rPr>
-              <w:fldChar w:fldCharType="end"/>
-            </w:r>
-          </w:hyperlink>
-        </w:p>
-        <w:p>
-          <w:pPr>
-            <w:pStyle w:val="TOC2"/>
-            <w:tabs>
-              <w:tab w:val="right" w:leader="dot" w:pos="9350"/>
-            </w:tabs>
-            <w:rPr>
-              <w:rFonts w:eastAsiaTheme="minorEastAsia"/>
-              <w:noProof/>
-            </w:rPr>
-          </w:pPr>
-          <w:hyperlink w:anchor="_Toc62139426" w:history="1">
-            <w:r>
-              <w:rPr>
-                <w:rStyle w:val="Hyperlink"/>
-                <w:noProof/>
-              </w:rPr>
-              <w:t>Remarks Document</w:t>
-            </w:r>
-            <w:r>
-              <w:rPr>
-                <w:noProof/>
-                <w:webHidden/>
-              </w:rPr>
-              <w:tab/>
-            </w:r>
-            <w:r>
-              <w:rPr>
-                <w:noProof/>
-                <w:webHidden/>
-              </w:rPr>
-              <w:fldChar w:fldCharType="begin"/>
-            </w:r>
-            <w:r>
-              <w:rPr>
-                <w:noProof/>
-                <w:webHidden/>
-              </w:rPr>
-              <w:instrText xml:space="preserve"> PAGEREF _Toc62139426 \h </w:instrText>
-            </w:r>
-            <w:r>
-              <w:rPr>
-                <w:noProof/>
-                <w:webHidden/>
-              </w:rPr>
-            </w:r>
-            <w:r>
-              <w:rPr>
-                <w:noProof/>
-                <w:webHidden/>
-              </w:rPr>
-              <w:fldChar w:fldCharType="separate"/>
-            </w:r>
-            <w:r>
-              <w:rPr>
-                <w:noProof/>
-                <w:webHidden/>
-              </w:rPr>
-              <w:t>8</w:t>
+              <w:t>9</w:t>
             </w:r>
             <w:r>
               <w:rPr>
@@ -2649,20 +3248,6 @@
         </w:p>
       </w:sdtContent>
     </w:sdt>
-    <w:p>
-      <w:pPr>
-        <w:rPr>
-          <w:rFonts w:asciiTheme="majorHAnsi" w:eastAsiaTheme="majorEastAsia" w:hAnsiTheme="majorHAnsi" w:cstheme="majorBidi"/>
-          <w:spacing w:val="-10"/>
-          <w:kern w:val="28"/>
-          <w:sz w:val="56"/>
-          <w:szCs w:val="56"/>
-        </w:rPr>
-      </w:pPr>
-      <w:r>
-        <w:br w:type="page"/>
-      </w:r>
-    </w:p>
     <w:p>
       <w:pPr>
         <w:pStyle w:val="Title"/>
@@ -2766,13 +3351,17 @@
     <w:p>
       <w:pPr>
         <w:pStyle w:val="Heading1"/>
+        <w:numPr>
+          <w:ilvl w:val="0"/>
+          <w:numId w:val="10"/>
+        </w:numPr>
         <w:spacing w:line="360" w:lineRule="auto"/>
         <w:rPr>
           <w:sz w:val="36"/>
           <w:szCs w:val="36"/>
         </w:rPr>
       </w:pPr>
-      <w:bookmarkStart w:id="0" w:name="_Toc62139404"/>
+      <w:bookmarkStart w:id="0" w:name="_Toc62206058"/>
       <w:r>
         <w:rPr>
           <w:sz w:val="36"/>
@@ -2857,13 +3446,17 @@
     <w:p>
       <w:pPr>
         <w:pStyle w:val="Heading2"/>
+        <w:numPr>
+          <w:ilvl w:val="1"/>
+          <w:numId w:val="10"/>
+        </w:numPr>
         <w:spacing w:line="360" w:lineRule="auto"/>
         <w:rPr>
           <w:sz w:val="28"/>
           <w:szCs w:val="28"/>
         </w:rPr>
       </w:pPr>
-      <w:bookmarkStart w:id="1" w:name="_Toc62139405"/>
+      <w:bookmarkStart w:id="1" w:name="_Toc62206059"/>
       <w:r>
         <w:rPr>
           <w:sz w:val="28"/>
@@ -2875,10 +3468,88 @@
     </w:p>
     <w:p>
       <w:pPr>
+        <w:pStyle w:val="Heading3"/>
+        <w:numPr>
+          <w:ilvl w:val="2"/>
+          <w:numId w:val="10"/>
+        </w:numPr>
+        <w:spacing w:line="360" w:lineRule="auto"/>
+      </w:pPr>
+      <w:bookmarkStart w:id="2" w:name="_Toc62206060"/>
+      <w:r>
+        <w:t>New</w:t>
+      </w:r>
+      <w:bookmarkEnd w:id="2"/>
+    </w:p>
+    <w:p>
+      <w:pPr>
         <w:pStyle w:val="ListParagraph"/>
         <w:numPr>
           <w:ilvl w:val="0"/>
-          <w:numId w:val="3"/>
+          <w:numId w:val="9"/>
+        </w:numPr>
+      </w:pPr>
+      <w:r>
+        <w:t>Creates a new empty job template window</w:t>
+      </w:r>
+      <w:r>
+        <w:t>.</w:t>
+      </w:r>
+    </w:p>
+    <w:p>
+      <w:pPr>
+        <w:pStyle w:val="ListParagraph"/>
+        <w:numPr>
+          <w:ilvl w:val="1"/>
+          <w:numId w:val="9"/>
+        </w:numPr>
+      </w:pPr>
+      <w:r>
+        <w:rPr>
+          <w:b/>
+          <w:bCs/>
+        </w:rPr>
+        <w:t>New Window</w:t>
+      </w:r>
+      <w:r>
+        <w:t>:</w:t>
+      </w:r>
+      <w:r>
+        <w:t xml:space="preserve"> Opens a new window separate from the current one</w:t>
+      </w:r>
+      <w:r>
+        <w:t>.</w:t>
+      </w:r>
+    </w:p>
+    <w:p>
+      <w:pPr>
+        <w:pStyle w:val="ListParagraph"/>
+        <w:numPr>
+          <w:ilvl w:val="1"/>
+          <w:numId w:val="9"/>
+        </w:numPr>
+      </w:pPr>
+      <w:r>
+        <w:rPr>
+          <w:b/>
+          <w:bCs/>
+        </w:rPr>
+        <w:lastRenderedPageBreak/>
+        <w:t>This Window</w:t>
+      </w:r>
+      <w:r>
+        <w:t>:</w:t>
+      </w:r>
+      <w:r>
+        <w:t xml:space="preserve"> Removes all data from current job window to create a blank template.</w:t>
+      </w:r>
+    </w:p>
+    <w:p>
+      <w:pPr>
+        <w:pStyle w:val="ListParagraph"/>
+        <w:numPr>
+          <w:ilvl w:val="2"/>
+          <w:numId w:val="9"/>
         </w:numPr>
         <w:rPr>
           <w:b/>
@@ -2887,131 +3558,72 @@
       </w:pPr>
       <w:r>
         <w:rPr>
-          <w:b/>
-          <w:bCs/>
-        </w:rPr>
-        <w:t>New</w:t>
-      </w:r>
-      <w:r>
-        <w:t>: Creates a new empty job template window</w:t>
-      </w:r>
-    </w:p>
-    <w:p>
-      <w:pPr>
-        <w:pStyle w:val="ListParagraph"/>
-        <w:numPr>
-          <w:ilvl w:val="1"/>
-          <w:numId w:val="3"/>
-        </w:numPr>
-        <w:rPr>
-          <w:b/>
-          <w:bCs/>
-        </w:rPr>
-      </w:pPr>
-      <w:r>
-        <w:rPr>
-          <w:b/>
-          <w:bCs/>
-        </w:rPr>
-        <w:t>New Window</w:t>
-      </w:r>
-      <w:r>
-        <w:t>:</w:t>
-      </w:r>
-      <w:r>
-        <w:t xml:space="preserve"> Opens a new window separate from the current one.</w:t>
-      </w:r>
-    </w:p>
-    <w:p>
-      <w:pPr>
-        <w:pStyle w:val="ListParagraph"/>
-        <w:numPr>
-          <w:ilvl w:val="1"/>
-          <w:numId w:val="3"/>
-        </w:numPr>
-        <w:rPr>
-          <w:b/>
-          <w:bCs/>
-        </w:rPr>
-      </w:pPr>
-      <w:r>
-        <w:rPr>
-          <w:b/>
-          <w:bCs/>
-        </w:rPr>
-        <w:t>This Window</w:t>
-      </w:r>
-      <w:r>
-        <w:t>:</w:t>
-      </w:r>
-      <w:r>
-        <w:t xml:space="preserve"> Removes all data from current job window to create a blank template.</w:t>
-      </w:r>
-    </w:p>
-    <w:p>
-      <w:pPr>
-        <w:pStyle w:val="ListParagraph"/>
-        <w:numPr>
-          <w:ilvl w:val="2"/>
-          <w:numId w:val="3"/>
-        </w:numPr>
-        <w:rPr>
-          <w:b/>
-          <w:bCs/>
-        </w:rPr>
-      </w:pPr>
-      <w:r>
-        <w:rPr>
           <w:color w:val="FF0000"/>
         </w:rPr>
-        <w:t>Any unsaved data will be lost</w:t>
-      </w:r>
-      <w:r>
-        <w:rPr>
-          <w:color w:val="FF0000"/>
-        </w:rPr>
-        <w:t>!</w:t>
-      </w:r>
+        <w:t>Any unsaved data will be lost!</w:t>
+      </w:r>
+    </w:p>
+    <w:p>
+      <w:pPr>
+        <w:pStyle w:val="Heading3"/>
+        <w:spacing w:line="360" w:lineRule="auto"/>
+      </w:pPr>
+      <w:bookmarkStart w:id="3" w:name="_Toc62206061"/>
+      <w:r>
+        <w:t>Open</w:t>
+      </w:r>
+      <w:bookmarkEnd w:id="3"/>
     </w:p>
     <w:p>
       <w:pPr>
         <w:pStyle w:val="ListParagraph"/>
         <w:numPr>
           <w:ilvl w:val="0"/>
-          <w:numId w:val="3"/>
+          <w:numId w:val="9"/>
         </w:numPr>
+      </w:pPr>
+      <w:r>
+        <w:t>Opens the “Open Job” window to select desired job to open.</w:t>
+      </w:r>
+      <w:r>
         <w:rPr>
-          <w:b/>
-          <w:bCs/>
+          <w:noProof/>
         </w:rPr>
-      </w:pPr>
-      <w:r>
-        <w:rPr>
-          <w:b/>
-          <w:bCs/>
-        </w:rPr>
-        <w:lastRenderedPageBreak/>
-        <w:t>Open</w:t>
-      </w:r>
-      <w:r>
-        <w:t>: Opens the “Open Job” window to select desired job to open.</w:t>
-      </w:r>
-    </w:p>
-    <w:p>
-      <w:pPr>
-        <w:rPr>
-          <w:b/>
-          <w:bCs/>
-        </w:rPr>
-      </w:pPr>
+        <w:t xml:space="preserve"> </w:t>
+      </w:r>
+    </w:p>
+    <w:p>
       <w:r>
         <w:rPr>
           <w:noProof/>
         </w:rPr>
         <w:drawing>
-          <wp:inline distT="0" distB="0" distL="0" distR="0" wp14:anchorId="36C24085" wp14:editId="38F6703D">
-            <wp:extent cx="3667125" cy="1638903"/>
-            <wp:effectExtent l="152400" t="152400" r="352425" b="361950"/>
+          <wp:anchor distT="0" distB="0" distL="114300" distR="114300" simplePos="0" relativeHeight="251679744" behindDoc="1" locked="0" layoutInCell="1" allowOverlap="1" wp14:anchorId="4A10C09B" wp14:editId="2E468E6F">
+            <wp:simplePos x="0" y="0"/>
+            <wp:positionH relativeFrom="margin">
+              <wp:align>left</wp:align>
+            </wp:positionH>
+            <wp:positionV relativeFrom="paragraph">
+              <wp:posOffset>158115</wp:posOffset>
+            </wp:positionV>
+            <wp:extent cx="3667125" cy="1638300"/>
+            <wp:effectExtent l="152400" t="152400" r="371475" b="361950"/>
+            <wp:wrapTight wrapText="bothSides">
+              <wp:wrapPolygon edited="0">
+                <wp:start x="449" y="-2009"/>
+                <wp:lineTo x="-898" y="-1507"/>
+                <wp:lineTo x="-785" y="22856"/>
+                <wp:lineTo x="1010" y="25619"/>
+                <wp:lineTo x="1122" y="26121"/>
+                <wp:lineTo x="21656" y="26121"/>
+                <wp:lineTo x="21768" y="25619"/>
+                <wp:lineTo x="23564" y="22856"/>
+                <wp:lineTo x="23676" y="2512"/>
+                <wp:lineTo x="22329" y="-1256"/>
+                <wp:lineTo x="22217" y="-2009"/>
+                <wp:lineTo x="449" y="-2009"/>
+              </wp:wrapPolygon>
+            </wp:wrapTight>
             <wp:docPr id="5" name="Picture 5"/>
             <wp:cNvGraphicFramePr>
               <a:graphicFrameLocks xmlns:a="http://schemas.openxmlformats.org/drawingml/2006/main" noChangeAspect="1"/>
@@ -3041,7 +3653,7 @@
                   <pic:spPr bwMode="auto">
                     <a:xfrm>
                       <a:off x="0" y="0"/>
-                      <a:ext cx="3737851" cy="1670512"/>
+                      <a:ext cx="3667125" cy="1638300"/>
                     </a:xfrm>
                     <a:prstGeom prst="rect">
                       <a:avLst/>
@@ -3060,9 +3672,54 @@
                 </pic:pic>
               </a:graphicData>
             </a:graphic>
-          </wp:inline>
+          </wp:anchor>
         </w:drawing>
       </w:r>
+    </w:p>
+    <w:p/>
+    <w:p/>
+    <w:p/>
+    <w:p/>
+    <w:p/>
+    <w:p/>
+    <w:p/>
+    <w:p>
+      <w:pPr>
+        <w:pStyle w:val="Heading3"/>
+        <w:spacing w:line="360" w:lineRule="auto"/>
+      </w:pPr>
+      <w:bookmarkStart w:id="4" w:name="_Toc62206062"/>
+      <w:r>
+        <w:t>Save</w:t>
+      </w:r>
+      <w:bookmarkEnd w:id="4"/>
+    </w:p>
+    <w:p>
+      <w:pPr>
+        <w:pStyle w:val="ListParagraph"/>
+        <w:numPr>
+          <w:ilvl w:val="0"/>
+          <w:numId w:val="9"/>
+        </w:numPr>
+      </w:pPr>
+      <w:r>
+        <w:t>Save current job data.</w:t>
+      </w:r>
+    </w:p>
+    <w:p>
+      <w:pPr>
+        <w:pStyle w:val="Heading3"/>
+        <w:spacing w:line="360" w:lineRule="auto"/>
+        <w:rPr>
+          <w:b/>
+          <w:bCs/>
+        </w:rPr>
+      </w:pPr>
+      <w:bookmarkStart w:id="5" w:name="_Toc62206063"/>
+      <w:r>
+        <w:t>Exit</w:t>
+      </w:r>
+      <w:bookmarkEnd w:id="5"/>
     </w:p>
     <w:p>
       <w:pPr>
@@ -3077,37 +3734,10 @@
         </w:rPr>
       </w:pPr>
       <w:r>
-        <w:rPr>
-          <w:b/>
-          <w:bCs/>
-        </w:rPr>
-        <w:t>Save</w:t>
-      </w:r>
-      <w:r>
-        <w:t>: Save current job data.</w:t>
-      </w:r>
-    </w:p>
-    <w:p>
-      <w:pPr>
-        <w:pStyle w:val="ListParagraph"/>
-        <w:numPr>
-          <w:ilvl w:val="0"/>
-          <w:numId w:val="3"/>
-        </w:numPr>
-        <w:rPr>
-          <w:b/>
-          <w:bCs/>
-        </w:rPr>
-      </w:pPr>
-      <w:r>
-        <w:rPr>
-          <w:b/>
-          <w:bCs/>
-        </w:rPr>
-        <w:t>Exit</w:t>
-      </w:r>
-      <w:r>
-        <w:t>: Closes job window</w:t>
+        <w:t>Closes job window</w:t>
+      </w:r>
+      <w:r>
+        <w:t>.</w:t>
       </w:r>
     </w:p>
     <w:p>
@@ -3119,7 +3749,7 @@
           <w:szCs w:val="28"/>
         </w:rPr>
       </w:pPr>
-      <w:bookmarkStart w:id="2" w:name="_Toc62139406"/>
+      <w:bookmarkStart w:id="6" w:name="_Toc62206064"/>
       <w:r>
         <w:rPr>
           <w:sz w:val="28"/>
@@ -3127,20 +3757,42 @@
         </w:rPr>
         <w:t>Edit</w:t>
       </w:r>
-      <w:bookmarkEnd w:id="2"/>
-    </w:p>
-    <w:p>
-      <w:pPr>
-        <w:spacing w:after="0"/>
-      </w:pPr>
+      <w:bookmarkEnd w:id="6"/>
+    </w:p>
+    <w:p>
       <w:r>
         <w:rPr>
           <w:noProof/>
         </w:rPr>
         <w:drawing>
-          <wp:inline distT="0" distB="0" distL="0" distR="0" wp14:anchorId="4F928318" wp14:editId="77DB78ED">
+          <wp:anchor distT="0" distB="0" distL="114300" distR="114300" simplePos="0" relativeHeight="251680768" behindDoc="1" locked="0" layoutInCell="1" allowOverlap="1" wp14:anchorId="4F928318" wp14:editId="446815C4">
+            <wp:simplePos x="0" y="0"/>
+            <wp:positionH relativeFrom="margin">
+              <wp:align>left</wp:align>
+            </wp:positionH>
+            <wp:positionV relativeFrom="paragraph">
+              <wp:posOffset>162560</wp:posOffset>
+            </wp:positionV>
             <wp:extent cx="3695700" cy="1543050"/>
             <wp:effectExtent l="152400" t="152400" r="361950" b="361950"/>
+            <wp:wrapTight wrapText="bothSides">
+              <wp:wrapPolygon edited="0">
+                <wp:start x="445" y="-2133"/>
+                <wp:lineTo x="-891" y="-1600"/>
+                <wp:lineTo x="-891" y="22667"/>
+                <wp:lineTo x="-557" y="24000"/>
+                <wp:lineTo x="1002" y="25867"/>
+                <wp:lineTo x="1113" y="26400"/>
+                <wp:lineTo x="21600" y="26400"/>
+                <wp:lineTo x="21711" y="25867"/>
+                <wp:lineTo x="23159" y="24000"/>
+                <wp:lineTo x="23604" y="20000"/>
+                <wp:lineTo x="23604" y="2667"/>
+                <wp:lineTo x="22268" y="-1333"/>
+                <wp:lineTo x="22157" y="-2133"/>
+                <wp:lineTo x="445" y="-2133"/>
+              </wp:wrapPolygon>
+            </wp:wrapTight>
             <wp:docPr id="4" name="Picture 4"/>
             <wp:cNvGraphicFramePr>
               <a:graphicFrameLocks xmlns:a="http://schemas.openxmlformats.org/drawingml/2006/main" noChangeAspect="1"/>
@@ -3189,61 +3841,67 @@
                 </pic:pic>
               </a:graphicData>
             </a:graphic>
-          </wp:inline>
+          </wp:anchor>
         </w:drawing>
       </w:r>
+    </w:p>
+    <w:p/>
+    <w:p/>
+    <w:p/>
+    <w:p/>
+    <w:p/>
+    <w:p/>
+    <w:p/>
+    <w:p>
+      <w:pPr>
+        <w:pStyle w:val="Heading3"/>
+        <w:spacing w:line="360" w:lineRule="auto"/>
+      </w:pPr>
+      <w:bookmarkStart w:id="7" w:name="_Toc62206065"/>
+      <w:r>
+        <w:t>Remarks Document (IP)</w:t>
+      </w:r>
+      <w:bookmarkEnd w:id="7"/>
     </w:p>
     <w:p>
       <w:pPr>
         <w:pStyle w:val="ListParagraph"/>
         <w:numPr>
           <w:ilvl w:val="0"/>
-          <w:numId w:val="4"/>
+          <w:numId w:val="3"/>
         </w:numPr>
       </w:pPr>
       <w:r>
-        <w:rPr>
-          <w:b/>
-          <w:bCs/>
-        </w:rPr>
-        <w:t>Remarks Document</w:t>
-      </w:r>
-      <w:r>
-        <w:rPr>
-          <w:b/>
-          <w:bCs/>
-        </w:rPr>
-        <w:t xml:space="preserve"> (IP)</w:t>
-      </w:r>
-      <w:r>
-        <w:rPr>
-          <w:b/>
-          <w:bCs/>
-        </w:rPr>
-        <w:t>:</w:t>
-      </w:r>
-      <w:r>
-        <w:t xml:space="preserve"> Opens “Edit Remarks Document” window to update the remarks document.</w:t>
-      </w:r>
+        <w:t>Opens “Edit Remarks Document” window to update the remarks document.</w:t>
+      </w:r>
+    </w:p>
+    <w:p>
+      <w:pPr>
+        <w:pStyle w:val="Heading3"/>
+        <w:spacing w:line="360" w:lineRule="auto"/>
+      </w:pPr>
+      <w:bookmarkStart w:id="8" w:name="_Toc62206066"/>
+      <w:r>
+        <w:t>Specification Requirements</w:t>
+      </w:r>
+      <w:bookmarkEnd w:id="8"/>
     </w:p>
     <w:p>
       <w:pPr>
         <w:pStyle w:val="ListParagraph"/>
         <w:numPr>
           <w:ilvl w:val="0"/>
-          <w:numId w:val="4"/>
+          <w:numId w:val="3"/>
         </w:numPr>
       </w:pPr>
       <w:r>
-        <w:rPr>
-          <w:b/>
-          <w:bCs/>
-        </w:rPr>
-        <w:t>Specification Requirements:</w:t>
-      </w:r>
-      <w:r>
-        <w:t xml:space="preserve"> Opens “Edit Specification Requirements” window to update the specification requirements.</w:t>
-      </w:r>
+        <w:t>Opens “Edit Specification Requirements” window to update the specification requirements.</w:t>
+      </w:r>
+    </w:p>
+    <w:p>
+      <w:pPr>
+        <w:spacing w:after="0"/>
+      </w:pPr>
     </w:p>
     <w:p>
       <w:pPr>
@@ -3253,9 +3911,8 @@
         <w:rPr>
           <w:noProof/>
         </w:rPr>
-        <w:lastRenderedPageBreak/>
         <w:drawing>
-          <wp:inline distT="0" distB="0" distL="0" distR="0" wp14:anchorId="5AA430B2" wp14:editId="5F0FEB94">
+          <wp:inline distT="0" distB="0" distL="0" distR="0" wp14:anchorId="5AA430B2" wp14:editId="3A72B307">
             <wp:extent cx="6943725" cy="1724025"/>
             <wp:effectExtent l="152400" t="152400" r="371475" b="371475"/>
             <wp:docPr id="2" name="Picture 2"/>
@@ -3287,7 +3944,7 @@
                   <pic:spPr bwMode="auto">
                     <a:xfrm>
                       <a:off x="0" y="0"/>
-                      <a:ext cx="6960239" cy="1728125"/>
+                      <a:ext cx="6943725" cy="1724025"/>
                     </a:xfrm>
                     <a:prstGeom prst="rect">
                       <a:avLst/>
@@ -3319,7 +3976,7 @@
           <w:szCs w:val="28"/>
         </w:rPr>
       </w:pPr>
-      <w:bookmarkStart w:id="3" w:name="_Toc62139407"/>
+      <w:bookmarkStart w:id="9" w:name="_Toc62206067"/>
       <w:r>
         <w:rPr>
           <w:sz w:val="28"/>
@@ -3334,7 +3991,7 @@
         </w:rPr>
         <w:t xml:space="preserve"> (IP)</w:t>
       </w:r>
-      <w:bookmarkEnd w:id="3"/>
+      <w:bookmarkEnd w:id="9"/>
     </w:p>
     <w:p>
       <w:pPr>
@@ -3345,7 +4002,7 @@
           <w:szCs w:val="28"/>
         </w:rPr>
       </w:pPr>
-      <w:bookmarkStart w:id="4" w:name="_Toc62139408"/>
+      <w:bookmarkStart w:id="10" w:name="_Toc62206068"/>
       <w:r>
         <w:rPr>
           <w:sz w:val="28"/>
@@ -3353,7 +4010,41 @@
         </w:rPr>
         <w:t>Create</w:t>
       </w:r>
-      <w:bookmarkEnd w:id="4"/>
+      <w:bookmarkEnd w:id="10"/>
+    </w:p>
+    <w:p>
+      <w:pPr>
+        <w:pStyle w:val="Heading3"/>
+        <w:spacing w:line="360" w:lineRule="auto"/>
+      </w:pPr>
+      <w:bookmarkStart w:id="11" w:name="_Toc62206069"/>
+      <w:r>
+        <w:t>Hard Copy</w:t>
+      </w:r>
+      <w:bookmarkEnd w:id="11"/>
+    </w:p>
+    <w:p>
+      <w:pPr>
+        <w:pStyle w:val="ListParagraph"/>
+        <w:numPr>
+          <w:ilvl w:val="0"/>
+          <w:numId w:val="8"/>
+        </w:numPr>
+      </w:pPr>
+      <w:r>
+        <w:t>Copies and formats current job data into a printable version of the datasheet.</w:t>
+      </w:r>
+    </w:p>
+    <w:p>
+      <w:pPr>
+        <w:pStyle w:val="Heading3"/>
+        <w:spacing w:line="360" w:lineRule="auto"/>
+      </w:pPr>
+      <w:bookmarkStart w:id="12" w:name="_Toc62206070"/>
+      <w:r>
+        <w:t>Test Report</w:t>
+      </w:r>
+      <w:bookmarkEnd w:id="12"/>
     </w:p>
     <w:p>
       <w:pPr>
@@ -3364,33 +4055,7 @@
         </w:numPr>
       </w:pPr>
       <w:r>
-        <w:rPr>
-          <w:b/>
-          <w:bCs/>
-        </w:rPr>
-        <w:t>Hard Copy:</w:t>
-      </w:r>
-      <w:r>
-        <w:t xml:space="preserve"> Copies and formats current job data into a printable version of the datasheet.</w:t>
-      </w:r>
-    </w:p>
-    <w:p>
-      <w:pPr>
-        <w:pStyle w:val="ListParagraph"/>
-        <w:numPr>
-          <w:ilvl w:val="0"/>
-          <w:numId w:val="5"/>
-        </w:numPr>
-      </w:pPr>
-      <w:r>
-        <w:rPr>
-          <w:b/>
-          <w:bCs/>
-        </w:rPr>
-        <w:t>Test Report:</w:t>
-      </w:r>
-      <w:r>
-        <w:t xml:space="preserve"> Copies and formats current job data into final test report (data section only)</w:t>
+        <w:t>Copies and formats current job data into final test report (data section only)</w:t>
       </w:r>
     </w:p>
     <w:p>
@@ -3507,18 +4172,12 @@
         <w:t>User will enter number of serial numbers per page and/or desired structure title format to display on final report.</w:t>
       </w:r>
     </w:p>
-    <w:p/>
-    <w:p/>
-    <w:p/>
-    <w:p/>
-    <w:p/>
-    <w:p/>
     <w:p>
       <w:pPr>
         <w:pStyle w:val="Heading1"/>
         <w:spacing w:line="360" w:lineRule="auto"/>
       </w:pPr>
-      <w:bookmarkStart w:id="5" w:name="_Toc62139409"/>
+      <w:bookmarkStart w:id="13" w:name="_Toc62206071"/>
       <w:r>
         <w:rPr>
           <w:sz w:val="36"/>
@@ -3527,7 +4186,7 @@
         <w:lastRenderedPageBreak/>
         <w:t>Form</w:t>
       </w:r>
-      <w:bookmarkEnd w:id="5"/>
+      <w:bookmarkEnd w:id="13"/>
     </w:p>
     <w:p>
       <w:pPr>
@@ -3538,7 +4197,7 @@
           <w:szCs w:val="28"/>
         </w:rPr>
       </w:pPr>
-      <w:bookmarkStart w:id="6" w:name="_Toc62139410"/>
+      <w:bookmarkStart w:id="14" w:name="_Toc62206072"/>
       <w:r>
         <w:rPr>
           <w:sz w:val="28"/>
@@ -3556,7 +4215,7 @@
         </w:rPr>
         <w:t>Received</w:t>
       </w:r>
-      <w:bookmarkEnd w:id="6"/>
+      <w:bookmarkEnd w:id="14"/>
     </w:p>
     <w:p>
       <w:pPr>
@@ -3632,7 +4291,7 @@
           <w:szCs w:val="22"/>
         </w:rPr>
       </w:pPr>
-      <w:bookmarkStart w:id="7" w:name="_Toc62139411"/>
+      <w:bookmarkStart w:id="15" w:name="_Toc62206073"/>
       <w:r>
         <w:rPr>
           <w:noProof/>
@@ -3750,7 +4409,7 @@
         </w:rPr>
         <w:t>Stress</w:t>
       </w:r>
-      <w:bookmarkEnd w:id="7"/>
+      <w:bookmarkEnd w:id="15"/>
     </w:p>
     <w:p>
       <w:pPr>
@@ -3893,6 +4552,7 @@
         <w:ind w:left="-720"/>
       </w:pPr>
     </w:p>
+    <w:bookmarkStart w:id="16" w:name="_Toc62206074"/>
     <w:p>
       <w:pPr>
         <w:pStyle w:val="Heading1"/>
@@ -3902,7 +4562,6 @@
           <w:szCs w:val="36"/>
         </w:rPr>
       </w:pPr>
-      <w:bookmarkStart w:id="8" w:name="_Toc62139412"/>
       <w:r>
         <w:rPr>
           <w:noProof/>
@@ -4330,7 +4989,7 @@
         </w:rPr>
         <w:t>Examination</w:t>
       </w:r>
-      <w:bookmarkEnd w:id="8"/>
+      <w:bookmarkEnd w:id="16"/>
     </w:p>
     <w:p>
       <w:pPr>
@@ -4407,7 +5066,7 @@
           <w:szCs w:val="28"/>
         </w:rPr>
       </w:pPr>
-      <w:bookmarkStart w:id="9" w:name="_Toc62139413"/>
+      <w:bookmarkStart w:id="17" w:name="_Toc62206075"/>
       <w:r>
         <w:rPr>
           <w:sz w:val="28"/>
@@ -4415,7 +5074,7 @@
         </w:rPr>
         <w:t>Structure Title(s)</w:t>
       </w:r>
-      <w:bookmarkEnd w:id="9"/>
+      <w:bookmarkEnd w:id="17"/>
     </w:p>
     <w:p>
       <w:pPr>
@@ -4686,7 +5345,7 @@
           <w:szCs w:val="28"/>
         </w:rPr>
       </w:pPr>
-      <w:bookmarkStart w:id="10" w:name="_Toc62139414"/>
+      <w:bookmarkStart w:id="18" w:name="_Toc62206076"/>
       <w:r>
         <w:rPr>
           <w:sz w:val="28"/>
@@ -4694,7 +5353,7 @@
         </w:rPr>
         <w:t>Recorded Data</w:t>
       </w:r>
-      <w:bookmarkEnd w:id="10"/>
+      <w:bookmarkEnd w:id="18"/>
     </w:p>
     <w:p>
       <w:pPr>
@@ -4719,11 +5378,10 @@
         <w:pStyle w:val="Heading3"/>
         <w:spacing w:line="360" w:lineRule="auto"/>
       </w:pPr>
-      <w:bookmarkStart w:id="11" w:name="_Toc62139415"/>
-      <w:r>
-        <w:t>Measurements</w:t>
-      </w:r>
-      <w:bookmarkEnd w:id="11"/>
+      <w:bookmarkStart w:id="19" w:name="_Toc62206077"/>
+      <w:r>
+        <w:t>Coupon Identification</w:t>
+      </w:r>
     </w:p>
     <w:p>
       <w:pPr>
@@ -4734,19 +5392,19 @@
         </w:numPr>
       </w:pPr>
       <w:r>
-        <w:t>Each measurement textbox has auto</w:t>
-      </w:r>
-      <w:r>
-        <w:t>-</w:t>
-      </w:r>
-      <w:r>
-        <w:t>formatting properties</w:t>
-      </w:r>
-      <w:r>
-        <w:t xml:space="preserve"> (take affect when clicking the mouse outside of the textbox)</w:t>
-      </w:r>
-      <w:r>
-        <w:t>:</w:t>
+        <w:t>This first field (furthest left) in each recorded data row.</w:t>
+      </w:r>
+    </w:p>
+    <w:p>
+      <w:pPr>
+        <w:pStyle w:val="ListParagraph"/>
+        <w:numPr>
+          <w:ilvl w:val="0"/>
+          <w:numId w:val="7"/>
+        </w:numPr>
+      </w:pPr>
+      <w:r>
+        <w:t>Contains fields for serial number and location.</w:t>
       </w:r>
     </w:p>
     <w:p>
@@ -4758,7 +5416,53 @@
         </w:numPr>
       </w:pPr>
       <w:r>
-        <w:t>If you enter invalid text (i.e., random letters) it will create a red border.</w:t>
+        <w:t>Each row must contain at least a serial number.</w:t>
+      </w:r>
+    </w:p>
+    <w:p>
+      <w:pPr>
+        <w:pStyle w:val="ListParagraph"/>
+        <w:numPr>
+          <w:ilvl w:val="0"/>
+          <w:numId w:val="7"/>
+        </w:numPr>
+      </w:pPr>
+      <w:r>
+        <w:t>Within each unique structure section you can not have any duplicate serial number and location combinations.</w:t>
+      </w:r>
+    </w:p>
+    <w:p>
+      <w:pPr>
+        <w:pStyle w:val="Heading3"/>
+        <w:spacing w:line="360" w:lineRule="auto"/>
+      </w:pPr>
+      <w:r>
+        <w:t>Measurements</w:t>
+      </w:r>
+      <w:bookmarkEnd w:id="19"/>
+    </w:p>
+    <w:p>
+      <w:pPr>
+        <w:pStyle w:val="ListParagraph"/>
+        <w:numPr>
+          <w:ilvl w:val="0"/>
+          <w:numId w:val="7"/>
+        </w:numPr>
+      </w:pPr>
+      <w:r>
+        <w:t>Each measurement textbox has auto</w:t>
+      </w:r>
+      <w:r>
+        <w:t>-</w:t>
+      </w:r>
+      <w:r>
+        <w:t>formatting properties</w:t>
+      </w:r>
+      <w:r>
+        <w:t xml:space="preserve"> (take affect when clicking the mouse outside of the textbox)</w:t>
+      </w:r>
+      <w:r>
+        <w:t>:</w:t>
       </w:r>
     </w:p>
     <w:p>
@@ -4770,6 +5474,18 @@
         </w:numPr>
       </w:pPr>
       <w:r>
+        <w:t>If you enter invalid text (i.e., random letters) it will create a red border.</w:t>
+      </w:r>
+    </w:p>
+    <w:p>
+      <w:pPr>
+        <w:pStyle w:val="ListParagraph"/>
+        <w:numPr>
+          <w:ilvl w:val="1"/>
+          <w:numId w:val="7"/>
+        </w:numPr>
+      </w:pPr>
+      <w:r>
         <w:t>Simply entering a whole number will place the decimal four places to the left for the standard entry.</w:t>
       </w:r>
     </w:p>
@@ -4883,14 +5599,27 @@
     </w:p>
     <w:p>
       <w:pPr>
+        <w:pStyle w:val="ListParagraph"/>
+        <w:numPr>
+          <w:ilvl w:val="0"/>
+          <w:numId w:val="7"/>
+        </w:numPr>
+      </w:pPr>
+      <w:r>
+        <w:lastRenderedPageBreak/>
+        <w:t xml:space="preserve">To separate multiple measurements within the </w:t>
+      </w:r>
+    </w:p>
+    <w:p>
+      <w:pPr>
         <w:pStyle w:val="Heading3"/>
         <w:spacing w:line="360" w:lineRule="auto"/>
       </w:pPr>
-      <w:bookmarkStart w:id="12" w:name="_Toc62139416"/>
+      <w:bookmarkStart w:id="20" w:name="_Toc62206078"/>
       <w:r>
         <w:t>Observations</w:t>
       </w:r>
-      <w:bookmarkEnd w:id="12"/>
+      <w:bookmarkEnd w:id="20"/>
     </w:p>
     <w:p>
       <w:pPr>
@@ -4910,7 +5639,7 @@
           <w:szCs w:val="28"/>
         </w:rPr>
       </w:pPr>
-      <w:bookmarkStart w:id="13" w:name="_Toc62139417"/>
+      <w:bookmarkStart w:id="21" w:name="_Toc62206079"/>
       <w:r>
         <w:rPr>
           <w:sz w:val="28"/>
@@ -4918,7 +5647,7 @@
         </w:rPr>
         <w:t>Requirements</w:t>
       </w:r>
-      <w:bookmarkEnd w:id="13"/>
+      <w:bookmarkEnd w:id="21"/>
     </w:p>
     <w:p>
       <w:pPr>
@@ -4938,16 +5667,15 @@
           <w:szCs w:val="28"/>
         </w:rPr>
       </w:pPr>
-      <w:bookmarkStart w:id="14" w:name="_Toc62139418"/>
+      <w:bookmarkStart w:id="22" w:name="_Toc62206080"/>
       <w:r>
         <w:rPr>
           <w:sz w:val="28"/>
           <w:szCs w:val="28"/>
         </w:rPr>
-        <w:lastRenderedPageBreak/>
         <w:t>Remarks</w:t>
       </w:r>
-      <w:bookmarkEnd w:id="14"/>
+      <w:bookmarkEnd w:id="22"/>
     </w:p>
     <w:p>
       <w:pPr>
@@ -4967,7 +5695,7 @@
           <w:szCs w:val="36"/>
         </w:rPr>
       </w:pPr>
-      <w:bookmarkStart w:id="15" w:name="_Toc62139419"/>
+      <w:bookmarkStart w:id="23" w:name="_Toc62206081"/>
       <w:r>
         <w:rPr>
           <w:sz w:val="36"/>
@@ -4975,7 +5703,7 @@
         </w:rPr>
         <w:t>Separate Windows</w:t>
       </w:r>
-      <w:bookmarkEnd w:id="15"/>
+      <w:bookmarkEnd w:id="23"/>
     </w:p>
     <w:p>
       <w:pPr>
@@ -4986,7 +5714,7 @@
           <w:szCs w:val="28"/>
         </w:rPr>
       </w:pPr>
-      <w:bookmarkStart w:id="16" w:name="_Toc62139420"/>
+      <w:bookmarkStart w:id="24" w:name="_Toc62206082"/>
       <w:r>
         <w:rPr>
           <w:sz w:val="28"/>
@@ -4994,7 +5722,7 @@
         </w:rPr>
         <w:t>Open Job</w:t>
       </w:r>
-      <w:bookmarkEnd w:id="16"/>
+      <w:bookmarkEnd w:id="24"/>
     </w:p>
     <w:p>
       <w:pPr>
@@ -5005,7 +5733,7 @@
           <w:szCs w:val="28"/>
         </w:rPr>
       </w:pPr>
-      <w:bookmarkStart w:id="17" w:name="_Toc62139421"/>
+      <w:bookmarkStart w:id="25" w:name="_Toc62206083"/>
       <w:r>
         <w:rPr>
           <w:sz w:val="28"/>
@@ -5013,7 +5741,7 @@
         </w:rPr>
         <w:t>Edit Remarks Document</w:t>
       </w:r>
-      <w:bookmarkEnd w:id="17"/>
+      <w:bookmarkEnd w:id="25"/>
     </w:p>
     <w:p>
       <w:pPr>
@@ -5024,7 +5752,7 @@
           <w:szCs w:val="28"/>
         </w:rPr>
       </w:pPr>
-      <w:bookmarkStart w:id="18" w:name="_Toc62139422"/>
+      <w:bookmarkStart w:id="26" w:name="_Toc62206084"/>
       <w:r>
         <w:rPr>
           <w:sz w:val="28"/>
@@ -5032,7 +5760,7 @@
         </w:rPr>
         <w:t>Edit Specification Requirements</w:t>
       </w:r>
-      <w:bookmarkEnd w:id="18"/>
+      <w:bookmarkEnd w:id="26"/>
     </w:p>
     <w:p>
       <w:pPr>
@@ -5043,7 +5771,7 @@
           <w:szCs w:val="28"/>
         </w:rPr>
       </w:pPr>
-      <w:bookmarkStart w:id="19" w:name="_Toc62139423"/>
+      <w:bookmarkStart w:id="27" w:name="_Toc62206085"/>
       <w:r>
         <w:rPr>
           <w:sz w:val="28"/>
@@ -5051,7 +5779,7 @@
         </w:rPr>
         <w:t>Test Report Structure</w:t>
       </w:r>
-      <w:bookmarkEnd w:id="19"/>
+      <w:bookmarkEnd w:id="27"/>
     </w:p>
     <w:p>
       <w:pPr>
@@ -5062,7 +5790,7 @@
           <w:szCs w:val="28"/>
         </w:rPr>
       </w:pPr>
-      <w:bookmarkStart w:id="20" w:name="_Toc62139424"/>
+      <w:bookmarkStart w:id="28" w:name="_Toc62206086"/>
       <w:r>
         <w:rPr>
           <w:sz w:val="28"/>
@@ -5070,7 +5798,7 @@
         </w:rPr>
         <w:t>Measurement Zoom</w:t>
       </w:r>
-      <w:bookmarkEnd w:id="20"/>
+      <w:bookmarkEnd w:id="28"/>
     </w:p>
     <w:p>
       <w:pPr>
@@ -5081,7 +5809,7 @@
           <w:szCs w:val="28"/>
         </w:rPr>
       </w:pPr>
-      <w:bookmarkStart w:id="21" w:name="_Toc62139425"/>
+      <w:bookmarkStart w:id="29" w:name="_Toc62206087"/>
       <w:r>
         <w:rPr>
           <w:sz w:val="28"/>
@@ -5089,7 +5817,7 @@
         </w:rPr>
         <w:t>Requirement Structure</w:t>
       </w:r>
-      <w:bookmarkEnd w:id="21"/>
+      <w:bookmarkEnd w:id="29"/>
     </w:p>
     <w:p>
       <w:pPr>
@@ -5099,7 +5827,7 @@
           <w:szCs w:val="28"/>
         </w:rPr>
       </w:pPr>
-      <w:bookmarkStart w:id="22" w:name="_Toc62139426"/>
+      <w:bookmarkStart w:id="30" w:name="_Toc62206088"/>
       <w:r>
         <w:rPr>
           <w:sz w:val="28"/>
@@ -5107,7 +5835,7 @@
         </w:rPr>
         <w:t>Remarks Document</w:t>
       </w:r>
-      <w:bookmarkEnd w:id="22"/>
+      <w:bookmarkEnd w:id="30"/>
     </w:p>
     <w:sectPr>
       <w:footerReference w:type="default" r:id="rId19"/>
@@ -5343,7 +6071,7 @@
   <w:abstractNum w:abstractNumId="1" w15:restartNumberingAfterBreak="0">
     <w:nsid w:val="1E1D6664"/>
     <w:multiLevelType w:val="hybridMultilevel"/>
-    <w:tmpl w:val="BA5AB154"/>
+    <w:tmpl w:val="DE261A9C"/>
     <w:lvl w:ilvl="0" w:tplc="04090001">
       <w:start w:val="1"/>
       <w:numFmt w:val="bullet"/>
@@ -5456,7 +6184,7 @@
   <w:abstractNum w:abstractNumId="2" w15:restartNumberingAfterBreak="0">
     <w:nsid w:val="2E8B45F7"/>
     <w:multiLevelType w:val="hybridMultilevel"/>
-    <w:tmpl w:val="EAA2D7E2"/>
+    <w:tmpl w:val="63B6C044"/>
     <w:lvl w:ilvl="0" w:tplc="04090001">
       <w:start w:val="1"/>
       <w:numFmt w:val="bullet"/>
@@ -5680,6 +6408,240 @@
     </w:lvl>
   </w:abstractNum>
   <w:abstractNum w:abstractNumId="4" w15:restartNumberingAfterBreak="0">
+    <w:nsid w:val="3E7D1151"/>
+    <w:multiLevelType w:val="multilevel"/>
+    <w:tmpl w:val="F612C872"/>
+    <w:lvl w:ilvl="0">
+      <w:start w:val="1"/>
+      <w:numFmt w:val="decimal"/>
+      <w:lvlText w:val="%1."/>
+      <w:lvlJc w:val="left"/>
+      <w:pPr>
+        <w:ind w:left="720" w:hanging="360"/>
+      </w:pPr>
+      <w:rPr>
+        <w:rFonts w:hint="default"/>
+      </w:rPr>
+    </w:lvl>
+    <w:lvl w:ilvl="1">
+      <w:start w:val="1"/>
+      <w:numFmt w:val="decimal"/>
+      <w:isLgl/>
+      <w:lvlText w:val="%1.%2."/>
+      <w:lvlJc w:val="left"/>
+      <w:pPr>
+        <w:ind w:left="1080" w:hanging="720"/>
+      </w:pPr>
+      <w:rPr>
+        <w:rFonts w:hint="default"/>
+      </w:rPr>
+    </w:lvl>
+    <w:lvl w:ilvl="2">
+      <w:start w:val="1"/>
+      <w:numFmt w:val="decimal"/>
+      <w:isLgl/>
+      <w:lvlText w:val="%1.%2.%3."/>
+      <w:lvlJc w:val="left"/>
+      <w:pPr>
+        <w:ind w:left="1080" w:hanging="720"/>
+      </w:pPr>
+      <w:rPr>
+        <w:rFonts w:hint="default"/>
+      </w:rPr>
+    </w:lvl>
+    <w:lvl w:ilvl="3">
+      <w:start w:val="1"/>
+      <w:numFmt w:val="decimal"/>
+      <w:isLgl/>
+      <w:lvlText w:val="%1.%2.%3.%4."/>
+      <w:lvlJc w:val="left"/>
+      <w:pPr>
+        <w:ind w:left="1440" w:hanging="1080"/>
+      </w:pPr>
+      <w:rPr>
+        <w:rFonts w:hint="default"/>
+      </w:rPr>
+    </w:lvl>
+    <w:lvl w:ilvl="4">
+      <w:start w:val="1"/>
+      <w:numFmt w:val="decimal"/>
+      <w:isLgl/>
+      <w:lvlText w:val="%1.%2.%3.%4.%5."/>
+      <w:lvlJc w:val="left"/>
+      <w:pPr>
+        <w:ind w:left="1440" w:hanging="1080"/>
+      </w:pPr>
+      <w:rPr>
+        <w:rFonts w:hint="default"/>
+      </w:rPr>
+    </w:lvl>
+    <w:lvl w:ilvl="5">
+      <w:start w:val="1"/>
+      <w:numFmt w:val="decimal"/>
+      <w:isLgl/>
+      <w:lvlText w:val="%1.%2.%3.%4.%5.%6."/>
+      <w:lvlJc w:val="left"/>
+      <w:pPr>
+        <w:ind w:left="1800" w:hanging="1440"/>
+      </w:pPr>
+      <w:rPr>
+        <w:rFonts w:hint="default"/>
+      </w:rPr>
+    </w:lvl>
+    <w:lvl w:ilvl="6">
+      <w:start w:val="1"/>
+      <w:numFmt w:val="decimal"/>
+      <w:isLgl/>
+      <w:lvlText w:val="%1.%2.%3.%4.%5.%6.%7."/>
+      <w:lvlJc w:val="left"/>
+      <w:pPr>
+        <w:ind w:left="2160" w:hanging="1800"/>
+      </w:pPr>
+      <w:rPr>
+        <w:rFonts w:hint="default"/>
+      </w:rPr>
+    </w:lvl>
+    <w:lvl w:ilvl="7">
+      <w:start w:val="1"/>
+      <w:numFmt w:val="decimal"/>
+      <w:isLgl/>
+      <w:lvlText w:val="%1.%2.%3.%4.%5.%6.%7.%8."/>
+      <w:lvlJc w:val="left"/>
+      <w:pPr>
+        <w:ind w:left="2160" w:hanging="1800"/>
+      </w:pPr>
+      <w:rPr>
+        <w:rFonts w:hint="default"/>
+      </w:rPr>
+    </w:lvl>
+    <w:lvl w:ilvl="8">
+      <w:start w:val="1"/>
+      <w:numFmt w:val="decimal"/>
+      <w:isLgl/>
+      <w:lvlText w:val="%1.%2.%3.%4.%5.%6.%7.%8.%9."/>
+      <w:lvlJc w:val="left"/>
+      <w:pPr>
+        <w:ind w:left="2520" w:hanging="2160"/>
+      </w:pPr>
+      <w:rPr>
+        <w:rFonts w:hint="default"/>
+      </w:rPr>
+    </w:lvl>
+  </w:abstractNum>
+  <w:abstractNum w:abstractNumId="5" w15:restartNumberingAfterBreak="0">
+    <w:nsid w:val="5BB2123D"/>
+    <w:multiLevelType w:val="hybridMultilevel"/>
+    <w:tmpl w:val="BF909754"/>
+    <w:lvl w:ilvl="0" w:tplc="04090001">
+      <w:start w:val="1"/>
+      <w:numFmt w:val="bullet"/>
+      <w:lvlText w:val=""/>
+      <w:lvlJc w:val="left"/>
+      <w:pPr>
+        <w:ind w:left="720" w:hanging="360"/>
+      </w:pPr>
+      <w:rPr>
+        <w:rFonts w:ascii="Symbol" w:hAnsi="Symbol" w:hint="default"/>
+      </w:rPr>
+    </w:lvl>
+    <w:lvl w:ilvl="1" w:tplc="04090003" w:tentative="1">
+      <w:start w:val="1"/>
+      <w:numFmt w:val="bullet"/>
+      <w:lvlText w:val="o"/>
+      <w:lvlJc w:val="left"/>
+      <w:pPr>
+        <w:ind w:left="1440" w:hanging="360"/>
+      </w:pPr>
+      <w:rPr>
+        <w:rFonts w:ascii="Courier New" w:hAnsi="Courier New" w:cs="Courier New" w:hint="default"/>
+      </w:rPr>
+    </w:lvl>
+    <w:lvl w:ilvl="2" w:tplc="04090005" w:tentative="1">
+      <w:start w:val="1"/>
+      <w:numFmt w:val="bullet"/>
+      <w:lvlText w:val=""/>
+      <w:lvlJc w:val="left"/>
+      <w:pPr>
+        <w:ind w:left="2160" w:hanging="360"/>
+      </w:pPr>
+      <w:rPr>
+        <w:rFonts w:ascii="Wingdings" w:hAnsi="Wingdings" w:hint="default"/>
+      </w:rPr>
+    </w:lvl>
+    <w:lvl w:ilvl="3" w:tplc="04090001" w:tentative="1">
+      <w:start w:val="1"/>
+      <w:numFmt w:val="bullet"/>
+      <w:lvlText w:val=""/>
+      <w:lvlJc w:val="left"/>
+      <w:pPr>
+        <w:ind w:left="2880" w:hanging="360"/>
+      </w:pPr>
+      <w:rPr>
+        <w:rFonts w:ascii="Symbol" w:hAnsi="Symbol" w:hint="default"/>
+      </w:rPr>
+    </w:lvl>
+    <w:lvl w:ilvl="4" w:tplc="04090003" w:tentative="1">
+      <w:start w:val="1"/>
+      <w:numFmt w:val="bullet"/>
+      <w:lvlText w:val="o"/>
+      <w:lvlJc w:val="left"/>
+      <w:pPr>
+        <w:ind w:left="3600" w:hanging="360"/>
+      </w:pPr>
+      <w:rPr>
+        <w:rFonts w:ascii="Courier New" w:hAnsi="Courier New" w:cs="Courier New" w:hint="default"/>
+      </w:rPr>
+    </w:lvl>
+    <w:lvl w:ilvl="5" w:tplc="04090005" w:tentative="1">
+      <w:start w:val="1"/>
+      <w:numFmt w:val="bullet"/>
+      <w:lvlText w:val=""/>
+      <w:lvlJc w:val="left"/>
+      <w:pPr>
+        <w:ind w:left="4320" w:hanging="360"/>
+      </w:pPr>
+      <w:rPr>
+        <w:rFonts w:ascii="Wingdings" w:hAnsi="Wingdings" w:hint="default"/>
+      </w:rPr>
+    </w:lvl>
+    <w:lvl w:ilvl="6" w:tplc="04090001" w:tentative="1">
+      <w:start w:val="1"/>
+      <w:numFmt w:val="bullet"/>
+      <w:lvlText w:val=""/>
+      <w:lvlJc w:val="left"/>
+      <w:pPr>
+        <w:ind w:left="5040" w:hanging="360"/>
+      </w:pPr>
+      <w:rPr>
+        <w:rFonts w:ascii="Symbol" w:hAnsi="Symbol" w:hint="default"/>
+      </w:rPr>
+    </w:lvl>
+    <w:lvl w:ilvl="7" w:tplc="04090003" w:tentative="1">
+      <w:start w:val="1"/>
+      <w:numFmt w:val="bullet"/>
+      <w:lvlText w:val="o"/>
+      <w:lvlJc w:val="left"/>
+      <w:pPr>
+        <w:ind w:left="5760" w:hanging="360"/>
+      </w:pPr>
+      <w:rPr>
+        <w:rFonts w:ascii="Courier New" w:hAnsi="Courier New" w:cs="Courier New" w:hint="default"/>
+      </w:rPr>
+    </w:lvl>
+    <w:lvl w:ilvl="8" w:tplc="04090005" w:tentative="1">
+      <w:start w:val="1"/>
+      <w:numFmt w:val="bullet"/>
+      <w:lvlText w:val=""/>
+      <w:lvlJc w:val="left"/>
+      <w:pPr>
+        <w:ind w:left="6480" w:hanging="360"/>
+      </w:pPr>
+      <w:rPr>
+        <w:rFonts w:ascii="Wingdings" w:hAnsi="Wingdings" w:hint="default"/>
+      </w:rPr>
+    </w:lvl>
+  </w:abstractNum>
+  <w:abstractNum w:abstractNumId="6" w15:restartNumberingAfterBreak="0">
     <w:nsid w:val="5EF06F41"/>
     <w:multiLevelType w:val="hybridMultilevel"/>
     <w:tmpl w:val="AB80B77A"/>
@@ -5792,7 +6754,120 @@
       </w:rPr>
     </w:lvl>
   </w:abstractNum>
-  <w:abstractNum w:abstractNumId="5" w15:restartNumberingAfterBreak="0">
+  <w:abstractNum w:abstractNumId="7" w15:restartNumberingAfterBreak="0">
+    <w:nsid w:val="636143E4"/>
+    <w:multiLevelType w:val="hybridMultilevel"/>
+    <w:tmpl w:val="6958C4C4"/>
+    <w:lvl w:ilvl="0" w:tplc="04090001">
+      <w:start w:val="1"/>
+      <w:numFmt w:val="bullet"/>
+      <w:lvlText w:val=""/>
+      <w:lvlJc w:val="left"/>
+      <w:pPr>
+        <w:ind w:left="720" w:hanging="360"/>
+      </w:pPr>
+      <w:rPr>
+        <w:rFonts w:ascii="Symbol" w:hAnsi="Symbol" w:hint="default"/>
+      </w:rPr>
+    </w:lvl>
+    <w:lvl w:ilvl="1" w:tplc="04090003">
+      <w:start w:val="1"/>
+      <w:numFmt w:val="bullet"/>
+      <w:lvlText w:val="o"/>
+      <w:lvlJc w:val="left"/>
+      <w:pPr>
+        <w:ind w:left="1440" w:hanging="360"/>
+      </w:pPr>
+      <w:rPr>
+        <w:rFonts w:ascii="Courier New" w:hAnsi="Courier New" w:cs="Courier New" w:hint="default"/>
+      </w:rPr>
+    </w:lvl>
+    <w:lvl w:ilvl="2" w:tplc="04090005">
+      <w:start w:val="1"/>
+      <w:numFmt w:val="bullet"/>
+      <w:lvlText w:val=""/>
+      <w:lvlJc w:val="left"/>
+      <w:pPr>
+        <w:ind w:left="2160" w:hanging="360"/>
+      </w:pPr>
+      <w:rPr>
+        <w:rFonts w:ascii="Wingdings" w:hAnsi="Wingdings" w:hint="default"/>
+      </w:rPr>
+    </w:lvl>
+    <w:lvl w:ilvl="3" w:tplc="04090001" w:tentative="1">
+      <w:start w:val="1"/>
+      <w:numFmt w:val="bullet"/>
+      <w:lvlText w:val=""/>
+      <w:lvlJc w:val="left"/>
+      <w:pPr>
+        <w:ind w:left="2880" w:hanging="360"/>
+      </w:pPr>
+      <w:rPr>
+        <w:rFonts w:ascii="Symbol" w:hAnsi="Symbol" w:hint="default"/>
+      </w:rPr>
+    </w:lvl>
+    <w:lvl w:ilvl="4" w:tplc="04090003" w:tentative="1">
+      <w:start w:val="1"/>
+      <w:numFmt w:val="bullet"/>
+      <w:lvlText w:val="o"/>
+      <w:lvlJc w:val="left"/>
+      <w:pPr>
+        <w:ind w:left="3600" w:hanging="360"/>
+      </w:pPr>
+      <w:rPr>
+        <w:rFonts w:ascii="Courier New" w:hAnsi="Courier New" w:cs="Courier New" w:hint="default"/>
+      </w:rPr>
+    </w:lvl>
+    <w:lvl w:ilvl="5" w:tplc="04090005" w:tentative="1">
+      <w:start w:val="1"/>
+      <w:numFmt w:val="bullet"/>
+      <w:lvlText w:val=""/>
+      <w:lvlJc w:val="left"/>
+      <w:pPr>
+        <w:ind w:left="4320" w:hanging="360"/>
+      </w:pPr>
+      <w:rPr>
+        <w:rFonts w:ascii="Wingdings" w:hAnsi="Wingdings" w:hint="default"/>
+      </w:rPr>
+    </w:lvl>
+    <w:lvl w:ilvl="6" w:tplc="04090001" w:tentative="1">
+      <w:start w:val="1"/>
+      <w:numFmt w:val="bullet"/>
+      <w:lvlText w:val=""/>
+      <w:lvlJc w:val="left"/>
+      <w:pPr>
+        <w:ind w:left="5040" w:hanging="360"/>
+      </w:pPr>
+      <w:rPr>
+        <w:rFonts w:ascii="Symbol" w:hAnsi="Symbol" w:hint="default"/>
+      </w:rPr>
+    </w:lvl>
+    <w:lvl w:ilvl="7" w:tplc="04090003" w:tentative="1">
+      <w:start w:val="1"/>
+      <w:numFmt w:val="bullet"/>
+      <w:lvlText w:val="o"/>
+      <w:lvlJc w:val="left"/>
+      <w:pPr>
+        <w:ind w:left="5760" w:hanging="360"/>
+      </w:pPr>
+      <w:rPr>
+        <w:rFonts w:ascii="Courier New" w:hAnsi="Courier New" w:cs="Courier New" w:hint="default"/>
+      </w:rPr>
+    </w:lvl>
+    <w:lvl w:ilvl="8" w:tplc="04090005" w:tentative="1">
+      <w:start w:val="1"/>
+      <w:numFmt w:val="bullet"/>
+      <w:lvlText w:val=""/>
+      <w:lvlJc w:val="left"/>
+      <w:pPr>
+        <w:ind w:left="6480" w:hanging="360"/>
+      </w:pPr>
+      <w:rPr>
+        <w:rFonts w:ascii="Wingdings" w:hAnsi="Wingdings" w:hint="default"/>
+      </w:rPr>
+    </w:lvl>
+  </w:abstractNum>
+  <w:abstractNum w:abstractNumId="8" w15:restartNumberingAfterBreak="0">
     <w:nsid w:val="7C354EE7"/>
     <w:multiLevelType w:val="hybridMultilevel"/>
     <w:tmpl w:val="8716E446"/>
@@ -5905,7 +6980,7 @@
       </w:rPr>
     </w:lvl>
   </w:abstractNum>
-  <w:abstractNum w:abstractNumId="6" w15:restartNumberingAfterBreak="0">
+  <w:abstractNum w:abstractNumId="9" w15:restartNumberingAfterBreak="0">
     <w:nsid w:val="7E5A1DD9"/>
     <w:multiLevelType w:val="hybridMultilevel"/>
     <w:tmpl w:val="93B06A1A"/>
@@ -6028,16 +7103,25 @@
     <w:abstractNumId w:val="1"/>
   </w:num>
   <w:num w:numId="4">
-    <w:abstractNumId w:val="4"/>
+    <w:abstractNumId w:val="6"/>
   </w:num>
   <w:num w:numId="5">
-    <w:abstractNumId w:val="6"/>
+    <w:abstractNumId w:val="9"/>
   </w:num>
   <w:num w:numId="6">
-    <w:abstractNumId w:val="5"/>
+    <w:abstractNumId w:val="8"/>
   </w:num>
   <w:num w:numId="7">
     <w:abstractNumId w:val="2"/>
+  </w:num>
+  <w:num w:numId="8">
+    <w:abstractNumId w:val="5"/>
+  </w:num>
+  <w:num w:numId="9">
+    <w:abstractNumId w:val="7"/>
+  </w:num>
+  <w:num w:numId="10">
+    <w:abstractNumId w:val="4"/>
   </w:num>
 </w:numbering>
 </file>
@@ -6506,6 +7590,28 @@
       <w:szCs w:val="24"/>
     </w:rPr>
   </w:style>
+  <w:style w:type="paragraph" w:styleId="Heading4">
+    <w:name w:val="heading 4"/>
+    <w:basedOn w:val="Normal"/>
+    <w:next w:val="Normal"/>
+    <w:link w:val="Heading4Char"/>
+    <w:uiPriority w:val="9"/>
+    <w:unhideWhenUsed/>
+    <w:qFormat/>
+    <w:rsid w:val="00AE74BF"/>
+    <w:pPr>
+      <w:keepNext/>
+      <w:keepLines/>
+      <w:spacing w:before="40" w:after="0"/>
+      <w:outlineLvl w:val="3"/>
+    </w:pPr>
+    <w:rPr>
+      <w:rFonts w:asciiTheme="majorHAnsi" w:eastAsiaTheme="majorEastAsia" w:hAnsiTheme="majorHAnsi" w:cstheme="majorBidi"/>
+      <w:i/>
+      <w:iCs/>
+      <w:color w:val="2F5496" w:themeColor="accent1" w:themeShade="BF"/>
+    </w:rPr>
+  </w:style>
   <w:style w:type="character" w:default="1" w:styleId="DefaultParagraphFont">
     <w:name w:val="Default Paragraph Font"/>
     <w:uiPriority w:val="1"/>
@@ -6744,6 +7850,19 @@
       <w:spacing w:after="100"/>
       <w:ind w:left="440"/>
     </w:pPr>
+  </w:style>
+  <w:style w:type="character" w:customStyle="1" w:styleId="Heading4Char">
+    <w:name w:val="Heading 4 Char"/>
+    <w:basedOn w:val="DefaultParagraphFont"/>
+    <w:link w:val="Heading4"/>
+    <w:uiPriority w:val="9"/>
+    <w:rsid w:val="00AE74BF"/>
+    <w:rPr>
+      <w:rFonts w:asciiTheme="majorHAnsi" w:eastAsiaTheme="majorEastAsia" w:hAnsiTheme="majorHAnsi" w:cstheme="majorBidi"/>
+      <w:i/>
+      <w:iCs/>
+      <w:color w:val="2F5496" w:themeColor="accent1" w:themeShade="BF"/>
+    </w:rPr>
   </w:style>
 </w:styles>
 </file>

</xml_diff>

<commit_message>
Adds info to Observation section
</commit_message>
<xml_diff>
--- a/PTL-Digital-Datasheet-Documentation.docx
+++ b/PTL-Digital-Datasheet-Documentation.docx
@@ -10,7 +10,6 @@
           <w:docPartUnique/>
         </w:docPartObj>
       </w:sdtPr>
-      <w:sdtEndPr/>
       <w:sdtContent>
         <w:p>
           <w:r>
@@ -357,7 +356,6 @@
                                   <w:dataBinding w:prefixMappings="xmlns:ns0='http://purl.org/dc/elements/1.1/' xmlns:ns1='http://schemas.openxmlformats.org/package/2006/metadata/core-properties' " w:xpath="/ns1:coreProperties[1]/ns0:creator[1]" w:storeItemID="{6C3C8BC8-F283-45AE-878A-BAB7291924A1}"/>
                                   <w:text/>
                                 </w:sdtPr>
-                                <w:sdtEndPr/>
                                 <w:sdtContent>
                                   <w:p>
                                     <w:pPr>
@@ -404,7 +402,6 @@
                                     <w:dataBinding w:prefixMappings="xmlns:ns0='http://schemas.microsoft.com/office/2006/coverPageProps' " w:xpath="/ns0:CoverPageProperties[1]/ns0:CompanyEmail[1]" w:storeItemID="{55AF091B-3C7A-41E3-B477-F2FDAA23CFDA}"/>
                                     <w:text/>
                                   </w:sdtPr>
-                                  <w:sdtEndPr/>
                                   <w:sdtContent>
                                     <w:r>
                                       <w:rPr>
@@ -459,7 +456,6 @@
                             <w:dataBinding w:prefixMappings="xmlns:ns0='http://purl.org/dc/elements/1.1/' xmlns:ns1='http://schemas.openxmlformats.org/package/2006/metadata/core-properties' " w:xpath="/ns1:coreProperties[1]/ns0:creator[1]" w:storeItemID="{6C3C8BC8-F283-45AE-878A-BAB7291924A1}"/>
                             <w:text/>
                           </w:sdtPr>
-                          <w:sdtEndPr/>
                           <w:sdtContent>
                             <w:p>
                               <w:pPr>
@@ -506,7 +502,6 @@
                               <w:dataBinding w:prefixMappings="xmlns:ns0='http://schemas.microsoft.com/office/2006/coverPageProps' " w:xpath="/ns0:CoverPageProperties[1]/ns0:CompanyEmail[1]" w:storeItemID="{55AF091B-3C7A-41E3-B477-F2FDAA23CFDA}"/>
                               <w:text/>
                             </w:sdtPr>
-                            <w:sdtEndPr/>
                             <w:sdtContent>
                               <w:r>
                                 <w:rPr>
@@ -624,7 +619,6 @@
                                   <w:dataBinding w:prefixMappings="xmlns:ns0='http://schemas.microsoft.com/office/2006/coverPageProps' " w:xpath="/ns0:CoverPageProperties[1]/ns0:Abstract[1]" w:storeItemID="{55AF091B-3C7A-41E3-B477-F2FDAA23CFDA}"/>
                                   <w:text w:multiLine="1"/>
                                 </w:sdtPr>
-                                <w:sdtEndPr/>
                                 <w:sdtContent>
                                   <w:p>
                                     <w:pPr>
@@ -715,7 +709,6 @@
                             <w:dataBinding w:prefixMappings="xmlns:ns0='http://schemas.microsoft.com/office/2006/coverPageProps' " w:xpath="/ns0:CoverPageProperties[1]/ns0:Abstract[1]" w:storeItemID="{55AF091B-3C7A-41E3-B477-F2FDAA23CFDA}"/>
                             <w:text w:multiLine="1"/>
                           </w:sdtPr>
-                          <w:sdtEndPr/>
                           <w:sdtContent>
                             <w:p>
                               <w:pPr>
@@ -872,7 +865,6 @@
                                   <w:dataBinding w:prefixMappings="xmlns:ns0='http://purl.org/dc/elements/1.1/' xmlns:ns1='http://schemas.openxmlformats.org/package/2006/metadata/core-properties' " w:xpath="/ns1:coreProperties[1]/ns0:subject[1]" w:storeItemID="{6C3C8BC8-F283-45AE-878A-BAB7291924A1}"/>
                                   <w:text/>
                                 </w:sdtPr>
-                                <w:sdtEndPr/>
                                 <w:sdtContent>
                                   <w:p>
                                     <w:pPr>
@@ -974,7 +966,6 @@
                             <w:dataBinding w:prefixMappings="xmlns:ns0='http://purl.org/dc/elements/1.1/' xmlns:ns1='http://schemas.openxmlformats.org/package/2006/metadata/core-properties' " w:xpath="/ns1:coreProperties[1]/ns0:subject[1]" w:storeItemID="{6C3C8BC8-F283-45AE-878A-BAB7291924A1}"/>
                             <w:text/>
                           </w:sdtPr>
-                          <w:sdtEndPr/>
                           <w:sdtContent>
                             <w:p>
                               <w:pPr>
@@ -3490,10 +3481,7 @@
         </w:numPr>
       </w:pPr>
       <w:r>
-        <w:t>Creates a new empty job template window</w:t>
-      </w:r>
-      <w:r>
-        <w:t>.</w:t>
+        <w:t>Creates a new empty job template window.</w:t>
       </w:r>
     </w:p>
     <w:p>
@@ -3515,10 +3503,7 @@
         <w:t>:</w:t>
       </w:r>
       <w:r>
-        <w:t xml:space="preserve"> Opens a new window separate from the current one</w:t>
-      </w:r>
-      <w:r>
-        <w:t>.</w:t>
+        <w:t xml:space="preserve"> Opens a new window separate from the current one.</w:t>
       </w:r>
     </w:p>
     <w:p>
@@ -5364,7 +5349,13 @@
         </w:numPr>
       </w:pPr>
       <w:r>
-        <w:t>Contains add/remove buttons</w:t>
+        <w:t>Contains</w:t>
+      </w:r>
+      <w:r>
+        <w:t xml:space="preserve"> (left to right)</w:t>
+      </w:r>
+      <w:r>
+        <w:t xml:space="preserve"> add/remove buttons</w:t>
       </w:r>
       <w:r>
         <w:t>, coupon identification</w:t>
@@ -5428,7 +5419,19 @@
         </w:numPr>
       </w:pPr>
       <w:r>
-        <w:t>Within each unique structure section you can not have any duplicate serial number and location combinations.</w:t>
+        <w:t>Within each unique structure section</w:t>
+      </w:r>
+      <w:r>
+        <w:t>,</w:t>
+      </w:r>
+      <w:r>
+        <w:t xml:space="preserve"> you </w:t>
+      </w:r>
+      <w:r>
+        <w:t>cannot</w:t>
+      </w:r>
+      <w:r>
+        <w:t xml:space="preserve"> have any duplicate serial number and location combinations.</w:t>
       </w:r>
     </w:p>
     <w:p>
@@ -5609,6 +5612,9 @@
         <w:lastRenderedPageBreak/>
         <w:t xml:space="preserve">To separate multiple measurements within the </w:t>
       </w:r>
+      <w:r>
+        <w:t>same field, use the ‘Enter’ key.</w:t>
+      </w:r>
     </w:p>
     <w:p>
       <w:pPr>
@@ -5629,6 +5635,239 @@
           <w:numId w:val="7"/>
         </w:numPr>
       </w:pPr>
+      <w:r>
+        <w:t>Each observation textbox has auto-formatting properties (take effect when changing the text within the textbox):</w:t>
+      </w:r>
+    </w:p>
+    <w:p>
+      <w:pPr>
+        <w:pStyle w:val="ListParagraph"/>
+        <w:numPr>
+          <w:ilvl w:val="1"/>
+          <w:numId w:val="7"/>
+        </w:numPr>
+      </w:pPr>
+      <w:r>
+        <w:t>The way they format are split between the</w:t>
+      </w:r>
+      <w:r>
+        <w:t xml:space="preserve"> individual observation fields and the</w:t>
+      </w:r>
+      <w:r>
+        <w:t xml:space="preserve"> ‘Accept/Reject’ fiel</w:t>
+      </w:r>
+      <w:r>
+        <w:t>d</w:t>
+      </w:r>
+      <w:r>
+        <w:t>.</w:t>
+      </w:r>
+    </w:p>
+    <w:p>
+      <w:pPr>
+        <w:pStyle w:val="ListParagraph"/>
+        <w:numPr>
+          <w:ilvl w:val="1"/>
+          <w:numId w:val="7"/>
+        </w:numPr>
+      </w:pPr>
+      <w:r>
+        <w:t>The individual observation fields can contain: ‘</w:t>
+      </w:r>
+      <w:r>
+        <w:rPr>
+          <w:sz w:val="28"/>
+          <w:szCs w:val="28"/>
+        </w:rPr>
+        <w:t>?</w:t>
+      </w:r>
+      <w:r>
+        <w:t>’, ‘</w:t>
+      </w:r>
+      <w:r>
+        <w:rPr>
+          <w:sz w:val="28"/>
+          <w:szCs w:val="28"/>
+        </w:rPr>
+        <w:t>*</w:t>
+      </w:r>
+      <w:r>
+        <w:t>’, ‘</w:t>
+      </w:r>
+      <w:r>
+        <w:rPr>
+          <w:sz w:val="28"/>
+          <w:szCs w:val="28"/>
+        </w:rPr>
+        <w:t>A</w:t>
+      </w:r>
+      <w:r>
+        <w:t>’, and ‘</w:t>
+      </w:r>
+      <w:r>
+        <w:rPr>
+          <w:sz w:val="28"/>
+          <w:szCs w:val="28"/>
+        </w:rPr>
+        <w:t>R</w:t>
+      </w:r>
+      <w:r>
+        <w:t>’</w:t>
+      </w:r>
+      <w:r>
+        <w:t>.</w:t>
+      </w:r>
+    </w:p>
+    <w:p>
+      <w:pPr>
+        <w:pStyle w:val="ListParagraph"/>
+        <w:numPr>
+          <w:ilvl w:val="2"/>
+          <w:numId w:val="7"/>
+        </w:numPr>
+      </w:pPr>
+      <w:r>
+        <w:t xml:space="preserve">When setting any of these fields to </w:t>
+      </w:r>
+      <w:r>
+        <w:rPr>
+          <w:sz w:val="28"/>
+          <w:szCs w:val="28"/>
+        </w:rPr>
+        <w:t>R</w:t>
+      </w:r>
+      <w:r>
+        <w:t xml:space="preserve">, the ‘Accept/Reject’ field for this row will also be set to </w:t>
+      </w:r>
+      <w:r>
+        <w:rPr>
+          <w:sz w:val="28"/>
+          <w:szCs w:val="28"/>
+        </w:rPr>
+        <w:t>R</w:t>
+      </w:r>
+      <w:r>
+        <w:t xml:space="preserve"> and the background color of both textboxes will be set to yellow</w:t>
+      </w:r>
+      <w:r>
+        <w:t>.</w:t>
+      </w:r>
+    </w:p>
+    <w:p>
+      <w:pPr>
+        <w:pStyle w:val="ListParagraph"/>
+        <w:numPr>
+          <w:ilvl w:val="1"/>
+          <w:numId w:val="7"/>
+        </w:numPr>
+      </w:pPr>
+      <w:r>
+        <w:t>The ‘Accept/Reject’ field can contain: ‘</w:t>
+      </w:r>
+      <w:r>
+        <w:rPr>
+          <w:sz w:val="28"/>
+          <w:szCs w:val="28"/>
+        </w:rPr>
+        <w:t>?</w:t>
+      </w:r>
+      <w:r>
+        <w:t>’, ‘</w:t>
+      </w:r>
+      <w:r>
+        <w:rPr>
+          <w:sz w:val="28"/>
+          <w:szCs w:val="28"/>
+        </w:rPr>
+        <w:t>*</w:t>
+      </w:r>
+      <w:r>
+        <w:t>’, ‘</w:t>
+      </w:r>
+      <w:r>
+        <w:rPr>
+          <w:sz w:val="28"/>
+          <w:szCs w:val="28"/>
+        </w:rPr>
+        <w:t>A</w:t>
+      </w:r>
+      <w:r>
+        <w:t>’, ‘</w:t>
+      </w:r>
+      <w:r>
+        <w:rPr>
+          <w:sz w:val="28"/>
+          <w:szCs w:val="28"/>
+        </w:rPr>
+        <w:t>A*</w:t>
+      </w:r>
+      <w:r>
+        <w:t>’, and ‘</w:t>
+      </w:r>
+      <w:r>
+        <w:rPr>
+          <w:sz w:val="28"/>
+          <w:szCs w:val="28"/>
+        </w:rPr>
+        <w:t>R</w:t>
+      </w:r>
+      <w:r>
+        <w:t>’.</w:t>
+      </w:r>
+    </w:p>
+    <w:p>
+      <w:pPr>
+        <w:pStyle w:val="ListParagraph"/>
+        <w:numPr>
+          <w:ilvl w:val="2"/>
+          <w:numId w:val="7"/>
+        </w:numPr>
+      </w:pPr>
+      <w:r>
+        <w:t xml:space="preserve">When setting this field to </w:t>
+      </w:r>
+      <w:r>
+        <w:rPr>
+          <w:sz w:val="28"/>
+          <w:szCs w:val="28"/>
+        </w:rPr>
+        <w:t>A</w:t>
+      </w:r>
+      <w:r>
+        <w:t xml:space="preserve">, every individual observation field within the same row will also be automatically set to </w:t>
+      </w:r>
+      <w:r>
+        <w:rPr>
+          <w:sz w:val="28"/>
+          <w:szCs w:val="28"/>
+        </w:rPr>
+        <w:t>A</w:t>
+      </w:r>
+      <w:r>
+        <w:t>.</w:t>
+      </w:r>
+    </w:p>
+    <w:p>
+      <w:pPr>
+        <w:pStyle w:val="ListParagraph"/>
+        <w:numPr>
+          <w:ilvl w:val="2"/>
+          <w:numId w:val="7"/>
+        </w:numPr>
+      </w:pPr>
+      <w:r>
+        <w:t xml:space="preserve">When setting this field to </w:t>
+      </w:r>
+      <w:r>
+        <w:rPr>
+          <w:sz w:val="28"/>
+          <w:szCs w:val="28"/>
+        </w:rPr>
+        <w:t>R</w:t>
+      </w:r>
+      <w:r>
+        <w:t>, the background color of this textbox will be set to yellow.</w:t>
+      </w:r>
     </w:p>
     <w:p>
       <w:pPr>

</xml_diff>

<commit_message>
Updates information separation to numerical section formatting
</commit_message>
<xml_diff>
--- a/PTL-Digital-Datasheet-Documentation.docx
+++ b/PTL-Digital-Datasheet-Documentation.docx
@@ -1029,6 +1029,10 @@
         <w:p>
           <w:pPr>
             <w:pStyle w:val="TOCHeading"/>
+            <w:numPr>
+              <w:ilvl w:val="0"/>
+              <w:numId w:val="0"/>
+            </w:numPr>
           </w:pPr>
           <w:r>
             <w:t>Table of Contents</w:t>
@@ -1055,13 +1059,13 @@
           <w:r>
             <w:fldChar w:fldCharType="separate"/>
           </w:r>
-          <w:hyperlink w:anchor="_Toc62206058" w:history="1">
+          <w:hyperlink w:anchor="_Toc62213257" w:history="1">
             <w:r>
               <w:rPr>
                 <w:rStyle w:val="Hyperlink"/>
                 <w:noProof/>
               </w:rPr>
-              <w:t>1.</w:t>
+              <w:t>1</w:t>
             </w:r>
             <w:r>
               <w:rPr>
@@ -1096,7 +1100,7 @@
                 <w:noProof/>
                 <w:webHidden/>
               </w:rPr>
-              <w:instrText xml:space="preserve"> PAGEREF _Toc62206058 \h </w:instrText>
+              <w:instrText xml:space="preserve"> PAGEREF _Toc62213257 \h </w:instrText>
             </w:r>
             <w:r>
               <w:rPr>
@@ -1116,7 +1120,7 @@
                 <w:noProof/>
                 <w:webHidden/>
               </w:rPr>
-              <w:t>3</w:t>
+              <w:t>2</w:t>
             </w:r>
             <w:r>
               <w:rPr>
@@ -1139,13 +1143,13 @@
               <w:noProof/>
             </w:rPr>
           </w:pPr>
-          <w:hyperlink w:anchor="_Toc62206059" w:history="1">
+          <w:hyperlink w:anchor="_Toc62213258" w:history="1">
             <w:r>
               <w:rPr>
                 <w:rStyle w:val="Hyperlink"/>
                 <w:noProof/>
               </w:rPr>
-              <w:t>1.1.</w:t>
+              <w:t>1.1</w:t>
             </w:r>
             <w:r>
               <w:rPr>
@@ -1180,7 +1184,7 @@
                 <w:noProof/>
                 <w:webHidden/>
               </w:rPr>
-              <w:instrText xml:space="preserve"> PAGEREF _Toc62206059 \h </w:instrText>
+              <w:instrText xml:space="preserve"> PAGEREF _Toc62213258 \h </w:instrText>
             </w:r>
             <w:r>
               <w:rPr>
@@ -1200,7 +1204,7 @@
                 <w:noProof/>
                 <w:webHidden/>
               </w:rPr>
-              <w:t>3</w:t>
+              <w:t>2</w:t>
             </w:r>
             <w:r>
               <w:rPr>
@@ -1223,13 +1227,13 @@
               <w:noProof/>
             </w:rPr>
           </w:pPr>
-          <w:hyperlink w:anchor="_Toc62206060" w:history="1">
+          <w:hyperlink w:anchor="_Toc62213259" w:history="1">
             <w:r>
               <w:rPr>
                 <w:rStyle w:val="Hyperlink"/>
                 <w:noProof/>
               </w:rPr>
-              <w:t>1.1.1.</w:t>
+              <w:t>1.1.1</w:t>
             </w:r>
             <w:r>
               <w:rPr>
@@ -1264,7 +1268,7 @@
                 <w:noProof/>
                 <w:webHidden/>
               </w:rPr>
-              <w:instrText xml:space="preserve"> PAGEREF _Toc62206060 \h </w:instrText>
+              <w:instrText xml:space="preserve"> PAGEREF _Toc62213259 \h </w:instrText>
             </w:r>
             <w:r>
               <w:rPr>
@@ -1284,7 +1288,7 @@
                 <w:noProof/>
                 <w:webHidden/>
               </w:rPr>
-              <w:t>3</w:t>
+              <w:t>2</w:t>
             </w:r>
             <w:r>
               <w:rPr>
@@ -1299,6 +1303,7 @@
           <w:pPr>
             <w:pStyle w:val="TOC3"/>
             <w:tabs>
+              <w:tab w:val="left" w:pos="1320"/>
               <w:tab w:val="right" w:leader="dot" w:pos="9350"/>
             </w:tabs>
             <w:rPr>
@@ -1306,12 +1311,26 @@
               <w:noProof/>
             </w:rPr>
           </w:pPr>
-          <w:hyperlink w:anchor="_Toc62206061" w:history="1">
+          <w:hyperlink w:anchor="_Toc62213260" w:history="1">
             <w:r>
               <w:rPr>
                 <w:rStyle w:val="Hyperlink"/>
                 <w:noProof/>
               </w:rPr>
+              <w:t>1.1.2</w:t>
+            </w:r>
+            <w:r>
+              <w:rPr>
+                <w:rFonts w:eastAsiaTheme="minorEastAsia"/>
+                <w:noProof/>
+              </w:rPr>
+              <w:tab/>
+            </w:r>
+            <w:r>
+              <w:rPr>
+                <w:rStyle w:val="Hyperlink"/>
+                <w:noProof/>
+              </w:rPr>
               <w:t>Open</w:t>
             </w:r>
             <w:r>
@@ -1333,7 +1352,7 @@
                 <w:noProof/>
                 <w:webHidden/>
               </w:rPr>
-              <w:instrText xml:space="preserve"> PAGEREF _Toc62206061 \h </w:instrText>
+              <w:instrText xml:space="preserve"> PAGEREF _Toc62213260 \h </w:instrText>
             </w:r>
             <w:r>
               <w:rPr>
@@ -1353,7 +1372,7 @@
                 <w:noProof/>
                 <w:webHidden/>
               </w:rPr>
-              <w:t>4</w:t>
+              <w:t>3</w:t>
             </w:r>
             <w:r>
               <w:rPr>
@@ -1368,6 +1387,7 @@
           <w:pPr>
             <w:pStyle w:val="TOC3"/>
             <w:tabs>
+              <w:tab w:val="left" w:pos="1320"/>
               <w:tab w:val="right" w:leader="dot" w:pos="9350"/>
             </w:tabs>
             <w:rPr>
@@ -1375,12 +1395,26 @@
               <w:noProof/>
             </w:rPr>
           </w:pPr>
-          <w:hyperlink w:anchor="_Toc62206062" w:history="1">
+          <w:hyperlink w:anchor="_Toc62213261" w:history="1">
             <w:r>
               <w:rPr>
                 <w:rStyle w:val="Hyperlink"/>
                 <w:noProof/>
               </w:rPr>
+              <w:t>1.1.3</w:t>
+            </w:r>
+            <w:r>
+              <w:rPr>
+                <w:rFonts w:eastAsiaTheme="minorEastAsia"/>
+                <w:noProof/>
+              </w:rPr>
+              <w:tab/>
+            </w:r>
+            <w:r>
+              <w:rPr>
+                <w:rStyle w:val="Hyperlink"/>
+                <w:noProof/>
+              </w:rPr>
               <w:t>Save</w:t>
             </w:r>
             <w:r>
@@ -1402,7 +1436,7 @@
                 <w:noProof/>
                 <w:webHidden/>
               </w:rPr>
-              <w:instrText xml:space="preserve"> PAGEREF _Toc62206062 \h </w:instrText>
+              <w:instrText xml:space="preserve"> PAGEREF _Toc62213261 \h </w:instrText>
             </w:r>
             <w:r>
               <w:rPr>
@@ -1422,7 +1456,7 @@
                 <w:noProof/>
                 <w:webHidden/>
               </w:rPr>
-              <w:t>4</w:t>
+              <w:t>3</w:t>
             </w:r>
             <w:r>
               <w:rPr>
@@ -1437,6 +1471,7 @@
           <w:pPr>
             <w:pStyle w:val="TOC3"/>
             <w:tabs>
+              <w:tab w:val="left" w:pos="1320"/>
               <w:tab w:val="right" w:leader="dot" w:pos="9350"/>
             </w:tabs>
             <w:rPr>
@@ -1444,12 +1479,26 @@
               <w:noProof/>
             </w:rPr>
           </w:pPr>
-          <w:hyperlink w:anchor="_Toc62206063" w:history="1">
+          <w:hyperlink w:anchor="_Toc62213262" w:history="1">
             <w:r>
               <w:rPr>
                 <w:rStyle w:val="Hyperlink"/>
                 <w:noProof/>
               </w:rPr>
+              <w:t>1.1.4</w:t>
+            </w:r>
+            <w:r>
+              <w:rPr>
+                <w:rFonts w:eastAsiaTheme="minorEastAsia"/>
+                <w:noProof/>
+              </w:rPr>
+              <w:tab/>
+            </w:r>
+            <w:r>
+              <w:rPr>
+                <w:rStyle w:val="Hyperlink"/>
+                <w:noProof/>
+              </w:rPr>
               <w:t>Exit</w:t>
             </w:r>
             <w:r>
@@ -1471,7 +1520,7 @@
                 <w:noProof/>
                 <w:webHidden/>
               </w:rPr>
-              <w:instrText xml:space="preserve"> PAGEREF _Toc62206063 \h </w:instrText>
+              <w:instrText xml:space="preserve"> PAGEREF _Toc62213262 \h </w:instrText>
             </w:r>
             <w:r>
               <w:rPr>
@@ -1491,7 +1540,7 @@
                 <w:noProof/>
                 <w:webHidden/>
               </w:rPr>
-              <w:t>4</w:t>
+              <w:t>3</w:t>
             </w:r>
             <w:r>
               <w:rPr>
@@ -1506,6 +1555,7 @@
           <w:pPr>
             <w:pStyle w:val="TOC2"/>
             <w:tabs>
+              <w:tab w:val="left" w:pos="880"/>
               <w:tab w:val="right" w:leader="dot" w:pos="9350"/>
             </w:tabs>
             <w:rPr>
@@ -1513,12 +1563,26 @@
               <w:noProof/>
             </w:rPr>
           </w:pPr>
-          <w:hyperlink w:anchor="_Toc62206064" w:history="1">
+          <w:hyperlink w:anchor="_Toc62213263" w:history="1">
             <w:r>
               <w:rPr>
                 <w:rStyle w:val="Hyperlink"/>
                 <w:noProof/>
               </w:rPr>
+              <w:t>1.2</w:t>
+            </w:r>
+            <w:r>
+              <w:rPr>
+                <w:rFonts w:eastAsiaTheme="minorEastAsia"/>
+                <w:noProof/>
+              </w:rPr>
+              <w:tab/>
+            </w:r>
+            <w:r>
+              <w:rPr>
+                <w:rStyle w:val="Hyperlink"/>
+                <w:noProof/>
+              </w:rPr>
               <w:t>Edit</w:t>
             </w:r>
             <w:r>
@@ -1540,7 +1604,7 @@
                 <w:noProof/>
                 <w:webHidden/>
               </w:rPr>
-              <w:instrText xml:space="preserve"> PAGEREF _Toc62206064 \h </w:instrText>
+              <w:instrText xml:space="preserve"> PAGEREF _Toc62213263 \h </w:instrText>
             </w:r>
             <w:r>
               <w:rPr>
@@ -1560,7 +1624,7 @@
                 <w:noProof/>
                 <w:webHidden/>
               </w:rPr>
-              <w:t>4</w:t>
+              <w:t>3</w:t>
             </w:r>
             <w:r>
               <w:rPr>
@@ -1575,6 +1639,7 @@
           <w:pPr>
             <w:pStyle w:val="TOC3"/>
             <w:tabs>
+              <w:tab w:val="left" w:pos="1320"/>
               <w:tab w:val="right" w:leader="dot" w:pos="9350"/>
             </w:tabs>
             <w:rPr>
@@ -1582,12 +1647,26 @@
               <w:noProof/>
             </w:rPr>
           </w:pPr>
-          <w:hyperlink w:anchor="_Toc62206065" w:history="1">
+          <w:hyperlink w:anchor="_Toc62213264" w:history="1">
             <w:r>
               <w:rPr>
                 <w:rStyle w:val="Hyperlink"/>
                 <w:noProof/>
               </w:rPr>
+              <w:t>1.2.1</w:t>
+            </w:r>
+            <w:r>
+              <w:rPr>
+                <w:rFonts w:eastAsiaTheme="minorEastAsia"/>
+                <w:noProof/>
+              </w:rPr>
+              <w:tab/>
+            </w:r>
+            <w:r>
+              <w:rPr>
+                <w:rStyle w:val="Hyperlink"/>
+                <w:noProof/>
+              </w:rPr>
               <w:t>Remarks Document (IP)</w:t>
             </w:r>
             <w:r>
@@ -1609,7 +1688,7 @@
                 <w:noProof/>
                 <w:webHidden/>
               </w:rPr>
-              <w:instrText xml:space="preserve"> PAGEREF _Toc62206065 \h </w:instrText>
+              <w:instrText xml:space="preserve"> PAGEREF _Toc62213264 \h </w:instrText>
             </w:r>
             <w:r>
               <w:rPr>
@@ -1629,7 +1708,7 @@
                 <w:noProof/>
                 <w:webHidden/>
               </w:rPr>
-              <w:t>4</w:t>
+              <w:t>3</w:t>
             </w:r>
             <w:r>
               <w:rPr>
@@ -1644,6 +1723,7 @@
           <w:pPr>
             <w:pStyle w:val="TOC3"/>
             <w:tabs>
+              <w:tab w:val="left" w:pos="1320"/>
               <w:tab w:val="right" w:leader="dot" w:pos="9350"/>
             </w:tabs>
             <w:rPr>
@@ -1651,12 +1731,26 @@
               <w:noProof/>
             </w:rPr>
           </w:pPr>
-          <w:hyperlink w:anchor="_Toc62206066" w:history="1">
+          <w:hyperlink w:anchor="_Toc62213265" w:history="1">
             <w:r>
               <w:rPr>
                 <w:rStyle w:val="Hyperlink"/>
                 <w:noProof/>
               </w:rPr>
+              <w:t>1.2.2</w:t>
+            </w:r>
+            <w:r>
+              <w:rPr>
+                <w:rFonts w:eastAsiaTheme="minorEastAsia"/>
+                <w:noProof/>
+              </w:rPr>
+              <w:tab/>
+            </w:r>
+            <w:r>
+              <w:rPr>
+                <w:rStyle w:val="Hyperlink"/>
+                <w:noProof/>
+              </w:rPr>
               <w:t>Specification Requirements</w:t>
             </w:r>
             <w:r>
@@ -1678,7 +1772,7 @@
                 <w:noProof/>
                 <w:webHidden/>
               </w:rPr>
-              <w:instrText xml:space="preserve"> PAGEREF _Toc62206066 \h </w:instrText>
+              <w:instrText xml:space="preserve"> PAGEREF _Toc62213265 \h </w:instrText>
             </w:r>
             <w:r>
               <w:rPr>
@@ -1713,6 +1807,7 @@
           <w:pPr>
             <w:pStyle w:val="TOC2"/>
             <w:tabs>
+              <w:tab w:val="left" w:pos="880"/>
               <w:tab w:val="right" w:leader="dot" w:pos="9350"/>
             </w:tabs>
             <w:rPr>
@@ -1720,12 +1815,26 @@
               <w:noProof/>
             </w:rPr>
           </w:pPr>
-          <w:hyperlink w:anchor="_Toc62206067" w:history="1">
+          <w:hyperlink w:anchor="_Toc62213266" w:history="1">
             <w:r>
               <w:rPr>
                 <w:rStyle w:val="Hyperlink"/>
                 <w:noProof/>
               </w:rPr>
+              <w:t>1.3</w:t>
+            </w:r>
+            <w:r>
+              <w:rPr>
+                <w:rFonts w:eastAsiaTheme="minorEastAsia"/>
+                <w:noProof/>
+              </w:rPr>
+              <w:tab/>
+            </w:r>
+            <w:r>
+              <w:rPr>
+                <w:rStyle w:val="Hyperlink"/>
+                <w:noProof/>
+              </w:rPr>
               <w:t>View (IP)</w:t>
             </w:r>
             <w:r>
@@ -1747,7 +1856,7 @@
                 <w:noProof/>
                 <w:webHidden/>
               </w:rPr>
-              <w:instrText xml:space="preserve"> PAGEREF _Toc62206067 \h </w:instrText>
+              <w:instrText xml:space="preserve"> PAGEREF _Toc62213266 \h </w:instrText>
             </w:r>
             <w:r>
               <w:rPr>
@@ -1767,7 +1876,7 @@
                 <w:noProof/>
                 <w:webHidden/>
               </w:rPr>
-              <w:t>5</w:t>
+              <w:t>4</w:t>
             </w:r>
             <w:r>
               <w:rPr>
@@ -1782,6 +1891,7 @@
           <w:pPr>
             <w:pStyle w:val="TOC2"/>
             <w:tabs>
+              <w:tab w:val="left" w:pos="880"/>
               <w:tab w:val="right" w:leader="dot" w:pos="9350"/>
             </w:tabs>
             <w:rPr>
@@ -1789,12 +1899,26 @@
               <w:noProof/>
             </w:rPr>
           </w:pPr>
-          <w:hyperlink w:anchor="_Toc62206068" w:history="1">
+          <w:hyperlink w:anchor="_Toc62213267" w:history="1">
             <w:r>
               <w:rPr>
                 <w:rStyle w:val="Hyperlink"/>
                 <w:noProof/>
               </w:rPr>
+              <w:t>1.4</w:t>
+            </w:r>
+            <w:r>
+              <w:rPr>
+                <w:rFonts w:eastAsiaTheme="minorEastAsia"/>
+                <w:noProof/>
+              </w:rPr>
+              <w:tab/>
+            </w:r>
+            <w:r>
+              <w:rPr>
+                <w:rStyle w:val="Hyperlink"/>
+                <w:noProof/>
+              </w:rPr>
               <w:t>Create</w:t>
             </w:r>
             <w:r>
@@ -1816,7 +1940,7 @@
                 <w:noProof/>
                 <w:webHidden/>
               </w:rPr>
-              <w:instrText xml:space="preserve"> PAGEREF _Toc62206068 \h </w:instrText>
+              <w:instrText xml:space="preserve"> PAGEREF _Toc62213267 \h </w:instrText>
             </w:r>
             <w:r>
               <w:rPr>
@@ -1836,7 +1960,7 @@
                 <w:noProof/>
                 <w:webHidden/>
               </w:rPr>
-              <w:t>5</w:t>
+              <w:t>4</w:t>
             </w:r>
             <w:r>
               <w:rPr>
@@ -1851,6 +1975,7 @@
           <w:pPr>
             <w:pStyle w:val="TOC3"/>
             <w:tabs>
+              <w:tab w:val="left" w:pos="1320"/>
               <w:tab w:val="right" w:leader="dot" w:pos="9350"/>
             </w:tabs>
             <w:rPr>
@@ -1858,12 +1983,26 @@
               <w:noProof/>
             </w:rPr>
           </w:pPr>
-          <w:hyperlink w:anchor="_Toc62206069" w:history="1">
+          <w:hyperlink w:anchor="_Toc62213268" w:history="1">
             <w:r>
               <w:rPr>
                 <w:rStyle w:val="Hyperlink"/>
                 <w:noProof/>
               </w:rPr>
+              <w:t>1.4.1</w:t>
+            </w:r>
+            <w:r>
+              <w:rPr>
+                <w:rFonts w:eastAsiaTheme="minorEastAsia"/>
+                <w:noProof/>
+              </w:rPr>
+              <w:tab/>
+            </w:r>
+            <w:r>
+              <w:rPr>
+                <w:rStyle w:val="Hyperlink"/>
+                <w:noProof/>
+              </w:rPr>
               <w:t>Hard Copy</w:t>
             </w:r>
             <w:r>
@@ -1885,7 +2024,7 @@
                 <w:noProof/>
                 <w:webHidden/>
               </w:rPr>
-              <w:instrText xml:space="preserve"> PAGEREF _Toc62206069 \h </w:instrText>
+              <w:instrText xml:space="preserve"> PAGEREF _Toc62213268 \h </w:instrText>
             </w:r>
             <w:r>
               <w:rPr>
@@ -1905,7 +2044,7 @@
                 <w:noProof/>
                 <w:webHidden/>
               </w:rPr>
-              <w:t>5</w:t>
+              <w:t>4</w:t>
             </w:r>
             <w:r>
               <w:rPr>
@@ -1920,6 +2059,7 @@
           <w:pPr>
             <w:pStyle w:val="TOC3"/>
             <w:tabs>
+              <w:tab w:val="left" w:pos="1320"/>
               <w:tab w:val="right" w:leader="dot" w:pos="9350"/>
             </w:tabs>
             <w:rPr>
@@ -1927,12 +2067,26 @@
               <w:noProof/>
             </w:rPr>
           </w:pPr>
-          <w:hyperlink w:anchor="_Toc62206070" w:history="1">
+          <w:hyperlink w:anchor="_Toc62213269" w:history="1">
             <w:r>
               <w:rPr>
                 <w:rStyle w:val="Hyperlink"/>
                 <w:noProof/>
               </w:rPr>
+              <w:t>1.4.2</w:t>
+            </w:r>
+            <w:r>
+              <w:rPr>
+                <w:rFonts w:eastAsiaTheme="minorEastAsia"/>
+                <w:noProof/>
+              </w:rPr>
+              <w:tab/>
+            </w:r>
+            <w:r>
+              <w:rPr>
+                <w:rStyle w:val="Hyperlink"/>
+                <w:noProof/>
+              </w:rPr>
               <w:t>Test Report</w:t>
             </w:r>
             <w:r>
@@ -1954,7 +2108,7 @@
                 <w:noProof/>
                 <w:webHidden/>
               </w:rPr>
-              <w:instrText xml:space="preserve"> PAGEREF _Toc62206070 \h </w:instrText>
+              <w:instrText xml:space="preserve"> PAGEREF _Toc62213269 \h </w:instrText>
             </w:r>
             <w:r>
               <w:rPr>
@@ -1974,7 +2128,7 @@
                 <w:noProof/>
                 <w:webHidden/>
               </w:rPr>
-              <w:t>5</w:t>
+              <w:t>4</w:t>
             </w:r>
             <w:r>
               <w:rPr>
@@ -1989,6 +2143,7 @@
           <w:pPr>
             <w:pStyle w:val="TOC1"/>
             <w:tabs>
+              <w:tab w:val="left" w:pos="440"/>
               <w:tab w:val="right" w:leader="dot" w:pos="9350"/>
             </w:tabs>
             <w:rPr>
@@ -1996,12 +2151,26 @@
               <w:noProof/>
             </w:rPr>
           </w:pPr>
-          <w:hyperlink w:anchor="_Toc62206071" w:history="1">
+          <w:hyperlink w:anchor="_Toc62213270" w:history="1">
             <w:r>
               <w:rPr>
                 <w:rStyle w:val="Hyperlink"/>
                 <w:noProof/>
               </w:rPr>
+              <w:t>2</w:t>
+            </w:r>
+            <w:r>
+              <w:rPr>
+                <w:rFonts w:eastAsiaTheme="minorEastAsia"/>
+                <w:noProof/>
+              </w:rPr>
+              <w:tab/>
+            </w:r>
+            <w:r>
+              <w:rPr>
+                <w:rStyle w:val="Hyperlink"/>
+                <w:noProof/>
+              </w:rPr>
               <w:t>Form</w:t>
             </w:r>
             <w:r>
@@ -2023,7 +2192,7 @@
                 <w:noProof/>
                 <w:webHidden/>
               </w:rPr>
-              <w:instrText xml:space="preserve"> PAGEREF _Toc62206071 \h </w:instrText>
+              <w:instrText xml:space="preserve"> PAGEREF _Toc62213270 \h </w:instrText>
             </w:r>
             <w:r>
               <w:rPr>
@@ -2043,7 +2212,7 @@
                 <w:noProof/>
                 <w:webHidden/>
               </w:rPr>
-              <w:t>6</w:t>
+              <w:t>5</w:t>
             </w:r>
             <w:r>
               <w:rPr>
@@ -2058,6 +2227,7 @@
           <w:pPr>
             <w:pStyle w:val="TOC2"/>
             <w:tabs>
+              <w:tab w:val="left" w:pos="880"/>
               <w:tab w:val="right" w:leader="dot" w:pos="9350"/>
             </w:tabs>
             <w:rPr>
@@ -2065,12 +2235,26 @@
               <w:noProof/>
             </w:rPr>
           </w:pPr>
-          <w:hyperlink w:anchor="_Toc62206072" w:history="1">
+          <w:hyperlink w:anchor="_Toc62213271" w:history="1">
             <w:r>
               <w:rPr>
                 <w:rStyle w:val="Hyperlink"/>
                 <w:noProof/>
               </w:rPr>
+              <w:t>2.1</w:t>
+            </w:r>
+            <w:r>
+              <w:rPr>
+                <w:rFonts w:eastAsiaTheme="minorEastAsia"/>
+                <w:noProof/>
+              </w:rPr>
+              <w:tab/>
+            </w:r>
+            <w:r>
+              <w:rPr>
+                <w:rStyle w:val="Hyperlink"/>
+                <w:noProof/>
+              </w:rPr>
               <w:t>As Received</w:t>
             </w:r>
             <w:r>
@@ -2092,7 +2276,7 @@
                 <w:noProof/>
                 <w:webHidden/>
               </w:rPr>
-              <w:instrText xml:space="preserve"> PAGEREF _Toc62206072 \h </w:instrText>
+              <w:instrText xml:space="preserve"> PAGEREF _Toc62213271 \h </w:instrText>
             </w:r>
             <w:r>
               <w:rPr>
@@ -2112,7 +2296,7 @@
                 <w:noProof/>
                 <w:webHidden/>
               </w:rPr>
-              <w:t>6</w:t>
+              <w:t>5</w:t>
             </w:r>
             <w:r>
               <w:rPr>
@@ -2127,6 +2311,7 @@
           <w:pPr>
             <w:pStyle w:val="TOC2"/>
             <w:tabs>
+              <w:tab w:val="left" w:pos="880"/>
               <w:tab w:val="right" w:leader="dot" w:pos="9350"/>
             </w:tabs>
             <w:rPr>
@@ -2134,12 +2319,26 @@
               <w:noProof/>
             </w:rPr>
           </w:pPr>
-          <w:hyperlink w:anchor="_Toc62206073" w:history="1">
+          <w:hyperlink w:anchor="_Toc62213272" w:history="1">
             <w:r>
               <w:rPr>
                 <w:rStyle w:val="Hyperlink"/>
                 <w:noProof/>
               </w:rPr>
+              <w:t>2.2</w:t>
+            </w:r>
+            <w:r>
+              <w:rPr>
+                <w:rFonts w:eastAsiaTheme="minorEastAsia"/>
+                <w:noProof/>
+              </w:rPr>
+              <w:tab/>
+            </w:r>
+            <w:r>
+              <w:rPr>
+                <w:rStyle w:val="Hyperlink"/>
+                <w:noProof/>
+              </w:rPr>
               <w:t>After Thermal Stress</w:t>
             </w:r>
             <w:r>
@@ -2161,7 +2360,7 @@
                 <w:noProof/>
                 <w:webHidden/>
               </w:rPr>
-              <w:instrText xml:space="preserve"> PAGEREF _Toc62206073 \h </w:instrText>
+              <w:instrText xml:space="preserve"> PAGEREF _Toc62213272 \h </w:instrText>
             </w:r>
             <w:r>
               <w:rPr>
@@ -2181,7 +2380,7 @@
                 <w:noProof/>
                 <w:webHidden/>
               </w:rPr>
-              <w:t>6</w:t>
+              <w:t>5</w:t>
             </w:r>
             <w:r>
               <w:rPr>
@@ -2196,6 +2395,7 @@
           <w:pPr>
             <w:pStyle w:val="TOC1"/>
             <w:tabs>
+              <w:tab w:val="left" w:pos="440"/>
               <w:tab w:val="right" w:leader="dot" w:pos="9350"/>
             </w:tabs>
             <w:rPr>
@@ -2203,12 +2403,26 @@
               <w:noProof/>
             </w:rPr>
           </w:pPr>
-          <w:hyperlink w:anchor="_Toc62206074" w:history="1">
+          <w:hyperlink w:anchor="_Toc62213273" w:history="1">
             <w:r>
               <w:rPr>
                 <w:rStyle w:val="Hyperlink"/>
                 <w:noProof/>
               </w:rPr>
+              <w:t>3</w:t>
+            </w:r>
+            <w:r>
+              <w:rPr>
+                <w:rFonts w:eastAsiaTheme="minorEastAsia"/>
+                <w:noProof/>
+              </w:rPr>
+              <w:tab/>
+            </w:r>
+            <w:r>
+              <w:rPr>
+                <w:rStyle w:val="Hyperlink"/>
+                <w:noProof/>
+              </w:rPr>
               <w:t>Examination</w:t>
             </w:r>
             <w:r>
@@ -2230,7 +2444,7 @@
                 <w:noProof/>
                 <w:webHidden/>
               </w:rPr>
-              <w:instrText xml:space="preserve"> PAGEREF _Toc62206074 \h </w:instrText>
+              <w:instrText xml:space="preserve"> PAGEREF _Toc62213273 \h </w:instrText>
             </w:r>
             <w:r>
               <w:rPr>
@@ -2250,7 +2464,7 @@
                 <w:noProof/>
                 <w:webHidden/>
               </w:rPr>
-              <w:t>7</w:t>
+              <w:t>6</w:t>
             </w:r>
             <w:r>
               <w:rPr>
@@ -2265,6 +2479,7 @@
           <w:pPr>
             <w:pStyle w:val="TOC2"/>
             <w:tabs>
+              <w:tab w:val="left" w:pos="880"/>
               <w:tab w:val="right" w:leader="dot" w:pos="9350"/>
             </w:tabs>
             <w:rPr>
@@ -2272,12 +2487,26 @@
               <w:noProof/>
             </w:rPr>
           </w:pPr>
-          <w:hyperlink w:anchor="_Toc62206075" w:history="1">
+          <w:hyperlink w:anchor="_Toc62213274" w:history="1">
             <w:r>
               <w:rPr>
                 <w:rStyle w:val="Hyperlink"/>
                 <w:noProof/>
               </w:rPr>
+              <w:t>3.1</w:t>
+            </w:r>
+            <w:r>
+              <w:rPr>
+                <w:rFonts w:eastAsiaTheme="minorEastAsia"/>
+                <w:noProof/>
+              </w:rPr>
+              <w:tab/>
+            </w:r>
+            <w:r>
+              <w:rPr>
+                <w:rStyle w:val="Hyperlink"/>
+                <w:noProof/>
+              </w:rPr>
               <w:t>Structure Title(s)</w:t>
             </w:r>
             <w:r>
@@ -2299,7 +2528,7 @@
                 <w:noProof/>
                 <w:webHidden/>
               </w:rPr>
-              <w:instrText xml:space="preserve"> PAGEREF _Toc62206075 \h </w:instrText>
+              <w:instrText xml:space="preserve"> PAGEREF _Toc62213274 \h </w:instrText>
             </w:r>
             <w:r>
               <w:rPr>
@@ -2319,7 +2548,7 @@
                 <w:noProof/>
                 <w:webHidden/>
               </w:rPr>
-              <w:t>7</w:t>
+              <w:t>6</w:t>
             </w:r>
             <w:r>
               <w:rPr>
@@ -2334,6 +2563,7 @@
           <w:pPr>
             <w:pStyle w:val="TOC2"/>
             <w:tabs>
+              <w:tab w:val="left" w:pos="880"/>
               <w:tab w:val="right" w:leader="dot" w:pos="9350"/>
             </w:tabs>
             <w:rPr>
@@ -2341,12 +2571,26 @@
               <w:noProof/>
             </w:rPr>
           </w:pPr>
-          <w:hyperlink w:anchor="_Toc62206076" w:history="1">
+          <w:hyperlink w:anchor="_Toc62213275" w:history="1">
             <w:r>
               <w:rPr>
                 <w:rStyle w:val="Hyperlink"/>
                 <w:noProof/>
               </w:rPr>
+              <w:t>3.2</w:t>
+            </w:r>
+            <w:r>
+              <w:rPr>
+                <w:rFonts w:eastAsiaTheme="minorEastAsia"/>
+                <w:noProof/>
+              </w:rPr>
+              <w:tab/>
+            </w:r>
+            <w:r>
+              <w:rPr>
+                <w:rStyle w:val="Hyperlink"/>
+                <w:noProof/>
+              </w:rPr>
               <w:t>Recorded Data</w:t>
             </w:r>
             <w:r>
@@ -2368,7 +2612,7 @@
                 <w:noProof/>
                 <w:webHidden/>
               </w:rPr>
-              <w:instrText xml:space="preserve"> PAGEREF _Toc62206076 \h </w:instrText>
+              <w:instrText xml:space="preserve"> PAGEREF _Toc62213275 \h </w:instrText>
             </w:r>
             <w:r>
               <w:rPr>
@@ -2388,7 +2632,7 @@
                 <w:noProof/>
                 <w:webHidden/>
               </w:rPr>
-              <w:t>8</w:t>
+              <w:t>7</w:t>
             </w:r>
             <w:r>
               <w:rPr>
@@ -2403,6 +2647,7 @@
           <w:pPr>
             <w:pStyle w:val="TOC3"/>
             <w:tabs>
+              <w:tab w:val="left" w:pos="1320"/>
               <w:tab w:val="right" w:leader="dot" w:pos="9350"/>
             </w:tabs>
             <w:rPr>
@@ -2410,23 +2655,37 @@
               <w:noProof/>
             </w:rPr>
           </w:pPr>
-          <w:hyperlink w:anchor="_Toc62206077" w:history="1">
+          <w:hyperlink w:anchor="_Toc62213276" w:history="1">
             <w:r>
               <w:rPr>
                 <w:rStyle w:val="Hyperlink"/>
                 <w:noProof/>
               </w:rPr>
-              <w:t>Measurements</w:t>
-            </w:r>
-            <w:r>
-              <w:rPr>
-                <w:noProof/>
-                <w:webHidden/>
+              <w:t>3.2.1</w:t>
+            </w:r>
+            <w:r>
+              <w:rPr>
+                <w:rFonts w:eastAsiaTheme="minorEastAsia"/>
+                <w:noProof/>
               </w:rPr>
               <w:tab/>
             </w:r>
             <w:r>
               <w:rPr>
+                <w:rStyle w:val="Hyperlink"/>
+                <w:noProof/>
+              </w:rPr>
+              <w:t>Coupon Identification</w:t>
+            </w:r>
+            <w:r>
+              <w:rPr>
+                <w:noProof/>
+                <w:webHidden/>
+              </w:rPr>
+              <w:tab/>
+            </w:r>
+            <w:r>
+              <w:rPr>
                 <w:noProof/>
                 <w:webHidden/>
               </w:rPr>
@@ -2437,7 +2696,7 @@
                 <w:noProof/>
                 <w:webHidden/>
               </w:rPr>
-              <w:instrText xml:space="preserve"> PAGEREF _Toc62206077 \h </w:instrText>
+              <w:instrText xml:space="preserve"> PAGEREF _Toc62213276 \h </w:instrText>
             </w:r>
             <w:r>
               <w:rPr>
@@ -2457,7 +2716,7 @@
                 <w:noProof/>
                 <w:webHidden/>
               </w:rPr>
-              <w:t>8</w:t>
+              <w:t>7</w:t>
             </w:r>
             <w:r>
               <w:rPr>
@@ -2472,6 +2731,7 @@
           <w:pPr>
             <w:pStyle w:val="TOC3"/>
             <w:tabs>
+              <w:tab w:val="left" w:pos="1320"/>
               <w:tab w:val="right" w:leader="dot" w:pos="9350"/>
             </w:tabs>
             <w:rPr>
@@ -2479,23 +2739,37 @@
               <w:noProof/>
             </w:rPr>
           </w:pPr>
-          <w:hyperlink w:anchor="_Toc62206078" w:history="1">
+          <w:hyperlink w:anchor="_Toc62213277" w:history="1">
             <w:r>
               <w:rPr>
                 <w:rStyle w:val="Hyperlink"/>
                 <w:noProof/>
               </w:rPr>
-              <w:t>Observations</w:t>
-            </w:r>
-            <w:r>
-              <w:rPr>
-                <w:noProof/>
-                <w:webHidden/>
+              <w:t>3.2.2</w:t>
+            </w:r>
+            <w:r>
+              <w:rPr>
+                <w:rFonts w:eastAsiaTheme="minorEastAsia"/>
+                <w:noProof/>
               </w:rPr>
               <w:tab/>
             </w:r>
             <w:r>
               <w:rPr>
+                <w:rStyle w:val="Hyperlink"/>
+                <w:noProof/>
+              </w:rPr>
+              <w:t>Measurements</w:t>
+            </w:r>
+            <w:r>
+              <w:rPr>
+                <w:noProof/>
+                <w:webHidden/>
+              </w:rPr>
+              <w:tab/>
+            </w:r>
+            <w:r>
+              <w:rPr>
                 <w:noProof/>
                 <w:webHidden/>
               </w:rPr>
@@ -2506,7 +2780,7 @@
                 <w:noProof/>
                 <w:webHidden/>
               </w:rPr>
-              <w:instrText xml:space="preserve"> PAGEREF _Toc62206078 \h </w:instrText>
+              <w:instrText xml:space="preserve"> PAGEREF _Toc62213277 \h </w:instrText>
             </w:r>
             <w:r>
               <w:rPr>
@@ -2526,7 +2800,7 @@
                 <w:noProof/>
                 <w:webHidden/>
               </w:rPr>
-              <w:t>8</w:t>
+              <w:t>7</w:t>
             </w:r>
             <w:r>
               <w:rPr>
@@ -2539,8 +2813,9 @@
         </w:p>
         <w:p>
           <w:pPr>
-            <w:pStyle w:val="TOC2"/>
+            <w:pStyle w:val="TOC3"/>
             <w:tabs>
+              <w:tab w:val="left" w:pos="1320"/>
               <w:tab w:val="right" w:leader="dot" w:pos="9350"/>
             </w:tabs>
             <w:rPr>
@@ -2548,23 +2823,37 @@
               <w:noProof/>
             </w:rPr>
           </w:pPr>
-          <w:hyperlink w:anchor="_Toc62206079" w:history="1">
+          <w:hyperlink w:anchor="_Toc62213278" w:history="1">
             <w:r>
               <w:rPr>
                 <w:rStyle w:val="Hyperlink"/>
                 <w:noProof/>
               </w:rPr>
-              <w:t>Requirements</w:t>
-            </w:r>
-            <w:r>
-              <w:rPr>
-                <w:noProof/>
-                <w:webHidden/>
+              <w:t>3.2.3</w:t>
+            </w:r>
+            <w:r>
+              <w:rPr>
+                <w:rFonts w:eastAsiaTheme="minorEastAsia"/>
+                <w:noProof/>
               </w:rPr>
               <w:tab/>
             </w:r>
             <w:r>
               <w:rPr>
+                <w:rStyle w:val="Hyperlink"/>
+                <w:noProof/>
+              </w:rPr>
+              <w:t>Observations</w:t>
+            </w:r>
+            <w:r>
+              <w:rPr>
+                <w:noProof/>
+                <w:webHidden/>
+              </w:rPr>
+              <w:tab/>
+            </w:r>
+            <w:r>
+              <w:rPr>
                 <w:noProof/>
                 <w:webHidden/>
               </w:rPr>
@@ -2575,7 +2864,7 @@
                 <w:noProof/>
                 <w:webHidden/>
               </w:rPr>
-              <w:instrText xml:space="preserve"> PAGEREF _Toc62206079 \h </w:instrText>
+              <w:instrText xml:space="preserve"> PAGEREF _Toc62213278 \h </w:instrText>
             </w:r>
             <w:r>
               <w:rPr>
@@ -2610,6 +2899,7 @@
           <w:pPr>
             <w:pStyle w:val="TOC2"/>
             <w:tabs>
+              <w:tab w:val="left" w:pos="880"/>
               <w:tab w:val="right" w:leader="dot" w:pos="9350"/>
             </w:tabs>
             <w:rPr>
@@ -2617,23 +2907,37 @@
               <w:noProof/>
             </w:rPr>
           </w:pPr>
-          <w:hyperlink w:anchor="_Toc62206080" w:history="1">
+          <w:hyperlink w:anchor="_Toc62213279" w:history="1">
             <w:r>
               <w:rPr>
                 <w:rStyle w:val="Hyperlink"/>
                 <w:noProof/>
               </w:rPr>
-              <w:t>Remarks</w:t>
-            </w:r>
-            <w:r>
-              <w:rPr>
-                <w:noProof/>
-                <w:webHidden/>
+              <w:t>3.3</w:t>
+            </w:r>
+            <w:r>
+              <w:rPr>
+                <w:rFonts w:eastAsiaTheme="minorEastAsia"/>
+                <w:noProof/>
               </w:rPr>
               <w:tab/>
             </w:r>
             <w:r>
               <w:rPr>
+                <w:rStyle w:val="Hyperlink"/>
+                <w:noProof/>
+              </w:rPr>
+              <w:t>Requirements</w:t>
+            </w:r>
+            <w:r>
+              <w:rPr>
+                <w:noProof/>
+                <w:webHidden/>
+              </w:rPr>
+              <w:tab/>
+            </w:r>
+            <w:r>
+              <w:rPr>
                 <w:noProof/>
                 <w:webHidden/>
               </w:rPr>
@@ -2644,7 +2948,7 @@
                 <w:noProof/>
                 <w:webHidden/>
               </w:rPr>
-              <w:instrText xml:space="preserve"> PAGEREF _Toc62206080 \h </w:instrText>
+              <w:instrText xml:space="preserve"> PAGEREF _Toc62213279 \h </w:instrText>
             </w:r>
             <w:r>
               <w:rPr>
@@ -2664,7 +2968,7 @@
                 <w:noProof/>
                 <w:webHidden/>
               </w:rPr>
-              <w:t>9</w:t>
+              <w:t>8</w:t>
             </w:r>
             <w:r>
               <w:rPr>
@@ -2677,8 +2981,9 @@
         </w:p>
         <w:p>
           <w:pPr>
-            <w:pStyle w:val="TOC1"/>
+            <w:pStyle w:val="TOC2"/>
             <w:tabs>
+              <w:tab w:val="left" w:pos="880"/>
               <w:tab w:val="right" w:leader="dot" w:pos="9350"/>
             </w:tabs>
             <w:rPr>
@@ -2686,23 +2991,37 @@
               <w:noProof/>
             </w:rPr>
           </w:pPr>
-          <w:hyperlink w:anchor="_Toc62206081" w:history="1">
+          <w:hyperlink w:anchor="_Toc62213280" w:history="1">
             <w:r>
               <w:rPr>
                 <w:rStyle w:val="Hyperlink"/>
                 <w:noProof/>
               </w:rPr>
-              <w:t>Separate Windows</w:t>
-            </w:r>
-            <w:r>
-              <w:rPr>
-                <w:noProof/>
-                <w:webHidden/>
+              <w:t>3.4</w:t>
+            </w:r>
+            <w:r>
+              <w:rPr>
+                <w:rFonts w:eastAsiaTheme="minorEastAsia"/>
+                <w:noProof/>
               </w:rPr>
               <w:tab/>
             </w:r>
             <w:r>
               <w:rPr>
+                <w:rStyle w:val="Hyperlink"/>
+                <w:noProof/>
+              </w:rPr>
+              <w:t>Remarks</w:t>
+            </w:r>
+            <w:r>
+              <w:rPr>
+                <w:noProof/>
+                <w:webHidden/>
+              </w:rPr>
+              <w:tab/>
+            </w:r>
+            <w:r>
+              <w:rPr>
                 <w:noProof/>
                 <w:webHidden/>
               </w:rPr>
@@ -2713,7 +3032,7 @@
                 <w:noProof/>
                 <w:webHidden/>
               </w:rPr>
-              <w:instrText xml:space="preserve"> PAGEREF _Toc62206081 \h </w:instrText>
+              <w:instrText xml:space="preserve"> PAGEREF _Toc62213280 \h </w:instrText>
             </w:r>
             <w:r>
               <w:rPr>
@@ -2733,7 +3052,7 @@
                 <w:noProof/>
                 <w:webHidden/>
               </w:rPr>
-              <w:t>9</w:t>
+              <w:t>8</w:t>
             </w:r>
             <w:r>
               <w:rPr>
@@ -2746,8 +3065,9 @@
         </w:p>
         <w:p>
           <w:pPr>
-            <w:pStyle w:val="TOC2"/>
+            <w:pStyle w:val="TOC1"/>
             <w:tabs>
+              <w:tab w:val="left" w:pos="440"/>
               <w:tab w:val="right" w:leader="dot" w:pos="9350"/>
             </w:tabs>
             <w:rPr>
@@ -2755,23 +3075,37 @@
               <w:noProof/>
             </w:rPr>
           </w:pPr>
-          <w:hyperlink w:anchor="_Toc62206082" w:history="1">
+          <w:hyperlink w:anchor="_Toc62213281" w:history="1">
             <w:r>
               <w:rPr>
                 <w:rStyle w:val="Hyperlink"/>
                 <w:noProof/>
               </w:rPr>
-              <w:t>Open Job</w:t>
-            </w:r>
-            <w:r>
-              <w:rPr>
-                <w:noProof/>
-                <w:webHidden/>
+              <w:t>4</w:t>
+            </w:r>
+            <w:r>
+              <w:rPr>
+                <w:rFonts w:eastAsiaTheme="minorEastAsia"/>
+                <w:noProof/>
               </w:rPr>
               <w:tab/>
             </w:r>
             <w:r>
               <w:rPr>
+                <w:rStyle w:val="Hyperlink"/>
+                <w:noProof/>
+              </w:rPr>
+              <w:t>Separate Windows</w:t>
+            </w:r>
+            <w:r>
+              <w:rPr>
+                <w:noProof/>
+                <w:webHidden/>
+              </w:rPr>
+              <w:tab/>
+            </w:r>
+            <w:r>
+              <w:rPr>
                 <w:noProof/>
                 <w:webHidden/>
               </w:rPr>
@@ -2782,7 +3116,7 @@
                 <w:noProof/>
                 <w:webHidden/>
               </w:rPr>
-              <w:instrText xml:space="preserve"> PAGEREF _Toc62206082 \h </w:instrText>
+              <w:instrText xml:space="preserve"> PAGEREF _Toc62213281 \h </w:instrText>
             </w:r>
             <w:r>
               <w:rPr>
@@ -2817,6 +3151,7 @@
           <w:pPr>
             <w:pStyle w:val="TOC2"/>
             <w:tabs>
+              <w:tab w:val="left" w:pos="880"/>
               <w:tab w:val="right" w:leader="dot" w:pos="9350"/>
             </w:tabs>
             <w:rPr>
@@ -2824,23 +3159,37 @@
               <w:noProof/>
             </w:rPr>
           </w:pPr>
-          <w:hyperlink w:anchor="_Toc62206083" w:history="1">
+          <w:hyperlink w:anchor="_Toc62213282" w:history="1">
             <w:r>
               <w:rPr>
                 <w:rStyle w:val="Hyperlink"/>
                 <w:noProof/>
               </w:rPr>
-              <w:t>Edit Remarks Document</w:t>
-            </w:r>
-            <w:r>
-              <w:rPr>
-                <w:noProof/>
-                <w:webHidden/>
+              <w:t>4.1</w:t>
+            </w:r>
+            <w:r>
+              <w:rPr>
+                <w:rFonts w:eastAsiaTheme="minorEastAsia"/>
+                <w:noProof/>
               </w:rPr>
               <w:tab/>
             </w:r>
             <w:r>
               <w:rPr>
+                <w:rStyle w:val="Hyperlink"/>
+                <w:noProof/>
+              </w:rPr>
+              <w:t>Open Job</w:t>
+            </w:r>
+            <w:r>
+              <w:rPr>
+                <w:noProof/>
+                <w:webHidden/>
+              </w:rPr>
+              <w:tab/>
+            </w:r>
+            <w:r>
+              <w:rPr>
                 <w:noProof/>
                 <w:webHidden/>
               </w:rPr>
@@ -2851,7 +3200,7 @@
                 <w:noProof/>
                 <w:webHidden/>
               </w:rPr>
-              <w:instrText xml:space="preserve"> PAGEREF _Toc62206083 \h </w:instrText>
+              <w:instrText xml:space="preserve"> PAGEREF _Toc62213282 \h </w:instrText>
             </w:r>
             <w:r>
               <w:rPr>
@@ -2886,6 +3235,7 @@
           <w:pPr>
             <w:pStyle w:val="TOC2"/>
             <w:tabs>
+              <w:tab w:val="left" w:pos="880"/>
               <w:tab w:val="right" w:leader="dot" w:pos="9350"/>
             </w:tabs>
             <w:rPr>
@@ -2893,23 +3243,37 @@
               <w:noProof/>
             </w:rPr>
           </w:pPr>
-          <w:hyperlink w:anchor="_Toc62206084" w:history="1">
+          <w:hyperlink w:anchor="_Toc62213283" w:history="1">
             <w:r>
               <w:rPr>
                 <w:rStyle w:val="Hyperlink"/>
                 <w:noProof/>
               </w:rPr>
-              <w:t>Edit Specification Requirements</w:t>
-            </w:r>
-            <w:r>
-              <w:rPr>
-                <w:noProof/>
-                <w:webHidden/>
+              <w:t>4.2</w:t>
+            </w:r>
+            <w:r>
+              <w:rPr>
+                <w:rFonts w:eastAsiaTheme="minorEastAsia"/>
+                <w:noProof/>
               </w:rPr>
               <w:tab/>
             </w:r>
             <w:r>
               <w:rPr>
+                <w:rStyle w:val="Hyperlink"/>
+                <w:noProof/>
+              </w:rPr>
+              <w:t>Edit Remarks Document</w:t>
+            </w:r>
+            <w:r>
+              <w:rPr>
+                <w:noProof/>
+                <w:webHidden/>
+              </w:rPr>
+              <w:tab/>
+            </w:r>
+            <w:r>
+              <w:rPr>
                 <w:noProof/>
                 <w:webHidden/>
               </w:rPr>
@@ -2920,7 +3284,7 @@
                 <w:noProof/>
                 <w:webHidden/>
               </w:rPr>
-              <w:instrText xml:space="preserve"> PAGEREF _Toc62206084 \h </w:instrText>
+              <w:instrText xml:space="preserve"> PAGEREF _Toc62213283 \h </w:instrText>
             </w:r>
             <w:r>
               <w:rPr>
@@ -2955,6 +3319,7 @@
           <w:pPr>
             <w:pStyle w:val="TOC2"/>
             <w:tabs>
+              <w:tab w:val="left" w:pos="880"/>
               <w:tab w:val="right" w:leader="dot" w:pos="9350"/>
             </w:tabs>
             <w:rPr>
@@ -2962,23 +3327,37 @@
               <w:noProof/>
             </w:rPr>
           </w:pPr>
-          <w:hyperlink w:anchor="_Toc62206085" w:history="1">
+          <w:hyperlink w:anchor="_Toc62213284" w:history="1">
             <w:r>
               <w:rPr>
                 <w:rStyle w:val="Hyperlink"/>
                 <w:noProof/>
               </w:rPr>
-              <w:t>Test Report Structure</w:t>
-            </w:r>
-            <w:r>
-              <w:rPr>
-                <w:noProof/>
-                <w:webHidden/>
+              <w:t>4.3</w:t>
+            </w:r>
+            <w:r>
+              <w:rPr>
+                <w:rFonts w:eastAsiaTheme="minorEastAsia"/>
+                <w:noProof/>
               </w:rPr>
               <w:tab/>
             </w:r>
             <w:r>
               <w:rPr>
+                <w:rStyle w:val="Hyperlink"/>
+                <w:noProof/>
+              </w:rPr>
+              <w:t>Edit Specification Requirements</w:t>
+            </w:r>
+            <w:r>
+              <w:rPr>
+                <w:noProof/>
+                <w:webHidden/>
+              </w:rPr>
+              <w:tab/>
+            </w:r>
+            <w:r>
+              <w:rPr>
                 <w:noProof/>
                 <w:webHidden/>
               </w:rPr>
@@ -2989,7 +3368,7 @@
                 <w:noProof/>
                 <w:webHidden/>
               </w:rPr>
-              <w:instrText xml:space="preserve"> PAGEREF _Toc62206085 \h </w:instrText>
+              <w:instrText xml:space="preserve"> PAGEREF _Toc62213284 \h </w:instrText>
             </w:r>
             <w:r>
               <w:rPr>
@@ -3024,6 +3403,7 @@
           <w:pPr>
             <w:pStyle w:val="TOC2"/>
             <w:tabs>
+              <w:tab w:val="left" w:pos="880"/>
               <w:tab w:val="right" w:leader="dot" w:pos="9350"/>
             </w:tabs>
             <w:rPr>
@@ -3031,23 +3411,37 @@
               <w:noProof/>
             </w:rPr>
           </w:pPr>
-          <w:hyperlink w:anchor="_Toc62206086" w:history="1">
+          <w:hyperlink w:anchor="_Toc62213285" w:history="1">
             <w:r>
               <w:rPr>
                 <w:rStyle w:val="Hyperlink"/>
                 <w:noProof/>
               </w:rPr>
-              <w:t>Measurement Zoom</w:t>
-            </w:r>
-            <w:r>
-              <w:rPr>
-                <w:noProof/>
-                <w:webHidden/>
+              <w:t>4.4</w:t>
+            </w:r>
+            <w:r>
+              <w:rPr>
+                <w:rFonts w:eastAsiaTheme="minorEastAsia"/>
+                <w:noProof/>
               </w:rPr>
               <w:tab/>
             </w:r>
             <w:r>
               <w:rPr>
+                <w:rStyle w:val="Hyperlink"/>
+                <w:noProof/>
+              </w:rPr>
+              <w:t>Test Report Structure</w:t>
+            </w:r>
+            <w:r>
+              <w:rPr>
+                <w:noProof/>
+                <w:webHidden/>
+              </w:rPr>
+              <w:tab/>
+            </w:r>
+            <w:r>
+              <w:rPr>
                 <w:noProof/>
                 <w:webHidden/>
               </w:rPr>
@@ -3058,7 +3452,7 @@
                 <w:noProof/>
                 <w:webHidden/>
               </w:rPr>
-              <w:instrText xml:space="preserve"> PAGEREF _Toc62206086 \h </w:instrText>
+              <w:instrText xml:space="preserve"> PAGEREF _Toc62213285 \h </w:instrText>
             </w:r>
             <w:r>
               <w:rPr>
@@ -3093,6 +3487,7 @@
           <w:pPr>
             <w:pStyle w:val="TOC2"/>
             <w:tabs>
+              <w:tab w:val="left" w:pos="880"/>
               <w:tab w:val="right" w:leader="dot" w:pos="9350"/>
             </w:tabs>
             <w:rPr>
@@ -3100,23 +3495,37 @@
               <w:noProof/>
             </w:rPr>
           </w:pPr>
-          <w:hyperlink w:anchor="_Toc62206087" w:history="1">
+          <w:hyperlink w:anchor="_Toc62213286" w:history="1">
             <w:r>
               <w:rPr>
                 <w:rStyle w:val="Hyperlink"/>
                 <w:noProof/>
               </w:rPr>
-              <w:t>Requirement Structure</w:t>
-            </w:r>
-            <w:r>
-              <w:rPr>
-                <w:noProof/>
-                <w:webHidden/>
+              <w:t>4.5</w:t>
+            </w:r>
+            <w:r>
+              <w:rPr>
+                <w:rFonts w:eastAsiaTheme="minorEastAsia"/>
+                <w:noProof/>
               </w:rPr>
               <w:tab/>
             </w:r>
             <w:r>
               <w:rPr>
+                <w:rStyle w:val="Hyperlink"/>
+                <w:noProof/>
+              </w:rPr>
+              <w:t>Measurement Zoom</w:t>
+            </w:r>
+            <w:r>
+              <w:rPr>
+                <w:noProof/>
+                <w:webHidden/>
+              </w:rPr>
+              <w:tab/>
+            </w:r>
+            <w:r>
+              <w:rPr>
                 <w:noProof/>
                 <w:webHidden/>
               </w:rPr>
@@ -3127,7 +3536,7 @@
                 <w:noProof/>
                 <w:webHidden/>
               </w:rPr>
-              <w:instrText xml:space="preserve"> PAGEREF _Toc62206087 \h </w:instrText>
+              <w:instrText xml:space="preserve"> PAGEREF _Toc62213286 \h </w:instrText>
             </w:r>
             <w:r>
               <w:rPr>
@@ -3162,6 +3571,7 @@
           <w:pPr>
             <w:pStyle w:val="TOC2"/>
             <w:tabs>
+              <w:tab w:val="left" w:pos="880"/>
               <w:tab w:val="right" w:leader="dot" w:pos="9350"/>
             </w:tabs>
             <w:rPr>
@@ -3169,12 +3579,110 @@
               <w:noProof/>
             </w:rPr>
           </w:pPr>
-          <w:hyperlink w:anchor="_Toc62206088" w:history="1">
+          <w:hyperlink w:anchor="_Toc62213287" w:history="1">
             <w:r>
               <w:rPr>
                 <w:rStyle w:val="Hyperlink"/>
                 <w:noProof/>
               </w:rPr>
+              <w:t>4.6</w:t>
+            </w:r>
+            <w:r>
+              <w:rPr>
+                <w:rFonts w:eastAsiaTheme="minorEastAsia"/>
+                <w:noProof/>
+              </w:rPr>
+              <w:tab/>
+            </w:r>
+            <w:r>
+              <w:rPr>
+                <w:rStyle w:val="Hyperlink"/>
+                <w:noProof/>
+              </w:rPr>
+              <w:t>Requirement Structure</w:t>
+            </w:r>
+            <w:r>
+              <w:rPr>
+                <w:noProof/>
+                <w:webHidden/>
+              </w:rPr>
+              <w:tab/>
+            </w:r>
+            <w:r>
+              <w:rPr>
+                <w:noProof/>
+                <w:webHidden/>
+              </w:rPr>
+              <w:fldChar w:fldCharType="begin"/>
+            </w:r>
+            <w:r>
+              <w:rPr>
+                <w:noProof/>
+                <w:webHidden/>
+              </w:rPr>
+              <w:instrText xml:space="preserve"> PAGEREF _Toc62213287 \h </w:instrText>
+            </w:r>
+            <w:r>
+              <w:rPr>
+                <w:noProof/>
+                <w:webHidden/>
+              </w:rPr>
+            </w:r>
+            <w:r>
+              <w:rPr>
+                <w:noProof/>
+                <w:webHidden/>
+              </w:rPr>
+              <w:fldChar w:fldCharType="separate"/>
+            </w:r>
+            <w:r>
+              <w:rPr>
+                <w:noProof/>
+                <w:webHidden/>
+              </w:rPr>
+              <w:t>9</w:t>
+            </w:r>
+            <w:r>
+              <w:rPr>
+                <w:noProof/>
+                <w:webHidden/>
+              </w:rPr>
+              <w:fldChar w:fldCharType="end"/>
+            </w:r>
+          </w:hyperlink>
+        </w:p>
+        <w:p>
+          <w:pPr>
+            <w:pStyle w:val="TOC2"/>
+            <w:tabs>
+              <w:tab w:val="left" w:pos="880"/>
+              <w:tab w:val="right" w:leader="dot" w:pos="9350"/>
+            </w:tabs>
+            <w:rPr>
+              <w:rFonts w:eastAsiaTheme="minorEastAsia"/>
+              <w:noProof/>
+            </w:rPr>
+          </w:pPr>
+          <w:hyperlink w:anchor="_Toc62213288" w:history="1">
+            <w:r>
+              <w:rPr>
+                <w:rStyle w:val="Hyperlink"/>
+                <w:noProof/>
+              </w:rPr>
+              <w:t>4.7</w:t>
+            </w:r>
+            <w:r>
+              <w:rPr>
+                <w:rFonts w:eastAsiaTheme="minorEastAsia"/>
+                <w:noProof/>
+              </w:rPr>
+              <w:tab/>
+            </w:r>
+            <w:r>
+              <w:rPr>
+                <w:rStyle w:val="Hyperlink"/>
+                <w:noProof/>
+              </w:rPr>
               <w:t>Remarks Document</w:t>
             </w:r>
             <w:r>
@@ -3196,7 +3704,7 @@
                 <w:noProof/>
                 <w:webHidden/>
               </w:rPr>
-              <w:instrText xml:space="preserve"> PAGEREF _Toc62206088 \h </w:instrText>
+              <w:instrText xml:space="preserve"> PAGEREF _Toc62213288 \h </w:instrText>
             </w:r>
             <w:r>
               <w:rPr>
@@ -3234,6 +3742,7 @@
               <w:bCs/>
               <w:noProof/>
             </w:rPr>
+            <w:lastRenderedPageBreak/>
             <w:fldChar w:fldCharType="end"/>
           </w:r>
         </w:p>
@@ -3249,7 +3758,6 @@
         <w:rPr>
           <w:noProof/>
         </w:rPr>
-        <w:lastRenderedPageBreak/>
         <w:drawing>
           <wp:anchor distT="0" distB="0" distL="114300" distR="114300" simplePos="0" relativeHeight="251677696" behindDoc="1" locked="0" layoutInCell="1" allowOverlap="1" wp14:anchorId="3358C417" wp14:editId="63AF3154">
             <wp:simplePos x="0" y="0"/>
@@ -3338,21 +3846,15 @@
         <w:t>PTL Digital Datasheet</w:t>
       </w:r>
     </w:p>
-    <w:p/>
     <w:p>
       <w:pPr>
         <w:pStyle w:val="Heading1"/>
-        <w:numPr>
-          <w:ilvl w:val="0"/>
-          <w:numId w:val="10"/>
-        </w:numPr>
-        <w:spacing w:line="360" w:lineRule="auto"/>
         <w:rPr>
           <w:sz w:val="36"/>
           <w:szCs w:val="36"/>
         </w:rPr>
       </w:pPr>
-      <w:bookmarkStart w:id="0" w:name="_Toc62206058"/>
+      <w:bookmarkStart w:id="0" w:name="_Toc62213257"/>
       <w:r>
         <w:rPr>
           <w:sz w:val="36"/>
@@ -3437,17 +3939,13 @@
     <w:p>
       <w:pPr>
         <w:pStyle w:val="Heading2"/>
-        <w:numPr>
-          <w:ilvl w:val="1"/>
-          <w:numId w:val="10"/>
-        </w:numPr>
         <w:spacing w:line="360" w:lineRule="auto"/>
         <w:rPr>
           <w:sz w:val="28"/>
           <w:szCs w:val="28"/>
         </w:rPr>
       </w:pPr>
-      <w:bookmarkStart w:id="1" w:name="_Toc62206059"/>
+      <w:bookmarkStart w:id="1" w:name="_Toc62213258"/>
       <w:r>
         <w:rPr>
           <w:sz w:val="28"/>
@@ -3460,13 +3958,9 @@
     <w:p>
       <w:pPr>
         <w:pStyle w:val="Heading3"/>
-        <w:numPr>
-          <w:ilvl w:val="2"/>
-          <w:numId w:val="10"/>
-        </w:numPr>
         <w:spacing w:line="360" w:lineRule="auto"/>
       </w:pPr>
-      <w:bookmarkStart w:id="2" w:name="_Toc62206060"/>
+      <w:bookmarkStart w:id="2" w:name="_Toc62213259"/>
       <w:r>
         <w:t>New</w:t>
       </w:r>
@@ -3497,6 +3991,7 @@
           <w:b/>
           <w:bCs/>
         </w:rPr>
+        <w:lastRenderedPageBreak/>
         <w:t>New Window</w:t>
       </w:r>
       <w:r>
@@ -3519,7 +4014,6 @@
           <w:b/>
           <w:bCs/>
         </w:rPr>
-        <w:lastRenderedPageBreak/>
         <w:t>This Window</w:t>
       </w:r>
       <w:r>
@@ -3553,7 +4047,7 @@
         <w:pStyle w:val="Heading3"/>
         <w:spacing w:line="360" w:lineRule="auto"/>
       </w:pPr>
-      <w:bookmarkStart w:id="3" w:name="_Toc62206061"/>
+      <w:bookmarkStart w:id="3" w:name="_Toc62213260"/>
       <w:r>
         <w:t>Open</w:t>
       </w:r>
@@ -3673,7 +4167,7 @@
         <w:pStyle w:val="Heading3"/>
         <w:spacing w:line="360" w:lineRule="auto"/>
       </w:pPr>
-      <w:bookmarkStart w:id="4" w:name="_Toc62206062"/>
+      <w:bookmarkStart w:id="4" w:name="_Toc62213261"/>
       <w:r>
         <w:t>Save</w:t>
       </w:r>
@@ -3700,7 +4194,7 @@
           <w:bCs/>
         </w:rPr>
       </w:pPr>
-      <w:bookmarkStart w:id="5" w:name="_Toc62206063"/>
+      <w:bookmarkStart w:id="5" w:name="_Toc62213262"/>
       <w:r>
         <w:t>Exit</w:t>
       </w:r>
@@ -3734,7 +4228,7 @@
           <w:szCs w:val="28"/>
         </w:rPr>
       </w:pPr>
-      <w:bookmarkStart w:id="6" w:name="_Toc62206064"/>
+      <w:bookmarkStart w:id="6" w:name="_Toc62213263"/>
       <w:r>
         <w:rPr>
           <w:sz w:val="28"/>
@@ -3842,7 +4336,7 @@
         <w:pStyle w:val="Heading3"/>
         <w:spacing w:line="360" w:lineRule="auto"/>
       </w:pPr>
-      <w:bookmarkStart w:id="7" w:name="_Toc62206065"/>
+      <w:bookmarkStart w:id="7" w:name="_Toc62213264"/>
       <w:r>
         <w:t>Remarks Document (IP)</w:t>
       </w:r>
@@ -3865,8 +4359,9 @@
         <w:pStyle w:val="Heading3"/>
         <w:spacing w:line="360" w:lineRule="auto"/>
       </w:pPr>
-      <w:bookmarkStart w:id="8" w:name="_Toc62206066"/>
-      <w:r>
+      <w:bookmarkStart w:id="8" w:name="_Toc62213265"/>
+      <w:r>
+        <w:lastRenderedPageBreak/>
         <w:t>Specification Requirements</w:t>
       </w:r>
       <w:bookmarkEnd w:id="8"/>
@@ -3961,7 +4456,7 @@
           <w:szCs w:val="28"/>
         </w:rPr>
       </w:pPr>
-      <w:bookmarkStart w:id="9" w:name="_Toc62206067"/>
+      <w:bookmarkStart w:id="9" w:name="_Toc62213266"/>
       <w:r>
         <w:rPr>
           <w:sz w:val="28"/>
@@ -3987,7 +4482,7 @@
           <w:szCs w:val="28"/>
         </w:rPr>
       </w:pPr>
-      <w:bookmarkStart w:id="10" w:name="_Toc62206068"/>
+      <w:bookmarkStart w:id="10" w:name="_Toc62213267"/>
       <w:r>
         <w:rPr>
           <w:sz w:val="28"/>
@@ -4002,7 +4497,7 @@
         <w:pStyle w:val="Heading3"/>
         <w:spacing w:line="360" w:lineRule="auto"/>
       </w:pPr>
-      <w:bookmarkStart w:id="11" w:name="_Toc62206069"/>
+      <w:bookmarkStart w:id="11" w:name="_Toc62213268"/>
       <w:r>
         <w:t>Hard Copy</w:t>
       </w:r>
@@ -4025,7 +4520,7 @@
         <w:pStyle w:val="Heading3"/>
         <w:spacing w:line="360" w:lineRule="auto"/>
       </w:pPr>
-      <w:bookmarkStart w:id="12" w:name="_Toc62206070"/>
+      <w:bookmarkStart w:id="12" w:name="_Toc62213269"/>
       <w:r>
         <w:t>Test Report</w:t>
       </w:r>
@@ -4162,7 +4657,7 @@
         <w:pStyle w:val="Heading1"/>
         <w:spacing w:line="360" w:lineRule="auto"/>
       </w:pPr>
-      <w:bookmarkStart w:id="13" w:name="_Toc62206071"/>
+      <w:bookmarkStart w:id="13" w:name="_Toc62213270"/>
       <w:r>
         <w:rPr>
           <w:sz w:val="36"/>
@@ -4182,7 +4677,7 @@
           <w:szCs w:val="28"/>
         </w:rPr>
       </w:pPr>
-      <w:bookmarkStart w:id="14" w:name="_Toc62206072"/>
+      <w:bookmarkStart w:id="14" w:name="_Toc62213271"/>
       <w:r>
         <w:rPr>
           <w:sz w:val="28"/>
@@ -4276,7 +4771,7 @@
           <w:szCs w:val="22"/>
         </w:rPr>
       </w:pPr>
-      <w:bookmarkStart w:id="15" w:name="_Toc62206073"/>
+      <w:bookmarkStart w:id="15" w:name="_Toc62213272"/>
       <w:r>
         <w:rPr>
           <w:noProof/>
@@ -4537,7 +5032,7 @@
         <w:ind w:left="-720"/>
       </w:pPr>
     </w:p>
-    <w:bookmarkStart w:id="16" w:name="_Toc62206074"/>
+    <w:bookmarkStart w:id="16" w:name="_Toc62213273"/>
     <w:p>
       <w:pPr>
         <w:pStyle w:val="Heading1"/>
@@ -5051,7 +5546,7 @@
           <w:szCs w:val="28"/>
         </w:rPr>
       </w:pPr>
-      <w:bookmarkStart w:id="17" w:name="_Toc62206075"/>
+      <w:bookmarkStart w:id="17" w:name="_Toc62213274"/>
       <w:r>
         <w:rPr>
           <w:sz w:val="28"/>
@@ -5330,7 +5825,7 @@
           <w:szCs w:val="28"/>
         </w:rPr>
       </w:pPr>
-      <w:bookmarkStart w:id="18" w:name="_Toc62206076"/>
+      <w:bookmarkStart w:id="18" w:name="_Toc62213275"/>
       <w:r>
         <w:rPr>
           <w:sz w:val="28"/>
@@ -5369,10 +5864,11 @@
         <w:pStyle w:val="Heading3"/>
         <w:spacing w:line="360" w:lineRule="auto"/>
       </w:pPr>
-      <w:bookmarkStart w:id="19" w:name="_Toc62206077"/>
+      <w:bookmarkStart w:id="19" w:name="_Toc62213276"/>
       <w:r>
         <w:t>Coupon Identification</w:t>
       </w:r>
+      <w:bookmarkEnd w:id="19"/>
     </w:p>
     <w:p>
       <w:pPr>
@@ -5439,10 +5935,11 @@
         <w:pStyle w:val="Heading3"/>
         <w:spacing w:line="360" w:lineRule="auto"/>
       </w:pPr>
+      <w:bookmarkStart w:id="20" w:name="_Toc62213277"/>
       <w:r>
         <w:t>Measurements</w:t>
       </w:r>
-      <w:bookmarkEnd w:id="19"/>
+      <w:bookmarkEnd w:id="20"/>
     </w:p>
     <w:p>
       <w:pPr>
@@ -5618,14 +6115,46 @@
     </w:p>
     <w:p>
       <w:pPr>
+        <w:pStyle w:val="ListParagraph"/>
+        <w:numPr>
+          <w:ilvl w:val="0"/>
+          <w:numId w:val="7"/>
+        </w:numPr>
+      </w:pPr>
+      <w:r>
+        <w:t>Adding ‘</w:t>
+      </w:r>
+      <w:r>
+        <w:rPr>
+          <w:sz w:val="28"/>
+          <w:szCs w:val="28"/>
+        </w:rPr>
+        <w:t>N/A</w:t>
+      </w:r>
+      <w:r>
+        <w:t>’ or ‘</w:t>
+      </w:r>
+      <w:r>
+        <w:rPr>
+          <w:sz w:val="28"/>
+          <w:szCs w:val="28"/>
+        </w:rPr>
+        <w:t>*</w:t>
+      </w:r>
+      <w:r>
+        <w:t>’ to any measurement will automatically add that same value to every empty textbox in that same row and within that same structure section.</w:t>
+      </w:r>
+    </w:p>
+    <w:p>
+      <w:pPr>
         <w:pStyle w:val="Heading3"/>
         <w:spacing w:line="360" w:lineRule="auto"/>
       </w:pPr>
-      <w:bookmarkStart w:id="20" w:name="_Toc62206078"/>
+      <w:bookmarkStart w:id="21" w:name="_Toc62213278"/>
       <w:r>
         <w:t>Observations</w:t>
       </w:r>
-      <w:bookmarkEnd w:id="20"/>
+      <w:bookmarkEnd w:id="21"/>
     </w:p>
     <w:p>
       <w:pPr>
@@ -5878,7 +6407,7 @@
           <w:szCs w:val="28"/>
         </w:rPr>
       </w:pPr>
-      <w:bookmarkStart w:id="21" w:name="_Toc62206079"/>
+      <w:bookmarkStart w:id="22" w:name="_Toc62213279"/>
       <w:r>
         <w:rPr>
           <w:sz w:val="28"/>
@@ -5886,7 +6415,7 @@
         </w:rPr>
         <w:t>Requirements</w:t>
       </w:r>
-      <w:bookmarkEnd w:id="21"/>
+      <w:bookmarkEnd w:id="22"/>
     </w:p>
     <w:p>
       <w:pPr>
@@ -5896,6 +6425,9 @@
           <w:numId w:val="7"/>
         </w:numPr>
       </w:pPr>
+      <w:r>
+        <w:t>While the specific requirements are added directly into each requirement textbox, there are five specific formats in which they need to be entered in order to accurately corelate with the associated measurement field and register a pass or fail correctly.</w:t>
+      </w:r>
     </w:p>
     <w:p>
       <w:pPr>
@@ -5906,7 +6438,7 @@
           <w:szCs w:val="28"/>
         </w:rPr>
       </w:pPr>
-      <w:bookmarkStart w:id="22" w:name="_Toc62206080"/>
+      <w:bookmarkStart w:id="23" w:name="_Toc62213280"/>
       <w:r>
         <w:rPr>
           <w:sz w:val="28"/>
@@ -5914,7 +6446,7 @@
         </w:rPr>
         <w:t>Remarks</w:t>
       </w:r>
-      <w:bookmarkEnd w:id="22"/>
+      <w:bookmarkEnd w:id="23"/>
     </w:p>
     <w:p>
       <w:pPr>
@@ -5924,6 +6456,87 @@
           <w:numId w:val="7"/>
         </w:numPr>
       </w:pPr>
+      <w:r>
+        <w:t>The Remarks section contains add/remove buttons, a search icon, and however many needed fields for entering the remarks (none initially).</w:t>
+      </w:r>
+    </w:p>
+    <w:p>
+      <w:pPr>
+        <w:pStyle w:val="ListParagraph"/>
+        <w:numPr>
+          <w:ilvl w:val="0"/>
+          <w:numId w:val="7"/>
+        </w:numPr>
+      </w:pPr>
+      <w:r>
+        <w:t>To add a remark to the current job, the add button will create an empty textbox</w:t>
+      </w:r>
+      <w:r>
+        <w:t xml:space="preserve"> directly after the current last one</w:t>
+      </w:r>
+      <w:r>
+        <w:t xml:space="preserve"> to enter your remark.</w:t>
+      </w:r>
+    </w:p>
+    <w:p>
+      <w:pPr>
+        <w:pStyle w:val="ListParagraph"/>
+        <w:numPr>
+          <w:ilvl w:val="1"/>
+          <w:numId w:val="7"/>
+        </w:numPr>
+      </w:pPr>
+      <w:r>
+        <w:t>After adding a remark, you must enter some text in order to be able to add a new remark (if the last remark is still empty, the add button will not do anything).</w:t>
+      </w:r>
+    </w:p>
+    <w:p>
+      <w:pPr>
+        <w:pStyle w:val="ListParagraph"/>
+        <w:numPr>
+          <w:ilvl w:val="0"/>
+          <w:numId w:val="7"/>
+        </w:numPr>
+      </w:pPr>
+      <w:r>
+        <w:t>To remove a remark, click the remove button.</w:t>
+      </w:r>
+    </w:p>
+    <w:p>
+      <w:pPr>
+        <w:pStyle w:val="ListParagraph"/>
+        <w:numPr>
+          <w:ilvl w:val="1"/>
+          <w:numId w:val="7"/>
+        </w:numPr>
+      </w:pPr>
+      <w:r>
+        <w:t>This will delete the last remark available.</w:t>
+      </w:r>
+    </w:p>
+    <w:p>
+      <w:pPr>
+        <w:pStyle w:val="ListParagraph"/>
+        <w:numPr>
+          <w:ilvl w:val="0"/>
+          <w:numId w:val="7"/>
+        </w:numPr>
+      </w:pPr>
+      <w:r>
+        <w:t>Clicking on the search icon will open the “Remarks Document” window (Complete details in Remarks Document section).</w:t>
+      </w:r>
+    </w:p>
+    <w:p>
+      <w:pPr>
+        <w:pStyle w:val="ListParagraph"/>
+        <w:numPr>
+          <w:ilvl w:val="1"/>
+          <w:numId w:val="7"/>
+        </w:numPr>
+      </w:pPr>
+      <w:r>
+        <w:t>This allows you to use the remarks documentation to autofill the next available remark with some entry in the document.</w:t>
+      </w:r>
     </w:p>
     <w:p>
       <w:pPr>
@@ -5934,15 +6547,16 @@
           <w:szCs w:val="36"/>
         </w:rPr>
       </w:pPr>
-      <w:bookmarkStart w:id="23" w:name="_Toc62206081"/>
+      <w:bookmarkStart w:id="24" w:name="_Toc62213281"/>
       <w:r>
         <w:rPr>
           <w:sz w:val="36"/>
           <w:szCs w:val="36"/>
         </w:rPr>
+        <w:lastRenderedPageBreak/>
         <w:t>Separate Windows</w:t>
       </w:r>
-      <w:bookmarkEnd w:id="23"/>
+      <w:bookmarkEnd w:id="24"/>
     </w:p>
     <w:p>
       <w:pPr>
@@ -5953,7 +6567,7 @@
           <w:szCs w:val="28"/>
         </w:rPr>
       </w:pPr>
-      <w:bookmarkStart w:id="24" w:name="_Toc62206082"/>
+      <w:bookmarkStart w:id="25" w:name="_Toc62213282"/>
       <w:r>
         <w:rPr>
           <w:sz w:val="28"/>
@@ -5961,7 +6575,7 @@
         </w:rPr>
         <w:t>Open Job</w:t>
       </w:r>
-      <w:bookmarkEnd w:id="24"/>
+      <w:bookmarkEnd w:id="25"/>
     </w:p>
     <w:p>
       <w:pPr>
@@ -5972,7 +6586,7 @@
           <w:szCs w:val="28"/>
         </w:rPr>
       </w:pPr>
-      <w:bookmarkStart w:id="25" w:name="_Toc62206083"/>
+      <w:bookmarkStart w:id="26" w:name="_Toc62213283"/>
       <w:r>
         <w:rPr>
           <w:sz w:val="28"/>
@@ -5980,7 +6594,7 @@
         </w:rPr>
         <w:t>Edit Remarks Document</w:t>
       </w:r>
-      <w:bookmarkEnd w:id="25"/>
+      <w:bookmarkEnd w:id="26"/>
     </w:p>
     <w:p>
       <w:pPr>
@@ -5991,7 +6605,7 @@
           <w:szCs w:val="28"/>
         </w:rPr>
       </w:pPr>
-      <w:bookmarkStart w:id="26" w:name="_Toc62206084"/>
+      <w:bookmarkStart w:id="27" w:name="_Toc62213284"/>
       <w:r>
         <w:rPr>
           <w:sz w:val="28"/>
@@ -5999,7 +6613,7 @@
         </w:rPr>
         <w:t>Edit Specification Requirements</w:t>
       </w:r>
-      <w:bookmarkEnd w:id="26"/>
+      <w:bookmarkEnd w:id="27"/>
     </w:p>
     <w:p>
       <w:pPr>
@@ -6010,7 +6624,7 @@
           <w:szCs w:val="28"/>
         </w:rPr>
       </w:pPr>
-      <w:bookmarkStart w:id="27" w:name="_Toc62206085"/>
+      <w:bookmarkStart w:id="28" w:name="_Toc62213285"/>
       <w:r>
         <w:rPr>
           <w:sz w:val="28"/>
@@ -6018,7 +6632,7 @@
         </w:rPr>
         <w:t>Test Report Structure</w:t>
       </w:r>
-      <w:bookmarkEnd w:id="27"/>
+      <w:bookmarkEnd w:id="28"/>
     </w:p>
     <w:p>
       <w:pPr>
@@ -6029,7 +6643,7 @@
           <w:szCs w:val="28"/>
         </w:rPr>
       </w:pPr>
-      <w:bookmarkStart w:id="28" w:name="_Toc62206086"/>
+      <w:bookmarkStart w:id="29" w:name="_Toc62213286"/>
       <w:r>
         <w:rPr>
           <w:sz w:val="28"/>
@@ -6037,7 +6651,7 @@
         </w:rPr>
         <w:t>Measurement Zoom</w:t>
       </w:r>
-      <w:bookmarkEnd w:id="28"/>
+      <w:bookmarkEnd w:id="29"/>
     </w:p>
     <w:p>
       <w:pPr>
@@ -6048,7 +6662,7 @@
           <w:szCs w:val="28"/>
         </w:rPr>
       </w:pPr>
-      <w:bookmarkStart w:id="29" w:name="_Toc62206087"/>
+      <w:bookmarkStart w:id="30" w:name="_Toc62213287"/>
       <w:r>
         <w:rPr>
           <w:sz w:val="28"/>
@@ -6056,25 +6670,17 @@
         </w:rPr>
         <w:t>Requirement Structure</w:t>
       </w:r>
-      <w:bookmarkEnd w:id="29"/>
+      <w:bookmarkEnd w:id="30"/>
     </w:p>
     <w:p>
       <w:pPr>
         <w:pStyle w:val="Heading2"/>
-        <w:rPr>
-          <w:sz w:val="28"/>
-          <w:szCs w:val="28"/>
-        </w:rPr>
-      </w:pPr>
-      <w:bookmarkStart w:id="30" w:name="_Toc62206088"/>
-      <w:r>
-        <w:rPr>
-          <w:sz w:val="28"/>
-          <w:szCs w:val="28"/>
-        </w:rPr>
+      </w:pPr>
+      <w:bookmarkStart w:id="31" w:name="_Toc62213288"/>
+      <w:r>
         <w:t>Remarks Document</w:t>
       </w:r>
-      <w:bookmarkEnd w:id="30"/>
+      <w:bookmarkEnd w:id="31"/>
     </w:p>
     <w:sectPr>
       <w:footerReference w:type="default" r:id="rId19"/>
@@ -6768,6 +7374,202 @@
     </w:lvl>
   </w:abstractNum>
   <w:abstractNum w:abstractNumId="5" w15:restartNumberingAfterBreak="0">
+    <w:nsid w:val="45F510ED"/>
+    <w:multiLevelType w:val="multilevel"/>
+    <w:tmpl w:val="CE2CEFAA"/>
+    <w:lvl w:ilvl="0">
+      <w:start w:val="1"/>
+      <w:numFmt w:val="decimal"/>
+      <w:pStyle w:val="Heading1"/>
+      <w:lvlText w:val="%1"/>
+      <w:lvlJc w:val="left"/>
+      <w:pPr>
+        <w:ind w:left="432" w:hanging="432"/>
+      </w:pPr>
+      <w:rPr>
+        <w:sz w:val="36"/>
+        <w:szCs w:val="36"/>
+      </w:rPr>
+    </w:lvl>
+    <w:lvl w:ilvl="1">
+      <w:start w:val="1"/>
+      <w:numFmt w:val="decimal"/>
+      <w:pStyle w:val="Heading2"/>
+      <w:lvlText w:val="%1.%2"/>
+      <w:lvlJc w:val="left"/>
+      <w:pPr>
+        <w:ind w:left="576" w:hanging="576"/>
+      </w:pPr>
+      <w:rPr>
+        <w:sz w:val="28"/>
+        <w:szCs w:val="28"/>
+      </w:rPr>
+    </w:lvl>
+    <w:lvl w:ilvl="2">
+      <w:start w:val="1"/>
+      <w:numFmt w:val="decimal"/>
+      <w:pStyle w:val="Heading3"/>
+      <w:lvlText w:val="%1.%2.%3"/>
+      <w:lvlJc w:val="left"/>
+      <w:pPr>
+        <w:ind w:left="720" w:hanging="720"/>
+      </w:pPr>
+      <w:rPr>
+        <w:b w:val="0"/>
+        <w:bCs w:val="0"/>
+      </w:rPr>
+    </w:lvl>
+    <w:lvl w:ilvl="3">
+      <w:start w:val="1"/>
+      <w:numFmt w:val="decimal"/>
+      <w:pStyle w:val="Heading4"/>
+      <w:lvlText w:val="%1.%2.%3.%4"/>
+      <w:lvlJc w:val="left"/>
+      <w:pPr>
+        <w:ind w:left="864" w:hanging="864"/>
+      </w:pPr>
+    </w:lvl>
+    <w:lvl w:ilvl="4">
+      <w:start w:val="1"/>
+      <w:numFmt w:val="decimal"/>
+      <w:pStyle w:val="Heading5"/>
+      <w:lvlText w:val="%1.%2.%3.%4.%5"/>
+      <w:lvlJc w:val="left"/>
+      <w:pPr>
+        <w:ind w:left="1008" w:hanging="1008"/>
+      </w:pPr>
+    </w:lvl>
+    <w:lvl w:ilvl="5">
+      <w:start w:val="1"/>
+      <w:numFmt w:val="decimal"/>
+      <w:pStyle w:val="Heading6"/>
+      <w:lvlText w:val="%1.%2.%3.%4.%5.%6"/>
+      <w:lvlJc w:val="left"/>
+      <w:pPr>
+        <w:ind w:left="1152" w:hanging="1152"/>
+      </w:pPr>
+    </w:lvl>
+    <w:lvl w:ilvl="6">
+      <w:start w:val="1"/>
+      <w:numFmt w:val="decimal"/>
+      <w:pStyle w:val="Heading7"/>
+      <w:lvlText w:val="%1.%2.%3.%4.%5.%6.%7"/>
+      <w:lvlJc w:val="left"/>
+      <w:pPr>
+        <w:ind w:left="1296" w:hanging="1296"/>
+      </w:pPr>
+    </w:lvl>
+    <w:lvl w:ilvl="7">
+      <w:start w:val="1"/>
+      <w:numFmt w:val="decimal"/>
+      <w:pStyle w:val="Heading8"/>
+      <w:lvlText w:val="%1.%2.%3.%4.%5.%6.%7.%8"/>
+      <w:lvlJc w:val="left"/>
+      <w:pPr>
+        <w:ind w:left="1440" w:hanging="1440"/>
+      </w:pPr>
+    </w:lvl>
+    <w:lvl w:ilvl="8">
+      <w:start w:val="1"/>
+      <w:numFmt w:val="decimal"/>
+      <w:pStyle w:val="Heading9"/>
+      <w:lvlText w:val="%1.%2.%3.%4.%5.%6.%7.%8.%9"/>
+      <w:lvlJc w:val="left"/>
+      <w:pPr>
+        <w:ind w:left="1584" w:hanging="1584"/>
+      </w:pPr>
+    </w:lvl>
+  </w:abstractNum>
+  <w:abstractNum w:abstractNumId="6" w15:restartNumberingAfterBreak="0">
+    <w:nsid w:val="46E1640B"/>
+    <w:multiLevelType w:val="hybridMultilevel"/>
+    <w:tmpl w:val="DE4ECF6C"/>
+    <w:lvl w:ilvl="0" w:tplc="0409000F">
+      <w:start w:val="1"/>
+      <w:numFmt w:val="decimal"/>
+      <w:lvlText w:val="%1."/>
+      <w:lvlJc w:val="left"/>
+      <w:pPr>
+        <w:ind w:left="720" w:hanging="360"/>
+      </w:pPr>
+      <w:rPr>
+        <w:rFonts w:hint="default"/>
+      </w:rPr>
+    </w:lvl>
+    <w:lvl w:ilvl="1" w:tplc="04090019">
+      <w:start w:val="1"/>
+      <w:numFmt w:val="lowerLetter"/>
+      <w:lvlText w:val="%2."/>
+      <w:lvlJc w:val="left"/>
+      <w:pPr>
+        <w:ind w:left="1440" w:hanging="360"/>
+      </w:pPr>
+    </w:lvl>
+    <w:lvl w:ilvl="2" w:tplc="0409001B">
+      <w:start w:val="1"/>
+      <w:numFmt w:val="lowerRoman"/>
+      <w:lvlText w:val="%3."/>
+      <w:lvlJc w:val="right"/>
+      <w:pPr>
+        <w:ind w:left="2160" w:hanging="180"/>
+      </w:pPr>
+    </w:lvl>
+    <w:lvl w:ilvl="3" w:tplc="0409000F">
+      <w:start w:val="1"/>
+      <w:numFmt w:val="decimal"/>
+      <w:lvlText w:val="%4."/>
+      <w:lvlJc w:val="left"/>
+      <w:pPr>
+        <w:ind w:left="2880" w:hanging="360"/>
+      </w:pPr>
+    </w:lvl>
+    <w:lvl w:ilvl="4" w:tplc="04090019">
+      <w:start w:val="1"/>
+      <w:numFmt w:val="lowerLetter"/>
+      <w:lvlText w:val="%5."/>
+      <w:lvlJc w:val="left"/>
+      <w:pPr>
+        <w:ind w:left="3600" w:hanging="360"/>
+      </w:pPr>
+    </w:lvl>
+    <w:lvl w:ilvl="5" w:tplc="0409001B">
+      <w:start w:val="1"/>
+      <w:numFmt w:val="lowerRoman"/>
+      <w:lvlText w:val="%6."/>
+      <w:lvlJc w:val="right"/>
+      <w:pPr>
+        <w:ind w:left="4320" w:hanging="180"/>
+      </w:pPr>
+    </w:lvl>
+    <w:lvl w:ilvl="6" w:tplc="0409000F">
+      <w:start w:val="1"/>
+      <w:numFmt w:val="decimal"/>
+      <w:lvlText w:val="%7."/>
+      <w:lvlJc w:val="left"/>
+      <w:pPr>
+        <w:ind w:left="5040" w:hanging="360"/>
+      </w:pPr>
+    </w:lvl>
+    <w:lvl w:ilvl="7" w:tplc="04090019" w:tentative="1">
+      <w:start w:val="1"/>
+      <w:numFmt w:val="lowerLetter"/>
+      <w:lvlText w:val="%8."/>
+      <w:lvlJc w:val="left"/>
+      <w:pPr>
+        <w:ind w:left="5760" w:hanging="360"/>
+      </w:pPr>
+    </w:lvl>
+    <w:lvl w:ilvl="8" w:tplc="0409001B" w:tentative="1">
+      <w:start w:val="1"/>
+      <w:numFmt w:val="lowerRoman"/>
+      <w:lvlText w:val="%9."/>
+      <w:lvlJc w:val="right"/>
+      <w:pPr>
+        <w:ind w:left="6480" w:hanging="180"/>
+      </w:pPr>
+    </w:lvl>
+  </w:abstractNum>
+  <w:abstractNum w:abstractNumId="7" w15:restartNumberingAfterBreak="0">
     <w:nsid w:val="5BB2123D"/>
     <w:multiLevelType w:val="hybridMultilevel"/>
     <w:tmpl w:val="BF909754"/>
@@ -6880,7 +7682,7 @@
       </w:rPr>
     </w:lvl>
   </w:abstractNum>
-  <w:abstractNum w:abstractNumId="6" w15:restartNumberingAfterBreak="0">
+  <w:abstractNum w:abstractNumId="8" w15:restartNumberingAfterBreak="0">
     <w:nsid w:val="5EF06F41"/>
     <w:multiLevelType w:val="hybridMultilevel"/>
     <w:tmpl w:val="AB80B77A"/>
@@ -6993,7 +7795,7 @@
       </w:rPr>
     </w:lvl>
   </w:abstractNum>
-  <w:abstractNum w:abstractNumId="7" w15:restartNumberingAfterBreak="0">
+  <w:abstractNum w:abstractNumId="9" w15:restartNumberingAfterBreak="0">
     <w:nsid w:val="636143E4"/>
     <w:multiLevelType w:val="hybridMultilevel"/>
     <w:tmpl w:val="6958C4C4"/>
@@ -7106,7 +7908,7 @@
       </w:rPr>
     </w:lvl>
   </w:abstractNum>
-  <w:abstractNum w:abstractNumId="8" w15:restartNumberingAfterBreak="0">
+  <w:abstractNum w:abstractNumId="10" w15:restartNumberingAfterBreak="0">
     <w:nsid w:val="7C354EE7"/>
     <w:multiLevelType w:val="hybridMultilevel"/>
     <w:tmpl w:val="8716E446"/>
@@ -7219,7 +8021,7 @@
       </w:rPr>
     </w:lvl>
   </w:abstractNum>
-  <w:abstractNum w:abstractNumId="9" w15:restartNumberingAfterBreak="0">
+  <w:abstractNum w:abstractNumId="11" w15:restartNumberingAfterBreak="0">
     <w:nsid w:val="7E5A1DD9"/>
     <w:multiLevelType w:val="hybridMultilevel"/>
     <w:tmpl w:val="93B06A1A"/>
@@ -7342,25 +8144,31 @@
     <w:abstractNumId w:val="1"/>
   </w:num>
   <w:num w:numId="4">
-    <w:abstractNumId w:val="6"/>
+    <w:abstractNumId w:val="8"/>
   </w:num>
   <w:num w:numId="5">
-    <w:abstractNumId w:val="9"/>
+    <w:abstractNumId w:val="11"/>
   </w:num>
   <w:num w:numId="6">
-    <w:abstractNumId w:val="8"/>
+    <w:abstractNumId w:val="10"/>
   </w:num>
   <w:num w:numId="7">
     <w:abstractNumId w:val="2"/>
   </w:num>
   <w:num w:numId="8">
-    <w:abstractNumId w:val="5"/>
+    <w:abstractNumId w:val="7"/>
   </w:num>
   <w:num w:numId="9">
-    <w:abstractNumId w:val="7"/>
+    <w:abstractNumId w:val="9"/>
   </w:num>
   <w:num w:numId="10">
     <w:abstractNumId w:val="4"/>
+  </w:num>
+  <w:num w:numId="11">
+    <w:abstractNumId w:val="6"/>
+  </w:num>
+  <w:num w:numId="12">
+    <w:abstractNumId w:val="5"/>
   </w:num>
 </w:numbering>
 </file>
@@ -7775,6 +8583,9 @@
     <w:pPr>
       <w:keepNext/>
       <w:keepLines/>
+      <w:numPr>
+        <w:numId w:val="12"/>
+      </w:numPr>
       <w:spacing w:before="240" w:after="0"/>
       <w:outlineLvl w:val="0"/>
     </w:pPr>
@@ -7797,6 +8608,10 @@
     <w:pPr>
       <w:keepNext/>
       <w:keepLines/>
+      <w:numPr>
+        <w:ilvl w:val="1"/>
+        <w:numId w:val="12"/>
+      </w:numPr>
       <w:spacing w:before="40" w:after="0"/>
       <w:outlineLvl w:val="1"/>
     </w:pPr>
@@ -7819,6 +8634,10 @@
     <w:pPr>
       <w:keepNext/>
       <w:keepLines/>
+      <w:numPr>
+        <w:ilvl w:val="2"/>
+        <w:numId w:val="12"/>
+      </w:numPr>
       <w:spacing w:before="40" w:after="0"/>
       <w:outlineLvl w:val="2"/>
     </w:pPr>
@@ -7841,6 +8660,10 @@
     <w:pPr>
       <w:keepNext/>
       <w:keepLines/>
+      <w:numPr>
+        <w:ilvl w:val="3"/>
+        <w:numId w:val="12"/>
+      </w:numPr>
       <w:spacing w:before="40" w:after="0"/>
       <w:outlineLvl w:val="3"/>
     </w:pPr>
@@ -7849,6 +8672,139 @@
       <w:i/>
       <w:iCs/>
       <w:color w:val="2F5496" w:themeColor="accent1" w:themeShade="BF"/>
+    </w:rPr>
+  </w:style>
+  <w:style w:type="paragraph" w:styleId="Heading5">
+    <w:name w:val="heading 5"/>
+    <w:basedOn w:val="Normal"/>
+    <w:next w:val="Normal"/>
+    <w:link w:val="Heading5Char"/>
+    <w:uiPriority w:val="9"/>
+    <w:semiHidden/>
+    <w:unhideWhenUsed/>
+    <w:qFormat/>
+    <w:rsid w:val="00C109B4"/>
+    <w:pPr>
+      <w:keepNext/>
+      <w:keepLines/>
+      <w:numPr>
+        <w:ilvl w:val="4"/>
+        <w:numId w:val="12"/>
+      </w:numPr>
+      <w:spacing w:before="40" w:after="0"/>
+      <w:outlineLvl w:val="4"/>
+    </w:pPr>
+    <w:rPr>
+      <w:rFonts w:asciiTheme="majorHAnsi" w:eastAsiaTheme="majorEastAsia" w:hAnsiTheme="majorHAnsi" w:cstheme="majorBidi"/>
+      <w:color w:val="2F5496" w:themeColor="accent1" w:themeShade="BF"/>
+    </w:rPr>
+  </w:style>
+  <w:style w:type="paragraph" w:styleId="Heading6">
+    <w:name w:val="heading 6"/>
+    <w:basedOn w:val="Normal"/>
+    <w:next w:val="Normal"/>
+    <w:link w:val="Heading6Char"/>
+    <w:uiPriority w:val="9"/>
+    <w:semiHidden/>
+    <w:unhideWhenUsed/>
+    <w:qFormat/>
+    <w:rsid w:val="00C109B4"/>
+    <w:pPr>
+      <w:keepNext/>
+      <w:keepLines/>
+      <w:numPr>
+        <w:ilvl w:val="5"/>
+        <w:numId w:val="12"/>
+      </w:numPr>
+      <w:spacing w:before="40" w:after="0"/>
+      <w:outlineLvl w:val="5"/>
+    </w:pPr>
+    <w:rPr>
+      <w:rFonts w:asciiTheme="majorHAnsi" w:eastAsiaTheme="majorEastAsia" w:hAnsiTheme="majorHAnsi" w:cstheme="majorBidi"/>
+      <w:color w:val="1F3763" w:themeColor="accent1" w:themeShade="7F"/>
+    </w:rPr>
+  </w:style>
+  <w:style w:type="paragraph" w:styleId="Heading7">
+    <w:name w:val="heading 7"/>
+    <w:basedOn w:val="Normal"/>
+    <w:next w:val="Normal"/>
+    <w:link w:val="Heading7Char"/>
+    <w:uiPriority w:val="9"/>
+    <w:semiHidden/>
+    <w:unhideWhenUsed/>
+    <w:qFormat/>
+    <w:rsid w:val="00C109B4"/>
+    <w:pPr>
+      <w:keepNext/>
+      <w:keepLines/>
+      <w:numPr>
+        <w:ilvl w:val="6"/>
+        <w:numId w:val="12"/>
+      </w:numPr>
+      <w:spacing w:before="40" w:after="0"/>
+      <w:outlineLvl w:val="6"/>
+    </w:pPr>
+    <w:rPr>
+      <w:rFonts w:asciiTheme="majorHAnsi" w:eastAsiaTheme="majorEastAsia" w:hAnsiTheme="majorHAnsi" w:cstheme="majorBidi"/>
+      <w:i/>
+      <w:iCs/>
+      <w:color w:val="1F3763" w:themeColor="accent1" w:themeShade="7F"/>
+    </w:rPr>
+  </w:style>
+  <w:style w:type="paragraph" w:styleId="Heading8">
+    <w:name w:val="heading 8"/>
+    <w:basedOn w:val="Normal"/>
+    <w:next w:val="Normal"/>
+    <w:link w:val="Heading8Char"/>
+    <w:uiPriority w:val="9"/>
+    <w:semiHidden/>
+    <w:unhideWhenUsed/>
+    <w:qFormat/>
+    <w:rsid w:val="00C109B4"/>
+    <w:pPr>
+      <w:keepNext/>
+      <w:keepLines/>
+      <w:numPr>
+        <w:ilvl w:val="7"/>
+        <w:numId w:val="12"/>
+      </w:numPr>
+      <w:spacing w:before="40" w:after="0"/>
+      <w:outlineLvl w:val="7"/>
+    </w:pPr>
+    <w:rPr>
+      <w:rFonts w:asciiTheme="majorHAnsi" w:eastAsiaTheme="majorEastAsia" w:hAnsiTheme="majorHAnsi" w:cstheme="majorBidi"/>
+      <w:color w:val="272727" w:themeColor="text1" w:themeTint="D8"/>
+      <w:sz w:val="21"/>
+      <w:szCs w:val="21"/>
+    </w:rPr>
+  </w:style>
+  <w:style w:type="paragraph" w:styleId="Heading9">
+    <w:name w:val="heading 9"/>
+    <w:basedOn w:val="Normal"/>
+    <w:next w:val="Normal"/>
+    <w:link w:val="Heading9Char"/>
+    <w:uiPriority w:val="9"/>
+    <w:semiHidden/>
+    <w:unhideWhenUsed/>
+    <w:qFormat/>
+    <w:rsid w:val="00C109B4"/>
+    <w:pPr>
+      <w:keepNext/>
+      <w:keepLines/>
+      <w:numPr>
+        <w:ilvl w:val="8"/>
+        <w:numId w:val="12"/>
+      </w:numPr>
+      <w:spacing w:before="40" w:after="0"/>
+      <w:outlineLvl w:val="8"/>
+    </w:pPr>
+    <w:rPr>
+      <w:rFonts w:asciiTheme="majorHAnsi" w:eastAsiaTheme="majorEastAsia" w:hAnsiTheme="majorHAnsi" w:cstheme="majorBidi"/>
+      <w:i/>
+      <w:iCs/>
+      <w:color w:val="272727" w:themeColor="text1" w:themeTint="D8"/>
+      <w:sz w:val="21"/>
+      <w:szCs w:val="21"/>
     </w:rPr>
   </w:style>
   <w:style w:type="character" w:default="1" w:styleId="DefaultParagraphFont">
@@ -8101,6 +9057,74 @@
       <w:i/>
       <w:iCs/>
       <w:color w:val="2F5496" w:themeColor="accent1" w:themeShade="BF"/>
+    </w:rPr>
+  </w:style>
+  <w:style w:type="character" w:customStyle="1" w:styleId="Heading5Char">
+    <w:name w:val="Heading 5 Char"/>
+    <w:basedOn w:val="DefaultParagraphFont"/>
+    <w:link w:val="Heading5"/>
+    <w:uiPriority w:val="9"/>
+    <w:semiHidden/>
+    <w:rsid w:val="00C109B4"/>
+    <w:rPr>
+      <w:rFonts w:asciiTheme="majorHAnsi" w:eastAsiaTheme="majorEastAsia" w:hAnsiTheme="majorHAnsi" w:cstheme="majorBidi"/>
+      <w:color w:val="2F5496" w:themeColor="accent1" w:themeShade="BF"/>
+    </w:rPr>
+  </w:style>
+  <w:style w:type="character" w:customStyle="1" w:styleId="Heading6Char">
+    <w:name w:val="Heading 6 Char"/>
+    <w:basedOn w:val="DefaultParagraphFont"/>
+    <w:link w:val="Heading6"/>
+    <w:uiPriority w:val="9"/>
+    <w:semiHidden/>
+    <w:rsid w:val="00C109B4"/>
+    <w:rPr>
+      <w:rFonts w:asciiTheme="majorHAnsi" w:eastAsiaTheme="majorEastAsia" w:hAnsiTheme="majorHAnsi" w:cstheme="majorBidi"/>
+      <w:color w:val="1F3763" w:themeColor="accent1" w:themeShade="7F"/>
+    </w:rPr>
+  </w:style>
+  <w:style w:type="character" w:customStyle="1" w:styleId="Heading7Char">
+    <w:name w:val="Heading 7 Char"/>
+    <w:basedOn w:val="DefaultParagraphFont"/>
+    <w:link w:val="Heading7"/>
+    <w:uiPriority w:val="9"/>
+    <w:semiHidden/>
+    <w:rsid w:val="00C109B4"/>
+    <w:rPr>
+      <w:rFonts w:asciiTheme="majorHAnsi" w:eastAsiaTheme="majorEastAsia" w:hAnsiTheme="majorHAnsi" w:cstheme="majorBidi"/>
+      <w:i/>
+      <w:iCs/>
+      <w:color w:val="1F3763" w:themeColor="accent1" w:themeShade="7F"/>
+    </w:rPr>
+  </w:style>
+  <w:style w:type="character" w:customStyle="1" w:styleId="Heading8Char">
+    <w:name w:val="Heading 8 Char"/>
+    <w:basedOn w:val="DefaultParagraphFont"/>
+    <w:link w:val="Heading8"/>
+    <w:uiPriority w:val="9"/>
+    <w:semiHidden/>
+    <w:rsid w:val="00C109B4"/>
+    <w:rPr>
+      <w:rFonts w:asciiTheme="majorHAnsi" w:eastAsiaTheme="majorEastAsia" w:hAnsiTheme="majorHAnsi" w:cstheme="majorBidi"/>
+      <w:color w:val="272727" w:themeColor="text1" w:themeTint="D8"/>
+      <w:sz w:val="21"/>
+      <w:szCs w:val="21"/>
+    </w:rPr>
+  </w:style>
+  <w:style w:type="character" w:customStyle="1" w:styleId="Heading9Char">
+    <w:name w:val="Heading 9 Char"/>
+    <w:basedOn w:val="DefaultParagraphFont"/>
+    <w:link w:val="Heading9"/>
+    <w:uiPriority w:val="9"/>
+    <w:semiHidden/>
+    <w:rsid w:val="00C109B4"/>
+    <w:rPr>
+      <w:rFonts w:asciiTheme="majorHAnsi" w:eastAsiaTheme="majorEastAsia" w:hAnsiTheme="majorHAnsi" w:cstheme="majorBidi"/>
+      <w:i/>
+      <w:iCs/>
+      <w:color w:val="272727" w:themeColor="text1" w:themeTint="D8"/>
+      <w:sz w:val="21"/>
+      <w:szCs w:val="21"/>
     </w:rPr>
   </w:style>
 </w:styles>

</xml_diff>

<commit_message>
Updates section references. Adds general req format info and specific req format section headers
</commit_message>
<xml_diff>
--- a/PTL-Digital-Datasheet-Documentation.docx
+++ b/PTL-Digital-Datasheet-Documentation.docx
@@ -1059,7 +1059,7 @@
           <w:r>
             <w:fldChar w:fldCharType="separate"/>
           </w:r>
-          <w:hyperlink w:anchor="_Toc62213257" w:history="1">
+          <w:hyperlink w:anchor="_Toc62213836" w:history="1">
             <w:r>
               <w:rPr>
                 <w:rStyle w:val="Hyperlink"/>
@@ -1100,7 +1100,7 @@
                 <w:noProof/>
                 <w:webHidden/>
               </w:rPr>
-              <w:instrText xml:space="preserve"> PAGEREF _Toc62213257 \h </w:instrText>
+              <w:instrText xml:space="preserve"> PAGEREF _Toc62213836 \h </w:instrText>
             </w:r>
             <w:r>
               <w:rPr>
@@ -1143,7 +1143,7 @@
               <w:noProof/>
             </w:rPr>
           </w:pPr>
-          <w:hyperlink w:anchor="_Toc62213258" w:history="1">
+          <w:hyperlink w:anchor="_Toc62213837" w:history="1">
             <w:r>
               <w:rPr>
                 <w:rStyle w:val="Hyperlink"/>
@@ -1184,7 +1184,7 @@
                 <w:noProof/>
                 <w:webHidden/>
               </w:rPr>
-              <w:instrText xml:space="preserve"> PAGEREF _Toc62213258 \h </w:instrText>
+              <w:instrText xml:space="preserve"> PAGEREF _Toc62213837 \h </w:instrText>
             </w:r>
             <w:r>
               <w:rPr>
@@ -1204,7 +1204,7 @@
                 <w:noProof/>
                 <w:webHidden/>
               </w:rPr>
-              <w:t>2</w:t>
+              <w:t>3</w:t>
             </w:r>
             <w:r>
               <w:rPr>
@@ -1227,7 +1227,7 @@
               <w:noProof/>
             </w:rPr>
           </w:pPr>
-          <w:hyperlink w:anchor="_Toc62213259" w:history="1">
+          <w:hyperlink w:anchor="_Toc62213838" w:history="1">
             <w:r>
               <w:rPr>
                 <w:rStyle w:val="Hyperlink"/>
@@ -1268,7 +1268,7 @@
                 <w:noProof/>
                 <w:webHidden/>
               </w:rPr>
-              <w:instrText xml:space="preserve"> PAGEREF _Toc62213259 \h </w:instrText>
+              <w:instrText xml:space="preserve"> PAGEREF _Toc62213838 \h </w:instrText>
             </w:r>
             <w:r>
               <w:rPr>
@@ -1288,7 +1288,7 @@
                 <w:noProof/>
                 <w:webHidden/>
               </w:rPr>
-              <w:t>2</w:t>
+              <w:t>3</w:t>
             </w:r>
             <w:r>
               <w:rPr>
@@ -1311,7 +1311,7 @@
               <w:noProof/>
             </w:rPr>
           </w:pPr>
-          <w:hyperlink w:anchor="_Toc62213260" w:history="1">
+          <w:hyperlink w:anchor="_Toc62213839" w:history="1">
             <w:r>
               <w:rPr>
                 <w:rStyle w:val="Hyperlink"/>
@@ -1352,7 +1352,7 @@
                 <w:noProof/>
                 <w:webHidden/>
               </w:rPr>
-              <w:instrText xml:space="preserve"> PAGEREF _Toc62213260 \h </w:instrText>
+              <w:instrText xml:space="preserve"> PAGEREF _Toc62213839 \h </w:instrText>
             </w:r>
             <w:r>
               <w:rPr>
@@ -1395,7 +1395,7 @@
               <w:noProof/>
             </w:rPr>
           </w:pPr>
-          <w:hyperlink w:anchor="_Toc62213261" w:history="1">
+          <w:hyperlink w:anchor="_Toc62213840" w:history="1">
             <w:r>
               <w:rPr>
                 <w:rStyle w:val="Hyperlink"/>
@@ -1436,7 +1436,7 @@
                 <w:noProof/>
                 <w:webHidden/>
               </w:rPr>
-              <w:instrText xml:space="preserve"> PAGEREF _Toc62213261 \h </w:instrText>
+              <w:instrText xml:space="preserve"> PAGEREF _Toc62213840 \h </w:instrText>
             </w:r>
             <w:r>
               <w:rPr>
@@ -1479,7 +1479,7 @@
               <w:noProof/>
             </w:rPr>
           </w:pPr>
-          <w:hyperlink w:anchor="_Toc62213262" w:history="1">
+          <w:hyperlink w:anchor="_Toc62213841" w:history="1">
             <w:r>
               <w:rPr>
                 <w:rStyle w:val="Hyperlink"/>
@@ -1520,7 +1520,7 @@
                 <w:noProof/>
                 <w:webHidden/>
               </w:rPr>
-              <w:instrText xml:space="preserve"> PAGEREF _Toc62213262 \h </w:instrText>
+              <w:instrText xml:space="preserve"> PAGEREF _Toc62213841 \h </w:instrText>
             </w:r>
             <w:r>
               <w:rPr>
@@ -1563,7 +1563,7 @@
               <w:noProof/>
             </w:rPr>
           </w:pPr>
-          <w:hyperlink w:anchor="_Toc62213263" w:history="1">
+          <w:hyperlink w:anchor="_Toc62213842" w:history="1">
             <w:r>
               <w:rPr>
                 <w:rStyle w:val="Hyperlink"/>
@@ -1604,7 +1604,7 @@
                 <w:noProof/>
                 <w:webHidden/>
               </w:rPr>
-              <w:instrText xml:space="preserve"> PAGEREF _Toc62213263 \h </w:instrText>
+              <w:instrText xml:space="preserve"> PAGEREF _Toc62213842 \h </w:instrText>
             </w:r>
             <w:r>
               <w:rPr>
@@ -1647,7 +1647,7 @@
               <w:noProof/>
             </w:rPr>
           </w:pPr>
-          <w:hyperlink w:anchor="_Toc62213264" w:history="1">
+          <w:hyperlink w:anchor="_Toc62213843" w:history="1">
             <w:r>
               <w:rPr>
                 <w:rStyle w:val="Hyperlink"/>
@@ -1688,7 +1688,7 @@
                 <w:noProof/>
                 <w:webHidden/>
               </w:rPr>
-              <w:instrText xml:space="preserve"> PAGEREF _Toc62213264 \h </w:instrText>
+              <w:instrText xml:space="preserve"> PAGEREF _Toc62213843 \h </w:instrText>
             </w:r>
             <w:r>
               <w:rPr>
@@ -1708,7 +1708,7 @@
                 <w:noProof/>
                 <w:webHidden/>
               </w:rPr>
-              <w:t>3</w:t>
+              <w:t>4</w:t>
             </w:r>
             <w:r>
               <w:rPr>
@@ -1731,7 +1731,7 @@
               <w:noProof/>
             </w:rPr>
           </w:pPr>
-          <w:hyperlink w:anchor="_Toc62213265" w:history="1">
+          <w:hyperlink w:anchor="_Toc62213844" w:history="1">
             <w:r>
               <w:rPr>
                 <w:rStyle w:val="Hyperlink"/>
@@ -1772,7 +1772,7 @@
                 <w:noProof/>
                 <w:webHidden/>
               </w:rPr>
-              <w:instrText xml:space="preserve"> PAGEREF _Toc62213265 \h </w:instrText>
+              <w:instrText xml:space="preserve"> PAGEREF _Toc62213844 \h </w:instrText>
             </w:r>
             <w:r>
               <w:rPr>
@@ -1815,7 +1815,7 @@
               <w:noProof/>
             </w:rPr>
           </w:pPr>
-          <w:hyperlink w:anchor="_Toc62213266" w:history="1">
+          <w:hyperlink w:anchor="_Toc62213845" w:history="1">
             <w:r>
               <w:rPr>
                 <w:rStyle w:val="Hyperlink"/>
@@ -1856,7 +1856,7 @@
                 <w:noProof/>
                 <w:webHidden/>
               </w:rPr>
-              <w:instrText xml:space="preserve"> PAGEREF _Toc62213266 \h </w:instrText>
+              <w:instrText xml:space="preserve"> PAGEREF _Toc62213845 \h </w:instrText>
             </w:r>
             <w:r>
               <w:rPr>
@@ -1899,7 +1899,7 @@
               <w:noProof/>
             </w:rPr>
           </w:pPr>
-          <w:hyperlink w:anchor="_Toc62213267" w:history="1">
+          <w:hyperlink w:anchor="_Toc62213846" w:history="1">
             <w:r>
               <w:rPr>
                 <w:rStyle w:val="Hyperlink"/>
@@ -1940,7 +1940,7 @@
                 <w:noProof/>
                 <w:webHidden/>
               </w:rPr>
-              <w:instrText xml:space="preserve"> PAGEREF _Toc62213267 \h </w:instrText>
+              <w:instrText xml:space="preserve"> PAGEREF _Toc62213846 \h </w:instrText>
             </w:r>
             <w:r>
               <w:rPr>
@@ -1983,7 +1983,7 @@
               <w:noProof/>
             </w:rPr>
           </w:pPr>
-          <w:hyperlink w:anchor="_Toc62213268" w:history="1">
+          <w:hyperlink w:anchor="_Toc62213847" w:history="1">
             <w:r>
               <w:rPr>
                 <w:rStyle w:val="Hyperlink"/>
@@ -2024,7 +2024,7 @@
                 <w:noProof/>
                 <w:webHidden/>
               </w:rPr>
-              <w:instrText xml:space="preserve"> PAGEREF _Toc62213268 \h </w:instrText>
+              <w:instrText xml:space="preserve"> PAGEREF _Toc62213847 \h </w:instrText>
             </w:r>
             <w:r>
               <w:rPr>
@@ -2067,7 +2067,7 @@
               <w:noProof/>
             </w:rPr>
           </w:pPr>
-          <w:hyperlink w:anchor="_Toc62213269" w:history="1">
+          <w:hyperlink w:anchor="_Toc62213848" w:history="1">
             <w:r>
               <w:rPr>
                 <w:rStyle w:val="Hyperlink"/>
@@ -2108,7 +2108,7 @@
                 <w:noProof/>
                 <w:webHidden/>
               </w:rPr>
-              <w:instrText xml:space="preserve"> PAGEREF _Toc62213269 \h </w:instrText>
+              <w:instrText xml:space="preserve"> PAGEREF _Toc62213848 \h </w:instrText>
             </w:r>
             <w:r>
               <w:rPr>
@@ -2151,7 +2151,7 @@
               <w:noProof/>
             </w:rPr>
           </w:pPr>
-          <w:hyperlink w:anchor="_Toc62213270" w:history="1">
+          <w:hyperlink w:anchor="_Toc62213849" w:history="1">
             <w:r>
               <w:rPr>
                 <w:rStyle w:val="Hyperlink"/>
@@ -2192,7 +2192,7 @@
                 <w:noProof/>
                 <w:webHidden/>
               </w:rPr>
-              <w:instrText xml:space="preserve"> PAGEREF _Toc62213270 \h </w:instrText>
+              <w:instrText xml:space="preserve"> PAGEREF _Toc62213849 \h </w:instrText>
             </w:r>
             <w:r>
               <w:rPr>
@@ -2235,7 +2235,7 @@
               <w:noProof/>
             </w:rPr>
           </w:pPr>
-          <w:hyperlink w:anchor="_Toc62213271" w:history="1">
+          <w:hyperlink w:anchor="_Toc62213850" w:history="1">
             <w:r>
               <w:rPr>
                 <w:rStyle w:val="Hyperlink"/>
@@ -2276,7 +2276,7 @@
                 <w:noProof/>
                 <w:webHidden/>
               </w:rPr>
-              <w:instrText xml:space="preserve"> PAGEREF _Toc62213271 \h </w:instrText>
+              <w:instrText xml:space="preserve"> PAGEREF _Toc62213850 \h </w:instrText>
             </w:r>
             <w:r>
               <w:rPr>
@@ -2319,7 +2319,7 @@
               <w:noProof/>
             </w:rPr>
           </w:pPr>
-          <w:hyperlink w:anchor="_Toc62213272" w:history="1">
+          <w:hyperlink w:anchor="_Toc62213851" w:history="1">
             <w:r>
               <w:rPr>
                 <w:rStyle w:val="Hyperlink"/>
@@ -2360,7 +2360,7 @@
                 <w:noProof/>
                 <w:webHidden/>
               </w:rPr>
-              <w:instrText xml:space="preserve"> PAGEREF _Toc62213272 \h </w:instrText>
+              <w:instrText xml:space="preserve"> PAGEREF _Toc62213851 \h </w:instrText>
             </w:r>
             <w:r>
               <w:rPr>
@@ -2403,7 +2403,7 @@
               <w:noProof/>
             </w:rPr>
           </w:pPr>
-          <w:hyperlink w:anchor="_Toc62213273" w:history="1">
+          <w:hyperlink w:anchor="_Toc62213852" w:history="1">
             <w:r>
               <w:rPr>
                 <w:rStyle w:val="Hyperlink"/>
@@ -2444,7 +2444,7 @@
                 <w:noProof/>
                 <w:webHidden/>
               </w:rPr>
-              <w:instrText xml:space="preserve"> PAGEREF _Toc62213273 \h </w:instrText>
+              <w:instrText xml:space="preserve"> PAGEREF _Toc62213852 \h </w:instrText>
             </w:r>
             <w:r>
               <w:rPr>
@@ -2487,7 +2487,7 @@
               <w:noProof/>
             </w:rPr>
           </w:pPr>
-          <w:hyperlink w:anchor="_Toc62213274" w:history="1">
+          <w:hyperlink w:anchor="_Toc62213853" w:history="1">
             <w:r>
               <w:rPr>
                 <w:rStyle w:val="Hyperlink"/>
@@ -2528,7 +2528,7 @@
                 <w:noProof/>
                 <w:webHidden/>
               </w:rPr>
-              <w:instrText xml:space="preserve"> PAGEREF _Toc62213274 \h </w:instrText>
+              <w:instrText xml:space="preserve"> PAGEREF _Toc62213853 \h </w:instrText>
             </w:r>
             <w:r>
               <w:rPr>
@@ -2571,7 +2571,7 @@
               <w:noProof/>
             </w:rPr>
           </w:pPr>
-          <w:hyperlink w:anchor="_Toc62213275" w:history="1">
+          <w:hyperlink w:anchor="_Toc62213854" w:history="1">
             <w:r>
               <w:rPr>
                 <w:rStyle w:val="Hyperlink"/>
@@ -2612,7 +2612,7 @@
                 <w:noProof/>
                 <w:webHidden/>
               </w:rPr>
-              <w:instrText xml:space="preserve"> PAGEREF _Toc62213275 \h </w:instrText>
+              <w:instrText xml:space="preserve"> PAGEREF _Toc62213854 \h </w:instrText>
             </w:r>
             <w:r>
               <w:rPr>
@@ -2655,7 +2655,7 @@
               <w:noProof/>
             </w:rPr>
           </w:pPr>
-          <w:hyperlink w:anchor="_Toc62213276" w:history="1">
+          <w:hyperlink w:anchor="_Toc62213855" w:history="1">
             <w:r>
               <w:rPr>
                 <w:rStyle w:val="Hyperlink"/>
@@ -2696,7 +2696,7 @@
                 <w:noProof/>
                 <w:webHidden/>
               </w:rPr>
-              <w:instrText xml:space="preserve"> PAGEREF _Toc62213276 \h </w:instrText>
+              <w:instrText xml:space="preserve"> PAGEREF _Toc62213855 \h </w:instrText>
             </w:r>
             <w:r>
               <w:rPr>
@@ -2739,7 +2739,7 @@
               <w:noProof/>
             </w:rPr>
           </w:pPr>
-          <w:hyperlink w:anchor="_Toc62213277" w:history="1">
+          <w:hyperlink w:anchor="_Toc62213856" w:history="1">
             <w:r>
               <w:rPr>
                 <w:rStyle w:val="Hyperlink"/>
@@ -2780,7 +2780,7 @@
                 <w:noProof/>
                 <w:webHidden/>
               </w:rPr>
-              <w:instrText xml:space="preserve"> PAGEREF _Toc62213277 \h </w:instrText>
+              <w:instrText xml:space="preserve"> PAGEREF _Toc62213856 \h </w:instrText>
             </w:r>
             <w:r>
               <w:rPr>
@@ -2823,7 +2823,7 @@
               <w:noProof/>
             </w:rPr>
           </w:pPr>
-          <w:hyperlink w:anchor="_Toc62213278" w:history="1">
+          <w:hyperlink w:anchor="_Toc62213857" w:history="1">
             <w:r>
               <w:rPr>
                 <w:rStyle w:val="Hyperlink"/>
@@ -2864,7 +2864,7 @@
                 <w:noProof/>
                 <w:webHidden/>
               </w:rPr>
-              <w:instrText xml:space="preserve"> PAGEREF _Toc62213278 \h </w:instrText>
+              <w:instrText xml:space="preserve"> PAGEREF _Toc62213857 \h </w:instrText>
             </w:r>
             <w:r>
               <w:rPr>
@@ -2907,7 +2907,7 @@
               <w:noProof/>
             </w:rPr>
           </w:pPr>
-          <w:hyperlink w:anchor="_Toc62213279" w:history="1">
+          <w:hyperlink w:anchor="_Toc62213858" w:history="1">
             <w:r>
               <w:rPr>
                 <w:rStyle w:val="Hyperlink"/>
@@ -2948,7 +2948,91 @@
                 <w:noProof/>
                 <w:webHidden/>
               </w:rPr>
-              <w:instrText xml:space="preserve"> PAGEREF _Toc62213279 \h </w:instrText>
+              <w:instrText xml:space="preserve"> PAGEREF _Toc62213858 \h </w:instrText>
+            </w:r>
+            <w:r>
+              <w:rPr>
+                <w:noProof/>
+                <w:webHidden/>
+              </w:rPr>
+            </w:r>
+            <w:r>
+              <w:rPr>
+                <w:noProof/>
+                <w:webHidden/>
+              </w:rPr>
+              <w:fldChar w:fldCharType="separate"/>
+            </w:r>
+            <w:r>
+              <w:rPr>
+                <w:noProof/>
+                <w:webHidden/>
+              </w:rPr>
+              <w:t>8</w:t>
+            </w:r>
+            <w:r>
+              <w:rPr>
+                <w:noProof/>
+                <w:webHidden/>
+              </w:rPr>
+              <w:fldChar w:fldCharType="end"/>
+            </w:r>
+          </w:hyperlink>
+        </w:p>
+        <w:p>
+          <w:pPr>
+            <w:pStyle w:val="TOC3"/>
+            <w:tabs>
+              <w:tab w:val="left" w:pos="1320"/>
+              <w:tab w:val="right" w:leader="dot" w:pos="9350"/>
+            </w:tabs>
+            <w:rPr>
+              <w:rFonts w:eastAsiaTheme="minorEastAsia"/>
+              <w:noProof/>
+            </w:rPr>
+          </w:pPr>
+          <w:hyperlink w:anchor="_Toc62213859" w:history="1">
+            <w:r>
+              <w:rPr>
+                <w:rStyle w:val="Hyperlink"/>
+                <w:noProof/>
+              </w:rPr>
+              <w:t>3.3.1</w:t>
+            </w:r>
+            <w:r>
+              <w:rPr>
+                <w:rFonts w:eastAsiaTheme="minorEastAsia"/>
+                <w:noProof/>
+              </w:rPr>
+              <w:tab/>
+            </w:r>
+            <w:r>
+              <w:rPr>
+                <w:rStyle w:val="Hyperlink"/>
+                <w:noProof/>
+              </w:rPr>
+              <w:t>Single Measurement Single Requirement</w:t>
+            </w:r>
+            <w:r>
+              <w:rPr>
+                <w:noProof/>
+                <w:webHidden/>
+              </w:rPr>
+              <w:tab/>
+            </w:r>
+            <w:r>
+              <w:rPr>
+                <w:noProof/>
+                <w:webHidden/>
+              </w:rPr>
+              <w:fldChar w:fldCharType="begin"/>
+            </w:r>
+            <w:r>
+              <w:rPr>
+                <w:noProof/>
+                <w:webHidden/>
+              </w:rPr>
+              <w:instrText xml:space="preserve"> PAGEREF _Toc62213859 \h </w:instrText>
             </w:r>
             <w:r>
               <w:rPr>
@@ -2991,7 +3075,7 @@
               <w:noProof/>
             </w:rPr>
           </w:pPr>
-          <w:hyperlink w:anchor="_Toc62213280" w:history="1">
+          <w:hyperlink w:anchor="_Toc62213860" w:history="1">
             <w:r>
               <w:rPr>
                 <w:rStyle w:val="Hyperlink"/>
@@ -3032,7 +3116,7 @@
                 <w:noProof/>
                 <w:webHidden/>
               </w:rPr>
-              <w:instrText xml:space="preserve"> PAGEREF _Toc62213280 \h </w:instrText>
+              <w:instrText xml:space="preserve"> PAGEREF _Toc62213860 \h </w:instrText>
             </w:r>
             <w:r>
               <w:rPr>
@@ -3075,7 +3159,7 @@
               <w:noProof/>
             </w:rPr>
           </w:pPr>
-          <w:hyperlink w:anchor="_Toc62213281" w:history="1">
+          <w:hyperlink w:anchor="_Toc62213861" w:history="1">
             <w:r>
               <w:rPr>
                 <w:rStyle w:val="Hyperlink"/>
@@ -3116,7 +3200,7 @@
                 <w:noProof/>
                 <w:webHidden/>
               </w:rPr>
-              <w:instrText xml:space="preserve"> PAGEREF _Toc62213281 \h </w:instrText>
+              <w:instrText xml:space="preserve"> PAGEREF _Toc62213861 \h </w:instrText>
             </w:r>
             <w:r>
               <w:rPr>
@@ -3159,7 +3243,7 @@
               <w:noProof/>
             </w:rPr>
           </w:pPr>
-          <w:hyperlink w:anchor="_Toc62213282" w:history="1">
+          <w:hyperlink w:anchor="_Toc62213862" w:history="1">
             <w:r>
               <w:rPr>
                 <w:rStyle w:val="Hyperlink"/>
@@ -3200,7 +3284,7 @@
                 <w:noProof/>
                 <w:webHidden/>
               </w:rPr>
-              <w:instrText xml:space="preserve"> PAGEREF _Toc62213282 \h </w:instrText>
+              <w:instrText xml:space="preserve"> PAGEREF _Toc62213862 \h </w:instrText>
             </w:r>
             <w:r>
               <w:rPr>
@@ -3243,7 +3327,7 @@
               <w:noProof/>
             </w:rPr>
           </w:pPr>
-          <w:hyperlink w:anchor="_Toc62213283" w:history="1">
+          <w:hyperlink w:anchor="_Toc62213863" w:history="1">
             <w:r>
               <w:rPr>
                 <w:rStyle w:val="Hyperlink"/>
@@ -3284,7 +3368,7 @@
                 <w:noProof/>
                 <w:webHidden/>
               </w:rPr>
-              <w:instrText xml:space="preserve"> PAGEREF _Toc62213283 \h </w:instrText>
+              <w:instrText xml:space="preserve"> PAGEREF _Toc62213863 \h </w:instrText>
             </w:r>
             <w:r>
               <w:rPr>
@@ -3327,7 +3411,7 @@
               <w:noProof/>
             </w:rPr>
           </w:pPr>
-          <w:hyperlink w:anchor="_Toc62213284" w:history="1">
+          <w:hyperlink w:anchor="_Toc62213864" w:history="1">
             <w:r>
               <w:rPr>
                 <w:rStyle w:val="Hyperlink"/>
@@ -3368,7 +3452,7 @@
                 <w:noProof/>
                 <w:webHidden/>
               </w:rPr>
-              <w:instrText xml:space="preserve"> PAGEREF _Toc62213284 \h </w:instrText>
+              <w:instrText xml:space="preserve"> PAGEREF _Toc62213864 \h </w:instrText>
             </w:r>
             <w:r>
               <w:rPr>
@@ -3411,7 +3495,7 @@
               <w:noProof/>
             </w:rPr>
           </w:pPr>
-          <w:hyperlink w:anchor="_Toc62213285" w:history="1">
+          <w:hyperlink w:anchor="_Toc62213865" w:history="1">
             <w:r>
               <w:rPr>
                 <w:rStyle w:val="Hyperlink"/>
@@ -3452,7 +3536,7 @@
                 <w:noProof/>
                 <w:webHidden/>
               </w:rPr>
-              <w:instrText xml:space="preserve"> PAGEREF _Toc62213285 \h </w:instrText>
+              <w:instrText xml:space="preserve"> PAGEREF _Toc62213865 \h </w:instrText>
             </w:r>
             <w:r>
               <w:rPr>
@@ -3495,7 +3579,7 @@
               <w:noProof/>
             </w:rPr>
           </w:pPr>
-          <w:hyperlink w:anchor="_Toc62213286" w:history="1">
+          <w:hyperlink w:anchor="_Toc62213866" w:history="1">
             <w:r>
               <w:rPr>
                 <w:rStyle w:val="Hyperlink"/>
@@ -3536,7 +3620,7 @@
                 <w:noProof/>
                 <w:webHidden/>
               </w:rPr>
-              <w:instrText xml:space="preserve"> PAGEREF _Toc62213286 \h </w:instrText>
+              <w:instrText xml:space="preserve"> PAGEREF _Toc62213866 \h </w:instrText>
             </w:r>
             <w:r>
               <w:rPr>
@@ -3579,7 +3663,7 @@
               <w:noProof/>
             </w:rPr>
           </w:pPr>
-          <w:hyperlink w:anchor="_Toc62213287" w:history="1">
+          <w:hyperlink w:anchor="_Toc62213867" w:history="1">
             <w:r>
               <w:rPr>
                 <w:rStyle w:val="Hyperlink"/>
@@ -3620,7 +3704,7 @@
                 <w:noProof/>
                 <w:webHidden/>
               </w:rPr>
-              <w:instrText xml:space="preserve"> PAGEREF _Toc62213287 \h </w:instrText>
+              <w:instrText xml:space="preserve"> PAGEREF _Toc62213867 \h </w:instrText>
             </w:r>
             <w:r>
               <w:rPr>
@@ -3663,7 +3747,7 @@
               <w:noProof/>
             </w:rPr>
           </w:pPr>
-          <w:hyperlink w:anchor="_Toc62213288" w:history="1">
+          <w:hyperlink w:anchor="_Toc62213868" w:history="1">
             <w:r>
               <w:rPr>
                 <w:rStyle w:val="Hyperlink"/>
@@ -3704,7 +3788,7 @@
                 <w:noProof/>
                 <w:webHidden/>
               </w:rPr>
-              <w:instrText xml:space="preserve"> PAGEREF _Toc62213288 \h </w:instrText>
+              <w:instrText xml:space="preserve"> PAGEREF _Toc62213868 \h </w:instrText>
             </w:r>
             <w:r>
               <w:rPr>
@@ -3742,7 +3826,6 @@
               <w:bCs/>
               <w:noProof/>
             </w:rPr>
-            <w:lastRenderedPageBreak/>
             <w:fldChar w:fldCharType="end"/>
           </w:r>
         </w:p>
@@ -3854,7 +3937,7 @@
           <w:szCs w:val="36"/>
         </w:rPr>
       </w:pPr>
-      <w:bookmarkStart w:id="0" w:name="_Toc62213257"/>
+      <w:bookmarkStart w:id="0" w:name="_Toc62213836"/>
       <w:r>
         <w:rPr>
           <w:sz w:val="36"/>
@@ -3945,12 +4028,13 @@
           <w:szCs w:val="28"/>
         </w:rPr>
       </w:pPr>
-      <w:bookmarkStart w:id="1" w:name="_Toc62213258"/>
+      <w:bookmarkStart w:id="1" w:name="_Toc62213837"/>
       <w:r>
         <w:rPr>
           <w:sz w:val="28"/>
           <w:szCs w:val="28"/>
         </w:rPr>
+        <w:lastRenderedPageBreak/>
         <w:t>File</w:t>
       </w:r>
       <w:bookmarkEnd w:id="1"/>
@@ -3960,7 +4044,7 @@
         <w:pStyle w:val="Heading3"/>
         <w:spacing w:line="360" w:lineRule="auto"/>
       </w:pPr>
-      <w:bookmarkStart w:id="2" w:name="_Toc62213259"/>
+      <w:bookmarkStart w:id="2" w:name="_Toc62213838"/>
       <w:r>
         <w:t>New</w:t>
       </w:r>
@@ -3991,7 +4075,6 @@
           <w:b/>
           <w:bCs/>
         </w:rPr>
-        <w:lastRenderedPageBreak/>
         <w:t>New Window</w:t>
       </w:r>
       <w:r>
@@ -4047,7 +4130,7 @@
         <w:pStyle w:val="Heading3"/>
         <w:spacing w:line="360" w:lineRule="auto"/>
       </w:pPr>
-      <w:bookmarkStart w:id="3" w:name="_Toc62213260"/>
+      <w:bookmarkStart w:id="3" w:name="_Toc62213839"/>
       <w:r>
         <w:t>Open</w:t>
       </w:r>
@@ -4062,13 +4145,25 @@
         </w:numPr>
       </w:pPr>
       <w:r>
-        <w:t>Opens the “Open Job” window to select desired job to open.</w:t>
-      </w:r>
-      <w:r>
-        <w:rPr>
-          <w:noProof/>
-        </w:rPr>
+        <w:t>Opens the “Open Job” window to select desired job to open</w:t>
+      </w:r>
+      <w:r>
         <w:t xml:space="preserve"> </w:t>
+      </w:r>
+      <w:r>
+        <w:t xml:space="preserve">(complete information in </w:t>
+      </w:r>
+      <w:r>
+        <w:rPr>
+          <w:highlight w:val="yellow"/>
+        </w:rPr>
+        <w:t>4.1 Open Job</w:t>
+      </w:r>
+      <w:r>
+        <w:t xml:space="preserve"> section)</w:t>
+      </w:r>
+      <w:r>
+        <w:t>.</w:t>
       </w:r>
     </w:p>
     <w:p>
@@ -4167,7 +4262,7 @@
         <w:pStyle w:val="Heading3"/>
         <w:spacing w:line="360" w:lineRule="auto"/>
       </w:pPr>
-      <w:bookmarkStart w:id="4" w:name="_Toc62213261"/>
+      <w:bookmarkStart w:id="4" w:name="_Toc62213840"/>
       <w:r>
         <w:t>Save</w:t>
       </w:r>
@@ -4194,7 +4289,7 @@
           <w:bCs/>
         </w:rPr>
       </w:pPr>
-      <w:bookmarkStart w:id="5" w:name="_Toc62213262"/>
+      <w:bookmarkStart w:id="5" w:name="_Toc62213841"/>
       <w:r>
         <w:t>Exit</w:t>
       </w:r>
@@ -4228,7 +4323,7 @@
           <w:szCs w:val="28"/>
         </w:rPr>
       </w:pPr>
-      <w:bookmarkStart w:id="6" w:name="_Toc62213263"/>
+      <w:bookmarkStart w:id="6" w:name="_Toc62213842"/>
       <w:r>
         <w:rPr>
           <w:sz w:val="28"/>
@@ -4336,8 +4431,9 @@
         <w:pStyle w:val="Heading3"/>
         <w:spacing w:line="360" w:lineRule="auto"/>
       </w:pPr>
-      <w:bookmarkStart w:id="7" w:name="_Toc62213264"/>
-      <w:r>
+      <w:bookmarkStart w:id="7" w:name="_Toc62213843"/>
+      <w:r>
+        <w:lastRenderedPageBreak/>
         <w:t>Remarks Document (IP)</w:t>
       </w:r>
       <w:bookmarkEnd w:id="7"/>
@@ -4359,9 +4455,8 @@
         <w:pStyle w:val="Heading3"/>
         <w:spacing w:line="360" w:lineRule="auto"/>
       </w:pPr>
-      <w:bookmarkStart w:id="8" w:name="_Toc62213265"/>
-      <w:r>
-        <w:lastRenderedPageBreak/>
+      <w:bookmarkStart w:id="8" w:name="_Toc62213844"/>
+      <w:r>
         <w:t>Specification Requirements</w:t>
       </w:r>
       <w:bookmarkEnd w:id="8"/>
@@ -4375,7 +4470,49 @@
         </w:numPr>
       </w:pPr>
       <w:r>
-        <w:t>Opens “Edit Specification Requirements” window to update the specification requirements.</w:t>
+        <w:t>Opens “Edit Specification Requirements” window to update the specification requirements</w:t>
+      </w:r>
+      <w:r>
+        <w:t xml:space="preserve"> </w:t>
+      </w:r>
+      <w:r>
+        <w:t xml:space="preserve">(complete information in </w:t>
+      </w:r>
+      <w:r>
+        <w:rPr>
+          <w:highlight w:val="yellow"/>
+        </w:rPr>
+        <w:t>4</w:t>
+      </w:r>
+      <w:r>
+        <w:rPr>
+          <w:highlight w:val="yellow"/>
+        </w:rPr>
+        <w:t xml:space="preserve">.3 </w:t>
+      </w:r>
+      <w:r>
+        <w:rPr>
+          <w:highlight w:val="yellow"/>
+        </w:rPr>
+        <w:t>Edit Specification</w:t>
+      </w:r>
+      <w:r>
+        <w:rPr>
+          <w:highlight w:val="yellow"/>
+        </w:rPr>
+        <w:t xml:space="preserve"> Requiremen</w:t>
+      </w:r>
+      <w:r>
+        <w:rPr>
+          <w:highlight w:val="yellow"/>
+        </w:rPr>
+        <w:t>ts</w:t>
+      </w:r>
+      <w:r>
+        <w:t xml:space="preserve"> section)</w:t>
+      </w:r>
+      <w:r>
+        <w:t>.</w:t>
       </w:r>
     </w:p>
     <w:p>
@@ -4456,7 +4593,7 @@
           <w:szCs w:val="28"/>
         </w:rPr>
       </w:pPr>
-      <w:bookmarkStart w:id="9" w:name="_Toc62213266"/>
+      <w:bookmarkStart w:id="9" w:name="_Toc62213845"/>
       <w:r>
         <w:rPr>
           <w:sz w:val="28"/>
@@ -4482,7 +4619,7 @@
           <w:szCs w:val="28"/>
         </w:rPr>
       </w:pPr>
-      <w:bookmarkStart w:id="10" w:name="_Toc62213267"/>
+      <w:bookmarkStart w:id="10" w:name="_Toc62213846"/>
       <w:r>
         <w:rPr>
           <w:sz w:val="28"/>
@@ -4497,7 +4634,7 @@
         <w:pStyle w:val="Heading3"/>
         <w:spacing w:line="360" w:lineRule="auto"/>
       </w:pPr>
-      <w:bookmarkStart w:id="11" w:name="_Toc62213268"/>
+      <w:bookmarkStart w:id="11" w:name="_Toc62213847"/>
       <w:r>
         <w:t>Hard Copy</w:t>
       </w:r>
@@ -4520,7 +4657,7 @@
         <w:pStyle w:val="Heading3"/>
         <w:spacing w:line="360" w:lineRule="auto"/>
       </w:pPr>
-      <w:bookmarkStart w:id="12" w:name="_Toc62213269"/>
+      <w:bookmarkStart w:id="12" w:name="_Toc62213848"/>
       <w:r>
         <w:t>Test Report</w:t>
       </w:r>
@@ -4637,7 +4774,46 @@
         </w:numPr>
       </w:pPr>
       <w:r>
-        <w:t>If the current job has more than 6 serial numbers or multiple structures, the “Test Report Structure” window will open.</w:t>
+        <w:t>If the current job has more than 6 serial numbers or multiple structures, the “Test Report Structure” window will open</w:t>
+      </w:r>
+      <w:r>
+        <w:t xml:space="preserve"> </w:t>
+      </w:r>
+      <w:r>
+        <w:t xml:space="preserve">(complete information in </w:t>
+      </w:r>
+      <w:r>
+        <w:rPr>
+          <w:highlight w:val="yellow"/>
+        </w:rPr>
+        <w:t>4.4</w:t>
+      </w:r>
+      <w:r>
+        <w:rPr>
+          <w:highlight w:val="yellow"/>
+        </w:rPr>
+        <w:t xml:space="preserve"> </w:t>
+      </w:r>
+      <w:r>
+        <w:rPr>
+          <w:highlight w:val="yellow"/>
+        </w:rPr>
+        <w:t xml:space="preserve">Test Report </w:t>
+      </w:r>
+      <w:r>
+        <w:rPr>
+          <w:highlight w:val="yellow"/>
+        </w:rPr>
+        <w:t>Structure</w:t>
+      </w:r>
+      <w:r>
+        <w:t xml:space="preserve"> </w:t>
+      </w:r>
+      <w:r>
+        <w:t>section)</w:t>
+      </w:r>
+      <w:r>
+        <w:t>.</w:t>
       </w:r>
     </w:p>
     <w:p>
@@ -4657,7 +4833,7 @@
         <w:pStyle w:val="Heading1"/>
         <w:spacing w:line="360" w:lineRule="auto"/>
       </w:pPr>
-      <w:bookmarkStart w:id="13" w:name="_Toc62213270"/>
+      <w:bookmarkStart w:id="13" w:name="_Toc62213849"/>
       <w:r>
         <w:rPr>
           <w:sz w:val="36"/>
@@ -4677,7 +4853,7 @@
           <w:szCs w:val="28"/>
         </w:rPr>
       </w:pPr>
-      <w:bookmarkStart w:id="14" w:name="_Toc62213271"/>
+      <w:bookmarkStart w:id="14" w:name="_Toc62213850"/>
       <w:r>
         <w:rPr>
           <w:sz w:val="28"/>
@@ -4771,7 +4947,7 @@
           <w:szCs w:val="22"/>
         </w:rPr>
       </w:pPr>
-      <w:bookmarkStart w:id="15" w:name="_Toc62213272"/>
+      <w:bookmarkStart w:id="15" w:name="_Toc62213851"/>
       <w:r>
         <w:rPr>
           <w:noProof/>
@@ -5032,7 +5208,7 @@
         <w:ind w:left="-720"/>
       </w:pPr>
     </w:p>
-    <w:bookmarkStart w:id="16" w:name="_Toc62213273"/>
+    <w:bookmarkStart w:id="16" w:name="_Toc62213852"/>
     <w:p>
       <w:pPr>
         <w:pStyle w:val="Heading1"/>
@@ -5546,7 +5722,7 @@
           <w:szCs w:val="28"/>
         </w:rPr>
       </w:pPr>
-      <w:bookmarkStart w:id="17" w:name="_Toc62213274"/>
+      <w:bookmarkStart w:id="17" w:name="_Toc62213853"/>
       <w:r>
         <w:rPr>
           <w:sz w:val="28"/>
@@ -5608,19 +5784,19 @@
       </w:r>
       <w:r>
         <w:rPr>
-          <w:highlight w:val="yellow"/>
+          <w:u w:val="single"/>
         </w:rPr>
         <w:t>B1cpn; Blind Vias; #1-3, 4-6</w:t>
       </w:r>
       <w:r>
         <w:rPr>
-          <w:highlight w:val="yellow"/>
+          <w:u w:val="single"/>
         </w:rPr>
         <w:t>;</w:t>
       </w:r>
       <w:r>
         <w:rPr>
-          <w:highlight w:val="yellow"/>
+          <w:u w:val="single"/>
         </w:rPr>
         <w:t xml:space="preserve"> X-di</w:t>
       </w:r>
@@ -5662,7 +5838,7 @@
       </w:r>
       <w:r>
         <w:rPr>
-          <w:highlight w:val="yellow"/>
+          <w:u w:val="single"/>
         </w:rPr>
         <w:t>Blind Vias</w:t>
       </w:r>
@@ -5825,7 +6001,7 @@
           <w:szCs w:val="28"/>
         </w:rPr>
       </w:pPr>
-      <w:bookmarkStart w:id="18" w:name="_Toc62213275"/>
+      <w:bookmarkStart w:id="18" w:name="_Toc62213854"/>
       <w:r>
         <w:rPr>
           <w:sz w:val="28"/>
@@ -5864,7 +6040,7 @@
         <w:pStyle w:val="Heading3"/>
         <w:spacing w:line="360" w:lineRule="auto"/>
       </w:pPr>
-      <w:bookmarkStart w:id="19" w:name="_Toc62213276"/>
+      <w:bookmarkStart w:id="19" w:name="_Toc62213855"/>
       <w:r>
         <w:t>Coupon Identification</w:t>
       </w:r>
@@ -5935,7 +6111,7 @@
         <w:pStyle w:val="Heading3"/>
         <w:spacing w:line="360" w:lineRule="auto"/>
       </w:pPr>
-      <w:bookmarkStart w:id="20" w:name="_Toc62213277"/>
+      <w:bookmarkStart w:id="20" w:name="_Toc62213856"/>
       <w:r>
         <w:t>Measurements</w:t>
       </w:r>
@@ -6150,7 +6326,7 @@
         <w:pStyle w:val="Heading3"/>
         <w:spacing w:line="360" w:lineRule="auto"/>
       </w:pPr>
-      <w:bookmarkStart w:id="21" w:name="_Toc62213278"/>
+      <w:bookmarkStart w:id="21" w:name="_Toc62213857"/>
       <w:r>
         <w:t>Observations</w:t>
       </w:r>
@@ -6407,7 +6583,7 @@
           <w:szCs w:val="28"/>
         </w:rPr>
       </w:pPr>
-      <w:bookmarkStart w:id="22" w:name="_Toc62213279"/>
+      <w:bookmarkStart w:id="22" w:name="_Toc62213858"/>
       <w:r>
         <w:rPr>
           <w:sz w:val="28"/>
@@ -6426,27 +6602,32 @@
         </w:numPr>
       </w:pPr>
       <w:r>
-        <w:t>While the specific requirements are added directly into each requirement textbox, there are five specific formats in which they need to be entered in order to accurately corelate with the associated measurement field and register a pass or fail correctly.</w:t>
-      </w:r>
-    </w:p>
-    <w:p>
-      <w:pPr>
-        <w:pStyle w:val="Heading2"/>
-        <w:spacing w:line="360" w:lineRule="auto"/>
-        <w:rPr>
-          <w:sz w:val="28"/>
-          <w:szCs w:val="28"/>
-        </w:rPr>
-      </w:pPr>
-      <w:bookmarkStart w:id="23" w:name="_Toc62213280"/>
-      <w:r>
-        <w:rPr>
-          <w:sz w:val="28"/>
-          <w:szCs w:val="28"/>
-        </w:rPr>
-        <w:t>Remarks</w:t>
-      </w:r>
-      <w:bookmarkEnd w:id="23"/>
+        <w:t>While the specific requirements are added directly into each requirement textbox, there are</w:t>
+      </w:r>
+      <w:r>
+        <w:t xml:space="preserve"> </w:t>
+      </w:r>
+      <w:r>
+        <w:t>general formats along with</w:t>
+      </w:r>
+      <w:r>
+        <w:t xml:space="preserve"> </w:t>
+      </w:r>
+      <w:r>
+        <w:t>six</w:t>
+      </w:r>
+      <w:r>
+        <w:t xml:space="preserve"> specific formats in which they need to be entered in order to accurately corelate with the associated measurement field and </w:t>
+      </w:r>
+      <w:r>
+        <w:t xml:space="preserve">correctly </w:t>
+      </w:r>
+      <w:r>
+        <w:t>register a pass or fail</w:t>
+      </w:r>
+      <w:r>
+        <w:t>.</w:t>
+      </w:r>
     </w:p>
     <w:p>
       <w:pPr>
@@ -6457,7 +6638,105 @@
         </w:numPr>
       </w:pPr>
       <w:r>
-        <w:t>The Remarks section contains add/remove buttons, a search icon, and however many needed fields for entering the remarks (none initially).</w:t>
+        <w:t>When right-clicking</w:t>
+      </w:r>
+      <w:r>
+        <w:t xml:space="preserve"> a requirement textbox, you will have a menu with two options.</w:t>
+      </w:r>
+    </w:p>
+    <w:p>
+      <w:pPr>
+        <w:pStyle w:val="ListParagraph"/>
+        <w:numPr>
+          <w:ilvl w:val="1"/>
+          <w:numId w:val="7"/>
+        </w:numPr>
+      </w:pPr>
+      <w:r>
+        <w:rPr>
+          <w:b/>
+          <w:bCs/>
+        </w:rPr>
+        <w:t>Set to Structure</w:t>
+      </w:r>
+      <w:r>
+        <w:t xml:space="preserve">: ‘Requirement Structure’ window will open allowing you to set the current requirement based on provided structures (complete information in </w:t>
+      </w:r>
+      <w:r>
+        <w:rPr>
+          <w:highlight w:val="yellow"/>
+        </w:rPr>
+        <w:t>3.3.6 Structure Requirement</w:t>
+      </w:r>
+      <w:r>
+        <w:t xml:space="preserve"> section).</w:t>
+      </w:r>
+    </w:p>
+    <w:p>
+      <w:pPr>
+        <w:pStyle w:val="ListParagraph"/>
+        <w:numPr>
+          <w:ilvl w:val="1"/>
+          <w:numId w:val="7"/>
+        </w:numPr>
+      </w:pPr>
+      <w:r>
+        <w:rPr>
+          <w:b/>
+          <w:bCs/>
+        </w:rPr>
+        <w:t>Combine/Separate Requirements</w:t>
+      </w:r>
+      <w:r>
+        <w:t>: This either combines the selected requirement with the one to its immediate right or divides it, depending on its current state</w:t>
+      </w:r>
+      <w:r>
+        <w:t xml:space="preserve"> (complete information in </w:t>
+      </w:r>
+      <w:r>
+        <w:rPr>
+          <w:highlight w:val="yellow"/>
+        </w:rPr>
+        <w:t>3.3.</w:t>
+      </w:r>
+      <w:r>
+        <w:rPr>
+          <w:highlight w:val="yellow"/>
+        </w:rPr>
+        <w:t>7</w:t>
+      </w:r>
+      <w:r>
+        <w:rPr>
+          <w:highlight w:val="yellow"/>
+        </w:rPr>
+        <w:t xml:space="preserve"> </w:t>
+      </w:r>
+      <w:r>
+        <w:rPr>
+          <w:highlight w:val="yellow"/>
+        </w:rPr>
+        <w:t>Double Column</w:t>
+      </w:r>
+      <w:r>
+        <w:rPr>
+          <w:highlight w:val="yellow"/>
+        </w:rPr>
+        <w:t xml:space="preserve"> Requirement</w:t>
+      </w:r>
+      <w:r>
+        <w:t xml:space="preserve"> section)</w:t>
+      </w:r>
+      <w:r>
+        <w:t>.</w:t>
+      </w:r>
+    </w:p>
+    <w:p>
+      <w:pPr>
+        <w:pStyle w:val="Heading3"/>
+        <w:spacing w:line="360" w:lineRule="auto"/>
+      </w:pPr>
+      <w:r>
+        <w:t>General Requirement Format</w:t>
       </w:r>
     </w:p>
     <w:p>
@@ -6469,6 +6748,512 @@
         </w:numPr>
       </w:pPr>
       <w:r>
+        <w:t xml:space="preserve">To register a pass/fail with the associated measurement, assuming one measurement and one requirement initially, the requirement must have at least one decimal number (less than 1) and either a ‘min’ or a ‘max’ </w:t>
+      </w:r>
+      <w:r>
+        <w:t>to make</w:t>
+      </w:r>
+      <w:r>
+        <w:t xml:space="preserve"> the correct comparison to the measurement.</w:t>
+      </w:r>
+    </w:p>
+    <w:p>
+      <w:pPr>
+        <w:pStyle w:val="Heading3"/>
+        <w:spacing w:line="360" w:lineRule="auto"/>
+      </w:pPr>
+      <w:bookmarkStart w:id="23" w:name="_Toc62213859"/>
+      <w:r>
+        <w:rPr>
+          <w:noProof/>
+        </w:rPr>
+        <mc:AlternateContent>
+          <mc:Choice Requires="wps">
+            <w:drawing>
+              <wp:anchor distT="0" distB="0" distL="114300" distR="114300" simplePos="0" relativeHeight="251681792" behindDoc="1" locked="0" layoutInCell="1" allowOverlap="1" wp14:anchorId="5D1728B4" wp14:editId="628C3D6F">
+                <wp:simplePos x="0" y="0"/>
+                <wp:positionH relativeFrom="column">
+                  <wp:posOffset>1839595</wp:posOffset>
+                </wp:positionH>
+                <wp:positionV relativeFrom="paragraph">
+                  <wp:posOffset>72390</wp:posOffset>
+                </wp:positionV>
+                <wp:extent cx="179705" cy="45085"/>
+                <wp:effectExtent l="0" t="19050" r="29845" b="31115"/>
+                <wp:wrapTight wrapText="bothSides">
+                  <wp:wrapPolygon edited="0">
+                    <wp:start x="0" y="-9127"/>
+                    <wp:lineTo x="0" y="27380"/>
+                    <wp:lineTo x="22898" y="27380"/>
+                    <wp:lineTo x="22898" y="-9127"/>
+                    <wp:lineTo x="0" y="-9127"/>
+                  </wp:wrapPolygon>
+                </wp:wrapTight>
+                <wp:docPr id="6" name="Arrow: Right 6"/>
+                <wp:cNvGraphicFramePr/>
+                <a:graphic xmlns:a="http://schemas.openxmlformats.org/drawingml/2006/main">
+                  <a:graphicData uri="http://schemas.microsoft.com/office/word/2010/wordprocessingShape">
+                    <wps:wsp>
+                      <wps:cNvSpPr/>
+                      <wps:spPr>
+                        <a:xfrm>
+                          <a:off x="0" y="0"/>
+                          <a:ext cx="179705" cy="45085"/>
+                        </a:xfrm>
+                        <a:prstGeom prst="rightArrow">
+                          <a:avLst/>
+                        </a:prstGeom>
+                      </wps:spPr>
+                      <wps:style>
+                        <a:lnRef idx="2">
+                          <a:schemeClr val="accent1">
+                            <a:shade val="50000"/>
+                          </a:schemeClr>
+                        </a:lnRef>
+                        <a:fillRef idx="1">
+                          <a:schemeClr val="accent1"/>
+                        </a:fillRef>
+                        <a:effectRef idx="0">
+                          <a:schemeClr val="accent1"/>
+                        </a:effectRef>
+                        <a:fontRef idx="minor">
+                          <a:schemeClr val="lt1"/>
+                        </a:fontRef>
+                      </wps:style>
+                      <wps:bodyPr rot="0" spcFirstLastPara="0" vertOverflow="overflow" horzOverflow="overflow" vert="horz" wrap="square" lIns="91440" tIns="45720" rIns="91440" bIns="45720" numCol="1" spcCol="0" rtlCol="0" fromWordArt="0" anchor="ctr" anchorCtr="0" forceAA="0" compatLnSpc="1">
+                        <a:prstTxWarp prst="textNoShape">
+                          <a:avLst/>
+                        </a:prstTxWarp>
+                        <a:noAutofit/>
+                      </wps:bodyPr>
+                    </wps:wsp>
+                  </a:graphicData>
+                </a:graphic>
+              </wp:anchor>
+            </w:drawing>
+          </mc:Choice>
+          <mc:Fallback>
+            <w:pict>
+              <v:shapetype w14:anchorId="17529EFD" id="_x0000_t13" coordsize="21600,21600" o:spt="13" adj="16200,5400" path="m@0,l@0@1,0@1,0@2@0@2@0,21600,21600,10800xe">
+                <v:stroke joinstyle="miter"/>
+                <v:formulas>
+                  <v:f eqn="val #0"/>
+                  <v:f eqn="val #1"/>
+                  <v:f eqn="sum height 0 #1"/>
+                  <v:f eqn="sum 10800 0 #1"/>
+                  <v:f eqn="sum width 0 #0"/>
+                  <v:f eqn="prod @4 @3 10800"/>
+                  <v:f eqn="sum width 0 @5"/>
+                </v:formulas>
+                <v:path o:connecttype="custom" o:connectlocs="@0,0;0,10800;@0,21600;21600,10800" o:connectangles="270,180,90,0" textboxrect="0,@1,@6,@2"/>
+                <v:handles>
+                  <v:h position="#0,#1" xrange="0,21600" yrange="0,10800"/>
+                </v:handles>
+              </v:shapetype>
+              <v:shape id="Arrow: Right 6" o:spid="_x0000_s1026" type="#_x0000_t13" style="position:absolute;margin-left:144.85pt;margin-top:5.7pt;width:14.15pt;height:3.55pt;z-index:-251634688;visibility:visible;mso-wrap-style:square;mso-wrap-distance-left:9pt;mso-wrap-distance-top:0;mso-wrap-distance-right:9pt;mso-wrap-distance-bottom:0;mso-position-horizontal:absolute;mso-position-horizontal-relative:text;mso-position-vertical:absolute;mso-position-vertical-relative:text;v-text-anchor:middle" o:gfxdata="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" adj="18890" fillcolor="#4472c4 [3204]" strokecolor="#1f3763 [1604]" strokeweight="1pt">
+                <w10:wrap type="tight"/>
+              </v:shape>
+            </w:pict>
+          </mc:Fallback>
+        </mc:AlternateContent>
+      </w:r>
+      <w:r>
+        <w:t>Single Measurement Single Requirement</w:t>
+      </w:r>
+      <w:bookmarkEnd w:id="23"/>
+    </w:p>
+    <w:p>
+      <w:pPr>
+        <w:pStyle w:val="ListParagraph"/>
+        <w:numPr>
+          <w:ilvl w:val="0"/>
+          <w:numId w:val="7"/>
+        </w:numPr>
+      </w:pPr>
+    </w:p>
+    <w:p>
+      <w:pPr>
+        <w:pStyle w:val="Heading3"/>
+        <w:spacing w:line="360" w:lineRule="auto"/>
+      </w:pPr>
+      <w:r>
+        <w:rPr>
+          <w:noProof/>
+        </w:rPr>
+        <mc:AlternateContent>
+          <mc:Choice Requires="wps">
+            <w:drawing>
+              <wp:anchor distT="0" distB="0" distL="114300" distR="114300" simplePos="0" relativeHeight="251683840" behindDoc="1" locked="0" layoutInCell="1" allowOverlap="1" wp14:anchorId="7B5B4477" wp14:editId="17BE42A2">
+                <wp:simplePos x="0" y="0"/>
+                <wp:positionH relativeFrom="column">
+                  <wp:posOffset>1838325</wp:posOffset>
+                </wp:positionH>
+                <wp:positionV relativeFrom="paragraph">
+                  <wp:posOffset>66040</wp:posOffset>
+                </wp:positionV>
+                <wp:extent cx="179705" cy="45085"/>
+                <wp:effectExtent l="0" t="19050" r="29845" b="31115"/>
+                <wp:wrapTight wrapText="bothSides">
+                  <wp:wrapPolygon edited="0">
+                    <wp:start x="0" y="-9127"/>
+                    <wp:lineTo x="0" y="27380"/>
+                    <wp:lineTo x="22898" y="27380"/>
+                    <wp:lineTo x="22898" y="-9127"/>
+                    <wp:lineTo x="0" y="-9127"/>
+                  </wp:wrapPolygon>
+                </wp:wrapTight>
+                <wp:docPr id="17" name="Arrow: Right 17"/>
+                <wp:cNvGraphicFramePr/>
+                <a:graphic xmlns:a="http://schemas.openxmlformats.org/drawingml/2006/main">
+                  <a:graphicData uri="http://schemas.microsoft.com/office/word/2010/wordprocessingShape">
+                    <wps:wsp>
+                      <wps:cNvSpPr/>
+                      <wps:spPr>
+                        <a:xfrm>
+                          <a:off x="0" y="0"/>
+                          <a:ext cx="179705" cy="45085"/>
+                        </a:xfrm>
+                        <a:prstGeom prst="rightArrow">
+                          <a:avLst/>
+                        </a:prstGeom>
+                      </wps:spPr>
+                      <wps:style>
+                        <a:lnRef idx="2">
+                          <a:schemeClr val="accent1">
+                            <a:shade val="50000"/>
+                          </a:schemeClr>
+                        </a:lnRef>
+                        <a:fillRef idx="1">
+                          <a:schemeClr val="accent1"/>
+                        </a:fillRef>
+                        <a:effectRef idx="0">
+                          <a:schemeClr val="accent1"/>
+                        </a:effectRef>
+                        <a:fontRef idx="minor">
+                          <a:schemeClr val="lt1"/>
+                        </a:fontRef>
+                      </wps:style>
+                      <wps:bodyPr rot="0" spcFirstLastPara="0" vertOverflow="overflow" horzOverflow="overflow" vert="horz" wrap="square" lIns="91440" tIns="45720" rIns="91440" bIns="45720" numCol="1" spcCol="0" rtlCol="0" fromWordArt="0" anchor="ctr" anchorCtr="0" forceAA="0" compatLnSpc="1">
+                        <a:prstTxWarp prst="textNoShape">
+                          <a:avLst/>
+                        </a:prstTxWarp>
+                        <a:noAutofit/>
+                      </wps:bodyPr>
+                    </wps:wsp>
+                  </a:graphicData>
+                </a:graphic>
+              </wp:anchor>
+            </w:drawing>
+          </mc:Choice>
+          <mc:Fallback>
+            <w:pict>
+              <v:shape w14:anchorId="5DF97EE7" id="Arrow: Right 17" o:spid="_x0000_s1026" type="#_x0000_t13" style="position:absolute;margin-left:144.75pt;margin-top:5.2pt;width:14.15pt;height:3.55pt;z-index:-251632640;visibility:visible;mso-wrap-style:square;mso-wrap-distance-left:9pt;mso-wrap-distance-top:0;mso-wrap-distance-right:9pt;mso-wrap-distance-bottom:0;mso-position-horizontal:absolute;mso-position-horizontal-relative:text;mso-position-vertical:absolute;mso-position-vertical-relative:text;v-text-anchor:middle" o:gfxdata="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" adj="18890" fillcolor="#4472c4 [3204]" strokecolor="#1f3763 [1604]" strokeweight="1pt">
+                <w10:wrap type="tight"/>
+              </v:shape>
+            </w:pict>
+          </mc:Fallback>
+        </mc:AlternateContent>
+      </w:r>
+      <w:r>
+        <w:t>Single Measurement Double Requirement</w:t>
+      </w:r>
+    </w:p>
+    <w:p>
+      <w:pPr>
+        <w:pStyle w:val="ListParagraph"/>
+        <w:numPr>
+          <w:ilvl w:val="0"/>
+          <w:numId w:val="7"/>
+        </w:numPr>
+      </w:pPr>
+    </w:p>
+    <w:p>
+      <w:pPr>
+        <w:pStyle w:val="Heading3"/>
+        <w:spacing w:line="360" w:lineRule="auto"/>
+      </w:pPr>
+      <w:r>
+        <w:rPr>
+          <w:noProof/>
+        </w:rPr>
+        <w:lastRenderedPageBreak/>
+        <mc:AlternateContent>
+          <mc:Choice Requires="wps">
+            <w:drawing>
+              <wp:anchor distT="0" distB="0" distL="114300" distR="114300" simplePos="0" relativeHeight="251685888" behindDoc="1" locked="0" layoutInCell="1" allowOverlap="1" wp14:anchorId="09CE0D36" wp14:editId="177709F8">
+                <wp:simplePos x="0" y="0"/>
+                <wp:positionH relativeFrom="column">
+                  <wp:posOffset>1914525</wp:posOffset>
+                </wp:positionH>
+                <wp:positionV relativeFrom="paragraph">
+                  <wp:posOffset>66040</wp:posOffset>
+                </wp:positionV>
+                <wp:extent cx="179705" cy="45085"/>
+                <wp:effectExtent l="0" t="19050" r="29845" b="31115"/>
+                <wp:wrapTight wrapText="bothSides">
+                  <wp:wrapPolygon edited="0">
+                    <wp:start x="0" y="-9127"/>
+                    <wp:lineTo x="0" y="27380"/>
+                    <wp:lineTo x="22898" y="27380"/>
+                    <wp:lineTo x="22898" y="-9127"/>
+                    <wp:lineTo x="0" y="-9127"/>
+                  </wp:wrapPolygon>
+                </wp:wrapTight>
+                <wp:docPr id="18" name="Arrow: Right 18"/>
+                <wp:cNvGraphicFramePr/>
+                <a:graphic xmlns:a="http://schemas.openxmlformats.org/drawingml/2006/main">
+                  <a:graphicData uri="http://schemas.microsoft.com/office/word/2010/wordprocessingShape">
+                    <wps:wsp>
+                      <wps:cNvSpPr/>
+                      <wps:spPr>
+                        <a:xfrm>
+                          <a:off x="0" y="0"/>
+                          <a:ext cx="179705" cy="45085"/>
+                        </a:xfrm>
+                        <a:prstGeom prst="rightArrow">
+                          <a:avLst/>
+                        </a:prstGeom>
+                      </wps:spPr>
+                      <wps:style>
+                        <a:lnRef idx="2">
+                          <a:schemeClr val="accent1">
+                            <a:shade val="50000"/>
+                          </a:schemeClr>
+                        </a:lnRef>
+                        <a:fillRef idx="1">
+                          <a:schemeClr val="accent1"/>
+                        </a:fillRef>
+                        <a:effectRef idx="0">
+                          <a:schemeClr val="accent1"/>
+                        </a:effectRef>
+                        <a:fontRef idx="minor">
+                          <a:schemeClr val="lt1"/>
+                        </a:fontRef>
+                      </wps:style>
+                      <wps:bodyPr rot="0" spcFirstLastPara="0" vertOverflow="overflow" horzOverflow="overflow" vert="horz" wrap="square" lIns="91440" tIns="45720" rIns="91440" bIns="45720" numCol="1" spcCol="0" rtlCol="0" fromWordArt="0" anchor="ctr" anchorCtr="0" forceAA="0" compatLnSpc="1">
+                        <a:prstTxWarp prst="textNoShape">
+                          <a:avLst/>
+                        </a:prstTxWarp>
+                        <a:noAutofit/>
+                      </wps:bodyPr>
+                    </wps:wsp>
+                  </a:graphicData>
+                </a:graphic>
+              </wp:anchor>
+            </w:drawing>
+          </mc:Choice>
+          <mc:Fallback>
+            <w:pict>
+              <v:shape w14:anchorId="1E55F56C" id="Arrow: Right 18" o:spid="_x0000_s1026" type="#_x0000_t13" style="position:absolute;margin-left:150.75pt;margin-top:5.2pt;width:14.15pt;height:3.55pt;z-index:-251630592;visibility:visible;mso-wrap-style:square;mso-wrap-distance-left:9pt;mso-wrap-distance-top:0;mso-wrap-distance-right:9pt;mso-wrap-distance-bottom:0;mso-position-horizontal:absolute;mso-position-horizontal-relative:text;mso-position-vertical:absolute;mso-position-vertical-relative:text;v-text-anchor:middle" o:gfxdata="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" adj="18890" fillcolor="#4472c4 [3204]" strokecolor="#1f3763 [1604]" strokeweight="1pt">
+                <w10:wrap type="tight"/>
+              </v:shape>
+            </w:pict>
+          </mc:Fallback>
+        </mc:AlternateContent>
+      </w:r>
+      <w:r>
+        <w:t>Double Measurement Single Requirement</w:t>
+      </w:r>
+    </w:p>
+    <w:p>
+      <w:pPr>
+        <w:pStyle w:val="ListParagraph"/>
+        <w:numPr>
+          <w:ilvl w:val="0"/>
+          <w:numId w:val="7"/>
+        </w:numPr>
+      </w:pPr>
+    </w:p>
+    <w:p>
+      <w:pPr>
+        <w:pStyle w:val="Heading3"/>
+        <w:spacing w:line="360" w:lineRule="auto"/>
+      </w:pPr>
+      <w:r>
+        <w:rPr>
+          <w:noProof/>
+        </w:rPr>
+        <mc:AlternateContent>
+          <mc:Choice Requires="wps">
+            <w:drawing>
+              <wp:anchor distT="0" distB="0" distL="114300" distR="114300" simplePos="0" relativeHeight="251687936" behindDoc="1" locked="0" layoutInCell="1" allowOverlap="1" wp14:anchorId="6CA47C71" wp14:editId="1FC8BBF9">
+                <wp:simplePos x="0" y="0"/>
+                <wp:positionH relativeFrom="column">
+                  <wp:posOffset>1914525</wp:posOffset>
+                </wp:positionH>
+                <wp:positionV relativeFrom="paragraph">
+                  <wp:posOffset>76200</wp:posOffset>
+                </wp:positionV>
+                <wp:extent cx="179705" cy="45085"/>
+                <wp:effectExtent l="0" t="19050" r="29845" b="31115"/>
+                <wp:wrapTight wrapText="bothSides">
+                  <wp:wrapPolygon edited="0">
+                    <wp:start x="0" y="-9127"/>
+                    <wp:lineTo x="0" y="27380"/>
+                    <wp:lineTo x="22898" y="27380"/>
+                    <wp:lineTo x="22898" y="-9127"/>
+                    <wp:lineTo x="0" y="-9127"/>
+                  </wp:wrapPolygon>
+                </wp:wrapTight>
+                <wp:docPr id="19" name="Arrow: Right 19"/>
+                <wp:cNvGraphicFramePr/>
+                <a:graphic xmlns:a="http://schemas.openxmlformats.org/drawingml/2006/main">
+                  <a:graphicData uri="http://schemas.microsoft.com/office/word/2010/wordprocessingShape">
+                    <wps:wsp>
+                      <wps:cNvSpPr/>
+                      <wps:spPr>
+                        <a:xfrm>
+                          <a:off x="0" y="0"/>
+                          <a:ext cx="179705" cy="45085"/>
+                        </a:xfrm>
+                        <a:prstGeom prst="rightArrow">
+                          <a:avLst/>
+                        </a:prstGeom>
+                      </wps:spPr>
+                      <wps:style>
+                        <a:lnRef idx="2">
+                          <a:schemeClr val="accent1">
+                            <a:shade val="50000"/>
+                          </a:schemeClr>
+                        </a:lnRef>
+                        <a:fillRef idx="1">
+                          <a:schemeClr val="accent1"/>
+                        </a:fillRef>
+                        <a:effectRef idx="0">
+                          <a:schemeClr val="accent1"/>
+                        </a:effectRef>
+                        <a:fontRef idx="minor">
+                          <a:schemeClr val="lt1"/>
+                        </a:fontRef>
+                      </wps:style>
+                      <wps:bodyPr rot="0" spcFirstLastPara="0" vertOverflow="overflow" horzOverflow="overflow" vert="horz" wrap="square" lIns="91440" tIns="45720" rIns="91440" bIns="45720" numCol="1" spcCol="0" rtlCol="0" fromWordArt="0" anchor="ctr" anchorCtr="0" forceAA="0" compatLnSpc="1">
+                        <a:prstTxWarp prst="textNoShape">
+                          <a:avLst/>
+                        </a:prstTxWarp>
+                        <a:noAutofit/>
+                      </wps:bodyPr>
+                    </wps:wsp>
+                  </a:graphicData>
+                </a:graphic>
+              </wp:anchor>
+            </w:drawing>
+          </mc:Choice>
+          <mc:Fallback>
+            <w:pict>
+              <v:shape w14:anchorId="249D504A" id="Arrow: Right 19" o:spid="_x0000_s1026" type="#_x0000_t13" style="position:absolute;margin-left:150.75pt;margin-top:6pt;width:14.15pt;height:3.55pt;z-index:-251628544;visibility:visible;mso-wrap-style:square;mso-wrap-distance-left:9pt;mso-wrap-distance-top:0;mso-wrap-distance-right:9pt;mso-wrap-distance-bottom:0;mso-position-horizontal:absolute;mso-position-horizontal-relative:text;mso-position-vertical:absolute;mso-position-vertical-relative:text;v-text-anchor:middle" o:gfxdata="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" adj="18890" fillcolor="#4472c4 [3204]" strokecolor="#1f3763 [1604]" strokeweight="1pt">
+                <w10:wrap type="tight"/>
+              </v:shape>
+            </w:pict>
+          </mc:Fallback>
+        </mc:AlternateContent>
+      </w:r>
+      <w:r>
+        <w:t>Double Measurement Double Requirement</w:t>
+      </w:r>
+    </w:p>
+    <w:p>
+      <w:pPr>
+        <w:pStyle w:val="ListParagraph"/>
+        <w:numPr>
+          <w:ilvl w:val="0"/>
+          <w:numId w:val="7"/>
+        </w:numPr>
+      </w:pPr>
+    </w:p>
+    <w:p>
+      <w:pPr>
+        <w:pStyle w:val="Heading3"/>
+        <w:spacing w:line="360" w:lineRule="auto"/>
+      </w:pPr>
+      <w:r>
+        <w:t>Structure Requirement</w:t>
+      </w:r>
+    </w:p>
+    <w:p>
+      <w:pPr>
+        <w:pStyle w:val="ListParagraph"/>
+        <w:numPr>
+          <w:ilvl w:val="0"/>
+          <w:numId w:val="7"/>
+        </w:numPr>
+      </w:pPr>
+    </w:p>
+    <w:p>
+      <w:pPr>
+        <w:pStyle w:val="Heading3"/>
+        <w:spacing w:line="360" w:lineRule="auto"/>
+      </w:pPr>
+      <w:r>
+        <w:t>Double Column Requirement</w:t>
+      </w:r>
+    </w:p>
+    <w:p>
+      <w:pPr>
+        <w:pStyle w:val="ListParagraph"/>
+        <w:numPr>
+          <w:ilvl w:val="0"/>
+          <w:numId w:val="7"/>
+        </w:numPr>
+      </w:pPr>
+    </w:p>
+    <w:p>
+      <w:pPr>
+        <w:pStyle w:val="Heading3"/>
+        <w:spacing w:line="360" w:lineRule="auto"/>
+      </w:pPr>
+      <w:r>
+        <w:t>Auto-Fill Requirements</w:t>
+      </w:r>
+    </w:p>
+    <w:p>
+      <w:pPr>
+        <w:pStyle w:val="ListParagraph"/>
+        <w:numPr>
+          <w:ilvl w:val="0"/>
+          <w:numId w:val="7"/>
+        </w:numPr>
+      </w:pPr>
+    </w:p>
+    <w:p>
+      <w:pPr>
+        <w:pStyle w:val="Heading2"/>
+        <w:spacing w:line="360" w:lineRule="auto"/>
+        <w:rPr>
+          <w:sz w:val="28"/>
+          <w:szCs w:val="28"/>
+        </w:rPr>
+      </w:pPr>
+      <w:bookmarkStart w:id="24" w:name="_Toc62213860"/>
+      <w:r>
+        <w:rPr>
+          <w:sz w:val="28"/>
+          <w:szCs w:val="28"/>
+        </w:rPr>
+        <w:t>Remarks</w:t>
+      </w:r>
+      <w:bookmarkEnd w:id="24"/>
+    </w:p>
+    <w:p>
+      <w:pPr>
+        <w:pStyle w:val="ListParagraph"/>
+        <w:numPr>
+          <w:ilvl w:val="0"/>
+          <w:numId w:val="7"/>
+        </w:numPr>
+      </w:pPr>
+      <w:r>
+        <w:t>The Remarks section contains add/remove buttons, a search icon, and however many needed fields for entering the remarks (none initially).</w:t>
+      </w:r>
+    </w:p>
+    <w:p>
+      <w:pPr>
+        <w:pStyle w:val="ListParagraph"/>
+        <w:numPr>
+          <w:ilvl w:val="0"/>
+          <w:numId w:val="7"/>
+        </w:numPr>
+      </w:pPr>
+      <w:r>
         <w:t>To add a remark to the current job, the add button will create an empty textbox</w:t>
       </w:r>
       <w:r>
@@ -6547,7 +7332,7 @@
           <w:szCs w:val="36"/>
         </w:rPr>
       </w:pPr>
-      <w:bookmarkStart w:id="24" w:name="_Toc62213281"/>
+      <w:bookmarkStart w:id="25" w:name="_Toc62213861"/>
       <w:r>
         <w:rPr>
           <w:sz w:val="36"/>
@@ -6556,7 +7341,7 @@
         <w:lastRenderedPageBreak/>
         <w:t>Separate Windows</w:t>
       </w:r>
-      <w:bookmarkEnd w:id="24"/>
+      <w:bookmarkEnd w:id="25"/>
     </w:p>
     <w:p>
       <w:pPr>
@@ -6567,7 +7352,7 @@
           <w:szCs w:val="28"/>
         </w:rPr>
       </w:pPr>
-      <w:bookmarkStart w:id="25" w:name="_Toc62213282"/>
+      <w:bookmarkStart w:id="26" w:name="_Toc62213862"/>
       <w:r>
         <w:rPr>
           <w:sz w:val="28"/>
@@ -6575,7 +7360,7 @@
         </w:rPr>
         <w:t>Open Job</w:t>
       </w:r>
-      <w:bookmarkEnd w:id="25"/>
+      <w:bookmarkEnd w:id="26"/>
     </w:p>
     <w:p>
       <w:pPr>
@@ -6586,7 +7371,7 @@
           <w:szCs w:val="28"/>
         </w:rPr>
       </w:pPr>
-      <w:bookmarkStart w:id="26" w:name="_Toc62213283"/>
+      <w:bookmarkStart w:id="27" w:name="_Toc62213863"/>
       <w:r>
         <w:rPr>
           <w:sz w:val="28"/>
@@ -6594,7 +7379,7 @@
         </w:rPr>
         <w:t>Edit Remarks Document</w:t>
       </w:r>
-      <w:bookmarkEnd w:id="26"/>
+      <w:bookmarkEnd w:id="27"/>
     </w:p>
     <w:p>
       <w:pPr>
@@ -6605,7 +7390,7 @@
           <w:szCs w:val="28"/>
         </w:rPr>
       </w:pPr>
-      <w:bookmarkStart w:id="27" w:name="_Toc62213284"/>
+      <w:bookmarkStart w:id="28" w:name="_Toc62213864"/>
       <w:r>
         <w:rPr>
           <w:sz w:val="28"/>
@@ -6613,7 +7398,7 @@
         </w:rPr>
         <w:t>Edit Specification Requirements</w:t>
       </w:r>
-      <w:bookmarkEnd w:id="27"/>
+      <w:bookmarkEnd w:id="28"/>
     </w:p>
     <w:p>
       <w:pPr>
@@ -6624,7 +7409,7 @@
           <w:szCs w:val="28"/>
         </w:rPr>
       </w:pPr>
-      <w:bookmarkStart w:id="28" w:name="_Toc62213285"/>
+      <w:bookmarkStart w:id="29" w:name="_Toc62213865"/>
       <w:r>
         <w:rPr>
           <w:sz w:val="28"/>
@@ -6632,7 +7417,7 @@
         </w:rPr>
         <w:t>Test Report Structure</w:t>
       </w:r>
-      <w:bookmarkEnd w:id="28"/>
+      <w:bookmarkEnd w:id="29"/>
     </w:p>
     <w:p>
       <w:pPr>
@@ -6643,7 +7428,7 @@
           <w:szCs w:val="28"/>
         </w:rPr>
       </w:pPr>
-      <w:bookmarkStart w:id="29" w:name="_Toc62213286"/>
+      <w:bookmarkStart w:id="30" w:name="_Toc62213866"/>
       <w:r>
         <w:rPr>
           <w:sz w:val="28"/>
@@ -6651,7 +7436,7 @@
         </w:rPr>
         <w:t>Measurement Zoom</w:t>
       </w:r>
-      <w:bookmarkEnd w:id="29"/>
+      <w:bookmarkEnd w:id="30"/>
     </w:p>
     <w:p>
       <w:pPr>
@@ -6662,7 +7447,7 @@
           <w:szCs w:val="28"/>
         </w:rPr>
       </w:pPr>
-      <w:bookmarkStart w:id="30" w:name="_Toc62213287"/>
+      <w:bookmarkStart w:id="31" w:name="_Toc62213867"/>
       <w:r>
         <w:rPr>
           <w:sz w:val="28"/>
@@ -6670,17 +7455,17 @@
         </w:rPr>
         <w:t>Requirement Structure</w:t>
       </w:r>
-      <w:bookmarkEnd w:id="30"/>
+      <w:bookmarkEnd w:id="31"/>
     </w:p>
     <w:p>
       <w:pPr>
         <w:pStyle w:val="Heading2"/>
       </w:pPr>
-      <w:bookmarkStart w:id="31" w:name="_Toc62213288"/>
+      <w:bookmarkStart w:id="32" w:name="_Toc62213868"/>
       <w:r>
         <w:t>Remarks Document</w:t>
       </w:r>
-      <w:bookmarkEnd w:id="31"/>
+      <w:bookmarkEnd w:id="32"/>
     </w:p>
     <w:sectPr>
       <w:footerReference w:type="default" r:id="rId19"/>
@@ -7029,7 +7814,7 @@
   <w:abstractNum w:abstractNumId="2" w15:restartNumberingAfterBreak="0">
     <w:nsid w:val="2E8B45F7"/>
     <w:multiLevelType w:val="hybridMultilevel"/>
-    <w:tmpl w:val="63B6C044"/>
+    <w:tmpl w:val="CC124A74"/>
     <w:lvl w:ilvl="0" w:tplc="04090001">
       <w:start w:val="1"/>
       <w:numFmt w:val="bullet"/>
@@ -8810,7 +9595,6 @@
   <w:style w:type="character" w:default="1" w:styleId="DefaultParagraphFont">
     <w:name w:val="Default Paragraph Font"/>
     <w:uiPriority w:val="1"/>
-    <w:semiHidden/>
     <w:unhideWhenUsed/>
   </w:style>
   <w:style w:type="table" w:default="1" w:styleId="TableNormal">

</xml_diff>

<commit_message>
Adds info to general req section
</commit_message>
<xml_diff>
--- a/PTL-Digital-Datasheet-Documentation.docx
+++ b/PTL-Digital-Datasheet-Documentation.docx
@@ -6748,7 +6748,13 @@
         </w:numPr>
       </w:pPr>
       <w:r>
-        <w:t xml:space="preserve">To register a pass/fail with the associated measurement, assuming one measurement and one requirement initially, the requirement must have at least one decimal number (less than 1) and either a ‘min’ or a ‘max’ </w:t>
+        <w:t xml:space="preserve">To </w:t>
+      </w:r>
+      <w:r>
+        <w:t xml:space="preserve">be able to </w:t>
+      </w:r>
+      <w:r>
+        <w:t xml:space="preserve">register a pass/fail with the associated measurement, the requirement must have at least one decimal number (less than 1) and either a ‘min’ or a ‘max’ </w:t>
       </w:r>
       <w:r>
         <w:t>to make</w:t>
@@ -6756,17 +6762,55 @@
       <w:r>
         <w:t xml:space="preserve"> the correct comparison to the measurement.</w:t>
       </w:r>
+    </w:p>
+    <w:p>
+      <w:pPr>
+        <w:pStyle w:val="ListParagraph"/>
+        <w:numPr>
+          <w:ilvl w:val="0"/>
+          <w:numId w:val="7"/>
+        </w:numPr>
+      </w:pPr>
+      <w:r>
+        <w:t xml:space="preserve">When needing additional requirements within the same textbox, </w:t>
+      </w:r>
+      <w:r>
+        <w:t>use the ‘Enter’ key to separate requirements.</w:t>
+      </w:r>
+    </w:p>
+    <w:p>
+      <w:pPr>
+        <w:pStyle w:val="ListParagraph"/>
+        <w:numPr>
+          <w:ilvl w:val="1"/>
+          <w:numId w:val="7"/>
+        </w:numPr>
+      </w:pPr>
+      <w:r>
+        <w:t xml:space="preserve">NOTE: Do not use the ‘Enter’ key to simply move </w:t>
+      </w:r>
+      <w:ins w:id="23" w:author="Nicholas Brodsky" w:date="2021-01-22T15:47:00Z">
+        <w:r>
+          <w:t>to the next line. Any text on a new line will be treated as an individual</w:t>
+        </w:r>
+      </w:ins>
+      <w:ins w:id="24" w:author="Nicholas Brodsky" w:date="2021-01-22T15:48:00Z">
+        <w:r>
+          <w:t xml:space="preserve"> requirement.</w:t>
+        </w:r>
+      </w:ins>
     </w:p>
     <w:p>
       <w:pPr>
         <w:pStyle w:val="Heading3"/>
         <w:spacing w:line="360" w:lineRule="auto"/>
       </w:pPr>
-      <w:bookmarkStart w:id="23" w:name="_Toc62213859"/>
+      <w:bookmarkStart w:id="25" w:name="_Toc62213859"/>
       <w:r>
         <w:rPr>
           <w:noProof/>
         </w:rPr>
+        <w:lastRenderedPageBreak/>
         <mc:AlternateContent>
           <mc:Choice Requires="wps">
             <w:drawing>
@@ -6834,7 +6878,7 @@
           </mc:Choice>
           <mc:Fallback>
             <w:pict>
-              <v:shapetype w14:anchorId="17529EFD" id="_x0000_t13" coordsize="21600,21600" o:spt="13" adj="16200,5400" path="m@0,l@0@1,0@1,0@2@0@2@0,21600,21600,10800xe">
+              <v:shapetype w14:anchorId="7C7DFEA9" id="_x0000_t13" coordsize="21600,21600" o:spt="13" adj="16200,5400" path="m@0,l@0@1,0@1,0@2@0@2@0,21600,21600,10800xe">
                 <v:stroke joinstyle="miter"/>
                 <v:formulas>
                   <v:f eqn="val #0"/>
@@ -6860,7 +6904,7 @@
       <w:r>
         <w:t>Single Measurement Single Requirement</w:t>
       </w:r>
-      <w:bookmarkEnd w:id="23"/>
+      <w:bookmarkEnd w:id="25"/>
     </w:p>
     <w:p>
       <w:pPr>
@@ -6870,6 +6914,21 @@
           <w:numId w:val="7"/>
         </w:numPr>
       </w:pPr>
+      <w:r>
+        <w:t>With one measurement and one requirement</w:t>
+      </w:r>
+      <w:r>
+        <w:t xml:space="preserve">, the measurement will be </w:t>
+      </w:r>
+      <w:r>
+        <w:t>evaluated</w:t>
+      </w:r>
+      <w:r>
+        <w:t xml:space="preserve"> to the requirement in the same column</w:t>
+      </w:r>
+      <w:r>
+        <w:t xml:space="preserve"> based on the decimal value and min or max setting.</w:t>
+      </w:r>
     </w:p>
     <w:p>
       <w:pPr>
@@ -6947,7 +7006,7 @@
           </mc:Choice>
           <mc:Fallback>
             <w:pict>
-              <v:shape w14:anchorId="5DF97EE7" id="Arrow: Right 17" o:spid="_x0000_s1026" type="#_x0000_t13" style="position:absolute;margin-left:144.75pt;margin-top:5.2pt;width:14.15pt;height:3.55pt;z-index:-251632640;visibility:visible;mso-wrap-style:square;mso-wrap-distance-left:9pt;mso-wrap-distance-top:0;mso-wrap-distance-right:9pt;mso-wrap-distance-bottom:0;mso-position-horizontal:absolute;mso-position-horizontal-relative:text;mso-position-vertical:absolute;mso-position-vertical-relative:text;v-text-anchor:middle" o:gfxdata="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" adj="18890" fillcolor="#4472c4 [3204]" strokecolor="#1f3763 [1604]" strokeweight="1pt">
+              <v:shape w14:anchorId="160C0E65" id="Arrow: Right 17" o:spid="_x0000_s1026" type="#_x0000_t13" style="position:absolute;margin-left:144.75pt;margin-top:5.2pt;width:14.15pt;height:3.55pt;z-index:-251632640;visibility:visible;mso-wrap-style:square;mso-wrap-distance-left:9pt;mso-wrap-distance-top:0;mso-wrap-distance-right:9pt;mso-wrap-distance-bottom:0;mso-position-horizontal:absolute;mso-position-horizontal-relative:text;mso-position-vertical:absolute;mso-position-vertical-relative:text;v-text-anchor:middle" o:gfxdata="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" adj="18890" fillcolor="#4472c4 [3204]" strokecolor="#1f3763 [1604]" strokeweight="1pt">
                 <w10:wrap type="tight"/>
               </v:shape>
             </w:pict>
@@ -6966,6 +7025,18 @@
           <w:numId w:val="7"/>
         </w:numPr>
       </w:pPr>
+      <w:r>
+        <w:t>With one measurement and two requirements, the measurement will be evaluated to each requirement individually.</w:t>
+      </w:r>
+    </w:p>
+    <w:p>
+      <w:pPr>
+        <w:pStyle w:val="ListParagraph"/>
+        <w:numPr>
+          <w:ilvl w:val="1"/>
+          <w:numId w:val="7"/>
+        </w:numPr>
+      </w:pPr>
     </w:p>
     <w:p>
       <w:pPr>
@@ -6976,7 +7047,6 @@
         <w:rPr>
           <w:noProof/>
         </w:rPr>
-        <w:lastRenderedPageBreak/>
         <mc:AlternateContent>
           <mc:Choice Requires="wps">
             <w:drawing>
@@ -7044,7 +7114,7 @@
           </mc:Choice>
           <mc:Fallback>
             <w:pict>
-              <v:shape w14:anchorId="1E55F56C" id="Arrow: Right 18" o:spid="_x0000_s1026" type="#_x0000_t13" style="position:absolute;margin-left:150.75pt;margin-top:5.2pt;width:14.15pt;height:3.55pt;z-index:-251630592;visibility:visible;mso-wrap-style:square;mso-wrap-distance-left:9pt;mso-wrap-distance-top:0;mso-wrap-distance-right:9pt;mso-wrap-distance-bottom:0;mso-position-horizontal:absolute;mso-position-horizontal-relative:text;mso-position-vertical:absolute;mso-position-vertical-relative:text;v-text-anchor:middle" o:gfxdata="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" adj="18890" fillcolor="#4472c4 [3204]" strokecolor="#1f3763 [1604]" strokeweight="1pt">
+              <v:shape w14:anchorId="1BC2A74B" id="Arrow: Right 18" o:spid="_x0000_s1026" type="#_x0000_t13" style="position:absolute;margin-left:150.75pt;margin-top:5.2pt;width:14.15pt;height:3.55pt;z-index:-251630592;visibility:visible;mso-wrap-style:square;mso-wrap-distance-left:9pt;mso-wrap-distance-top:0;mso-wrap-distance-right:9pt;mso-wrap-distance-bottom:0;mso-position-horizontal:absolute;mso-position-horizontal-relative:text;mso-position-vertical:absolute;mso-position-vertical-relative:text;v-text-anchor:middle" o:gfxdata="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" adj="18890" fillcolor="#4472c4 [3204]" strokecolor="#1f3763 [1604]" strokeweight="1pt">
                 <w10:wrap type="tight"/>
               </v:shape>
             </w:pict>
@@ -7140,7 +7210,7 @@
           </mc:Choice>
           <mc:Fallback>
             <w:pict>
-              <v:shape w14:anchorId="249D504A" id="Arrow: Right 19" o:spid="_x0000_s1026" type="#_x0000_t13" style="position:absolute;margin-left:150.75pt;margin-top:6pt;width:14.15pt;height:3.55pt;z-index:-251628544;visibility:visible;mso-wrap-style:square;mso-wrap-distance-left:9pt;mso-wrap-distance-top:0;mso-wrap-distance-right:9pt;mso-wrap-distance-bottom:0;mso-position-horizontal:absolute;mso-position-horizontal-relative:text;mso-position-vertical:absolute;mso-position-vertical-relative:text;v-text-anchor:middle" o:gfxdata="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" adj="18890" fillcolor="#4472c4 [3204]" strokecolor="#1f3763 [1604]" strokeweight="1pt">
+              <v:shape w14:anchorId="0629E958" id="Arrow: Right 19" o:spid="_x0000_s1026" type="#_x0000_t13" style="position:absolute;margin-left:150.75pt;margin-top:6pt;width:14.15pt;height:3.55pt;z-index:-251628544;visibility:visible;mso-wrap-style:square;mso-wrap-distance-left:9pt;mso-wrap-distance-top:0;mso-wrap-distance-right:9pt;mso-wrap-distance-bottom:0;mso-position-horizontal:absolute;mso-position-horizontal-relative:text;mso-position-vertical:absolute;mso-position-vertical-relative:text;v-text-anchor:middle" o:gfxdata="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" adj="18890" fillcolor="#4472c4 [3204]" strokecolor="#1f3763 [1604]" strokeweight="1pt">
                 <w10:wrap type="tight"/>
               </v:shape>
             </w:pict>
@@ -7223,7 +7293,7 @@
           <w:szCs w:val="28"/>
         </w:rPr>
       </w:pPr>
-      <w:bookmarkStart w:id="24" w:name="_Toc62213860"/>
+      <w:bookmarkStart w:id="26" w:name="_Toc62213860"/>
       <w:r>
         <w:rPr>
           <w:sz w:val="28"/>
@@ -7231,7 +7301,7 @@
         </w:rPr>
         <w:t>Remarks</w:t>
       </w:r>
-      <w:bookmarkEnd w:id="24"/>
+      <w:bookmarkEnd w:id="26"/>
     </w:p>
     <w:p>
       <w:pPr>
@@ -7332,7 +7402,7 @@
           <w:szCs w:val="36"/>
         </w:rPr>
       </w:pPr>
-      <w:bookmarkStart w:id="25" w:name="_Toc62213861"/>
+      <w:bookmarkStart w:id="27" w:name="_Toc62213861"/>
       <w:r>
         <w:rPr>
           <w:sz w:val="36"/>
@@ -7341,7 +7411,7 @@
         <w:lastRenderedPageBreak/>
         <w:t>Separate Windows</w:t>
       </w:r>
-      <w:bookmarkEnd w:id="25"/>
+      <w:bookmarkEnd w:id="27"/>
     </w:p>
     <w:p>
       <w:pPr>
@@ -7352,7 +7422,7 @@
           <w:szCs w:val="28"/>
         </w:rPr>
       </w:pPr>
-      <w:bookmarkStart w:id="26" w:name="_Toc62213862"/>
+      <w:bookmarkStart w:id="28" w:name="_Toc62213862"/>
       <w:r>
         <w:rPr>
           <w:sz w:val="28"/>
@@ -7360,7 +7430,7 @@
         </w:rPr>
         <w:t>Open Job</w:t>
       </w:r>
-      <w:bookmarkEnd w:id="26"/>
+      <w:bookmarkEnd w:id="28"/>
     </w:p>
     <w:p>
       <w:pPr>
@@ -7371,7 +7441,7 @@
           <w:szCs w:val="28"/>
         </w:rPr>
       </w:pPr>
-      <w:bookmarkStart w:id="27" w:name="_Toc62213863"/>
+      <w:bookmarkStart w:id="29" w:name="_Toc62213863"/>
       <w:r>
         <w:rPr>
           <w:sz w:val="28"/>
@@ -7379,7 +7449,7 @@
         </w:rPr>
         <w:t>Edit Remarks Document</w:t>
       </w:r>
-      <w:bookmarkEnd w:id="27"/>
+      <w:bookmarkEnd w:id="29"/>
     </w:p>
     <w:p>
       <w:pPr>
@@ -7390,7 +7460,7 @@
           <w:szCs w:val="28"/>
         </w:rPr>
       </w:pPr>
-      <w:bookmarkStart w:id="28" w:name="_Toc62213864"/>
+      <w:bookmarkStart w:id="30" w:name="_Toc62213864"/>
       <w:r>
         <w:rPr>
           <w:sz w:val="28"/>
@@ -7398,7 +7468,7 @@
         </w:rPr>
         <w:t>Edit Specification Requirements</w:t>
       </w:r>
-      <w:bookmarkEnd w:id="28"/>
+      <w:bookmarkEnd w:id="30"/>
     </w:p>
     <w:p>
       <w:pPr>
@@ -7409,7 +7479,7 @@
           <w:szCs w:val="28"/>
         </w:rPr>
       </w:pPr>
-      <w:bookmarkStart w:id="29" w:name="_Toc62213865"/>
+      <w:bookmarkStart w:id="31" w:name="_Toc62213865"/>
       <w:r>
         <w:rPr>
           <w:sz w:val="28"/>
@@ -7417,7 +7487,7 @@
         </w:rPr>
         <w:t>Test Report Structure</w:t>
       </w:r>
-      <w:bookmarkEnd w:id="29"/>
+      <w:bookmarkEnd w:id="31"/>
     </w:p>
     <w:p>
       <w:pPr>
@@ -7428,7 +7498,7 @@
           <w:szCs w:val="28"/>
         </w:rPr>
       </w:pPr>
-      <w:bookmarkStart w:id="30" w:name="_Toc62213866"/>
+      <w:bookmarkStart w:id="32" w:name="_Toc62213866"/>
       <w:r>
         <w:rPr>
           <w:sz w:val="28"/>
@@ -7436,7 +7506,7 @@
         </w:rPr>
         <w:t>Measurement Zoom</w:t>
       </w:r>
-      <w:bookmarkEnd w:id="30"/>
+      <w:bookmarkEnd w:id="32"/>
     </w:p>
     <w:p>
       <w:pPr>
@@ -7447,7 +7517,7 @@
           <w:szCs w:val="28"/>
         </w:rPr>
       </w:pPr>
-      <w:bookmarkStart w:id="31" w:name="_Toc62213867"/>
+      <w:bookmarkStart w:id="33" w:name="_Toc62213867"/>
       <w:r>
         <w:rPr>
           <w:sz w:val="28"/>
@@ -7455,17 +7525,17 @@
         </w:rPr>
         <w:t>Requirement Structure</w:t>
       </w:r>
-      <w:bookmarkEnd w:id="31"/>
+      <w:bookmarkEnd w:id="33"/>
     </w:p>
     <w:p>
       <w:pPr>
         <w:pStyle w:val="Heading2"/>
       </w:pPr>
-      <w:bookmarkStart w:id="32" w:name="_Toc62213868"/>
+      <w:bookmarkStart w:id="34" w:name="_Toc62213868"/>
       <w:r>
         <w:t>Remarks Document</w:t>
       </w:r>
-      <w:bookmarkEnd w:id="32"/>
+      <w:bookmarkEnd w:id="34"/>
     </w:p>
     <w:sectPr>
       <w:footerReference w:type="default" r:id="rId19"/>
@@ -8956,6 +9026,14 @@
     <w:abstractNumId w:val="5"/>
   </w:num>
 </w:numbering>
+</file>
+
+<file path=word/people.xml><?xml version="1.0" encoding="utf-8"?>
+<w15:people xmlns:wpc="http://schemas.microsoft.com/office/word/2010/wordprocessingCanvas" xmlns:cx="http://schemas.microsoft.com/office/drawing/2014/chartex" xmlns:cx1="http://schemas.microsoft.com/office/drawing/2015/9/8/chartex" xmlns:cx2="http://schemas.microsoft.com/office/drawing/2015/10/21/chartex" xmlns:cx3="http://schemas.microsoft.com/office/drawing/2016/5/9/chartex" xmlns:cx4="http://schemas.microsoft.com/office/drawing/2016/5/10/chartex" xmlns:cx5="http://schemas.microsoft.com/office/drawing/2016/5/11/chartex" xmlns:cx6="http://schemas.microsoft.com/office/drawing/2016/5/12/chartex" xmlns:cx7="http://schemas.microsoft.com/office/drawing/2016/5/13/chartex" xmlns:cx8="http://schemas.microsoft.com/office/drawing/2016/5/14/chartex" xmlns:mc="http://schemas.openxmlformats.org/markup-compatibility/2006" xmlns:aink="http://schemas.microsoft.com/office/drawing/2016/ink" xmlns:am3d="http://schemas.microsoft.com/office/drawing/2017/model3d" xmlns:o="urn:schemas-microsoft-com:office:office" xmlns:r="http://schemas.openxmlformats.org/officeDocument/2006/relationships" xmlns:m="http://schemas.openxmlformats.org/officeDocument/2006/math" xmlns:v="urn:schemas-microsoft-com:vml" xmlns:wp14="http://schemas.microsoft.com/office/word/2010/wordprocessingDrawing" xmlns:wp="http://schemas.openxmlformats.org/drawingml/2006/wordprocessingDrawing" xmlns:w10="urn:schemas-microsoft-com:office:word" xmlns:w="http://schemas.openxmlformats.org/wordprocessingml/2006/main" xmlns:w14="http://schemas.microsoft.com/office/word/2010/wordml" xmlns:w15="http://schemas.microsoft.com/office/word/2012/wordml" xmlns:w16cex="http://schemas.microsoft.com/office/word/2018/wordml/cex" xmlns:w16cid="http://schemas.microsoft.com/office/word/2016/wordml/cid" xmlns:w16="http://schemas.microsoft.com/office/word/2018/wordml" xmlns:w16se="http://schemas.microsoft.com/office/word/2015/wordml/symex" xmlns:wpg="http://schemas.microsoft.com/office/word/2010/wordprocessingGroup" xmlns:wpi="http://schemas.microsoft.com/office/word/2010/wordprocessingInk" xmlns:wne="http://schemas.microsoft.com/office/word/2006/wordml" xmlns:wps="http://schemas.microsoft.com/office/word/2010/wordprocessingShape" mc:Ignorable="w14 w15 w16se w16cid w16 w16cex wp14">
+  <w15:person w15:author="Nicholas Brodsky">
+    <w15:presenceInfo w15:providerId="Windows Live" w15:userId="e26ef0e46403a69d"/>
+  </w15:person>
+</w15:people>
 </file>
 
 <file path=word/styles.xml><?xml version="1.0" encoding="utf-8"?>

</xml_diff>

<commit_message>
Adds info for first few requirement sub-sections
</commit_message>
<xml_diff>
--- a/PTL-Digital-Datasheet-Documentation.docx
+++ b/PTL-Digital-Datasheet-Documentation.docx
@@ -6789,23 +6789,22 @@
       <w:r>
         <w:t xml:space="preserve">NOTE: Do not use the ‘Enter’ key to simply move </w:t>
       </w:r>
-      <w:ins w:id="23" w:author="Nicholas Brodsky" w:date="2021-01-22T15:47:00Z">
-        <w:r>
-          <w:t>to the next line. Any text on a new line will be treated as an individual</w:t>
-        </w:r>
-      </w:ins>
-      <w:ins w:id="24" w:author="Nicholas Brodsky" w:date="2021-01-22T15:48:00Z">
-        <w:r>
-          <w:t xml:space="preserve"> requirement.</w:t>
-        </w:r>
-      </w:ins>
+      <w:r>
+        <w:t xml:space="preserve">to the next line. Any text on </w:t>
+      </w:r>
+      <w:r>
+        <w:t>its own</w:t>
+      </w:r>
+      <w:r>
+        <w:t xml:space="preserve"> line will be treated as an individual requirement.</w:t>
+      </w:r>
     </w:p>
     <w:p>
       <w:pPr>
         <w:pStyle w:val="Heading3"/>
         <w:spacing w:line="360" w:lineRule="auto"/>
       </w:pPr>
-      <w:bookmarkStart w:id="25" w:name="_Toc62213859"/>
+      <w:bookmarkStart w:id="23" w:name="_Toc62213859"/>
       <w:r>
         <w:rPr>
           <w:noProof/>
@@ -6878,7 +6877,7 @@
           </mc:Choice>
           <mc:Fallback>
             <w:pict>
-              <v:shapetype w14:anchorId="7C7DFEA9" id="_x0000_t13" coordsize="21600,21600" o:spt="13" adj="16200,5400" path="m@0,l@0@1,0@1,0@2@0@2@0,21600,21600,10800xe">
+              <v:shapetype w14:anchorId="5254D99E" id="_x0000_t13" coordsize="21600,21600" o:spt="13" adj="16200,5400" path="m@0,l@0@1,0@1,0@2@0@2@0,21600,21600,10800xe">
                 <v:stroke joinstyle="miter"/>
                 <v:formulas>
                   <v:f eqn="val #0"/>
@@ -6904,7 +6903,7 @@
       <w:r>
         <w:t>Single Measurement Single Requirement</w:t>
       </w:r>
-      <w:bookmarkEnd w:id="25"/>
+      <w:bookmarkEnd w:id="23"/>
     </w:p>
     <w:p>
       <w:pPr>
@@ -7006,7 +7005,7 @@
           </mc:Choice>
           <mc:Fallback>
             <w:pict>
-              <v:shape w14:anchorId="160C0E65" id="Arrow: Right 17" o:spid="_x0000_s1026" type="#_x0000_t13" style="position:absolute;margin-left:144.75pt;margin-top:5.2pt;width:14.15pt;height:3.55pt;z-index:-251632640;visibility:visible;mso-wrap-style:square;mso-wrap-distance-left:9pt;mso-wrap-distance-top:0;mso-wrap-distance-right:9pt;mso-wrap-distance-bottom:0;mso-position-horizontal:absolute;mso-position-horizontal-relative:text;mso-position-vertical:absolute;mso-position-vertical-relative:text;v-text-anchor:middle" o:gfxdata="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" adj="18890" fillcolor="#4472c4 [3204]" strokecolor="#1f3763 [1604]" strokeweight="1pt">
+              <v:shape w14:anchorId="7CDC11C5" id="Arrow: Right 17" o:spid="_x0000_s1026" type="#_x0000_t13" style="position:absolute;margin-left:144.75pt;margin-top:5.2pt;width:14.15pt;height:3.55pt;z-index:-251632640;visibility:visible;mso-wrap-style:square;mso-wrap-distance-left:9pt;mso-wrap-distance-top:0;mso-wrap-distance-right:9pt;mso-wrap-distance-bottom:0;mso-position-horizontal:absolute;mso-position-horizontal-relative:text;mso-position-vertical:absolute;mso-position-vertical-relative:text;v-text-anchor:middle" o:gfxdata="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" adj="18890" fillcolor="#4472c4 [3204]" strokecolor="#1f3763 [1604]" strokeweight="1pt">
                 <w10:wrap type="tight"/>
               </v:shape>
             </w:pict>
@@ -7026,7 +7025,13 @@
         </w:numPr>
       </w:pPr>
       <w:r>
-        <w:t>With one measurement and two requirements, the measurement will be evaluated to each requirement individually.</w:t>
+        <w:t>With one measurement and two requirements, the measurement will be evaluated to each requirement</w:t>
+      </w:r>
+      <w:r>
+        <w:t xml:space="preserve"> (separated with the ‘Enter’ key)</w:t>
+      </w:r>
+      <w:r>
+        <w:t xml:space="preserve"> individually.</w:t>
       </w:r>
     </w:p>
     <w:p>
@@ -7037,6 +7042,9 @@
           <w:numId w:val="7"/>
         </w:numPr>
       </w:pPr>
+      <w:r>
+        <w:t>If the measurement fails from either requirement it is considered a reject.</w:t>
+      </w:r>
     </w:p>
     <w:p>
       <w:pPr>
@@ -7114,7 +7122,7 @@
           </mc:Choice>
           <mc:Fallback>
             <w:pict>
-              <v:shape w14:anchorId="1BC2A74B" id="Arrow: Right 18" o:spid="_x0000_s1026" type="#_x0000_t13" style="position:absolute;margin-left:150.75pt;margin-top:5.2pt;width:14.15pt;height:3.55pt;z-index:-251630592;visibility:visible;mso-wrap-style:square;mso-wrap-distance-left:9pt;mso-wrap-distance-top:0;mso-wrap-distance-right:9pt;mso-wrap-distance-bottom:0;mso-position-horizontal:absolute;mso-position-horizontal-relative:text;mso-position-vertical:absolute;mso-position-vertical-relative:text;v-text-anchor:middle" o:gfxdata="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" adj="18890" fillcolor="#4472c4 [3204]" strokecolor="#1f3763 [1604]" strokeweight="1pt">
+              <v:shape w14:anchorId="77244D05" id="Arrow: Right 18" o:spid="_x0000_s1026" type="#_x0000_t13" style="position:absolute;margin-left:150.75pt;margin-top:5.2pt;width:14.15pt;height:3.55pt;z-index:-251630592;visibility:visible;mso-wrap-style:square;mso-wrap-distance-left:9pt;mso-wrap-distance-top:0;mso-wrap-distance-right:9pt;mso-wrap-distance-bottom:0;mso-position-horizontal:absolute;mso-position-horizontal-relative:text;mso-position-vertical:absolute;mso-position-vertical-relative:text;v-text-anchor:middle" o:gfxdata="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" adj="18890" fillcolor="#4472c4 [3204]" strokecolor="#1f3763 [1604]" strokeweight="1pt">
                 <w10:wrap type="tight"/>
               </v:shape>
             </w:pict>
@@ -7133,6 +7141,21 @@
           <w:numId w:val="7"/>
         </w:numPr>
       </w:pPr>
+      <w:r>
+        <w:t>Here, both measurements (separated with the ‘Enter’ key) will be evaluated to the requirement.</w:t>
+      </w:r>
+    </w:p>
+    <w:p>
+      <w:pPr>
+        <w:pStyle w:val="ListParagraph"/>
+        <w:numPr>
+          <w:ilvl w:val="1"/>
+          <w:numId w:val="7"/>
+        </w:numPr>
+      </w:pPr>
+      <w:r>
+        <w:t>If either measurement fails it is considered a reject.</w:t>
+      </w:r>
     </w:p>
     <w:p>
       <w:pPr>
@@ -7210,7 +7233,7 @@
           </mc:Choice>
           <mc:Fallback>
             <w:pict>
-              <v:shape w14:anchorId="0629E958" id="Arrow: Right 19" o:spid="_x0000_s1026" type="#_x0000_t13" style="position:absolute;margin-left:150.75pt;margin-top:6pt;width:14.15pt;height:3.55pt;z-index:-251628544;visibility:visible;mso-wrap-style:square;mso-wrap-distance-left:9pt;mso-wrap-distance-top:0;mso-wrap-distance-right:9pt;mso-wrap-distance-bottom:0;mso-position-horizontal:absolute;mso-position-horizontal-relative:text;mso-position-vertical:absolute;mso-position-vertical-relative:text;v-text-anchor:middle" o:gfxdata="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" adj="18890" fillcolor="#4472c4 [3204]" strokecolor="#1f3763 [1604]" strokeweight="1pt">
+              <v:shape w14:anchorId="66BDAE19" id="Arrow: Right 19" o:spid="_x0000_s1026" type="#_x0000_t13" style="position:absolute;margin-left:150.75pt;margin-top:6pt;width:14.15pt;height:3.55pt;z-index:-251628544;visibility:visible;mso-wrap-style:square;mso-wrap-distance-left:9pt;mso-wrap-distance-top:0;mso-wrap-distance-right:9pt;mso-wrap-distance-bottom:0;mso-position-horizontal:absolute;mso-position-horizontal-relative:text;mso-position-vertical:absolute;mso-position-vertical-relative:text;v-text-anchor:middle" o:gfxdata="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" adj="18890" fillcolor="#4472c4 [3204]" strokecolor="#1f3763 [1604]" strokeweight="1pt">
                 <w10:wrap type="tight"/>
               </v:shape>
             </w:pict>
@@ -7229,6 +7252,21 @@
           <w:numId w:val="7"/>
         </w:numPr>
       </w:pPr>
+      <w:r>
+        <w:t>With two measurements and two requirements, each measurement will be evaluated individually to the requirement matching the line the measurement is on.</w:t>
+      </w:r>
+    </w:p>
+    <w:p>
+      <w:pPr>
+        <w:pStyle w:val="ListParagraph"/>
+        <w:numPr>
+          <w:ilvl w:val="1"/>
+          <w:numId w:val="7"/>
+        </w:numPr>
+      </w:pPr>
+      <w:r>
+        <w:t>If either measurement fails it is considered a reject.</w:t>
+      </w:r>
     </w:p>
     <w:p>
       <w:pPr>
@@ -7247,6 +7285,18 @@
           <w:numId w:val="7"/>
         </w:numPr>
       </w:pPr>
+      <w:r>
+        <w:t>For a measurement to be evaluated by the correct requirement based on its hole structure, the requirement(s) must be preceded by the hole structure(s) matching each structure section.</w:t>
+      </w:r>
+    </w:p>
+    <w:p>
+      <w:pPr>
+        <w:pStyle w:val="ListParagraph"/>
+        <w:numPr>
+          <w:ilvl w:val="1"/>
+          <w:numId w:val="7"/>
+        </w:numPr>
+      </w:pPr>
     </w:p>
     <w:p>
       <w:pPr>
@@ -7293,7 +7343,7 @@
           <w:szCs w:val="28"/>
         </w:rPr>
       </w:pPr>
-      <w:bookmarkStart w:id="26" w:name="_Toc62213860"/>
+      <w:bookmarkStart w:id="24" w:name="_Toc62213860"/>
       <w:r>
         <w:rPr>
           <w:sz w:val="28"/>
@@ -7301,7 +7351,7 @@
         </w:rPr>
         <w:t>Remarks</w:t>
       </w:r>
-      <w:bookmarkEnd w:id="26"/>
+      <w:bookmarkEnd w:id="24"/>
     </w:p>
     <w:p>
       <w:pPr>
@@ -7402,7 +7452,7 @@
           <w:szCs w:val="36"/>
         </w:rPr>
       </w:pPr>
-      <w:bookmarkStart w:id="27" w:name="_Toc62213861"/>
+      <w:bookmarkStart w:id="25" w:name="_Toc62213861"/>
       <w:r>
         <w:rPr>
           <w:sz w:val="36"/>
@@ -7411,7 +7461,7 @@
         <w:lastRenderedPageBreak/>
         <w:t>Separate Windows</w:t>
       </w:r>
-      <w:bookmarkEnd w:id="27"/>
+      <w:bookmarkEnd w:id="25"/>
     </w:p>
     <w:p>
       <w:pPr>
@@ -7422,7 +7472,7 @@
           <w:szCs w:val="28"/>
         </w:rPr>
       </w:pPr>
-      <w:bookmarkStart w:id="28" w:name="_Toc62213862"/>
+      <w:bookmarkStart w:id="26" w:name="_Toc62213862"/>
       <w:r>
         <w:rPr>
           <w:sz w:val="28"/>
@@ -7430,7 +7480,7 @@
         </w:rPr>
         <w:t>Open Job</w:t>
       </w:r>
-      <w:bookmarkEnd w:id="28"/>
+      <w:bookmarkEnd w:id="26"/>
     </w:p>
     <w:p>
       <w:pPr>
@@ -7441,7 +7491,7 @@
           <w:szCs w:val="28"/>
         </w:rPr>
       </w:pPr>
-      <w:bookmarkStart w:id="29" w:name="_Toc62213863"/>
+      <w:bookmarkStart w:id="27" w:name="_Toc62213863"/>
       <w:r>
         <w:rPr>
           <w:sz w:val="28"/>
@@ -7449,7 +7499,7 @@
         </w:rPr>
         <w:t>Edit Remarks Document</w:t>
       </w:r>
-      <w:bookmarkEnd w:id="29"/>
+      <w:bookmarkEnd w:id="27"/>
     </w:p>
     <w:p>
       <w:pPr>
@@ -7460,7 +7510,7 @@
           <w:szCs w:val="28"/>
         </w:rPr>
       </w:pPr>
-      <w:bookmarkStart w:id="30" w:name="_Toc62213864"/>
+      <w:bookmarkStart w:id="28" w:name="_Toc62213864"/>
       <w:r>
         <w:rPr>
           <w:sz w:val="28"/>
@@ -7468,7 +7518,7 @@
         </w:rPr>
         <w:t>Edit Specification Requirements</w:t>
       </w:r>
-      <w:bookmarkEnd w:id="30"/>
+      <w:bookmarkEnd w:id="28"/>
     </w:p>
     <w:p>
       <w:pPr>
@@ -7479,7 +7529,7 @@
           <w:szCs w:val="28"/>
         </w:rPr>
       </w:pPr>
-      <w:bookmarkStart w:id="31" w:name="_Toc62213865"/>
+      <w:bookmarkStart w:id="29" w:name="_Toc62213865"/>
       <w:r>
         <w:rPr>
           <w:sz w:val="28"/>
@@ -7487,7 +7537,7 @@
         </w:rPr>
         <w:t>Test Report Structure</w:t>
       </w:r>
-      <w:bookmarkEnd w:id="31"/>
+      <w:bookmarkEnd w:id="29"/>
     </w:p>
     <w:p>
       <w:pPr>
@@ -7498,7 +7548,7 @@
           <w:szCs w:val="28"/>
         </w:rPr>
       </w:pPr>
-      <w:bookmarkStart w:id="32" w:name="_Toc62213866"/>
+      <w:bookmarkStart w:id="30" w:name="_Toc62213866"/>
       <w:r>
         <w:rPr>
           <w:sz w:val="28"/>
@@ -7506,7 +7556,7 @@
         </w:rPr>
         <w:t>Measurement Zoom</w:t>
       </w:r>
-      <w:bookmarkEnd w:id="32"/>
+      <w:bookmarkEnd w:id="30"/>
     </w:p>
     <w:p>
       <w:pPr>
@@ -7517,7 +7567,7 @@
           <w:szCs w:val="28"/>
         </w:rPr>
       </w:pPr>
-      <w:bookmarkStart w:id="33" w:name="_Toc62213867"/>
+      <w:bookmarkStart w:id="31" w:name="_Toc62213867"/>
       <w:r>
         <w:rPr>
           <w:sz w:val="28"/>
@@ -7525,17 +7575,17 @@
         </w:rPr>
         <w:t>Requirement Structure</w:t>
       </w:r>
-      <w:bookmarkEnd w:id="33"/>
+      <w:bookmarkEnd w:id="31"/>
     </w:p>
     <w:p>
       <w:pPr>
         <w:pStyle w:val="Heading2"/>
       </w:pPr>
-      <w:bookmarkStart w:id="34" w:name="_Toc62213868"/>
+      <w:bookmarkStart w:id="32" w:name="_Toc62213868"/>
       <w:r>
         <w:t>Remarks Document</w:t>
       </w:r>
-      <w:bookmarkEnd w:id="34"/>
+      <w:bookmarkEnd w:id="32"/>
     </w:p>
     <w:sectPr>
       <w:footerReference w:type="default" r:id="rId19"/>
@@ -9026,14 +9076,6 @@
     <w:abstractNumId w:val="5"/>
   </w:num>
 </w:numbering>
-</file>
-
-<file path=word/people.xml><?xml version="1.0" encoding="utf-8"?>
-<w15:people xmlns:wpc="http://schemas.microsoft.com/office/word/2010/wordprocessingCanvas" xmlns:cx="http://schemas.microsoft.com/office/drawing/2014/chartex" xmlns:cx1="http://schemas.microsoft.com/office/drawing/2015/9/8/chartex" xmlns:cx2="http://schemas.microsoft.com/office/drawing/2015/10/21/chartex" xmlns:cx3="http://schemas.microsoft.com/office/drawing/2016/5/9/chartex" xmlns:cx4="http://schemas.microsoft.com/office/drawing/2016/5/10/chartex" xmlns:cx5="http://schemas.microsoft.com/office/drawing/2016/5/11/chartex" xmlns:cx6="http://schemas.microsoft.com/office/drawing/2016/5/12/chartex" xmlns:cx7="http://schemas.microsoft.com/office/drawing/2016/5/13/chartex" xmlns:cx8="http://schemas.microsoft.com/office/drawing/2016/5/14/chartex" xmlns:mc="http://schemas.openxmlformats.org/markup-compatibility/2006" xmlns:aink="http://schemas.microsoft.com/office/drawing/2016/ink" xmlns:am3d="http://schemas.microsoft.com/office/drawing/2017/model3d" xmlns:o="urn:schemas-microsoft-com:office:office" xmlns:r="http://schemas.openxmlformats.org/officeDocument/2006/relationships" xmlns:m="http://schemas.openxmlformats.org/officeDocument/2006/math" xmlns:v="urn:schemas-microsoft-com:vml" xmlns:wp14="http://schemas.microsoft.com/office/word/2010/wordprocessingDrawing" xmlns:wp="http://schemas.openxmlformats.org/drawingml/2006/wordprocessingDrawing" xmlns:w10="urn:schemas-microsoft-com:office:word" xmlns:w="http://schemas.openxmlformats.org/wordprocessingml/2006/main" xmlns:w14="http://schemas.microsoft.com/office/word/2010/wordml" xmlns:w15="http://schemas.microsoft.com/office/word/2012/wordml" xmlns:w16cex="http://schemas.microsoft.com/office/word/2018/wordml/cex" xmlns:w16cid="http://schemas.microsoft.com/office/word/2016/wordml/cid" xmlns:w16="http://schemas.microsoft.com/office/word/2018/wordml" xmlns:w16se="http://schemas.microsoft.com/office/word/2015/wordml/symex" xmlns:wpg="http://schemas.microsoft.com/office/word/2010/wordprocessingGroup" xmlns:wpi="http://schemas.microsoft.com/office/word/2010/wordprocessingInk" xmlns:wne="http://schemas.microsoft.com/office/word/2006/wordml" xmlns:wps="http://schemas.microsoft.com/office/word/2010/wordprocessingShape" mc:Ignorable="w14 w15 w16se w16cid w16 w16cex wp14">
-  <w15:person w15:author="Nicholas Brodsky">
-    <w15:presenceInfo w15:providerId="Windows Live" w15:userId="e26ef0e46403a69d"/>
-  </w15:person>
-</w15:people>
 </file>
 
 <file path=word/styles.xml><?xml version="1.0" encoding="utf-8"?>

</xml_diff>

<commit_message>
Adds images and document info for structure requirement section
</commit_message>
<xml_diff>
--- a/PTL-Digital-Datasheet-Documentation.docx
+++ b/PTL-Digital-Datasheet-Documentation.docx
@@ -10,6 +10,7 @@
           <w:docPartUnique/>
         </w:docPartObj>
       </w:sdtPr>
+      <w:sdtEndPr/>
       <w:sdtContent>
         <w:p>
           <w:r>
@@ -356,6 +357,7 @@
                                   <w:dataBinding w:prefixMappings="xmlns:ns0='http://purl.org/dc/elements/1.1/' xmlns:ns1='http://schemas.openxmlformats.org/package/2006/metadata/core-properties' " w:xpath="/ns1:coreProperties[1]/ns0:creator[1]" w:storeItemID="{6C3C8BC8-F283-45AE-878A-BAB7291924A1}"/>
                                   <w:text/>
                                 </w:sdtPr>
+                                <w:sdtEndPr/>
                                 <w:sdtContent>
                                   <w:p>
                                     <w:pPr>
@@ -402,6 +404,7 @@
                                     <w:dataBinding w:prefixMappings="xmlns:ns0='http://schemas.microsoft.com/office/2006/coverPageProps' " w:xpath="/ns0:CoverPageProperties[1]/ns0:CompanyEmail[1]" w:storeItemID="{55AF091B-3C7A-41E3-B477-F2FDAA23CFDA}"/>
                                     <w:text/>
                                   </w:sdtPr>
+                                  <w:sdtEndPr/>
                                   <w:sdtContent>
                                     <w:r>
                                       <w:rPr>
@@ -456,6 +459,7 @@
                             <w:dataBinding w:prefixMappings="xmlns:ns0='http://purl.org/dc/elements/1.1/' xmlns:ns1='http://schemas.openxmlformats.org/package/2006/metadata/core-properties' " w:xpath="/ns1:coreProperties[1]/ns0:creator[1]" w:storeItemID="{6C3C8BC8-F283-45AE-878A-BAB7291924A1}"/>
                             <w:text/>
                           </w:sdtPr>
+                          <w:sdtEndPr/>
                           <w:sdtContent>
                             <w:p>
                               <w:pPr>
@@ -502,6 +506,7 @@
                               <w:dataBinding w:prefixMappings="xmlns:ns0='http://schemas.microsoft.com/office/2006/coverPageProps' " w:xpath="/ns0:CoverPageProperties[1]/ns0:CompanyEmail[1]" w:storeItemID="{55AF091B-3C7A-41E3-B477-F2FDAA23CFDA}"/>
                               <w:text/>
                             </w:sdtPr>
+                            <w:sdtEndPr/>
                             <w:sdtContent>
                               <w:r>
                                 <w:rPr>
@@ -619,6 +624,7 @@
                                   <w:dataBinding w:prefixMappings="xmlns:ns0='http://schemas.microsoft.com/office/2006/coverPageProps' " w:xpath="/ns0:CoverPageProperties[1]/ns0:Abstract[1]" w:storeItemID="{55AF091B-3C7A-41E3-B477-F2FDAA23CFDA}"/>
                                   <w:text w:multiLine="1"/>
                                 </w:sdtPr>
+                                <w:sdtEndPr/>
                                 <w:sdtContent>
                                   <w:p>
                                     <w:pPr>
@@ -709,6 +715,7 @@
                             <w:dataBinding w:prefixMappings="xmlns:ns0='http://schemas.microsoft.com/office/2006/coverPageProps' " w:xpath="/ns0:CoverPageProperties[1]/ns0:Abstract[1]" w:storeItemID="{55AF091B-3C7A-41E3-B477-F2FDAA23CFDA}"/>
                             <w:text w:multiLine="1"/>
                           </w:sdtPr>
+                          <w:sdtEndPr/>
                           <w:sdtContent>
                             <w:p>
                               <w:pPr>
@@ -865,6 +872,7 @@
                                   <w:dataBinding w:prefixMappings="xmlns:ns0='http://purl.org/dc/elements/1.1/' xmlns:ns1='http://schemas.openxmlformats.org/package/2006/metadata/core-properties' " w:xpath="/ns1:coreProperties[1]/ns0:subject[1]" w:storeItemID="{6C3C8BC8-F283-45AE-878A-BAB7291924A1}"/>
                                   <w:text/>
                                 </w:sdtPr>
+                                <w:sdtEndPr/>
                                 <w:sdtContent>
                                   <w:p>
                                     <w:pPr>
@@ -966,6 +974,7 @@
                             <w:dataBinding w:prefixMappings="xmlns:ns0='http://purl.org/dc/elements/1.1/' xmlns:ns1='http://schemas.openxmlformats.org/package/2006/metadata/core-properties' " w:xpath="/ns1:coreProperties[1]/ns0:subject[1]" w:storeItemID="{6C3C8BC8-F283-45AE-878A-BAB7291924A1}"/>
                             <w:text/>
                           </w:sdtPr>
+                          <w:sdtEndPr/>
                           <w:sdtContent>
                             <w:p>
                               <w:pPr>
@@ -4148,10 +4157,7 @@
         <w:t>Opens the “Open Job” window to select desired job to open</w:t>
       </w:r>
       <w:r>
-        <w:t xml:space="preserve"> </w:t>
-      </w:r>
-      <w:r>
-        <w:t xml:space="preserve">(complete information in </w:t>
+        <w:t xml:space="preserve"> (complete information in </w:t>
       </w:r>
       <w:r>
         <w:rPr>
@@ -4473,10 +4479,7 @@
         <w:t>Opens “Edit Specification Requirements” window to update the specification requirements</w:t>
       </w:r>
       <w:r>
-        <w:t xml:space="preserve"> </w:t>
-      </w:r>
-      <w:r>
-        <w:t xml:space="preserve">(complete information in </w:t>
+        <w:t xml:space="preserve"> (complete information in </w:t>
       </w:r>
       <w:r>
         <w:rPr>
@@ -4777,40 +4780,34 @@
         <w:t>If the current job has more than 6 serial numbers or multiple structures, the “Test Report Structure” window will open</w:t>
       </w:r>
       <w:r>
+        <w:t xml:space="preserve"> (complete information in </w:t>
+      </w:r>
+      <w:r>
+        <w:rPr>
+          <w:highlight w:val="yellow"/>
+        </w:rPr>
+        <w:t>4.4</w:t>
+      </w:r>
+      <w:r>
+        <w:rPr>
+          <w:highlight w:val="yellow"/>
+        </w:rPr>
         <w:t xml:space="preserve"> </w:t>
       </w:r>
       <w:r>
-        <w:t xml:space="preserve">(complete information in </w:t>
-      </w:r>
-      <w:r>
         <w:rPr>
           <w:highlight w:val="yellow"/>
         </w:rPr>
-        <w:t>4.4</w:t>
+        <w:t xml:space="preserve">Test Report </w:t>
       </w:r>
       <w:r>
         <w:rPr>
           <w:highlight w:val="yellow"/>
         </w:rPr>
-        <w:t xml:space="preserve"> </w:t>
-      </w:r>
-      <w:r>
-        <w:rPr>
-          <w:highlight w:val="yellow"/>
-        </w:rPr>
-        <w:t xml:space="preserve">Test Report </w:t>
-      </w:r>
-      <w:r>
-        <w:rPr>
-          <w:highlight w:val="yellow"/>
-        </w:rPr>
         <w:t>Structure</w:t>
       </w:r>
       <w:r>
-        <w:t xml:space="preserve"> </w:t>
-      </w:r>
-      <w:r>
-        <w:t>section)</w:t>
+        <w:t xml:space="preserve"> section)</w:t>
       </w:r>
       <w:r>
         <w:t>.</w:t>
@@ -6799,12 +6796,12 @@
         <w:t xml:space="preserve"> line will be treated as an individual requirement.</w:t>
       </w:r>
     </w:p>
+    <w:bookmarkStart w:id="23" w:name="_Toc62213859"/>
     <w:p>
       <w:pPr>
         <w:pStyle w:val="Heading3"/>
         <w:spacing w:line="360" w:lineRule="auto"/>
       </w:pPr>
-      <w:bookmarkStart w:id="23" w:name="_Toc62213859"/>
       <w:r>
         <w:rPr>
           <w:noProof/>
@@ -7286,7 +7283,7 @@
         </w:numPr>
       </w:pPr>
       <w:r>
-        <w:t>For a measurement to be evaluated by the correct requirement based on its hole structure, the requirement(s) must be preceded by the hole structure(s) matching each structure section.</w:t>
+        <w:t>For a measurement to be evaluated by the correct requirement based on its hole structure, the requirement must be preceded by the hole structure(s) matching each structure section.</w:t>
       </w:r>
     </w:p>
     <w:p>
@@ -7297,13 +7294,1122 @@
           <w:numId w:val="7"/>
         </w:numPr>
       </w:pPr>
-    </w:p>
+      <w:r>
+        <w:t>You can do this manually by typing the structure exactly as it is written in the second part of the structure title section</w:t>
+      </w:r>
+      <w:r>
+        <w:t>, followed by a colon and then the requirement.</w:t>
+      </w:r>
+    </w:p>
+    <w:p>
+      <w:pPr>
+        <w:pStyle w:val="ListParagraph"/>
+        <w:numPr>
+          <w:ilvl w:val="1"/>
+          <w:numId w:val="7"/>
+        </w:numPr>
+      </w:pPr>
+      <w:r>
+        <w:t>You may also have the format set automatically by right clicking the requirement textbox, selecting “Set to Structure” and filling out the values in the pop-up window. Which ever method you choose, the format of the requirement will be the same and must match for any associated measurements to be evaluated correctly.</w:t>
+      </w:r>
+    </w:p>
+    <w:p>
+      <w:r>
+        <w:rPr>
+          <w:noProof/>
+        </w:rPr>
+        <mc:AlternateContent>
+          <mc:Choice Requires="wps">
+            <w:drawing>
+              <wp:anchor distT="0" distB="0" distL="114300" distR="114300" simplePos="0" relativeHeight="251692032" behindDoc="0" locked="0" layoutInCell="1" allowOverlap="1" wp14:anchorId="64489491" wp14:editId="50090A4D">
+                <wp:simplePos x="0" y="0"/>
+                <wp:positionH relativeFrom="column">
+                  <wp:posOffset>381000</wp:posOffset>
+                </wp:positionH>
+                <wp:positionV relativeFrom="paragraph">
+                  <wp:posOffset>167006</wp:posOffset>
+                </wp:positionV>
+                <wp:extent cx="2428875" cy="457200"/>
+                <wp:effectExtent l="0" t="0" r="0" b="0"/>
+                <wp:wrapNone/>
+                <wp:docPr id="23" name="Text Box 23"/>
+                <wp:cNvGraphicFramePr/>
+                <a:graphic xmlns:a="http://schemas.openxmlformats.org/drawingml/2006/main">
+                  <a:graphicData uri="http://schemas.microsoft.com/office/word/2010/wordprocessingShape">
+                    <wps:wsp>
+                      <wps:cNvSpPr txBox="1"/>
+                      <wps:spPr>
+                        <a:xfrm>
+                          <a:off x="0" y="0"/>
+                          <a:ext cx="2428875" cy="457200"/>
+                        </a:xfrm>
+                        <a:prstGeom prst="rect">
+                          <a:avLst/>
+                        </a:prstGeom>
+                        <a:noFill/>
+                        <a:ln>
+                          <a:noFill/>
+                        </a:ln>
+                      </wps:spPr>
+                      <wps:style>
+                        <a:lnRef idx="0">
+                          <a:scrgbClr r="0" g="0" b="0"/>
+                        </a:lnRef>
+                        <a:fillRef idx="0">
+                          <a:scrgbClr r="0" g="0" b="0"/>
+                        </a:fillRef>
+                        <a:effectRef idx="0">
+                          <a:scrgbClr r="0" g="0" b="0"/>
+                        </a:effectRef>
+                        <a:fontRef idx="minor">
+                          <a:schemeClr val="accent1"/>
+                        </a:fontRef>
+                      </wps:style>
+                      <wps:txbx>
+                        <w:txbxContent>
+                          <w:p>
+                            <w:pPr>
+                              <w:rPr>
+                                <w:sz w:val="18"/>
+                                <w:szCs w:val="18"/>
+                              </w:rPr>
+                            </w:pPr>
+                            <w:r>
+                              <w:rPr>
+                                <w:sz w:val="18"/>
+                                <w:szCs w:val="18"/>
+                              </w:rPr>
+                              <w:t>After opening structure requirement window</w:t>
+                            </w:r>
+                            <w:r>
+                              <w:rPr>
+                                <w:sz w:val="18"/>
+                                <w:szCs w:val="18"/>
+                              </w:rPr>
+                              <w:t>, enter requirement for each listed structure.</w:t>
+                            </w:r>
+                          </w:p>
+                        </w:txbxContent>
+                      </wps:txbx>
+                      <wps:bodyPr rot="0" spcFirstLastPara="0" vertOverflow="overflow" horzOverflow="overflow" vert="horz" wrap="square" lIns="91440" tIns="45720" rIns="91440" bIns="45720" numCol="1" spcCol="0" rtlCol="0" fromWordArt="0" anchor="t" anchorCtr="0" forceAA="0" compatLnSpc="1">
+                        <a:prstTxWarp prst="textNoShape">
+                          <a:avLst/>
+                        </a:prstTxWarp>
+                        <a:noAutofit/>
+                      </wps:bodyPr>
+                    </wps:wsp>
+                  </a:graphicData>
+                </a:graphic>
+                <wp14:sizeRelV relativeFrom="margin">
+                  <wp14:pctHeight>0</wp14:pctHeight>
+                </wp14:sizeRelV>
+              </wp:anchor>
+            </w:drawing>
+          </mc:Choice>
+          <mc:Fallback>
+            <w:pict>
+              <v:shape w14:anchorId="64489491" id="Text Box 23" o:spid="_x0000_s1029" type="#_x0000_t202" style="position:absolute;margin-left:30pt;margin-top:13.15pt;width:191.25pt;height:36pt;z-index:251692032;visibility:visible;mso-wrap-style:square;mso-height-percent:0;mso-wrap-distance-left:9pt;mso-wrap-distance-top:0;mso-wrap-distance-right:9pt;mso-wrap-distance-bottom:0;mso-position-horizontal:absolute;mso-position-horizontal-relative:text;mso-position-vertical:absolute;mso-position-vertical-relative:text;mso-height-percent:0;mso-height-relative:margin;v-text-anchor:top" o:gfxdata="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" filled="f" stroked="f">
+                <v:textbox>
+                  <w:txbxContent>
+                    <w:p>
+                      <w:pPr>
+                        <w:rPr>
+                          <w:sz w:val="18"/>
+                          <w:szCs w:val="18"/>
+                        </w:rPr>
+                      </w:pPr>
+                      <w:r>
+                        <w:rPr>
+                          <w:sz w:val="18"/>
+                          <w:szCs w:val="18"/>
+                        </w:rPr>
+                        <w:t>After opening structure requirement window</w:t>
+                      </w:r>
+                      <w:r>
+                        <w:rPr>
+                          <w:sz w:val="18"/>
+                          <w:szCs w:val="18"/>
+                        </w:rPr>
+                        <w:t>, enter requirement for each listed structure.</w:t>
+                      </w:r>
+                    </w:p>
+                  </w:txbxContent>
+                </v:textbox>
+              </v:shape>
+            </w:pict>
+          </mc:Fallback>
+        </mc:AlternateContent>
+      </w:r>
+    </w:p>
+    <w:p>
+      <w:r>
+        <w:rPr>
+          <w:noProof/>
+        </w:rPr>
+        <mc:AlternateContent>
+          <mc:Choice Requires="wps">
+            <w:drawing>
+              <wp:anchor distT="0" distB="0" distL="114300" distR="114300" simplePos="0" relativeHeight="251694080" behindDoc="0" locked="0" layoutInCell="1" allowOverlap="1" wp14:anchorId="55F2EDEC" wp14:editId="22634BD0">
+                <wp:simplePos x="0" y="0"/>
+                <wp:positionH relativeFrom="margin">
+                  <wp:posOffset>3562350</wp:posOffset>
+                </wp:positionH>
+                <wp:positionV relativeFrom="paragraph">
+                  <wp:posOffset>5080</wp:posOffset>
+                </wp:positionV>
+                <wp:extent cx="2171700" cy="257175"/>
+                <wp:effectExtent l="0" t="0" r="0" b="9525"/>
+                <wp:wrapNone/>
+                <wp:docPr id="25" name="Text Box 25"/>
+                <wp:cNvGraphicFramePr/>
+                <a:graphic xmlns:a="http://schemas.openxmlformats.org/drawingml/2006/main">
+                  <a:graphicData uri="http://schemas.microsoft.com/office/word/2010/wordprocessingShape">
+                    <wps:wsp>
+                      <wps:cNvSpPr txBox="1"/>
+                      <wps:spPr>
+                        <a:xfrm>
+                          <a:off x="0" y="0"/>
+                          <a:ext cx="2171700" cy="257175"/>
+                        </a:xfrm>
+                        <a:prstGeom prst="rect">
+                          <a:avLst/>
+                        </a:prstGeom>
+                        <a:noFill/>
+                        <a:ln>
+                          <a:noFill/>
+                        </a:ln>
+                      </wps:spPr>
+                      <wps:style>
+                        <a:lnRef idx="0">
+                          <a:scrgbClr r="0" g="0" b="0"/>
+                        </a:lnRef>
+                        <a:fillRef idx="0">
+                          <a:scrgbClr r="0" g="0" b="0"/>
+                        </a:fillRef>
+                        <a:effectRef idx="0">
+                          <a:scrgbClr r="0" g="0" b="0"/>
+                        </a:effectRef>
+                        <a:fontRef idx="minor">
+                          <a:schemeClr val="accent1"/>
+                        </a:fontRef>
+                      </wps:style>
+                      <wps:txbx>
+                        <w:txbxContent>
+                          <w:p>
+                            <w:pPr>
+                              <w:rPr>
+                                <w:sz w:val="18"/>
+                                <w:szCs w:val="18"/>
+                              </w:rPr>
+                            </w:pPr>
+                            <w:r>
+                              <w:rPr>
+                                <w:sz w:val="18"/>
+                                <w:szCs w:val="18"/>
+                              </w:rPr>
+                              <w:t>Completed structure requirement format.</w:t>
+                            </w:r>
+                          </w:p>
+                        </w:txbxContent>
+                      </wps:txbx>
+                      <wps:bodyPr rot="0" spcFirstLastPara="0" vertOverflow="overflow" horzOverflow="overflow" vert="horz" wrap="square" lIns="91440" tIns="45720" rIns="91440" bIns="45720" numCol="1" spcCol="0" rtlCol="0" fromWordArt="0" anchor="t" anchorCtr="0" forceAA="0" compatLnSpc="1">
+                        <a:prstTxWarp prst="textNoShape">
+                          <a:avLst/>
+                        </a:prstTxWarp>
+                        <a:noAutofit/>
+                      </wps:bodyPr>
+                    </wps:wsp>
+                  </a:graphicData>
+                </a:graphic>
+                <wp14:sizeRelH relativeFrom="margin">
+                  <wp14:pctWidth>0</wp14:pctWidth>
+                </wp14:sizeRelH>
+                <wp14:sizeRelV relativeFrom="margin">
+                  <wp14:pctHeight>0</wp14:pctHeight>
+                </wp14:sizeRelV>
+              </wp:anchor>
+            </w:drawing>
+          </mc:Choice>
+          <mc:Fallback>
+            <w:pict>
+              <v:shape w14:anchorId="55F2EDEC" id="Text Box 25" o:spid="_x0000_s1030" type="#_x0000_t202" style="position:absolute;margin-left:280.5pt;margin-top:.4pt;width:171pt;height:20.25pt;z-index:251694080;visibility:visible;mso-wrap-style:square;mso-width-percent:0;mso-height-percent:0;mso-wrap-distance-left:9pt;mso-wrap-distance-top:0;mso-wrap-distance-right:9pt;mso-wrap-distance-bottom:0;mso-position-horizontal:absolute;mso-position-horizontal-relative:margin;mso-position-vertical:absolute;mso-position-vertical-relative:text;mso-width-percent:0;mso-height-percent:0;mso-width-relative:margin;mso-height-relative:margin;v-text-anchor:top" o:gfxdata="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" filled="f" stroked="f">
+                <v:textbox>
+                  <w:txbxContent>
+                    <w:p>
+                      <w:pPr>
+                        <w:rPr>
+                          <w:sz w:val="18"/>
+                          <w:szCs w:val="18"/>
+                        </w:rPr>
+                      </w:pPr>
+                      <w:r>
+                        <w:rPr>
+                          <w:sz w:val="18"/>
+                          <w:szCs w:val="18"/>
+                        </w:rPr>
+                        <w:t>Completed structure requirement format.</w:t>
+                      </w:r>
+                    </w:p>
+                  </w:txbxContent>
+                </v:textbox>
+                <w10:wrap anchorx="margin"/>
+              </v:shape>
+            </w:pict>
+          </mc:Fallback>
+        </mc:AlternateContent>
+      </w:r>
+    </w:p>
+    <w:p>
+      <w:r>
+        <w:rPr>
+          <w:noProof/>
+        </w:rPr>
+        <mc:AlternateContent>
+          <mc:Choice Requires="wps">
+            <w:drawing>
+              <wp:anchor distT="0" distB="0" distL="114300" distR="114300" simplePos="0" relativeHeight="251707392" behindDoc="0" locked="0" layoutInCell="1" allowOverlap="1" wp14:anchorId="729EAA91" wp14:editId="459B8EA7">
+                <wp:simplePos x="0" y="0"/>
+                <wp:positionH relativeFrom="column">
+                  <wp:posOffset>4244975</wp:posOffset>
+                </wp:positionH>
+                <wp:positionV relativeFrom="paragraph">
+                  <wp:posOffset>770255</wp:posOffset>
+                </wp:positionV>
+                <wp:extent cx="431800" cy="123825"/>
+                <wp:effectExtent l="0" t="0" r="6350" b="9525"/>
+                <wp:wrapNone/>
+                <wp:docPr id="34" name="Rectangle 34"/>
+                <wp:cNvGraphicFramePr/>
+                <a:graphic xmlns:a="http://schemas.openxmlformats.org/drawingml/2006/main">
+                  <a:graphicData uri="http://schemas.microsoft.com/office/word/2010/wordprocessingShape">
+                    <wps:wsp>
+                      <wps:cNvSpPr/>
+                      <wps:spPr>
+                        <a:xfrm>
+                          <a:off x="0" y="0"/>
+                          <a:ext cx="431800" cy="123825"/>
+                        </a:xfrm>
+                        <a:prstGeom prst="rect">
+                          <a:avLst/>
+                        </a:prstGeom>
+                        <a:solidFill>
+                          <a:schemeClr val="accent4">
+                            <a:alpha val="50000"/>
+                          </a:schemeClr>
+                        </a:solidFill>
+                        <a:ln>
+                          <a:noFill/>
+                        </a:ln>
+                      </wps:spPr>
+                      <wps:style>
+                        <a:lnRef idx="0">
+                          <a:scrgbClr r="0" g="0" b="0"/>
+                        </a:lnRef>
+                        <a:fillRef idx="0">
+                          <a:scrgbClr r="0" g="0" b="0"/>
+                        </a:fillRef>
+                        <a:effectRef idx="0">
+                          <a:scrgbClr r="0" g="0" b="0"/>
+                        </a:effectRef>
+                        <a:fontRef idx="minor">
+                          <a:schemeClr val="lt1"/>
+                        </a:fontRef>
+                      </wps:style>
+                      <wps:bodyPr rot="0" spcFirstLastPara="0" vertOverflow="overflow" horzOverflow="overflow" vert="horz" wrap="square" lIns="91440" tIns="45720" rIns="91440" bIns="45720" numCol="1" spcCol="0" rtlCol="0" fromWordArt="0" anchor="ctr" anchorCtr="0" forceAA="0" compatLnSpc="1">
+                        <a:prstTxWarp prst="textNoShape">
+                          <a:avLst/>
+                        </a:prstTxWarp>
+                        <a:noAutofit/>
+                      </wps:bodyPr>
+                    </wps:wsp>
+                  </a:graphicData>
+                </a:graphic>
+                <wp14:sizeRelH relativeFrom="margin">
+                  <wp14:pctWidth>0</wp14:pctWidth>
+                </wp14:sizeRelH>
+                <wp14:sizeRelV relativeFrom="margin">
+                  <wp14:pctHeight>0</wp14:pctHeight>
+                </wp14:sizeRelV>
+              </wp:anchor>
+            </w:drawing>
+          </mc:Choice>
+          <mc:Fallback>
+            <w:pict>
+              <v:rect w14:anchorId="1DCAAE46" id="Rectangle 34" o:spid="_x0000_s1026" style="position:absolute;margin-left:334.25pt;margin-top:60.65pt;width:34pt;height:9.75pt;z-index:251707392;visibility:visible;mso-wrap-style:square;mso-width-percent:0;mso-height-percent:0;mso-wrap-distance-left:9pt;mso-wrap-distance-top:0;mso-wrap-distance-right:9pt;mso-wrap-distance-bottom:0;mso-position-horizontal:absolute;mso-position-horizontal-relative:text;mso-position-vertical:absolute;mso-position-vertical-relative:text;mso-width-percent:0;mso-height-percent:0;mso-width-relative:margin;mso-height-relative:margin;v-text-anchor:middle" o:gfxdata="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" fillcolor="#ffc000 [3207]" stroked="f">
+                <v:fill opacity="32896f"/>
+              </v:rect>
+            </w:pict>
+          </mc:Fallback>
+        </mc:AlternateContent>
+      </w:r>
+      <w:r>
+        <w:rPr>
+          <w:noProof/>
+        </w:rPr>
+        <mc:AlternateContent>
+          <mc:Choice Requires="wps">
+            <w:drawing>
+              <wp:anchor distT="0" distB="0" distL="114300" distR="114300" simplePos="0" relativeHeight="251705344" behindDoc="0" locked="0" layoutInCell="1" allowOverlap="1" wp14:anchorId="13FA1B0D" wp14:editId="41F97CC4">
+                <wp:simplePos x="0" y="0"/>
+                <wp:positionH relativeFrom="column">
+                  <wp:posOffset>4302125</wp:posOffset>
+                </wp:positionH>
+                <wp:positionV relativeFrom="paragraph">
+                  <wp:posOffset>500381</wp:posOffset>
+                </wp:positionV>
+                <wp:extent cx="266700" cy="114300"/>
+                <wp:effectExtent l="0" t="0" r="0" b="0"/>
+                <wp:wrapNone/>
+                <wp:docPr id="33" name="Rectangle 33"/>
+                <wp:cNvGraphicFramePr/>
+                <a:graphic xmlns:a="http://schemas.openxmlformats.org/drawingml/2006/main">
+                  <a:graphicData uri="http://schemas.microsoft.com/office/word/2010/wordprocessingShape">
+                    <wps:wsp>
+                      <wps:cNvSpPr/>
+                      <wps:spPr>
+                        <a:xfrm>
+                          <a:off x="0" y="0"/>
+                          <a:ext cx="266700" cy="114300"/>
+                        </a:xfrm>
+                        <a:prstGeom prst="rect">
+                          <a:avLst/>
+                        </a:prstGeom>
+                        <a:solidFill>
+                          <a:schemeClr val="accent4">
+                            <a:alpha val="50000"/>
+                          </a:schemeClr>
+                        </a:solidFill>
+                        <a:ln>
+                          <a:noFill/>
+                        </a:ln>
+                      </wps:spPr>
+                      <wps:style>
+                        <a:lnRef idx="0">
+                          <a:scrgbClr r="0" g="0" b="0"/>
+                        </a:lnRef>
+                        <a:fillRef idx="0">
+                          <a:scrgbClr r="0" g="0" b="0"/>
+                        </a:fillRef>
+                        <a:effectRef idx="0">
+                          <a:scrgbClr r="0" g="0" b="0"/>
+                        </a:effectRef>
+                        <a:fontRef idx="minor">
+                          <a:schemeClr val="lt1"/>
+                        </a:fontRef>
+                      </wps:style>
+                      <wps:bodyPr rot="0" spcFirstLastPara="0" vertOverflow="overflow" horzOverflow="overflow" vert="horz" wrap="square" lIns="91440" tIns="45720" rIns="91440" bIns="45720" numCol="1" spcCol="0" rtlCol="0" fromWordArt="0" anchor="ctr" anchorCtr="0" forceAA="0" compatLnSpc="1">
+                        <a:prstTxWarp prst="textNoShape">
+                          <a:avLst/>
+                        </a:prstTxWarp>
+                        <a:noAutofit/>
+                      </wps:bodyPr>
+                    </wps:wsp>
+                  </a:graphicData>
+                </a:graphic>
+                <wp14:sizeRelH relativeFrom="margin">
+                  <wp14:pctWidth>0</wp14:pctWidth>
+                </wp14:sizeRelH>
+                <wp14:sizeRelV relativeFrom="margin">
+                  <wp14:pctHeight>0</wp14:pctHeight>
+                </wp14:sizeRelV>
+              </wp:anchor>
+            </w:drawing>
+          </mc:Choice>
+          <mc:Fallback>
+            <w:pict>
+              <v:rect w14:anchorId="326BCC48" id="Rectangle 33" o:spid="_x0000_s1026" style="position:absolute;margin-left:338.75pt;margin-top:39.4pt;width:21pt;height:9pt;z-index:251705344;visibility:visible;mso-wrap-style:square;mso-width-percent:0;mso-height-percent:0;mso-wrap-distance-left:9pt;mso-wrap-distance-top:0;mso-wrap-distance-right:9pt;mso-wrap-distance-bottom:0;mso-position-horizontal:absolute;mso-position-horizontal-relative:text;mso-position-vertical:absolute;mso-position-vertical-relative:text;mso-width-percent:0;mso-height-percent:0;mso-width-relative:margin;mso-height-relative:margin;v-text-anchor:middle" o:gfxdata="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" fillcolor="#ffc000 [3207]" stroked="f">
+                <v:fill opacity="32896f"/>
+              </v:rect>
+            </w:pict>
+          </mc:Fallback>
+        </mc:AlternateContent>
+      </w:r>
+      <w:r>
+        <w:rPr>
+          <w:noProof/>
+        </w:rPr>
+        <mc:AlternateContent>
+          <mc:Choice Requires="wps">
+            <w:drawing>
+              <wp:anchor distT="0" distB="0" distL="114300" distR="114300" simplePos="0" relativeHeight="251703296" behindDoc="0" locked="0" layoutInCell="1" allowOverlap="1" wp14:anchorId="4F16F21C" wp14:editId="24BA6CD2">
+                <wp:simplePos x="0" y="0"/>
+                <wp:positionH relativeFrom="column">
+                  <wp:posOffset>4330700</wp:posOffset>
+                </wp:positionH>
+                <wp:positionV relativeFrom="paragraph">
+                  <wp:posOffset>376555</wp:posOffset>
+                </wp:positionV>
+                <wp:extent cx="558800" cy="123825"/>
+                <wp:effectExtent l="0" t="0" r="0" b="9525"/>
+                <wp:wrapNone/>
+                <wp:docPr id="31" name="Rectangle 31"/>
+                <wp:cNvGraphicFramePr/>
+                <a:graphic xmlns:a="http://schemas.openxmlformats.org/drawingml/2006/main">
+                  <a:graphicData uri="http://schemas.microsoft.com/office/word/2010/wordprocessingShape">
+                    <wps:wsp>
+                      <wps:cNvSpPr/>
+                      <wps:spPr>
+                        <a:xfrm>
+                          <a:off x="0" y="0"/>
+                          <a:ext cx="558800" cy="123825"/>
+                        </a:xfrm>
+                        <a:prstGeom prst="rect">
+                          <a:avLst/>
+                        </a:prstGeom>
+                        <a:solidFill>
+                          <a:schemeClr val="accent4">
+                            <a:alpha val="50000"/>
+                          </a:schemeClr>
+                        </a:solidFill>
+                        <a:ln>
+                          <a:noFill/>
+                        </a:ln>
+                      </wps:spPr>
+                      <wps:style>
+                        <a:lnRef idx="0">
+                          <a:scrgbClr r="0" g="0" b="0"/>
+                        </a:lnRef>
+                        <a:fillRef idx="0">
+                          <a:scrgbClr r="0" g="0" b="0"/>
+                        </a:fillRef>
+                        <a:effectRef idx="0">
+                          <a:scrgbClr r="0" g="0" b="0"/>
+                        </a:effectRef>
+                        <a:fontRef idx="minor">
+                          <a:schemeClr val="lt1"/>
+                        </a:fontRef>
+                      </wps:style>
+                      <wps:bodyPr rot="0" spcFirstLastPara="0" vertOverflow="overflow" horzOverflow="overflow" vert="horz" wrap="square" lIns="91440" tIns="45720" rIns="91440" bIns="45720" numCol="1" spcCol="0" rtlCol="0" fromWordArt="0" anchor="ctr" anchorCtr="0" forceAA="0" compatLnSpc="1">
+                        <a:prstTxWarp prst="textNoShape">
+                          <a:avLst/>
+                        </a:prstTxWarp>
+                        <a:noAutofit/>
+                      </wps:bodyPr>
+                    </wps:wsp>
+                  </a:graphicData>
+                </a:graphic>
+                <wp14:sizeRelH relativeFrom="margin">
+                  <wp14:pctWidth>0</wp14:pctWidth>
+                </wp14:sizeRelH>
+                <wp14:sizeRelV relativeFrom="margin">
+                  <wp14:pctHeight>0</wp14:pctHeight>
+                </wp14:sizeRelV>
+              </wp:anchor>
+            </w:drawing>
+          </mc:Choice>
+          <mc:Fallback>
+            <w:pict>
+              <v:rect w14:anchorId="1B64F1CD" id="Rectangle 31" o:spid="_x0000_s1026" style="position:absolute;margin-left:341pt;margin-top:29.65pt;width:44pt;height:9.75pt;z-index:251703296;visibility:visible;mso-wrap-style:square;mso-width-percent:0;mso-height-percent:0;mso-wrap-distance-left:9pt;mso-wrap-distance-top:0;mso-wrap-distance-right:9pt;mso-wrap-distance-bottom:0;mso-position-horizontal:absolute;mso-position-horizontal-relative:text;mso-position-vertical:absolute;mso-position-vertical-relative:text;mso-width-percent:0;mso-height-percent:0;mso-width-relative:margin;mso-height-relative:margin;v-text-anchor:middle" o:gfxdata="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" fillcolor="#ffc000 [3207]" stroked="f">
+                <v:fill opacity="32896f"/>
+              </v:rect>
+            </w:pict>
+          </mc:Fallback>
+        </mc:AlternateContent>
+      </w:r>
+      <w:r>
+        <w:rPr>
+          <w:noProof/>
+        </w:rPr>
+        <mc:AlternateContent>
+          <mc:Choice Requires="wps">
+            <w:drawing>
+              <wp:anchor distT="0" distB="0" distL="114300" distR="114300" simplePos="0" relativeHeight="251701248" behindDoc="0" locked="0" layoutInCell="1" allowOverlap="1" wp14:anchorId="01492AF7" wp14:editId="56CA69DE">
+                <wp:simplePos x="0" y="0"/>
+                <wp:positionH relativeFrom="column">
+                  <wp:posOffset>1990725</wp:posOffset>
+                </wp:positionH>
+                <wp:positionV relativeFrom="paragraph">
+                  <wp:posOffset>925830</wp:posOffset>
+                </wp:positionV>
+                <wp:extent cx="355600" cy="82550"/>
+                <wp:effectExtent l="0" t="0" r="6350" b="0"/>
+                <wp:wrapNone/>
+                <wp:docPr id="29" name="Rectangle 29"/>
+                <wp:cNvGraphicFramePr/>
+                <a:graphic xmlns:a="http://schemas.openxmlformats.org/drawingml/2006/main">
+                  <a:graphicData uri="http://schemas.microsoft.com/office/word/2010/wordprocessingShape">
+                    <wps:wsp>
+                      <wps:cNvSpPr/>
+                      <wps:spPr>
+                        <a:xfrm>
+                          <a:off x="0" y="0"/>
+                          <a:ext cx="355600" cy="82550"/>
+                        </a:xfrm>
+                        <a:prstGeom prst="rect">
+                          <a:avLst/>
+                        </a:prstGeom>
+                        <a:solidFill>
+                          <a:schemeClr val="accent4">
+                            <a:alpha val="50000"/>
+                          </a:schemeClr>
+                        </a:solidFill>
+                        <a:ln>
+                          <a:noFill/>
+                        </a:ln>
+                      </wps:spPr>
+                      <wps:style>
+                        <a:lnRef idx="0">
+                          <a:scrgbClr r="0" g="0" b="0"/>
+                        </a:lnRef>
+                        <a:fillRef idx="0">
+                          <a:scrgbClr r="0" g="0" b="0"/>
+                        </a:fillRef>
+                        <a:effectRef idx="0">
+                          <a:scrgbClr r="0" g="0" b="0"/>
+                        </a:effectRef>
+                        <a:fontRef idx="minor">
+                          <a:schemeClr val="lt1"/>
+                        </a:fontRef>
+                      </wps:style>
+                      <wps:bodyPr rot="0" spcFirstLastPara="0" vertOverflow="overflow" horzOverflow="overflow" vert="horz" wrap="square" lIns="91440" tIns="45720" rIns="91440" bIns="45720" numCol="1" spcCol="0" rtlCol="0" fromWordArt="0" anchor="ctr" anchorCtr="0" forceAA="0" compatLnSpc="1">
+                        <a:prstTxWarp prst="textNoShape">
+                          <a:avLst/>
+                        </a:prstTxWarp>
+                        <a:noAutofit/>
+                      </wps:bodyPr>
+                    </wps:wsp>
+                  </a:graphicData>
+                </a:graphic>
+                <wp14:sizeRelH relativeFrom="margin">
+                  <wp14:pctWidth>0</wp14:pctWidth>
+                </wp14:sizeRelH>
+                <wp14:sizeRelV relativeFrom="margin">
+                  <wp14:pctHeight>0</wp14:pctHeight>
+                </wp14:sizeRelV>
+              </wp:anchor>
+            </w:drawing>
+          </mc:Choice>
+          <mc:Fallback>
+            <w:pict>
+              <v:rect w14:anchorId="2DE1B010" id="Rectangle 29" o:spid="_x0000_s1026" style="position:absolute;margin-left:156.75pt;margin-top:72.9pt;width:28pt;height:6.5pt;z-index:251701248;visibility:visible;mso-wrap-style:square;mso-width-percent:0;mso-height-percent:0;mso-wrap-distance-left:9pt;mso-wrap-distance-top:0;mso-wrap-distance-right:9pt;mso-wrap-distance-bottom:0;mso-position-horizontal:absolute;mso-position-horizontal-relative:text;mso-position-vertical:absolute;mso-position-vertical-relative:text;mso-width-percent:0;mso-height-percent:0;mso-width-relative:margin;mso-height-relative:margin;v-text-anchor:middle" o:gfxdata="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" fillcolor="#ffc000 [3207]" stroked="f">
+                <v:fill opacity="32896f"/>
+              </v:rect>
+            </w:pict>
+          </mc:Fallback>
+        </mc:AlternateContent>
+      </w:r>
+      <w:r>
+        <w:rPr>
+          <w:noProof/>
+        </w:rPr>
+        <mc:AlternateContent>
+          <mc:Choice Requires="wps">
+            <w:drawing>
+              <wp:anchor distT="0" distB="0" distL="114300" distR="114300" simplePos="0" relativeHeight="251699200" behindDoc="0" locked="0" layoutInCell="1" allowOverlap="1" wp14:anchorId="2B0D9041" wp14:editId="42B28A44">
+                <wp:simplePos x="0" y="0"/>
+                <wp:positionH relativeFrom="column">
+                  <wp:posOffset>1831975</wp:posOffset>
+                </wp:positionH>
+                <wp:positionV relativeFrom="paragraph">
+                  <wp:posOffset>557530</wp:posOffset>
+                </wp:positionV>
+                <wp:extent cx="685800" cy="98425"/>
+                <wp:effectExtent l="0" t="0" r="0" b="0"/>
+                <wp:wrapNone/>
+                <wp:docPr id="28" name="Rectangle 28"/>
+                <wp:cNvGraphicFramePr/>
+                <a:graphic xmlns:a="http://schemas.openxmlformats.org/drawingml/2006/main">
+                  <a:graphicData uri="http://schemas.microsoft.com/office/word/2010/wordprocessingShape">
+                    <wps:wsp>
+                      <wps:cNvSpPr/>
+                      <wps:spPr>
+                        <a:xfrm>
+                          <a:off x="0" y="0"/>
+                          <a:ext cx="685800" cy="98425"/>
+                        </a:xfrm>
+                        <a:prstGeom prst="rect">
+                          <a:avLst/>
+                        </a:prstGeom>
+                        <a:solidFill>
+                          <a:schemeClr val="accent4">
+                            <a:alpha val="50000"/>
+                          </a:schemeClr>
+                        </a:solidFill>
+                        <a:ln>
+                          <a:noFill/>
+                        </a:ln>
+                      </wps:spPr>
+                      <wps:style>
+                        <a:lnRef idx="0">
+                          <a:scrgbClr r="0" g="0" b="0"/>
+                        </a:lnRef>
+                        <a:fillRef idx="0">
+                          <a:scrgbClr r="0" g="0" b="0"/>
+                        </a:fillRef>
+                        <a:effectRef idx="0">
+                          <a:scrgbClr r="0" g="0" b="0"/>
+                        </a:effectRef>
+                        <a:fontRef idx="minor">
+                          <a:schemeClr val="lt1"/>
+                        </a:fontRef>
+                      </wps:style>
+                      <wps:bodyPr rot="0" spcFirstLastPara="0" vertOverflow="overflow" horzOverflow="overflow" vert="horz" wrap="square" lIns="91440" tIns="45720" rIns="91440" bIns="45720" numCol="1" spcCol="0" rtlCol="0" fromWordArt="0" anchor="ctr" anchorCtr="0" forceAA="0" compatLnSpc="1">
+                        <a:prstTxWarp prst="textNoShape">
+                          <a:avLst/>
+                        </a:prstTxWarp>
+                        <a:noAutofit/>
+                      </wps:bodyPr>
+                    </wps:wsp>
+                  </a:graphicData>
+                </a:graphic>
+                <wp14:sizeRelH relativeFrom="margin">
+                  <wp14:pctWidth>0</wp14:pctWidth>
+                </wp14:sizeRelH>
+                <wp14:sizeRelV relativeFrom="margin">
+                  <wp14:pctHeight>0</wp14:pctHeight>
+                </wp14:sizeRelV>
+              </wp:anchor>
+            </w:drawing>
+          </mc:Choice>
+          <mc:Fallback>
+            <w:pict>
+              <v:rect w14:anchorId="48CDC205" id="Rectangle 28" o:spid="_x0000_s1026" style="position:absolute;margin-left:144.25pt;margin-top:43.9pt;width:54pt;height:7.75pt;z-index:251699200;visibility:visible;mso-wrap-style:square;mso-width-percent:0;mso-height-percent:0;mso-wrap-distance-left:9pt;mso-wrap-distance-top:0;mso-wrap-distance-right:9pt;mso-wrap-distance-bottom:0;mso-position-horizontal:absolute;mso-position-horizontal-relative:text;mso-position-vertical:absolute;mso-position-vertical-relative:text;mso-width-percent:0;mso-height-percent:0;mso-width-relative:margin;mso-height-relative:margin;v-text-anchor:middle" o:gfxdata="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" fillcolor="#ffc000 [3207]" stroked="f">
+                <v:fill opacity="32896f"/>
+              </v:rect>
+            </w:pict>
+          </mc:Fallback>
+        </mc:AlternateContent>
+      </w:r>
+      <w:r>
+        <w:rPr>
+          <w:noProof/>
+        </w:rPr>
+        <mc:AlternateContent>
+          <mc:Choice Requires="wps">
+            <w:drawing>
+              <wp:anchor distT="0" distB="0" distL="114300" distR="114300" simplePos="0" relativeHeight="251697152" behindDoc="0" locked="0" layoutInCell="1" allowOverlap="1" wp14:anchorId="750560A1" wp14:editId="26157A88">
+                <wp:simplePos x="0" y="0"/>
+                <wp:positionH relativeFrom="column">
+                  <wp:posOffset>295276</wp:posOffset>
+                </wp:positionH>
+                <wp:positionV relativeFrom="paragraph">
+                  <wp:posOffset>735330</wp:posOffset>
+                </wp:positionV>
+                <wp:extent cx="304800" cy="82550"/>
+                <wp:effectExtent l="0" t="0" r="0" b="0"/>
+                <wp:wrapNone/>
+                <wp:docPr id="27" name="Rectangle 27"/>
+                <wp:cNvGraphicFramePr/>
+                <a:graphic xmlns:a="http://schemas.openxmlformats.org/drawingml/2006/main">
+                  <a:graphicData uri="http://schemas.microsoft.com/office/word/2010/wordprocessingShape">
+                    <wps:wsp>
+                      <wps:cNvSpPr/>
+                      <wps:spPr>
+                        <a:xfrm>
+                          <a:off x="0" y="0"/>
+                          <a:ext cx="304800" cy="82550"/>
+                        </a:xfrm>
+                        <a:prstGeom prst="rect">
+                          <a:avLst/>
+                        </a:prstGeom>
+                        <a:solidFill>
+                          <a:schemeClr val="accent4">
+                            <a:alpha val="50000"/>
+                          </a:schemeClr>
+                        </a:solidFill>
+                        <a:ln>
+                          <a:noFill/>
+                        </a:ln>
+                      </wps:spPr>
+                      <wps:style>
+                        <a:lnRef idx="0">
+                          <a:scrgbClr r="0" g="0" b="0"/>
+                        </a:lnRef>
+                        <a:fillRef idx="0">
+                          <a:scrgbClr r="0" g="0" b="0"/>
+                        </a:fillRef>
+                        <a:effectRef idx="0">
+                          <a:scrgbClr r="0" g="0" b="0"/>
+                        </a:effectRef>
+                        <a:fontRef idx="minor">
+                          <a:schemeClr val="lt1"/>
+                        </a:fontRef>
+                      </wps:style>
+                      <wps:bodyPr rot="0" spcFirstLastPara="0" vertOverflow="overflow" horzOverflow="overflow" vert="horz" wrap="square" lIns="91440" tIns="45720" rIns="91440" bIns="45720" numCol="1" spcCol="0" rtlCol="0" fromWordArt="0" anchor="ctr" anchorCtr="0" forceAA="0" compatLnSpc="1">
+                        <a:prstTxWarp prst="textNoShape">
+                          <a:avLst/>
+                        </a:prstTxWarp>
+                        <a:noAutofit/>
+                      </wps:bodyPr>
+                    </wps:wsp>
+                  </a:graphicData>
+                </a:graphic>
+                <wp14:sizeRelH relativeFrom="margin">
+                  <wp14:pctWidth>0</wp14:pctWidth>
+                </wp14:sizeRelH>
+                <wp14:sizeRelV relativeFrom="margin">
+                  <wp14:pctHeight>0</wp14:pctHeight>
+                </wp14:sizeRelV>
+              </wp:anchor>
+            </w:drawing>
+          </mc:Choice>
+          <mc:Fallback>
+            <w:pict>
+              <v:rect w14:anchorId="76712185" id="Rectangle 27" o:spid="_x0000_s1026" style="position:absolute;margin-left:23.25pt;margin-top:57.9pt;width:24pt;height:6.5pt;z-index:251697152;visibility:visible;mso-wrap-style:square;mso-width-percent:0;mso-height-percent:0;mso-wrap-distance-left:9pt;mso-wrap-distance-top:0;mso-wrap-distance-right:9pt;mso-wrap-distance-bottom:0;mso-position-horizontal:absolute;mso-position-horizontal-relative:text;mso-position-vertical:absolute;mso-position-vertical-relative:text;mso-width-percent:0;mso-height-percent:0;mso-width-relative:margin;mso-height-relative:margin;v-text-anchor:middle" o:gfxdata="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" fillcolor="#ffc000 [3207]" stroked="f">
+                <v:fill opacity="32896f"/>
+              </v:rect>
+            </w:pict>
+          </mc:Fallback>
+        </mc:AlternateContent>
+      </w:r>
+      <w:r>
+        <w:rPr>
+          <w:noProof/>
+        </w:rPr>
+        <mc:AlternateContent>
+          <mc:Choice Requires="wps">
+            <w:drawing>
+              <wp:anchor distT="0" distB="0" distL="114300" distR="114300" simplePos="0" relativeHeight="251695104" behindDoc="0" locked="0" layoutInCell="1" allowOverlap="1" wp14:anchorId="555483BB" wp14:editId="4A5F49D8">
+                <wp:simplePos x="0" y="0"/>
+                <wp:positionH relativeFrom="column">
+                  <wp:posOffset>295275</wp:posOffset>
+                </wp:positionH>
+                <wp:positionV relativeFrom="paragraph">
+                  <wp:posOffset>455930</wp:posOffset>
+                </wp:positionV>
+                <wp:extent cx="571500" cy="82550"/>
+                <wp:effectExtent l="0" t="0" r="0" b="0"/>
+                <wp:wrapNone/>
+                <wp:docPr id="26" name="Rectangle 26"/>
+                <wp:cNvGraphicFramePr/>
+                <a:graphic xmlns:a="http://schemas.openxmlformats.org/drawingml/2006/main">
+                  <a:graphicData uri="http://schemas.microsoft.com/office/word/2010/wordprocessingShape">
+                    <wps:wsp>
+                      <wps:cNvSpPr/>
+                      <wps:spPr>
+                        <a:xfrm>
+                          <a:off x="0" y="0"/>
+                          <a:ext cx="571500" cy="82550"/>
+                        </a:xfrm>
+                        <a:prstGeom prst="rect">
+                          <a:avLst/>
+                        </a:prstGeom>
+                        <a:solidFill>
+                          <a:schemeClr val="accent4">
+                            <a:alpha val="50000"/>
+                          </a:schemeClr>
+                        </a:solidFill>
+                        <a:ln>
+                          <a:noFill/>
+                        </a:ln>
+                      </wps:spPr>
+                      <wps:style>
+                        <a:lnRef idx="0">
+                          <a:scrgbClr r="0" g="0" b="0"/>
+                        </a:lnRef>
+                        <a:fillRef idx="0">
+                          <a:scrgbClr r="0" g="0" b="0"/>
+                        </a:fillRef>
+                        <a:effectRef idx="0">
+                          <a:scrgbClr r="0" g="0" b="0"/>
+                        </a:effectRef>
+                        <a:fontRef idx="minor">
+                          <a:schemeClr val="lt1"/>
+                        </a:fontRef>
+                      </wps:style>
+                      <wps:bodyPr rot="0" spcFirstLastPara="0" vertOverflow="overflow" horzOverflow="overflow" vert="horz" wrap="square" lIns="91440" tIns="45720" rIns="91440" bIns="45720" numCol="1" spcCol="0" rtlCol="0" fromWordArt="0" anchor="ctr" anchorCtr="0" forceAA="0" compatLnSpc="1">
+                        <a:prstTxWarp prst="textNoShape">
+                          <a:avLst/>
+                        </a:prstTxWarp>
+                        <a:noAutofit/>
+                      </wps:bodyPr>
+                    </wps:wsp>
+                  </a:graphicData>
+                </a:graphic>
+                <wp14:sizeRelH relativeFrom="margin">
+                  <wp14:pctWidth>0</wp14:pctWidth>
+                </wp14:sizeRelH>
+                <wp14:sizeRelV relativeFrom="margin">
+                  <wp14:pctHeight>0</wp14:pctHeight>
+                </wp14:sizeRelV>
+              </wp:anchor>
+            </w:drawing>
+          </mc:Choice>
+          <mc:Fallback>
+            <w:pict>
+              <v:rect w14:anchorId="7F928E4C" id="Rectangle 26" o:spid="_x0000_s1026" style="position:absolute;margin-left:23.25pt;margin-top:35.9pt;width:45pt;height:6.5pt;z-index:251695104;visibility:visible;mso-wrap-style:square;mso-width-percent:0;mso-height-percent:0;mso-wrap-distance-left:9pt;mso-wrap-distance-top:0;mso-wrap-distance-right:9pt;mso-wrap-distance-bottom:0;mso-position-horizontal:absolute;mso-position-horizontal-relative:text;mso-position-vertical:absolute;mso-position-vertical-relative:text;mso-width-percent:0;mso-height-percent:0;mso-width-relative:margin;mso-height-relative:margin;v-text-anchor:middle" o:gfxdata="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" fillcolor="#ffc000 [3207]" stroked="f">
+                <v:fill opacity="32896f"/>
+              </v:rect>
+            </w:pict>
+          </mc:Fallback>
+        </mc:AlternateContent>
+      </w:r>
+      <w:r>
+        <w:rPr>
+          <w:noProof/>
+        </w:rPr>
+        <mc:AlternateContent>
+          <mc:Choice Requires="wps">
+            <w:drawing>
+              <wp:anchor distT="0" distB="0" distL="114300" distR="114300" simplePos="0" relativeHeight="251691008" behindDoc="0" locked="0" layoutInCell="1" allowOverlap="1" wp14:anchorId="2BE747F7" wp14:editId="5F998C1C">
+                <wp:simplePos x="0" y="0"/>
+                <wp:positionH relativeFrom="column">
+                  <wp:posOffset>3200400</wp:posOffset>
+                </wp:positionH>
+                <wp:positionV relativeFrom="paragraph">
+                  <wp:posOffset>662305</wp:posOffset>
+                </wp:positionV>
+                <wp:extent cx="571500" cy="114300"/>
+                <wp:effectExtent l="0" t="19050" r="38100" b="38100"/>
+                <wp:wrapNone/>
+                <wp:docPr id="22" name="Arrow: Right 22"/>
+                <wp:cNvGraphicFramePr/>
+                <a:graphic xmlns:a="http://schemas.openxmlformats.org/drawingml/2006/main">
+                  <a:graphicData uri="http://schemas.microsoft.com/office/word/2010/wordprocessingShape">
+                    <wps:wsp>
+                      <wps:cNvSpPr/>
+                      <wps:spPr>
+                        <a:xfrm>
+                          <a:off x="0" y="0"/>
+                          <a:ext cx="571500" cy="114300"/>
+                        </a:xfrm>
+                        <a:prstGeom prst="rightArrow">
+                          <a:avLst/>
+                        </a:prstGeom>
+                      </wps:spPr>
+                      <wps:style>
+                        <a:lnRef idx="2">
+                          <a:schemeClr val="accent1">
+                            <a:shade val="50000"/>
+                          </a:schemeClr>
+                        </a:lnRef>
+                        <a:fillRef idx="1">
+                          <a:schemeClr val="accent1"/>
+                        </a:fillRef>
+                        <a:effectRef idx="0">
+                          <a:schemeClr val="accent1"/>
+                        </a:effectRef>
+                        <a:fontRef idx="minor">
+                          <a:schemeClr val="lt1"/>
+                        </a:fontRef>
+                      </wps:style>
+                      <wps:bodyPr rot="0" spcFirstLastPara="0" vertOverflow="overflow" horzOverflow="overflow" vert="horz" wrap="square" lIns="91440" tIns="45720" rIns="91440" bIns="45720" numCol="1" spcCol="0" rtlCol="0" fromWordArt="0" anchor="ctr" anchorCtr="0" forceAA="0" compatLnSpc="1">
+                        <a:prstTxWarp prst="textNoShape">
+                          <a:avLst/>
+                        </a:prstTxWarp>
+                        <a:noAutofit/>
+                      </wps:bodyPr>
+                    </wps:wsp>
+                  </a:graphicData>
+                </a:graphic>
+              </wp:anchor>
+            </w:drawing>
+          </mc:Choice>
+          <mc:Fallback>
+            <w:pict>
+              <v:shapetype w14:anchorId="1F7FE0B3" id="_x0000_t13" coordsize="21600,21600" o:spt="13" adj="16200,5400" path="m@0,l@0@1,0@1,0@2@0@2@0,21600,21600,10800xe">
+                <v:stroke joinstyle="miter"/>
+                <v:formulas>
+                  <v:f eqn="val #0"/>
+                  <v:f eqn="val #1"/>
+                  <v:f eqn="sum height 0 #1"/>
+                  <v:f eqn="sum 10800 0 #1"/>
+                  <v:f eqn="sum width 0 #0"/>
+                  <v:f eqn="prod @4 @3 10800"/>
+                  <v:f eqn="sum width 0 @5"/>
+                </v:formulas>
+                <v:path o:connecttype="custom" o:connectlocs="@0,0;0,10800;@0,21600;21600,10800" o:connectangles="270,180,90,0" textboxrect="0,@1,@6,@2"/>
+                <v:handles>
+                  <v:h position="#0,#1" xrange="0,21600" yrange="0,10800"/>
+                </v:handles>
+              </v:shapetype>
+              <v:shape id="Arrow: Right 22" o:spid="_x0000_s1026" type="#_x0000_t13" style="position:absolute;margin-left:252pt;margin-top:52.15pt;width:45pt;height:9pt;z-index:251691008;visibility:visible;mso-wrap-style:square;mso-wrap-distance-left:9pt;mso-wrap-distance-top:0;mso-wrap-distance-right:9pt;mso-wrap-distance-bottom:0;mso-position-horizontal:absolute;mso-position-horizontal-relative:text;mso-position-vertical:absolute;mso-position-vertical-relative:text;v-text-anchor:middle" o:gfxdata="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" adj="19440" fillcolor="#4472c4 [3204]" strokecolor="#1f3763 [1604]" strokeweight="1pt"/>
+            </w:pict>
+          </mc:Fallback>
+        </mc:AlternateContent>
+      </w:r>
+      <w:r>
+        <w:rPr>
+          <w:noProof/>
+        </w:rPr>
+        <w:drawing>
+          <wp:anchor distT="0" distB="0" distL="114300" distR="114300" simplePos="0" relativeHeight="251688960" behindDoc="1" locked="0" layoutInCell="1" allowOverlap="1" wp14:anchorId="77D46809" wp14:editId="577FDEF7">
+            <wp:simplePos x="0" y="0"/>
+            <wp:positionH relativeFrom="margin">
+              <wp:posOffset>152400</wp:posOffset>
+            </wp:positionH>
+            <wp:positionV relativeFrom="paragraph">
+              <wp:posOffset>128905</wp:posOffset>
+            </wp:positionV>
+            <wp:extent cx="2849245" cy="1247775"/>
+            <wp:effectExtent l="152400" t="152400" r="370205" b="371475"/>
+            <wp:wrapTight wrapText="bothSides">
+              <wp:wrapPolygon edited="0">
+                <wp:start x="578" y="-2638"/>
+                <wp:lineTo x="-1155" y="-1979"/>
+                <wp:lineTo x="-1155" y="19127"/>
+                <wp:lineTo x="-867" y="24403"/>
+                <wp:lineTo x="1300" y="27041"/>
+                <wp:lineTo x="1444" y="27701"/>
+                <wp:lineTo x="21663" y="27701"/>
+                <wp:lineTo x="21807" y="27041"/>
+                <wp:lineTo x="23829" y="24403"/>
+                <wp:lineTo x="24262" y="19127"/>
+                <wp:lineTo x="24262" y="3298"/>
+                <wp:lineTo x="22529" y="-1649"/>
+                <wp:lineTo x="22385" y="-2638"/>
+                <wp:lineTo x="578" y="-2638"/>
+              </wp:wrapPolygon>
+            </wp:wrapTight>
+            <wp:docPr id="20" name="Picture 20"/>
+            <wp:cNvGraphicFramePr>
+              <a:graphicFrameLocks xmlns:a="http://schemas.openxmlformats.org/drawingml/2006/main" noChangeAspect="1"/>
+            </wp:cNvGraphicFramePr>
+            <a:graphic xmlns:a="http://schemas.openxmlformats.org/drawingml/2006/main">
+              <a:graphicData uri="http://schemas.openxmlformats.org/drawingml/2006/picture">
+                <pic:pic xmlns:pic="http://schemas.openxmlformats.org/drawingml/2006/picture">
+                  <pic:nvPicPr>
+                    <pic:cNvPr id="0" name="Picture 3"/>
+                    <pic:cNvPicPr>
+                      <a:picLocks noChangeAspect="1" noChangeArrowheads="1"/>
+                    </pic:cNvPicPr>
+                  </pic:nvPicPr>
+                  <pic:blipFill>
+                    <a:blip r:embed="rId19">
+                      <a:extLst>
+                        <a:ext uri="{28A0092B-C50C-407E-A947-70E740481C1C}">
+                          <a14:useLocalDpi xmlns:a14="http://schemas.microsoft.com/office/drawing/2010/main" val="0"/>
+                        </a:ext>
+                      </a:extLst>
+                    </a:blip>
+                    <a:srcRect/>
+                    <a:stretch>
+                      <a:fillRect/>
+                    </a:stretch>
+                  </pic:blipFill>
+                  <pic:spPr bwMode="auto">
+                    <a:xfrm>
+                      <a:off x="0" y="0"/>
+                      <a:ext cx="2849245" cy="1247775"/>
+                    </a:xfrm>
+                    <a:prstGeom prst="rect">
+                      <a:avLst/>
+                    </a:prstGeom>
+                    <a:ln>
+                      <a:noFill/>
+                    </a:ln>
+                    <a:effectLst>
+                      <a:outerShdw blurRad="292100" dist="139700" dir="2700000" algn="tl" rotWithShape="0">
+                        <a:srgbClr val="333333">
+                          <a:alpha val="65000"/>
+                        </a:srgbClr>
+                      </a:outerShdw>
+                    </a:effectLst>
+                  </pic:spPr>
+                </pic:pic>
+              </a:graphicData>
+            </a:graphic>
+            <wp14:sizeRelH relativeFrom="margin">
+              <wp14:pctWidth>0</wp14:pctWidth>
+            </wp14:sizeRelH>
+            <wp14:sizeRelV relativeFrom="margin">
+              <wp14:pctHeight>0</wp14:pctHeight>
+            </wp14:sizeRelV>
+          </wp:anchor>
+        </w:drawing>
+      </w:r>
+      <w:r>
+        <w:rPr>
+          <w:noProof/>
+        </w:rPr>
+        <w:drawing>
+          <wp:anchor distT="0" distB="0" distL="114300" distR="114300" simplePos="0" relativeHeight="251689984" behindDoc="1" locked="0" layoutInCell="1" allowOverlap="1" wp14:anchorId="36D143A3" wp14:editId="282967CD">
+            <wp:simplePos x="0" y="0"/>
+            <wp:positionH relativeFrom="column">
+              <wp:posOffset>3952875</wp:posOffset>
+            </wp:positionH>
+            <wp:positionV relativeFrom="paragraph">
+              <wp:posOffset>138430</wp:posOffset>
+            </wp:positionV>
+            <wp:extent cx="1313815" cy="1171575"/>
+            <wp:effectExtent l="152400" t="152400" r="362585" b="371475"/>
+            <wp:wrapTight wrapText="bothSides">
+              <wp:wrapPolygon edited="0">
+                <wp:start x="1253" y="-2810"/>
+                <wp:lineTo x="-2506" y="-2107"/>
+                <wp:lineTo x="-2506" y="23180"/>
+                <wp:lineTo x="-626" y="25990"/>
+                <wp:lineTo x="2819" y="27395"/>
+                <wp:lineTo x="3132" y="28098"/>
+                <wp:lineTo x="21610" y="28098"/>
+                <wp:lineTo x="21924" y="27395"/>
+                <wp:lineTo x="25369" y="25990"/>
+                <wp:lineTo x="27248" y="20722"/>
+                <wp:lineTo x="27248" y="3512"/>
+                <wp:lineTo x="23490" y="-1756"/>
+                <wp:lineTo x="23176" y="-2810"/>
+                <wp:lineTo x="1253" y="-2810"/>
+              </wp:wrapPolygon>
+            </wp:wrapTight>
+            <wp:docPr id="21" name="Picture 21"/>
+            <wp:cNvGraphicFramePr>
+              <a:graphicFrameLocks xmlns:a="http://schemas.openxmlformats.org/drawingml/2006/main" noChangeAspect="1"/>
+            </wp:cNvGraphicFramePr>
+            <a:graphic xmlns:a="http://schemas.openxmlformats.org/drawingml/2006/main">
+              <a:graphicData uri="http://schemas.openxmlformats.org/drawingml/2006/picture">
+                <pic:pic xmlns:pic="http://schemas.openxmlformats.org/drawingml/2006/picture">
+                  <pic:nvPicPr>
+                    <pic:cNvPr id="0" name="Picture 5"/>
+                    <pic:cNvPicPr>
+                      <a:picLocks noChangeAspect="1" noChangeArrowheads="1"/>
+                    </pic:cNvPicPr>
+                  </pic:nvPicPr>
+                  <pic:blipFill>
+                    <a:blip r:embed="rId20">
+                      <a:extLst>
+                        <a:ext uri="{28A0092B-C50C-407E-A947-70E740481C1C}">
+                          <a14:useLocalDpi xmlns:a14="http://schemas.microsoft.com/office/drawing/2010/main" val="0"/>
+                        </a:ext>
+                      </a:extLst>
+                    </a:blip>
+                    <a:srcRect/>
+                    <a:stretch>
+                      <a:fillRect/>
+                    </a:stretch>
+                  </pic:blipFill>
+                  <pic:spPr bwMode="auto">
+                    <a:xfrm>
+                      <a:off x="0" y="0"/>
+                      <a:ext cx="1313815" cy="1171575"/>
+                    </a:xfrm>
+                    <a:prstGeom prst="rect">
+                      <a:avLst/>
+                    </a:prstGeom>
+                    <a:ln>
+                      <a:noFill/>
+                    </a:ln>
+                    <a:effectLst>
+                      <a:outerShdw blurRad="292100" dist="139700" dir="2700000" algn="tl" rotWithShape="0">
+                        <a:srgbClr val="333333">
+                          <a:alpha val="65000"/>
+                        </a:srgbClr>
+                      </a:outerShdw>
+                    </a:effectLst>
+                  </pic:spPr>
+                </pic:pic>
+              </a:graphicData>
+            </a:graphic>
+            <wp14:sizeRelH relativeFrom="margin">
+              <wp14:pctWidth>0</wp14:pctWidth>
+            </wp14:sizeRelH>
+            <wp14:sizeRelV relativeFrom="margin">
+              <wp14:pctHeight>0</wp14:pctHeight>
+            </wp14:sizeRelV>
+          </wp:anchor>
+        </w:drawing>
+      </w:r>
+    </w:p>
+    <w:p/>
+    <w:p/>
+    <w:p/>
+    <w:p/>
     <w:p>
       <w:pPr>
         <w:pStyle w:val="Heading3"/>
         <w:spacing w:line="360" w:lineRule="auto"/>
       </w:pPr>
       <w:r>
+        <w:lastRenderedPageBreak/>
         <w:t>Double Column Requirement</w:t>
       </w:r>
     </w:p>
@@ -7458,7 +8564,6 @@
           <w:sz w:val="36"/>
           <w:szCs w:val="36"/>
         </w:rPr>
-        <w:lastRenderedPageBreak/>
         <w:t>Separate Windows</w:t>
       </w:r>
       <w:bookmarkEnd w:id="25"/>
@@ -7588,7 +8693,7 @@
       <w:bookmarkEnd w:id="32"/>
     </w:p>
     <w:sectPr>
-      <w:footerReference w:type="default" r:id="rId19"/>
+      <w:footerReference w:type="default" r:id="rId21"/>
       <w:pgSz w:w="12240" w:h="15840"/>
       <w:pgMar w:top="1440" w:right="1440" w:bottom="1440" w:left="1440" w:header="720" w:footer="720" w:gutter="0"/>
       <w:pgNumType w:start="0"/>
@@ -9715,6 +10820,7 @@
   <w:style w:type="character" w:default="1" w:styleId="DefaultParagraphFont">
     <w:name w:val="Default Paragraph Font"/>
     <w:uiPriority w:val="1"/>
+    <w:semiHidden/>
     <w:unhideWhenUsed/>
   </w:style>
   <w:style w:type="table" w:default="1" w:styleId="TableNormal">

</xml_diff>

<commit_message>
Adds text info to double column req section
</commit_message>
<xml_diff>
--- a/PTL-Digital-Datasheet-Documentation.docx
+++ b/PTL-Digital-Datasheet-Documentation.docx
@@ -7635,7 +7635,7 @@
           </mc:Choice>
           <mc:Fallback>
             <w:pict>
-              <v:rect w14:anchorId="1DCAAE46" id="Rectangle 34" o:spid="_x0000_s1026" style="position:absolute;margin-left:334.25pt;margin-top:60.65pt;width:34pt;height:9.75pt;z-index:251707392;visibility:visible;mso-wrap-style:square;mso-width-percent:0;mso-height-percent:0;mso-wrap-distance-left:9pt;mso-wrap-distance-top:0;mso-wrap-distance-right:9pt;mso-wrap-distance-bottom:0;mso-position-horizontal:absolute;mso-position-horizontal-relative:text;mso-position-vertical:absolute;mso-position-vertical-relative:text;mso-width-percent:0;mso-height-percent:0;mso-width-relative:margin;mso-height-relative:margin;v-text-anchor:middle" o:gfxdata="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" fillcolor="#ffc000 [3207]" stroked="f">
+              <v:rect w14:anchorId="58BEDDC2" id="Rectangle 34" o:spid="_x0000_s1026" style="position:absolute;margin-left:334.25pt;margin-top:60.65pt;width:34pt;height:9.75pt;z-index:251707392;visibility:visible;mso-wrap-style:square;mso-width-percent:0;mso-height-percent:0;mso-wrap-distance-left:9pt;mso-wrap-distance-top:0;mso-wrap-distance-right:9pt;mso-wrap-distance-bottom:0;mso-position-horizontal:absolute;mso-position-horizontal-relative:text;mso-position-vertical:absolute;mso-position-vertical-relative:text;mso-width-percent:0;mso-height-percent:0;mso-width-relative:margin;mso-height-relative:margin;v-text-anchor:middle" o:gfxdata="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" fillcolor="#ffc000 [3207]" stroked="f">
                 <v:fill opacity="32896f"/>
               </v:rect>
             </w:pict>
@@ -7717,7 +7717,7 @@
           </mc:Choice>
           <mc:Fallback>
             <w:pict>
-              <v:rect w14:anchorId="326BCC48" id="Rectangle 33" o:spid="_x0000_s1026" style="position:absolute;margin-left:338.75pt;margin-top:39.4pt;width:21pt;height:9pt;z-index:251705344;visibility:visible;mso-wrap-style:square;mso-width-percent:0;mso-height-percent:0;mso-wrap-distance-left:9pt;mso-wrap-distance-top:0;mso-wrap-distance-right:9pt;mso-wrap-distance-bottom:0;mso-position-horizontal:absolute;mso-position-horizontal-relative:text;mso-position-vertical:absolute;mso-position-vertical-relative:text;mso-width-percent:0;mso-height-percent:0;mso-width-relative:margin;mso-height-relative:margin;v-text-anchor:middle" o:gfxdata="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" fillcolor="#ffc000 [3207]" stroked="f">
+              <v:rect w14:anchorId="0B7D52DD" id="Rectangle 33" o:spid="_x0000_s1026" style="position:absolute;margin-left:338.75pt;margin-top:39.4pt;width:21pt;height:9pt;z-index:251705344;visibility:visible;mso-wrap-style:square;mso-width-percent:0;mso-height-percent:0;mso-wrap-distance-left:9pt;mso-wrap-distance-top:0;mso-wrap-distance-right:9pt;mso-wrap-distance-bottom:0;mso-position-horizontal:absolute;mso-position-horizontal-relative:text;mso-position-vertical:absolute;mso-position-vertical-relative:text;mso-width-percent:0;mso-height-percent:0;mso-width-relative:margin;mso-height-relative:margin;v-text-anchor:middle" o:gfxdata="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" fillcolor="#ffc000 [3207]" stroked="f">
                 <v:fill opacity="32896f"/>
               </v:rect>
             </w:pict>
@@ -7799,7 +7799,7 @@
           </mc:Choice>
           <mc:Fallback>
             <w:pict>
-              <v:rect w14:anchorId="1B64F1CD" id="Rectangle 31" o:spid="_x0000_s1026" style="position:absolute;margin-left:341pt;margin-top:29.65pt;width:44pt;height:9.75pt;z-index:251703296;visibility:visible;mso-wrap-style:square;mso-width-percent:0;mso-height-percent:0;mso-wrap-distance-left:9pt;mso-wrap-distance-top:0;mso-wrap-distance-right:9pt;mso-wrap-distance-bottom:0;mso-position-horizontal:absolute;mso-position-horizontal-relative:text;mso-position-vertical:absolute;mso-position-vertical-relative:text;mso-width-percent:0;mso-height-percent:0;mso-width-relative:margin;mso-height-relative:margin;v-text-anchor:middle" o:gfxdata="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" fillcolor="#ffc000 [3207]" stroked="f">
+              <v:rect w14:anchorId="0BB35C58" id="Rectangle 31" o:spid="_x0000_s1026" style="position:absolute;margin-left:341pt;margin-top:29.65pt;width:44pt;height:9.75pt;z-index:251703296;visibility:visible;mso-wrap-style:square;mso-width-percent:0;mso-height-percent:0;mso-wrap-distance-left:9pt;mso-wrap-distance-top:0;mso-wrap-distance-right:9pt;mso-wrap-distance-bottom:0;mso-position-horizontal:absolute;mso-position-horizontal-relative:text;mso-position-vertical:absolute;mso-position-vertical-relative:text;mso-width-percent:0;mso-height-percent:0;mso-width-relative:margin;mso-height-relative:margin;v-text-anchor:middle" o:gfxdata="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" fillcolor="#ffc000 [3207]" stroked="f">
                 <v:fill opacity="32896f"/>
               </v:rect>
             </w:pict>
@@ -7881,7 +7881,7 @@
           </mc:Choice>
           <mc:Fallback>
             <w:pict>
-              <v:rect w14:anchorId="2DE1B010" id="Rectangle 29" o:spid="_x0000_s1026" style="position:absolute;margin-left:156.75pt;margin-top:72.9pt;width:28pt;height:6.5pt;z-index:251701248;visibility:visible;mso-wrap-style:square;mso-width-percent:0;mso-height-percent:0;mso-wrap-distance-left:9pt;mso-wrap-distance-top:0;mso-wrap-distance-right:9pt;mso-wrap-distance-bottom:0;mso-position-horizontal:absolute;mso-position-horizontal-relative:text;mso-position-vertical:absolute;mso-position-vertical-relative:text;mso-width-percent:0;mso-height-percent:0;mso-width-relative:margin;mso-height-relative:margin;v-text-anchor:middle" o:gfxdata="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" fillcolor="#ffc000 [3207]" stroked="f">
+              <v:rect w14:anchorId="07BAC3AC" id="Rectangle 29" o:spid="_x0000_s1026" style="position:absolute;margin-left:156.75pt;margin-top:72.9pt;width:28pt;height:6.5pt;z-index:251701248;visibility:visible;mso-wrap-style:square;mso-width-percent:0;mso-height-percent:0;mso-wrap-distance-left:9pt;mso-wrap-distance-top:0;mso-wrap-distance-right:9pt;mso-wrap-distance-bottom:0;mso-position-horizontal:absolute;mso-position-horizontal-relative:text;mso-position-vertical:absolute;mso-position-vertical-relative:text;mso-width-percent:0;mso-height-percent:0;mso-width-relative:margin;mso-height-relative:margin;v-text-anchor:middle" o:gfxdata="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" fillcolor="#ffc000 [3207]" stroked="f">
                 <v:fill opacity="32896f"/>
               </v:rect>
             </w:pict>
@@ -7963,7 +7963,7 @@
           </mc:Choice>
           <mc:Fallback>
             <w:pict>
-              <v:rect w14:anchorId="48CDC205" id="Rectangle 28" o:spid="_x0000_s1026" style="position:absolute;margin-left:144.25pt;margin-top:43.9pt;width:54pt;height:7.75pt;z-index:251699200;visibility:visible;mso-wrap-style:square;mso-width-percent:0;mso-height-percent:0;mso-wrap-distance-left:9pt;mso-wrap-distance-top:0;mso-wrap-distance-right:9pt;mso-wrap-distance-bottom:0;mso-position-horizontal:absolute;mso-position-horizontal-relative:text;mso-position-vertical:absolute;mso-position-vertical-relative:text;mso-width-percent:0;mso-height-percent:0;mso-width-relative:margin;mso-height-relative:margin;v-text-anchor:middle" o:gfxdata="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" fillcolor="#ffc000 [3207]" stroked="f">
+              <v:rect w14:anchorId="75099708" id="Rectangle 28" o:spid="_x0000_s1026" style="position:absolute;margin-left:144.25pt;margin-top:43.9pt;width:54pt;height:7.75pt;z-index:251699200;visibility:visible;mso-wrap-style:square;mso-width-percent:0;mso-height-percent:0;mso-wrap-distance-left:9pt;mso-wrap-distance-top:0;mso-wrap-distance-right:9pt;mso-wrap-distance-bottom:0;mso-position-horizontal:absolute;mso-position-horizontal-relative:text;mso-position-vertical:absolute;mso-position-vertical-relative:text;mso-width-percent:0;mso-height-percent:0;mso-width-relative:margin;mso-height-relative:margin;v-text-anchor:middle" o:gfxdata="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" fillcolor="#ffc000 [3207]" stroked="f">
                 <v:fill opacity="32896f"/>
               </v:rect>
             </w:pict>
@@ -8045,7 +8045,7 @@
           </mc:Choice>
           <mc:Fallback>
             <w:pict>
-              <v:rect w14:anchorId="76712185" id="Rectangle 27" o:spid="_x0000_s1026" style="position:absolute;margin-left:23.25pt;margin-top:57.9pt;width:24pt;height:6.5pt;z-index:251697152;visibility:visible;mso-wrap-style:square;mso-width-percent:0;mso-height-percent:0;mso-wrap-distance-left:9pt;mso-wrap-distance-top:0;mso-wrap-distance-right:9pt;mso-wrap-distance-bottom:0;mso-position-horizontal:absolute;mso-position-horizontal-relative:text;mso-position-vertical:absolute;mso-position-vertical-relative:text;mso-width-percent:0;mso-height-percent:0;mso-width-relative:margin;mso-height-relative:margin;v-text-anchor:middle" o:gfxdata="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" fillcolor="#ffc000 [3207]" stroked="f">
+              <v:rect w14:anchorId="19026403" id="Rectangle 27" o:spid="_x0000_s1026" style="position:absolute;margin-left:23.25pt;margin-top:57.9pt;width:24pt;height:6.5pt;z-index:251697152;visibility:visible;mso-wrap-style:square;mso-width-percent:0;mso-height-percent:0;mso-wrap-distance-left:9pt;mso-wrap-distance-top:0;mso-wrap-distance-right:9pt;mso-wrap-distance-bottom:0;mso-position-horizontal:absolute;mso-position-horizontal-relative:text;mso-position-vertical:absolute;mso-position-vertical-relative:text;mso-width-percent:0;mso-height-percent:0;mso-width-relative:margin;mso-height-relative:margin;v-text-anchor:middle" o:gfxdata="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" fillcolor="#ffc000 [3207]" stroked="f">
                 <v:fill opacity="32896f"/>
               </v:rect>
             </w:pict>
@@ -8127,7 +8127,7 @@
           </mc:Choice>
           <mc:Fallback>
             <w:pict>
-              <v:rect w14:anchorId="7F928E4C" id="Rectangle 26" o:spid="_x0000_s1026" style="position:absolute;margin-left:23.25pt;margin-top:35.9pt;width:45pt;height:6.5pt;z-index:251695104;visibility:visible;mso-wrap-style:square;mso-width-percent:0;mso-height-percent:0;mso-wrap-distance-left:9pt;mso-wrap-distance-top:0;mso-wrap-distance-right:9pt;mso-wrap-distance-bottom:0;mso-position-horizontal:absolute;mso-position-horizontal-relative:text;mso-position-vertical:absolute;mso-position-vertical-relative:text;mso-width-percent:0;mso-height-percent:0;mso-width-relative:margin;mso-height-relative:margin;v-text-anchor:middle" o:gfxdata="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" fillcolor="#ffc000 [3207]" stroked="f">
+              <v:rect w14:anchorId="205AD7A0" id="Rectangle 26" o:spid="_x0000_s1026" style="position:absolute;margin-left:23.25pt;margin-top:35.9pt;width:45pt;height:6.5pt;z-index:251695104;visibility:visible;mso-wrap-style:square;mso-width-percent:0;mso-height-percent:0;mso-wrap-distance-left:9pt;mso-wrap-distance-top:0;mso-wrap-distance-right:9pt;mso-wrap-distance-bottom:0;mso-position-horizontal:absolute;mso-position-horizontal-relative:text;mso-position-vertical:absolute;mso-position-vertical-relative:text;mso-width-percent:0;mso-height-percent:0;mso-width-relative:margin;mso-height-relative:margin;v-text-anchor:middle" o:gfxdata="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" fillcolor="#ffc000 [3207]" stroked="f">
                 <v:fill opacity="32896f"/>
               </v:rect>
             </w:pict>
@@ -8197,7 +8197,7 @@
           </mc:Choice>
           <mc:Fallback>
             <w:pict>
-              <v:shapetype w14:anchorId="1F7FE0B3" id="_x0000_t13" coordsize="21600,21600" o:spt="13" adj="16200,5400" path="m@0,l@0@1,0@1,0@2@0@2@0,21600,21600,10800xe">
+              <v:shapetype w14:anchorId="4D9DE9B6" id="_x0000_t13" coordsize="21600,21600" o:spt="13" adj="16200,5400" path="m@0,l@0@1,0@1,0@2@0@2@0,21600,21600,10800xe">
                 <v:stroke joinstyle="miter"/>
                 <v:formulas>
                   <v:f eqn="val #0"/>
@@ -8421,6 +8421,36 @@
           <w:numId w:val="7"/>
         </w:numPr>
       </w:pPr>
+      <w:r>
+        <w:t xml:space="preserve">To stretch a requirement over a span of two columns, </w:t>
+      </w:r>
+      <w:r>
+        <w:t>right click the requirement textbox and select “Combine/Separate Requirement” to toggle from one column or two based on current state.</w:t>
+      </w:r>
+    </w:p>
+    <w:p>
+      <w:pPr>
+        <w:pStyle w:val="ListParagraph"/>
+        <w:numPr>
+          <w:ilvl w:val="1"/>
+          <w:numId w:val="7"/>
+        </w:numPr>
+      </w:pPr>
+      <w:r>
+        <w:t>To combine two requirement columns, right click the left requirement and select the option (the requirements are merged from left to right).</w:t>
+      </w:r>
+    </w:p>
+    <w:p>
+      <w:pPr>
+        <w:pStyle w:val="ListParagraph"/>
+        <w:numPr>
+          <w:ilvl w:val="1"/>
+          <w:numId w:val="7"/>
+        </w:numPr>
+      </w:pPr>
+      <w:r>
+        <w:t>To separate, right click the current two-span column and select the option causing the requirement to split into its normal state.</w:t>
+      </w:r>
     </w:p>
     <w:p>
       <w:pPr>

</xml_diff>

<commit_message>
Adds images to doc for double column datasheet
</commit_message>
<xml_diff>
--- a/PTL-Digital-Datasheet-Documentation.docx
+++ b/PTL-Digital-Datasheet-Documentation.docx
@@ -7635,7 +7635,7 @@
           </mc:Choice>
           <mc:Fallback>
             <w:pict>
-              <v:rect w14:anchorId="58BEDDC2" id="Rectangle 34" o:spid="_x0000_s1026" style="position:absolute;margin-left:334.25pt;margin-top:60.65pt;width:34pt;height:9.75pt;z-index:251707392;visibility:visible;mso-wrap-style:square;mso-width-percent:0;mso-height-percent:0;mso-wrap-distance-left:9pt;mso-wrap-distance-top:0;mso-wrap-distance-right:9pt;mso-wrap-distance-bottom:0;mso-position-horizontal:absolute;mso-position-horizontal-relative:text;mso-position-vertical:absolute;mso-position-vertical-relative:text;mso-width-percent:0;mso-height-percent:0;mso-width-relative:margin;mso-height-relative:margin;v-text-anchor:middle" o:gfxdata="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" fillcolor="#ffc000 [3207]" stroked="f">
+              <v:rect w14:anchorId="4E3E12DB" id="Rectangle 34" o:spid="_x0000_s1026" style="position:absolute;margin-left:334.25pt;margin-top:60.65pt;width:34pt;height:9.75pt;z-index:251707392;visibility:visible;mso-wrap-style:square;mso-width-percent:0;mso-height-percent:0;mso-wrap-distance-left:9pt;mso-wrap-distance-top:0;mso-wrap-distance-right:9pt;mso-wrap-distance-bottom:0;mso-position-horizontal:absolute;mso-position-horizontal-relative:text;mso-position-vertical:absolute;mso-position-vertical-relative:text;mso-width-percent:0;mso-height-percent:0;mso-width-relative:margin;mso-height-relative:margin;v-text-anchor:middle" o:gfxdata="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" fillcolor="#ffc000 [3207]" stroked="f">
                 <v:fill opacity="32896f"/>
               </v:rect>
             </w:pict>
@@ -7717,7 +7717,7 @@
           </mc:Choice>
           <mc:Fallback>
             <w:pict>
-              <v:rect w14:anchorId="0B7D52DD" id="Rectangle 33" o:spid="_x0000_s1026" style="position:absolute;margin-left:338.75pt;margin-top:39.4pt;width:21pt;height:9pt;z-index:251705344;visibility:visible;mso-wrap-style:square;mso-width-percent:0;mso-height-percent:0;mso-wrap-distance-left:9pt;mso-wrap-distance-top:0;mso-wrap-distance-right:9pt;mso-wrap-distance-bottom:0;mso-position-horizontal:absolute;mso-position-horizontal-relative:text;mso-position-vertical:absolute;mso-position-vertical-relative:text;mso-width-percent:0;mso-height-percent:0;mso-width-relative:margin;mso-height-relative:margin;v-text-anchor:middle" o:gfxdata="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" fillcolor="#ffc000 [3207]" stroked="f">
+              <v:rect w14:anchorId="2F2D9684" id="Rectangle 33" o:spid="_x0000_s1026" style="position:absolute;margin-left:338.75pt;margin-top:39.4pt;width:21pt;height:9pt;z-index:251705344;visibility:visible;mso-wrap-style:square;mso-width-percent:0;mso-height-percent:0;mso-wrap-distance-left:9pt;mso-wrap-distance-top:0;mso-wrap-distance-right:9pt;mso-wrap-distance-bottom:0;mso-position-horizontal:absolute;mso-position-horizontal-relative:text;mso-position-vertical:absolute;mso-position-vertical-relative:text;mso-width-percent:0;mso-height-percent:0;mso-width-relative:margin;mso-height-relative:margin;v-text-anchor:middle" o:gfxdata="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" fillcolor="#ffc000 [3207]" stroked="f">
                 <v:fill opacity="32896f"/>
               </v:rect>
             </w:pict>
@@ -7799,7 +7799,7 @@
           </mc:Choice>
           <mc:Fallback>
             <w:pict>
-              <v:rect w14:anchorId="0BB35C58" id="Rectangle 31" o:spid="_x0000_s1026" style="position:absolute;margin-left:341pt;margin-top:29.65pt;width:44pt;height:9.75pt;z-index:251703296;visibility:visible;mso-wrap-style:square;mso-width-percent:0;mso-height-percent:0;mso-wrap-distance-left:9pt;mso-wrap-distance-top:0;mso-wrap-distance-right:9pt;mso-wrap-distance-bottom:0;mso-position-horizontal:absolute;mso-position-horizontal-relative:text;mso-position-vertical:absolute;mso-position-vertical-relative:text;mso-width-percent:0;mso-height-percent:0;mso-width-relative:margin;mso-height-relative:margin;v-text-anchor:middle" o:gfxdata="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" fillcolor="#ffc000 [3207]" stroked="f">
+              <v:rect w14:anchorId="7558BCF3" id="Rectangle 31" o:spid="_x0000_s1026" style="position:absolute;margin-left:341pt;margin-top:29.65pt;width:44pt;height:9.75pt;z-index:251703296;visibility:visible;mso-wrap-style:square;mso-width-percent:0;mso-height-percent:0;mso-wrap-distance-left:9pt;mso-wrap-distance-top:0;mso-wrap-distance-right:9pt;mso-wrap-distance-bottom:0;mso-position-horizontal:absolute;mso-position-horizontal-relative:text;mso-position-vertical:absolute;mso-position-vertical-relative:text;mso-width-percent:0;mso-height-percent:0;mso-width-relative:margin;mso-height-relative:margin;v-text-anchor:middle" o:gfxdata="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" fillcolor="#ffc000 [3207]" stroked="f">
                 <v:fill opacity="32896f"/>
               </v:rect>
             </w:pict>
@@ -7881,7 +7881,7 @@
           </mc:Choice>
           <mc:Fallback>
             <w:pict>
-              <v:rect w14:anchorId="07BAC3AC" id="Rectangle 29" o:spid="_x0000_s1026" style="position:absolute;margin-left:156.75pt;margin-top:72.9pt;width:28pt;height:6.5pt;z-index:251701248;visibility:visible;mso-wrap-style:square;mso-width-percent:0;mso-height-percent:0;mso-wrap-distance-left:9pt;mso-wrap-distance-top:0;mso-wrap-distance-right:9pt;mso-wrap-distance-bottom:0;mso-position-horizontal:absolute;mso-position-horizontal-relative:text;mso-position-vertical:absolute;mso-position-vertical-relative:text;mso-width-percent:0;mso-height-percent:0;mso-width-relative:margin;mso-height-relative:margin;v-text-anchor:middle" o:gfxdata="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" fillcolor="#ffc000 [3207]" stroked="f">
+              <v:rect w14:anchorId="0AB12727" id="Rectangle 29" o:spid="_x0000_s1026" style="position:absolute;margin-left:156.75pt;margin-top:72.9pt;width:28pt;height:6.5pt;z-index:251701248;visibility:visible;mso-wrap-style:square;mso-width-percent:0;mso-height-percent:0;mso-wrap-distance-left:9pt;mso-wrap-distance-top:0;mso-wrap-distance-right:9pt;mso-wrap-distance-bottom:0;mso-position-horizontal:absolute;mso-position-horizontal-relative:text;mso-position-vertical:absolute;mso-position-vertical-relative:text;mso-width-percent:0;mso-height-percent:0;mso-width-relative:margin;mso-height-relative:margin;v-text-anchor:middle" o:gfxdata="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" fillcolor="#ffc000 [3207]" stroked="f">
                 <v:fill opacity="32896f"/>
               </v:rect>
             </w:pict>
@@ -7963,7 +7963,7 @@
           </mc:Choice>
           <mc:Fallback>
             <w:pict>
-              <v:rect w14:anchorId="75099708" id="Rectangle 28" o:spid="_x0000_s1026" style="position:absolute;margin-left:144.25pt;margin-top:43.9pt;width:54pt;height:7.75pt;z-index:251699200;visibility:visible;mso-wrap-style:square;mso-width-percent:0;mso-height-percent:0;mso-wrap-distance-left:9pt;mso-wrap-distance-top:0;mso-wrap-distance-right:9pt;mso-wrap-distance-bottom:0;mso-position-horizontal:absolute;mso-position-horizontal-relative:text;mso-position-vertical:absolute;mso-position-vertical-relative:text;mso-width-percent:0;mso-height-percent:0;mso-width-relative:margin;mso-height-relative:margin;v-text-anchor:middle" o:gfxdata="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" fillcolor="#ffc000 [3207]" stroked="f">
+              <v:rect w14:anchorId="6FFAD62F" id="Rectangle 28" o:spid="_x0000_s1026" style="position:absolute;margin-left:144.25pt;margin-top:43.9pt;width:54pt;height:7.75pt;z-index:251699200;visibility:visible;mso-wrap-style:square;mso-width-percent:0;mso-height-percent:0;mso-wrap-distance-left:9pt;mso-wrap-distance-top:0;mso-wrap-distance-right:9pt;mso-wrap-distance-bottom:0;mso-position-horizontal:absolute;mso-position-horizontal-relative:text;mso-position-vertical:absolute;mso-position-vertical-relative:text;mso-width-percent:0;mso-height-percent:0;mso-width-relative:margin;mso-height-relative:margin;v-text-anchor:middle" o:gfxdata="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" fillcolor="#ffc000 [3207]" stroked="f">
                 <v:fill opacity="32896f"/>
               </v:rect>
             </w:pict>
@@ -8045,7 +8045,7 @@
           </mc:Choice>
           <mc:Fallback>
             <w:pict>
-              <v:rect w14:anchorId="19026403" id="Rectangle 27" o:spid="_x0000_s1026" style="position:absolute;margin-left:23.25pt;margin-top:57.9pt;width:24pt;height:6.5pt;z-index:251697152;visibility:visible;mso-wrap-style:square;mso-width-percent:0;mso-height-percent:0;mso-wrap-distance-left:9pt;mso-wrap-distance-top:0;mso-wrap-distance-right:9pt;mso-wrap-distance-bottom:0;mso-position-horizontal:absolute;mso-position-horizontal-relative:text;mso-position-vertical:absolute;mso-position-vertical-relative:text;mso-width-percent:0;mso-height-percent:0;mso-width-relative:margin;mso-height-relative:margin;v-text-anchor:middle" o:gfxdata="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" fillcolor="#ffc000 [3207]" stroked="f">
+              <v:rect w14:anchorId="079D95BE" id="Rectangle 27" o:spid="_x0000_s1026" style="position:absolute;margin-left:23.25pt;margin-top:57.9pt;width:24pt;height:6.5pt;z-index:251697152;visibility:visible;mso-wrap-style:square;mso-width-percent:0;mso-height-percent:0;mso-wrap-distance-left:9pt;mso-wrap-distance-top:0;mso-wrap-distance-right:9pt;mso-wrap-distance-bottom:0;mso-position-horizontal:absolute;mso-position-horizontal-relative:text;mso-position-vertical:absolute;mso-position-vertical-relative:text;mso-width-percent:0;mso-height-percent:0;mso-width-relative:margin;mso-height-relative:margin;v-text-anchor:middle" o:gfxdata="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" fillcolor="#ffc000 [3207]" stroked="f">
                 <v:fill opacity="32896f"/>
               </v:rect>
             </w:pict>
@@ -8127,7 +8127,7 @@
           </mc:Choice>
           <mc:Fallback>
             <w:pict>
-              <v:rect w14:anchorId="205AD7A0" id="Rectangle 26" o:spid="_x0000_s1026" style="position:absolute;margin-left:23.25pt;margin-top:35.9pt;width:45pt;height:6.5pt;z-index:251695104;visibility:visible;mso-wrap-style:square;mso-width-percent:0;mso-height-percent:0;mso-wrap-distance-left:9pt;mso-wrap-distance-top:0;mso-wrap-distance-right:9pt;mso-wrap-distance-bottom:0;mso-position-horizontal:absolute;mso-position-horizontal-relative:text;mso-position-vertical:absolute;mso-position-vertical-relative:text;mso-width-percent:0;mso-height-percent:0;mso-width-relative:margin;mso-height-relative:margin;v-text-anchor:middle" o:gfxdata="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" fillcolor="#ffc000 [3207]" stroked="f">
+              <v:rect w14:anchorId="1406442E" id="Rectangle 26" o:spid="_x0000_s1026" style="position:absolute;margin-left:23.25pt;margin-top:35.9pt;width:45pt;height:6.5pt;z-index:251695104;visibility:visible;mso-wrap-style:square;mso-width-percent:0;mso-height-percent:0;mso-wrap-distance-left:9pt;mso-wrap-distance-top:0;mso-wrap-distance-right:9pt;mso-wrap-distance-bottom:0;mso-position-horizontal:absolute;mso-position-horizontal-relative:text;mso-position-vertical:absolute;mso-position-vertical-relative:text;mso-width-percent:0;mso-height-percent:0;mso-width-relative:margin;mso-height-relative:margin;v-text-anchor:middle" o:gfxdata="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" fillcolor="#ffc000 [3207]" stroked="f">
                 <v:fill opacity="32896f"/>
               </v:rect>
             </w:pict>
@@ -8197,7 +8197,7 @@
           </mc:Choice>
           <mc:Fallback>
             <w:pict>
-              <v:shapetype w14:anchorId="4D9DE9B6" id="_x0000_t13" coordsize="21600,21600" o:spt="13" adj="16200,5400" path="m@0,l@0@1,0@1,0@2@0@2@0,21600,21600,10800xe">
+              <v:shapetype w14:anchorId="5F8AB43B" id="_x0000_t13" coordsize="21600,21600" o:spt="13" adj="16200,5400" path="m@0,l@0@1,0@1,0@2@0@2@0,21600,21600,10800xe">
                 <v:stroke joinstyle="miter"/>
                 <v:formulas>
                   <v:f eqn="val #0"/>
@@ -8428,6 +8428,194 @@
         <w:t>right click the requirement textbox and select “Combine/Separate Requirement” to toggle from one column or two based on current state.</w:t>
       </w:r>
     </w:p>
+    <w:p/>
+    <w:p>
+      <w:pPr>
+        <w:pStyle w:val="ListParagraph"/>
+      </w:pPr>
+    </w:p>
+    <w:p>
+      <w:r>
+        <w:rPr>
+          <w:noProof/>
+        </w:rPr>
+        <w:drawing>
+          <wp:anchor distT="0" distB="0" distL="114300" distR="114300" simplePos="0" relativeHeight="251709440" behindDoc="1" locked="0" layoutInCell="1" allowOverlap="1" wp14:anchorId="427A42B3" wp14:editId="30519350">
+            <wp:simplePos x="0" y="0"/>
+            <wp:positionH relativeFrom="column">
+              <wp:posOffset>3305175</wp:posOffset>
+            </wp:positionH>
+            <wp:positionV relativeFrom="paragraph">
+              <wp:posOffset>9525</wp:posOffset>
+            </wp:positionV>
+            <wp:extent cx="2362200" cy="904875"/>
+            <wp:effectExtent l="152400" t="152400" r="361950" b="371475"/>
+            <wp:wrapTight wrapText="bothSides">
+              <wp:wrapPolygon edited="0">
+                <wp:start x="697" y="-3638"/>
+                <wp:lineTo x="-1394" y="-2728"/>
+                <wp:lineTo x="-1394" y="23646"/>
+                <wp:lineTo x="-697" y="26375"/>
+                <wp:lineTo x="1568" y="29103"/>
+                <wp:lineTo x="1742" y="30013"/>
+                <wp:lineTo x="21600" y="30013"/>
+                <wp:lineTo x="21774" y="29103"/>
+                <wp:lineTo x="24039" y="26375"/>
+                <wp:lineTo x="24735" y="19099"/>
+                <wp:lineTo x="24735" y="4547"/>
+                <wp:lineTo x="22645" y="-2274"/>
+                <wp:lineTo x="22471" y="-3638"/>
+                <wp:lineTo x="697" y="-3638"/>
+              </wp:wrapPolygon>
+            </wp:wrapTight>
+            <wp:docPr id="37" name="Picture 37"/>
+            <wp:cNvGraphicFramePr>
+              <a:graphicFrameLocks xmlns:a="http://schemas.openxmlformats.org/drawingml/2006/main" noChangeAspect="1"/>
+            </wp:cNvGraphicFramePr>
+            <a:graphic xmlns:a="http://schemas.openxmlformats.org/drawingml/2006/main">
+              <a:graphicData uri="http://schemas.openxmlformats.org/drawingml/2006/picture">
+                <pic:pic xmlns:pic="http://schemas.openxmlformats.org/drawingml/2006/picture">
+                  <pic:nvPicPr>
+                    <pic:cNvPr id="0" name="Picture 19"/>
+                    <pic:cNvPicPr>
+                      <a:picLocks noChangeAspect="1" noChangeArrowheads="1"/>
+                    </pic:cNvPicPr>
+                  </pic:nvPicPr>
+                  <pic:blipFill>
+                    <a:blip r:embed="rId21">
+                      <a:extLst>
+                        <a:ext uri="{28A0092B-C50C-407E-A947-70E740481C1C}">
+                          <a14:useLocalDpi xmlns:a14="http://schemas.microsoft.com/office/drawing/2010/main" val="0"/>
+                        </a:ext>
+                      </a:extLst>
+                    </a:blip>
+                    <a:srcRect/>
+                    <a:stretch>
+                      <a:fillRect/>
+                    </a:stretch>
+                  </pic:blipFill>
+                  <pic:spPr bwMode="auto">
+                    <a:xfrm>
+                      <a:off x="0" y="0"/>
+                      <a:ext cx="2362200" cy="904875"/>
+                    </a:xfrm>
+                    <a:prstGeom prst="rect">
+                      <a:avLst/>
+                    </a:prstGeom>
+                    <a:ln>
+                      <a:noFill/>
+                    </a:ln>
+                    <a:effectLst>
+                      <a:outerShdw blurRad="292100" dist="139700" dir="2700000" algn="tl" rotWithShape="0">
+                        <a:srgbClr val="333333">
+                          <a:alpha val="65000"/>
+                        </a:srgbClr>
+                      </a:outerShdw>
+                    </a:effectLst>
+                  </pic:spPr>
+                </pic:pic>
+              </a:graphicData>
+            </a:graphic>
+            <wp14:sizeRelH relativeFrom="margin">
+              <wp14:pctWidth>0</wp14:pctWidth>
+            </wp14:sizeRelH>
+            <wp14:sizeRelV relativeFrom="margin">
+              <wp14:pctHeight>0</wp14:pctHeight>
+            </wp14:sizeRelV>
+          </wp:anchor>
+        </w:drawing>
+      </w:r>
+      <w:r>
+        <w:rPr>
+          <w:noProof/>
+        </w:rPr>
+        <w:drawing>
+          <wp:anchor distT="0" distB="0" distL="114300" distR="114300" simplePos="0" relativeHeight="251708416" behindDoc="1" locked="0" layoutInCell="1" allowOverlap="1" wp14:anchorId="06219F8A" wp14:editId="30B9D2F3">
+            <wp:simplePos x="0" y="0"/>
+            <wp:positionH relativeFrom="margin">
+              <wp:align>left</wp:align>
+            </wp:positionH>
+            <wp:positionV relativeFrom="paragraph">
+              <wp:posOffset>12700</wp:posOffset>
+            </wp:positionV>
+            <wp:extent cx="2273300" cy="876300"/>
+            <wp:effectExtent l="152400" t="152400" r="355600" b="361950"/>
+            <wp:wrapTight wrapText="bothSides">
+              <wp:wrapPolygon edited="0">
+                <wp:start x="724" y="-3757"/>
+                <wp:lineTo x="-1448" y="-2817"/>
+                <wp:lineTo x="-1448" y="23478"/>
+                <wp:lineTo x="-362" y="27235"/>
+                <wp:lineTo x="1629" y="29113"/>
+                <wp:lineTo x="1810" y="30052"/>
+                <wp:lineTo x="21540" y="30052"/>
+                <wp:lineTo x="21721" y="29113"/>
+                <wp:lineTo x="23712" y="27235"/>
+                <wp:lineTo x="24798" y="20191"/>
+                <wp:lineTo x="24798" y="4696"/>
+                <wp:lineTo x="22626" y="-2348"/>
+                <wp:lineTo x="22445" y="-3757"/>
+                <wp:lineTo x="724" y="-3757"/>
+              </wp:wrapPolygon>
+            </wp:wrapTight>
+            <wp:docPr id="35" name="Picture 35"/>
+            <wp:cNvGraphicFramePr>
+              <a:graphicFrameLocks xmlns:a="http://schemas.openxmlformats.org/drawingml/2006/main" noChangeAspect="1"/>
+            </wp:cNvGraphicFramePr>
+            <a:graphic xmlns:a="http://schemas.openxmlformats.org/drawingml/2006/main">
+              <a:graphicData uri="http://schemas.openxmlformats.org/drawingml/2006/picture">
+                <pic:pic xmlns:pic="http://schemas.openxmlformats.org/drawingml/2006/picture">
+                  <pic:nvPicPr>
+                    <pic:cNvPr id="0" name="Picture 12"/>
+                    <pic:cNvPicPr>
+                      <a:picLocks noChangeAspect="1" noChangeArrowheads="1"/>
+                    </pic:cNvPicPr>
+                  </pic:nvPicPr>
+                  <pic:blipFill>
+                    <a:blip r:embed="rId22">
+                      <a:extLst>
+                        <a:ext uri="{28A0092B-C50C-407E-A947-70E740481C1C}">
+                          <a14:useLocalDpi xmlns:a14="http://schemas.microsoft.com/office/drawing/2010/main" val="0"/>
+                        </a:ext>
+                      </a:extLst>
+                    </a:blip>
+                    <a:srcRect/>
+                    <a:stretch>
+                      <a:fillRect/>
+                    </a:stretch>
+                  </pic:blipFill>
+                  <pic:spPr bwMode="auto">
+                    <a:xfrm>
+                      <a:off x="0" y="0"/>
+                      <a:ext cx="2273300" cy="876300"/>
+                    </a:xfrm>
+                    <a:prstGeom prst="rect">
+                      <a:avLst/>
+                    </a:prstGeom>
+                    <a:ln>
+                      <a:noFill/>
+                    </a:ln>
+                    <a:effectLst>
+                      <a:outerShdw blurRad="292100" dist="139700" dir="2700000" algn="tl" rotWithShape="0">
+                        <a:srgbClr val="333333">
+                          <a:alpha val="65000"/>
+                        </a:srgbClr>
+                      </a:outerShdw>
+                    </a:effectLst>
+                  </pic:spPr>
+                </pic:pic>
+              </a:graphicData>
+            </a:graphic>
+            <wp14:sizeRelH relativeFrom="margin">
+              <wp14:pctWidth>0</wp14:pctWidth>
+            </wp14:sizeRelH>
+            <wp14:sizeRelV relativeFrom="margin">
+              <wp14:pctHeight>0</wp14:pctHeight>
+            </wp14:sizeRelV>
+          </wp:anchor>
+        </w:drawing>
+      </w:r>
+    </w:p>
     <w:p>
       <w:pPr>
         <w:pStyle w:val="ListParagraph"/>
@@ -8594,6 +8782,7 @@
           <w:sz w:val="36"/>
           <w:szCs w:val="36"/>
         </w:rPr>
+        <w:lastRenderedPageBreak/>
         <w:t>Separate Windows</w:t>
       </w:r>
       <w:bookmarkEnd w:id="25"/>
@@ -8723,7 +8912,7 @@
       <w:bookmarkEnd w:id="32"/>
     </w:p>
     <w:sectPr>
-      <w:footerReference w:type="default" r:id="rId21"/>
+      <w:footerReference w:type="default" r:id="rId23"/>
       <w:pgSz w:w="12240" w:h="15840"/>
       <w:pgMar w:top="1440" w:right="1440" w:bottom="1440" w:left="1440" w:header="720" w:footer="720" w:gutter="0"/>
       <w:pgNumType w:start="0"/>

</xml_diff>

<commit_message>
Completes double column req section and adds auto-fill req section
</commit_message>
<xml_diff>
--- a/PTL-Digital-Datasheet-Documentation.docx
+++ b/PTL-Digital-Datasheet-Documentation.docx
@@ -8433,6 +8433,90 @@
       <w:pPr>
         <w:pStyle w:val="ListParagraph"/>
       </w:pPr>
+      <w:r>
+        <w:rPr>
+          <w:noProof/>
+        </w:rPr>
+        <mc:AlternateContent>
+          <mc:Choice Requires="wps">
+            <w:drawing>
+              <wp:anchor distT="0" distB="0" distL="114300" distR="114300" simplePos="0" relativeHeight="251710464" behindDoc="0" locked="0" layoutInCell="1" allowOverlap="1" wp14:anchorId="262C1B10" wp14:editId="4DFF0039">
+                <wp:simplePos x="0" y="0"/>
+                <wp:positionH relativeFrom="column">
+                  <wp:posOffset>2571750</wp:posOffset>
+                </wp:positionH>
+                <wp:positionV relativeFrom="paragraph">
+                  <wp:posOffset>669925</wp:posOffset>
+                </wp:positionV>
+                <wp:extent cx="600075" cy="104775"/>
+                <wp:effectExtent l="19050" t="19050" r="28575" b="47625"/>
+                <wp:wrapNone/>
+                <wp:docPr id="16" name="Arrow: Left-Right 16"/>
+                <wp:cNvGraphicFramePr/>
+                <a:graphic xmlns:a="http://schemas.openxmlformats.org/drawingml/2006/main">
+                  <a:graphicData uri="http://schemas.microsoft.com/office/word/2010/wordprocessingShape">
+                    <wps:wsp>
+                      <wps:cNvSpPr/>
+                      <wps:spPr>
+                        <a:xfrm>
+                          <a:off x="0" y="0"/>
+                          <a:ext cx="600075" cy="104775"/>
+                        </a:xfrm>
+                        <a:prstGeom prst="leftRightArrow">
+                          <a:avLst/>
+                        </a:prstGeom>
+                      </wps:spPr>
+                      <wps:style>
+                        <a:lnRef idx="2">
+                          <a:schemeClr val="accent1">
+                            <a:shade val="50000"/>
+                          </a:schemeClr>
+                        </a:lnRef>
+                        <a:fillRef idx="1">
+                          <a:schemeClr val="accent1"/>
+                        </a:fillRef>
+                        <a:effectRef idx="0">
+                          <a:schemeClr val="accent1"/>
+                        </a:effectRef>
+                        <a:fontRef idx="minor">
+                          <a:schemeClr val="lt1"/>
+                        </a:fontRef>
+                      </wps:style>
+                      <wps:bodyPr rot="0" spcFirstLastPara="0" vertOverflow="overflow" horzOverflow="overflow" vert="horz" wrap="square" lIns="91440" tIns="45720" rIns="91440" bIns="45720" numCol="1" spcCol="0" rtlCol="0" fromWordArt="0" anchor="ctr" anchorCtr="0" forceAA="0" compatLnSpc="1">
+                        <a:prstTxWarp prst="textNoShape">
+                          <a:avLst/>
+                        </a:prstTxWarp>
+                        <a:noAutofit/>
+                      </wps:bodyPr>
+                    </wps:wsp>
+                  </a:graphicData>
+                </a:graphic>
+              </wp:anchor>
+            </w:drawing>
+          </mc:Choice>
+          <mc:Fallback>
+            <w:pict>
+              <v:shapetype w14:anchorId="431611E2" id="_x0000_t69" coordsize="21600,21600" o:spt="69" adj="4320,5400" path="m,10800l@0,21600@0@3@2@3@2,21600,21600,10800@2,0@2@1@0@1@0,xe">
+                <v:stroke joinstyle="miter"/>
+                <v:formulas>
+                  <v:f eqn="val #0"/>
+                  <v:f eqn="val #1"/>
+                  <v:f eqn="sum 21600 0 #0"/>
+                  <v:f eqn="sum 21600 0 #1"/>
+                  <v:f eqn="prod #0 #1 10800"/>
+                  <v:f eqn="sum #0 0 @4"/>
+                  <v:f eqn="sum 21600 0 @5"/>
+                </v:formulas>
+                <v:path o:connecttype="custom" o:connectlocs="@2,0;10800,@1;@0,0;0,10800;@0,21600;10800,@3;@2,21600;21600,10800" o:connectangles="270,270,270,180,90,90,90,0" textboxrect="@5,@1,@6,@3"/>
+                <v:handles>
+                  <v:h position="#0,#1" xrange="0,10800" yrange="0,10800"/>
+                </v:handles>
+              </v:shapetype>
+              <v:shape id="Arrow: Left-Right 16" o:spid="_x0000_s1026" type="#_x0000_t69" style="position:absolute;margin-left:202.5pt;margin-top:52.75pt;width:47.25pt;height:8.25pt;z-index:251710464;visibility:visible;mso-wrap-style:square;mso-wrap-distance-left:9pt;mso-wrap-distance-top:0;mso-wrap-distance-right:9pt;mso-wrap-distance-bottom:0;mso-position-horizontal:absolute;mso-position-horizontal-relative:text;mso-position-vertical:absolute;mso-position-vertical-relative:text;v-text-anchor:middle" o:gfxdata="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" adj="1886" fillcolor="#4472c4 [3204]" strokecolor="#1f3763 [1604]" strokeweight="1pt"/>
+            </w:pict>
+          </mc:Fallback>
+        </mc:AlternateContent>
+      </w:r>
     </w:p>
     <w:p>
       <w:r>
@@ -8642,40 +8726,24 @@
     </w:p>
     <w:p>
       <w:pPr>
-        <w:pStyle w:val="Heading3"/>
-        <w:spacing w:line="360" w:lineRule="auto"/>
-      </w:pPr>
-      <w:r>
-        <w:t>Auto-Fill Requirements</w:t>
-      </w:r>
-    </w:p>
-    <w:p>
-      <w:pPr>
         <w:pStyle w:val="ListParagraph"/>
         <w:numPr>
           <w:ilvl w:val="0"/>
           <w:numId w:val="7"/>
         </w:numPr>
       </w:pPr>
-    </w:p>
-    <w:p>
-      <w:pPr>
-        <w:pStyle w:val="Heading2"/>
+      <w:r>
+        <w:t>When the two columns are combined, the format of the written requirement remains the same, but will be compared to the addition of the two measurements over which the column spans.</w:t>
+      </w:r>
+    </w:p>
+    <w:p>
+      <w:pPr>
+        <w:pStyle w:val="Heading3"/>
         <w:spacing w:line="360" w:lineRule="auto"/>
-        <w:rPr>
-          <w:sz w:val="28"/>
-          <w:szCs w:val="28"/>
-        </w:rPr>
-      </w:pPr>
-      <w:bookmarkStart w:id="24" w:name="_Toc62213860"/>
-      <w:r>
-        <w:rPr>
-          <w:sz w:val="28"/>
-          <w:szCs w:val="28"/>
-        </w:rPr>
-        <w:t>Remarks</w:t>
-      </w:r>
-      <w:bookmarkEnd w:id="24"/>
+      </w:pPr>
+      <w:r>
+        <w:t>Auto-Fill Requirements</w:t>
+      </w:r>
     </w:p>
     <w:p>
       <w:pPr>
@@ -8686,7 +8754,22 @@
         </w:numPr>
       </w:pPr>
       <w:r>
-        <w:t>The Remarks section contains add/remove buttons, a search icon, and however many needed fields for entering the remarks (none initially).</w:t>
+        <w:t>In the form, next to the specification entries, the button “Get Spec Requirements” enables you to auto-fill your requirements based on the specifications selected.</w:t>
+      </w:r>
+    </w:p>
+    <w:p>
+      <w:pPr>
+        <w:pStyle w:val="ListParagraph"/>
+        <w:numPr>
+          <w:ilvl w:val="1"/>
+          <w:numId w:val="7"/>
+        </w:numPr>
+      </w:pPr>
+      <w:r>
+        <w:t xml:space="preserve">When you click the button, any requirements you have available (currently empty) will initially be filled with the </w:t>
+      </w:r>
+      <w:r>
+        <w:t>requirements from the first specification entered. If there are any requirements still available (currently empty), they will then be filled by the second specification entered (if a second one was given).</w:t>
       </w:r>
     </w:p>
     <w:p>
@@ -8698,6 +8781,67 @@
         </w:numPr>
       </w:pPr>
       <w:r>
+        <w:t xml:space="preserve">To use the auto-fill </w:t>
+      </w:r>
+      <w:r>
+        <w:t>functionality, the specification must be selected from the dropdown items given and the first specification must be given. Even if there is only one specification provided from the job, it must be entered into the datasheet in the first entry.</w:t>
+      </w:r>
+    </w:p>
+    <w:p>
+      <w:pPr>
+        <w:pStyle w:val="ListParagraph"/>
+        <w:numPr>
+          <w:ilvl w:val="0"/>
+          <w:numId w:val="7"/>
+        </w:numPr>
+      </w:pPr>
+      <w:r>
+        <w:t xml:space="preserve">NOTE: Some of the requirements provided by the specifications have multiple options, </w:t>
+      </w:r>
+      <w:r>
+        <w:t>therefore the full set of possible values will be given leaving it to the user to decern between them and keep only what is necessary.</w:t>
+      </w:r>
+    </w:p>
+    <w:p>
+      <w:pPr>
+        <w:pStyle w:val="Heading2"/>
+        <w:spacing w:line="360" w:lineRule="auto"/>
+        <w:rPr>
+          <w:sz w:val="28"/>
+          <w:szCs w:val="28"/>
+        </w:rPr>
+      </w:pPr>
+      <w:bookmarkStart w:id="24" w:name="_Toc62213860"/>
+      <w:r>
+        <w:rPr>
+          <w:sz w:val="28"/>
+          <w:szCs w:val="28"/>
+        </w:rPr>
+        <w:t>Remarks</w:t>
+      </w:r>
+      <w:bookmarkEnd w:id="24"/>
+    </w:p>
+    <w:p>
+      <w:pPr>
+        <w:pStyle w:val="ListParagraph"/>
+        <w:numPr>
+          <w:ilvl w:val="0"/>
+          <w:numId w:val="7"/>
+        </w:numPr>
+      </w:pPr>
+      <w:r>
+        <w:t>The Remarks section contains add/remove buttons, a search icon, and however many needed fields for entering the remarks (none initially).</w:t>
+      </w:r>
+    </w:p>
+    <w:p>
+      <w:pPr>
+        <w:pStyle w:val="ListParagraph"/>
+        <w:numPr>
+          <w:ilvl w:val="0"/>
+          <w:numId w:val="7"/>
+        </w:numPr>
+      </w:pPr>
+      <w:r>
         <w:t>To add a remark to the current job, the add button will create an empty textbox</w:t>
       </w:r>
       <w:r>
@@ -8728,6 +8872,7 @@
         </w:numPr>
       </w:pPr>
       <w:r>
+        <w:lastRenderedPageBreak/>
         <w:t>To remove a remark, click the remove button.</w:t>
       </w:r>
     </w:p>
@@ -8782,7 +8927,6 @@
           <w:sz w:val="36"/>
           <w:szCs w:val="36"/>
         </w:rPr>
-        <w:lastRenderedPageBreak/>
         <w:t>Separate Windows</w:t>
       </w:r>
       <w:bookmarkEnd w:id="25"/>
@@ -11039,7 +11183,6 @@
   <w:style w:type="character" w:default="1" w:styleId="DefaultParagraphFont">
     <w:name w:val="Default Paragraph Font"/>
     <w:uiPriority w:val="1"/>
-    <w:semiHidden/>
     <w:unhideWhenUsed/>
   </w:style>
   <w:style w:type="table" w:default="1" w:styleId="TableNormal">

</xml_diff>

<commit_message>
Adds images and info for section 4.1 and 4.3
</commit_message>
<xml_diff>
--- a/PTL-Digital-Datasheet-Documentation.docx
+++ b/PTL-Digital-Datasheet-Documentation.docx
@@ -6315,7 +6315,13 @@
         <w:t>*</w:t>
       </w:r>
       <w:r>
-        <w:t>’ to any measurement will automatically add that same value to every empty textbox in that same row and within that same structure section.</w:t>
+        <w:t xml:space="preserve">’ to any measurement will automatically add that same value to every empty textbox in that same </w:t>
+      </w:r>
+      <w:r>
+        <w:t>column</w:t>
+      </w:r>
+      <w:r>
+        <w:t xml:space="preserve"> and within that same structure section.</w:t>
       </w:r>
     </w:p>
     <w:p>
@@ -8496,7 +8502,7 @@
           </mc:Choice>
           <mc:Fallback>
             <w:pict>
-              <v:shapetype w14:anchorId="431611E2" id="_x0000_t69" coordsize="21600,21600" o:spt="69" adj="4320,5400" path="m,10800l@0,21600@0@3@2@3@2,21600,21600,10800@2,0@2@1@0@1@0,xe">
+              <v:shapetype w14:anchorId="43161B97" id="_x0000_t69" coordsize="21600,21600" o:spt="69" adj="4320,5400" path="m,10800l@0,21600@0@3@2@3@2,21600,21600,10800@2,0@2@1@0@1@0,xe">
                 <v:stroke joinstyle="miter"/>
                 <v:formulas>
                   <v:f eqn="val #0"/>
@@ -8801,6 +8807,30 @@
       <w:r>
         <w:t>therefore the full set of possible values will be given leaving it to the user to decern between them and keep only what is necessary.</w:t>
       </w:r>
+      <w:r>
+        <w:t xml:space="preserve"> If there are any updates you would like to make with the requirements given, or any specifications that need to be added, this can be done using the “Edit Specification Requirements” window </w:t>
+      </w:r>
+      <w:r>
+        <w:t xml:space="preserve">(complete information in </w:t>
+      </w:r>
+      <w:r>
+        <w:rPr>
+          <w:highlight w:val="yellow"/>
+        </w:rPr>
+        <w:t>4.</w:t>
+      </w:r>
+      <w:r>
+        <w:rPr>
+          <w:highlight w:val="yellow"/>
+        </w:rPr>
+        <w:t>3 Edit Specification Requirements</w:t>
+      </w:r>
+      <w:r>
+        <w:t xml:space="preserve"> section)</w:t>
+      </w:r>
+      <w:r>
+        <w:t>.</w:t>
+      </w:r>
     </w:p>
     <w:p>
       <w:pPr>
@@ -8842,6 +8872,7 @@
         </w:numPr>
       </w:pPr>
       <w:r>
+        <w:lastRenderedPageBreak/>
         <w:t>To add a remark to the current job, the add button will create an empty textbox</w:t>
       </w:r>
       <w:r>
@@ -8872,7 +8903,6 @@
         </w:numPr>
       </w:pPr>
       <w:r>
-        <w:lastRenderedPageBreak/>
         <w:t>To remove a remark, click the remove button.</w:t>
       </w:r>
     </w:p>
@@ -8952,6 +8982,426 @@
     </w:p>
     <w:p>
       <w:pPr>
+        <w:pStyle w:val="ListParagraph"/>
+        <w:numPr>
+          <w:ilvl w:val="0"/>
+          <w:numId w:val="13"/>
+        </w:numPr>
+      </w:pPr>
+      <w:r>
+        <w:t>This window provides the three sections you must input in order to find and open a previous job. Each section must be filled in order to find the job and if there is a match</w:t>
+      </w:r>
+      <w:r>
+        <w:t>,</w:t>
+      </w:r>
+      <w:r>
+        <w:t xml:space="preserve"> </w:t>
+      </w:r>
+      <w:r>
+        <w:t>next to the “Ok” button</w:t>
+      </w:r>
+      <w:r>
+        <w:t>,</w:t>
+      </w:r>
+      <w:r>
+        <w:t xml:space="preserve"> you will see a green checkmark, otherwise you will see a red X.</w:t>
+      </w:r>
+    </w:p>
+    <w:p>
+      <w:r>
+        <w:rPr>
+          <w:noProof/>
+        </w:rPr>
+        <mc:AlternateContent>
+          <mc:Choice Requires="wps">
+            <w:drawing>
+              <wp:anchor distT="0" distB="0" distL="114300" distR="114300" simplePos="0" relativeHeight="251716608" behindDoc="1" locked="0" layoutInCell="1" allowOverlap="1" wp14:anchorId="31B9750B" wp14:editId="54B24E34">
+                <wp:simplePos x="0" y="0"/>
+                <wp:positionH relativeFrom="column">
+                  <wp:posOffset>3419475</wp:posOffset>
+                </wp:positionH>
+                <wp:positionV relativeFrom="paragraph">
+                  <wp:posOffset>151765</wp:posOffset>
+                </wp:positionV>
+                <wp:extent cx="2428875" cy="457200"/>
+                <wp:effectExtent l="0" t="0" r="0" b="0"/>
+                <wp:wrapSquare wrapText="bothSides"/>
+                <wp:docPr id="36" name="Text Box 36"/>
+                <wp:cNvGraphicFramePr/>
+                <a:graphic xmlns:a="http://schemas.openxmlformats.org/drawingml/2006/main">
+                  <a:graphicData uri="http://schemas.microsoft.com/office/word/2010/wordprocessingShape">
+                    <wps:wsp>
+                      <wps:cNvSpPr txBox="1"/>
+                      <wps:spPr>
+                        <a:xfrm>
+                          <a:off x="0" y="0"/>
+                          <a:ext cx="2428875" cy="457200"/>
+                        </a:xfrm>
+                        <a:prstGeom prst="rect">
+                          <a:avLst/>
+                        </a:prstGeom>
+                        <a:noFill/>
+                        <a:ln>
+                          <a:noFill/>
+                        </a:ln>
+                      </wps:spPr>
+                      <wps:style>
+                        <a:lnRef idx="0">
+                          <a:scrgbClr r="0" g="0" b="0"/>
+                        </a:lnRef>
+                        <a:fillRef idx="0">
+                          <a:scrgbClr r="0" g="0" b="0"/>
+                        </a:fillRef>
+                        <a:effectRef idx="0">
+                          <a:scrgbClr r="0" g="0" b="0"/>
+                        </a:effectRef>
+                        <a:fontRef idx="minor">
+                          <a:schemeClr val="accent1"/>
+                        </a:fontRef>
+                      </wps:style>
+                      <wps:txbx>
+                        <w:txbxContent>
+                          <w:p>
+                            <w:pPr>
+                              <w:rPr>
+                                <w:sz w:val="18"/>
+                                <w:szCs w:val="18"/>
+                              </w:rPr>
+                            </w:pPr>
+                            <w:r>
+                              <w:rPr>
+                                <w:sz w:val="18"/>
+                                <w:szCs w:val="18"/>
+                              </w:rPr>
+                              <w:t>Open Job window when the input values are a match for a previously saved job.</w:t>
+                            </w:r>
+                          </w:p>
+                        </w:txbxContent>
+                      </wps:txbx>
+                      <wps:bodyPr rot="0" spcFirstLastPara="0" vertOverflow="overflow" horzOverflow="overflow" vert="horz" wrap="square" lIns="91440" tIns="45720" rIns="91440" bIns="45720" numCol="1" spcCol="0" rtlCol="0" fromWordArt="0" anchor="t" anchorCtr="0" forceAA="0" compatLnSpc="1">
+                        <a:prstTxWarp prst="textNoShape">
+                          <a:avLst/>
+                        </a:prstTxWarp>
+                        <a:noAutofit/>
+                      </wps:bodyPr>
+                    </wps:wsp>
+                  </a:graphicData>
+                </a:graphic>
+                <wp14:sizeRelV relativeFrom="margin">
+                  <wp14:pctHeight>0</wp14:pctHeight>
+                </wp14:sizeRelV>
+              </wp:anchor>
+            </w:drawing>
+          </mc:Choice>
+          <mc:Fallback>
+            <w:pict>
+              <v:shape w14:anchorId="31B9750B" id="Text Box 36" o:spid="_x0000_s1031" type="#_x0000_t202" style="position:absolute;margin-left:269.25pt;margin-top:11.95pt;width:191.25pt;height:36pt;z-index:-251599872;visibility:visible;mso-wrap-style:square;mso-height-percent:0;mso-wrap-distance-left:9pt;mso-wrap-distance-top:0;mso-wrap-distance-right:9pt;mso-wrap-distance-bottom:0;mso-position-horizontal:absolute;mso-position-horizontal-relative:text;mso-position-vertical:absolute;mso-position-vertical-relative:text;mso-height-percent:0;mso-height-relative:margin;v-text-anchor:top" o:gfxdata="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" filled="f" stroked="f">
+                <v:textbox>
+                  <w:txbxContent>
+                    <w:p>
+                      <w:pPr>
+                        <w:rPr>
+                          <w:sz w:val="18"/>
+                          <w:szCs w:val="18"/>
+                        </w:rPr>
+                      </w:pPr>
+                      <w:r>
+                        <w:rPr>
+                          <w:sz w:val="18"/>
+                          <w:szCs w:val="18"/>
+                        </w:rPr>
+                        <w:t>Open Job window when the input values are a match for a previously saved job.</w:t>
+                      </w:r>
+                    </w:p>
+                  </w:txbxContent>
+                </v:textbox>
+                <w10:wrap type="square"/>
+              </v:shape>
+            </w:pict>
+          </mc:Fallback>
+        </mc:AlternateContent>
+      </w:r>
+      <w:r>
+        <w:rPr>
+          <w:noProof/>
+        </w:rPr>
+        <w:drawing>
+          <wp:anchor distT="0" distB="0" distL="114300" distR="114300" simplePos="0" relativeHeight="251712512" behindDoc="1" locked="0" layoutInCell="1" allowOverlap="1" wp14:anchorId="132EC5E5" wp14:editId="2AB0A815">
+            <wp:simplePos x="0" y="0"/>
+            <wp:positionH relativeFrom="page">
+              <wp:posOffset>4210050</wp:posOffset>
+            </wp:positionH>
+            <wp:positionV relativeFrom="paragraph">
+              <wp:posOffset>704215</wp:posOffset>
+            </wp:positionV>
+            <wp:extent cx="2733040" cy="1209675"/>
+            <wp:effectExtent l="152400" t="152400" r="353060" b="371475"/>
+            <wp:wrapSquare wrapText="bothSides"/>
+            <wp:docPr id="30" name="Picture 30"/>
+            <wp:cNvGraphicFramePr>
+              <a:graphicFrameLocks xmlns:a="http://schemas.openxmlformats.org/drawingml/2006/main" noChangeAspect="1"/>
+            </wp:cNvGraphicFramePr>
+            <a:graphic xmlns:a="http://schemas.openxmlformats.org/drawingml/2006/main">
+              <a:graphicData uri="http://schemas.openxmlformats.org/drawingml/2006/picture">
+                <pic:pic xmlns:pic="http://schemas.openxmlformats.org/drawingml/2006/picture">
+                  <pic:nvPicPr>
+                    <pic:cNvPr id="0" name="Picture 3"/>
+                    <pic:cNvPicPr>
+                      <a:picLocks noChangeAspect="1" noChangeArrowheads="1"/>
+                    </pic:cNvPicPr>
+                  </pic:nvPicPr>
+                  <pic:blipFill>
+                    <a:blip r:embed="rId23">
+                      <a:extLst>
+                        <a:ext uri="{28A0092B-C50C-407E-A947-70E740481C1C}">
+                          <a14:useLocalDpi xmlns:a14="http://schemas.microsoft.com/office/drawing/2010/main" val="0"/>
+                        </a:ext>
+                      </a:extLst>
+                    </a:blip>
+                    <a:srcRect/>
+                    <a:stretch>
+                      <a:fillRect/>
+                    </a:stretch>
+                  </pic:blipFill>
+                  <pic:spPr bwMode="auto">
+                    <a:xfrm>
+                      <a:off x="0" y="0"/>
+                      <a:ext cx="2733040" cy="1209675"/>
+                    </a:xfrm>
+                    <a:prstGeom prst="rect">
+                      <a:avLst/>
+                    </a:prstGeom>
+                    <a:ln>
+                      <a:noFill/>
+                    </a:ln>
+                    <a:effectLst>
+                      <a:outerShdw blurRad="292100" dist="139700" dir="2700000" algn="tl" rotWithShape="0">
+                        <a:srgbClr val="333333">
+                          <a:alpha val="65000"/>
+                        </a:srgbClr>
+                      </a:outerShdw>
+                    </a:effectLst>
+                  </pic:spPr>
+                </pic:pic>
+              </a:graphicData>
+            </a:graphic>
+            <wp14:sizeRelH relativeFrom="margin">
+              <wp14:pctWidth>0</wp14:pctWidth>
+            </wp14:sizeRelH>
+            <wp14:sizeRelV relativeFrom="margin">
+              <wp14:pctHeight>0</wp14:pctHeight>
+            </wp14:sizeRelV>
+          </wp:anchor>
+        </w:drawing>
+      </w:r>
+      <w:r>
+        <w:rPr>
+          <w:noProof/>
+        </w:rPr>
+        <w:drawing>
+          <wp:anchor distT="0" distB="0" distL="114300" distR="114300" simplePos="0" relativeHeight="251711488" behindDoc="1" locked="0" layoutInCell="1" allowOverlap="1" wp14:anchorId="19AE6A3D" wp14:editId="0A9C7E68">
+            <wp:simplePos x="0" y="0"/>
+            <wp:positionH relativeFrom="margin">
+              <wp:posOffset>-104775</wp:posOffset>
+            </wp:positionH>
+            <wp:positionV relativeFrom="paragraph">
+              <wp:posOffset>704215</wp:posOffset>
+            </wp:positionV>
+            <wp:extent cx="2647950" cy="1179830"/>
+            <wp:effectExtent l="152400" t="152400" r="361950" b="363220"/>
+            <wp:wrapSquare wrapText="bothSides"/>
+            <wp:docPr id="24" name="Picture 24"/>
+            <wp:cNvGraphicFramePr>
+              <a:graphicFrameLocks xmlns:a="http://schemas.openxmlformats.org/drawingml/2006/main" noChangeAspect="1"/>
+            </wp:cNvGraphicFramePr>
+            <a:graphic xmlns:a="http://schemas.openxmlformats.org/drawingml/2006/main">
+              <a:graphicData uri="http://schemas.openxmlformats.org/drawingml/2006/picture">
+                <pic:pic xmlns:pic="http://schemas.openxmlformats.org/drawingml/2006/picture">
+                  <pic:nvPicPr>
+                    <pic:cNvPr id="0" name="Picture 1"/>
+                    <pic:cNvPicPr>
+                      <a:picLocks noChangeAspect="1" noChangeArrowheads="1"/>
+                    </pic:cNvPicPr>
+                  </pic:nvPicPr>
+                  <pic:blipFill>
+                    <a:blip r:embed="rId24">
+                      <a:extLst>
+                        <a:ext uri="{28A0092B-C50C-407E-A947-70E740481C1C}">
+                          <a14:useLocalDpi xmlns:a14="http://schemas.microsoft.com/office/drawing/2010/main" val="0"/>
+                        </a:ext>
+                      </a:extLst>
+                    </a:blip>
+                    <a:srcRect/>
+                    <a:stretch>
+                      <a:fillRect/>
+                    </a:stretch>
+                  </pic:blipFill>
+                  <pic:spPr bwMode="auto">
+                    <a:xfrm>
+                      <a:off x="0" y="0"/>
+                      <a:ext cx="2647950" cy="1179830"/>
+                    </a:xfrm>
+                    <a:prstGeom prst="rect">
+                      <a:avLst/>
+                    </a:prstGeom>
+                    <a:ln>
+                      <a:noFill/>
+                    </a:ln>
+                    <a:effectLst>
+                      <a:outerShdw blurRad="292100" dist="139700" dir="2700000" algn="tl" rotWithShape="0">
+                        <a:srgbClr val="333333">
+                          <a:alpha val="65000"/>
+                        </a:srgbClr>
+                      </a:outerShdw>
+                    </a:effectLst>
+                  </pic:spPr>
+                </pic:pic>
+              </a:graphicData>
+            </a:graphic>
+          </wp:anchor>
+        </w:drawing>
+      </w:r>
+      <w:r>
+        <w:rPr>
+          <w:noProof/>
+        </w:rPr>
+        <mc:AlternateContent>
+          <mc:Choice Requires="wps">
+            <w:drawing>
+              <wp:anchor distT="0" distB="0" distL="114300" distR="114300" simplePos="0" relativeHeight="251714560" behindDoc="1" locked="0" layoutInCell="1" allowOverlap="1" wp14:anchorId="5AF29C71" wp14:editId="18344D12">
+                <wp:simplePos x="0" y="0"/>
+                <wp:positionH relativeFrom="column">
+                  <wp:posOffset>0</wp:posOffset>
+                </wp:positionH>
+                <wp:positionV relativeFrom="paragraph">
+                  <wp:posOffset>170815</wp:posOffset>
+                </wp:positionV>
+                <wp:extent cx="2428875" cy="457200"/>
+                <wp:effectExtent l="0" t="0" r="0" b="0"/>
+                <wp:wrapSquare wrapText="bothSides"/>
+                <wp:docPr id="32" name="Text Box 32"/>
+                <wp:cNvGraphicFramePr/>
+                <a:graphic xmlns:a="http://schemas.openxmlformats.org/drawingml/2006/main">
+                  <a:graphicData uri="http://schemas.microsoft.com/office/word/2010/wordprocessingShape">
+                    <wps:wsp>
+                      <wps:cNvSpPr txBox="1"/>
+                      <wps:spPr>
+                        <a:xfrm>
+                          <a:off x="0" y="0"/>
+                          <a:ext cx="2428875" cy="457200"/>
+                        </a:xfrm>
+                        <a:prstGeom prst="rect">
+                          <a:avLst/>
+                        </a:prstGeom>
+                        <a:noFill/>
+                        <a:ln>
+                          <a:noFill/>
+                        </a:ln>
+                      </wps:spPr>
+                      <wps:style>
+                        <a:lnRef idx="0">
+                          <a:scrgbClr r="0" g="0" b="0"/>
+                        </a:lnRef>
+                        <a:fillRef idx="0">
+                          <a:scrgbClr r="0" g="0" b="0"/>
+                        </a:fillRef>
+                        <a:effectRef idx="0">
+                          <a:scrgbClr r="0" g="0" b="0"/>
+                        </a:effectRef>
+                        <a:fontRef idx="minor">
+                          <a:schemeClr val="accent1"/>
+                        </a:fontRef>
+                      </wps:style>
+                      <wps:txbx>
+                        <w:txbxContent>
+                          <w:p>
+                            <w:pPr>
+                              <w:rPr>
+                                <w:sz w:val="18"/>
+                                <w:szCs w:val="18"/>
+                              </w:rPr>
+                            </w:pPr>
+                            <w:r>
+                              <w:rPr>
+                                <w:sz w:val="18"/>
+                                <w:szCs w:val="18"/>
+                              </w:rPr>
+                              <w:t>Open Job window when input values are not a match for a previously saved job.</w:t>
+                            </w:r>
+                          </w:p>
+                        </w:txbxContent>
+                      </wps:txbx>
+                      <wps:bodyPr rot="0" spcFirstLastPara="0" vertOverflow="overflow" horzOverflow="overflow" vert="horz" wrap="square" lIns="91440" tIns="45720" rIns="91440" bIns="45720" numCol="1" spcCol="0" rtlCol="0" fromWordArt="0" anchor="t" anchorCtr="0" forceAA="0" compatLnSpc="1">
+                        <a:prstTxWarp prst="textNoShape">
+                          <a:avLst/>
+                        </a:prstTxWarp>
+                        <a:noAutofit/>
+                      </wps:bodyPr>
+                    </wps:wsp>
+                  </a:graphicData>
+                </a:graphic>
+                <wp14:sizeRelV relativeFrom="margin">
+                  <wp14:pctHeight>0</wp14:pctHeight>
+                </wp14:sizeRelV>
+              </wp:anchor>
+            </w:drawing>
+          </mc:Choice>
+          <mc:Fallback>
+            <w:pict>
+              <v:shape w14:anchorId="5AF29C71" id="Text Box 32" o:spid="_x0000_s1032" type="#_x0000_t202" style="position:absolute;margin-left:0;margin-top:13.45pt;width:191.25pt;height:36pt;z-index:-251601920;visibility:visible;mso-wrap-style:square;mso-height-percent:0;mso-wrap-distance-left:9pt;mso-wrap-distance-top:0;mso-wrap-distance-right:9pt;mso-wrap-distance-bottom:0;mso-position-horizontal:absolute;mso-position-horizontal-relative:text;mso-position-vertical:absolute;mso-position-vertical-relative:text;mso-height-percent:0;mso-height-relative:margin;v-text-anchor:top" o:gfxdata="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" filled="f" stroked="f">
+                <v:textbox>
+                  <w:txbxContent>
+                    <w:p>
+                      <w:pPr>
+                        <w:rPr>
+                          <w:sz w:val="18"/>
+                          <w:szCs w:val="18"/>
+                        </w:rPr>
+                      </w:pPr>
+                      <w:r>
+                        <w:rPr>
+                          <w:sz w:val="18"/>
+                          <w:szCs w:val="18"/>
+                        </w:rPr>
+                        <w:t>Open Job window when input values are not a match for a previously saved job.</w:t>
+                      </w:r>
+                    </w:p>
+                  </w:txbxContent>
+                </v:textbox>
+                <w10:wrap type="square"/>
+              </v:shape>
+            </w:pict>
+          </mc:Fallback>
+        </mc:AlternateContent>
+      </w:r>
+    </w:p>
+    <w:p>
+      <w:pPr>
+        <w:pStyle w:val="ListParagraph"/>
+      </w:pPr>
+    </w:p>
+    <w:p>
+      <w:pPr>
+        <w:pStyle w:val="ListParagraph"/>
+      </w:pPr>
+    </w:p>
+    <w:p>
+      <w:pPr>
+        <w:pStyle w:val="ListParagraph"/>
+        <w:numPr>
+          <w:ilvl w:val="0"/>
+          <w:numId w:val="13"/>
+        </w:numPr>
+      </w:pPr>
+      <w:r>
+        <w:t xml:space="preserve">When you click the “OK” button, all the data, from the job you selected from the most recent save will be entered into the datasheet looking just as it did during that last save. </w:t>
+      </w:r>
+      <w:r>
+        <w:t>Selecting the “Cancel” button will close this window and return you to the datasheet as if nothing happened.</w:t>
+      </w:r>
+    </w:p>
+    <w:p>
+      <w:pPr>
         <w:pStyle w:val="Heading2"/>
         <w:spacing w:line="360" w:lineRule="auto"/>
         <w:rPr>
@@ -8971,6 +9421,18 @@
     </w:p>
     <w:p>
       <w:pPr>
+        <w:pStyle w:val="ListParagraph"/>
+        <w:numPr>
+          <w:ilvl w:val="0"/>
+          <w:numId w:val="13"/>
+        </w:numPr>
+      </w:pPr>
+      <w:r>
+        <w:t>In Progress</w:t>
+      </w:r>
+    </w:p>
+    <w:p>
+      <w:pPr>
         <w:pStyle w:val="Heading2"/>
         <w:spacing w:line="360" w:lineRule="auto"/>
         <w:rPr>
@@ -8984,9 +9446,179 @@
           <w:sz w:val="28"/>
           <w:szCs w:val="28"/>
         </w:rPr>
+        <w:lastRenderedPageBreak/>
         <w:t>Edit Specification Requirements</w:t>
       </w:r>
       <w:bookmarkEnd w:id="28"/>
+    </w:p>
+    <w:p>
+      <w:pPr>
+        <w:pStyle w:val="ListParagraph"/>
+        <w:numPr>
+          <w:ilvl w:val="0"/>
+          <w:numId w:val="13"/>
+        </w:numPr>
+      </w:pPr>
+      <w:r>
+        <w:rPr>
+          <w:noProof/>
+        </w:rPr>
+        <w:drawing>
+          <wp:anchor distT="0" distB="0" distL="114300" distR="114300" simplePos="0" relativeHeight="251717632" behindDoc="0" locked="0" layoutInCell="1" allowOverlap="1" wp14:anchorId="112FA520" wp14:editId="13055748">
+            <wp:simplePos x="0" y="0"/>
+            <wp:positionH relativeFrom="margin">
+              <wp:posOffset>228600</wp:posOffset>
+            </wp:positionH>
+            <wp:positionV relativeFrom="paragraph">
+              <wp:posOffset>628650</wp:posOffset>
+            </wp:positionV>
+            <wp:extent cx="5430520" cy="1304925"/>
+            <wp:effectExtent l="152400" t="152400" r="360680" b="371475"/>
+            <wp:wrapSquare wrapText="bothSides"/>
+            <wp:docPr id="38" name="Picture 38"/>
+            <wp:cNvGraphicFramePr>
+              <a:graphicFrameLocks xmlns:a="http://schemas.openxmlformats.org/drawingml/2006/main" noChangeAspect="1"/>
+            </wp:cNvGraphicFramePr>
+            <a:graphic xmlns:a="http://schemas.openxmlformats.org/drawingml/2006/main">
+              <a:graphicData uri="http://schemas.openxmlformats.org/drawingml/2006/picture">
+                <pic:pic xmlns:pic="http://schemas.openxmlformats.org/drawingml/2006/picture">
+                  <pic:nvPicPr>
+                    <pic:cNvPr id="0" name="Picture 5"/>
+                    <pic:cNvPicPr>
+                      <a:picLocks noChangeAspect="1" noChangeArrowheads="1"/>
+                    </pic:cNvPicPr>
+                  </pic:nvPicPr>
+                  <pic:blipFill>
+                    <a:blip r:embed="rId25">
+                      <a:extLst>
+                        <a:ext uri="{28A0092B-C50C-407E-A947-70E740481C1C}">
+                          <a14:useLocalDpi xmlns:a14="http://schemas.microsoft.com/office/drawing/2010/main" val="0"/>
+                        </a:ext>
+                      </a:extLst>
+                    </a:blip>
+                    <a:srcRect/>
+                    <a:stretch>
+                      <a:fillRect/>
+                    </a:stretch>
+                  </pic:blipFill>
+                  <pic:spPr bwMode="auto">
+                    <a:xfrm>
+                      <a:off x="0" y="0"/>
+                      <a:ext cx="5430520" cy="1304925"/>
+                    </a:xfrm>
+                    <a:prstGeom prst="rect">
+                      <a:avLst/>
+                    </a:prstGeom>
+                    <a:ln>
+                      <a:noFill/>
+                    </a:ln>
+                    <a:effectLst>
+                      <a:outerShdw blurRad="292100" dist="139700" dir="2700000" algn="tl" rotWithShape="0">
+                        <a:srgbClr val="333333">
+                          <a:alpha val="65000"/>
+                        </a:srgbClr>
+                      </a:outerShdw>
+                    </a:effectLst>
+                  </pic:spPr>
+                </pic:pic>
+              </a:graphicData>
+            </a:graphic>
+            <wp14:sizeRelH relativeFrom="margin">
+              <wp14:pctWidth>0</wp14:pctWidth>
+            </wp14:sizeRelH>
+            <wp14:sizeRelV relativeFrom="margin">
+              <wp14:pctHeight>0</wp14:pctHeight>
+            </wp14:sizeRelV>
+          </wp:anchor>
+        </w:drawing>
+      </w:r>
+      <w:r>
+        <w:t>This window allows you to update, add, or remove any of the provided specifications and their associated requirements.</w:t>
+      </w:r>
+    </w:p>
+    <w:p>
+      <w:pPr>
+        <w:pStyle w:val="Heading3"/>
+        <w:spacing w:line="360" w:lineRule="auto"/>
+      </w:pPr>
+      <w:r>
+        <w:t>Update Specification</w:t>
+      </w:r>
+    </w:p>
+    <w:p>
+      <w:pPr>
+        <w:pStyle w:val="ListParagraph"/>
+        <w:numPr>
+          <w:ilvl w:val="0"/>
+          <w:numId w:val="13"/>
+        </w:numPr>
+      </w:pPr>
+      <w:r>
+        <w:t>To update a given spec, use the “Specification” dropdown to find and choose your desired spec to update and click the “Select” button.</w:t>
+      </w:r>
+    </w:p>
+    <w:p>
+      <w:pPr>
+        <w:pStyle w:val="ListParagraph"/>
+        <w:numPr>
+          <w:ilvl w:val="0"/>
+          <w:numId w:val="13"/>
+        </w:numPr>
+      </w:pPr>
+      <w:r>
+        <w:t xml:space="preserve">This will add the spec to the “Specification” textbox and any associated </w:t>
+      </w:r>
+      <w:r>
+        <w:t>requirements will be added directly underneath to the appropriate requirement textbox.</w:t>
+      </w:r>
+    </w:p>
+    <w:p>
+      <w:pPr>
+        <w:pStyle w:val="ListParagraph"/>
+        <w:numPr>
+          <w:ilvl w:val="0"/>
+          <w:numId w:val="13"/>
+        </w:numPr>
+      </w:pPr>
+      <w:r>
+        <w:t>You can edit the text within any of populated requirements or add a new requirement to an empty textbox. When you are satisfied with your changes click the “Update” button and your changes will be saved.</w:t>
+      </w:r>
+    </w:p>
+    <w:p>
+      <w:pPr>
+        <w:pStyle w:val="Heading3"/>
+        <w:spacing w:line="360" w:lineRule="auto"/>
+      </w:pPr>
+      <w:r>
+        <w:t>Add Specification</w:t>
+      </w:r>
+    </w:p>
+    <w:p>
+      <w:pPr>
+        <w:pStyle w:val="ListParagraph"/>
+        <w:numPr>
+          <w:ilvl w:val="0"/>
+          <w:numId w:val="13"/>
+        </w:numPr>
+      </w:pPr>
+    </w:p>
+    <w:p>
+      <w:pPr>
+        <w:pStyle w:val="Heading3"/>
+        <w:spacing w:line="360" w:lineRule="auto"/>
+      </w:pPr>
+      <w:r>
+        <w:t>Delete Specification</w:t>
+      </w:r>
+    </w:p>
+    <w:p>
+      <w:pPr>
+        <w:pStyle w:val="ListParagraph"/>
+        <w:numPr>
+          <w:ilvl w:val="0"/>
+          <w:numId w:val="13"/>
+        </w:numPr>
+      </w:pPr>
     </w:p>
     <w:p>
       <w:pPr>
@@ -9009,6 +9641,15 @@
     </w:p>
     <w:p>
       <w:pPr>
+        <w:pStyle w:val="ListParagraph"/>
+        <w:numPr>
+          <w:ilvl w:val="0"/>
+          <w:numId w:val="13"/>
+        </w:numPr>
+      </w:pPr>
+    </w:p>
+    <w:p>
+      <w:pPr>
         <w:pStyle w:val="Heading2"/>
         <w:spacing w:line="360" w:lineRule="auto"/>
         <w:rPr>
@@ -9028,6 +9669,15 @@
     </w:p>
     <w:p>
       <w:pPr>
+        <w:pStyle w:val="ListParagraph"/>
+        <w:numPr>
+          <w:ilvl w:val="0"/>
+          <w:numId w:val="13"/>
+        </w:numPr>
+      </w:pPr>
+    </w:p>
+    <w:p>
+      <w:pPr>
         <w:pStyle w:val="Heading2"/>
         <w:spacing w:line="360" w:lineRule="auto"/>
         <w:rPr>
@@ -9047,7 +9697,17 @@
     </w:p>
     <w:p>
       <w:pPr>
+        <w:pStyle w:val="ListParagraph"/>
+        <w:numPr>
+          <w:ilvl w:val="0"/>
+          <w:numId w:val="13"/>
+        </w:numPr>
+      </w:pPr>
+    </w:p>
+    <w:p>
+      <w:pPr>
         <w:pStyle w:val="Heading2"/>
+        <w:spacing w:line="360" w:lineRule="auto"/>
       </w:pPr>
       <w:bookmarkStart w:id="32" w:name="_Toc62213868"/>
       <w:r>
@@ -9055,8 +9715,17 @@
       </w:r>
       <w:bookmarkEnd w:id="32"/>
     </w:p>
+    <w:p>
+      <w:pPr>
+        <w:pStyle w:val="ListParagraph"/>
+        <w:numPr>
+          <w:ilvl w:val="0"/>
+          <w:numId w:val="13"/>
+        </w:numPr>
+      </w:pPr>
+    </w:p>
     <w:sectPr>
-      <w:footerReference w:type="default" r:id="rId23"/>
+      <w:footerReference w:type="default" r:id="rId26"/>
       <w:pgSz w:w="12240" w:h="15840"/>
       <w:pgMar w:top="1440" w:right="1440" w:bottom="1440" w:left="1440" w:header="720" w:footer="720" w:gutter="0"/>
       <w:pgNumType w:start="0"/>
@@ -10282,9 +10951,9 @@
     </w:lvl>
   </w:abstractNum>
   <w:abstractNum w:abstractNumId="10" w15:restartNumberingAfterBreak="0">
-    <w:nsid w:val="7C354EE7"/>
+    <w:nsid w:val="6BC12BD9"/>
     <w:multiLevelType w:val="hybridMultilevel"/>
-    <w:tmpl w:val="8716E446"/>
+    <w:tmpl w:val="56FA5096"/>
     <w:lvl w:ilvl="0" w:tplc="04090001">
       <w:start w:val="1"/>
       <w:numFmt w:val="bullet"/>
@@ -10309,7 +10978,7 @@
         <w:rFonts w:ascii="Courier New" w:hAnsi="Courier New" w:cs="Courier New" w:hint="default"/>
       </w:rPr>
     </w:lvl>
-    <w:lvl w:ilvl="2" w:tplc="04090005">
+    <w:lvl w:ilvl="2" w:tplc="04090005" w:tentative="1">
       <w:start w:val="1"/>
       <w:numFmt w:val="bullet"/>
       <w:lvlText w:val=""/>
@@ -10395,6 +11064,119 @@
     </w:lvl>
   </w:abstractNum>
   <w:abstractNum w:abstractNumId="11" w15:restartNumberingAfterBreak="0">
+    <w:nsid w:val="7C354EE7"/>
+    <w:multiLevelType w:val="hybridMultilevel"/>
+    <w:tmpl w:val="8716E446"/>
+    <w:lvl w:ilvl="0" w:tplc="04090001">
+      <w:start w:val="1"/>
+      <w:numFmt w:val="bullet"/>
+      <w:lvlText w:val=""/>
+      <w:lvlJc w:val="left"/>
+      <w:pPr>
+        <w:ind w:left="720" w:hanging="360"/>
+      </w:pPr>
+      <w:rPr>
+        <w:rFonts w:ascii="Symbol" w:hAnsi="Symbol" w:hint="default"/>
+      </w:rPr>
+    </w:lvl>
+    <w:lvl w:ilvl="1" w:tplc="04090003">
+      <w:start w:val="1"/>
+      <w:numFmt w:val="bullet"/>
+      <w:lvlText w:val="o"/>
+      <w:lvlJc w:val="left"/>
+      <w:pPr>
+        <w:ind w:left="1440" w:hanging="360"/>
+      </w:pPr>
+      <w:rPr>
+        <w:rFonts w:ascii="Courier New" w:hAnsi="Courier New" w:cs="Courier New" w:hint="default"/>
+      </w:rPr>
+    </w:lvl>
+    <w:lvl w:ilvl="2" w:tplc="04090005">
+      <w:start w:val="1"/>
+      <w:numFmt w:val="bullet"/>
+      <w:lvlText w:val=""/>
+      <w:lvlJc w:val="left"/>
+      <w:pPr>
+        <w:ind w:left="2160" w:hanging="360"/>
+      </w:pPr>
+      <w:rPr>
+        <w:rFonts w:ascii="Wingdings" w:hAnsi="Wingdings" w:hint="default"/>
+      </w:rPr>
+    </w:lvl>
+    <w:lvl w:ilvl="3" w:tplc="04090001" w:tentative="1">
+      <w:start w:val="1"/>
+      <w:numFmt w:val="bullet"/>
+      <w:lvlText w:val=""/>
+      <w:lvlJc w:val="left"/>
+      <w:pPr>
+        <w:ind w:left="2880" w:hanging="360"/>
+      </w:pPr>
+      <w:rPr>
+        <w:rFonts w:ascii="Symbol" w:hAnsi="Symbol" w:hint="default"/>
+      </w:rPr>
+    </w:lvl>
+    <w:lvl w:ilvl="4" w:tplc="04090003" w:tentative="1">
+      <w:start w:val="1"/>
+      <w:numFmt w:val="bullet"/>
+      <w:lvlText w:val="o"/>
+      <w:lvlJc w:val="left"/>
+      <w:pPr>
+        <w:ind w:left="3600" w:hanging="360"/>
+      </w:pPr>
+      <w:rPr>
+        <w:rFonts w:ascii="Courier New" w:hAnsi="Courier New" w:cs="Courier New" w:hint="default"/>
+      </w:rPr>
+    </w:lvl>
+    <w:lvl w:ilvl="5" w:tplc="04090005" w:tentative="1">
+      <w:start w:val="1"/>
+      <w:numFmt w:val="bullet"/>
+      <w:lvlText w:val=""/>
+      <w:lvlJc w:val="left"/>
+      <w:pPr>
+        <w:ind w:left="4320" w:hanging="360"/>
+      </w:pPr>
+      <w:rPr>
+        <w:rFonts w:ascii="Wingdings" w:hAnsi="Wingdings" w:hint="default"/>
+      </w:rPr>
+    </w:lvl>
+    <w:lvl w:ilvl="6" w:tplc="04090001" w:tentative="1">
+      <w:start w:val="1"/>
+      <w:numFmt w:val="bullet"/>
+      <w:lvlText w:val=""/>
+      <w:lvlJc w:val="left"/>
+      <w:pPr>
+        <w:ind w:left="5040" w:hanging="360"/>
+      </w:pPr>
+      <w:rPr>
+        <w:rFonts w:ascii="Symbol" w:hAnsi="Symbol" w:hint="default"/>
+      </w:rPr>
+    </w:lvl>
+    <w:lvl w:ilvl="7" w:tplc="04090003" w:tentative="1">
+      <w:start w:val="1"/>
+      <w:numFmt w:val="bullet"/>
+      <w:lvlText w:val="o"/>
+      <w:lvlJc w:val="left"/>
+      <w:pPr>
+        <w:ind w:left="5760" w:hanging="360"/>
+      </w:pPr>
+      <w:rPr>
+        <w:rFonts w:ascii="Courier New" w:hAnsi="Courier New" w:cs="Courier New" w:hint="default"/>
+      </w:rPr>
+    </w:lvl>
+    <w:lvl w:ilvl="8" w:tplc="04090005" w:tentative="1">
+      <w:start w:val="1"/>
+      <w:numFmt w:val="bullet"/>
+      <w:lvlText w:val=""/>
+      <w:lvlJc w:val="left"/>
+      <w:pPr>
+        <w:ind w:left="6480" w:hanging="360"/>
+      </w:pPr>
+      <w:rPr>
+        <w:rFonts w:ascii="Wingdings" w:hAnsi="Wingdings" w:hint="default"/>
+      </w:rPr>
+    </w:lvl>
+  </w:abstractNum>
+  <w:abstractNum w:abstractNumId="12" w15:restartNumberingAfterBreak="0">
     <w:nsid w:val="7E5A1DD9"/>
     <w:multiLevelType w:val="hybridMultilevel"/>
     <w:tmpl w:val="93B06A1A"/>
@@ -10520,10 +11302,10 @@
     <w:abstractNumId w:val="8"/>
   </w:num>
   <w:num w:numId="5">
-    <w:abstractNumId w:val="11"/>
+    <w:abstractNumId w:val="12"/>
   </w:num>
   <w:num w:numId="6">
-    <w:abstractNumId w:val="10"/>
+    <w:abstractNumId w:val="11"/>
   </w:num>
   <w:num w:numId="7">
     <w:abstractNumId w:val="2"/>
@@ -10542,6 +11324,9 @@
   </w:num>
   <w:num w:numId="12">
     <w:abstractNumId w:val="5"/>
+  </w:num>
+  <w:num w:numId="13">
+    <w:abstractNumId w:val="10"/>
   </w:num>
 </w:numbering>
 </file>

</xml_diff>

<commit_message>
Completes textual info for section 4.3 - Edit Spec Req
</commit_message>
<xml_diff>
--- a/PTL-Digital-Datasheet-Documentation.docx
+++ b/PTL-Digital-Datasheet-Documentation.docx
@@ -8808,28 +8808,16 @@
         <w:t>therefore the full set of possible values will be given leaving it to the user to decern between them and keep only what is necessary.</w:t>
       </w:r>
       <w:r>
-        <w:t xml:space="preserve"> If there are any updates you would like to make with the requirements given, or any specifications that need to be added, this can be done using the “Edit Specification Requirements” window </w:t>
-      </w:r>
-      <w:r>
-        <w:t xml:space="preserve">(complete information in </w:t>
+        <w:t xml:space="preserve"> If there are any updates you would like to make with the requirements given, or any specifications that need to be added, this can be done using the “Edit Specification Requirements” window (complete information in </w:t>
       </w:r>
       <w:r>
         <w:rPr>
           <w:highlight w:val="yellow"/>
         </w:rPr>
-        <w:t>4.</w:t>
-      </w:r>
-      <w:r>
-        <w:rPr>
-          <w:highlight w:val="yellow"/>
-        </w:rPr>
-        <w:t>3 Edit Specification Requirements</w:t>
-      </w:r>
-      <w:r>
-        <w:t xml:space="preserve"> section)</w:t>
-      </w:r>
-      <w:r>
-        <w:t>.</w:t>
+        <w:t>4.3 Edit Specification Requirements</w:t>
+      </w:r>
+      <w:r>
+        <w:t xml:space="preserve"> section).</w:t>
       </w:r>
     </w:p>
     <w:p>
@@ -8998,10 +8986,7 @@
         <w:t xml:space="preserve"> </w:t>
       </w:r>
       <w:r>
-        <w:t>next to the “Ok” button</w:t>
-      </w:r>
-      <w:r>
-        <w:t>,</w:t>
+        <w:t>next to the “Ok” button,</w:t>
       </w:r>
       <w:r>
         <w:t xml:space="preserve"> you will see a green checkmark, otherwise you will see a red X.</w:t>
@@ -9538,15 +9523,6 @@
     </w:p>
     <w:p>
       <w:pPr>
-        <w:pStyle w:val="Heading3"/>
-        <w:spacing w:line="360" w:lineRule="auto"/>
-      </w:pPr>
-      <w:r>
-        <w:t>Update Specification</w:t>
-      </w:r>
-    </w:p>
-    <w:p>
-      <w:pPr>
         <w:pStyle w:val="ListParagraph"/>
         <w:numPr>
           <w:ilvl w:val="0"/>
@@ -9554,7 +9530,16 @@
         </w:numPr>
       </w:pPr>
       <w:r>
-        <w:t>To update a given spec, use the “Specification” dropdown to find and choose your desired spec to update and click the “Select” button.</w:t>
+        <w:t>After you have made some edit to any specification, you will be notified if the operation completed successfully, or if there was any issue during the process.</w:t>
+      </w:r>
+    </w:p>
+    <w:p>
+      <w:pPr>
+        <w:pStyle w:val="Heading3"/>
+        <w:spacing w:line="360" w:lineRule="auto"/>
+      </w:pPr>
+      <w:r>
+        <w:t>Update Specification</w:t>
       </w:r>
     </w:p>
     <w:p>
@@ -9566,10 +9551,7 @@
         </w:numPr>
       </w:pPr>
       <w:r>
-        <w:t xml:space="preserve">This will add the spec to the “Specification” textbox and any associated </w:t>
-      </w:r>
-      <w:r>
-        <w:t>requirements will be added directly underneath to the appropriate requirement textbox.</w:t>
+        <w:t>To update a given spec, use the “Specification” dropdown to find and choose your desired spec to update and click the “Select” button.</w:t>
       </w:r>
     </w:p>
     <w:p>
@@ -9581,16 +9563,10 @@
         </w:numPr>
       </w:pPr>
       <w:r>
-        <w:t>You can edit the text within any of populated requirements or add a new requirement to an empty textbox. When you are satisfied with your changes click the “Update” button and your changes will be saved.</w:t>
-      </w:r>
-    </w:p>
-    <w:p>
-      <w:pPr>
-        <w:pStyle w:val="Heading3"/>
-        <w:spacing w:line="360" w:lineRule="auto"/>
-      </w:pPr>
-      <w:r>
-        <w:t>Add Specification</w:t>
+        <w:t xml:space="preserve">This will add the spec to the “Specification” textbox and any associated </w:t>
+      </w:r>
+      <w:r>
+        <w:t>requirements will be added directly underneath to the appropriate requirement textbox.</w:t>
       </w:r>
     </w:p>
     <w:p>
@@ -9601,6 +9577,9 @@
           <w:numId w:val="13"/>
         </w:numPr>
       </w:pPr>
+      <w:r>
+        <w:t>You can edit the text within any of populated requirements or add a new requirement to an empty textbox. When you are satisfied with your changes click the “Update” button and your changes will be saved.</w:t>
+      </w:r>
     </w:p>
     <w:p>
       <w:pPr>
@@ -9608,7 +9587,7 @@
         <w:spacing w:line="360" w:lineRule="auto"/>
       </w:pPr>
       <w:r>
-        <w:t>Delete Specification</w:t>
+        <w:t>Add Specification</w:t>
       </w:r>
     </w:p>
     <w:p>
@@ -9619,25 +9598,18 @@
           <w:numId w:val="13"/>
         </w:numPr>
       </w:pPr>
-    </w:p>
-    <w:p>
-      <w:pPr>
-        <w:pStyle w:val="Heading2"/>
+      <w:r>
+        <w:t>To add a new spec, type the name of the specification in the “Specification” textbox, add in any requirements where appropriate, and click the “Add” button.</w:t>
+      </w:r>
+    </w:p>
+    <w:p>
+      <w:pPr>
+        <w:pStyle w:val="Heading3"/>
         <w:spacing w:line="360" w:lineRule="auto"/>
-        <w:rPr>
-          <w:sz w:val="28"/>
-          <w:szCs w:val="28"/>
-        </w:rPr>
-      </w:pPr>
-      <w:bookmarkStart w:id="29" w:name="_Toc62213865"/>
-      <w:r>
-        <w:rPr>
-          <w:sz w:val="28"/>
-          <w:szCs w:val="28"/>
-        </w:rPr>
-        <w:t>Test Report Structure</w:t>
-      </w:r>
-      <w:bookmarkEnd w:id="29"/>
+      </w:pPr>
+      <w:r>
+        <w:t>Delete Specification</w:t>
+      </w:r>
     </w:p>
     <w:p>
       <w:pPr>
@@ -9647,6 +9619,30 @@
           <w:numId w:val="13"/>
         </w:numPr>
       </w:pPr>
+      <w:r>
+        <w:t xml:space="preserve">To </w:t>
+      </w:r>
+      <w:r>
+        <w:t>remove</w:t>
+      </w:r>
+      <w:r>
+        <w:t xml:space="preserve"> a given spec, use the “Specification” dropdown to find and choose your desired spec to </w:t>
+      </w:r>
+      <w:r>
+        <w:t>remove</w:t>
+      </w:r>
+      <w:r>
+        <w:t xml:space="preserve"> and click the “</w:t>
+      </w:r>
+      <w:r>
+        <w:t>Delete</w:t>
+      </w:r>
+      <w:r>
+        <w:t>” button</w:t>
+      </w:r>
+      <w:r>
+        <w:t>.</w:t>
+      </w:r>
     </w:p>
     <w:p>
       <w:pPr>
@@ -9657,15 +9653,15 @@
           <w:szCs w:val="28"/>
         </w:rPr>
       </w:pPr>
-      <w:bookmarkStart w:id="30" w:name="_Toc62213866"/>
+      <w:bookmarkStart w:id="29" w:name="_Toc62213865"/>
       <w:r>
         <w:rPr>
           <w:sz w:val="28"/>
           <w:szCs w:val="28"/>
         </w:rPr>
-        <w:t>Measurement Zoom</w:t>
-      </w:r>
-      <w:bookmarkEnd w:id="30"/>
+        <w:t>Test Report Structure</w:t>
+      </w:r>
+      <w:bookmarkEnd w:id="29"/>
     </w:p>
     <w:p>
       <w:pPr>
@@ -9685,15 +9681,15 @@
           <w:szCs w:val="28"/>
         </w:rPr>
       </w:pPr>
-      <w:bookmarkStart w:id="31" w:name="_Toc62213867"/>
+      <w:bookmarkStart w:id="30" w:name="_Toc62213866"/>
       <w:r>
         <w:rPr>
           <w:sz w:val="28"/>
           <w:szCs w:val="28"/>
         </w:rPr>
-        <w:t>Requirement Structure</w:t>
-      </w:r>
-      <w:bookmarkEnd w:id="31"/>
+        <w:t>Measurement Zoom</w:t>
+      </w:r>
+      <w:bookmarkEnd w:id="30"/>
     </w:p>
     <w:p>
       <w:pPr>
@@ -9708,9 +9704,38 @@
       <w:pPr>
         <w:pStyle w:val="Heading2"/>
         <w:spacing w:line="360" w:lineRule="auto"/>
+        <w:rPr>
+          <w:sz w:val="28"/>
+          <w:szCs w:val="28"/>
+        </w:rPr>
+      </w:pPr>
+      <w:bookmarkStart w:id="31" w:name="_Toc62213867"/>
+      <w:r>
+        <w:rPr>
+          <w:sz w:val="28"/>
+          <w:szCs w:val="28"/>
+        </w:rPr>
+        <w:t>Requirement Structure</w:t>
+      </w:r>
+      <w:bookmarkEnd w:id="31"/>
+    </w:p>
+    <w:p>
+      <w:pPr>
+        <w:pStyle w:val="ListParagraph"/>
+        <w:numPr>
+          <w:ilvl w:val="0"/>
+          <w:numId w:val="13"/>
+        </w:numPr>
+      </w:pPr>
+    </w:p>
+    <w:p>
+      <w:pPr>
+        <w:pStyle w:val="Heading2"/>
+        <w:spacing w:line="360" w:lineRule="auto"/>
       </w:pPr>
       <w:bookmarkStart w:id="32" w:name="_Toc62213868"/>
       <w:r>
+        <w:lastRenderedPageBreak/>
         <w:t>Remarks Document</w:t>
       </w:r>
       <w:bookmarkEnd w:id="32"/>
@@ -11968,6 +11993,7 @@
   <w:style w:type="character" w:default="1" w:styleId="DefaultParagraphFont">
     <w:name w:val="Default Paragraph Font"/>
     <w:uiPriority w:val="1"/>
+    <w:semiHidden/>
     <w:unhideWhenUsed/>
   </w:style>
   <w:style w:type="table" w:default="1" w:styleId="TableNormal">

</xml_diff>

<commit_message>
Updates test report structure section and adds image
</commit_message>
<xml_diff>
--- a/PTL-Digital-Datasheet-Documentation.docx
+++ b/PTL-Digital-Datasheet-Documentation.docx
@@ -1088,7 +1088,14 @@
                 <w:rStyle w:val="Hyperlink"/>
                 <w:noProof/>
               </w:rPr>
-              <w:t>Menu</w:t>
+              <w:t>Men</w:t>
+            </w:r>
+            <w:r>
+              <w:rPr>
+                <w:rStyle w:val="Hyperlink"/>
+                <w:noProof/>
+              </w:rPr>
+              <w:t>u</w:t>
             </w:r>
             <w:r>
               <w:rPr>
@@ -4159,12 +4166,15 @@
       <w:r>
         <w:t xml:space="preserve"> (complete information in </w:t>
       </w:r>
-      <w:r>
-        <w:rPr>
-          <w:highlight w:val="yellow"/>
-        </w:rPr>
-        <w:t>4.1 Open Job</w:t>
-      </w:r>
+      <w:hyperlink w:anchor="_Open_Job" w:history="1">
+        <w:r>
+          <w:rPr>
+            <w:rStyle w:val="Hyperlink"/>
+            <w:highlight w:val="yellow"/>
+          </w:rPr>
+          <w:t>4.1 Open Job</w:t>
+        </w:r>
+      </w:hyperlink>
       <w:r>
         <w:t xml:space="preserve"> section)</w:t>
       </w:r>
@@ -4481,36 +4491,29 @@
       <w:r>
         <w:t xml:space="preserve"> (complete information in </w:t>
       </w:r>
-      <w:r>
-        <w:rPr>
-          <w:highlight w:val="yellow"/>
-        </w:rPr>
-        <w:t>4</w:t>
-      </w:r>
-      <w:r>
-        <w:rPr>
-          <w:highlight w:val="yellow"/>
-        </w:rPr>
-        <w:t xml:space="preserve">.3 </w:t>
-      </w:r>
-      <w:r>
-        <w:rPr>
-          <w:highlight w:val="yellow"/>
-        </w:rPr>
-        <w:t>Edit Specification</w:t>
-      </w:r>
-      <w:r>
-        <w:rPr>
-          <w:highlight w:val="yellow"/>
-        </w:rPr>
-        <w:t xml:space="preserve"> Requiremen</w:t>
-      </w:r>
-      <w:r>
-        <w:rPr>
-          <w:highlight w:val="yellow"/>
-        </w:rPr>
-        <w:t>ts</w:t>
-      </w:r>
+      <w:hyperlink w:anchor="_Edit_Specification_Requirements" w:history="1">
+        <w:r>
+          <w:rPr>
+            <w:rStyle w:val="Hyperlink"/>
+            <w:highlight w:val="yellow"/>
+          </w:rPr>
+          <w:t>4.3 Edit Specification R</w:t>
+        </w:r>
+        <w:r>
+          <w:rPr>
+            <w:rStyle w:val="Hyperlink"/>
+            <w:highlight w:val="yellow"/>
+          </w:rPr>
+          <w:t>e</w:t>
+        </w:r>
+        <w:r>
+          <w:rPr>
+            <w:rStyle w:val="Hyperlink"/>
+            <w:highlight w:val="yellow"/>
+          </w:rPr>
+          <w:t>quirements</w:t>
+        </w:r>
+      </w:hyperlink>
       <w:r>
         <w:t xml:space="preserve"> section)</w:t>
       </w:r>
@@ -4782,30 +4785,29 @@
       <w:r>
         <w:t xml:space="preserve"> (complete information in </w:t>
       </w:r>
-      <w:r>
-        <w:rPr>
-          <w:highlight w:val="yellow"/>
-        </w:rPr>
-        <w:t>4.4</w:t>
-      </w:r>
-      <w:r>
-        <w:rPr>
-          <w:highlight w:val="yellow"/>
-        </w:rPr>
-        <w:t xml:space="preserve"> </w:t>
-      </w:r>
-      <w:r>
-        <w:rPr>
-          <w:highlight w:val="yellow"/>
-        </w:rPr>
-        <w:t xml:space="preserve">Test Report </w:t>
-      </w:r>
-      <w:r>
-        <w:rPr>
-          <w:highlight w:val="yellow"/>
-        </w:rPr>
-        <w:t>Structure</w:t>
-      </w:r>
+      <w:hyperlink w:anchor="_Test_Report_Structure" w:history="1">
+        <w:r>
+          <w:rPr>
+            <w:rStyle w:val="Hyperlink"/>
+            <w:highlight w:val="yellow"/>
+          </w:rPr>
+          <w:t>4.4 Test Rep</w:t>
+        </w:r>
+        <w:r>
+          <w:rPr>
+            <w:rStyle w:val="Hyperlink"/>
+            <w:highlight w:val="yellow"/>
+          </w:rPr>
+          <w:t>o</w:t>
+        </w:r>
+        <w:r>
+          <w:rPr>
+            <w:rStyle w:val="Hyperlink"/>
+            <w:highlight w:val="yellow"/>
+          </w:rPr>
+          <w:t>rt Structure</w:t>
+        </w:r>
+      </w:hyperlink>
       <w:r>
         <w:t xml:space="preserve"> section)</w:t>
       </w:r>
@@ -6665,12 +6667,15 @@
       <w:r>
         <w:t xml:space="preserve">: ‘Requirement Structure’ window will open allowing you to set the current requirement based on provided structures (complete information in </w:t>
       </w:r>
-      <w:r>
-        <w:rPr>
-          <w:highlight w:val="yellow"/>
-        </w:rPr>
-        <w:t>3.3.6 Structure Requirement</w:t>
-      </w:r>
+      <w:hyperlink w:anchor="_Structure_Requirement" w:history="1">
+        <w:r>
+          <w:rPr>
+            <w:rStyle w:val="Hyperlink"/>
+            <w:highlight w:val="yellow"/>
+          </w:rPr>
+          <w:t>3.3.6 Structure Requirement</w:t>
+        </w:r>
+      </w:hyperlink>
       <w:r>
         <w:t xml:space="preserve"> section).</w:t>
       </w:r>
@@ -6696,36 +6701,15 @@
       <w:r>
         <w:t xml:space="preserve"> (complete information in </w:t>
       </w:r>
-      <w:r>
-        <w:rPr>
-          <w:highlight w:val="yellow"/>
-        </w:rPr>
-        <w:t>3.3.</w:t>
-      </w:r>
-      <w:r>
-        <w:rPr>
-          <w:highlight w:val="yellow"/>
-        </w:rPr>
-        <w:t>7</w:t>
-      </w:r>
-      <w:r>
-        <w:rPr>
-          <w:highlight w:val="yellow"/>
-        </w:rPr>
-        <w:t xml:space="preserve"> </w:t>
-      </w:r>
-      <w:r>
-        <w:rPr>
-          <w:highlight w:val="yellow"/>
-        </w:rPr>
-        <w:t>Double Column</w:t>
-      </w:r>
-      <w:r>
-        <w:rPr>
-          <w:highlight w:val="yellow"/>
-        </w:rPr>
-        <w:t xml:space="preserve"> Requirement</w:t>
-      </w:r>
+      <w:hyperlink w:anchor="_Double_Column_Requirement" w:history="1">
+        <w:r>
+          <w:rPr>
+            <w:rStyle w:val="Hyperlink"/>
+            <w:highlight w:val="yellow"/>
+          </w:rPr>
+          <w:t>3.3.7 Double Column Requirement</w:t>
+        </w:r>
+      </w:hyperlink>
       <w:r>
         <w:t xml:space="preserve"> section)</w:t>
       </w:r>
@@ -7276,6 +7260,8 @@
         <w:pStyle w:val="Heading3"/>
         <w:spacing w:line="360" w:lineRule="auto"/>
       </w:pPr>
+      <w:bookmarkStart w:id="24" w:name="_Structure_Requirement"/>
+      <w:bookmarkEnd w:id="24"/>
       <w:r>
         <w:t>Structure Requirement</w:t>
       </w:r>
@@ -8414,6 +8400,8 @@
         <w:pStyle w:val="Heading3"/>
         <w:spacing w:line="360" w:lineRule="auto"/>
       </w:pPr>
+      <w:bookmarkStart w:id="25" w:name="_Double_Column_Requirement"/>
+      <w:bookmarkEnd w:id="25"/>
       <w:r>
         <w:lastRenderedPageBreak/>
         <w:t>Double Column Requirement</w:t>
@@ -8810,12 +8798,15 @@
       <w:r>
         <w:t xml:space="preserve"> If there are any updates you would like to make with the requirements given, or any specifications that need to be added, this can be done using the “Edit Specification Requirements” window (complete information in </w:t>
       </w:r>
-      <w:r>
-        <w:rPr>
-          <w:highlight w:val="yellow"/>
-        </w:rPr>
-        <w:t>4.3 Edit Specification Requirements</w:t>
-      </w:r>
+      <w:hyperlink w:anchor="_Edit_Specification_Requirements" w:history="1">
+        <w:r>
+          <w:rPr>
+            <w:rStyle w:val="Hyperlink"/>
+            <w:highlight w:val="yellow"/>
+          </w:rPr>
+          <w:t>4.3 Edit Specification Requirements</w:t>
+        </w:r>
+      </w:hyperlink>
       <w:r>
         <w:t xml:space="preserve"> section).</w:t>
       </w:r>
@@ -8829,7 +8820,7 @@
           <w:szCs w:val="28"/>
         </w:rPr>
       </w:pPr>
-      <w:bookmarkStart w:id="24" w:name="_Toc62213860"/>
+      <w:bookmarkStart w:id="26" w:name="_Toc62213860"/>
       <w:r>
         <w:rPr>
           <w:sz w:val="28"/>
@@ -8837,7 +8828,7 @@
         </w:rPr>
         <w:t>Remarks</w:t>
       </w:r>
-      <w:bookmarkEnd w:id="24"/>
+      <w:bookmarkEnd w:id="26"/>
     </w:p>
     <w:p>
       <w:pPr>
@@ -8939,7 +8930,7 @@
           <w:szCs w:val="36"/>
         </w:rPr>
       </w:pPr>
-      <w:bookmarkStart w:id="25" w:name="_Toc62213861"/>
+      <w:bookmarkStart w:id="27" w:name="_Toc62213861"/>
       <w:r>
         <w:rPr>
           <w:sz w:val="36"/>
@@ -8947,7 +8938,7 @@
         </w:rPr>
         <w:t>Separate Windows</w:t>
       </w:r>
-      <w:bookmarkEnd w:id="25"/>
+      <w:bookmarkEnd w:id="27"/>
     </w:p>
     <w:p>
       <w:pPr>
@@ -8958,7 +8949,9 @@
           <w:szCs w:val="28"/>
         </w:rPr>
       </w:pPr>
-      <w:bookmarkStart w:id="26" w:name="_Toc62213862"/>
+      <w:bookmarkStart w:id="28" w:name="_Toc62213862"/>
+      <w:bookmarkStart w:id="29" w:name="_Open_Job"/>
+      <w:bookmarkEnd w:id="29"/>
       <w:r>
         <w:rPr>
           <w:sz w:val="28"/>
@@ -8966,7 +8959,7 @@
         </w:rPr>
         <w:t>Open Job</w:t>
       </w:r>
-      <w:bookmarkEnd w:id="26"/>
+      <w:bookmarkEnd w:id="28"/>
     </w:p>
     <w:p>
       <w:pPr>
@@ -9394,7 +9387,7 @@
           <w:szCs w:val="28"/>
         </w:rPr>
       </w:pPr>
-      <w:bookmarkStart w:id="27" w:name="_Toc62213863"/>
+      <w:bookmarkStart w:id="30" w:name="_Toc62213863"/>
       <w:r>
         <w:rPr>
           <w:sz w:val="28"/>
@@ -9402,7 +9395,7 @@
         </w:rPr>
         <w:t>Edit Remarks Document</w:t>
       </w:r>
-      <w:bookmarkEnd w:id="27"/>
+      <w:bookmarkEnd w:id="30"/>
     </w:p>
     <w:p>
       <w:pPr>
@@ -9425,7 +9418,9 @@
           <w:szCs w:val="28"/>
         </w:rPr>
       </w:pPr>
-      <w:bookmarkStart w:id="28" w:name="_Toc62213864"/>
+      <w:bookmarkStart w:id="31" w:name="_Toc62213864"/>
+      <w:bookmarkStart w:id="32" w:name="_Edit_Specification_Requirements"/>
+      <w:bookmarkEnd w:id="32"/>
       <w:r>
         <w:rPr>
           <w:sz w:val="28"/>
@@ -9434,7 +9429,7 @@
         <w:lastRenderedPageBreak/>
         <w:t>Edit Specification Requirements</w:t>
       </w:r>
-      <w:bookmarkEnd w:id="28"/>
+      <w:bookmarkEnd w:id="31"/>
     </w:p>
     <w:p>
       <w:pPr>
@@ -9653,7 +9648,9 @@
           <w:szCs w:val="28"/>
         </w:rPr>
       </w:pPr>
-      <w:bookmarkStart w:id="29" w:name="_Toc62213865"/>
+      <w:bookmarkStart w:id="33" w:name="_Toc62213865"/>
+      <w:bookmarkStart w:id="34" w:name="_Test_Report_Structure"/>
+      <w:bookmarkEnd w:id="34"/>
       <w:r>
         <w:rPr>
           <w:sz w:val="28"/>
@@ -9661,7 +9658,7 @@
         </w:rPr>
         <w:t>Test Report Structure</w:t>
       </w:r>
-      <w:bookmarkEnd w:id="29"/>
+      <w:bookmarkEnd w:id="33"/>
     </w:p>
     <w:p>
       <w:pPr>
@@ -9671,6 +9668,140 @@
           <w:numId w:val="13"/>
         </w:numPr>
       </w:pPr>
+      <w:r>
+        <w:t xml:space="preserve">Once you have </w:t>
+      </w:r>
+      <w:r>
+        <w:t xml:space="preserve">finished the examination and the datasheet is complete, you can then transfer and format the data into the final test report. If the current job contains only one structure and is six serial number or less, the data from the job will be structured into the test report automatically; however, if there are multiple structures or more than six serial numbers, the “Test Report Structure” window will </w:t>
+      </w:r>
+      <w:r>
+        <w:t>open,</w:t>
+      </w:r>
+      <w:r>
+        <w:t xml:space="preserve"> and you must enter the information to set how the data will be structured.</w:t>
+      </w:r>
+    </w:p>
+    <w:p>
+      <w:pPr>
+        <w:pStyle w:val="ListParagraph"/>
+        <w:numPr>
+          <w:ilvl w:val="0"/>
+          <w:numId w:val="13"/>
+        </w:numPr>
+      </w:pPr>
+      <w:r>
+        <w:rPr>
+          <w:noProof/>
+        </w:rPr>
+        <w:lastRenderedPageBreak/>
+        <w:drawing>
+          <wp:anchor distT="0" distB="0" distL="114300" distR="114300" simplePos="0" relativeHeight="251718656" behindDoc="0" locked="0" layoutInCell="1" allowOverlap="1" wp14:anchorId="4C660492" wp14:editId="3CC53EB2">
+            <wp:simplePos x="0" y="0"/>
+            <wp:positionH relativeFrom="margin">
+              <wp:align>center</wp:align>
+            </wp:positionH>
+            <wp:positionV relativeFrom="paragraph">
+              <wp:posOffset>152400</wp:posOffset>
+            </wp:positionV>
+            <wp:extent cx="5943600" cy="2980690"/>
+            <wp:effectExtent l="152400" t="152400" r="361950" b="353060"/>
+            <wp:wrapSquare wrapText="bothSides"/>
+            <wp:docPr id="39" name="Picture 39"/>
+            <wp:cNvGraphicFramePr>
+              <a:graphicFrameLocks xmlns:a="http://schemas.openxmlformats.org/drawingml/2006/main" noChangeAspect="1"/>
+            </wp:cNvGraphicFramePr>
+            <a:graphic xmlns:a="http://schemas.openxmlformats.org/drawingml/2006/main">
+              <a:graphicData uri="http://schemas.openxmlformats.org/drawingml/2006/picture">
+                <pic:pic xmlns:pic="http://schemas.openxmlformats.org/drawingml/2006/picture">
+                  <pic:nvPicPr>
+                    <pic:cNvPr id="0" name="Picture 1"/>
+                    <pic:cNvPicPr>
+                      <a:picLocks noChangeAspect="1" noChangeArrowheads="1"/>
+                    </pic:cNvPicPr>
+                  </pic:nvPicPr>
+                  <pic:blipFill>
+                    <a:blip r:embed="rId26">
+                      <a:extLst>
+                        <a:ext uri="{28A0092B-C50C-407E-A947-70E740481C1C}">
+                          <a14:useLocalDpi xmlns:a14="http://schemas.microsoft.com/office/drawing/2010/main" val="0"/>
+                        </a:ext>
+                      </a:extLst>
+                    </a:blip>
+                    <a:srcRect/>
+                    <a:stretch>
+                      <a:fillRect/>
+                    </a:stretch>
+                  </pic:blipFill>
+                  <pic:spPr bwMode="auto">
+                    <a:xfrm>
+                      <a:off x="0" y="0"/>
+                      <a:ext cx="5943600" cy="2980690"/>
+                    </a:xfrm>
+                    <a:prstGeom prst="rect">
+                      <a:avLst/>
+                    </a:prstGeom>
+                    <a:ln>
+                      <a:noFill/>
+                    </a:ln>
+                    <a:effectLst>
+                      <a:outerShdw blurRad="292100" dist="139700" dir="2700000" algn="tl" rotWithShape="0">
+                        <a:srgbClr val="333333">
+                          <a:alpha val="65000"/>
+                        </a:srgbClr>
+                      </a:outerShdw>
+                    </a:effectLst>
+                  </pic:spPr>
+                </pic:pic>
+              </a:graphicData>
+            </a:graphic>
+          </wp:anchor>
+        </w:drawing>
+      </w:r>
+      <w:r>
+        <w:t xml:space="preserve">In this example there are three unique structures and three serial numbers. When the “Test Report Structure” window opens, you will see a list of available structures with textboxes directly underneath each one and a textbox for the number of serial numbers/locations to add per page on the test report. </w:t>
+      </w:r>
+    </w:p>
+    <w:p>
+      <w:pPr>
+        <w:pStyle w:val="ListParagraph"/>
+        <w:numPr>
+          <w:ilvl w:val="1"/>
+          <w:numId w:val="13"/>
+        </w:numPr>
+      </w:pPr>
+      <w:r>
+        <w:t>The value you give in the textbox for each structure is exactly how it will be labeled on the test report.</w:t>
+      </w:r>
+    </w:p>
+    <w:p>
+      <w:pPr>
+        <w:pStyle w:val="ListParagraph"/>
+        <w:numPr>
+          <w:ilvl w:val="1"/>
+          <w:numId w:val="13"/>
+        </w:numPr>
+      </w:pPr>
+      <w:r>
+        <w:t>The number entered for serial number/location per page</w:t>
+      </w:r>
+      <w:r>
+        <w:t xml:space="preserve"> will be how the data is split up on the test report</w:t>
+      </w:r>
+      <w:r>
+        <w:t>.</w:t>
+      </w:r>
+    </w:p>
+    <w:p>
+      <w:pPr>
+        <w:pStyle w:val="ListParagraph"/>
+        <w:numPr>
+          <w:ilvl w:val="2"/>
+          <w:numId w:val="13"/>
+        </w:numPr>
+      </w:pPr>
+      <w:r>
+        <w:t>NOTE: This number is NOT lines of measurements for each page in the test report. Because on the test report the data for each structure is grouped by its serial number/location, every unique serial number/location will have as many rows to it as there are structures. In this example, each serial number will have three rows, so entering ‘1’ in the textbox would display three rows of measurements.</w:t>
+      </w:r>
     </w:p>
     <w:p>
       <w:pPr>
@@ -9681,7 +9812,7 @@
           <w:szCs w:val="28"/>
         </w:rPr>
       </w:pPr>
-      <w:bookmarkStart w:id="30" w:name="_Toc62213866"/>
+      <w:bookmarkStart w:id="35" w:name="_Toc62213866"/>
       <w:r>
         <w:rPr>
           <w:sz w:val="28"/>
@@ -9689,7 +9820,7 @@
         </w:rPr>
         <w:t>Measurement Zoom</w:t>
       </w:r>
-      <w:bookmarkEnd w:id="30"/>
+      <w:bookmarkEnd w:id="35"/>
     </w:p>
     <w:p>
       <w:pPr>
@@ -9709,7 +9840,7 @@
           <w:szCs w:val="28"/>
         </w:rPr>
       </w:pPr>
-      <w:bookmarkStart w:id="31" w:name="_Toc62213867"/>
+      <w:bookmarkStart w:id="36" w:name="_Toc62213867"/>
       <w:r>
         <w:rPr>
           <w:sz w:val="28"/>
@@ -9717,7 +9848,7 @@
         </w:rPr>
         <w:t>Requirement Structure</w:t>
       </w:r>
-      <w:bookmarkEnd w:id="31"/>
+      <w:bookmarkEnd w:id="36"/>
     </w:p>
     <w:p>
       <w:pPr>
@@ -9733,12 +9864,11 @@
         <w:pStyle w:val="Heading2"/>
         <w:spacing w:line="360" w:lineRule="auto"/>
       </w:pPr>
-      <w:bookmarkStart w:id="32" w:name="_Toc62213868"/>
-      <w:r>
-        <w:lastRenderedPageBreak/>
+      <w:bookmarkStart w:id="37" w:name="_Toc62213868"/>
+      <w:r>
         <w:t>Remarks Document</w:t>
       </w:r>
-      <w:bookmarkEnd w:id="32"/>
+      <w:bookmarkEnd w:id="37"/>
     </w:p>
     <w:p>
       <w:pPr>
@@ -9750,7 +9880,7 @@
       </w:pPr>
     </w:p>
     <w:sectPr>
-      <w:footerReference w:type="default" r:id="rId26"/>
+      <w:footerReference w:type="default" r:id="rId27"/>
       <w:pgSz w:w="12240" w:h="15840"/>
       <w:pgMar w:top="1440" w:right="1440" w:bottom="1440" w:left="1440" w:header="720" w:footer="720" w:gutter="0"/>
       <w:pgNumType w:start="0"/>
@@ -10978,7 +11108,7 @@
   <w:abstractNum w:abstractNumId="10" w15:restartNumberingAfterBreak="0">
     <w:nsid w:val="6BC12BD9"/>
     <w:multiLevelType w:val="hybridMultilevel"/>
-    <w:tmpl w:val="56FA5096"/>
+    <w:tmpl w:val="21BA41DC"/>
     <w:lvl w:ilvl="0" w:tplc="04090001">
       <w:start w:val="1"/>
       <w:numFmt w:val="bullet"/>
@@ -11003,7 +11133,7 @@
         <w:rFonts w:ascii="Courier New" w:hAnsi="Courier New" w:cs="Courier New" w:hint="default"/>
       </w:rPr>
     </w:lvl>
-    <w:lvl w:ilvl="2" w:tplc="04090005" w:tentative="1">
+    <w:lvl w:ilvl="2" w:tplc="04090005">
       <w:start w:val="1"/>
       <w:numFmt w:val="bullet"/>
       <w:lvlText w:val=""/>
@@ -12310,6 +12440,30 @@
       <w:szCs w:val="21"/>
     </w:rPr>
   </w:style>
+  <w:style w:type="character" w:styleId="UnresolvedMention">
+    <w:name w:val="Unresolved Mention"/>
+    <w:basedOn w:val="DefaultParagraphFont"/>
+    <w:uiPriority w:val="99"/>
+    <w:semiHidden/>
+    <w:unhideWhenUsed/>
+    <w:rsid w:val="00C97CB9"/>
+    <w:rPr>
+      <w:color w:val="605E5C"/>
+      <w:shd w:val="clear" w:color="auto" w:fill="E1DFDD"/>
+    </w:rPr>
+  </w:style>
+  <w:style w:type="character" w:styleId="FollowedHyperlink">
+    <w:name w:val="FollowedHyperlink"/>
+    <w:basedOn w:val="DefaultParagraphFont"/>
+    <w:uiPriority w:val="99"/>
+    <w:semiHidden/>
+    <w:unhideWhenUsed/>
+    <w:rsid w:val="00C97CB9"/>
+    <w:rPr>
+      <w:color w:val="954F72" w:themeColor="followedHyperlink"/>
+      <w:u w:val="single"/>
+    </w:rPr>
+  </w:style>
 </w:styles>
 </file>
 

</xml_diff>

<commit_message>
Adds completed example images and completes 4.4 - Test Report Structure section
</commit_message>
<xml_diff>
--- a/PTL-Digital-Datasheet-Documentation.docx
+++ b/PTL-Digital-Datasheet-Documentation.docx
@@ -1088,14 +1088,7 @@
                 <w:rStyle w:val="Hyperlink"/>
                 <w:noProof/>
               </w:rPr>
-              <w:t>Men</w:t>
-            </w:r>
-            <w:r>
-              <w:rPr>
-                <w:rStyle w:val="Hyperlink"/>
-                <w:noProof/>
-              </w:rPr>
-              <w:t>u</w:t>
+              <w:t>Menu</w:t>
             </w:r>
             <w:r>
               <w:rPr>
@@ -4497,21 +4490,7 @@
             <w:rStyle w:val="Hyperlink"/>
             <w:highlight w:val="yellow"/>
           </w:rPr>
-          <w:t>4.3 Edit Specification R</w:t>
-        </w:r>
-        <w:r>
-          <w:rPr>
-            <w:rStyle w:val="Hyperlink"/>
-            <w:highlight w:val="yellow"/>
-          </w:rPr>
-          <w:t>e</w:t>
-        </w:r>
-        <w:r>
-          <w:rPr>
-            <w:rStyle w:val="Hyperlink"/>
-            <w:highlight w:val="yellow"/>
-          </w:rPr>
-          <w:t>quirements</w:t>
+          <w:t>4.3 Edit Specification Requirements</w:t>
         </w:r>
       </w:hyperlink>
       <w:r>
@@ -4791,21 +4770,7 @@
             <w:rStyle w:val="Hyperlink"/>
             <w:highlight w:val="yellow"/>
           </w:rPr>
-          <w:t>4.4 Test Rep</w:t>
-        </w:r>
-        <w:r>
-          <w:rPr>
-            <w:rStyle w:val="Hyperlink"/>
-            <w:highlight w:val="yellow"/>
-          </w:rPr>
-          <w:t>o</w:t>
-        </w:r>
-        <w:r>
-          <w:rPr>
-            <w:rStyle w:val="Hyperlink"/>
-            <w:highlight w:val="yellow"/>
-          </w:rPr>
-          <w:t>rt Structure</w:t>
+          <w:t>4.4 Test Report Structure</w:t>
         </w:r>
       </w:hyperlink>
       <w:r>
@@ -8949,9 +8914,9 @@
           <w:szCs w:val="28"/>
         </w:rPr>
       </w:pPr>
-      <w:bookmarkStart w:id="28" w:name="_Toc62213862"/>
-      <w:bookmarkStart w:id="29" w:name="_Open_Job"/>
-      <w:bookmarkEnd w:id="29"/>
+      <w:bookmarkStart w:id="28" w:name="_Open_Job"/>
+      <w:bookmarkStart w:id="29" w:name="_Toc62213862"/>
+      <w:bookmarkEnd w:id="28"/>
       <w:r>
         <w:rPr>
           <w:sz w:val="28"/>
@@ -8959,7 +8924,7 @@
         </w:rPr>
         <w:t>Open Job</w:t>
       </w:r>
-      <w:bookmarkEnd w:id="28"/>
+      <w:bookmarkEnd w:id="29"/>
     </w:p>
     <w:p>
       <w:pPr>
@@ -9418,9 +9383,9 @@
           <w:szCs w:val="28"/>
         </w:rPr>
       </w:pPr>
-      <w:bookmarkStart w:id="31" w:name="_Toc62213864"/>
-      <w:bookmarkStart w:id="32" w:name="_Edit_Specification_Requirements"/>
-      <w:bookmarkEnd w:id="32"/>
+      <w:bookmarkStart w:id="31" w:name="_Edit_Specification_Requirements"/>
+      <w:bookmarkStart w:id="32" w:name="_Toc62213864"/>
+      <w:bookmarkEnd w:id="31"/>
       <w:r>
         <w:rPr>
           <w:sz w:val="28"/>
@@ -9429,7 +9394,7 @@
         <w:lastRenderedPageBreak/>
         <w:t>Edit Specification Requirements</w:t>
       </w:r>
-      <w:bookmarkEnd w:id="31"/>
+      <w:bookmarkEnd w:id="32"/>
     </w:p>
     <w:p>
       <w:pPr>
@@ -9615,28 +9580,7 @@
         </w:numPr>
       </w:pPr>
       <w:r>
-        <w:t xml:space="preserve">To </w:t>
-      </w:r>
-      <w:r>
-        <w:t>remove</w:t>
-      </w:r>
-      <w:r>
-        <w:t xml:space="preserve"> a given spec, use the “Specification” dropdown to find and choose your desired spec to </w:t>
-      </w:r>
-      <w:r>
-        <w:t>remove</w:t>
-      </w:r>
-      <w:r>
-        <w:t xml:space="preserve"> and click the “</w:t>
-      </w:r>
-      <w:r>
-        <w:t>Delete</w:t>
-      </w:r>
-      <w:r>
-        <w:t>” button</w:t>
-      </w:r>
-      <w:r>
-        <w:t>.</w:t>
+        <w:t>To remove a given spec, use the “Specification” dropdown to find and choose your desired spec to remove and click the “Delete” button.</w:t>
       </w:r>
     </w:p>
     <w:p>
@@ -9648,9 +9592,9 @@
           <w:szCs w:val="28"/>
         </w:rPr>
       </w:pPr>
-      <w:bookmarkStart w:id="33" w:name="_Toc62213865"/>
-      <w:bookmarkStart w:id="34" w:name="_Test_Report_Structure"/>
-      <w:bookmarkEnd w:id="34"/>
+      <w:bookmarkStart w:id="33" w:name="_Test_Report_Structure"/>
+      <w:bookmarkStart w:id="34" w:name="_Toc62213865"/>
+      <w:bookmarkEnd w:id="33"/>
       <w:r>
         <w:rPr>
           <w:sz w:val="28"/>
@@ -9658,7 +9602,7 @@
         </w:rPr>
         <w:t>Test Report Structure</w:t>
       </w:r>
-      <w:bookmarkEnd w:id="33"/>
+      <w:bookmarkEnd w:id="34"/>
     </w:p>
     <w:p>
       <w:pPr>
@@ -9695,7 +9639,7 @@
         </w:rPr>
         <w:lastRenderedPageBreak/>
         <w:drawing>
-          <wp:anchor distT="0" distB="0" distL="114300" distR="114300" simplePos="0" relativeHeight="251718656" behindDoc="0" locked="0" layoutInCell="1" allowOverlap="1" wp14:anchorId="4C660492" wp14:editId="3CC53EB2">
+          <wp:anchor distT="0" distB="0" distL="114300" distR="114300" simplePos="0" relativeHeight="251718656" behindDoc="0" locked="0" layoutInCell="1" allowOverlap="1" wp14:anchorId="4C660492" wp14:editId="32E20B07">
             <wp:simplePos x="0" y="0"/>
             <wp:positionH relativeFrom="margin">
               <wp:align>center</wp:align>
@@ -9805,6 +9749,665 @@
     </w:p>
     <w:p>
       <w:pPr>
+        <w:pStyle w:val="ListParagraph"/>
+        <w:numPr>
+          <w:ilvl w:val="0"/>
+          <w:numId w:val="13"/>
+        </w:numPr>
+      </w:pPr>
+      <w:r>
+        <w:t>On the next page you will see the final product of the example given.</w:t>
+      </w:r>
+    </w:p>
+    <w:p>
+      <w:pPr>
+        <w:pStyle w:val="ListParagraph"/>
+        <w:ind w:left="2160"/>
+      </w:pPr>
+    </w:p>
+    <w:p/>
+    <w:p/>
+    <w:p/>
+    <w:p/>
+    <w:p/>
+    <w:p>
+      <w:r>
+        <w:rPr>
+          <w:noProof/>
+        </w:rPr>
+        <w:lastRenderedPageBreak/>
+        <mc:AlternateContent>
+          <mc:Choice Requires="wps">
+            <w:drawing>
+              <wp:anchor distT="0" distB="0" distL="114300" distR="114300" simplePos="0" relativeHeight="251728896" behindDoc="1" locked="0" layoutInCell="1" allowOverlap="1" wp14:anchorId="3ADCB30B" wp14:editId="19200144">
+                <wp:simplePos x="0" y="0"/>
+                <wp:positionH relativeFrom="column">
+                  <wp:posOffset>3209925</wp:posOffset>
+                </wp:positionH>
+                <wp:positionV relativeFrom="paragraph">
+                  <wp:posOffset>8890</wp:posOffset>
+                </wp:positionV>
+                <wp:extent cx="2428875" cy="600075"/>
+                <wp:effectExtent l="0" t="0" r="0" b="9525"/>
+                <wp:wrapSquare wrapText="bothSides"/>
+                <wp:docPr id="46" name="Text Box 46"/>
+                <wp:cNvGraphicFramePr/>
+                <a:graphic xmlns:a="http://schemas.openxmlformats.org/drawingml/2006/main">
+                  <a:graphicData uri="http://schemas.microsoft.com/office/word/2010/wordprocessingShape">
+                    <wps:wsp>
+                      <wps:cNvSpPr txBox="1"/>
+                      <wps:spPr>
+                        <a:xfrm>
+                          <a:off x="0" y="0"/>
+                          <a:ext cx="2428875" cy="600075"/>
+                        </a:xfrm>
+                        <a:prstGeom prst="rect">
+                          <a:avLst/>
+                        </a:prstGeom>
+                        <a:noFill/>
+                        <a:ln>
+                          <a:noFill/>
+                        </a:ln>
+                      </wps:spPr>
+                      <wps:style>
+                        <a:lnRef idx="0">
+                          <a:scrgbClr r="0" g="0" b="0"/>
+                        </a:lnRef>
+                        <a:fillRef idx="0">
+                          <a:scrgbClr r="0" g="0" b="0"/>
+                        </a:fillRef>
+                        <a:effectRef idx="0">
+                          <a:scrgbClr r="0" g="0" b="0"/>
+                        </a:effectRef>
+                        <a:fontRef idx="minor">
+                          <a:schemeClr val="accent1"/>
+                        </a:fontRef>
+                      </wps:style>
+                      <wps:txbx>
+                        <w:txbxContent>
+                          <w:p>
+                            <w:pPr>
+                              <w:rPr>
+                                <w:sz w:val="18"/>
+                                <w:szCs w:val="18"/>
+                              </w:rPr>
+                            </w:pPr>
+                            <w:r>
+                              <w:rPr>
+                                <w:sz w:val="18"/>
+                                <w:szCs w:val="18"/>
+                              </w:rPr>
+                              <w:t>The structures here are labeled as entered in the form and each page has one S/N with each structure underneath</w:t>
+                            </w:r>
+                            <w:r>
+                              <w:rPr>
+                                <w:sz w:val="18"/>
+                                <w:szCs w:val="18"/>
+                              </w:rPr>
+                              <w:t xml:space="preserve"> it</w:t>
+                            </w:r>
+                            <w:r>
+                              <w:rPr>
+                                <w:sz w:val="18"/>
+                                <w:szCs w:val="18"/>
+                              </w:rPr>
+                              <w:t>.</w:t>
+                            </w:r>
+                          </w:p>
+                        </w:txbxContent>
+                      </wps:txbx>
+                      <wps:bodyPr rot="0" spcFirstLastPara="0" vertOverflow="overflow" horzOverflow="overflow" vert="horz" wrap="square" lIns="91440" tIns="45720" rIns="91440" bIns="45720" numCol="1" spcCol="0" rtlCol="0" fromWordArt="0" anchor="t" anchorCtr="0" forceAA="0" compatLnSpc="1">
+                        <a:prstTxWarp prst="textNoShape">
+                          <a:avLst/>
+                        </a:prstTxWarp>
+                        <a:noAutofit/>
+                      </wps:bodyPr>
+                    </wps:wsp>
+                  </a:graphicData>
+                </a:graphic>
+                <wp14:sizeRelV relativeFrom="margin">
+                  <wp14:pctHeight>0</wp14:pctHeight>
+                </wp14:sizeRelV>
+              </wp:anchor>
+            </w:drawing>
+          </mc:Choice>
+          <mc:Fallback>
+            <w:pict>
+              <v:shape w14:anchorId="3ADCB30B" id="Text Box 46" o:spid="_x0000_s1033" type="#_x0000_t202" style="position:absolute;margin-left:252.75pt;margin-top:.7pt;width:191.25pt;height:47.25pt;z-index:-251587584;visibility:visible;mso-wrap-style:square;mso-height-percent:0;mso-wrap-distance-left:9pt;mso-wrap-distance-top:0;mso-wrap-distance-right:9pt;mso-wrap-distance-bottom:0;mso-position-horizontal:absolute;mso-position-horizontal-relative:text;mso-position-vertical:absolute;mso-position-vertical-relative:text;mso-height-percent:0;mso-height-relative:margin;v-text-anchor:top" o:gfxdata="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" filled="f" stroked="f">
+                <v:textbox>
+                  <w:txbxContent>
+                    <w:p>
+                      <w:pPr>
+                        <w:rPr>
+                          <w:sz w:val="18"/>
+                          <w:szCs w:val="18"/>
+                        </w:rPr>
+                      </w:pPr>
+                      <w:r>
+                        <w:rPr>
+                          <w:sz w:val="18"/>
+                          <w:szCs w:val="18"/>
+                        </w:rPr>
+                        <w:t>The structures here are labeled as entered in the form and each page has one S/N with each structure underneath</w:t>
+                      </w:r>
+                      <w:r>
+                        <w:rPr>
+                          <w:sz w:val="18"/>
+                          <w:szCs w:val="18"/>
+                        </w:rPr>
+                        <w:t xml:space="preserve"> it</w:t>
+                      </w:r>
+                      <w:r>
+                        <w:rPr>
+                          <w:sz w:val="18"/>
+                          <w:szCs w:val="18"/>
+                        </w:rPr>
+                        <w:t>.</w:t>
+                      </w:r>
+                    </w:p>
+                  </w:txbxContent>
+                </v:textbox>
+                <w10:wrap type="square"/>
+              </v:shape>
+            </w:pict>
+          </mc:Fallback>
+        </mc:AlternateContent>
+      </w:r>
+      <w:r>
+        <w:rPr>
+          <w:noProof/>
+        </w:rPr>
+        <mc:AlternateContent>
+          <mc:Choice Requires="wps">
+            <w:drawing>
+              <wp:anchor distT="0" distB="0" distL="114300" distR="114300" simplePos="0" relativeHeight="251726848" behindDoc="1" locked="0" layoutInCell="1" allowOverlap="1" wp14:anchorId="635A7688" wp14:editId="28C2B2B9">
+                <wp:simplePos x="0" y="0"/>
+                <wp:positionH relativeFrom="column">
+                  <wp:posOffset>0</wp:posOffset>
+                </wp:positionH>
+                <wp:positionV relativeFrom="paragraph">
+                  <wp:posOffset>9525</wp:posOffset>
+                </wp:positionV>
+                <wp:extent cx="2428875" cy="457200"/>
+                <wp:effectExtent l="0" t="0" r="0" b="0"/>
+                <wp:wrapSquare wrapText="bothSides"/>
+                <wp:docPr id="45" name="Text Box 45"/>
+                <wp:cNvGraphicFramePr/>
+                <a:graphic xmlns:a="http://schemas.openxmlformats.org/drawingml/2006/main">
+                  <a:graphicData uri="http://schemas.microsoft.com/office/word/2010/wordprocessingShape">
+                    <wps:wsp>
+                      <wps:cNvSpPr txBox="1"/>
+                      <wps:spPr>
+                        <a:xfrm>
+                          <a:off x="0" y="0"/>
+                          <a:ext cx="2428875" cy="457200"/>
+                        </a:xfrm>
+                        <a:prstGeom prst="rect">
+                          <a:avLst/>
+                        </a:prstGeom>
+                        <a:noFill/>
+                        <a:ln>
+                          <a:noFill/>
+                        </a:ln>
+                      </wps:spPr>
+                      <wps:style>
+                        <a:lnRef idx="0">
+                          <a:scrgbClr r="0" g="0" b="0"/>
+                        </a:lnRef>
+                        <a:fillRef idx="0">
+                          <a:scrgbClr r="0" g="0" b="0"/>
+                        </a:fillRef>
+                        <a:effectRef idx="0">
+                          <a:scrgbClr r="0" g="0" b="0"/>
+                        </a:effectRef>
+                        <a:fontRef idx="minor">
+                          <a:schemeClr val="accent1"/>
+                        </a:fontRef>
+                      </wps:style>
+                      <wps:txbx>
+                        <w:txbxContent>
+                          <w:p>
+                            <w:pPr>
+                              <w:rPr>
+                                <w:sz w:val="18"/>
+                                <w:szCs w:val="18"/>
+                              </w:rPr>
+                            </w:pPr>
+                            <w:r>
+                              <w:rPr>
+                                <w:sz w:val="18"/>
+                                <w:szCs w:val="18"/>
+                              </w:rPr>
+                              <w:t>Here, you have entered the data for each structure and list having one S/N per page.</w:t>
+                            </w:r>
+                          </w:p>
+                        </w:txbxContent>
+                      </wps:txbx>
+                      <wps:bodyPr rot="0" spcFirstLastPara="0" vertOverflow="overflow" horzOverflow="overflow" vert="horz" wrap="square" lIns="91440" tIns="45720" rIns="91440" bIns="45720" numCol="1" spcCol="0" rtlCol="0" fromWordArt="0" anchor="t" anchorCtr="0" forceAA="0" compatLnSpc="1">
+                        <a:prstTxWarp prst="textNoShape">
+                          <a:avLst/>
+                        </a:prstTxWarp>
+                        <a:noAutofit/>
+                      </wps:bodyPr>
+                    </wps:wsp>
+                  </a:graphicData>
+                </a:graphic>
+                <wp14:sizeRelV relativeFrom="margin">
+                  <wp14:pctHeight>0</wp14:pctHeight>
+                </wp14:sizeRelV>
+              </wp:anchor>
+            </w:drawing>
+          </mc:Choice>
+          <mc:Fallback>
+            <w:pict>
+              <v:shape w14:anchorId="635A7688" id="Text Box 45" o:spid="_x0000_s1034" type="#_x0000_t202" style="position:absolute;margin-left:0;margin-top:.75pt;width:191.25pt;height:36pt;z-index:-251589632;visibility:visible;mso-wrap-style:square;mso-height-percent:0;mso-wrap-distance-left:9pt;mso-wrap-distance-top:0;mso-wrap-distance-right:9pt;mso-wrap-distance-bottom:0;mso-position-horizontal:absolute;mso-position-horizontal-relative:text;mso-position-vertical:absolute;mso-position-vertical-relative:text;mso-height-percent:0;mso-height-relative:margin;v-text-anchor:top" o:gfxdata="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" filled="f" stroked="f">
+                <v:textbox>
+                  <w:txbxContent>
+                    <w:p>
+                      <w:pPr>
+                        <w:rPr>
+                          <w:sz w:val="18"/>
+                          <w:szCs w:val="18"/>
+                        </w:rPr>
+                      </w:pPr>
+                      <w:r>
+                        <w:rPr>
+                          <w:sz w:val="18"/>
+                          <w:szCs w:val="18"/>
+                        </w:rPr>
+                        <w:t>Here, you have entered the data for each structure and list having one S/N per page.</w:t>
+                      </w:r>
+                    </w:p>
+                  </w:txbxContent>
+                </v:textbox>
+                <w10:wrap type="square"/>
+              </v:shape>
+            </w:pict>
+          </mc:Fallback>
+        </mc:AlternateContent>
+      </w:r>
+    </w:p>
+    <w:p/>
+    <w:p>
+      <w:r>
+        <w:rPr>
+          <w:noProof/>
+        </w:rPr>
+        <w:drawing>
+          <wp:anchor distT="0" distB="0" distL="114300" distR="114300" simplePos="0" relativeHeight="251721728" behindDoc="0" locked="0" layoutInCell="1" allowOverlap="1" wp14:anchorId="6C245DD8" wp14:editId="6B63987A">
+            <wp:simplePos x="0" y="0"/>
+            <wp:positionH relativeFrom="column">
+              <wp:posOffset>4105275</wp:posOffset>
+            </wp:positionH>
+            <wp:positionV relativeFrom="paragraph">
+              <wp:posOffset>161925</wp:posOffset>
+            </wp:positionV>
+            <wp:extent cx="654685" cy="2877820"/>
+            <wp:effectExtent l="0" t="0" r="0" b="0"/>
+            <wp:wrapSquare wrapText="bothSides"/>
+            <wp:docPr id="42" name="Picture 42"/>
+            <wp:cNvGraphicFramePr>
+              <a:graphicFrameLocks xmlns:a="http://schemas.openxmlformats.org/drawingml/2006/main" noChangeAspect="1"/>
+            </wp:cNvGraphicFramePr>
+            <a:graphic xmlns:a="http://schemas.openxmlformats.org/drawingml/2006/main">
+              <a:graphicData uri="http://schemas.openxmlformats.org/drawingml/2006/picture">
+                <pic:pic xmlns:pic="http://schemas.openxmlformats.org/drawingml/2006/picture">
+                  <pic:nvPicPr>
+                    <pic:cNvPr id="0" name="Picture 5"/>
+                    <pic:cNvPicPr>
+                      <a:picLocks noChangeAspect="1" noChangeArrowheads="1"/>
+                    </pic:cNvPicPr>
+                  </pic:nvPicPr>
+                  <pic:blipFill>
+                    <a:blip r:embed="rId27">
+                      <a:extLst>
+                        <a:ext uri="{28A0092B-C50C-407E-A947-70E740481C1C}">
+                          <a14:useLocalDpi xmlns:a14="http://schemas.microsoft.com/office/drawing/2010/main" val="0"/>
+                        </a:ext>
+                      </a:extLst>
+                    </a:blip>
+                    <a:srcRect/>
+                    <a:stretch>
+                      <a:fillRect/>
+                    </a:stretch>
+                  </pic:blipFill>
+                  <pic:spPr bwMode="auto">
+                    <a:xfrm>
+                      <a:off x="0" y="0"/>
+                      <a:ext cx="654685" cy="2877820"/>
+                    </a:xfrm>
+                    <a:prstGeom prst="rect">
+                      <a:avLst/>
+                    </a:prstGeom>
+                    <a:noFill/>
+                    <a:ln>
+                      <a:noFill/>
+                    </a:ln>
+                  </pic:spPr>
+                </pic:pic>
+              </a:graphicData>
+            </a:graphic>
+            <wp14:sizeRelH relativeFrom="margin">
+              <wp14:pctWidth>0</wp14:pctWidth>
+            </wp14:sizeRelH>
+            <wp14:sizeRelV relativeFrom="margin">
+              <wp14:pctHeight>0</wp14:pctHeight>
+            </wp14:sizeRelV>
+          </wp:anchor>
+        </w:drawing>
+      </w:r>
+      <w:r>
+        <w:rPr>
+          <w:noProof/>
+        </w:rPr>
+        <w:drawing>
+          <wp:anchor distT="0" distB="0" distL="114300" distR="114300" simplePos="0" relativeHeight="251722752" behindDoc="0" locked="0" layoutInCell="1" allowOverlap="1" wp14:anchorId="1A41DE55" wp14:editId="26E309FF">
+            <wp:simplePos x="0" y="0"/>
+            <wp:positionH relativeFrom="column">
+              <wp:posOffset>5076190</wp:posOffset>
+            </wp:positionH>
+            <wp:positionV relativeFrom="paragraph">
+              <wp:posOffset>161925</wp:posOffset>
+            </wp:positionV>
+            <wp:extent cx="648970" cy="2877820"/>
+            <wp:effectExtent l="0" t="0" r="0" b="0"/>
+            <wp:wrapSquare wrapText="bothSides"/>
+            <wp:docPr id="43" name="Picture 43"/>
+            <wp:cNvGraphicFramePr>
+              <a:graphicFrameLocks xmlns:a="http://schemas.openxmlformats.org/drawingml/2006/main" noChangeAspect="1"/>
+            </wp:cNvGraphicFramePr>
+            <a:graphic xmlns:a="http://schemas.openxmlformats.org/drawingml/2006/main">
+              <a:graphicData uri="http://schemas.openxmlformats.org/drawingml/2006/picture">
+                <pic:pic xmlns:pic="http://schemas.openxmlformats.org/drawingml/2006/picture">
+                  <pic:nvPicPr>
+                    <pic:cNvPr id="0" name="Picture 7"/>
+                    <pic:cNvPicPr>
+                      <a:picLocks noChangeAspect="1" noChangeArrowheads="1"/>
+                    </pic:cNvPicPr>
+                  </pic:nvPicPr>
+                  <pic:blipFill>
+                    <a:blip r:embed="rId28">
+                      <a:extLst>
+                        <a:ext uri="{28A0092B-C50C-407E-A947-70E740481C1C}">
+                          <a14:useLocalDpi xmlns:a14="http://schemas.microsoft.com/office/drawing/2010/main" val="0"/>
+                        </a:ext>
+                      </a:extLst>
+                    </a:blip>
+                    <a:srcRect/>
+                    <a:stretch>
+                      <a:fillRect/>
+                    </a:stretch>
+                  </pic:blipFill>
+                  <pic:spPr bwMode="auto">
+                    <a:xfrm>
+                      <a:off x="0" y="0"/>
+                      <a:ext cx="648970" cy="2877820"/>
+                    </a:xfrm>
+                    <a:prstGeom prst="rect">
+                      <a:avLst/>
+                    </a:prstGeom>
+                    <a:noFill/>
+                    <a:ln>
+                      <a:noFill/>
+                    </a:ln>
+                  </pic:spPr>
+                </pic:pic>
+              </a:graphicData>
+            </a:graphic>
+            <wp14:sizeRelH relativeFrom="margin">
+              <wp14:pctWidth>0</wp14:pctWidth>
+            </wp14:sizeRelH>
+            <wp14:sizeRelV relativeFrom="margin">
+              <wp14:pctHeight>0</wp14:pctHeight>
+            </wp14:sizeRelV>
+          </wp:anchor>
+        </w:drawing>
+      </w:r>
+      <w:r>
+        <w:rPr>
+          <w:noProof/>
+        </w:rPr>
+        <w:drawing>
+          <wp:anchor distT="0" distB="0" distL="114300" distR="114300" simplePos="0" relativeHeight="251720704" behindDoc="0" locked="0" layoutInCell="1" allowOverlap="1" wp14:anchorId="0A4DD06C" wp14:editId="5645C642">
+            <wp:simplePos x="0" y="0"/>
+            <wp:positionH relativeFrom="column">
+              <wp:posOffset>3133725</wp:posOffset>
+            </wp:positionH>
+            <wp:positionV relativeFrom="paragraph">
+              <wp:posOffset>161925</wp:posOffset>
+            </wp:positionV>
+            <wp:extent cx="661670" cy="2877820"/>
+            <wp:effectExtent l="0" t="0" r="5080" b="0"/>
+            <wp:wrapSquare wrapText="bothSides"/>
+            <wp:docPr id="41" name="Picture 41"/>
+            <wp:cNvGraphicFramePr>
+              <a:graphicFrameLocks xmlns:a="http://schemas.openxmlformats.org/drawingml/2006/main" noChangeAspect="1"/>
+            </wp:cNvGraphicFramePr>
+            <a:graphic xmlns:a="http://schemas.openxmlformats.org/drawingml/2006/main">
+              <a:graphicData uri="http://schemas.openxmlformats.org/drawingml/2006/picture">
+                <pic:pic xmlns:pic="http://schemas.openxmlformats.org/drawingml/2006/picture">
+                  <pic:nvPicPr>
+                    <pic:cNvPr id="0" name="Picture 3"/>
+                    <pic:cNvPicPr>
+                      <a:picLocks noChangeAspect="1" noChangeArrowheads="1"/>
+                    </pic:cNvPicPr>
+                  </pic:nvPicPr>
+                  <pic:blipFill>
+                    <a:blip r:embed="rId29">
+                      <a:extLst>
+                        <a:ext uri="{28A0092B-C50C-407E-A947-70E740481C1C}">
+                          <a14:useLocalDpi xmlns:a14="http://schemas.microsoft.com/office/drawing/2010/main" val="0"/>
+                        </a:ext>
+                      </a:extLst>
+                    </a:blip>
+                    <a:srcRect/>
+                    <a:stretch>
+                      <a:fillRect/>
+                    </a:stretch>
+                  </pic:blipFill>
+                  <pic:spPr bwMode="auto">
+                    <a:xfrm>
+                      <a:off x="0" y="0"/>
+                      <a:ext cx="661670" cy="2877820"/>
+                    </a:xfrm>
+                    <a:prstGeom prst="rect">
+                      <a:avLst/>
+                    </a:prstGeom>
+                    <a:noFill/>
+                    <a:ln>
+                      <a:noFill/>
+                    </a:ln>
+                  </pic:spPr>
+                </pic:pic>
+              </a:graphicData>
+            </a:graphic>
+            <wp14:sizeRelH relativeFrom="margin">
+              <wp14:pctWidth>0</wp14:pctWidth>
+            </wp14:sizeRelH>
+            <wp14:sizeRelV relativeFrom="margin">
+              <wp14:pctHeight>0</wp14:pctHeight>
+            </wp14:sizeRelV>
+          </wp:anchor>
+        </w:drawing>
+      </w:r>
+      <w:r>
+        <w:rPr>
+          <w:noProof/>
+        </w:rPr>
+        <w:drawing>
+          <wp:anchor distT="0" distB="0" distL="114300" distR="114300" simplePos="0" relativeHeight="251719680" behindDoc="1" locked="0" layoutInCell="1" allowOverlap="1" wp14:anchorId="606EED45" wp14:editId="0201F0E5">
+            <wp:simplePos x="0" y="0"/>
+            <wp:positionH relativeFrom="margin">
+              <wp:posOffset>-124460</wp:posOffset>
+            </wp:positionH>
+            <wp:positionV relativeFrom="paragraph">
+              <wp:posOffset>161925</wp:posOffset>
+            </wp:positionV>
+            <wp:extent cx="1800225" cy="2583815"/>
+            <wp:effectExtent l="152400" t="152400" r="371475" b="368935"/>
+            <wp:wrapSquare wrapText="bothSides"/>
+            <wp:docPr id="40" name="Picture 40"/>
+            <wp:cNvGraphicFramePr>
+              <a:graphicFrameLocks xmlns:a="http://schemas.openxmlformats.org/drawingml/2006/main" noChangeAspect="1"/>
+            </wp:cNvGraphicFramePr>
+            <a:graphic xmlns:a="http://schemas.openxmlformats.org/drawingml/2006/main">
+              <a:graphicData uri="http://schemas.openxmlformats.org/drawingml/2006/picture">
+                <pic:pic xmlns:pic="http://schemas.openxmlformats.org/drawingml/2006/picture">
+                  <pic:nvPicPr>
+                    <pic:cNvPr id="0" name="Picture 1"/>
+                    <pic:cNvPicPr>
+                      <a:picLocks noChangeAspect="1" noChangeArrowheads="1"/>
+                    </pic:cNvPicPr>
+                  </pic:nvPicPr>
+                  <pic:blipFill>
+                    <a:blip r:embed="rId30">
+                      <a:extLst>
+                        <a:ext uri="{28A0092B-C50C-407E-A947-70E740481C1C}">
+                          <a14:useLocalDpi xmlns:a14="http://schemas.microsoft.com/office/drawing/2010/main" val="0"/>
+                        </a:ext>
+                      </a:extLst>
+                    </a:blip>
+                    <a:srcRect/>
+                    <a:stretch>
+                      <a:fillRect/>
+                    </a:stretch>
+                  </pic:blipFill>
+                  <pic:spPr bwMode="auto">
+                    <a:xfrm>
+                      <a:off x="0" y="0"/>
+                      <a:ext cx="1800225" cy="2583815"/>
+                    </a:xfrm>
+                    <a:prstGeom prst="rect">
+                      <a:avLst/>
+                    </a:prstGeom>
+                    <a:ln>
+                      <a:noFill/>
+                    </a:ln>
+                    <a:effectLst>
+                      <a:outerShdw blurRad="292100" dist="139700" dir="2700000" algn="tl" rotWithShape="0">
+                        <a:srgbClr val="333333">
+                          <a:alpha val="65000"/>
+                        </a:srgbClr>
+                      </a:outerShdw>
+                    </a:effectLst>
+                  </pic:spPr>
+                </pic:pic>
+              </a:graphicData>
+            </a:graphic>
+            <wp14:sizeRelH relativeFrom="margin">
+              <wp14:pctWidth>0</wp14:pctWidth>
+            </wp14:sizeRelH>
+            <wp14:sizeRelV relativeFrom="margin">
+              <wp14:pctHeight>0</wp14:pctHeight>
+            </wp14:sizeRelV>
+          </wp:anchor>
+        </w:drawing>
+      </w:r>
+    </w:p>
+    <w:p/>
+    <w:p/>
+    <w:p/>
+    <w:p>
+      <w:r>
+        <w:rPr>
+          <w:noProof/>
+        </w:rPr>
+        <mc:AlternateContent>
+          <mc:Choice Requires="wps">
+            <w:drawing>
+              <wp:anchor distT="0" distB="0" distL="114300" distR="114300" simplePos="0" relativeHeight="251724800" behindDoc="0" locked="0" layoutInCell="1" allowOverlap="1" wp14:anchorId="3B219BB7" wp14:editId="76CF212A">
+                <wp:simplePos x="0" y="0"/>
+                <wp:positionH relativeFrom="column">
+                  <wp:posOffset>2048510</wp:posOffset>
+                </wp:positionH>
+                <wp:positionV relativeFrom="paragraph">
+                  <wp:posOffset>128905</wp:posOffset>
+                </wp:positionV>
+                <wp:extent cx="743578" cy="108229"/>
+                <wp:effectExtent l="0" t="19050" r="38100" b="44450"/>
+                <wp:wrapNone/>
+                <wp:docPr id="44" name="Arrow: Right 44"/>
+                <wp:cNvGraphicFramePr/>
+                <a:graphic xmlns:a="http://schemas.openxmlformats.org/drawingml/2006/main">
+                  <a:graphicData uri="http://schemas.microsoft.com/office/word/2010/wordprocessingShape">
+                    <wps:wsp>
+                      <wps:cNvSpPr/>
+                      <wps:spPr>
+                        <a:xfrm>
+                          <a:off x="0" y="0"/>
+                          <a:ext cx="743578" cy="108229"/>
+                        </a:xfrm>
+                        <a:prstGeom prst="rightArrow">
+                          <a:avLst/>
+                        </a:prstGeom>
+                      </wps:spPr>
+                      <wps:style>
+                        <a:lnRef idx="2">
+                          <a:schemeClr val="accent1">
+                            <a:shade val="50000"/>
+                          </a:schemeClr>
+                        </a:lnRef>
+                        <a:fillRef idx="1">
+                          <a:schemeClr val="accent1"/>
+                        </a:fillRef>
+                        <a:effectRef idx="0">
+                          <a:schemeClr val="accent1"/>
+                        </a:effectRef>
+                        <a:fontRef idx="minor">
+                          <a:schemeClr val="lt1"/>
+                        </a:fontRef>
+                      </wps:style>
+                      <wps:bodyPr rot="0" spcFirstLastPara="0" vertOverflow="overflow" horzOverflow="overflow" vert="horz" wrap="square" lIns="91440" tIns="45720" rIns="91440" bIns="45720" numCol="1" spcCol="0" rtlCol="0" fromWordArt="0" anchor="ctr" anchorCtr="0" forceAA="0" compatLnSpc="1">
+                        <a:prstTxWarp prst="textNoShape">
+                          <a:avLst/>
+                        </a:prstTxWarp>
+                        <a:noAutofit/>
+                      </wps:bodyPr>
+                    </wps:wsp>
+                  </a:graphicData>
+                </a:graphic>
+                <wp14:sizeRelH relativeFrom="margin">
+                  <wp14:pctWidth>0</wp14:pctWidth>
+                </wp14:sizeRelH>
+                <wp14:sizeRelV relativeFrom="margin">
+                  <wp14:pctHeight>0</wp14:pctHeight>
+                </wp14:sizeRelV>
+              </wp:anchor>
+            </w:drawing>
+          </mc:Choice>
+          <mc:Fallback>
+            <w:pict>
+              <v:shapetype w14:anchorId="3E5DAD15" id="_x0000_t13" coordsize="21600,21600" o:spt="13" adj="16200,5400" path="m@0,l@0@1,0@1,0@2@0@2@0,21600,21600,10800xe">
+                <v:stroke joinstyle="miter"/>
+                <v:formulas>
+                  <v:f eqn="val #0"/>
+                  <v:f eqn="val #1"/>
+                  <v:f eqn="sum height 0 #1"/>
+                  <v:f eqn="sum 10800 0 #1"/>
+                  <v:f eqn="sum width 0 #0"/>
+                  <v:f eqn="prod @4 @3 10800"/>
+                  <v:f eqn="sum width 0 @5"/>
+                </v:formulas>
+                <v:path o:connecttype="custom" o:connectlocs="@0,0;0,10800;@0,21600;21600,10800" o:connectangles="270,180,90,0" textboxrect="0,@1,@6,@2"/>
+                <v:handles>
+                  <v:h position="#0,#1" xrange="0,21600" yrange="0,10800"/>
+                </v:handles>
+              </v:shapetype>
+              <v:shape id="Arrow: Right 44" o:spid="_x0000_s1026" type="#_x0000_t13" style="position:absolute;margin-left:161.3pt;margin-top:10.15pt;width:58.55pt;height:8.5pt;z-index:251724800;visibility:visible;mso-wrap-style:square;mso-width-percent:0;mso-height-percent:0;mso-wrap-distance-left:9pt;mso-wrap-distance-top:0;mso-wrap-distance-right:9pt;mso-wrap-distance-bottom:0;mso-position-horizontal:absolute;mso-position-horizontal-relative:text;mso-position-vertical:absolute;mso-position-vertical-relative:text;mso-width-percent:0;mso-height-percent:0;mso-width-relative:margin;mso-height-relative:margin;v-text-anchor:middle" o:gfxdata="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" adj="20028" fillcolor="#4472c4 [3204]" strokecolor="#1f3763 [1604]" strokeweight="1pt"/>
+            </w:pict>
+          </mc:Fallback>
+        </mc:AlternateContent>
+      </w:r>
+    </w:p>
+    <w:p/>
+    <w:p/>
+    <w:p/>
+    <w:p/>
+    <w:p/>
+    <w:p/>
+    <w:p/>
+    <w:p>
+      <w:pPr>
         <w:pStyle w:val="Heading2"/>
         <w:spacing w:line="360" w:lineRule="auto"/>
         <w:rPr>
@@ -9880,7 +10483,7 @@
       </w:pPr>
     </w:p>
     <w:sectPr>
-      <w:footerReference w:type="default" r:id="rId27"/>
+      <w:footerReference w:type="default" r:id="rId31"/>
       <w:pgSz w:w="12240" w:h="15840"/>
       <w:pgMar w:top="1440" w:right="1440" w:bottom="1440" w:left="1440" w:header="720" w:footer="720" w:gutter="0"/>
       <w:pgNumType w:start="0"/>

</xml_diff>

<commit_message>
Adds text and images for 4.5 - Measurement Zoom section
</commit_message>
<xml_diff>
--- a/PTL-Digital-Datasheet-Documentation.docx
+++ b/PTL-Digital-Datasheet-Documentation.docx
@@ -10315,7 +10315,7 @@
         <mc:AlternateContent>
           <mc:Choice Requires="wps">
             <w:drawing>
-              <wp:anchor distT="0" distB="0" distL="114300" distR="114300" simplePos="0" relativeHeight="251724800" behindDoc="0" locked="0" layoutInCell="1" allowOverlap="1" wp14:anchorId="3B219BB7" wp14:editId="76CF212A">
+              <wp:anchor distT="0" distB="0" distL="114300" distR="114300" simplePos="0" relativeHeight="251724800" behindDoc="0" locked="0" layoutInCell="1" allowOverlap="1" wp14:anchorId="3B219BB7" wp14:editId="4B864086">
                 <wp:simplePos x="0" y="0"/>
                 <wp:positionH relativeFrom="column">
                   <wp:posOffset>2048510</wp:posOffset>
@@ -10377,7 +10377,7 @@
           </mc:Choice>
           <mc:Fallback>
             <w:pict>
-              <v:shapetype w14:anchorId="3E5DAD15" id="_x0000_t13" coordsize="21600,21600" o:spt="13" adj="16200,5400" path="m@0,l@0@1,0@1,0@2@0@2@0,21600,21600,10800xe">
+              <v:shapetype w14:anchorId="712EE8AF" id="_x0000_t13" coordsize="21600,21600" o:spt="13" adj="16200,5400" path="m@0,l@0@1,0@1,0@2@0@2@0,21600,21600,10800xe">
                 <v:stroke joinstyle="miter"/>
                 <v:formulas>
                   <v:f eqn="val #0"/>
@@ -10433,6 +10433,207 @@
           <w:numId w:val="13"/>
         </w:numPr>
       </w:pPr>
+      <w:r>
+        <w:t>To better view and move through the current data row being worked on, you can use the “Measurement Zoom” functionality.</w:t>
+      </w:r>
+    </w:p>
+    <w:p>
+      <w:pPr>
+        <w:pStyle w:val="ListParagraph"/>
+        <w:numPr>
+          <w:ilvl w:val="0"/>
+          <w:numId w:val="13"/>
+        </w:numPr>
+      </w:pPr>
+      <w:r>
+        <w:t xml:space="preserve">To access, right-click any column within the </w:t>
+      </w:r>
+      <w:r>
+        <w:t>data</w:t>
+      </w:r>
+      <w:r>
+        <w:t xml:space="preserve"> row (SN/location) being worked on and select the “Zoom” option.</w:t>
+      </w:r>
+    </w:p>
+    <w:p>
+      <w:pPr>
+        <w:pStyle w:val="ListParagraph"/>
+        <w:numPr>
+          <w:ilvl w:val="1"/>
+          <w:numId w:val="13"/>
+        </w:numPr>
+      </w:pPr>
+      <w:r>
+        <w:rPr>
+          <w:noProof/>
+        </w:rPr>
+        <w:drawing>
+          <wp:anchor distT="0" distB="0" distL="114300" distR="114300" simplePos="0" relativeHeight="251729920" behindDoc="0" locked="0" layoutInCell="1" allowOverlap="1" wp14:anchorId="1FC09A96" wp14:editId="1FE34EEF">
+            <wp:simplePos x="0" y="0"/>
+            <wp:positionH relativeFrom="page">
+              <wp:posOffset>266700</wp:posOffset>
+            </wp:positionH>
+            <wp:positionV relativeFrom="paragraph">
+              <wp:posOffset>525145</wp:posOffset>
+            </wp:positionV>
+            <wp:extent cx="7149465" cy="1105535"/>
+            <wp:effectExtent l="152400" t="152400" r="356235" b="361315"/>
+            <wp:wrapSquare wrapText="bothSides"/>
+            <wp:docPr id="47" name="Picture 47"/>
+            <wp:cNvGraphicFramePr>
+              <a:graphicFrameLocks xmlns:a="http://schemas.openxmlformats.org/drawingml/2006/main" noChangeAspect="1"/>
+            </wp:cNvGraphicFramePr>
+            <a:graphic xmlns:a="http://schemas.openxmlformats.org/drawingml/2006/main">
+              <a:graphicData uri="http://schemas.openxmlformats.org/drawingml/2006/picture">
+                <pic:pic xmlns:pic="http://schemas.openxmlformats.org/drawingml/2006/picture">
+                  <pic:nvPicPr>
+                    <pic:cNvPr id="0" name="Picture 9"/>
+                    <pic:cNvPicPr>
+                      <a:picLocks noChangeAspect="1" noChangeArrowheads="1"/>
+                    </pic:cNvPicPr>
+                  </pic:nvPicPr>
+                  <pic:blipFill>
+                    <a:blip r:embed="rId31" cstate="print">
+                      <a:extLst>
+                        <a:ext uri="{28A0092B-C50C-407E-A947-70E740481C1C}">
+                          <a14:useLocalDpi xmlns:a14="http://schemas.microsoft.com/office/drawing/2010/main" val="0"/>
+                        </a:ext>
+                      </a:extLst>
+                    </a:blip>
+                    <a:srcRect/>
+                    <a:stretch>
+                      <a:fillRect/>
+                    </a:stretch>
+                  </pic:blipFill>
+                  <pic:spPr bwMode="auto">
+                    <a:xfrm>
+                      <a:off x="0" y="0"/>
+                      <a:ext cx="7149465" cy="1105535"/>
+                    </a:xfrm>
+                    <a:prstGeom prst="rect">
+                      <a:avLst/>
+                    </a:prstGeom>
+                    <a:ln>
+                      <a:noFill/>
+                    </a:ln>
+                    <a:effectLst>
+                      <a:outerShdw blurRad="292100" dist="139700" dir="2700000" algn="tl" rotWithShape="0">
+                        <a:srgbClr val="333333">
+                          <a:alpha val="65000"/>
+                        </a:srgbClr>
+                      </a:outerShdw>
+                    </a:effectLst>
+                  </pic:spPr>
+                </pic:pic>
+              </a:graphicData>
+            </a:graphic>
+            <wp14:sizeRelH relativeFrom="margin">
+              <wp14:pctWidth>0</wp14:pctWidth>
+            </wp14:sizeRelH>
+            <wp14:sizeRelV relativeFrom="margin">
+              <wp14:pctHeight>0</wp14:pctHeight>
+            </wp14:sizeRelV>
+          </wp:anchor>
+        </w:drawing>
+      </w:r>
+      <w:r>
+        <w:rPr>
+          <w:noProof/>
+        </w:rPr>
+        <w:drawing>
+          <wp:anchor distT="0" distB="0" distL="114300" distR="114300" simplePos="0" relativeHeight="251730944" behindDoc="0" locked="0" layoutInCell="1" allowOverlap="1" wp14:anchorId="735CC769" wp14:editId="50235E1D">
+            <wp:simplePos x="0" y="0"/>
+            <wp:positionH relativeFrom="column">
+              <wp:posOffset>476250</wp:posOffset>
+            </wp:positionH>
+            <wp:positionV relativeFrom="paragraph">
+              <wp:posOffset>1626870</wp:posOffset>
+            </wp:positionV>
+            <wp:extent cx="5343525" cy="1158335"/>
+            <wp:effectExtent l="152400" t="152400" r="352425" b="365760"/>
+            <wp:wrapSquare wrapText="bothSides"/>
+            <wp:docPr id="48" name="Picture 48"/>
+            <wp:cNvGraphicFramePr>
+              <a:graphicFrameLocks xmlns:a="http://schemas.openxmlformats.org/drawingml/2006/main" noChangeAspect="1"/>
+            </wp:cNvGraphicFramePr>
+            <a:graphic xmlns:a="http://schemas.openxmlformats.org/drawingml/2006/main">
+              <a:graphicData uri="http://schemas.openxmlformats.org/drawingml/2006/picture">
+                <pic:pic xmlns:pic="http://schemas.openxmlformats.org/drawingml/2006/picture">
+                  <pic:nvPicPr>
+                    <pic:cNvPr id="0" name="Picture 11"/>
+                    <pic:cNvPicPr>
+                      <a:picLocks noChangeAspect="1" noChangeArrowheads="1"/>
+                    </pic:cNvPicPr>
+                  </pic:nvPicPr>
+                  <pic:blipFill>
+                    <a:blip r:embed="rId32">
+                      <a:extLst>
+                        <a:ext uri="{28A0092B-C50C-407E-A947-70E740481C1C}">
+                          <a14:useLocalDpi xmlns:a14="http://schemas.microsoft.com/office/drawing/2010/main" val="0"/>
+                        </a:ext>
+                      </a:extLst>
+                    </a:blip>
+                    <a:srcRect/>
+                    <a:stretch>
+                      <a:fillRect/>
+                    </a:stretch>
+                  </pic:blipFill>
+                  <pic:spPr bwMode="auto">
+                    <a:xfrm>
+                      <a:off x="0" y="0"/>
+                      <a:ext cx="5343525" cy="1158335"/>
+                    </a:xfrm>
+                    <a:prstGeom prst="rect">
+                      <a:avLst/>
+                    </a:prstGeom>
+                    <a:ln>
+                      <a:noFill/>
+                    </a:ln>
+                    <a:effectLst>
+                      <a:outerShdw blurRad="292100" dist="139700" dir="2700000" algn="tl" rotWithShape="0">
+                        <a:srgbClr val="333333">
+                          <a:alpha val="65000"/>
+                        </a:srgbClr>
+                      </a:outerShdw>
+                    </a:effectLst>
+                  </pic:spPr>
+                </pic:pic>
+              </a:graphicData>
+            </a:graphic>
+          </wp:anchor>
+        </w:drawing>
+      </w:r>
+      <w:r>
+        <w:t>A magnified row with the measurement fields will open at the top of the screen mirroring the row in which the option was selected.</w:t>
+      </w:r>
+    </w:p>
+    <w:p>
+      <w:pPr>
+        <w:pStyle w:val="ListParagraph"/>
+        <w:numPr>
+          <w:ilvl w:val="0"/>
+          <w:numId w:val="13"/>
+        </w:numPr>
+      </w:pPr>
+      <w:r>
+        <w:lastRenderedPageBreak/>
+        <w:t xml:space="preserve">The zoom window has textboxes for each measurement, labels at the top indicating the current structure, serial number, and location currently being worked on, and a set of buttons on the left labeled “Prev” and “Next” to navigate to the previous or next </w:t>
+      </w:r>
+      <w:r>
+        <w:t>row of measurements in the zoom window.</w:t>
+      </w:r>
+    </w:p>
+    <w:p>
+      <w:pPr>
+        <w:pStyle w:val="ListParagraph"/>
+        <w:numPr>
+          <w:ilvl w:val="0"/>
+          <w:numId w:val="13"/>
+        </w:numPr>
+      </w:pPr>
+      <w:r>
+        <w:t>If you right-click a textbox in the zoom window, you are able to use the same menu items you would with the normal data row (Normal/Yellow Background, Add/Remove Note).</w:t>
+      </w:r>
     </w:p>
     <w:p>
       <w:pPr>
@@ -10483,7 +10684,7 @@
       </w:pPr>
     </w:p>
     <w:sectPr>
-      <w:footerReference w:type="default" r:id="rId31"/>
+      <w:footerReference w:type="default" r:id="rId33"/>
       <w:pgSz w:w="12240" w:h="15840"/>
       <w:pgMar w:top="1440" w:right="1440" w:bottom="1440" w:left="1440" w:header="720" w:footer="720" w:gutter="0"/>
       <w:pgNumType w:start="0"/>
@@ -11711,7 +11912,7 @@
   <w:abstractNum w:abstractNumId="10" w15:restartNumberingAfterBreak="0">
     <w:nsid w:val="6BC12BD9"/>
     <w:multiLevelType w:val="hybridMultilevel"/>
-    <w:tmpl w:val="21BA41DC"/>
+    <w:tmpl w:val="37B8F488"/>
     <w:lvl w:ilvl="0" w:tplc="04090001">
       <w:start w:val="1"/>
       <w:numFmt w:val="bullet"/>

</xml_diff>

<commit_message>
Adds images for file menu and sub menus. Adds details for auto save features and open recent job
</commit_message>
<xml_diff>
--- a/PTL-Digital-Datasheet-Documentation.docx
+++ b/PTL-Digital-Datasheet-Documentation.docx
@@ -221,7 +221,7 @@
                                 <a:avLst/>
                               </a:prstGeom>
                               <a:blipFill>
-                                <a:blip r:embed="rId8"/>
+                                <a:blip r:embed="rId9"/>
                                 <a:stretch>
                                   <a:fillRect r="-7574"/>
                                 </a:stretch>
@@ -273,7 +273,7 @@
                       <v:path arrowok="t" o:connecttype="custom" o:connectlocs="0,0;7315200,0;7315200,1130373;3620757,733885;0,1092249;0,0" o:connectangles="0,0,0,0,0,0"/>
                     </v:shape>
                     <v:rect id="Rectangle 151" o:spid="_x0000_s1028" style="position:absolute;width:73152;height:12161;visibility:visible;mso-wrap-style:square;v-text-anchor:middle" o:gfxdata="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" stroked="f" strokeweight="1pt">
-                      <v:fill r:id="rId9" o:title="" recolor="t" rotate="t" type="frame"/>
+                      <v:fill r:id="rId10" o:title="" recolor="t" rotate="t" type="frame"/>
                     </v:rect>
                     <w10:wrap anchorx="page" anchory="page"/>
                   </v:group>
@@ -534,235 +534,7 @@
             <mc:AlternateContent>
               <mc:Choice Requires="wps">
                 <w:drawing>
-                  <wp:anchor distT="0" distB="0" distL="114300" distR="114300" simplePos="0" relativeHeight="251664384" behindDoc="0" locked="0" layoutInCell="1" allowOverlap="1" wp14:anchorId="57F6B7E8" wp14:editId="2EFA3273">
-                    <wp:simplePos x="0" y="0"/>
-                    <wp:positionH relativeFrom="page">
-                      <wp:align>center</wp:align>
-                    </wp:positionH>
-                    <mc:AlternateContent>
-                      <mc:Choice Requires="wp14">
-                        <wp:positionV relativeFrom="page">
-                          <wp14:pctPosVOffset>70000</wp14:pctPosVOffset>
-                        </wp:positionV>
-                      </mc:Choice>
-                      <mc:Fallback>
-                        <wp:positionV relativeFrom="page">
-                          <wp:posOffset>7040880</wp:posOffset>
-                        </wp:positionV>
-                      </mc:Fallback>
-                    </mc:AlternateContent>
-                    <wp:extent cx="7315200" cy="1009650"/>
-                    <wp:effectExtent l="0" t="0" r="0" b="0"/>
-                    <wp:wrapSquare wrapText="bothSides"/>
-                    <wp:docPr id="153" name="Text Box 153"/>
-                    <wp:cNvGraphicFramePr/>
-                    <a:graphic xmlns:a="http://schemas.openxmlformats.org/drawingml/2006/main">
-                      <a:graphicData uri="http://schemas.microsoft.com/office/word/2010/wordprocessingShape">
-                        <wps:wsp>
-                          <wps:cNvSpPr txBox="1"/>
-                          <wps:spPr>
-                            <a:xfrm>
-                              <a:off x="0" y="0"/>
-                              <a:ext cx="7315200" cy="1009650"/>
-                            </a:xfrm>
-                            <a:prstGeom prst="rect">
-                              <a:avLst/>
-                            </a:prstGeom>
-                            <a:noFill/>
-                            <a:ln w="6350">
-                              <a:noFill/>
-                            </a:ln>
-                            <a:effectLst/>
-                          </wps:spPr>
-                          <wps:style>
-                            <a:lnRef idx="0">
-                              <a:schemeClr val="accent1"/>
-                            </a:lnRef>
-                            <a:fillRef idx="0">
-                              <a:schemeClr val="accent1"/>
-                            </a:fillRef>
-                            <a:effectRef idx="0">
-                              <a:schemeClr val="accent1"/>
-                            </a:effectRef>
-                            <a:fontRef idx="minor">
-                              <a:schemeClr val="dk1"/>
-                            </a:fontRef>
-                          </wps:style>
-                          <wps:txbx>
-                            <w:txbxContent>
-                              <w:p>
-                                <w:pPr>
-                                  <w:pStyle w:val="NoSpacing"/>
-                                  <w:ind w:left="1440" w:firstLine="720"/>
-                                  <w:jc w:val="right"/>
-                                  <w:rPr>
-                                    <w:color w:val="4472C4" w:themeColor="accent1"/>
-                                    <w:sz w:val="28"/>
-                                    <w:szCs w:val="28"/>
-                                  </w:rPr>
-                                </w:pPr>
-                                <w:r>
-                                  <w:rPr>
-                                    <w:color w:val="4472C4" w:themeColor="accent1"/>
-                                    <w:sz w:val="28"/>
-                                    <w:szCs w:val="28"/>
-                                  </w:rPr>
-                                  <w:t>Abstract</w:t>
-                                </w:r>
-                              </w:p>
-                              <w:sdt>
-                                <w:sdtPr>
-                                  <w:rPr>
-                                    <w:color w:val="595959" w:themeColor="text1" w:themeTint="A6"/>
-                                    <w:sz w:val="20"/>
-                                    <w:szCs w:val="20"/>
-                                  </w:rPr>
-                                  <w:alias w:val="Abstract"/>
-                                  <w:tag w:val=""/>
-                                  <w:id w:val="1375273687"/>
-                                  <w:showingPlcHdr/>
-                                  <w:dataBinding w:prefixMappings="xmlns:ns0='http://schemas.microsoft.com/office/2006/coverPageProps' " w:xpath="/ns0:CoverPageProperties[1]/ns0:Abstract[1]" w:storeItemID="{55AF091B-3C7A-41E3-B477-F2FDAA23CFDA}"/>
-                                  <w:text w:multiLine="1"/>
-                                </w:sdtPr>
-                                <w:sdtEndPr/>
-                                <w:sdtContent>
-                                  <w:p>
-                                    <w:pPr>
-                                      <w:pStyle w:val="NoSpacing"/>
-                                      <w:jc w:val="right"/>
-                                      <w:rPr>
-                                        <w:color w:val="595959" w:themeColor="text1" w:themeTint="A6"/>
-                                        <w:sz w:val="20"/>
-                                        <w:szCs w:val="20"/>
-                                      </w:rPr>
-                                    </w:pPr>
-                                    <w:r>
-                                      <w:rPr>
-                                        <w:color w:val="595959" w:themeColor="text1" w:themeTint="A6"/>
-                                        <w:sz w:val="20"/>
-                                        <w:szCs w:val="20"/>
-                                      </w:rPr>
-                                      <w:t xml:space="preserve">[Draw your reader in with an engaging abstract. It is typically a short summary of the document. </w:t>
-                                    </w:r>
-                                    <w:r>
-                                      <w:rPr>
-                                        <w:color w:val="595959" w:themeColor="text1" w:themeTint="A6"/>
-                                        <w:sz w:val="20"/>
-                                        <w:szCs w:val="20"/>
-                                      </w:rPr>
-                                      <w:br/>
-                                      <w:t>When you’re ready to add your content, just click here and start typing.]</w:t>
-                                    </w:r>
-                                  </w:p>
-                                </w:sdtContent>
-                              </w:sdt>
-                            </w:txbxContent>
-                          </wps:txbx>
-                          <wps:bodyPr rot="0" spcFirstLastPara="0" vertOverflow="overflow" horzOverflow="overflow" vert="horz" wrap="square" lIns="1600200" tIns="0" rIns="685800" bIns="0" numCol="1" spcCol="0" rtlCol="0" fromWordArt="0" anchor="t" anchorCtr="0" forceAA="0" compatLnSpc="1">
-                            <a:prstTxWarp prst="textNoShape">
-                              <a:avLst/>
-                            </a:prstTxWarp>
-                            <a:spAutoFit/>
-                          </wps:bodyPr>
-                        </wps:wsp>
-                      </a:graphicData>
-                    </a:graphic>
-                    <wp14:sizeRelH relativeFrom="page">
-                      <wp14:pctWidth>94100</wp14:pctWidth>
-                    </wp14:sizeRelH>
-                    <wp14:sizeRelV relativeFrom="page">
-                      <wp14:pctHeight>10000</wp14:pctHeight>
-                    </wp14:sizeRelV>
-                  </wp:anchor>
-                </w:drawing>
-              </mc:Choice>
-              <mc:Fallback>
-                <w:pict>
-                  <v:shape w14:anchorId="57F6B7E8" id="Text Box 153" o:spid="_x0000_s1027" type="#_x0000_t202" style="position:absolute;margin-left:0;margin-top:0;width:8in;height:79.5pt;z-index:251664384;visibility:visible;mso-wrap-style:square;mso-width-percent:941;mso-height-percent:100;mso-top-percent:700;mso-wrap-distance-left:9pt;mso-wrap-distance-top:0;mso-wrap-distance-right:9pt;mso-wrap-distance-bottom:0;mso-position-horizontal:center;mso-position-horizontal-relative:page;mso-position-vertical-relative:page;mso-width-percent:941;mso-height-percent:100;mso-top-percent:700;mso-width-relative:page;mso-height-relative:page;v-text-anchor:top" o:gfxdata="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" filled="f" stroked="f" strokeweight=".5pt">
-                    <v:textbox style="mso-fit-shape-to-text:t" inset="126pt,0,54pt,0">
-                      <w:txbxContent>
-                        <w:p>
-                          <w:pPr>
-                            <w:pStyle w:val="NoSpacing"/>
-                            <w:ind w:left="1440" w:firstLine="720"/>
-                            <w:jc w:val="right"/>
-                            <w:rPr>
-                              <w:color w:val="4472C4" w:themeColor="accent1"/>
-                              <w:sz w:val="28"/>
-                              <w:szCs w:val="28"/>
-                            </w:rPr>
-                          </w:pPr>
-                          <w:r>
-                            <w:rPr>
-                              <w:color w:val="4472C4" w:themeColor="accent1"/>
-                              <w:sz w:val="28"/>
-                              <w:szCs w:val="28"/>
-                            </w:rPr>
-                            <w:t>Abstract</w:t>
-                          </w:r>
-                        </w:p>
-                        <w:sdt>
-                          <w:sdtPr>
-                            <w:rPr>
-                              <w:color w:val="595959" w:themeColor="text1" w:themeTint="A6"/>
-                              <w:sz w:val="20"/>
-                              <w:szCs w:val="20"/>
-                            </w:rPr>
-                            <w:alias w:val="Abstract"/>
-                            <w:tag w:val=""/>
-                            <w:id w:val="1375273687"/>
-                            <w:showingPlcHdr/>
-                            <w:dataBinding w:prefixMappings="xmlns:ns0='http://schemas.microsoft.com/office/2006/coverPageProps' " w:xpath="/ns0:CoverPageProperties[1]/ns0:Abstract[1]" w:storeItemID="{55AF091B-3C7A-41E3-B477-F2FDAA23CFDA}"/>
-                            <w:text w:multiLine="1"/>
-                          </w:sdtPr>
-                          <w:sdtEndPr/>
-                          <w:sdtContent>
-                            <w:p>
-                              <w:pPr>
-                                <w:pStyle w:val="NoSpacing"/>
-                                <w:jc w:val="right"/>
-                                <w:rPr>
-                                  <w:color w:val="595959" w:themeColor="text1" w:themeTint="A6"/>
-                                  <w:sz w:val="20"/>
-                                  <w:szCs w:val="20"/>
-                                </w:rPr>
-                              </w:pPr>
-                              <w:r>
-                                <w:rPr>
-                                  <w:color w:val="595959" w:themeColor="text1" w:themeTint="A6"/>
-                                  <w:sz w:val="20"/>
-                                  <w:szCs w:val="20"/>
-                                </w:rPr>
-                                <w:t xml:space="preserve">[Draw your reader in with an engaging abstract. It is typically a short summary of the document. </w:t>
-                              </w:r>
-                              <w:r>
-                                <w:rPr>
-                                  <w:color w:val="595959" w:themeColor="text1" w:themeTint="A6"/>
-                                  <w:sz w:val="20"/>
-                                  <w:szCs w:val="20"/>
-                                </w:rPr>
-                                <w:br/>
-                                <w:t>When you’re ready to add your content, just click here and start typing.]</w:t>
-                              </w:r>
-                            </w:p>
-                          </w:sdtContent>
-                        </w:sdt>
-                      </w:txbxContent>
-                    </v:textbox>
-                    <w10:wrap type="square" anchorx="page" anchory="page"/>
-                  </v:shape>
-                </w:pict>
-              </mc:Fallback>
-            </mc:AlternateContent>
-          </w:r>
-          <w:r>
-            <w:rPr>
-              <w:noProof/>
-            </w:rPr>
-            <mc:AlternateContent>
-              <mc:Choice Requires="wps">
-                <w:drawing>
-                  <wp:anchor distT="0" distB="0" distL="114300" distR="114300" simplePos="0" relativeHeight="251662336" behindDoc="0" locked="0" layoutInCell="1" allowOverlap="1" wp14:anchorId="4F6E2039" wp14:editId="7C9C6D82">
+                  <wp:anchor distT="0" distB="0" distL="114300" distR="114300" simplePos="0" relativeHeight="251662336" behindDoc="0" locked="0" layoutInCell="1" allowOverlap="1" wp14:anchorId="4F6E2039" wp14:editId="49E75549">
                     <wp:simplePos x="0" y="0"/>
                     <wp:positionH relativeFrom="page">
                       <wp:align>center</wp:align>
@@ -917,7 +689,7 @@
               </mc:Choice>
               <mc:Fallback>
                 <w:pict>
-                  <v:shape w14:anchorId="4F6E2039" id="Text Box 154" o:spid="_x0000_s1028" type="#_x0000_t202" style="position:absolute;margin-left:0;margin-top:0;width:8in;height:286.5pt;z-index:251662336;visibility:visible;mso-wrap-style:square;mso-width-percent:941;mso-height-percent:363;mso-top-percent:300;mso-wrap-distance-left:9pt;mso-wrap-distance-top:0;mso-wrap-distance-right:9pt;mso-wrap-distance-bottom:0;mso-position-horizontal:center;mso-position-horizontal-relative:page;mso-position-vertical-relative:page;mso-width-percent:941;mso-height-percent:363;mso-top-percent:300;mso-width-relative:page;mso-height-relative:page;v-text-anchor:bottom" o:gfxdata="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" filled="f" stroked="f" strokeweight=".5pt">
+                  <v:shape w14:anchorId="4F6E2039" id="Text Box 154" o:spid="_x0000_s1027" type="#_x0000_t202" style="position:absolute;margin-left:0;margin-top:0;width:8in;height:286.5pt;z-index:251662336;visibility:visible;mso-wrap-style:square;mso-width-percent:941;mso-height-percent:363;mso-top-percent:300;mso-wrap-distance-left:9pt;mso-wrap-distance-top:0;mso-wrap-distance-right:9pt;mso-wrap-distance-bottom:0;mso-position-horizontal:center;mso-position-horizontal-relative:page;mso-position-vertical-relative:page;mso-width-percent:941;mso-height-percent:363;mso-top-percent:300;mso-width-relative:page;mso-height-relative:page;v-text-anchor:bottom" o:gfxdata="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" filled="f" stroked="f" strokeweight=".5pt">
                     <v:textbox inset="126pt,0,54pt,0">
                       <w:txbxContent>
                         <w:p>
@@ -4731,7 +4503,7 @@
                     </pic:cNvPicPr>
                   </pic:nvPicPr>
                   <pic:blipFill>
-                    <a:blip r:embed="rId10" cstate="print">
+                    <a:blip r:embed="rId11" cstate="print">
                       <a:extLst>
                         <a:ext uri="{28A0092B-C50C-407E-A947-70E740481C1C}">
                           <a14:useLocalDpi xmlns:a14="http://schemas.microsoft.com/office/drawing/2010/main" val="0"/>
@@ -4828,7 +4600,7 @@
                     </pic:cNvPicPr>
                   </pic:nvPicPr>
                   <pic:blipFill>
-                    <a:blip r:embed="rId11">
+                    <a:blip r:embed="rId12">
                       <a:extLst>
                         <a:ext uri="{28A0092B-C50C-407E-A947-70E740481C1C}">
                           <a14:useLocalDpi xmlns:a14="http://schemas.microsoft.com/office/drawing/2010/main" val="0"/>
@@ -4880,6 +4652,73 @@
       <w:bookmarkStart w:id="1" w:name="_Toc62744886"/>
       <w:r>
         <w:rPr>
+          <w:noProof/>
+        </w:rPr>
+        <w:drawing>
+          <wp:anchor distT="0" distB="0" distL="114300" distR="114300" simplePos="0" relativeHeight="251749376" behindDoc="0" locked="0" layoutInCell="1" allowOverlap="1" wp14:anchorId="35965A1D" wp14:editId="37CA7285">
+            <wp:simplePos x="0" y="0"/>
+            <wp:positionH relativeFrom="column">
+              <wp:posOffset>971550</wp:posOffset>
+            </wp:positionH>
+            <wp:positionV relativeFrom="paragraph">
+              <wp:posOffset>48260</wp:posOffset>
+            </wp:positionV>
+            <wp:extent cx="1533525" cy="1579058"/>
+            <wp:effectExtent l="0" t="0" r="0" b="2540"/>
+            <wp:wrapSquare wrapText="bothSides"/>
+            <wp:docPr id="53" name="Picture 53"/>
+            <wp:cNvGraphicFramePr>
+              <a:graphicFrameLocks xmlns:a="http://schemas.openxmlformats.org/drawingml/2006/main" noChangeAspect="1"/>
+            </wp:cNvGraphicFramePr>
+            <a:graphic xmlns:a="http://schemas.openxmlformats.org/drawingml/2006/main">
+              <a:graphicData uri="http://schemas.openxmlformats.org/drawingml/2006/picture">
+                <pic:pic xmlns:pic="http://schemas.openxmlformats.org/drawingml/2006/picture">
+                  <pic:nvPicPr>
+                    <pic:cNvPr id="0" name="Picture 1"/>
+                    <pic:cNvPicPr>
+                      <a:picLocks noChangeAspect="1" noChangeArrowheads="1"/>
+                    </pic:cNvPicPr>
+                  </pic:nvPicPr>
+                  <pic:blipFill>
+                    <a:blip r:embed="rId13">
+                      <a:extLst>
+                        <a:ext uri="{28A0092B-C50C-407E-A947-70E740481C1C}">
+                          <a14:useLocalDpi xmlns:a14="http://schemas.microsoft.com/office/drawing/2010/main" val="0"/>
+                        </a:ext>
+                      </a:extLst>
+                    </a:blip>
+                    <a:srcRect/>
+                    <a:stretch>
+                      <a:fillRect/>
+                    </a:stretch>
+                  </pic:blipFill>
+                  <pic:spPr bwMode="auto">
+                    <a:xfrm>
+                      <a:off x="0" y="0"/>
+                      <a:ext cx="1539494" cy="1585204"/>
+                    </a:xfrm>
+                    <a:prstGeom prst="rect">
+                      <a:avLst/>
+                    </a:prstGeom>
+                    <a:noFill/>
+                    <a:ln>
+                      <a:noFill/>
+                    </a:ln>
+                  </pic:spPr>
+                </pic:pic>
+              </a:graphicData>
+            </a:graphic>
+            <wp14:sizeRelH relativeFrom="margin">
+              <wp14:pctWidth>0</wp14:pctWidth>
+            </wp14:sizeRelH>
+            <wp14:sizeRelV relativeFrom="margin">
+              <wp14:pctHeight>0</wp14:pctHeight>
+            </wp14:sizeRelV>
+          </wp:anchor>
+        </w:drawing>
+      </w:r>
+      <w:r>
+        <w:rPr>
           <w:sz w:val="28"/>
           <w:szCs w:val="28"/>
         </w:rPr>
@@ -4887,6 +4726,9 @@
       </w:r>
       <w:bookmarkEnd w:id="1"/>
     </w:p>
+    <w:p/>
+    <w:p/>
+    <w:p/>
     <w:p>
       <w:pPr>
         <w:pStyle w:val="Heading3"/>
@@ -4894,6 +4736,7 @@
       </w:pPr>
       <w:bookmarkStart w:id="2" w:name="_Toc62744887"/>
       <w:r>
+        <w:lastRenderedPageBreak/>
         <w:t>New</w:t>
       </w:r>
       <w:bookmarkEnd w:id="2"/>
@@ -4980,10 +4823,195 @@
       </w:pPr>
       <w:bookmarkStart w:id="3" w:name="_Toc62744888"/>
       <w:r>
-        <w:lastRenderedPageBreak/>
+        <w:rPr>
+          <w:noProof/>
+        </w:rPr>
+        <w:drawing>
+          <wp:anchor distT="0" distB="0" distL="114300" distR="114300" simplePos="0" relativeHeight="251751424" behindDoc="0" locked="0" layoutInCell="1" allowOverlap="1" wp14:anchorId="40505693" wp14:editId="3CCCE790">
+            <wp:simplePos x="0" y="0"/>
+            <wp:positionH relativeFrom="column">
+              <wp:posOffset>1390650</wp:posOffset>
+            </wp:positionH>
+            <wp:positionV relativeFrom="paragraph">
+              <wp:posOffset>66675</wp:posOffset>
+            </wp:positionV>
+            <wp:extent cx="2080895" cy="1162050"/>
+            <wp:effectExtent l="0" t="0" r="0" b="0"/>
+            <wp:wrapSquare wrapText="bothSides"/>
+            <wp:docPr id="55" name="Picture 55"/>
+            <wp:cNvGraphicFramePr>
+              <a:graphicFrameLocks xmlns:a="http://schemas.openxmlformats.org/drawingml/2006/main" noChangeAspect="1"/>
+            </wp:cNvGraphicFramePr>
+            <a:graphic xmlns:a="http://schemas.openxmlformats.org/drawingml/2006/main">
+              <a:graphicData uri="http://schemas.openxmlformats.org/drawingml/2006/picture">
+                <pic:pic xmlns:pic="http://schemas.openxmlformats.org/drawingml/2006/picture">
+                  <pic:nvPicPr>
+                    <pic:cNvPr id="0" name="Picture 5"/>
+                    <pic:cNvPicPr>
+                      <a:picLocks noChangeAspect="1" noChangeArrowheads="1"/>
+                    </pic:cNvPicPr>
+                  </pic:nvPicPr>
+                  <pic:blipFill>
+                    <a:blip r:embed="rId14">
+                      <a:extLst>
+                        <a:ext uri="{28A0092B-C50C-407E-A947-70E740481C1C}">
+                          <a14:useLocalDpi xmlns:a14="http://schemas.microsoft.com/office/drawing/2010/main" val="0"/>
+                        </a:ext>
+                      </a:extLst>
+                    </a:blip>
+                    <a:srcRect/>
+                    <a:stretch>
+                      <a:fillRect/>
+                    </a:stretch>
+                  </pic:blipFill>
+                  <pic:spPr bwMode="auto">
+                    <a:xfrm>
+                      <a:off x="0" y="0"/>
+                      <a:ext cx="2080895" cy="1162050"/>
+                    </a:xfrm>
+                    <a:prstGeom prst="rect">
+                      <a:avLst/>
+                    </a:prstGeom>
+                    <a:noFill/>
+                    <a:ln>
+                      <a:noFill/>
+                    </a:ln>
+                  </pic:spPr>
+                </pic:pic>
+              </a:graphicData>
+            </a:graphic>
+            <wp14:sizeRelH relativeFrom="margin">
+              <wp14:pctWidth>0</wp14:pctWidth>
+            </wp14:sizeRelH>
+            <wp14:sizeRelV relativeFrom="margin">
+              <wp14:pctHeight>0</wp14:pctHeight>
+            </wp14:sizeRelV>
+          </wp:anchor>
+        </w:drawing>
+      </w:r>
+      <w:r>
         <w:t>Open</w:t>
       </w:r>
       <w:bookmarkEnd w:id="3"/>
+    </w:p>
+    <w:p/>
+    <w:p/>
+    <w:p/>
+    <w:p/>
+    <w:p>
+      <w:pPr>
+        <w:pStyle w:val="Heading4"/>
+        <w:spacing w:line="360" w:lineRule="auto"/>
+      </w:pPr>
+      <w:r>
+        <w:rPr>
+          <w:noProof/>
+        </w:rPr>
+        <w:drawing>
+          <wp:anchor distT="0" distB="0" distL="114300" distR="114300" simplePos="0" relativeHeight="251750400" behindDoc="0" locked="0" layoutInCell="1" allowOverlap="1" wp14:anchorId="6C724E3B" wp14:editId="5D509ECF">
+            <wp:simplePos x="0" y="0"/>
+            <wp:positionH relativeFrom="column">
+              <wp:posOffset>1152525</wp:posOffset>
+            </wp:positionH>
+            <wp:positionV relativeFrom="paragraph">
+              <wp:posOffset>34925</wp:posOffset>
+            </wp:positionV>
+            <wp:extent cx="3771900" cy="1866265"/>
+            <wp:effectExtent l="0" t="0" r="0" b="635"/>
+            <wp:wrapSquare wrapText="bothSides"/>
+            <wp:docPr id="54" name="Picture 54"/>
+            <wp:cNvGraphicFramePr>
+              <a:graphicFrameLocks xmlns:a="http://schemas.openxmlformats.org/drawingml/2006/main" noChangeAspect="1"/>
+            </wp:cNvGraphicFramePr>
+            <a:graphic xmlns:a="http://schemas.openxmlformats.org/drawingml/2006/main">
+              <a:graphicData uri="http://schemas.openxmlformats.org/drawingml/2006/picture">
+                <pic:pic xmlns:pic="http://schemas.openxmlformats.org/drawingml/2006/picture">
+                  <pic:nvPicPr>
+                    <pic:cNvPr id="0" name="Picture 3"/>
+                    <pic:cNvPicPr>
+                      <a:picLocks noChangeAspect="1" noChangeArrowheads="1"/>
+                    </pic:cNvPicPr>
+                  </pic:nvPicPr>
+                  <pic:blipFill>
+                    <a:blip r:embed="rId15">
+                      <a:extLst>
+                        <a:ext uri="{28A0092B-C50C-407E-A947-70E740481C1C}">
+                          <a14:useLocalDpi xmlns:a14="http://schemas.microsoft.com/office/drawing/2010/main" val="0"/>
+                        </a:ext>
+                      </a:extLst>
+                    </a:blip>
+                    <a:srcRect/>
+                    <a:stretch>
+                      <a:fillRect/>
+                    </a:stretch>
+                  </pic:blipFill>
+                  <pic:spPr bwMode="auto">
+                    <a:xfrm>
+                      <a:off x="0" y="0"/>
+                      <a:ext cx="3771900" cy="1866265"/>
+                    </a:xfrm>
+                    <a:prstGeom prst="rect">
+                      <a:avLst/>
+                    </a:prstGeom>
+                    <a:noFill/>
+                    <a:ln>
+                      <a:noFill/>
+                    </a:ln>
+                  </pic:spPr>
+                </pic:pic>
+              </a:graphicData>
+            </a:graphic>
+            <wp14:sizeRelH relativeFrom="margin">
+              <wp14:pctWidth>0</wp14:pctWidth>
+            </wp14:sizeRelH>
+            <wp14:sizeRelV relativeFrom="margin">
+              <wp14:pctHeight>0</wp14:pctHeight>
+            </wp14:sizeRelV>
+          </wp:anchor>
+        </w:drawing>
+      </w:r>
+      <w:r>
+        <w:t>Recent</w:t>
+      </w:r>
+    </w:p>
+    <w:p/>
+    <w:p/>
+    <w:p/>
+    <w:p/>
+    <w:p/>
+    <w:p/>
+    <w:p>
+      <w:pPr>
+        <w:pStyle w:val="ListParagraph"/>
+        <w:numPr>
+          <w:ilvl w:val="0"/>
+          <w:numId w:val="9"/>
+        </w:numPr>
+      </w:pPr>
+      <w:r>
+        <w:t>Hovering the mouse over this option will show a list of the most recent jobs worked on (anything saved within the last 14 days).</w:t>
+      </w:r>
+    </w:p>
+    <w:p>
+      <w:pPr>
+        <w:pStyle w:val="ListParagraph"/>
+        <w:numPr>
+          <w:ilvl w:val="1"/>
+          <w:numId w:val="9"/>
+        </w:numPr>
+      </w:pPr>
+      <w:r>
+        <w:t>Selecting one will open that job in the current window.</w:t>
+      </w:r>
+    </w:p>
+    <w:p>
+      <w:pPr>
+        <w:pStyle w:val="Heading4"/>
+        <w:spacing w:line="360" w:lineRule="auto"/>
+      </w:pPr>
+      <w:r>
+        <w:t>New Window, This Window</w:t>
+      </w:r>
     </w:p>
     <w:p>
       <w:pPr>
@@ -5068,7 +5096,7 @@
                     </pic:cNvPicPr>
                   </pic:nvPicPr>
                   <pic:blipFill>
-                    <a:blip r:embed="rId12">
+                    <a:blip r:embed="rId16">
                       <a:extLst>
                         <a:ext uri="{28A0092B-C50C-407E-A947-70E740481C1C}">
                           <a14:useLocalDpi xmlns:a14="http://schemas.microsoft.com/office/drawing/2010/main" val="0"/>
@@ -5120,6 +5148,7 @@
       </w:pPr>
       <w:bookmarkStart w:id="4" w:name="_Toc62744889"/>
       <w:r>
+        <w:lastRenderedPageBreak/>
         <w:t>Save</w:t>
       </w:r>
       <w:bookmarkEnd w:id="4"/>
@@ -5134,6 +5163,292 @@
       </w:pPr>
       <w:r>
         <w:t>Save current job data.</w:t>
+      </w:r>
+    </w:p>
+    <w:p>
+      <w:pPr>
+        <w:pStyle w:val="Heading3"/>
+        <w:spacing w:line="360" w:lineRule="auto"/>
+      </w:pPr>
+      <w:r>
+        <w:rPr>
+          <w:noProof/>
+        </w:rPr>
+        <w:drawing>
+          <wp:anchor distT="0" distB="0" distL="114300" distR="114300" simplePos="0" relativeHeight="251754496" behindDoc="0" locked="0" layoutInCell="1" allowOverlap="1" wp14:anchorId="33866298" wp14:editId="00B9974D">
+            <wp:simplePos x="0" y="0"/>
+            <wp:positionH relativeFrom="column">
+              <wp:posOffset>2028825</wp:posOffset>
+            </wp:positionH>
+            <wp:positionV relativeFrom="paragraph">
+              <wp:posOffset>-57785</wp:posOffset>
+            </wp:positionV>
+            <wp:extent cx="1323975" cy="1376045"/>
+            <wp:effectExtent l="0" t="0" r="9525" b="0"/>
+            <wp:wrapSquare wrapText="bothSides"/>
+            <wp:docPr id="58" name="Picture 58"/>
+            <wp:cNvGraphicFramePr>
+              <a:graphicFrameLocks xmlns:a="http://schemas.openxmlformats.org/drawingml/2006/main" noChangeAspect="1"/>
+            </wp:cNvGraphicFramePr>
+            <a:graphic xmlns:a="http://schemas.openxmlformats.org/drawingml/2006/main">
+              <a:graphicData uri="http://schemas.openxmlformats.org/drawingml/2006/picture">
+                <pic:pic xmlns:pic="http://schemas.openxmlformats.org/drawingml/2006/picture">
+                  <pic:nvPicPr>
+                    <pic:cNvPr id="0" name="Picture 11"/>
+                    <pic:cNvPicPr>
+                      <a:picLocks noChangeAspect="1" noChangeArrowheads="1"/>
+                    </pic:cNvPicPr>
+                  </pic:nvPicPr>
+                  <pic:blipFill>
+                    <a:blip r:embed="rId17">
+                      <a:extLst>
+                        <a:ext uri="{28A0092B-C50C-407E-A947-70E740481C1C}">
+                          <a14:useLocalDpi xmlns:a14="http://schemas.microsoft.com/office/drawing/2010/main" val="0"/>
+                        </a:ext>
+                      </a:extLst>
+                    </a:blip>
+                    <a:srcRect/>
+                    <a:stretch>
+                      <a:fillRect/>
+                    </a:stretch>
+                  </pic:blipFill>
+                  <pic:spPr bwMode="auto">
+                    <a:xfrm>
+                      <a:off x="0" y="0"/>
+                      <a:ext cx="1323975" cy="1376045"/>
+                    </a:xfrm>
+                    <a:prstGeom prst="rect">
+                      <a:avLst/>
+                    </a:prstGeom>
+                    <a:noFill/>
+                    <a:ln>
+                      <a:noFill/>
+                    </a:ln>
+                  </pic:spPr>
+                </pic:pic>
+              </a:graphicData>
+            </a:graphic>
+            <wp14:sizeRelH relativeFrom="margin">
+              <wp14:pctWidth>0</wp14:pctWidth>
+            </wp14:sizeRelH>
+            <wp14:sizeRelV relativeFrom="margin">
+              <wp14:pctHeight>0</wp14:pctHeight>
+            </wp14:sizeRelV>
+          </wp:anchor>
+        </w:drawing>
+      </w:r>
+      <w:r>
+        <w:t>Auto Save</w:t>
+      </w:r>
+    </w:p>
+    <w:p/>
+    <w:p/>
+    <w:p/>
+    <w:p/>
+    <w:p>
+      <w:pPr>
+        <w:pStyle w:val="ListParagraph"/>
+        <w:numPr>
+          <w:ilvl w:val="0"/>
+          <w:numId w:val="9"/>
+        </w:numPr>
+      </w:pPr>
+      <w:r>
+        <w:t>Selecting this option allows you to have your data automatically saved while measuring.</w:t>
+      </w:r>
+    </w:p>
+    <w:p>
+      <w:pPr>
+        <w:pStyle w:val="ListParagraph"/>
+        <w:numPr>
+          <w:ilvl w:val="1"/>
+          <w:numId w:val="9"/>
+        </w:numPr>
+      </w:pPr>
+      <w:r>
+        <w:t>When selected, the automatic save occurs while the measurement zoom section is open and the user changes any information in the job and then moves either to the next or previous row or closes the zoom window.</w:t>
+      </w:r>
+    </w:p>
+    <w:p>
+      <w:r>
+        <w:rPr>
+          <w:noProof/>
+        </w:rPr>
+        <w:drawing>
+          <wp:anchor distT="0" distB="0" distL="114300" distR="114300" simplePos="0" relativeHeight="251753472" behindDoc="0" locked="0" layoutInCell="1" allowOverlap="1" wp14:anchorId="4DE13B95" wp14:editId="57521E76">
+            <wp:simplePos x="0" y="0"/>
+            <wp:positionH relativeFrom="column">
+              <wp:posOffset>2457450</wp:posOffset>
+            </wp:positionH>
+            <wp:positionV relativeFrom="paragraph">
+              <wp:posOffset>-635</wp:posOffset>
+            </wp:positionV>
+            <wp:extent cx="1657350" cy="409575"/>
+            <wp:effectExtent l="0" t="0" r="0" b="9525"/>
+            <wp:wrapSquare wrapText="bothSides"/>
+            <wp:docPr id="57" name="Picture 57"/>
+            <wp:cNvGraphicFramePr>
+              <a:graphicFrameLocks xmlns:a="http://schemas.openxmlformats.org/drawingml/2006/main" noChangeAspect="1"/>
+            </wp:cNvGraphicFramePr>
+            <a:graphic xmlns:a="http://schemas.openxmlformats.org/drawingml/2006/main">
+              <a:graphicData uri="http://schemas.openxmlformats.org/drawingml/2006/picture">
+                <pic:pic xmlns:pic="http://schemas.openxmlformats.org/drawingml/2006/picture">
+                  <pic:nvPicPr>
+                    <pic:cNvPr id="0" name="Picture 9"/>
+                    <pic:cNvPicPr>
+                      <a:picLocks noChangeAspect="1" noChangeArrowheads="1"/>
+                    </pic:cNvPicPr>
+                  </pic:nvPicPr>
+                  <pic:blipFill>
+                    <a:blip r:embed="rId18">
+                      <a:extLst>
+                        <a:ext uri="{28A0092B-C50C-407E-A947-70E740481C1C}">
+                          <a14:useLocalDpi xmlns:a14="http://schemas.microsoft.com/office/drawing/2010/main" val="0"/>
+                        </a:ext>
+                      </a:extLst>
+                    </a:blip>
+                    <a:srcRect/>
+                    <a:stretch>
+                      <a:fillRect/>
+                    </a:stretch>
+                  </pic:blipFill>
+                  <pic:spPr bwMode="auto">
+                    <a:xfrm>
+                      <a:off x="0" y="0"/>
+                      <a:ext cx="1657350" cy="409575"/>
+                    </a:xfrm>
+                    <a:prstGeom prst="rect">
+                      <a:avLst/>
+                    </a:prstGeom>
+                    <a:noFill/>
+                    <a:ln>
+                      <a:noFill/>
+                    </a:ln>
+                  </pic:spPr>
+                </pic:pic>
+              </a:graphicData>
+            </a:graphic>
+          </wp:anchor>
+        </w:drawing>
+      </w:r>
+      <w:r>
+        <w:rPr>
+          <w:noProof/>
+        </w:rPr>
+        <w:drawing>
+          <wp:anchor distT="0" distB="0" distL="114300" distR="114300" simplePos="0" relativeHeight="251752448" behindDoc="0" locked="0" layoutInCell="1" allowOverlap="1" wp14:anchorId="62B349FB" wp14:editId="42AB786C">
+            <wp:simplePos x="0" y="0"/>
+            <wp:positionH relativeFrom="column">
+              <wp:posOffset>419100</wp:posOffset>
+            </wp:positionH>
+            <wp:positionV relativeFrom="paragraph">
+              <wp:posOffset>-635</wp:posOffset>
+            </wp:positionV>
+            <wp:extent cx="1543050" cy="419100"/>
+            <wp:effectExtent l="0" t="0" r="0" b="0"/>
+            <wp:wrapSquare wrapText="bothSides"/>
+            <wp:docPr id="56" name="Picture 56"/>
+            <wp:cNvGraphicFramePr>
+              <a:graphicFrameLocks xmlns:a="http://schemas.openxmlformats.org/drawingml/2006/main" noChangeAspect="1"/>
+            </wp:cNvGraphicFramePr>
+            <a:graphic xmlns:a="http://schemas.openxmlformats.org/drawingml/2006/main">
+              <a:graphicData uri="http://schemas.openxmlformats.org/drawingml/2006/picture">
+                <pic:pic xmlns:pic="http://schemas.openxmlformats.org/drawingml/2006/picture">
+                  <pic:nvPicPr>
+                    <pic:cNvPr id="0" name="Picture 7"/>
+                    <pic:cNvPicPr>
+                      <a:picLocks noChangeAspect="1" noChangeArrowheads="1"/>
+                    </pic:cNvPicPr>
+                  </pic:nvPicPr>
+                  <pic:blipFill>
+                    <a:blip r:embed="rId19">
+                      <a:extLst>
+                        <a:ext uri="{28A0092B-C50C-407E-A947-70E740481C1C}">
+                          <a14:useLocalDpi xmlns:a14="http://schemas.microsoft.com/office/drawing/2010/main" val="0"/>
+                        </a:ext>
+                      </a:extLst>
+                    </a:blip>
+                    <a:srcRect/>
+                    <a:stretch>
+                      <a:fillRect/>
+                    </a:stretch>
+                  </pic:blipFill>
+                  <pic:spPr bwMode="auto">
+                    <a:xfrm>
+                      <a:off x="0" y="0"/>
+                      <a:ext cx="1543050" cy="419100"/>
+                    </a:xfrm>
+                    <a:prstGeom prst="rect">
+                      <a:avLst/>
+                    </a:prstGeom>
+                    <a:noFill/>
+                    <a:ln>
+                      <a:noFill/>
+                    </a:ln>
+                  </pic:spPr>
+                </pic:pic>
+              </a:graphicData>
+            </a:graphic>
+          </wp:anchor>
+        </w:drawing>
+      </w:r>
+    </w:p>
+    <w:p/>
+    <w:p>
+      <w:pPr>
+        <w:pStyle w:val="ListParagraph"/>
+        <w:numPr>
+          <w:ilvl w:val="0"/>
+          <w:numId w:val="9"/>
+        </w:numPr>
+      </w:pPr>
+      <w:r>
+        <w:t>There are two ways to see whether the Auto Save feature is on or off.</w:t>
+      </w:r>
+    </w:p>
+    <w:p>
+      <w:pPr>
+        <w:pStyle w:val="ListParagraph"/>
+        <w:numPr>
+          <w:ilvl w:val="1"/>
+          <w:numId w:val="9"/>
+        </w:numPr>
+      </w:pPr>
+      <w:r>
+        <w:t>When it is off, there will be no checkmark within the menu next to “Auto Save” and the header directly above the form will display “Auto Save OFF” in red.</w:t>
+      </w:r>
+    </w:p>
+    <w:p>
+      <w:pPr>
+        <w:pStyle w:val="ListParagraph"/>
+        <w:numPr>
+          <w:ilvl w:val="1"/>
+          <w:numId w:val="9"/>
+        </w:numPr>
+      </w:pPr>
+      <w:r>
+        <w:t xml:space="preserve">When it is on, </w:t>
+      </w:r>
+      <w:r>
+        <w:t xml:space="preserve">there will be </w:t>
+      </w:r>
+      <w:r>
+        <w:t>a</w:t>
+      </w:r>
+      <w:r>
+        <w:t xml:space="preserve"> checkmark within the menu next to “Auto Save” and the header directly above the form will display “Auto Save </w:t>
+      </w:r>
+      <w:r>
+        <w:t>ON</w:t>
+      </w:r>
+      <w:r>
+        <w:t xml:space="preserve">” in </w:t>
+      </w:r>
+      <w:r>
+        <w:t>green</w:t>
+      </w:r>
+      <w:r>
+        <w:t>.</w:t>
       </w:r>
     </w:p>
     <w:p>
@@ -5237,7 +5552,7 @@
                     </pic:cNvPicPr>
                   </pic:nvPicPr>
                   <pic:blipFill>
-                    <a:blip r:embed="rId13">
+                    <a:blip r:embed="rId20">
                       <a:extLst>
                         <a:ext uri="{28A0092B-C50C-407E-A947-70E740481C1C}">
                           <a14:useLocalDpi xmlns:a14="http://schemas.microsoft.com/office/drawing/2010/main" val="0"/>
@@ -5312,6 +5627,7 @@
       </w:pPr>
       <w:bookmarkStart w:id="8" w:name="_Toc62744893"/>
       <w:r>
+        <w:lastRenderedPageBreak/>
         <w:t>Specification Requirements</w:t>
       </w:r>
       <w:bookmarkEnd w:id="8"/>
@@ -5384,7 +5700,7 @@
                     </pic:cNvPicPr>
                   </pic:nvPicPr>
                   <pic:blipFill>
-                    <a:blip r:embed="rId14">
+                    <a:blip r:embed="rId21">
                       <a:extLst>
                         <a:ext uri="{28A0092B-C50C-407E-A947-70E740481C1C}">
                           <a14:useLocalDpi xmlns:a14="http://schemas.microsoft.com/office/drawing/2010/main" val="0"/>
@@ -5450,6 +5766,25 @@
     </w:p>
     <w:p>
       <w:pPr>
+        <w:pStyle w:val="Heading3"/>
+        <w:spacing w:line="360" w:lineRule="auto"/>
+      </w:pPr>
+      <w:r>
+        <w:t>Jobs</w:t>
+      </w:r>
+    </w:p>
+    <w:p>
+      <w:pPr>
+        <w:pStyle w:val="Heading3"/>
+        <w:spacing w:line="360" w:lineRule="auto"/>
+      </w:pPr>
+      <w:r>
+        <w:t>Notes</w:t>
+      </w:r>
+    </w:p>
+    <w:p/>
+    <w:p>
+      <w:pPr>
         <w:pStyle w:val="Heading2"/>
         <w:spacing w:line="360" w:lineRule="auto"/>
         <w:rPr>
@@ -5497,6 +5832,7 @@
       </w:pPr>
       <w:bookmarkStart w:id="12" w:name="_Toc62744897"/>
       <w:r>
+        <w:lastRenderedPageBreak/>
         <w:t>Test Report</w:t>
       </w:r>
       <w:bookmarkEnd w:id="12"/>
@@ -5539,7 +5875,7 @@
                     </pic:cNvPicPr>
                   </pic:nvPicPr>
                   <pic:blipFill>
-                    <a:blip r:embed="rId15">
+                    <a:blip r:embed="rId22">
                       <a:extLst>
                         <a:ext uri="{28A0092B-C50C-407E-A947-70E740481C1C}">
                           <a14:useLocalDpi xmlns:a14="http://schemas.microsoft.com/office/drawing/2010/main" val="0"/>
@@ -5647,7 +5983,6 @@
           <w:sz w:val="36"/>
           <w:szCs w:val="36"/>
         </w:rPr>
-        <w:lastRenderedPageBreak/>
         <w:t>Form</w:t>
       </w:r>
       <w:bookmarkEnd w:id="13"/>
@@ -5707,7 +6042,7 @@
                     </pic:cNvPicPr>
                   </pic:nvPicPr>
                   <pic:blipFill>
-                    <a:blip r:embed="rId16" cstate="print">
+                    <a:blip r:embed="rId23" cstate="print">
                       <a:extLst>
                         <a:ext uri="{28A0092B-C50C-407E-A947-70E740481C1C}">
                           <a14:useLocalDpi xmlns:a14="http://schemas.microsoft.com/office/drawing/2010/main" val="0"/>
@@ -5759,6 +6094,7 @@
         <w:rPr>
           <w:noProof/>
         </w:rPr>
+        <w:lastRenderedPageBreak/>
         <w:drawing>
           <wp:anchor distT="0" distB="0" distL="114300" distR="114300" simplePos="0" relativeHeight="251678720" behindDoc="1" locked="0" layoutInCell="1" allowOverlap="1" wp14:anchorId="6B5BC8EB" wp14:editId="2A6E2F7D">
             <wp:simplePos x="0" y="0"/>
@@ -5802,7 +6138,7 @@
                     </pic:cNvPicPr>
                   </pic:nvPicPr>
                   <pic:blipFill>
-                    <a:blip r:embed="rId17" cstate="print">
+                    <a:blip r:embed="rId24" cstate="print">
                       <a:extLst>
                         <a:ext uri="{28A0092B-C50C-407E-A947-70E740481C1C}">
                           <a14:useLocalDpi xmlns:a14="http://schemas.microsoft.com/office/drawing/2010/main" val="0"/>
@@ -5970,7 +6306,6 @@
         </w:numPr>
       </w:pPr>
       <w:r>
-        <w:lastRenderedPageBreak/>
         <w:t>The small arrow button on the top right directly above the form will toggle the form when clicked for more visibility of the measurement/observation section when recording data.</w:t>
       </w:r>
     </w:p>
@@ -6029,6 +6364,7 @@
         <w:rPr>
           <w:noProof/>
         </w:rPr>
+        <w:lastRenderedPageBreak/>
         <mc:AlternateContent>
           <mc:Choice Requires="wps">
             <w:drawing>
@@ -6408,7 +6744,7 @@
                     </pic:cNvPicPr>
                   </pic:nvPicPr>
                   <pic:blipFill>
-                    <a:blip r:embed="rId18" cstate="print">
+                    <a:blip r:embed="rId25" cstate="print">
                       <a:extLst>
                         <a:ext uri="{28A0092B-C50C-407E-A947-70E740481C1C}">
                           <a14:useLocalDpi xmlns:a14="http://schemas.microsoft.com/office/drawing/2010/main" val="0"/>
@@ -6736,7 +7072,6 @@
         </w:numPr>
       </w:pPr>
       <w:r>
-        <w:lastRenderedPageBreak/>
         <w:t>If there are multiple structures, you can add as many sections as needed, enter all the serial numbers and locations for the first one, right click the structure title add button and select “Set to each structure.”</w:t>
       </w:r>
     </w:p>
@@ -6790,6 +7125,7 @@
           <w:bCs/>
           <w:color w:val="FF0000"/>
         </w:rPr>
+        <w:lastRenderedPageBreak/>
         <w:t>NOTE</w:t>
       </w:r>
       <w:r>
@@ -7104,7 +7440,6 @@
         </w:numPr>
       </w:pPr>
       <w:r>
-        <w:lastRenderedPageBreak/>
         <w:t>Adding ‘</w:t>
       </w:r>
       <w:r>
@@ -7131,7 +7466,10 @@
         <w:t>column</w:t>
       </w:r>
       <w:r>
-        <w:t xml:space="preserve"> and within that same structure section.</w:t>
+        <w:t xml:space="preserve">, </w:t>
+      </w:r>
+      <w:r>
+        <w:t>within that same structure section.</w:t>
       </w:r>
     </w:p>
     <w:p>
@@ -7190,6 +7528,7 @@
         </w:numPr>
       </w:pPr>
       <w:r>
+        <w:lastRenderedPageBreak/>
         <w:t>The individual observation fields can contain: ‘</w:t>
       </w:r>
       <w:r>
@@ -7440,6 +7779,18 @@
       </w:r>
       <w:r>
         <w:t>.</w:t>
+      </w:r>
+    </w:p>
+    <w:p>
+      <w:pPr>
+        <w:pStyle w:val="ListParagraph"/>
+        <w:numPr>
+          <w:ilvl w:val="0"/>
+          <w:numId w:val="7"/>
+        </w:numPr>
+      </w:pPr>
+      <w:r>
+        <w:t>When you move the focus from any requirement, it will automatically check that requirement against every available measurement within the same column.</w:t>
       </w:r>
     </w:p>
     <w:p>
@@ -7636,7 +7987,6 @@
         <w:rPr>
           <w:noProof/>
         </w:rPr>
-        <w:lastRenderedPageBreak/>
         <mc:AlternateContent>
           <mc:Choice Requires="wps">
             <w:drawing>
@@ -7885,6 +8235,7 @@
         <w:rPr>
           <w:noProof/>
         </w:rPr>
+        <w:lastRenderedPageBreak/>
         <mc:AlternateContent>
           <mc:Choice Requires="wps">
             <w:drawing>
@@ -8123,15 +8474,13 @@
         </w:numPr>
       </w:pPr>
       <w:r>
-        <w:t xml:space="preserve">For a measurement to be evaluated by the correct requirement based on its hole structure, the requirement must be preceded by the </w:t>
-      </w:r>
-      <w:proofErr w:type="spellStart"/>
-      <w:r>
-        <w:t>hole</w:t>
-      </w:r>
-      <w:proofErr w:type="spellEnd"/>
-      <w:r>
-        <w:t xml:space="preserve"> structure(s) matching each structure section.</w:t>
+        <w:t>For a measurement to be evaluated by the correct requirement based on its hole structure, the requirement must be preceded by the hole</w:t>
+      </w:r>
+      <w:r>
+        <w:t>-</w:t>
+      </w:r>
+      <w:r>
+        <w:t>structure(s) matching each structure section.</w:t>
       </w:r>
     </w:p>
     <w:p>
@@ -8164,10 +8513,7 @@
         <w:t xml:space="preserve"> (</w:t>
       </w:r>
       <w:r>
-        <w:t>complete information in</w:t>
-      </w:r>
-      <w:r>
-        <w:t xml:space="preserve"> </w:t>
+        <w:t xml:space="preserve">complete information in </w:t>
       </w:r>
       <w:hyperlink w:anchor="_Requirement_Structure_Window" w:history="1">
         <w:r>
@@ -8272,7 +8618,7 @@
                     </pic:cNvPicPr>
                   </pic:nvPicPr>
                   <pic:blipFill>
-                    <a:blip r:embed="rId19">
+                    <a:blip r:embed="rId26">
                       <a:extLst>
                         <a:ext uri="{28A0092B-C50C-407E-A947-70E740481C1C}">
                           <a14:useLocalDpi xmlns:a14="http://schemas.microsoft.com/office/drawing/2010/main" val="0"/>
@@ -8378,7 +8724,7 @@
           </mc:Choice>
           <mc:Fallback>
             <w:pict>
-              <v:shapetype w14:anchorId="7FD7B81B" id="_x0000_t69" coordsize="21600,21600" o:spt="69" adj="4320,5400" path="m,10800l@0,21600@0@3@2@3@2,21600,21600,10800@2,0@2@1@0@1@0,xe">
+              <v:shapetype w14:anchorId="07CC6DDA" id="_x0000_t69" coordsize="21600,21600" o:spt="69" adj="4320,5400" path="m,10800l@0,21600@0@3@2@3@2,21600,21600,10800@2,0@2@1@0@1@0,xe">
                 <v:stroke joinstyle="miter"/>
                 <v:formulas>
                   <v:f eqn="val #0"/>
@@ -8431,7 +8777,7 @@
                     </pic:cNvPicPr>
                   </pic:nvPicPr>
                   <pic:blipFill>
-                    <a:blip r:embed="rId20">
+                    <a:blip r:embed="rId27">
                       <a:extLst>
                         <a:ext uri="{28A0092B-C50C-407E-A947-70E740481C1C}">
                           <a14:useLocalDpi xmlns:a14="http://schemas.microsoft.com/office/drawing/2010/main" val="0"/>
@@ -8487,7 +8833,6 @@
         </w:numPr>
       </w:pPr>
       <w:r>
-        <w:lastRenderedPageBreak/>
         <w:t>When the two columns are combined, the format of the written requirement remains the same, but will be compared to the addition of the two measurements over which the column spans.</w:t>
       </w:r>
     </w:p>
@@ -8526,7 +8871,11 @@
         <w:t xml:space="preserve">When you click the button, any requirements you have available (currently empty) will initially be filled with the </w:t>
       </w:r>
       <w:r>
-        <w:t>requirements from the first specification entered. If there are any requirements still available (currently empty), they will then be filled by the second specification entered (if a second one was given).</w:t>
+        <w:t xml:space="preserve">requirements from the first specification entered. If there are </w:t>
+      </w:r>
+      <w:r>
+        <w:lastRenderedPageBreak/>
+        <w:t>any requirements still available (currently empty), they will then be filled by the second specification entered (if a second one was given).</w:t>
       </w:r>
     </w:p>
     <w:p>
@@ -8843,7 +9192,7 @@
           </mc:Choice>
           <mc:Fallback>
             <w:pict>
-              <v:shape w14:anchorId="31B9750B" id="Text Box 36" o:spid="_x0000_s1029" type="#_x0000_t202" style="position:absolute;margin-left:269.25pt;margin-top:11.95pt;width:191.25pt;height:36pt;z-index:-251599872;visibility:visible;mso-wrap-style:square;mso-height-percent:0;mso-wrap-distance-left:9pt;mso-wrap-distance-top:0;mso-wrap-distance-right:9pt;mso-wrap-distance-bottom:0;mso-position-horizontal:absolute;mso-position-horizontal-relative:text;mso-position-vertical:absolute;mso-position-vertical-relative:text;mso-height-percent:0;mso-height-relative:margin;v-text-anchor:top" o:gfxdata="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" filled="f" stroked="f">
+              <v:shape w14:anchorId="31B9750B" id="Text Box 36" o:spid="_x0000_s1028" type="#_x0000_t202" style="position:absolute;margin-left:269.25pt;margin-top:11.95pt;width:191.25pt;height:36pt;z-index:-251599872;visibility:visible;mso-wrap-style:square;mso-height-percent:0;mso-wrap-distance-left:9pt;mso-wrap-distance-top:0;mso-wrap-distance-right:9pt;mso-wrap-distance-bottom:0;mso-position-horizontal:absolute;mso-position-horizontal-relative:text;mso-position-vertical:absolute;mso-position-vertical-relative:text;mso-height-percent:0;mso-height-relative:margin;v-text-anchor:top" o:gfxdata="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" filled="f" stroked="f">
                 <v:textbox>
                   <w:txbxContent>
                     <w:p>
@@ -8899,7 +9248,7 @@
                     </pic:cNvPicPr>
                   </pic:nvPicPr>
                   <pic:blipFill>
-                    <a:blip r:embed="rId21">
+                    <a:blip r:embed="rId28">
                       <a:extLst>
                         <a:ext uri="{28A0092B-C50C-407E-A947-70E740481C1C}">
                           <a14:useLocalDpi xmlns:a14="http://schemas.microsoft.com/office/drawing/2010/main" val="0"/>
@@ -8972,7 +9321,7 @@
                     </pic:cNvPicPr>
                   </pic:nvPicPr>
                   <pic:blipFill>
-                    <a:blip r:embed="rId22">
+                    <a:blip r:embed="rId29">
                       <a:extLst>
                         <a:ext uri="{28A0092B-C50C-407E-A947-70E740481C1C}">
                           <a14:useLocalDpi xmlns:a14="http://schemas.microsoft.com/office/drawing/2010/main" val="0"/>
@@ -9096,7 +9445,7 @@
           </mc:Choice>
           <mc:Fallback>
             <w:pict>
-              <v:shape w14:anchorId="5AF29C71" id="Text Box 32" o:spid="_x0000_s1030" type="#_x0000_t202" style="position:absolute;margin-left:0;margin-top:13.45pt;width:191.25pt;height:36pt;z-index:-251601920;visibility:visible;mso-wrap-style:square;mso-height-percent:0;mso-wrap-distance-left:9pt;mso-wrap-distance-top:0;mso-wrap-distance-right:9pt;mso-wrap-distance-bottom:0;mso-position-horizontal:absolute;mso-position-horizontal-relative:text;mso-position-vertical:absolute;mso-position-vertical-relative:text;mso-height-percent:0;mso-height-relative:margin;v-text-anchor:top" o:gfxdata="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" filled="f" stroked="f">
+              <v:shape w14:anchorId="5AF29C71" id="Text Box 32" o:spid="_x0000_s1029" type="#_x0000_t202" style="position:absolute;margin-left:0;margin-top:13.45pt;width:191.25pt;height:36pt;z-index:-251601920;visibility:visible;mso-wrap-style:square;mso-height-percent:0;mso-wrap-distance-left:9pt;mso-wrap-distance-top:0;mso-wrap-distance-right:9pt;mso-wrap-distance-bottom:0;mso-position-horizontal:absolute;mso-position-horizontal-relative:text;mso-position-vertical:absolute;mso-position-vertical-relative:text;mso-height-percent:0;mso-height-relative:margin;v-text-anchor:top" o:gfxdata="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" filled="f" stroked="f">
                 <v:textbox>
                   <w:txbxContent>
                     <w:p>
@@ -9252,7 +9601,7 @@
                     </pic:cNvPicPr>
                   </pic:nvPicPr>
                   <pic:blipFill>
-                    <a:blip r:embed="rId23">
+                    <a:blip r:embed="rId30">
                       <a:extLst>
                         <a:ext uri="{28A0092B-C50C-407E-A947-70E740481C1C}">
                           <a14:useLocalDpi xmlns:a14="http://schemas.microsoft.com/office/drawing/2010/main" val="0"/>
@@ -9495,7 +9844,7 @@
                     </pic:cNvPicPr>
                   </pic:nvPicPr>
                   <pic:blipFill>
-                    <a:blip r:embed="rId24">
+                    <a:blip r:embed="rId31">
                       <a:extLst>
                         <a:ext uri="{28A0092B-C50C-407E-A947-70E740481C1C}">
                           <a14:useLocalDpi xmlns:a14="http://schemas.microsoft.com/office/drawing/2010/main" val="0"/>
@@ -9681,7 +10030,7 @@
           </mc:Choice>
           <mc:Fallback>
             <w:pict>
-              <v:shape w14:anchorId="3ADCB30B" id="Text Box 46" o:spid="_x0000_s1031" type="#_x0000_t202" style="position:absolute;margin-left:252.75pt;margin-top:.7pt;width:191.25pt;height:47.25pt;z-index:-251587584;visibility:visible;mso-wrap-style:square;mso-height-percent:0;mso-wrap-distance-left:9pt;mso-wrap-distance-top:0;mso-wrap-distance-right:9pt;mso-wrap-distance-bottom:0;mso-position-horizontal:absolute;mso-position-horizontal-relative:text;mso-position-vertical:absolute;mso-position-vertical-relative:text;mso-height-percent:0;mso-height-relative:margin;v-text-anchor:top" o:gfxdata="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" filled="f" stroked="f">
+              <v:shape w14:anchorId="3ADCB30B" id="Text Box 46" o:spid="_x0000_s1030" type="#_x0000_t202" style="position:absolute;margin-left:252.75pt;margin-top:.7pt;width:191.25pt;height:47.25pt;z-index:-251587584;visibility:visible;mso-wrap-style:square;mso-height-percent:0;mso-wrap-distance-left:9pt;mso-wrap-distance-top:0;mso-wrap-distance-right:9pt;mso-wrap-distance-bottom:0;mso-position-horizontal:absolute;mso-position-horizontal-relative:text;mso-position-vertical:absolute;mso-position-vertical-relative:text;mso-height-percent:0;mso-height-relative:margin;v-text-anchor:top" o:gfxdata="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" filled="f" stroked="f">
                 <v:textbox>
                   <w:txbxContent>
                     <w:p>
@@ -9808,7 +10157,7 @@
           </mc:Choice>
           <mc:Fallback>
             <w:pict>
-              <v:shape w14:anchorId="635A7688" id="Text Box 45" o:spid="_x0000_s1032" type="#_x0000_t202" style="position:absolute;margin-left:0;margin-top:.75pt;width:191.25pt;height:36pt;z-index:-251589632;visibility:visible;mso-wrap-style:square;mso-height-percent:0;mso-wrap-distance-left:9pt;mso-wrap-distance-top:0;mso-wrap-distance-right:9pt;mso-wrap-distance-bottom:0;mso-position-horizontal:absolute;mso-position-horizontal-relative:text;mso-position-vertical:absolute;mso-position-vertical-relative:text;mso-height-percent:0;mso-height-relative:margin;v-text-anchor:top" o:gfxdata="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" filled="f" stroked="f">
+              <v:shape w14:anchorId="635A7688" id="Text Box 45" o:spid="_x0000_s1031" type="#_x0000_t202" style="position:absolute;margin-left:0;margin-top:.75pt;width:191.25pt;height:36pt;z-index:-251589632;visibility:visible;mso-wrap-style:square;mso-height-percent:0;mso-wrap-distance-left:9pt;mso-wrap-distance-top:0;mso-wrap-distance-right:9pt;mso-wrap-distance-bottom:0;mso-position-horizontal:absolute;mso-position-horizontal-relative:text;mso-position-vertical:absolute;mso-position-vertical-relative:text;mso-height-percent:0;mso-height-relative:margin;v-text-anchor:top" o:gfxdata="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" filled="f" stroked="f">
                 <v:textbox>
                   <w:txbxContent>
                     <w:p>
@@ -9867,7 +10216,7 @@
                     </pic:cNvPicPr>
                   </pic:nvPicPr>
                   <pic:blipFill>
-                    <a:blip r:embed="rId25">
+                    <a:blip r:embed="rId32">
                       <a:extLst>
                         <a:ext uri="{28A0092B-C50C-407E-A947-70E740481C1C}">
                           <a14:useLocalDpi xmlns:a14="http://schemas.microsoft.com/office/drawing/2010/main" val="0"/>
@@ -9934,7 +10283,7 @@
                     </pic:cNvPicPr>
                   </pic:nvPicPr>
                   <pic:blipFill>
-                    <a:blip r:embed="rId26">
+                    <a:blip r:embed="rId33">
                       <a:extLst>
                         <a:ext uri="{28A0092B-C50C-407E-A947-70E740481C1C}">
                           <a14:useLocalDpi xmlns:a14="http://schemas.microsoft.com/office/drawing/2010/main" val="0"/>
@@ -10001,7 +10350,7 @@
                     </pic:cNvPicPr>
                   </pic:nvPicPr>
                   <pic:blipFill>
-                    <a:blip r:embed="rId27">
+                    <a:blip r:embed="rId34">
                       <a:extLst>
                         <a:ext uri="{28A0092B-C50C-407E-A947-70E740481C1C}">
                           <a14:useLocalDpi xmlns:a14="http://schemas.microsoft.com/office/drawing/2010/main" val="0"/>
@@ -10068,7 +10417,7 @@
                     </pic:cNvPicPr>
                   </pic:nvPicPr>
                   <pic:blipFill>
-                    <a:blip r:embed="rId28">
+                    <a:blip r:embed="rId35">
                       <a:extLst>
                         <a:ext uri="{28A0092B-C50C-407E-A947-70E740481C1C}">
                           <a14:useLocalDpi xmlns:a14="http://schemas.microsoft.com/office/drawing/2010/main" val="0"/>
@@ -10185,7 +10534,7 @@
           </mc:Choice>
           <mc:Fallback>
             <w:pict>
-              <v:shapetype w14:anchorId="615E5493" id="_x0000_t13" coordsize="21600,21600" o:spt="13" adj="16200,5400" path="m@0,l@0@1,0@1,0@2@0@2@0,21600,21600,10800xe">
+              <v:shapetype w14:anchorId="6495EDE3" id="_x0000_t13" coordsize="21600,21600" o:spt="13" adj="16200,5400" path="m@0,l@0@1,0@1,0@2@0@2@0,21600,21600,10800xe">
                 <v:stroke joinstyle="miter"/>
                 <v:formulas>
                   <v:f eqn="val #0"/>
@@ -10321,7 +10670,7 @@
                     </pic:cNvPicPr>
                   </pic:nvPicPr>
                   <pic:blipFill>
-                    <a:blip r:embed="rId29" cstate="print">
+                    <a:blip r:embed="rId36" cstate="print">
                       <a:extLst>
                         <a:ext uri="{28A0092B-C50C-407E-A947-70E740481C1C}">
                           <a14:useLocalDpi xmlns:a14="http://schemas.microsoft.com/office/drawing/2010/main" val="0"/>
@@ -10394,7 +10743,7 @@
                     </pic:cNvPicPr>
                   </pic:nvPicPr>
                   <pic:blipFill>
-                    <a:blip r:embed="rId30">
+                    <a:blip r:embed="rId37">
                       <a:extLst>
                         <a:ext uri="{28A0092B-C50C-407E-A947-70E740481C1C}">
                           <a14:useLocalDpi xmlns:a14="http://schemas.microsoft.com/office/drawing/2010/main" val="0"/>
@@ -10567,7 +10916,7 @@
           </mc:Choice>
           <mc:Fallback>
             <w:pict>
-              <v:rect w14:anchorId="2308E7BF" id="Rectangle 29" o:spid="_x0000_s1026" style="position:absolute;margin-left:147pt;margin-top:137pt;width:28pt;height:6.5pt;z-index:251741184;visibility:visible;mso-wrap-style:square;mso-width-percent:0;mso-height-percent:0;mso-wrap-distance-left:9pt;mso-wrap-distance-top:0;mso-wrap-distance-right:9pt;mso-wrap-distance-bottom:0;mso-position-horizontal:absolute;mso-position-horizontal-relative:text;mso-position-vertical:absolute;mso-position-vertical-relative:text;mso-width-percent:0;mso-height-percent:0;mso-width-relative:margin;mso-height-relative:margin;v-text-anchor:middle" o:gfxdata="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" fillcolor="#ffc000 [3207]" stroked="f">
+              <v:rect w14:anchorId="21BBE64C" id="Rectangle 29" o:spid="_x0000_s1026" style="position:absolute;margin-left:147pt;margin-top:137pt;width:28pt;height:6.5pt;z-index:251741184;visibility:visible;mso-wrap-style:square;mso-width-percent:0;mso-height-percent:0;mso-wrap-distance-left:9pt;mso-wrap-distance-top:0;mso-wrap-distance-right:9pt;mso-wrap-distance-bottom:0;mso-position-horizontal:absolute;mso-position-horizontal-relative:text;mso-position-vertical:absolute;mso-position-vertical-relative:text;mso-width-percent:0;mso-height-percent:0;mso-width-relative:margin;mso-height-relative:margin;v-text-anchor:middle" o:gfxdata="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" fillcolor="#ffc000 [3207]" stroked="f">
                 <v:fill opacity="32896f"/>
                 <w10:wrap type="square"/>
               </v:rect>
@@ -10650,7 +10999,7 @@
           </mc:Choice>
           <mc:Fallback>
             <w:pict>
-              <v:rect w14:anchorId="13FB0C9F" id="Rectangle 28" o:spid="_x0000_s1026" style="position:absolute;margin-left:134.25pt;margin-top:107.75pt;width:54pt;height:7.75pt;z-index:251740160;visibility:visible;mso-wrap-style:square;mso-width-percent:0;mso-height-percent:0;mso-wrap-distance-left:9pt;mso-wrap-distance-top:0;mso-wrap-distance-right:9pt;mso-wrap-distance-bottom:0;mso-position-horizontal:absolute;mso-position-horizontal-relative:text;mso-position-vertical:absolute;mso-position-vertical-relative:text;mso-width-percent:0;mso-height-percent:0;mso-width-relative:margin;mso-height-relative:margin;v-text-anchor:middle" o:gfxdata="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" fillcolor="#ffc000 [3207]" stroked="f">
+              <v:rect w14:anchorId="3D8947A8" id="Rectangle 28" o:spid="_x0000_s1026" style="position:absolute;margin-left:134.25pt;margin-top:107.75pt;width:54pt;height:7.75pt;z-index:251740160;visibility:visible;mso-wrap-style:square;mso-width-percent:0;mso-height-percent:0;mso-wrap-distance-left:9pt;mso-wrap-distance-top:0;mso-wrap-distance-right:9pt;mso-wrap-distance-bottom:0;mso-position-horizontal:absolute;mso-position-horizontal-relative:text;mso-position-vertical:absolute;mso-position-vertical-relative:text;mso-width-percent:0;mso-height-percent:0;mso-width-relative:margin;mso-height-relative:margin;v-text-anchor:middle" o:gfxdata="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" fillcolor="#ffc000 [3207]" stroked="f">
                 <v:fill opacity="32896f"/>
                 <w10:wrap type="square"/>
               </v:rect>
@@ -10733,7 +11082,7 @@
           </mc:Choice>
           <mc:Fallback>
             <w:pict>
-              <v:rect w14:anchorId="4ADA0A4F" id="Rectangle 34" o:spid="_x0000_s1026" style="position:absolute;margin-left:324.75pt;margin-top:125pt;width:34pt;height:9.75pt;z-index:251744256;visibility:visible;mso-wrap-style:square;mso-width-percent:0;mso-height-percent:0;mso-wrap-distance-left:9pt;mso-wrap-distance-top:0;mso-wrap-distance-right:9pt;mso-wrap-distance-bottom:0;mso-position-horizontal:absolute;mso-position-horizontal-relative:text;mso-position-vertical:absolute;mso-position-vertical-relative:text;mso-width-percent:0;mso-height-percent:0;mso-width-relative:margin;mso-height-relative:margin;v-text-anchor:middle" o:gfxdata="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" fillcolor="#ffc000 [3207]" stroked="f">
+              <v:rect w14:anchorId="7B735D45" id="Rectangle 34" o:spid="_x0000_s1026" style="position:absolute;margin-left:324.75pt;margin-top:125pt;width:34pt;height:9.75pt;z-index:251744256;visibility:visible;mso-wrap-style:square;mso-width-percent:0;mso-height-percent:0;mso-wrap-distance-left:9pt;mso-wrap-distance-top:0;mso-wrap-distance-right:9pt;mso-wrap-distance-bottom:0;mso-position-horizontal:absolute;mso-position-horizontal-relative:text;mso-position-vertical:absolute;mso-position-vertical-relative:text;mso-width-percent:0;mso-height-percent:0;mso-width-relative:margin;mso-height-relative:margin;v-text-anchor:middle" o:gfxdata="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" fillcolor="#ffc000 [3207]" stroked="f">
                 <v:fill opacity="32896f"/>
                 <w10:wrap type="square"/>
               </v:rect>
@@ -10816,7 +11165,7 @@
           </mc:Choice>
           <mc:Fallback>
             <w:pict>
-              <v:rect w14:anchorId="5EFB3A76" id="Rectangle 33" o:spid="_x0000_s1026" style="position:absolute;margin-left:329.25pt;margin-top:103.25pt;width:21pt;height:9pt;z-index:251743232;visibility:visible;mso-wrap-style:square;mso-width-percent:0;mso-height-percent:0;mso-wrap-distance-left:9pt;mso-wrap-distance-top:0;mso-wrap-distance-right:9pt;mso-wrap-distance-bottom:0;mso-position-horizontal:absolute;mso-position-horizontal-relative:text;mso-position-vertical:absolute;mso-position-vertical-relative:text;mso-width-percent:0;mso-height-percent:0;mso-width-relative:margin;mso-height-relative:margin;v-text-anchor:middle" o:gfxdata="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" fillcolor="#ffc000 [3207]" stroked="f">
+              <v:rect w14:anchorId="61264A88" id="Rectangle 33" o:spid="_x0000_s1026" style="position:absolute;margin-left:329.25pt;margin-top:103.25pt;width:21pt;height:9pt;z-index:251743232;visibility:visible;mso-wrap-style:square;mso-width-percent:0;mso-height-percent:0;mso-wrap-distance-left:9pt;mso-wrap-distance-top:0;mso-wrap-distance-right:9pt;mso-wrap-distance-bottom:0;mso-position-horizontal:absolute;mso-position-horizontal-relative:text;mso-position-vertical:absolute;mso-position-vertical-relative:text;mso-width-percent:0;mso-height-percent:0;mso-width-relative:margin;mso-height-relative:margin;v-text-anchor:middle" o:gfxdata="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" fillcolor="#ffc000 [3207]" stroked="f">
                 <v:fill opacity="32896f"/>
                 <w10:wrap type="square"/>
               </v:rect>
@@ -10899,7 +11248,7 @@
           </mc:Choice>
           <mc:Fallback>
             <w:pict>
-              <v:rect w14:anchorId="7D57F9BB" id="Rectangle 31" o:spid="_x0000_s1026" style="position:absolute;margin-left:331.5pt;margin-top:93.5pt;width:44pt;height:9.75pt;z-index:251742208;visibility:visible;mso-wrap-style:square;mso-width-percent:0;mso-height-percent:0;mso-wrap-distance-left:9pt;mso-wrap-distance-top:0;mso-wrap-distance-right:9pt;mso-wrap-distance-bottom:0;mso-position-horizontal:absolute;mso-position-horizontal-relative:text;mso-position-vertical:absolute;mso-position-vertical-relative:text;mso-width-percent:0;mso-height-percent:0;mso-width-relative:margin;mso-height-relative:margin;v-text-anchor:middle" o:gfxdata="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" fillcolor="#ffc000 [3207]" stroked="f">
+              <v:rect w14:anchorId="78A3CCCF" id="Rectangle 31" o:spid="_x0000_s1026" style="position:absolute;margin-left:331.5pt;margin-top:93.5pt;width:44pt;height:9.75pt;z-index:251742208;visibility:visible;mso-wrap-style:square;mso-width-percent:0;mso-height-percent:0;mso-wrap-distance-left:9pt;mso-wrap-distance-top:0;mso-wrap-distance-right:9pt;mso-wrap-distance-bottom:0;mso-position-horizontal:absolute;mso-position-horizontal-relative:text;mso-position-vertical:absolute;mso-position-vertical-relative:text;mso-width-percent:0;mso-height-percent:0;mso-width-relative:margin;mso-height-relative:margin;v-text-anchor:middle" o:gfxdata="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" fillcolor="#ffc000 [3207]" stroked="f">
                 <v:fill opacity="32896f"/>
                 <w10:wrap type="square"/>
               </v:rect>
@@ -10982,7 +11331,7 @@
           </mc:Choice>
           <mc:Fallback>
             <w:pict>
-              <v:rect w14:anchorId="4F41AA26" id="Rectangle 26" o:spid="_x0000_s1026" style="position:absolute;margin-left:13.5pt;margin-top:99.5pt;width:45pt;height:6.5pt;z-index:251738112;visibility:visible;mso-wrap-style:square;mso-width-percent:0;mso-height-percent:0;mso-wrap-distance-left:9pt;mso-wrap-distance-top:0;mso-wrap-distance-right:9pt;mso-wrap-distance-bottom:0;mso-position-horizontal:absolute;mso-position-horizontal-relative:text;mso-position-vertical:absolute;mso-position-vertical-relative:text;mso-width-percent:0;mso-height-percent:0;mso-width-relative:margin;mso-height-relative:margin;v-text-anchor:middle" o:gfxdata="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" fillcolor="#ffc000 [3207]" stroked="f">
+              <v:rect w14:anchorId="64BA5798" id="Rectangle 26" o:spid="_x0000_s1026" style="position:absolute;margin-left:13.5pt;margin-top:99.5pt;width:45pt;height:6.5pt;z-index:251738112;visibility:visible;mso-wrap-style:square;mso-width-percent:0;mso-height-percent:0;mso-wrap-distance-left:9pt;mso-wrap-distance-top:0;mso-wrap-distance-right:9pt;mso-wrap-distance-bottom:0;mso-position-horizontal:absolute;mso-position-horizontal-relative:text;mso-position-vertical:absolute;mso-position-vertical-relative:text;mso-width-percent:0;mso-height-percent:0;mso-width-relative:margin;mso-height-relative:margin;v-text-anchor:middle" o:gfxdata="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" fillcolor="#ffc000 [3207]" stroked="f">
                 <v:fill opacity="32896f"/>
                 <w10:wrap type="square"/>
               </v:rect>
@@ -11065,7 +11414,7 @@
           </mc:Choice>
           <mc:Fallback>
             <w:pict>
-              <v:rect w14:anchorId="2607A01D" id="Rectangle 27" o:spid="_x0000_s1026" style="position:absolute;margin-left:13.5pt;margin-top:122pt;width:24pt;height:6.5pt;z-index:251739136;visibility:visible;mso-wrap-style:square;mso-width-percent:0;mso-height-percent:0;mso-wrap-distance-left:9pt;mso-wrap-distance-top:0;mso-wrap-distance-right:9pt;mso-wrap-distance-bottom:0;mso-position-horizontal:absolute;mso-position-horizontal-relative:text;mso-position-vertical:absolute;mso-position-vertical-relative:text;mso-width-percent:0;mso-height-percent:0;mso-width-relative:margin;mso-height-relative:margin;v-text-anchor:middle" o:gfxdata="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" fillcolor="#ffc000 [3207]" stroked="f">
+              <v:rect w14:anchorId="21CB7940" id="Rectangle 27" o:spid="_x0000_s1026" style="position:absolute;margin-left:13.5pt;margin-top:122pt;width:24pt;height:6.5pt;z-index:251739136;visibility:visible;mso-wrap-style:square;mso-width-percent:0;mso-height-percent:0;mso-wrap-distance-left:9pt;mso-wrap-distance-top:0;mso-wrap-distance-right:9pt;mso-wrap-distance-bottom:0;mso-position-horizontal:absolute;mso-position-horizontal-relative:text;mso-position-vertical:absolute;mso-position-vertical-relative:text;mso-width-percent:0;mso-height-percent:0;mso-width-relative:margin;mso-height-relative:margin;v-text-anchor:middle" o:gfxdata="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" fillcolor="#ffc000 [3207]" stroked="f">
                 <v:fill opacity="32896f"/>
                 <w10:wrap type="square"/>
               </v:rect>
@@ -11136,7 +11485,7 @@
           </mc:Choice>
           <mc:Fallback>
             <w:pict>
-              <v:shape w14:anchorId="76F6AF0D" id="Arrow: Right 22" o:spid="_x0000_s1026" type="#_x0000_t13" style="position:absolute;margin-left:240pt;margin-top:122.75pt;width:45pt;height:9pt;z-index:251735040;visibility:visible;mso-wrap-style:square;mso-wrap-distance-left:9pt;mso-wrap-distance-top:0;mso-wrap-distance-right:9pt;mso-wrap-distance-bottom:0;mso-position-horizontal:absolute;mso-position-horizontal-relative:text;mso-position-vertical:absolute;mso-position-vertical-relative:text;v-text-anchor:middle" o:gfxdata="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" adj="19440" fillcolor="#4472c4 [3204]" strokecolor="#1f3763 [1604]" strokeweight="1pt">
+              <v:shape w14:anchorId="6D8B8760" id="Arrow: Right 22" o:spid="_x0000_s1026" type="#_x0000_t13" style="position:absolute;margin-left:240pt;margin-top:122.75pt;width:45pt;height:9pt;z-index:251735040;visibility:visible;mso-wrap-style:square;mso-wrap-distance-left:9pt;mso-wrap-distance-top:0;mso-wrap-distance-right:9pt;mso-wrap-distance-bottom:0;mso-position-horizontal:absolute;mso-position-horizontal-relative:text;mso-position-vertical:absolute;mso-position-vertical-relative:text;v-text-anchor:middle" o:gfxdata="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" adj="19440" fillcolor="#4472c4 [3204]" strokecolor="#1f3763 [1604]" strokeweight="1pt">
                 <w10:wrap type="square"/>
               </v:shape>
             </w:pict>
@@ -11233,7 +11582,7 @@
           </mc:Choice>
           <mc:Fallback>
             <w:pict>
-              <v:shape w14:anchorId="0FF450A9" id="Text Box 25" o:spid="_x0000_s1033" type="#_x0000_t202" style="position:absolute;left:0;text-align:left;margin-left:268.5pt;margin-top:47pt;width:171pt;height:20.25pt;z-index:251737088;visibility:visible;mso-wrap-style:square;mso-width-percent:0;mso-height-percent:0;mso-wrap-distance-left:9pt;mso-wrap-distance-top:0;mso-wrap-distance-right:9pt;mso-wrap-distance-bottom:0;mso-position-horizontal:absolute;mso-position-horizontal-relative:margin;mso-position-vertical:absolute;mso-position-vertical-relative:text;mso-width-percent:0;mso-height-percent:0;mso-width-relative:margin;mso-height-relative:margin;v-text-anchor:top" o:gfxdata="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" filled="f" stroked="f">
+              <v:shape w14:anchorId="0FF450A9" id="Text Box 25" o:spid="_x0000_s1032" type="#_x0000_t202" style="position:absolute;left:0;text-align:left;margin-left:268.5pt;margin-top:47pt;width:171pt;height:20.25pt;z-index:251737088;visibility:visible;mso-wrap-style:square;mso-width-percent:0;mso-height-percent:0;mso-wrap-distance-left:9pt;mso-wrap-distance-top:0;mso-wrap-distance-right:9pt;mso-wrap-distance-bottom:0;mso-position-horizontal:absolute;mso-position-horizontal-relative:margin;mso-position-vertical:absolute;mso-position-vertical-relative:text;mso-width-percent:0;mso-height-percent:0;mso-width-relative:margin;mso-height-relative:margin;v-text-anchor:top" o:gfxdata="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" filled="f" stroked="f">
                 <v:textbox>
                   <w:txbxContent>
                     <w:p>
@@ -11353,7 +11702,7 @@
           </mc:Choice>
           <mc:Fallback>
             <w:pict>
-              <v:shape w14:anchorId="05166710" id="Text Box 23" o:spid="_x0000_s1034" type="#_x0000_t202" style="position:absolute;left:0;text-align:left;margin-left:18pt;margin-top:37.25pt;width:191.25pt;height:36pt;z-index:251736064;visibility:visible;mso-wrap-style:square;mso-height-percent:0;mso-wrap-distance-left:9pt;mso-wrap-distance-top:0;mso-wrap-distance-right:9pt;mso-wrap-distance-bottom:0;mso-position-horizontal:absolute;mso-position-horizontal-relative:text;mso-position-vertical:absolute;mso-position-vertical-relative:text;mso-height-percent:0;mso-height-relative:margin;v-text-anchor:top" o:gfxdata="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" filled="f" stroked="f">
+              <v:shape w14:anchorId="05166710" id="Text Box 23" o:spid="_x0000_s1033" type="#_x0000_t202" style="position:absolute;left:0;text-align:left;margin-left:18pt;margin-top:37.25pt;width:191.25pt;height:36pt;z-index:251736064;visibility:visible;mso-wrap-style:square;mso-height-percent:0;mso-wrap-distance-left:9pt;mso-wrap-distance-top:0;mso-wrap-distance-right:9pt;mso-wrap-distance-bottom:0;mso-position-horizontal:absolute;mso-position-horizontal-relative:text;mso-position-vertical:absolute;mso-position-vertical-relative:text;mso-height-percent:0;mso-height-relative:margin;v-text-anchor:top" o:gfxdata="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" filled="f" stroked="f">
                 <v:textbox>
                   <w:txbxContent>
                     <w:p>
@@ -11416,7 +11765,7 @@
                     </pic:cNvPicPr>
                   </pic:nvPicPr>
                   <pic:blipFill>
-                    <a:blip r:embed="rId31">
+                    <a:blip r:embed="rId38">
                       <a:extLst>
                         <a:ext uri="{28A0092B-C50C-407E-A947-70E740481C1C}">
                           <a14:useLocalDpi xmlns:a14="http://schemas.microsoft.com/office/drawing/2010/main" val="0"/>
@@ -11489,7 +11838,7 @@
                     </pic:cNvPicPr>
                   </pic:nvPicPr>
                   <pic:blipFill>
-                    <a:blip r:embed="rId32">
+                    <a:blip r:embed="rId39">
                       <a:extLst>
                         <a:ext uri="{28A0092B-C50C-407E-A947-70E740481C1C}">
                           <a14:useLocalDpi xmlns:a14="http://schemas.microsoft.com/office/drawing/2010/main" val="0"/>
@@ -11639,7 +11988,7 @@
                     </pic:cNvPicPr>
                   </pic:nvPicPr>
                   <pic:blipFill>
-                    <a:blip r:embed="rId33">
+                    <a:blip r:embed="rId40">
                       <a:extLst>
                         <a:ext uri="{28A0092B-C50C-407E-A947-70E740481C1C}">
                           <a14:useLocalDpi xmlns:a14="http://schemas.microsoft.com/office/drawing/2010/main" val="0"/>
@@ -11700,7 +12049,7 @@
                     </pic:cNvPicPr>
                   </pic:nvPicPr>
                   <pic:blipFill>
-                    <a:blip r:embed="rId34">
+                    <a:blip r:embed="rId41">
                       <a:extLst>
                         <a:ext uri="{28A0092B-C50C-407E-A947-70E740481C1C}">
                           <a14:useLocalDpi xmlns:a14="http://schemas.microsoft.com/office/drawing/2010/main" val="0"/>
@@ -11805,7 +12154,7 @@
           </mc:Choice>
           <mc:Fallback>
             <w:pict>
-              <v:shapetype w14:anchorId="3D1C05EA" id="_x0000_t32" coordsize="21600,21600" o:spt="32" o:oned="t" path="m,l21600,21600e" filled="f">
+              <v:shapetype w14:anchorId="6458E875" id="_x0000_t32" coordsize="21600,21600" o:spt="32" o:oned="t" path="m,l21600,21600e" filled="f">
                 <v:path arrowok="t" fillok="f" o:connecttype="none"/>
                 <o:lock v:ext="edit" shapetype="t"/>
               </v:shapetype>
@@ -11865,7 +12214,7 @@
                     </pic:cNvPicPr>
                   </pic:nvPicPr>
                   <pic:blipFill>
-                    <a:blip r:embed="rId35">
+                    <a:blip r:embed="rId42">
                       <a:extLst>
                         <a:ext uri="{28A0092B-C50C-407E-A947-70E740481C1C}">
                           <a14:useLocalDpi xmlns:a14="http://schemas.microsoft.com/office/drawing/2010/main" val="0"/>
@@ -11941,7 +12290,7 @@
       </w:r>
     </w:p>
     <w:sectPr>
-      <w:footerReference w:type="default" r:id="rId36"/>
+      <w:footerReference w:type="default" r:id="rId43"/>
       <w:pgSz w:w="12240" w:h="15840"/>
       <w:pgMar w:top="1440" w:right="1440" w:bottom="1440" w:left="1440" w:header="720" w:footer="720" w:gutter="0"/>
       <w:pgNumType w:start="0"/>
@@ -13395,7 +13744,7 @@
   <w:abstractNum w:abstractNumId="12" w15:restartNumberingAfterBreak="0">
     <w:nsid w:val="636143E4"/>
     <w:multiLevelType w:val="hybridMultilevel"/>
-    <w:tmpl w:val="6958C4C4"/>
+    <w:tmpl w:val="C196107A"/>
     <w:lvl w:ilvl="0" w:tplc="04090001">
       <w:start w:val="1"/>
       <w:numFmt w:val="bullet"/>
@@ -15172,10 +15521,29 @@
 </file>
 
 <file path=customXml/item1.xml><?xml version="1.0" encoding="utf-8"?>
+<CoverPageProperties xmlns="http://schemas.microsoft.com/office/2006/coverPageProps">
+  <PublishDate/>
+  <Abstract>=</Abstract>
+  <CompanyAddress/>
+  <CompanyPhone/>
+  <CompanyFax/>
+  <CompanyEmail/>
+</CoverPageProperties>
+</file>
+
+<file path=customXml/item2.xml><?xml version="1.0" encoding="utf-8"?>
 <b:Sources xmlns:b="http://schemas.openxmlformats.org/officeDocument/2006/bibliography" xmlns="http://schemas.openxmlformats.org/officeDocument/2006/bibliography" SelectedStyle="\APASixthEditionOfficeOnline.xsl" StyleName="APA" Version="6"/>
 </file>
 
 <file path=customXml/itemProps1.xml><?xml version="1.0" encoding="utf-8"?>
+<ds:datastoreItem xmlns:ds="http://schemas.openxmlformats.org/officeDocument/2006/customXml" ds:itemID="{55AF091B-3C7A-41E3-B477-F2FDAA23CFDA}">
+  <ds:schemaRefs>
+    <ds:schemaRef ds:uri="http://schemas.microsoft.com/office/2006/coverPageProps"/>
+  </ds:schemaRefs>
+</ds:datastoreItem>
+</file>
+
+<file path=customXml/itemProps2.xml><?xml version="1.0" encoding="utf-8"?>
 <ds:datastoreItem xmlns:ds="http://schemas.openxmlformats.org/officeDocument/2006/customXml" ds:itemID="{C053C754-A046-436B-8D50-B4194675ED8C}">
   <ds:schemaRefs>
     <ds:schemaRef ds:uri="http://schemas.openxmlformats.org/officeDocument/2006/bibliography"/>

</xml_diff>

<commit_message>
Adds image and details for job notes section. V2
</commit_message>
<xml_diff>
--- a/PTL-Digital-Datasheet-Documentation.docx
+++ b/PTL-Digital-Datasheet-Documentation.docx
@@ -10,7 +10,6 @@
           <w:docPartUnique/>
         </w:docPartObj>
       </w:sdtPr>
-      <w:sdtEndPr/>
       <w:sdtContent>
         <w:p>
           <w:r>
@@ -357,7 +356,6 @@
                                   <w:dataBinding w:prefixMappings="xmlns:ns0='http://purl.org/dc/elements/1.1/' xmlns:ns1='http://schemas.openxmlformats.org/package/2006/metadata/core-properties' " w:xpath="/ns1:coreProperties[1]/ns0:creator[1]" w:storeItemID="{6C3C8BC8-F283-45AE-878A-BAB7291924A1}"/>
                                   <w:text/>
                                 </w:sdtPr>
-                                <w:sdtEndPr/>
                                 <w:sdtContent>
                                   <w:p>
                                     <w:pPr>
@@ -404,7 +402,6 @@
                                     <w:dataBinding w:prefixMappings="xmlns:ns0='http://schemas.microsoft.com/office/2006/coverPageProps' " w:xpath="/ns0:CoverPageProperties[1]/ns0:CompanyEmail[1]" w:storeItemID="{55AF091B-3C7A-41E3-B477-F2FDAA23CFDA}"/>
                                     <w:text/>
                                   </w:sdtPr>
-                                  <w:sdtEndPr/>
                                   <w:sdtContent>
                                     <w:r>
                                       <w:rPr>
@@ -459,7 +456,6 @@
                             <w:dataBinding w:prefixMappings="xmlns:ns0='http://purl.org/dc/elements/1.1/' xmlns:ns1='http://schemas.openxmlformats.org/package/2006/metadata/core-properties' " w:xpath="/ns1:coreProperties[1]/ns0:creator[1]" w:storeItemID="{6C3C8BC8-F283-45AE-878A-BAB7291924A1}"/>
                             <w:text/>
                           </w:sdtPr>
-                          <w:sdtEndPr/>
                           <w:sdtContent>
                             <w:p>
                               <w:pPr>
@@ -506,7 +502,6 @@
                               <w:dataBinding w:prefixMappings="xmlns:ns0='http://schemas.microsoft.com/office/2006/coverPageProps' " w:xpath="/ns0:CoverPageProperties[1]/ns0:CompanyEmail[1]" w:storeItemID="{55AF091B-3C7A-41E3-B477-F2FDAA23CFDA}"/>
                               <w:text/>
                             </w:sdtPr>
-                            <w:sdtEndPr/>
                             <w:sdtContent>
                               <w:r>
                                 <w:rPr>
@@ -644,7 +639,6 @@
                                   <w:dataBinding w:prefixMappings="xmlns:ns0='http://purl.org/dc/elements/1.1/' xmlns:ns1='http://schemas.openxmlformats.org/package/2006/metadata/core-properties' " w:xpath="/ns1:coreProperties[1]/ns0:subject[1]" w:storeItemID="{6C3C8BC8-F283-45AE-878A-BAB7291924A1}"/>
                                   <w:text/>
                                 </w:sdtPr>
-                                <w:sdtEndPr/>
                                 <w:sdtContent>
                                   <w:p>
                                     <w:pPr>
@@ -746,7 +740,6 @@
                             <w:dataBinding w:prefixMappings="xmlns:ns0='http://purl.org/dc/elements/1.1/' xmlns:ns1='http://schemas.openxmlformats.org/package/2006/metadata/core-properties' " w:xpath="/ns1:coreProperties[1]/ns0:subject[1]" w:storeItemID="{6C3C8BC8-F283-45AE-878A-BAB7291924A1}"/>
                             <w:text/>
                           </w:sdtPr>
-                          <w:sdtEndPr/>
                           <w:sdtContent>
                             <w:p>
                               <w:pPr>
@@ -840,7 +833,7 @@
           <w:r>
             <w:fldChar w:fldCharType="separate"/>
           </w:r>
-          <w:hyperlink w:anchor="_Toc62744885" w:history="1">
+          <w:hyperlink w:anchor="_Toc65505161" w:history="1">
             <w:r>
               <w:rPr>
                 <w:rStyle w:val="Hyperlink"/>
@@ -881,7 +874,7 @@
                 <w:noProof/>
                 <w:webHidden/>
               </w:rPr>
-              <w:instrText xml:space="preserve"> PAGEREF _Toc62744885 \h </w:instrText>
+              <w:instrText xml:space="preserve"> PAGEREF _Toc65505161 \h </w:instrText>
             </w:r>
             <w:r>
               <w:rPr>
@@ -924,7 +917,7 @@
               <w:noProof/>
             </w:rPr>
           </w:pPr>
-          <w:hyperlink w:anchor="_Toc62744886" w:history="1">
+          <w:hyperlink w:anchor="_Toc65505162" w:history="1">
             <w:r>
               <w:rPr>
                 <w:rStyle w:val="Hyperlink"/>
@@ -965,7 +958,7 @@
                 <w:noProof/>
                 <w:webHidden/>
               </w:rPr>
-              <w:instrText xml:space="preserve"> PAGEREF _Toc62744886 \h </w:instrText>
+              <w:instrText xml:space="preserve"> PAGEREF _Toc65505162 \h </w:instrText>
             </w:r>
             <w:r>
               <w:rPr>
@@ -1008,7 +1001,7 @@
               <w:noProof/>
             </w:rPr>
           </w:pPr>
-          <w:hyperlink w:anchor="_Toc62744887" w:history="1">
+          <w:hyperlink w:anchor="_Toc65505163" w:history="1">
             <w:r>
               <w:rPr>
                 <w:rStyle w:val="Hyperlink"/>
@@ -1049,7 +1042,7 @@
                 <w:noProof/>
                 <w:webHidden/>
               </w:rPr>
-              <w:instrText xml:space="preserve"> PAGEREF _Toc62744887 \h </w:instrText>
+              <w:instrText xml:space="preserve"> PAGEREF _Toc65505163 \h </w:instrText>
             </w:r>
             <w:r>
               <w:rPr>
@@ -1069,7 +1062,7 @@
                 <w:noProof/>
                 <w:webHidden/>
               </w:rPr>
-              <w:t>3</w:t>
+              <w:t>4</w:t>
             </w:r>
             <w:r>
               <w:rPr>
@@ -1092,7 +1085,7 @@
               <w:noProof/>
             </w:rPr>
           </w:pPr>
-          <w:hyperlink w:anchor="_Toc62744888" w:history="1">
+          <w:hyperlink w:anchor="_Toc65505164" w:history="1">
             <w:r>
               <w:rPr>
                 <w:rStyle w:val="Hyperlink"/>
@@ -1133,7 +1126,7 @@
                 <w:noProof/>
                 <w:webHidden/>
               </w:rPr>
-              <w:instrText xml:space="preserve"> PAGEREF _Toc62744888 \h </w:instrText>
+              <w:instrText xml:space="preserve"> PAGEREF _Toc65505164 \h </w:instrText>
             </w:r>
             <w:r>
               <w:rPr>
@@ -1176,7 +1169,7 @@
               <w:noProof/>
             </w:rPr>
           </w:pPr>
-          <w:hyperlink w:anchor="_Toc62744889" w:history="1">
+          <w:hyperlink w:anchor="_Toc65505165" w:history="1">
             <w:r>
               <w:rPr>
                 <w:rStyle w:val="Hyperlink"/>
@@ -1217,7 +1210,7 @@
                 <w:noProof/>
                 <w:webHidden/>
               </w:rPr>
-              <w:instrText xml:space="preserve"> PAGEREF _Toc62744889 \h </w:instrText>
+              <w:instrText xml:space="preserve"> PAGEREF _Toc65505165 \h </w:instrText>
             </w:r>
             <w:r>
               <w:rPr>
@@ -1237,7 +1230,7 @@
                 <w:noProof/>
                 <w:webHidden/>
               </w:rPr>
-              <w:t>4</w:t>
+              <w:t>5</w:t>
             </w:r>
             <w:r>
               <w:rPr>
@@ -1260,7 +1253,7 @@
               <w:noProof/>
             </w:rPr>
           </w:pPr>
-          <w:hyperlink w:anchor="_Toc62744890" w:history="1">
+          <w:hyperlink w:anchor="_Toc65505166" w:history="1">
             <w:r>
               <w:rPr>
                 <w:rStyle w:val="Hyperlink"/>
@@ -1280,6 +1273,90 @@
                 <w:rStyle w:val="Hyperlink"/>
                 <w:noProof/>
               </w:rPr>
+              <w:t>Auto Save</w:t>
+            </w:r>
+            <w:r>
+              <w:rPr>
+                <w:noProof/>
+                <w:webHidden/>
+              </w:rPr>
+              <w:tab/>
+            </w:r>
+            <w:r>
+              <w:rPr>
+                <w:noProof/>
+                <w:webHidden/>
+              </w:rPr>
+              <w:fldChar w:fldCharType="begin"/>
+            </w:r>
+            <w:r>
+              <w:rPr>
+                <w:noProof/>
+                <w:webHidden/>
+              </w:rPr>
+              <w:instrText xml:space="preserve"> PAGEREF _Toc65505166 \h </w:instrText>
+            </w:r>
+            <w:r>
+              <w:rPr>
+                <w:noProof/>
+                <w:webHidden/>
+              </w:rPr>
+            </w:r>
+            <w:r>
+              <w:rPr>
+                <w:noProof/>
+                <w:webHidden/>
+              </w:rPr>
+              <w:fldChar w:fldCharType="separate"/>
+            </w:r>
+            <w:r>
+              <w:rPr>
+                <w:noProof/>
+                <w:webHidden/>
+              </w:rPr>
+              <w:t>5</w:t>
+            </w:r>
+            <w:r>
+              <w:rPr>
+                <w:noProof/>
+                <w:webHidden/>
+              </w:rPr>
+              <w:fldChar w:fldCharType="end"/>
+            </w:r>
+          </w:hyperlink>
+        </w:p>
+        <w:p>
+          <w:pPr>
+            <w:pStyle w:val="TOC3"/>
+            <w:tabs>
+              <w:tab w:val="left" w:pos="1320"/>
+              <w:tab w:val="right" w:leader="dot" w:pos="9350"/>
+            </w:tabs>
+            <w:rPr>
+              <w:rFonts w:eastAsiaTheme="minorEastAsia"/>
+              <w:noProof/>
+            </w:rPr>
+          </w:pPr>
+          <w:hyperlink w:anchor="_Toc65505167" w:history="1">
+            <w:r>
+              <w:rPr>
+                <w:rStyle w:val="Hyperlink"/>
+                <w:noProof/>
+              </w:rPr>
+              <w:t>1.1.5</w:t>
+            </w:r>
+            <w:r>
+              <w:rPr>
+                <w:rFonts w:eastAsiaTheme="minorEastAsia"/>
+                <w:noProof/>
+              </w:rPr>
+              <w:tab/>
+            </w:r>
+            <w:r>
+              <w:rPr>
+                <w:rStyle w:val="Hyperlink"/>
+                <w:noProof/>
+              </w:rPr>
               <w:t>Exit</w:t>
             </w:r>
             <w:r>
@@ -1301,7 +1378,7 @@
                 <w:noProof/>
                 <w:webHidden/>
               </w:rPr>
-              <w:instrText xml:space="preserve"> PAGEREF _Toc62744890 \h </w:instrText>
+              <w:instrText xml:space="preserve"> PAGEREF _Toc65505167 \h </w:instrText>
             </w:r>
             <w:r>
               <w:rPr>
@@ -1321,7 +1398,7 @@
                 <w:noProof/>
                 <w:webHidden/>
               </w:rPr>
-              <w:t>4</w:t>
+              <w:t>5</w:t>
             </w:r>
             <w:r>
               <w:rPr>
@@ -1344,7 +1421,7 @@
               <w:noProof/>
             </w:rPr>
           </w:pPr>
-          <w:hyperlink w:anchor="_Toc62744891" w:history="1">
+          <w:hyperlink w:anchor="_Toc65505168" w:history="1">
             <w:r>
               <w:rPr>
                 <w:rStyle w:val="Hyperlink"/>
@@ -1385,7 +1462,7 @@
                 <w:noProof/>
                 <w:webHidden/>
               </w:rPr>
-              <w:instrText xml:space="preserve"> PAGEREF _Toc62744891 \h </w:instrText>
+              <w:instrText xml:space="preserve"> PAGEREF _Toc65505168 \h </w:instrText>
             </w:r>
             <w:r>
               <w:rPr>
@@ -1405,7 +1482,7 @@
                 <w:noProof/>
                 <w:webHidden/>
               </w:rPr>
-              <w:t>4</w:t>
+              <w:t>6</w:t>
             </w:r>
             <w:r>
               <w:rPr>
@@ -1428,7 +1505,7 @@
               <w:noProof/>
             </w:rPr>
           </w:pPr>
-          <w:hyperlink w:anchor="_Toc62744892" w:history="1">
+          <w:hyperlink w:anchor="_Toc65505169" w:history="1">
             <w:r>
               <w:rPr>
                 <w:rStyle w:val="Hyperlink"/>
@@ -1469,7 +1546,7 @@
                 <w:noProof/>
                 <w:webHidden/>
               </w:rPr>
-              <w:instrText xml:space="preserve"> PAGEREF _Toc62744892 \h </w:instrText>
+              <w:instrText xml:space="preserve"> PAGEREF _Toc65505169 \h </w:instrText>
             </w:r>
             <w:r>
               <w:rPr>
@@ -1489,7 +1566,7 @@
                 <w:noProof/>
                 <w:webHidden/>
               </w:rPr>
-              <w:t>4</w:t>
+              <w:t>6</w:t>
             </w:r>
             <w:r>
               <w:rPr>
@@ -1512,7 +1589,7 @@
               <w:noProof/>
             </w:rPr>
           </w:pPr>
-          <w:hyperlink w:anchor="_Toc62744893" w:history="1">
+          <w:hyperlink w:anchor="_Toc65505170" w:history="1">
             <w:r>
               <w:rPr>
                 <w:rStyle w:val="Hyperlink"/>
@@ -1553,7 +1630,7 @@
                 <w:noProof/>
                 <w:webHidden/>
               </w:rPr>
-              <w:instrText xml:space="preserve"> PAGEREF _Toc62744893 \h </w:instrText>
+              <w:instrText xml:space="preserve"> PAGEREF _Toc65505170 \h </w:instrText>
             </w:r>
             <w:r>
               <w:rPr>
@@ -1573,7 +1650,7 @@
                 <w:noProof/>
                 <w:webHidden/>
               </w:rPr>
-              <w:t>5</w:t>
+              <w:t>6</w:t>
             </w:r>
             <w:r>
               <w:rPr>
@@ -1596,7 +1673,7 @@
               <w:noProof/>
             </w:rPr>
           </w:pPr>
-          <w:hyperlink w:anchor="_Toc62744894" w:history="1">
+          <w:hyperlink w:anchor="_Toc65505171" w:history="1">
             <w:r>
               <w:rPr>
                 <w:rStyle w:val="Hyperlink"/>
@@ -1637,7 +1714,7 @@
                 <w:noProof/>
                 <w:webHidden/>
               </w:rPr>
-              <w:instrText xml:space="preserve"> PAGEREF _Toc62744894 \h </w:instrText>
+              <w:instrText xml:space="preserve"> PAGEREF _Toc65505171 \h </w:instrText>
             </w:r>
             <w:r>
               <w:rPr>
@@ -1657,7 +1734,175 @@
                 <w:noProof/>
                 <w:webHidden/>
               </w:rPr>
-              <w:t>5</w:t>
+              <w:t>6</w:t>
+            </w:r>
+            <w:r>
+              <w:rPr>
+                <w:noProof/>
+                <w:webHidden/>
+              </w:rPr>
+              <w:fldChar w:fldCharType="end"/>
+            </w:r>
+          </w:hyperlink>
+        </w:p>
+        <w:p>
+          <w:pPr>
+            <w:pStyle w:val="TOC3"/>
+            <w:tabs>
+              <w:tab w:val="left" w:pos="1320"/>
+              <w:tab w:val="right" w:leader="dot" w:pos="9350"/>
+            </w:tabs>
+            <w:rPr>
+              <w:rFonts w:eastAsiaTheme="minorEastAsia"/>
+              <w:noProof/>
+            </w:rPr>
+          </w:pPr>
+          <w:hyperlink w:anchor="_Toc65505172" w:history="1">
+            <w:r>
+              <w:rPr>
+                <w:rStyle w:val="Hyperlink"/>
+                <w:noProof/>
+              </w:rPr>
+              <w:t>1.3.1</w:t>
+            </w:r>
+            <w:r>
+              <w:rPr>
+                <w:rFonts w:eastAsiaTheme="minorEastAsia"/>
+                <w:noProof/>
+              </w:rPr>
+              <w:tab/>
+            </w:r>
+            <w:r>
+              <w:rPr>
+                <w:rStyle w:val="Hyperlink"/>
+                <w:noProof/>
+              </w:rPr>
+              <w:t>Jobs (IP)</w:t>
+            </w:r>
+            <w:r>
+              <w:rPr>
+                <w:noProof/>
+                <w:webHidden/>
+              </w:rPr>
+              <w:tab/>
+            </w:r>
+            <w:r>
+              <w:rPr>
+                <w:noProof/>
+                <w:webHidden/>
+              </w:rPr>
+              <w:fldChar w:fldCharType="begin"/>
+            </w:r>
+            <w:r>
+              <w:rPr>
+                <w:noProof/>
+                <w:webHidden/>
+              </w:rPr>
+              <w:instrText xml:space="preserve"> PAGEREF _Toc65505172 \h </w:instrText>
+            </w:r>
+            <w:r>
+              <w:rPr>
+                <w:noProof/>
+                <w:webHidden/>
+              </w:rPr>
+            </w:r>
+            <w:r>
+              <w:rPr>
+                <w:noProof/>
+                <w:webHidden/>
+              </w:rPr>
+              <w:fldChar w:fldCharType="separate"/>
+            </w:r>
+            <w:r>
+              <w:rPr>
+                <w:noProof/>
+                <w:webHidden/>
+              </w:rPr>
+              <w:t>6</w:t>
+            </w:r>
+            <w:r>
+              <w:rPr>
+                <w:noProof/>
+                <w:webHidden/>
+              </w:rPr>
+              <w:fldChar w:fldCharType="end"/>
+            </w:r>
+          </w:hyperlink>
+        </w:p>
+        <w:p>
+          <w:pPr>
+            <w:pStyle w:val="TOC3"/>
+            <w:tabs>
+              <w:tab w:val="left" w:pos="1320"/>
+              <w:tab w:val="right" w:leader="dot" w:pos="9350"/>
+            </w:tabs>
+            <w:rPr>
+              <w:rFonts w:eastAsiaTheme="minorEastAsia"/>
+              <w:noProof/>
+            </w:rPr>
+          </w:pPr>
+          <w:hyperlink w:anchor="_Toc65505173" w:history="1">
+            <w:r>
+              <w:rPr>
+                <w:rStyle w:val="Hyperlink"/>
+                <w:noProof/>
+              </w:rPr>
+              <w:t>1.3.2</w:t>
+            </w:r>
+            <w:r>
+              <w:rPr>
+                <w:rFonts w:eastAsiaTheme="minorEastAsia"/>
+                <w:noProof/>
+              </w:rPr>
+              <w:tab/>
+            </w:r>
+            <w:r>
+              <w:rPr>
+                <w:rStyle w:val="Hyperlink"/>
+                <w:noProof/>
+              </w:rPr>
+              <w:t>Notes</w:t>
+            </w:r>
+            <w:r>
+              <w:rPr>
+                <w:noProof/>
+                <w:webHidden/>
+              </w:rPr>
+              <w:tab/>
+            </w:r>
+            <w:r>
+              <w:rPr>
+                <w:noProof/>
+                <w:webHidden/>
+              </w:rPr>
+              <w:fldChar w:fldCharType="begin"/>
+            </w:r>
+            <w:r>
+              <w:rPr>
+                <w:noProof/>
+                <w:webHidden/>
+              </w:rPr>
+              <w:instrText xml:space="preserve"> PAGEREF _Toc65505173 \h </w:instrText>
+            </w:r>
+            <w:r>
+              <w:rPr>
+                <w:noProof/>
+                <w:webHidden/>
+              </w:rPr>
+            </w:r>
+            <w:r>
+              <w:rPr>
+                <w:noProof/>
+                <w:webHidden/>
+              </w:rPr>
+              <w:fldChar w:fldCharType="separate"/>
+            </w:r>
+            <w:r>
+              <w:rPr>
+                <w:noProof/>
+                <w:webHidden/>
+              </w:rPr>
+              <w:t>6</w:t>
             </w:r>
             <w:r>
               <w:rPr>
@@ -1680,7 +1925,7 @@
               <w:noProof/>
             </w:rPr>
           </w:pPr>
-          <w:hyperlink w:anchor="_Toc62744895" w:history="1">
+          <w:hyperlink w:anchor="_Toc65505174" w:history="1">
             <w:r>
               <w:rPr>
                 <w:rStyle w:val="Hyperlink"/>
@@ -1721,7 +1966,7 @@
                 <w:noProof/>
                 <w:webHidden/>
               </w:rPr>
-              <w:instrText xml:space="preserve"> PAGEREF _Toc62744895 \h </w:instrText>
+              <w:instrText xml:space="preserve"> PAGEREF _Toc65505174 \h </w:instrText>
             </w:r>
             <w:r>
               <w:rPr>
@@ -1741,7 +1986,7 @@
                 <w:noProof/>
                 <w:webHidden/>
               </w:rPr>
-              <w:t>5</w:t>
+              <w:t>7</w:t>
             </w:r>
             <w:r>
               <w:rPr>
@@ -1764,7 +2009,7 @@
               <w:noProof/>
             </w:rPr>
           </w:pPr>
-          <w:hyperlink w:anchor="_Toc62744896" w:history="1">
+          <w:hyperlink w:anchor="_Toc65505175" w:history="1">
             <w:r>
               <w:rPr>
                 <w:rStyle w:val="Hyperlink"/>
@@ -1805,7 +2050,7 @@
                 <w:noProof/>
                 <w:webHidden/>
               </w:rPr>
-              <w:instrText xml:space="preserve"> PAGEREF _Toc62744896 \h </w:instrText>
+              <w:instrText xml:space="preserve"> PAGEREF _Toc65505175 \h </w:instrText>
             </w:r>
             <w:r>
               <w:rPr>
@@ -1825,7 +2070,7 @@
                 <w:noProof/>
                 <w:webHidden/>
               </w:rPr>
-              <w:t>5</w:t>
+              <w:t>7</w:t>
             </w:r>
             <w:r>
               <w:rPr>
@@ -1848,7 +2093,7 @@
               <w:noProof/>
             </w:rPr>
           </w:pPr>
-          <w:hyperlink w:anchor="_Toc62744897" w:history="1">
+          <w:hyperlink w:anchor="_Toc65505176" w:history="1">
             <w:r>
               <w:rPr>
                 <w:rStyle w:val="Hyperlink"/>
@@ -1889,7 +2134,7 @@
                 <w:noProof/>
                 <w:webHidden/>
               </w:rPr>
-              <w:instrText xml:space="preserve"> PAGEREF _Toc62744897 \h </w:instrText>
+              <w:instrText xml:space="preserve"> PAGEREF _Toc65505176 \h </w:instrText>
             </w:r>
             <w:r>
               <w:rPr>
@@ -1909,7 +2154,7 @@
                 <w:noProof/>
                 <w:webHidden/>
               </w:rPr>
-              <w:t>5</w:t>
+              <w:t>7</w:t>
             </w:r>
             <w:r>
               <w:rPr>
@@ -1932,7 +2177,7 @@
               <w:noProof/>
             </w:rPr>
           </w:pPr>
-          <w:hyperlink w:anchor="_Toc62744898" w:history="1">
+          <w:hyperlink w:anchor="_Toc65505177" w:history="1">
             <w:r>
               <w:rPr>
                 <w:rStyle w:val="Hyperlink"/>
@@ -1973,7 +2218,7 @@
                 <w:noProof/>
                 <w:webHidden/>
               </w:rPr>
-              <w:instrText xml:space="preserve"> PAGEREF _Toc62744898 \h </w:instrText>
+              <w:instrText xml:space="preserve"> PAGEREF _Toc65505177 \h </w:instrText>
             </w:r>
             <w:r>
               <w:rPr>
@@ -1993,7 +2238,7 @@
                 <w:noProof/>
                 <w:webHidden/>
               </w:rPr>
-              <w:t>6</w:t>
+              <w:t>7</w:t>
             </w:r>
             <w:r>
               <w:rPr>
@@ -2016,7 +2261,7 @@
               <w:noProof/>
             </w:rPr>
           </w:pPr>
-          <w:hyperlink w:anchor="_Toc62744899" w:history="1">
+          <w:hyperlink w:anchor="_Toc65505178" w:history="1">
             <w:r>
               <w:rPr>
                 <w:rStyle w:val="Hyperlink"/>
@@ -2057,7 +2302,7 @@
                 <w:noProof/>
                 <w:webHidden/>
               </w:rPr>
-              <w:instrText xml:space="preserve"> PAGEREF _Toc62744899 \h </w:instrText>
+              <w:instrText xml:space="preserve"> PAGEREF _Toc65505178 \h </w:instrText>
             </w:r>
             <w:r>
               <w:rPr>
@@ -2077,7 +2322,7 @@
                 <w:noProof/>
                 <w:webHidden/>
               </w:rPr>
-              <w:t>6</w:t>
+              <w:t>7</w:t>
             </w:r>
             <w:r>
               <w:rPr>
@@ -2100,7 +2345,7 @@
               <w:noProof/>
             </w:rPr>
           </w:pPr>
-          <w:hyperlink w:anchor="_Toc62744900" w:history="1">
+          <w:hyperlink w:anchor="_Toc65505179" w:history="1">
             <w:r>
               <w:rPr>
                 <w:rStyle w:val="Hyperlink"/>
@@ -2141,7 +2386,7 @@
                 <w:noProof/>
                 <w:webHidden/>
               </w:rPr>
-              <w:instrText xml:space="preserve"> PAGEREF _Toc62744900 \h </w:instrText>
+              <w:instrText xml:space="preserve"> PAGEREF _Toc65505179 \h </w:instrText>
             </w:r>
             <w:r>
               <w:rPr>
@@ -2161,7 +2406,7 @@
                 <w:noProof/>
                 <w:webHidden/>
               </w:rPr>
-              <w:t>6</w:t>
+              <w:t>8</w:t>
             </w:r>
             <w:r>
               <w:rPr>
@@ -2184,7 +2429,7 @@
               <w:noProof/>
             </w:rPr>
           </w:pPr>
-          <w:hyperlink w:anchor="_Toc62744901" w:history="1">
+          <w:hyperlink w:anchor="_Toc65505180" w:history="1">
             <w:r>
               <w:rPr>
                 <w:rStyle w:val="Hyperlink"/>
@@ -2225,7 +2470,7 @@
                 <w:noProof/>
                 <w:webHidden/>
               </w:rPr>
-              <w:instrText xml:space="preserve"> PAGEREF _Toc62744901 \h </w:instrText>
+              <w:instrText xml:space="preserve"> PAGEREF _Toc65505180 \h </w:instrText>
             </w:r>
             <w:r>
               <w:rPr>
@@ -2245,7 +2490,7 @@
                 <w:noProof/>
                 <w:webHidden/>
               </w:rPr>
-              <w:t>7</w:t>
+              <w:t>9</w:t>
             </w:r>
             <w:r>
               <w:rPr>
@@ -2268,7 +2513,7 @@
               <w:noProof/>
             </w:rPr>
           </w:pPr>
-          <w:hyperlink w:anchor="_Toc62744902" w:history="1">
+          <w:hyperlink w:anchor="_Toc65505181" w:history="1">
             <w:r>
               <w:rPr>
                 <w:rStyle w:val="Hyperlink"/>
@@ -2309,7 +2554,7 @@
                 <w:noProof/>
                 <w:webHidden/>
               </w:rPr>
-              <w:instrText xml:space="preserve"> PAGEREF _Toc62744902 \h </w:instrText>
+              <w:instrText xml:space="preserve"> PAGEREF _Toc65505181 \h </w:instrText>
             </w:r>
             <w:r>
               <w:rPr>
@@ -2329,7 +2574,7 @@
                 <w:noProof/>
                 <w:webHidden/>
               </w:rPr>
-              <w:t>7</w:t>
+              <w:t>9</w:t>
             </w:r>
             <w:r>
               <w:rPr>
@@ -2352,7 +2597,7 @@
               <w:noProof/>
             </w:rPr>
           </w:pPr>
-          <w:hyperlink w:anchor="_Toc62744903" w:history="1">
+          <w:hyperlink w:anchor="_Toc65505182" w:history="1">
             <w:r>
               <w:rPr>
                 <w:rStyle w:val="Hyperlink"/>
@@ -2393,7 +2638,7 @@
                 <w:noProof/>
                 <w:webHidden/>
               </w:rPr>
-              <w:instrText xml:space="preserve"> PAGEREF _Toc62744903 \h </w:instrText>
+              <w:instrText xml:space="preserve"> PAGEREF _Toc65505182 \h </w:instrText>
             </w:r>
             <w:r>
               <w:rPr>
@@ -2413,7 +2658,7 @@
                 <w:noProof/>
                 <w:webHidden/>
               </w:rPr>
-              <w:t>8</w:t>
+              <w:t>10</w:t>
             </w:r>
             <w:r>
               <w:rPr>
@@ -2436,7 +2681,7 @@
               <w:noProof/>
             </w:rPr>
           </w:pPr>
-          <w:hyperlink w:anchor="_Toc62744904" w:history="1">
+          <w:hyperlink w:anchor="_Toc65505183" w:history="1">
             <w:r>
               <w:rPr>
                 <w:rStyle w:val="Hyperlink"/>
@@ -2477,7 +2722,7 @@
                 <w:noProof/>
                 <w:webHidden/>
               </w:rPr>
-              <w:instrText xml:space="preserve"> PAGEREF _Toc62744904 \h </w:instrText>
+              <w:instrText xml:space="preserve"> PAGEREF _Toc65505183 \h </w:instrText>
             </w:r>
             <w:r>
               <w:rPr>
@@ -2497,7 +2742,7 @@
                 <w:noProof/>
                 <w:webHidden/>
               </w:rPr>
-              <w:t>8</w:t>
+              <w:t>10</w:t>
             </w:r>
             <w:r>
               <w:rPr>
@@ -2520,7 +2765,7 @@
               <w:noProof/>
             </w:rPr>
           </w:pPr>
-          <w:hyperlink w:anchor="_Toc62744905" w:history="1">
+          <w:hyperlink w:anchor="_Toc65505184" w:history="1">
             <w:r>
               <w:rPr>
                 <w:rStyle w:val="Hyperlink"/>
@@ -2561,7 +2806,7 @@
                 <w:noProof/>
                 <w:webHidden/>
               </w:rPr>
-              <w:instrText xml:space="preserve"> PAGEREF _Toc62744905 \h </w:instrText>
+              <w:instrText xml:space="preserve"> PAGEREF _Toc65505184 \h </w:instrText>
             </w:r>
             <w:r>
               <w:rPr>
@@ -2581,7 +2826,7 @@
                 <w:noProof/>
                 <w:webHidden/>
               </w:rPr>
-              <w:t>8</w:t>
+              <w:t>10</w:t>
             </w:r>
             <w:r>
               <w:rPr>
@@ -2604,7 +2849,7 @@
               <w:noProof/>
             </w:rPr>
           </w:pPr>
-          <w:hyperlink w:anchor="_Toc62744906" w:history="1">
+          <w:hyperlink w:anchor="_Toc65505185" w:history="1">
             <w:r>
               <w:rPr>
                 <w:rStyle w:val="Hyperlink"/>
@@ -2645,7 +2890,7 @@
                 <w:noProof/>
                 <w:webHidden/>
               </w:rPr>
-              <w:instrText xml:space="preserve"> PAGEREF _Toc62744906 \h </w:instrText>
+              <w:instrText xml:space="preserve"> PAGEREF _Toc65505185 \h </w:instrText>
             </w:r>
             <w:r>
               <w:rPr>
@@ -2665,7 +2910,7 @@
                 <w:noProof/>
                 <w:webHidden/>
               </w:rPr>
-              <w:t>9</w:t>
+              <w:t>10</w:t>
             </w:r>
             <w:r>
               <w:rPr>
@@ -2688,7 +2933,7 @@
               <w:noProof/>
             </w:rPr>
           </w:pPr>
-          <w:hyperlink w:anchor="_Toc62744907" w:history="1">
+          <w:hyperlink w:anchor="_Toc65505186" w:history="1">
             <w:r>
               <w:rPr>
                 <w:rStyle w:val="Hyperlink"/>
@@ -2729,7 +2974,7 @@
                 <w:noProof/>
                 <w:webHidden/>
               </w:rPr>
-              <w:instrText xml:space="preserve"> PAGEREF _Toc62744907 \h </w:instrText>
+              <w:instrText xml:space="preserve"> PAGEREF _Toc65505186 \h </w:instrText>
             </w:r>
             <w:r>
               <w:rPr>
@@ -2749,7 +2994,7 @@
                 <w:noProof/>
                 <w:webHidden/>
               </w:rPr>
-              <w:t>9</w:t>
+              <w:t>11</w:t>
             </w:r>
             <w:r>
               <w:rPr>
@@ -2772,7 +3017,7 @@
               <w:noProof/>
             </w:rPr>
           </w:pPr>
-          <w:hyperlink w:anchor="_Toc62744908" w:history="1">
+          <w:hyperlink w:anchor="_Toc65505187" w:history="1">
             <w:r>
               <w:rPr>
                 <w:rStyle w:val="Hyperlink"/>
@@ -2813,7 +3058,7 @@
                 <w:noProof/>
                 <w:webHidden/>
               </w:rPr>
-              <w:instrText xml:space="preserve"> PAGEREF _Toc62744908 \h </w:instrText>
+              <w:instrText xml:space="preserve"> PAGEREF _Toc65505187 \h </w:instrText>
             </w:r>
             <w:r>
               <w:rPr>
@@ -2833,7 +3078,7 @@
                 <w:noProof/>
                 <w:webHidden/>
               </w:rPr>
-              <w:t>9</w:t>
+              <w:t>11</w:t>
             </w:r>
             <w:r>
               <w:rPr>
@@ -2856,7 +3101,7 @@
               <w:noProof/>
             </w:rPr>
           </w:pPr>
-          <w:hyperlink w:anchor="_Toc62744909" w:history="1">
+          <w:hyperlink w:anchor="_Toc65505188" w:history="1">
             <w:r>
               <w:rPr>
                 <w:rStyle w:val="Hyperlink"/>
@@ -2897,7 +3142,7 @@
                 <w:noProof/>
                 <w:webHidden/>
               </w:rPr>
-              <w:instrText xml:space="preserve"> PAGEREF _Toc62744909 \h </w:instrText>
+              <w:instrText xml:space="preserve"> PAGEREF _Toc65505188 \h </w:instrText>
             </w:r>
             <w:r>
               <w:rPr>
@@ -2917,7 +3162,7 @@
                 <w:noProof/>
                 <w:webHidden/>
               </w:rPr>
-              <w:t>10</w:t>
+              <w:t>11</w:t>
             </w:r>
             <w:r>
               <w:rPr>
@@ -2940,7 +3185,7 @@
               <w:noProof/>
             </w:rPr>
           </w:pPr>
-          <w:hyperlink w:anchor="_Toc62744910" w:history="1">
+          <w:hyperlink w:anchor="_Toc65505189" w:history="1">
             <w:r>
               <w:rPr>
                 <w:rStyle w:val="Hyperlink"/>
@@ -2981,7 +3226,7 @@
                 <w:noProof/>
                 <w:webHidden/>
               </w:rPr>
-              <w:instrText xml:space="preserve"> PAGEREF _Toc62744910 \h </w:instrText>
+              <w:instrText xml:space="preserve"> PAGEREF _Toc65505189 \h </w:instrText>
             </w:r>
             <w:r>
               <w:rPr>
@@ -3001,7 +3246,7 @@
                 <w:noProof/>
                 <w:webHidden/>
               </w:rPr>
-              <w:t>10</w:t>
+              <w:t>11</w:t>
             </w:r>
             <w:r>
               <w:rPr>
@@ -3024,7 +3269,7 @@
               <w:noProof/>
             </w:rPr>
           </w:pPr>
-          <w:hyperlink w:anchor="_Toc62744911" w:history="1">
+          <w:hyperlink w:anchor="_Toc65505190" w:history="1">
             <w:r>
               <w:rPr>
                 <w:rStyle w:val="Hyperlink"/>
@@ -3065,7 +3310,7 @@
                 <w:noProof/>
                 <w:webHidden/>
               </w:rPr>
-              <w:instrText xml:space="preserve"> PAGEREF _Toc62744911 \h </w:instrText>
+              <w:instrText xml:space="preserve"> PAGEREF _Toc65505190 \h </w:instrText>
             </w:r>
             <w:r>
               <w:rPr>
@@ -3085,7 +3330,7 @@
                 <w:noProof/>
                 <w:webHidden/>
               </w:rPr>
-              <w:t>10</w:t>
+              <w:t>12</w:t>
             </w:r>
             <w:r>
               <w:rPr>
@@ -3108,7 +3353,7 @@
               <w:noProof/>
             </w:rPr>
           </w:pPr>
-          <w:hyperlink w:anchor="_Toc62744912" w:history="1">
+          <w:hyperlink w:anchor="_Toc65505191" w:history="1">
             <w:r>
               <w:rPr>
                 <w:rStyle w:val="Hyperlink"/>
@@ -3149,7 +3394,7 @@
                 <w:noProof/>
                 <w:webHidden/>
               </w:rPr>
-              <w:instrText xml:space="preserve"> PAGEREF _Toc62744912 \h </w:instrText>
+              <w:instrText xml:space="preserve"> PAGEREF _Toc65505191 \h </w:instrText>
             </w:r>
             <w:r>
               <w:rPr>
@@ -3169,7 +3414,7 @@
                 <w:noProof/>
                 <w:webHidden/>
               </w:rPr>
-              <w:t>10</w:t>
+              <w:t>12</w:t>
             </w:r>
             <w:r>
               <w:rPr>
@@ -3192,7 +3437,7 @@
               <w:noProof/>
             </w:rPr>
           </w:pPr>
-          <w:hyperlink w:anchor="_Toc62744913" w:history="1">
+          <w:hyperlink w:anchor="_Toc65505192" w:history="1">
             <w:r>
               <w:rPr>
                 <w:rStyle w:val="Hyperlink"/>
@@ -3233,7 +3478,7 @@
                 <w:noProof/>
                 <w:webHidden/>
               </w:rPr>
-              <w:instrText xml:space="preserve"> PAGEREF _Toc62744913 \h </w:instrText>
+              <w:instrText xml:space="preserve"> PAGEREF _Toc65505192 \h </w:instrText>
             </w:r>
             <w:r>
               <w:rPr>
@@ -3253,7 +3498,7 @@
                 <w:noProof/>
                 <w:webHidden/>
               </w:rPr>
-              <w:t>10</w:t>
+              <w:t>12</w:t>
             </w:r>
             <w:r>
               <w:rPr>
@@ -3276,7 +3521,7 @@
               <w:noProof/>
             </w:rPr>
           </w:pPr>
-          <w:hyperlink w:anchor="_Toc62744914" w:history="1">
+          <w:hyperlink w:anchor="_Toc65505193" w:history="1">
             <w:r>
               <w:rPr>
                 <w:rStyle w:val="Hyperlink"/>
@@ -3317,7 +3562,7 @@
                 <w:noProof/>
                 <w:webHidden/>
               </w:rPr>
-              <w:instrText xml:space="preserve"> PAGEREF _Toc62744914 \h </w:instrText>
+              <w:instrText xml:space="preserve"> PAGEREF _Toc65505193 \h </w:instrText>
             </w:r>
             <w:r>
               <w:rPr>
@@ -3337,7 +3582,7 @@
                 <w:noProof/>
                 <w:webHidden/>
               </w:rPr>
-              <w:t>10</w:t>
+              <w:t>12</w:t>
             </w:r>
             <w:r>
               <w:rPr>
@@ -3360,7 +3605,7 @@
               <w:noProof/>
             </w:rPr>
           </w:pPr>
-          <w:hyperlink w:anchor="_Toc62744915" w:history="1">
+          <w:hyperlink w:anchor="_Toc65505194" w:history="1">
             <w:r>
               <w:rPr>
                 <w:rStyle w:val="Hyperlink"/>
@@ -3401,7 +3646,7 @@
                 <w:noProof/>
                 <w:webHidden/>
               </w:rPr>
-              <w:instrText xml:space="preserve"> PAGEREF _Toc62744915 \h </w:instrText>
+              <w:instrText xml:space="preserve"> PAGEREF _Toc65505194 \h </w:instrText>
             </w:r>
             <w:r>
               <w:rPr>
@@ -3421,7 +3666,7 @@
                 <w:noProof/>
                 <w:webHidden/>
               </w:rPr>
-              <w:t>11</w:t>
+              <w:t>12</w:t>
             </w:r>
             <w:r>
               <w:rPr>
@@ -3444,7 +3689,7 @@
               <w:noProof/>
             </w:rPr>
           </w:pPr>
-          <w:hyperlink w:anchor="_Toc62744916" w:history="1">
+          <w:hyperlink w:anchor="_Toc65505195" w:history="1">
             <w:r>
               <w:rPr>
                 <w:rStyle w:val="Hyperlink"/>
@@ -3485,7 +3730,7 @@
                 <w:noProof/>
                 <w:webHidden/>
               </w:rPr>
-              <w:instrText xml:space="preserve"> PAGEREF _Toc62744916 \h </w:instrText>
+              <w:instrText xml:space="preserve"> PAGEREF _Toc65505195 \h </w:instrText>
             </w:r>
             <w:r>
               <w:rPr>
@@ -3505,7 +3750,7 @@
                 <w:noProof/>
                 <w:webHidden/>
               </w:rPr>
-              <w:t>11</w:t>
+              <w:t>13</w:t>
             </w:r>
             <w:r>
               <w:rPr>
@@ -3528,7 +3773,7 @@
               <w:noProof/>
             </w:rPr>
           </w:pPr>
-          <w:hyperlink w:anchor="_Toc62744917" w:history="1">
+          <w:hyperlink w:anchor="_Toc65505196" w:history="1">
             <w:r>
               <w:rPr>
                 <w:rStyle w:val="Hyperlink"/>
@@ -3569,7 +3814,7 @@
                 <w:noProof/>
                 <w:webHidden/>
               </w:rPr>
-              <w:instrText xml:space="preserve"> PAGEREF _Toc62744917 \h </w:instrText>
+              <w:instrText xml:space="preserve"> PAGEREF _Toc65505196 \h </w:instrText>
             </w:r>
             <w:r>
               <w:rPr>
@@ -3589,7 +3834,7 @@
                 <w:noProof/>
                 <w:webHidden/>
               </w:rPr>
-              <w:t>11</w:t>
+              <w:t>13</w:t>
             </w:r>
             <w:r>
               <w:rPr>
@@ -3612,7 +3857,7 @@
               <w:noProof/>
             </w:rPr>
           </w:pPr>
-          <w:hyperlink w:anchor="_Toc62744918" w:history="1">
+          <w:hyperlink w:anchor="_Toc65505197" w:history="1">
             <w:r>
               <w:rPr>
                 <w:rStyle w:val="Hyperlink"/>
@@ -3653,7 +3898,7 @@
                 <w:noProof/>
                 <w:webHidden/>
               </w:rPr>
-              <w:instrText xml:space="preserve"> PAGEREF _Toc62744918 \h </w:instrText>
+              <w:instrText xml:space="preserve"> PAGEREF _Toc65505197 \h </w:instrText>
             </w:r>
             <w:r>
               <w:rPr>
@@ -3673,7 +3918,7 @@
                 <w:noProof/>
                 <w:webHidden/>
               </w:rPr>
-              <w:t>11</w:t>
+              <w:t>13</w:t>
             </w:r>
             <w:r>
               <w:rPr>
@@ -3696,7 +3941,7 @@
               <w:noProof/>
             </w:rPr>
           </w:pPr>
-          <w:hyperlink w:anchor="_Toc62744919" w:history="1">
+          <w:hyperlink w:anchor="_Toc65505198" w:history="1">
             <w:r>
               <w:rPr>
                 <w:rStyle w:val="Hyperlink"/>
@@ -3737,7 +3982,7 @@
                 <w:noProof/>
                 <w:webHidden/>
               </w:rPr>
-              <w:instrText xml:space="preserve"> PAGEREF _Toc62744919 \h </w:instrText>
+              <w:instrText xml:space="preserve"> PAGEREF _Toc65505198 \h </w:instrText>
             </w:r>
             <w:r>
               <w:rPr>
@@ -3757,7 +4002,7 @@
                 <w:noProof/>
                 <w:webHidden/>
               </w:rPr>
-              <w:t>12</w:t>
+              <w:t>14</w:t>
             </w:r>
             <w:r>
               <w:rPr>
@@ -3780,7 +4025,7 @@
               <w:noProof/>
             </w:rPr>
           </w:pPr>
-          <w:hyperlink w:anchor="_Toc62744920" w:history="1">
+          <w:hyperlink w:anchor="_Toc65505199" w:history="1">
             <w:r>
               <w:rPr>
                 <w:rStyle w:val="Hyperlink"/>
@@ -3821,7 +4066,7 @@
                 <w:noProof/>
                 <w:webHidden/>
               </w:rPr>
-              <w:instrText xml:space="preserve"> PAGEREF _Toc62744920 \h </w:instrText>
+              <w:instrText xml:space="preserve"> PAGEREF _Toc65505199 \h </w:instrText>
             </w:r>
             <w:r>
               <w:rPr>
@@ -3841,7 +4086,7 @@
                 <w:noProof/>
                 <w:webHidden/>
               </w:rPr>
-              <w:t>12</w:t>
+              <w:t>14</w:t>
             </w:r>
             <w:r>
               <w:rPr>
@@ -3864,7 +4109,7 @@
               <w:noProof/>
             </w:rPr>
           </w:pPr>
-          <w:hyperlink w:anchor="_Toc62744921" w:history="1">
+          <w:hyperlink w:anchor="_Toc65505200" w:history="1">
             <w:r>
               <w:rPr>
                 <w:rStyle w:val="Hyperlink"/>
@@ -3905,7 +4150,7 @@
                 <w:noProof/>
                 <w:webHidden/>
               </w:rPr>
-              <w:instrText xml:space="preserve"> PAGEREF _Toc62744921 \h </w:instrText>
+              <w:instrText xml:space="preserve"> PAGEREF _Toc65505200 \h </w:instrText>
             </w:r>
             <w:r>
               <w:rPr>
@@ -3925,7 +4170,7 @@
                 <w:noProof/>
                 <w:webHidden/>
               </w:rPr>
-              <w:t>12</w:t>
+              <w:t>14</w:t>
             </w:r>
             <w:r>
               <w:rPr>
@@ -3948,7 +4193,7 @@
               <w:noProof/>
             </w:rPr>
           </w:pPr>
-          <w:hyperlink w:anchor="_Toc62744922" w:history="1">
+          <w:hyperlink w:anchor="_Toc65505201" w:history="1">
             <w:r>
               <w:rPr>
                 <w:rStyle w:val="Hyperlink"/>
@@ -3989,7 +4234,7 @@
                 <w:noProof/>
                 <w:webHidden/>
               </w:rPr>
-              <w:instrText xml:space="preserve"> PAGEREF _Toc62744922 \h </w:instrText>
+              <w:instrText xml:space="preserve"> PAGEREF _Toc65505201 \h </w:instrText>
             </w:r>
             <w:r>
               <w:rPr>
@@ -4009,7 +4254,7 @@
                 <w:noProof/>
                 <w:webHidden/>
               </w:rPr>
-              <w:t>13</w:t>
+              <w:t>15</w:t>
             </w:r>
             <w:r>
               <w:rPr>
@@ -4032,7 +4277,7 @@
               <w:noProof/>
             </w:rPr>
           </w:pPr>
-          <w:hyperlink w:anchor="_Toc62744923" w:history="1">
+          <w:hyperlink w:anchor="_Toc65505202" w:history="1">
             <w:r>
               <w:rPr>
                 <w:rStyle w:val="Hyperlink"/>
@@ -4073,7 +4318,7 @@
                 <w:noProof/>
                 <w:webHidden/>
               </w:rPr>
-              <w:instrText xml:space="preserve"> PAGEREF _Toc62744923 \h </w:instrText>
+              <w:instrText xml:space="preserve"> PAGEREF _Toc65505202 \h </w:instrText>
             </w:r>
             <w:r>
               <w:rPr>
@@ -4093,7 +4338,7 @@
                 <w:noProof/>
                 <w:webHidden/>
               </w:rPr>
-              <w:t>13</w:t>
+              <w:t>15</w:t>
             </w:r>
             <w:r>
               <w:rPr>
@@ -4116,7 +4361,7 @@
               <w:noProof/>
             </w:rPr>
           </w:pPr>
-          <w:hyperlink w:anchor="_Toc62744924" w:history="1">
+          <w:hyperlink w:anchor="_Toc65505203" w:history="1">
             <w:r>
               <w:rPr>
                 <w:rStyle w:val="Hyperlink"/>
@@ -4136,7 +4381,7 @@
                 <w:rStyle w:val="Hyperlink"/>
                 <w:noProof/>
               </w:rPr>
-              <w:t>Test Report Structure Window</w:t>
+              <w:t>Job Notes Window</w:t>
             </w:r>
             <w:r>
               <w:rPr>
@@ -4157,7 +4402,7 @@
                 <w:noProof/>
                 <w:webHidden/>
               </w:rPr>
-              <w:instrText xml:space="preserve"> PAGEREF _Toc62744924 \h </w:instrText>
+              <w:instrText xml:space="preserve"> PAGEREF _Toc65505203 \h </w:instrText>
             </w:r>
             <w:r>
               <w:rPr>
@@ -4177,7 +4422,7 @@
                 <w:noProof/>
                 <w:webHidden/>
               </w:rPr>
-              <w:t>13</w:t>
+              <w:t>15</w:t>
             </w:r>
             <w:r>
               <w:rPr>
@@ -4200,7 +4445,7 @@
               <w:noProof/>
             </w:rPr>
           </w:pPr>
-          <w:hyperlink w:anchor="_Toc62744925" w:history="1">
+          <w:hyperlink w:anchor="_Toc65505204" w:history="1">
             <w:r>
               <w:rPr>
                 <w:rStyle w:val="Hyperlink"/>
@@ -4220,7 +4465,7 @@
                 <w:rStyle w:val="Hyperlink"/>
                 <w:noProof/>
               </w:rPr>
-              <w:t>Measurement Zoom Window</w:t>
+              <w:t>Test Report Structure Window</w:t>
             </w:r>
             <w:r>
               <w:rPr>
@@ -4241,7 +4486,7 @@
                 <w:noProof/>
                 <w:webHidden/>
               </w:rPr>
-              <w:instrText xml:space="preserve"> PAGEREF _Toc62744925 \h </w:instrText>
+              <w:instrText xml:space="preserve"> PAGEREF _Toc65505204 \h </w:instrText>
             </w:r>
             <w:r>
               <w:rPr>
@@ -4261,7 +4506,7 @@
                 <w:noProof/>
                 <w:webHidden/>
               </w:rPr>
-              <w:t>14</w:t>
+              <w:t>16</w:t>
             </w:r>
             <w:r>
               <w:rPr>
@@ -4284,7 +4529,7 @@
               <w:noProof/>
             </w:rPr>
           </w:pPr>
-          <w:hyperlink w:anchor="_Toc62744926" w:history="1">
+          <w:hyperlink w:anchor="_Toc65505205" w:history="1">
             <w:r>
               <w:rPr>
                 <w:rStyle w:val="Hyperlink"/>
@@ -4304,7 +4549,7 @@
                 <w:rStyle w:val="Hyperlink"/>
                 <w:noProof/>
               </w:rPr>
-              <w:t>Requirement Structure Window</w:t>
+              <w:t>Measurement Zoom Window</w:t>
             </w:r>
             <w:r>
               <w:rPr>
@@ -4325,7 +4570,7 @@
                 <w:noProof/>
                 <w:webHidden/>
               </w:rPr>
-              <w:instrText xml:space="preserve"> PAGEREF _Toc62744926 \h </w:instrText>
+              <w:instrText xml:space="preserve"> PAGEREF _Toc65505205 \h </w:instrText>
             </w:r>
             <w:r>
               <w:rPr>
@@ -4345,7 +4590,7 @@
                 <w:noProof/>
                 <w:webHidden/>
               </w:rPr>
-              <w:t>15</w:t>
+              <w:t>17</w:t>
             </w:r>
             <w:r>
               <w:rPr>
@@ -4368,7 +4613,7 @@
               <w:noProof/>
             </w:rPr>
           </w:pPr>
-          <w:hyperlink w:anchor="_Toc62744927" w:history="1">
+          <w:hyperlink w:anchor="_Toc65505206" w:history="1">
             <w:r>
               <w:rPr>
                 <w:rStyle w:val="Hyperlink"/>
@@ -4388,6 +4633,90 @@
                 <w:rStyle w:val="Hyperlink"/>
                 <w:noProof/>
               </w:rPr>
+              <w:t>Requirement Structure Window</w:t>
+            </w:r>
+            <w:r>
+              <w:rPr>
+                <w:noProof/>
+                <w:webHidden/>
+              </w:rPr>
+              <w:tab/>
+            </w:r>
+            <w:r>
+              <w:rPr>
+                <w:noProof/>
+                <w:webHidden/>
+              </w:rPr>
+              <w:fldChar w:fldCharType="begin"/>
+            </w:r>
+            <w:r>
+              <w:rPr>
+                <w:noProof/>
+                <w:webHidden/>
+              </w:rPr>
+              <w:instrText xml:space="preserve"> PAGEREF _Toc65505206 \h </w:instrText>
+            </w:r>
+            <w:r>
+              <w:rPr>
+                <w:noProof/>
+                <w:webHidden/>
+              </w:rPr>
+            </w:r>
+            <w:r>
+              <w:rPr>
+                <w:noProof/>
+                <w:webHidden/>
+              </w:rPr>
+              <w:fldChar w:fldCharType="separate"/>
+            </w:r>
+            <w:r>
+              <w:rPr>
+                <w:noProof/>
+                <w:webHidden/>
+              </w:rPr>
+              <w:t>18</w:t>
+            </w:r>
+            <w:r>
+              <w:rPr>
+                <w:noProof/>
+                <w:webHidden/>
+              </w:rPr>
+              <w:fldChar w:fldCharType="end"/>
+            </w:r>
+          </w:hyperlink>
+        </w:p>
+        <w:p>
+          <w:pPr>
+            <w:pStyle w:val="TOC2"/>
+            <w:tabs>
+              <w:tab w:val="left" w:pos="880"/>
+              <w:tab w:val="right" w:leader="dot" w:pos="9350"/>
+            </w:tabs>
+            <w:rPr>
+              <w:rFonts w:eastAsiaTheme="minorEastAsia"/>
+              <w:noProof/>
+            </w:rPr>
+          </w:pPr>
+          <w:hyperlink w:anchor="_Toc65505207" w:history="1">
+            <w:r>
+              <w:rPr>
+                <w:rStyle w:val="Hyperlink"/>
+                <w:noProof/>
+              </w:rPr>
+              <w:t>4.8</w:t>
+            </w:r>
+            <w:r>
+              <w:rPr>
+                <w:rFonts w:eastAsiaTheme="minorEastAsia"/>
+                <w:noProof/>
+              </w:rPr>
+              <w:tab/>
+            </w:r>
+            <w:r>
+              <w:rPr>
+                <w:rStyle w:val="Hyperlink"/>
+                <w:noProof/>
+              </w:rPr>
               <w:t>Remarks Document Window</w:t>
             </w:r>
             <w:r>
@@ -4409,7 +4738,7 @@
                 <w:noProof/>
                 <w:webHidden/>
               </w:rPr>
-              <w:instrText xml:space="preserve"> PAGEREF _Toc62744927 \h </w:instrText>
+              <w:instrText xml:space="preserve"> PAGEREF _Toc65505207 \h </w:instrText>
             </w:r>
             <w:r>
               <w:rPr>
@@ -4429,7 +4758,7 @@
                 <w:noProof/>
                 <w:webHidden/>
               </w:rPr>
-              <w:t>16</w:t>
+              <w:t>19</w:t>
             </w:r>
             <w:r>
               <w:rPr>
@@ -4478,7 +4807,7 @@
         </w:rPr>
         <w:lastRenderedPageBreak/>
         <w:drawing>
-          <wp:anchor distT="0" distB="0" distL="114300" distR="114300" simplePos="0" relativeHeight="251677696" behindDoc="1" locked="0" layoutInCell="1" allowOverlap="1" wp14:anchorId="3358C417" wp14:editId="13FB9BCD">
+          <wp:anchor distT="0" distB="0" distL="114300" distR="114300" simplePos="0" relativeHeight="251677696" behindDoc="1" locked="0" layoutInCell="1" allowOverlap="1" wp14:anchorId="3358C417" wp14:editId="4F21C36B">
             <wp:simplePos x="0" y="0"/>
             <wp:positionH relativeFrom="page">
               <wp:align>right</wp:align>
@@ -4558,7 +4887,7 @@
           <w:szCs w:val="36"/>
         </w:rPr>
       </w:pPr>
-      <w:bookmarkStart w:id="0" w:name="_Toc62744885"/>
+      <w:bookmarkStart w:id="0" w:name="_Toc65505161"/>
       <w:r>
         <w:rPr>
           <w:sz w:val="36"/>
@@ -4649,22 +4978,22 @@
           <w:szCs w:val="28"/>
         </w:rPr>
       </w:pPr>
-      <w:bookmarkStart w:id="1" w:name="_Toc62744886"/>
+      <w:bookmarkStart w:id="1" w:name="_Toc65505162"/>
       <w:r>
         <w:rPr>
           <w:noProof/>
         </w:rPr>
         <w:drawing>
-          <wp:anchor distT="0" distB="0" distL="114300" distR="114300" simplePos="0" relativeHeight="251749376" behindDoc="0" locked="0" layoutInCell="1" allowOverlap="1" wp14:anchorId="35965A1D" wp14:editId="37CA7285">
+          <wp:anchor distT="0" distB="0" distL="114300" distR="114300" simplePos="0" relativeHeight="251749376" behindDoc="0" locked="0" layoutInCell="1" allowOverlap="1" wp14:anchorId="35965A1D" wp14:editId="26D55F26">
             <wp:simplePos x="0" y="0"/>
             <wp:positionH relativeFrom="column">
-              <wp:posOffset>971550</wp:posOffset>
+              <wp:posOffset>1428750</wp:posOffset>
             </wp:positionH>
             <wp:positionV relativeFrom="paragraph">
-              <wp:posOffset>48260</wp:posOffset>
+              <wp:posOffset>-65406</wp:posOffset>
             </wp:positionV>
-            <wp:extent cx="1533525" cy="1579058"/>
-            <wp:effectExtent l="0" t="0" r="0" b="2540"/>
+            <wp:extent cx="1304268" cy="1343025"/>
+            <wp:effectExtent l="152400" t="152400" r="353695" b="352425"/>
             <wp:wrapSquare wrapText="bothSides"/>
             <wp:docPr id="53" name="Picture 53"/>
             <wp:cNvGraphicFramePr>
@@ -4695,15 +5024,21 @@
                   <pic:spPr bwMode="auto">
                     <a:xfrm>
                       <a:off x="0" y="0"/>
-                      <a:ext cx="1539494" cy="1585204"/>
+                      <a:ext cx="1317579" cy="1356732"/>
                     </a:xfrm>
                     <a:prstGeom prst="rect">
                       <a:avLst/>
                     </a:prstGeom>
-                    <a:noFill/>
                     <a:ln>
                       <a:noFill/>
                     </a:ln>
+                    <a:effectLst>
+                      <a:outerShdw blurRad="292100" dist="139700" dir="2700000" algn="tl" rotWithShape="0">
+                        <a:srgbClr val="333333">
+                          <a:alpha val="65000"/>
+                        </a:srgbClr>
+                      </a:outerShdw>
+                    </a:effectLst>
                   </pic:spPr>
                 </pic:pic>
               </a:graphicData>
@@ -4734,7 +5069,7 @@
         <w:pStyle w:val="Heading3"/>
         <w:spacing w:line="360" w:lineRule="auto"/>
       </w:pPr>
-      <w:bookmarkStart w:id="2" w:name="_Toc62744887"/>
+      <w:bookmarkStart w:id="2" w:name="_Toc65505163"/>
       <w:r>
         <w:lastRenderedPageBreak/>
         <w:t>New</w:t>
@@ -4821,13 +5156,13 @@
         <w:pStyle w:val="Heading3"/>
         <w:spacing w:line="360" w:lineRule="auto"/>
       </w:pPr>
-      <w:bookmarkStart w:id="3" w:name="_Toc62744888"/>
+      <w:bookmarkStart w:id="3" w:name="_Toc65505164"/>
       <w:r>
         <w:rPr>
           <w:noProof/>
         </w:rPr>
         <w:drawing>
-          <wp:anchor distT="0" distB="0" distL="114300" distR="114300" simplePos="0" relativeHeight="251751424" behindDoc="0" locked="0" layoutInCell="1" allowOverlap="1" wp14:anchorId="40505693" wp14:editId="3CCCE790">
+          <wp:anchor distT="0" distB="0" distL="114300" distR="114300" simplePos="0" relativeHeight="251751424" behindDoc="0" locked="0" layoutInCell="1" allowOverlap="1" wp14:anchorId="40505693" wp14:editId="4E0F6388">
             <wp:simplePos x="0" y="0"/>
             <wp:positionH relativeFrom="column">
               <wp:posOffset>1390650</wp:posOffset>
@@ -4836,7 +5171,7 @@
               <wp:posOffset>66675</wp:posOffset>
             </wp:positionV>
             <wp:extent cx="2080895" cy="1162050"/>
-            <wp:effectExtent l="0" t="0" r="0" b="0"/>
+            <wp:effectExtent l="152400" t="152400" r="357505" b="361950"/>
             <wp:wrapSquare wrapText="bothSides"/>
             <wp:docPr id="55" name="Picture 55"/>
             <wp:cNvGraphicFramePr>
@@ -4872,10 +5207,16 @@
                     <a:prstGeom prst="rect">
                       <a:avLst/>
                     </a:prstGeom>
-                    <a:noFill/>
                     <a:ln>
                       <a:noFill/>
                     </a:ln>
+                    <a:effectLst>
+                      <a:outerShdw blurRad="292100" dist="139700" dir="2700000" algn="tl" rotWithShape="0">
+                        <a:srgbClr val="333333">
+                          <a:alpha val="65000"/>
+                        </a:srgbClr>
+                      </a:outerShdw>
+                    </a:effectLst>
                   </pic:spPr>
                 </pic:pic>
               </a:graphicData>
@@ -4898,26 +5239,23 @@
     <w:p/>
     <w:p/>
     <w:p/>
-    <w:p>
-      <w:pPr>
-        <w:pStyle w:val="Heading4"/>
-        <w:spacing w:line="360" w:lineRule="auto"/>
-      </w:pPr>
+    <w:p/>
+    <w:p>
       <w:r>
         <w:rPr>
           <w:noProof/>
         </w:rPr>
         <w:drawing>
-          <wp:anchor distT="0" distB="0" distL="114300" distR="114300" simplePos="0" relativeHeight="251750400" behindDoc="0" locked="0" layoutInCell="1" allowOverlap="1" wp14:anchorId="6C724E3B" wp14:editId="5D509ECF">
+          <wp:anchor distT="0" distB="0" distL="114300" distR="114300" simplePos="0" relativeHeight="251750400" behindDoc="0" locked="0" layoutInCell="1" allowOverlap="1" wp14:anchorId="6C724E3B" wp14:editId="123CF12B">
             <wp:simplePos x="0" y="0"/>
             <wp:positionH relativeFrom="column">
-              <wp:posOffset>1152525</wp:posOffset>
+              <wp:posOffset>1647825</wp:posOffset>
             </wp:positionH>
             <wp:positionV relativeFrom="paragraph">
-              <wp:posOffset>34925</wp:posOffset>
+              <wp:posOffset>64135</wp:posOffset>
             </wp:positionV>
-            <wp:extent cx="3771900" cy="1866265"/>
-            <wp:effectExtent l="0" t="0" r="0" b="635"/>
+            <wp:extent cx="3695065" cy="1828800"/>
+            <wp:effectExtent l="152400" t="152400" r="362585" b="361950"/>
             <wp:wrapSquare wrapText="bothSides"/>
             <wp:docPr id="54" name="Picture 54"/>
             <wp:cNvGraphicFramePr>
@@ -4948,15 +5286,21 @@
                   <pic:spPr bwMode="auto">
                     <a:xfrm>
                       <a:off x="0" y="0"/>
-                      <a:ext cx="3771900" cy="1866265"/>
+                      <a:ext cx="3695065" cy="1828800"/>
                     </a:xfrm>
                     <a:prstGeom prst="rect">
                       <a:avLst/>
                     </a:prstGeom>
-                    <a:noFill/>
                     <a:ln>
                       <a:noFill/>
                     </a:ln>
+                    <a:effectLst>
+                      <a:outerShdw blurRad="292100" dist="139700" dir="2700000" algn="tl" rotWithShape="0">
+                        <a:srgbClr val="333333">
+                          <a:alpha val="65000"/>
+                        </a:srgbClr>
+                      </a:outerShdw>
+                    </a:effectLst>
                   </pic:spPr>
                 </pic:pic>
               </a:graphicData>
@@ -4970,6 +5314,12 @@
           </wp:anchor>
         </w:drawing>
       </w:r>
+    </w:p>
+    <w:p>
+      <w:pPr>
+        <w:pStyle w:val="Heading4"/>
+        <w:spacing w:line="360" w:lineRule="auto"/>
+      </w:pPr>
       <w:r>
         <w:t>Recent</w:t>
       </w:r>
@@ -5055,6 +5405,7 @@
         <w:rPr>
           <w:noProof/>
         </w:rPr>
+        <w:lastRenderedPageBreak/>
         <w:drawing>
           <wp:anchor distT="0" distB="0" distL="114300" distR="114300" simplePos="0" relativeHeight="251679744" behindDoc="1" locked="0" layoutInCell="1" allowOverlap="1" wp14:anchorId="4A10C09B" wp14:editId="2E468E6F">
             <wp:simplePos x="0" y="0"/>
@@ -5146,9 +5497,8 @@
         <w:pStyle w:val="Heading3"/>
         <w:spacing w:line="360" w:lineRule="auto"/>
       </w:pPr>
-      <w:bookmarkStart w:id="4" w:name="_Toc62744889"/>
-      <w:r>
-        <w:lastRenderedPageBreak/>
+      <w:bookmarkStart w:id="4" w:name="_Toc65505165"/>
+      <w:r>
         <w:t>Save</w:t>
       </w:r>
       <w:bookmarkEnd w:id="4"/>
@@ -5170,6 +5520,7 @@
         <w:pStyle w:val="Heading3"/>
         <w:spacing w:line="360" w:lineRule="auto"/>
       </w:pPr>
+      <w:bookmarkStart w:id="5" w:name="_Toc65505166"/>
       <w:r>
         <w:rPr>
           <w:noProof/>
@@ -5240,6 +5591,7 @@
       <w:r>
         <w:t>Auto Save</w:t>
       </w:r>
+      <w:bookmarkEnd w:id="5"/>
     </w:p>
     <w:p/>
     <w:p/>
@@ -5266,7 +5618,13 @@
         </w:numPr>
       </w:pPr>
       <w:r>
-        <w:t>When selected, the automatic save occurs while the measurement zoom section is open and the user changes any information in the job and then moves either to the next or previous row or closes the zoom window.</w:t>
+        <w:t>When selected, the automatic save occurs while the measurement zoom section is open and the user changes any information in the job and then moves</w:t>
+      </w:r>
+      <w:r>
+        <w:t xml:space="preserve"> to</w:t>
+      </w:r>
+      <w:r>
+        <w:t xml:space="preserve"> either the next or previous row or closes the zoom window.</w:t>
       </w:r>
     </w:p>
     <w:p>
@@ -5427,28 +5785,7 @@
         </w:numPr>
       </w:pPr>
       <w:r>
-        <w:t xml:space="preserve">When it is on, </w:t>
-      </w:r>
-      <w:r>
-        <w:t xml:space="preserve">there will be </w:t>
-      </w:r>
-      <w:r>
-        <w:t>a</w:t>
-      </w:r>
-      <w:r>
-        <w:t xml:space="preserve"> checkmark within the menu next to “Auto Save” and the header directly above the form will display “Auto Save </w:t>
-      </w:r>
-      <w:r>
-        <w:t>ON</w:t>
-      </w:r>
-      <w:r>
-        <w:t xml:space="preserve">” in </w:t>
-      </w:r>
-      <w:r>
-        <w:t>green</w:t>
-      </w:r>
-      <w:r>
-        <w:t>.</w:t>
+        <w:t>When it is on, there will be a checkmark within the menu next to “Auto Save” and the header directly above the form will display “Auto Save ON” in green.</w:t>
       </w:r>
     </w:p>
     <w:p>
@@ -5460,11 +5797,11 @@
           <w:bCs/>
         </w:rPr>
       </w:pPr>
-      <w:bookmarkStart w:id="5" w:name="_Toc62744890"/>
+      <w:bookmarkStart w:id="6" w:name="_Toc65505167"/>
       <w:r>
         <w:t>Exit</w:t>
       </w:r>
-      <w:bookmarkEnd w:id="5"/>
+      <w:bookmarkEnd w:id="6"/>
     </w:p>
     <w:p>
       <w:pPr>
@@ -5494,15 +5831,16 @@
           <w:szCs w:val="28"/>
         </w:rPr>
       </w:pPr>
-      <w:bookmarkStart w:id="6" w:name="_Toc62744891"/>
+      <w:bookmarkStart w:id="7" w:name="_Toc65505168"/>
       <w:r>
         <w:rPr>
           <w:sz w:val="28"/>
           <w:szCs w:val="28"/>
         </w:rPr>
+        <w:lastRenderedPageBreak/>
         <w:t>Edit</w:t>
       </w:r>
-      <w:bookmarkEnd w:id="6"/>
+      <w:bookmarkEnd w:id="7"/>
     </w:p>
     <w:p>
       <w:r>
@@ -5602,11 +5940,11 @@
         <w:pStyle w:val="Heading3"/>
         <w:spacing w:line="360" w:lineRule="auto"/>
       </w:pPr>
-      <w:bookmarkStart w:id="7" w:name="_Toc62744892"/>
+      <w:bookmarkStart w:id="8" w:name="_Toc65505169"/>
       <w:r>
         <w:t>Remarks Document (IP)</w:t>
       </w:r>
-      <w:bookmarkEnd w:id="7"/>
+      <w:bookmarkEnd w:id="8"/>
     </w:p>
     <w:p>
       <w:pPr>
@@ -5625,12 +5963,11 @@
         <w:pStyle w:val="Heading3"/>
         <w:spacing w:line="360" w:lineRule="auto"/>
       </w:pPr>
-      <w:bookmarkStart w:id="8" w:name="_Toc62744893"/>
-      <w:r>
-        <w:lastRenderedPageBreak/>
+      <w:bookmarkStart w:id="9" w:name="_Toc65505170"/>
+      <w:r>
         <w:t>Specification Requirements</w:t>
       </w:r>
-      <w:bookmarkEnd w:id="8"/>
+      <w:bookmarkEnd w:id="9"/>
     </w:p>
     <w:p>
       <w:pPr>
@@ -5747,7 +6084,7 @@
           <w:szCs w:val="28"/>
         </w:rPr>
       </w:pPr>
-      <w:bookmarkStart w:id="9" w:name="_Toc62744894"/>
+      <w:bookmarkStart w:id="10" w:name="_Toc65505171"/>
       <w:r>
         <w:rPr>
           <w:sz w:val="28"/>
@@ -5762,24 +6099,119 @@
         </w:rPr>
         <w:t xml:space="preserve"> (IP)</w:t>
       </w:r>
-      <w:bookmarkEnd w:id="9"/>
+      <w:bookmarkEnd w:id="10"/>
     </w:p>
     <w:p>
       <w:pPr>
         <w:pStyle w:val="Heading3"/>
         <w:spacing w:line="360" w:lineRule="auto"/>
       </w:pPr>
+      <w:bookmarkStart w:id="11" w:name="_Toc65505172"/>
       <w:r>
         <w:t>Jobs</w:t>
       </w:r>
+      <w:r>
+        <w:t xml:space="preserve"> (IP)</w:t>
+      </w:r>
+      <w:bookmarkEnd w:id="11"/>
     </w:p>
     <w:p>
       <w:pPr>
         <w:pStyle w:val="Heading3"/>
         <w:spacing w:line="360" w:lineRule="auto"/>
       </w:pPr>
+      <w:bookmarkStart w:id="12" w:name="_Toc65505173"/>
       <w:r>
         <w:t>Notes</w:t>
+      </w:r>
+      <w:bookmarkEnd w:id="12"/>
+    </w:p>
+    <w:p>
+      <w:pPr>
+        <w:pStyle w:val="ListParagraph"/>
+        <w:numPr>
+          <w:ilvl w:val="0"/>
+          <w:numId w:val="3"/>
+        </w:numPr>
+      </w:pPr>
+      <w:r>
+        <w:t xml:space="preserve">Selecting the Notes </w:t>
+      </w:r>
+      <w:r>
+        <w:t>menu option</w:t>
+      </w:r>
+      <w:r>
+        <w:t xml:space="preserve"> opens a window </w:t>
+      </w:r>
+      <w:r>
+        <w:t>for the job notes section.</w:t>
+      </w:r>
+    </w:p>
+    <w:p>
+      <w:pPr>
+        <w:pStyle w:val="ListParagraph"/>
+        <w:numPr>
+          <w:ilvl w:val="1"/>
+          <w:numId w:val="3"/>
+        </w:numPr>
+      </w:pPr>
+      <w:r>
+        <w:t xml:space="preserve">This section allows the user to add </w:t>
+      </w:r>
+      <w:r>
+        <w:t xml:space="preserve">and manipulate </w:t>
+      </w:r>
+      <w:r>
+        <w:t xml:space="preserve">any general notes </w:t>
+      </w:r>
+      <w:r>
+        <w:t>for</w:t>
+      </w:r>
+      <w:r>
+        <w:t xml:space="preserve"> the current job</w:t>
+      </w:r>
+      <w:r>
+        <w:t xml:space="preserve"> (complete information in </w:t>
+      </w:r>
+      <w:hyperlink w:anchor="_Job_Notes_Window" w:history="1">
+        <w:r>
+          <w:rPr>
+            <w:rStyle w:val="Hyperlink"/>
+            <w:highlight w:val="yellow"/>
+          </w:rPr>
+          <w:t>4.4</w:t>
+        </w:r>
+        <w:r>
+          <w:rPr>
+            <w:rStyle w:val="Hyperlink"/>
+            <w:highlight w:val="yellow"/>
+          </w:rPr>
+          <w:t xml:space="preserve"> </w:t>
+        </w:r>
+        <w:r>
+          <w:rPr>
+            <w:rStyle w:val="Hyperlink"/>
+            <w:highlight w:val="yellow"/>
+          </w:rPr>
+          <w:t>Job Notes</w:t>
+        </w:r>
+        <w:r>
+          <w:rPr>
+            <w:rStyle w:val="Hyperlink"/>
+            <w:highlight w:val="yellow"/>
+          </w:rPr>
+          <w:t xml:space="preserve"> </w:t>
+        </w:r>
+        <w:r>
+          <w:rPr>
+            <w:rStyle w:val="Hyperlink"/>
+            <w:highlight w:val="yellow"/>
+          </w:rPr>
+          <w:t>Window</w:t>
+        </w:r>
+      </w:hyperlink>
+      <w:r>
+        <w:t xml:space="preserve"> section).</w:t>
       </w:r>
     </w:p>
     <w:p/>
@@ -5792,7 +6224,7 @@
           <w:szCs w:val="28"/>
         </w:rPr>
       </w:pPr>
-      <w:bookmarkStart w:id="10" w:name="_Toc62744895"/>
+      <w:bookmarkStart w:id="13" w:name="_Toc65505174"/>
       <w:r>
         <w:rPr>
           <w:sz w:val="28"/>
@@ -5800,18 +6232,18 @@
         </w:rPr>
         <w:t>Create</w:t>
       </w:r>
-      <w:bookmarkEnd w:id="10"/>
+      <w:bookmarkEnd w:id="13"/>
     </w:p>
     <w:p>
       <w:pPr>
         <w:pStyle w:val="Heading3"/>
         <w:spacing w:line="360" w:lineRule="auto"/>
       </w:pPr>
-      <w:bookmarkStart w:id="11" w:name="_Toc62744896"/>
+      <w:bookmarkStart w:id="14" w:name="_Toc65505175"/>
       <w:r>
         <w:t>Hard Copy</w:t>
       </w:r>
-      <w:bookmarkEnd w:id="11"/>
+      <w:bookmarkEnd w:id="14"/>
     </w:p>
     <w:p>
       <w:pPr>
@@ -5830,12 +6262,11 @@
         <w:pStyle w:val="Heading3"/>
         <w:spacing w:line="360" w:lineRule="auto"/>
       </w:pPr>
-      <w:bookmarkStart w:id="12" w:name="_Toc62744897"/>
-      <w:r>
-        <w:lastRenderedPageBreak/>
+      <w:bookmarkStart w:id="15" w:name="_Toc65505176"/>
+      <w:r>
         <w:t>Test Report</w:t>
       </w:r>
-      <w:bookmarkEnd w:id="12"/>
+      <w:bookmarkEnd w:id="15"/>
     </w:p>
     <w:p>
       <w:pPr>
@@ -5943,7 +6374,21 @@
             <w:rStyle w:val="Hyperlink"/>
             <w:highlight w:val="yellow"/>
           </w:rPr>
-          <w:t>4.4 Test Report Structur</w:t>
+          <w:t>4.</w:t>
+        </w:r>
+        <w:r>
+          <w:rPr>
+            <w:rStyle w:val="Hyperlink"/>
+            <w:highlight w:val="yellow"/>
+          </w:rPr>
+          <w:t>5</w:t>
+        </w:r>
+        <w:r>
+          <w:rPr>
+            <w:rStyle w:val="Hyperlink"/>
+            <w:highlight w:val="yellow"/>
+          </w:rPr>
+          <w:t xml:space="preserve"> Test Report Structur</w:t>
         </w:r>
         <w:r>
           <w:rPr>
@@ -5977,7 +6422,7 @@
         <w:pStyle w:val="Heading1"/>
         <w:spacing w:line="360" w:lineRule="auto"/>
       </w:pPr>
-      <w:bookmarkStart w:id="13" w:name="_Toc62744898"/>
+      <w:bookmarkStart w:id="16" w:name="_Toc65505177"/>
       <w:r>
         <w:rPr>
           <w:sz w:val="36"/>
@@ -5985,7 +6430,7 @@
         </w:rPr>
         <w:t>Form</w:t>
       </w:r>
-      <w:bookmarkEnd w:id="13"/>
+      <w:bookmarkEnd w:id="16"/>
     </w:p>
     <w:p>
       <w:pPr>
@@ -5996,7 +6441,7 @@
           <w:szCs w:val="28"/>
         </w:rPr>
       </w:pPr>
-      <w:bookmarkStart w:id="14" w:name="_Toc62744899"/>
+      <w:bookmarkStart w:id="17" w:name="_Toc65505178"/>
       <w:r>
         <w:rPr>
           <w:sz w:val="28"/>
@@ -6014,7 +6459,7 @@
         </w:rPr>
         <w:t>Received</w:t>
       </w:r>
-      <w:bookmarkEnd w:id="14"/>
+      <w:bookmarkEnd w:id="17"/>
     </w:p>
     <w:p>
       <w:pPr>
@@ -6089,7 +6534,7 @@
           <w:szCs w:val="22"/>
         </w:rPr>
       </w:pPr>
-      <w:bookmarkStart w:id="15" w:name="_Toc62744900"/>
+      <w:bookmarkStart w:id="18" w:name="_Toc65505179"/>
       <w:r>
         <w:rPr>
           <w:noProof/>
@@ -6208,7 +6653,7 @@
         </w:rPr>
         <w:t>Stress</w:t>
       </w:r>
-      <w:bookmarkEnd w:id="15"/>
+      <w:bookmarkEnd w:id="18"/>
     </w:p>
     <w:p>
       <w:pPr>
@@ -6350,7 +6795,7 @@
         <w:ind w:left="-720"/>
       </w:pPr>
     </w:p>
-    <w:bookmarkStart w:id="16" w:name="_Toc62744901"/>
+    <w:bookmarkStart w:id="19" w:name="_Toc65505180"/>
     <w:p>
       <w:pPr>
         <w:pStyle w:val="Heading1"/>
@@ -6788,7 +7233,7 @@
         </w:rPr>
         <w:t>Examination</w:t>
       </w:r>
-      <w:bookmarkEnd w:id="16"/>
+      <w:bookmarkEnd w:id="19"/>
     </w:p>
     <w:p>
       <w:pPr>
@@ -6865,7 +7310,7 @@
           <w:szCs w:val="28"/>
         </w:rPr>
       </w:pPr>
-      <w:bookmarkStart w:id="17" w:name="_Toc62744902"/>
+      <w:bookmarkStart w:id="20" w:name="_Toc65505181"/>
       <w:r>
         <w:rPr>
           <w:sz w:val="28"/>
@@ -6873,7 +7318,7 @@
         </w:rPr>
         <w:t>Structure Title(s)</w:t>
       </w:r>
-      <w:bookmarkEnd w:id="17"/>
+      <w:bookmarkEnd w:id="20"/>
     </w:p>
     <w:p>
       <w:pPr>
@@ -7144,7 +7589,7 @@
           <w:szCs w:val="28"/>
         </w:rPr>
       </w:pPr>
-      <w:bookmarkStart w:id="18" w:name="_Toc62744903"/>
+      <w:bookmarkStart w:id="21" w:name="_Toc65505182"/>
       <w:r>
         <w:rPr>
           <w:sz w:val="28"/>
@@ -7152,7 +7597,7 @@
         </w:rPr>
         <w:t>Recorded Data</w:t>
       </w:r>
-      <w:bookmarkEnd w:id="18"/>
+      <w:bookmarkEnd w:id="21"/>
     </w:p>
     <w:p>
       <w:pPr>
@@ -7183,11 +7628,11 @@
         <w:pStyle w:val="Heading3"/>
         <w:spacing w:line="360" w:lineRule="auto"/>
       </w:pPr>
-      <w:bookmarkStart w:id="19" w:name="_Toc62744904"/>
+      <w:bookmarkStart w:id="22" w:name="_Toc65505183"/>
       <w:r>
         <w:t>Coupon Identification</w:t>
       </w:r>
-      <w:bookmarkEnd w:id="19"/>
+      <w:bookmarkEnd w:id="22"/>
     </w:p>
     <w:p>
       <w:pPr>
@@ -7254,11 +7699,11 @@
         <w:pStyle w:val="Heading3"/>
         <w:spacing w:line="360" w:lineRule="auto"/>
       </w:pPr>
-      <w:bookmarkStart w:id="20" w:name="_Toc62744905"/>
+      <w:bookmarkStart w:id="23" w:name="_Toc65505184"/>
       <w:r>
         <w:t>Measurements</w:t>
       </w:r>
-      <w:bookmarkEnd w:id="20"/>
+      <w:bookmarkEnd w:id="23"/>
     </w:p>
     <w:p>
       <w:pPr>
@@ -7477,11 +7922,11 @@
         <w:pStyle w:val="Heading3"/>
         <w:spacing w:line="360" w:lineRule="auto"/>
       </w:pPr>
-      <w:bookmarkStart w:id="21" w:name="_Toc62744906"/>
+      <w:bookmarkStart w:id="24" w:name="_Toc65505185"/>
       <w:r>
         <w:t>Observations</w:t>
       </w:r>
-      <w:bookmarkEnd w:id="21"/>
+      <w:bookmarkEnd w:id="24"/>
     </w:p>
     <w:p>
       <w:pPr>
@@ -7735,7 +8180,7 @@
           <w:szCs w:val="28"/>
         </w:rPr>
       </w:pPr>
-      <w:bookmarkStart w:id="22" w:name="_Toc62744907"/>
+      <w:bookmarkStart w:id="25" w:name="_Toc65505186"/>
       <w:r>
         <w:rPr>
           <w:sz w:val="28"/>
@@ -7743,7 +8188,7 @@
         </w:rPr>
         <w:t>Requirements</w:t>
       </w:r>
-      <w:bookmarkEnd w:id="22"/>
+      <w:bookmarkEnd w:id="25"/>
     </w:p>
     <w:p>
       <w:pPr>
@@ -7769,7 +8214,15 @@
         <w:t>six</w:t>
       </w:r>
       <w:r>
-        <w:t xml:space="preserve"> specific formats in which they need to be entered in order to accurately corelate with the associated measurement field and </w:t>
+        <w:t xml:space="preserve"> specific formats in which they need to be entered </w:t>
+      </w:r>
+      <w:proofErr w:type="gramStart"/>
+      <w:r>
+        <w:t>in order to</w:t>
+      </w:r>
+      <w:proofErr w:type="gramEnd"/>
+      <w:r>
+        <w:t xml:space="preserve"> accurately corelate with the associated measurement field and </w:t>
       </w:r>
       <w:r>
         <w:t xml:space="preserve">correctly </w:t>
@@ -7911,11 +8364,11 @@
         <w:pStyle w:val="Heading3"/>
         <w:spacing w:line="360" w:lineRule="auto"/>
       </w:pPr>
-      <w:bookmarkStart w:id="23" w:name="_Toc62744908"/>
+      <w:bookmarkStart w:id="26" w:name="_Toc65505187"/>
       <w:r>
         <w:t>General Requirement Format</w:t>
       </w:r>
-      <w:bookmarkEnd w:id="23"/>
+      <w:bookmarkEnd w:id="26"/>
     </w:p>
     <w:p>
       <w:pPr>
@@ -7977,7 +8430,7 @@
         <w:t xml:space="preserve"> line will be treated as an individual requirement.</w:t>
       </w:r>
     </w:p>
-    <w:bookmarkStart w:id="24" w:name="_Toc62744909"/>
+    <w:bookmarkStart w:id="27" w:name="_Toc65505188"/>
     <w:p>
       <w:pPr>
         <w:pStyle w:val="Heading3"/>
@@ -8080,7 +8533,7 @@
       <w:r>
         <w:t>Single Measurement Single Requirement</w:t>
       </w:r>
-      <w:bookmarkEnd w:id="24"/>
+      <w:bookmarkEnd w:id="27"/>
     </w:p>
     <w:p>
       <w:pPr>
@@ -8106,7 +8559,7 @@
         <w:t xml:space="preserve"> based on the decimal value and min or max setting.</w:t>
       </w:r>
     </w:p>
-    <w:bookmarkStart w:id="25" w:name="_Toc62744910"/>
+    <w:bookmarkStart w:id="28" w:name="_Toc65505189"/>
     <w:p>
       <w:pPr>
         <w:pStyle w:val="Heading3"/>
@@ -8193,7 +8646,7 @@
       <w:r>
         <w:t>Single Measurement Double Requirement</w:t>
       </w:r>
-      <w:bookmarkEnd w:id="25"/>
+      <w:bookmarkEnd w:id="28"/>
     </w:p>
     <w:p>
       <w:pPr>
@@ -8225,7 +8678,7 @@
         <w:t>If the measurement fails from either requirement it is considered a reject.</w:t>
       </w:r>
     </w:p>
-    <w:bookmarkStart w:id="26" w:name="_Toc62744911"/>
+    <w:bookmarkStart w:id="29" w:name="_Toc65505190"/>
     <w:p>
       <w:pPr>
         <w:pStyle w:val="Heading3"/>
@@ -8313,7 +8766,7 @@
       <w:r>
         <w:t>Double Measurement Single Requirement</w:t>
       </w:r>
-      <w:bookmarkEnd w:id="26"/>
+      <w:bookmarkEnd w:id="29"/>
     </w:p>
     <w:p>
       <w:pPr>
@@ -8339,7 +8792,7 @@
         <w:t>If either measurement fails it is considered a reject.</w:t>
       </w:r>
     </w:p>
-    <w:bookmarkStart w:id="27" w:name="_Toc62744912"/>
+    <w:bookmarkStart w:id="30" w:name="_Toc65505191"/>
     <w:p>
       <w:pPr>
         <w:pStyle w:val="Heading3"/>
@@ -8426,7 +8879,7 @@
       <w:r>
         <w:t>Double Measurement Double Requirement</w:t>
       </w:r>
-      <w:bookmarkEnd w:id="27"/>
+      <w:bookmarkEnd w:id="30"/>
     </w:p>
     <w:p>
       <w:pPr>
@@ -8457,13 +8910,13 @@
         <w:pStyle w:val="Heading3"/>
         <w:spacing w:line="360" w:lineRule="auto"/>
       </w:pPr>
-      <w:bookmarkStart w:id="28" w:name="_Structure_Requirement"/>
-      <w:bookmarkStart w:id="29" w:name="_Toc62744913"/>
-      <w:bookmarkEnd w:id="28"/>
+      <w:bookmarkStart w:id="31" w:name="_Structure_Requirement"/>
+      <w:bookmarkStart w:id="32" w:name="_Toc65505192"/>
+      <w:bookmarkEnd w:id="31"/>
       <w:r>
         <w:t>Structure Requirement</w:t>
       </w:r>
-      <w:bookmarkEnd w:id="29"/>
+      <w:bookmarkEnd w:id="32"/>
     </w:p>
     <w:p>
       <w:pPr>
@@ -8545,13 +8998,13 @@
         <w:pStyle w:val="Heading3"/>
         <w:spacing w:line="360" w:lineRule="auto"/>
       </w:pPr>
-      <w:bookmarkStart w:id="30" w:name="_Double_Column_Requirement"/>
-      <w:bookmarkStart w:id="31" w:name="_Toc62744914"/>
-      <w:bookmarkEnd w:id="30"/>
+      <w:bookmarkStart w:id="33" w:name="_Double_Column_Requirement"/>
+      <w:bookmarkStart w:id="34" w:name="_Toc65505193"/>
+      <w:bookmarkEnd w:id="33"/>
       <w:r>
         <w:t>Double Column Requirement</w:t>
       </w:r>
-      <w:bookmarkEnd w:id="31"/>
+      <w:bookmarkEnd w:id="34"/>
     </w:p>
     <w:p>
       <w:pPr>
@@ -8841,11 +9294,11 @@
         <w:pStyle w:val="Heading3"/>
         <w:spacing w:line="360" w:lineRule="auto"/>
       </w:pPr>
-      <w:bookmarkStart w:id="32" w:name="_Toc62744915"/>
+      <w:bookmarkStart w:id="35" w:name="_Toc65505194"/>
       <w:r>
         <w:t>Auto-Fill Requirements</w:t>
       </w:r>
-      <w:bookmarkEnd w:id="32"/>
+      <w:bookmarkEnd w:id="35"/>
     </w:p>
     <w:p>
       <w:pPr>
@@ -8932,7 +9385,7 @@
           <w:szCs w:val="28"/>
         </w:rPr>
       </w:pPr>
-      <w:bookmarkStart w:id="33" w:name="_Toc62744916"/>
+      <w:bookmarkStart w:id="36" w:name="_Toc65505195"/>
       <w:r>
         <w:rPr>
           <w:sz w:val="28"/>
@@ -8940,7 +9393,7 @@
         </w:rPr>
         <w:t>Remarks</w:t>
       </w:r>
-      <w:bookmarkEnd w:id="33"/>
+      <w:bookmarkEnd w:id="36"/>
     </w:p>
     <w:p>
       <w:pPr>
@@ -8981,7 +9434,7 @@
         </w:numPr>
       </w:pPr>
       <w:r>
-        <w:t>After adding a remark, you must enter some text in order to be able to add a new remark (if the last remark is still empty, the add button will not do anything).</w:t>
+        <w:t>After adding a remark, you must enter some text to be able to add a new remark (if the last remark is still empty, the add button will not do anything).</w:t>
       </w:r>
     </w:p>
     <w:p>
@@ -9017,7 +9470,33 @@
         </w:numPr>
       </w:pPr>
       <w:r>
-        <w:t>Clicking on the search icon will open the “Remarks Document” window (Complete details in Remarks Document section).</w:t>
+        <w:t xml:space="preserve">Clicking on the search icon will open the “Remarks Document” window (Complete details in </w:t>
+      </w:r>
+      <w:hyperlink w:anchor="_Remarks_Document_Window" w:history="1">
+        <w:r>
+          <w:rPr>
+            <w:rStyle w:val="Hyperlink"/>
+            <w:highlight w:val="yellow"/>
+          </w:rPr>
+          <w:t xml:space="preserve">4.8 </w:t>
+        </w:r>
+        <w:r>
+          <w:rPr>
+            <w:rStyle w:val="Hyperlink"/>
+            <w:highlight w:val="yellow"/>
+          </w:rPr>
+          <w:t>Remarks Document</w:t>
+        </w:r>
+        <w:r>
+          <w:rPr>
+            <w:rStyle w:val="Hyperlink"/>
+            <w:highlight w:val="yellow"/>
+          </w:rPr>
+          <w:t xml:space="preserve"> Window</w:t>
+        </w:r>
+      </w:hyperlink>
+      <w:r>
+        <w:t xml:space="preserve"> section).</w:t>
       </w:r>
     </w:p>
     <w:p>
@@ -9041,7 +9520,7 @@
           <w:szCs w:val="36"/>
         </w:rPr>
       </w:pPr>
-      <w:bookmarkStart w:id="34" w:name="_Toc62744917"/>
+      <w:bookmarkStart w:id="37" w:name="_Toc65505196"/>
       <w:r>
         <w:rPr>
           <w:sz w:val="36"/>
@@ -9049,7 +9528,7 @@
         </w:rPr>
         <w:t>Separate Windows</w:t>
       </w:r>
-      <w:bookmarkEnd w:id="34"/>
+      <w:bookmarkEnd w:id="37"/>
     </w:p>
     <w:p>
       <w:pPr>
@@ -9060,9 +9539,9 @@
           <w:szCs w:val="28"/>
         </w:rPr>
       </w:pPr>
-      <w:bookmarkStart w:id="35" w:name="_Open_Job"/>
-      <w:bookmarkStart w:id="36" w:name="_Toc62744918"/>
-      <w:bookmarkEnd w:id="35"/>
+      <w:bookmarkStart w:id="38" w:name="_Open_Job"/>
+      <w:bookmarkStart w:id="39" w:name="_Toc65505197"/>
+      <w:bookmarkEnd w:id="38"/>
       <w:r>
         <w:rPr>
           <w:sz w:val="28"/>
@@ -9077,7 +9556,7 @@
         </w:rPr>
         <w:t xml:space="preserve"> Window</w:t>
       </w:r>
-      <w:bookmarkEnd w:id="36"/>
+      <w:bookmarkEnd w:id="39"/>
     </w:p>
     <w:p>
       <w:pPr>
@@ -9088,7 +9567,13 @@
         </w:numPr>
       </w:pPr>
       <w:r>
-        <w:t>This window provides the three sections you must input in order to find and open a previous job. Each section must be filled in order to find the job and if there is a match</w:t>
+        <w:t>This window provides the three sections you must input</w:t>
+      </w:r>
+      <w:r>
+        <w:t xml:space="preserve"> information</w:t>
+      </w:r>
+      <w:r>
+        <w:t xml:space="preserve"> to find and open a previous job. Each section must be filled to find the job and if there is a match</w:t>
       </w:r>
       <w:r>
         <w:t>,</w:t>
@@ -9506,7 +9991,7 @@
           <w:szCs w:val="28"/>
         </w:rPr>
       </w:pPr>
-      <w:bookmarkStart w:id="37" w:name="_Toc62744919"/>
+      <w:bookmarkStart w:id="40" w:name="_Toc65505198"/>
       <w:r>
         <w:rPr>
           <w:sz w:val="28"/>
@@ -9521,7 +10006,7 @@
         </w:rPr>
         <w:t xml:space="preserve"> Window</w:t>
       </w:r>
-      <w:bookmarkEnd w:id="37"/>
+      <w:bookmarkEnd w:id="40"/>
     </w:p>
     <w:p>
       <w:pPr>
@@ -9544,9 +10029,9 @@
           <w:szCs w:val="28"/>
         </w:rPr>
       </w:pPr>
-      <w:bookmarkStart w:id="38" w:name="_Edit_Specification_Requirements"/>
-      <w:bookmarkStart w:id="39" w:name="_Toc62744920"/>
-      <w:bookmarkEnd w:id="38"/>
+      <w:bookmarkStart w:id="41" w:name="_Edit_Specification_Requirements"/>
+      <w:bookmarkStart w:id="42" w:name="_Toc65505199"/>
+      <w:bookmarkEnd w:id="41"/>
       <w:r>
         <w:rPr>
           <w:sz w:val="28"/>
@@ -9561,7 +10046,7 @@
         </w:rPr>
         <w:t xml:space="preserve"> Window</w:t>
       </w:r>
-      <w:bookmarkEnd w:id="39"/>
+      <w:bookmarkEnd w:id="42"/>
     </w:p>
     <w:p>
       <w:pPr>
@@ -9665,11 +10150,11 @@
         <w:pStyle w:val="Heading3"/>
         <w:spacing w:line="360" w:lineRule="auto"/>
       </w:pPr>
-      <w:bookmarkStart w:id="40" w:name="_Toc62744921"/>
+      <w:bookmarkStart w:id="43" w:name="_Toc65505200"/>
       <w:r>
         <w:t>Update Specification</w:t>
       </w:r>
-      <w:bookmarkEnd w:id="40"/>
+      <w:bookmarkEnd w:id="43"/>
     </w:p>
     <w:p>
       <w:pPr>
@@ -9716,11 +10201,11 @@
         <w:pStyle w:val="Heading3"/>
         <w:spacing w:line="360" w:lineRule="auto"/>
       </w:pPr>
-      <w:bookmarkStart w:id="41" w:name="_Toc62744922"/>
+      <w:bookmarkStart w:id="44" w:name="_Toc65505201"/>
       <w:r>
         <w:t>Add Specification</w:t>
       </w:r>
-      <w:bookmarkEnd w:id="41"/>
+      <w:bookmarkEnd w:id="44"/>
     </w:p>
     <w:p>
       <w:pPr>
@@ -9739,11 +10224,11 @@
         <w:pStyle w:val="Heading3"/>
         <w:spacing w:line="360" w:lineRule="auto"/>
       </w:pPr>
-      <w:bookmarkStart w:id="42" w:name="_Toc62744923"/>
+      <w:bookmarkStart w:id="45" w:name="_Toc65505202"/>
       <w:r>
         <w:t>Delete Specification</w:t>
       </w:r>
-      <w:bookmarkEnd w:id="42"/>
+      <w:bookmarkEnd w:id="45"/>
     </w:p>
     <w:p>
       <w:pPr>
@@ -9766,9 +10251,228 @@
           <w:szCs w:val="28"/>
         </w:rPr>
       </w:pPr>
-      <w:bookmarkStart w:id="43" w:name="_Test_Report_Structure"/>
-      <w:bookmarkStart w:id="44" w:name="_Toc62744924"/>
-      <w:bookmarkEnd w:id="43"/>
+      <w:bookmarkStart w:id="46" w:name="_Job_Notes_Window"/>
+      <w:bookmarkStart w:id="47" w:name="_Toc65505203"/>
+      <w:bookmarkEnd w:id="46"/>
+      <w:r>
+        <w:rPr>
+          <w:sz w:val="28"/>
+          <w:szCs w:val="28"/>
+        </w:rPr>
+        <w:t>Job Notes Window</w:t>
+      </w:r>
+      <w:bookmarkEnd w:id="47"/>
+    </w:p>
+    <w:p>
+      <w:r>
+        <w:rPr>
+          <w:noProof/>
+        </w:rPr>
+        <w:drawing>
+          <wp:anchor distT="0" distB="0" distL="114300" distR="114300" simplePos="0" relativeHeight="251755520" behindDoc="1" locked="0" layoutInCell="1" allowOverlap="1" wp14:anchorId="63ED0849" wp14:editId="6811C83A">
+            <wp:simplePos x="0" y="0"/>
+            <wp:positionH relativeFrom="column">
+              <wp:posOffset>942975</wp:posOffset>
+            </wp:positionH>
+            <wp:positionV relativeFrom="paragraph">
+              <wp:posOffset>82550</wp:posOffset>
+            </wp:positionV>
+            <wp:extent cx="3879850" cy="2420620"/>
+            <wp:effectExtent l="152400" t="152400" r="368300" b="360680"/>
+            <wp:wrapTight wrapText="bothSides">
+              <wp:wrapPolygon edited="0">
+                <wp:start x="424" y="-1360"/>
+                <wp:lineTo x="-848" y="-1020"/>
+                <wp:lineTo x="-848" y="22269"/>
+                <wp:lineTo x="-318" y="23459"/>
+                <wp:lineTo x="955" y="24308"/>
+                <wp:lineTo x="1061" y="24648"/>
+                <wp:lineTo x="21635" y="24648"/>
+                <wp:lineTo x="21741" y="24308"/>
+                <wp:lineTo x="23014" y="23459"/>
+                <wp:lineTo x="23544" y="20909"/>
+                <wp:lineTo x="23544" y="1700"/>
+                <wp:lineTo x="22272" y="-850"/>
+                <wp:lineTo x="22166" y="-1360"/>
+                <wp:lineTo x="424" y="-1360"/>
+              </wp:wrapPolygon>
+            </wp:wrapTight>
+            <wp:docPr id="59" name="Picture 59"/>
+            <wp:cNvGraphicFramePr>
+              <a:graphicFrameLocks xmlns:a="http://schemas.openxmlformats.org/drawingml/2006/main" noChangeAspect="1"/>
+            </wp:cNvGraphicFramePr>
+            <a:graphic xmlns:a="http://schemas.openxmlformats.org/drawingml/2006/main">
+              <a:graphicData uri="http://schemas.openxmlformats.org/drawingml/2006/picture">
+                <pic:pic xmlns:pic="http://schemas.openxmlformats.org/drawingml/2006/picture">
+                  <pic:nvPicPr>
+                    <pic:cNvPr id="0" name="Picture 1"/>
+                    <pic:cNvPicPr>
+                      <a:picLocks noChangeAspect="1" noChangeArrowheads="1"/>
+                    </pic:cNvPicPr>
+                  </pic:nvPicPr>
+                  <pic:blipFill>
+                    <a:blip r:embed="rId31">
+                      <a:extLst>
+                        <a:ext uri="{28A0092B-C50C-407E-A947-70E740481C1C}">
+                          <a14:useLocalDpi xmlns:a14="http://schemas.microsoft.com/office/drawing/2010/main" val="0"/>
+                        </a:ext>
+                      </a:extLst>
+                    </a:blip>
+                    <a:srcRect/>
+                    <a:stretch>
+                      <a:fillRect/>
+                    </a:stretch>
+                  </pic:blipFill>
+                  <pic:spPr bwMode="auto">
+                    <a:xfrm>
+                      <a:off x="0" y="0"/>
+                      <a:ext cx="3879850" cy="2420620"/>
+                    </a:xfrm>
+                    <a:prstGeom prst="rect">
+                      <a:avLst/>
+                    </a:prstGeom>
+                    <a:ln>
+                      <a:noFill/>
+                    </a:ln>
+                    <a:effectLst>
+                      <a:outerShdw blurRad="292100" dist="139700" dir="2700000" algn="tl" rotWithShape="0">
+                        <a:srgbClr val="333333">
+                          <a:alpha val="65000"/>
+                        </a:srgbClr>
+                      </a:outerShdw>
+                    </a:effectLst>
+                  </pic:spPr>
+                </pic:pic>
+              </a:graphicData>
+            </a:graphic>
+            <wp14:sizeRelH relativeFrom="margin">
+              <wp14:pctWidth>0</wp14:pctWidth>
+            </wp14:sizeRelH>
+            <wp14:sizeRelV relativeFrom="margin">
+              <wp14:pctHeight>0</wp14:pctHeight>
+            </wp14:sizeRelV>
+          </wp:anchor>
+        </w:drawing>
+      </w:r>
+    </w:p>
+    <w:p/>
+    <w:p/>
+    <w:p/>
+    <w:p/>
+    <w:p/>
+    <w:p/>
+    <w:p/>
+    <w:p/>
+    <w:p/>
+    <w:p>
+      <w:pPr>
+        <w:pStyle w:val="ListParagraph"/>
+        <w:numPr>
+          <w:ilvl w:val="0"/>
+          <w:numId w:val="13"/>
+        </w:numPr>
+      </w:pPr>
+      <w:r>
+        <w:t>This widow allows the user to add any notes regarding the current job.</w:t>
+      </w:r>
+    </w:p>
+    <w:p>
+      <w:pPr>
+        <w:pStyle w:val="ListParagraph"/>
+        <w:numPr>
+          <w:ilvl w:val="1"/>
+          <w:numId w:val="13"/>
+        </w:numPr>
+      </w:pPr>
+      <w:r>
+        <w:t>The list of notes displays the date the note was last updated, who entered the note, and the note itself.</w:t>
+      </w:r>
+    </w:p>
+    <w:p>
+      <w:pPr>
+        <w:pStyle w:val="ListParagraph"/>
+        <w:numPr>
+          <w:ilvl w:val="1"/>
+          <w:numId w:val="13"/>
+        </w:numPr>
+      </w:pPr>
+      <w:r>
+        <w:t>The user can edit the note by selecting the blue pencil icon, delete the note by selecting the red trash icon, or set the note as completed by selecting the green checkmark icon.</w:t>
+      </w:r>
+    </w:p>
+    <w:p>
+      <w:pPr>
+        <w:pStyle w:val="ListParagraph"/>
+        <w:numPr>
+          <w:ilvl w:val="2"/>
+          <w:numId w:val="13"/>
+        </w:numPr>
+      </w:pPr>
+      <w:r>
+        <w:t>Anytime the user makes one of these updates to any note, the date for that note will automatically be updated and set to the date/time that the note was updated.</w:t>
+      </w:r>
+    </w:p>
+    <w:p>
+      <w:pPr>
+        <w:pStyle w:val="ListParagraph"/>
+        <w:numPr>
+          <w:ilvl w:val="3"/>
+          <w:numId w:val="13"/>
+        </w:numPr>
+      </w:pPr>
+      <w:r>
+        <w:t>Because the date is automatically updated, to see the initial date the note was added, hover the mouse cursor over the note and you will see a small text section displaying the add date.</w:t>
+      </w:r>
+    </w:p>
+    <w:p>
+      <w:pPr>
+        <w:pStyle w:val="ListParagraph"/>
+        <w:numPr>
+          <w:ilvl w:val="2"/>
+          <w:numId w:val="13"/>
+        </w:numPr>
+      </w:pPr>
+      <w:r>
+        <w:t>When the user selects the icon to “complete” the note, you will know the note has been marked completed as a line will be drawn through the entire text of the note.</w:t>
+      </w:r>
+    </w:p>
+    <w:p>
+      <w:pPr>
+        <w:pStyle w:val="ListParagraph"/>
+        <w:numPr>
+          <w:ilvl w:val="3"/>
+          <w:numId w:val="13"/>
+        </w:numPr>
+      </w:pPr>
+      <w:r>
+        <w:lastRenderedPageBreak/>
+        <w:t>To undo this simply select the complete icon again and the line will be removed.</w:t>
+      </w:r>
+    </w:p>
+    <w:p>
+      <w:pPr>
+        <w:pStyle w:val="ListParagraph"/>
+        <w:numPr>
+          <w:ilvl w:val="2"/>
+          <w:numId w:val="13"/>
+        </w:numPr>
+      </w:pPr>
+      <w:r>
+        <w:t>Selecting the delete icon will permanently remove the note from the job. A warning will pop up informing you of what will happen if you choose to continue.</w:t>
+      </w:r>
+    </w:p>
+    <w:p>
+      <w:pPr>
+        <w:pStyle w:val="Heading2"/>
+        <w:spacing w:line="360" w:lineRule="auto"/>
+        <w:rPr>
+          <w:sz w:val="28"/>
+          <w:szCs w:val="28"/>
+        </w:rPr>
+      </w:pPr>
+      <w:bookmarkStart w:id="48" w:name="_Test_Report_Structure"/>
+      <w:bookmarkStart w:id="49" w:name="_Toc65505204"/>
+      <w:bookmarkEnd w:id="48"/>
       <w:r>
         <w:rPr>
           <w:sz w:val="28"/>
@@ -9783,7 +10487,7 @@
         </w:rPr>
         <w:t xml:space="preserve"> Window</w:t>
       </w:r>
-      <w:bookmarkEnd w:id="44"/>
+      <w:bookmarkEnd w:id="49"/>
     </w:p>
     <w:p>
       <w:pPr>
@@ -9844,7 +10548,7 @@
                     </pic:cNvPicPr>
                   </pic:nvPicPr>
                   <pic:blipFill>
-                    <a:blip r:embed="rId31">
+                    <a:blip r:embed="rId32">
                       <a:extLst>
                         <a:ext uri="{28A0092B-C50C-407E-A947-70E740481C1C}">
                           <a14:useLocalDpi xmlns:a14="http://schemas.microsoft.com/office/drawing/2010/main" val="0"/>
@@ -9906,7 +10610,6 @@
         </w:numPr>
       </w:pPr>
       <w:r>
-        <w:lastRenderedPageBreak/>
         <w:t>The number entered for serial number/location per page</w:t>
       </w:r>
       <w:r>
@@ -9925,7 +10628,19 @@
         </w:numPr>
       </w:pPr>
       <w:r>
-        <w:t>NOTE: This number is NOT lines of measurements for each page in the test report. Because on the test report the data for each structure is grouped by its serial number/location, every unique serial number/location will have as many rows to it as there are structures. In this example, each serial number will have three rows, so entering ‘1’ in the textbox would display three rows of measurements.</w:t>
+        <w:t xml:space="preserve">NOTE: This number is NOT </w:t>
+      </w:r>
+      <w:proofErr w:type="gramStart"/>
+      <w:r>
+        <w:t>lines</w:t>
+      </w:r>
+      <w:proofErr w:type="gramEnd"/>
+      <w:r>
+        <w:t xml:space="preserve"> of measurements for each page in the test report. Because on the test report the data for each structure is grouped by its serial number/location, every unique serial number/location will have as many rows to it as there are structures. In this example, each serial number will have </w:t>
+      </w:r>
+      <w:r>
+        <w:lastRenderedPageBreak/>
+        <w:t>three rows, so entering ‘1’ in the textbox would display three rows of measurements.</w:t>
       </w:r>
     </w:p>
     <w:p>
@@ -9994,21 +10709,7 @@
                                 <w:sz w:val="18"/>
                                 <w:szCs w:val="18"/>
                               </w:rPr>
-                              <w:t>The structures here are labeled as entered in the form and each page has one S/N with each structure underneath</w:t>
-                            </w:r>
-                            <w:r>
-                              <w:rPr>
-                                <w:sz w:val="18"/>
-                                <w:szCs w:val="18"/>
-                              </w:rPr>
-                              <w:t xml:space="preserve"> it</w:t>
-                            </w:r>
-                            <w:r>
-                              <w:rPr>
-                                <w:sz w:val="18"/>
-                                <w:szCs w:val="18"/>
-                              </w:rPr>
-                              <w:t>.</w:t>
+                              <w:t>The structures here are labeled as entered in the form and each page has one S/N with each structure underneath it.</w:t>
                             </w:r>
                           </w:p>
                         </w:txbxContent>
@@ -10045,21 +10746,7 @@
                           <w:sz w:val="18"/>
                           <w:szCs w:val="18"/>
                         </w:rPr>
-                        <w:t>The structures here are labeled as entered in the form and each page has one S/N with each structure underneath</w:t>
-                      </w:r>
-                      <w:r>
-                        <w:rPr>
-                          <w:sz w:val="18"/>
-                          <w:szCs w:val="18"/>
-                        </w:rPr>
-                        <w:t xml:space="preserve"> it</w:t>
-                      </w:r>
-                      <w:r>
-                        <w:rPr>
-                          <w:sz w:val="18"/>
-                          <w:szCs w:val="18"/>
-                        </w:rPr>
-                        <w:t>.</w:t>
+                        <w:t>The structures here are labeled as entered in the form and each page has one S/N with each structure underneath it.</w:t>
                       </w:r>
                     </w:p>
                   </w:txbxContent>
@@ -10216,7 +10903,7 @@
                     </pic:cNvPicPr>
                   </pic:nvPicPr>
                   <pic:blipFill>
-                    <a:blip r:embed="rId32">
+                    <a:blip r:embed="rId33">
                       <a:extLst>
                         <a:ext uri="{28A0092B-C50C-407E-A947-70E740481C1C}">
                           <a14:useLocalDpi xmlns:a14="http://schemas.microsoft.com/office/drawing/2010/main" val="0"/>
@@ -10283,7 +10970,7 @@
                     </pic:cNvPicPr>
                   </pic:nvPicPr>
                   <pic:blipFill>
-                    <a:blip r:embed="rId33">
+                    <a:blip r:embed="rId34">
                       <a:extLst>
                         <a:ext uri="{28A0092B-C50C-407E-A947-70E740481C1C}">
                           <a14:useLocalDpi xmlns:a14="http://schemas.microsoft.com/office/drawing/2010/main" val="0"/>
@@ -10350,7 +11037,7 @@
                     </pic:cNvPicPr>
                   </pic:nvPicPr>
                   <pic:blipFill>
-                    <a:blip r:embed="rId34">
+                    <a:blip r:embed="rId35">
                       <a:extLst>
                         <a:ext uri="{28A0092B-C50C-407E-A947-70E740481C1C}">
                           <a14:useLocalDpi xmlns:a14="http://schemas.microsoft.com/office/drawing/2010/main" val="0"/>
@@ -10417,7 +11104,7 @@
                     </pic:cNvPicPr>
                   </pic:nvPicPr>
                   <pic:blipFill>
-                    <a:blip r:embed="rId35">
+                    <a:blip r:embed="rId36">
                       <a:extLst>
                         <a:ext uri="{28A0092B-C50C-407E-A947-70E740481C1C}">
                           <a14:useLocalDpi xmlns:a14="http://schemas.microsoft.com/office/drawing/2010/main" val="0"/>
@@ -10572,7 +11259,7 @@
           <w:szCs w:val="28"/>
         </w:rPr>
       </w:pPr>
-      <w:bookmarkStart w:id="45" w:name="_Toc62744925"/>
+      <w:bookmarkStart w:id="50" w:name="_Toc65505205"/>
       <w:r>
         <w:rPr>
           <w:sz w:val="28"/>
@@ -10587,7 +11274,7 @@
         </w:rPr>
         <w:t xml:space="preserve"> Window</w:t>
       </w:r>
-      <w:bookmarkEnd w:id="45"/>
+      <w:bookmarkEnd w:id="50"/>
     </w:p>
     <w:p>
       <w:pPr>
@@ -10670,7 +11357,7 @@
                     </pic:cNvPicPr>
                   </pic:nvPicPr>
                   <pic:blipFill>
-                    <a:blip r:embed="rId36" cstate="print">
+                    <a:blip r:embed="rId37" cstate="print">
                       <a:extLst>
                         <a:ext uri="{28A0092B-C50C-407E-A947-70E740481C1C}">
                           <a14:useLocalDpi xmlns:a14="http://schemas.microsoft.com/office/drawing/2010/main" val="0"/>
@@ -10743,7 +11430,7 @@
                     </pic:cNvPicPr>
                   </pic:nvPicPr>
                   <pic:blipFill>
-                    <a:blip r:embed="rId37">
+                    <a:blip r:embed="rId38">
                       <a:extLst>
                         <a:ext uri="{28A0092B-C50C-407E-A947-70E740481C1C}">
                           <a14:useLocalDpi xmlns:a14="http://schemas.microsoft.com/office/drawing/2010/main" val="0"/>
@@ -10814,9 +11501,9 @@
           <w:szCs w:val="28"/>
         </w:rPr>
       </w:pPr>
-      <w:bookmarkStart w:id="46" w:name="_Requirement_Structure_Window"/>
-      <w:bookmarkStart w:id="47" w:name="_Toc62744926"/>
-      <w:bookmarkEnd w:id="46"/>
+      <w:bookmarkStart w:id="51" w:name="_Requirement_Structure_Window"/>
+      <w:bookmarkStart w:id="52" w:name="_Toc65505206"/>
+      <w:bookmarkEnd w:id="51"/>
       <w:r>
         <w:rPr>
           <w:sz w:val="28"/>
@@ -10831,7 +11518,7 @@
         </w:rPr>
         <w:t xml:space="preserve"> Window</w:t>
       </w:r>
-      <w:bookmarkEnd w:id="47"/>
+      <w:bookmarkEnd w:id="52"/>
     </w:p>
     <w:p>
       <w:pPr>
@@ -11765,7 +12452,7 @@
                     </pic:cNvPicPr>
                   </pic:nvPicPr>
                   <pic:blipFill>
-                    <a:blip r:embed="rId38">
+                    <a:blip r:embed="rId39">
                       <a:extLst>
                         <a:ext uri="{28A0092B-C50C-407E-A947-70E740481C1C}">
                           <a14:useLocalDpi xmlns:a14="http://schemas.microsoft.com/office/drawing/2010/main" val="0"/>
@@ -11838,7 +12525,7 @@
                     </pic:cNvPicPr>
                   </pic:nvPicPr>
                   <pic:blipFill>
-                    <a:blip r:embed="rId39">
+                    <a:blip r:embed="rId40">
                       <a:extLst>
                         <a:ext uri="{28A0092B-C50C-407E-A947-70E740481C1C}">
                           <a14:useLocalDpi xmlns:a14="http://schemas.microsoft.com/office/drawing/2010/main" val="0"/>
@@ -11936,14 +12623,16 @@
         <w:pStyle w:val="Heading2"/>
         <w:spacing w:line="360" w:lineRule="auto"/>
       </w:pPr>
-      <w:bookmarkStart w:id="48" w:name="_Toc62744927"/>
+      <w:bookmarkStart w:id="53" w:name="_Remarks_Document_Window"/>
+      <w:bookmarkStart w:id="54" w:name="_Toc65505207"/>
+      <w:bookmarkEnd w:id="53"/>
       <w:r>
         <w:t>Remarks Document</w:t>
       </w:r>
       <w:r>
         <w:t xml:space="preserve"> Window</w:t>
       </w:r>
-      <w:bookmarkEnd w:id="48"/>
+      <w:bookmarkEnd w:id="54"/>
     </w:p>
     <w:p>
       <w:pPr>
@@ -11988,7 +12677,7 @@
                     </pic:cNvPicPr>
                   </pic:nvPicPr>
                   <pic:blipFill>
-                    <a:blip r:embed="rId40">
+                    <a:blip r:embed="rId41">
                       <a:extLst>
                         <a:ext uri="{28A0092B-C50C-407E-A947-70E740481C1C}">
                           <a14:useLocalDpi xmlns:a14="http://schemas.microsoft.com/office/drawing/2010/main" val="0"/>
@@ -12049,7 +12738,7 @@
                     </pic:cNvPicPr>
                   </pic:nvPicPr>
                   <pic:blipFill>
-                    <a:blip r:embed="rId41">
+                    <a:blip r:embed="rId42">
                       <a:extLst>
                         <a:ext uri="{28A0092B-C50C-407E-A947-70E740481C1C}">
                           <a14:useLocalDpi xmlns:a14="http://schemas.microsoft.com/office/drawing/2010/main" val="0"/>
@@ -12214,7 +12903,7 @@
                     </pic:cNvPicPr>
                   </pic:nvPicPr>
                   <pic:blipFill>
-                    <a:blip r:embed="rId42">
+                    <a:blip r:embed="rId43">
                       <a:extLst>
                         <a:ext uri="{28A0092B-C50C-407E-A947-70E740481C1C}">
                           <a14:useLocalDpi xmlns:a14="http://schemas.microsoft.com/office/drawing/2010/main" val="0"/>
@@ -12290,7 +12979,7 @@
       </w:r>
     </w:p>
     <w:sectPr>
-      <w:footerReference w:type="default" r:id="rId43"/>
+      <w:footerReference w:type="default" r:id="rId44"/>
       <w:pgSz w:w="12240" w:h="15840"/>
       <w:pgMar w:top="1440" w:right="1440" w:bottom="1440" w:left="1440" w:header="720" w:footer="720" w:gutter="0"/>
       <w:pgNumType w:start="0"/>
@@ -12523,7 +13212,7 @@
   <w:abstractNum w:abstractNumId="1" w15:restartNumberingAfterBreak="0">
     <w:nsid w:val="1E1D6664"/>
     <w:multiLevelType w:val="hybridMultilevel"/>
-    <w:tmpl w:val="DE261A9C"/>
+    <w:tmpl w:val="D5FCC9D6"/>
     <w:lvl w:ilvl="0" w:tplc="04090001">
       <w:start w:val="1"/>
       <w:numFmt w:val="bullet"/>
@@ -13857,7 +14546,7 @@
   <w:abstractNum w:abstractNumId="13" w15:restartNumberingAfterBreak="0">
     <w:nsid w:val="6BC12BD9"/>
     <w:multiLevelType w:val="hybridMultilevel"/>
-    <w:tmpl w:val="37B8F488"/>
+    <w:tmpl w:val="FFF02756"/>
     <w:lvl w:ilvl="0" w:tplc="04090001">
       <w:start w:val="1"/>
       <w:numFmt w:val="bullet"/>
@@ -13894,7 +14583,7 @@
         <w:rFonts w:ascii="Wingdings" w:hAnsi="Wingdings" w:hint="default"/>
       </w:rPr>
     </w:lvl>
-    <w:lvl w:ilvl="3" w:tplc="04090001" w:tentative="1">
+    <w:lvl w:ilvl="3" w:tplc="04090001">
       <w:start w:val="1"/>
       <w:numFmt w:val="bullet"/>
       <w:lvlText w:val=""/>

</xml_diff>

<commit_message>
Adds image for internal layer req section and begins adding details
</commit_message>
<xml_diff>
--- a/PTL-Digital-Datasheet-Documentation.docx
+++ b/PTL-Digital-Datasheet-Documentation.docx
@@ -9513,6 +9513,352 @@
     </w:p>
     <w:p>
       <w:pPr>
+        <w:pStyle w:val="ListParagraph"/>
+        <w:numPr>
+          <w:ilvl w:val="0"/>
+          <w:numId w:val="7"/>
+        </w:numPr>
+      </w:pPr>
+      <w:r>
+        <w:rPr>
+          <w:noProof/>
+        </w:rPr>
+        <mc:AlternateContent>
+          <mc:Choice Requires="wps">
+            <w:drawing>
+              <wp:anchor distT="0" distB="0" distL="114300" distR="114300" simplePos="0" relativeHeight="251761664" behindDoc="0" locked="0" layoutInCell="1" allowOverlap="1" wp14:anchorId="3F930D9F" wp14:editId="361E3FB3">
+                <wp:simplePos x="0" y="0"/>
+                <wp:positionH relativeFrom="column">
+                  <wp:posOffset>5261817</wp:posOffset>
+                </wp:positionH>
+                <wp:positionV relativeFrom="paragraph">
+                  <wp:posOffset>792736</wp:posOffset>
+                </wp:positionV>
+                <wp:extent cx="202022" cy="1663672"/>
+                <wp:effectExtent l="0" t="6668" r="20003" b="20002"/>
+                <wp:wrapNone/>
+                <wp:docPr id="63" name="Right Brace 63"/>
+                <wp:cNvGraphicFramePr/>
+                <a:graphic xmlns:a="http://schemas.openxmlformats.org/drawingml/2006/main">
+                  <a:graphicData uri="http://schemas.microsoft.com/office/word/2010/wordprocessingShape">
+                    <wps:wsp>
+                      <wps:cNvSpPr/>
+                      <wps:spPr>
+                        <a:xfrm rot="5400000">
+                          <a:off x="0" y="0"/>
+                          <a:ext cx="202022" cy="1663672"/>
+                        </a:xfrm>
+                        <a:prstGeom prst="rightBrace">
+                          <a:avLst>
+                            <a:gd name="adj1" fmla="val 0"/>
+                            <a:gd name="adj2" fmla="val 49288"/>
+                          </a:avLst>
+                        </a:prstGeom>
+                      </wps:spPr>
+                      <wps:style>
+                        <a:lnRef idx="3">
+                          <a:schemeClr val="accent1"/>
+                        </a:lnRef>
+                        <a:fillRef idx="0">
+                          <a:schemeClr val="accent1"/>
+                        </a:fillRef>
+                        <a:effectRef idx="2">
+                          <a:schemeClr val="accent1"/>
+                        </a:effectRef>
+                        <a:fontRef idx="minor">
+                          <a:schemeClr val="tx1"/>
+                        </a:fontRef>
+                      </wps:style>
+                      <wps:bodyPr rot="0" spcFirstLastPara="0" vertOverflow="overflow" horzOverflow="overflow" vert="horz" wrap="square" lIns="91440" tIns="45720" rIns="91440" bIns="45720" numCol="1" spcCol="0" rtlCol="0" fromWordArt="0" anchor="ctr" anchorCtr="0" forceAA="0" compatLnSpc="1">
+                        <a:prstTxWarp prst="textNoShape">
+                          <a:avLst/>
+                        </a:prstTxWarp>
+                        <a:noAutofit/>
+                      </wps:bodyPr>
+                    </wps:wsp>
+                  </a:graphicData>
+                </a:graphic>
+                <wp14:sizeRelH relativeFrom="margin">
+                  <wp14:pctWidth>0</wp14:pctWidth>
+                </wp14:sizeRelH>
+                <wp14:sizeRelV relativeFrom="margin">
+                  <wp14:pctHeight>0</wp14:pctHeight>
+                </wp14:sizeRelV>
+              </wp:anchor>
+            </w:drawing>
+          </mc:Choice>
+          <mc:Fallback>
+            <w:pict>
+              <v:shapetype w14:anchorId="39E61EC2" id="_x0000_t88" coordsize="21600,21600" o:spt="88" adj="1800,10800" path="m,qx10800@0l10800@2qy21600@11,10800@3l10800@1qy,21600e" filled="f">
+                <v:formulas>
+                  <v:f eqn="val #0"/>
+                  <v:f eqn="sum 21600 0 #0"/>
+                  <v:f eqn="sum #1 0 #0"/>
+                  <v:f eqn="sum #1 #0 0"/>
+                  <v:f eqn="prod #0 9598 32768"/>
+                  <v:f eqn="sum 21600 0 @4"/>
+                  <v:f eqn="sum 21600 0 #1"/>
+                  <v:f eqn="min #1 @6"/>
+                  <v:f eqn="prod @7 1 2"/>
+                  <v:f eqn="prod #0 2 1"/>
+                  <v:f eqn="sum 21600 0 @9"/>
+                  <v:f eqn="val #1"/>
+                </v:formulas>
+                <v:path arrowok="t" o:connecttype="custom" o:connectlocs="0,0;21600,@11;0,21600" textboxrect="0,@4,7637,@5"/>
+                <v:handles>
+                  <v:h position="center,#0" yrange="0,@8"/>
+                  <v:h position="bottomRight,#1" yrange="@9,@10"/>
+                </v:handles>
+              </v:shapetype>
+              <v:shape id="Right Brace 63" o:spid="_x0000_s1026" type="#_x0000_t88" style="position:absolute;margin-left:414.3pt;margin-top:62.4pt;width:15.9pt;height:131pt;rotation:90;z-index:251761664;visibility:visible;mso-wrap-style:square;mso-width-percent:0;mso-height-percent:0;mso-wrap-distance-left:9pt;mso-wrap-distance-top:0;mso-wrap-distance-right:9pt;mso-wrap-distance-bottom:0;mso-position-horizontal:absolute;mso-position-horizontal-relative:text;mso-position-vertical:absolute;mso-position-vertical-relative:text;mso-width-percent:0;mso-height-percent:0;mso-width-relative:margin;mso-height-relative:margin;v-text-anchor:middle" o:gfxdata="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" adj="0,10646" strokecolor="#4472c4 [3204]" strokeweight="1.5pt">
+                <v:stroke joinstyle="miter"/>
+              </v:shape>
+            </w:pict>
+          </mc:Fallback>
+        </mc:AlternateContent>
+      </w:r>
+      <w:r>
+        <w:rPr>
+          <w:noProof/>
+        </w:rPr>
+        <mc:AlternateContent>
+          <mc:Choice Requires="wps">
+            <w:drawing>
+              <wp:anchor distT="0" distB="0" distL="114300" distR="114300" simplePos="0" relativeHeight="251759616" behindDoc="0" locked="0" layoutInCell="1" allowOverlap="1" wp14:anchorId="34194049" wp14:editId="086F7287">
+                <wp:simplePos x="0" y="0"/>
+                <wp:positionH relativeFrom="column">
+                  <wp:posOffset>850902</wp:posOffset>
+                </wp:positionH>
+                <wp:positionV relativeFrom="paragraph">
+                  <wp:posOffset>1175221</wp:posOffset>
+                </wp:positionV>
+                <wp:extent cx="205827" cy="897268"/>
+                <wp:effectExtent l="0" t="2858" r="20003" b="20002"/>
+                <wp:wrapNone/>
+                <wp:docPr id="62" name="Right Brace 62"/>
+                <wp:cNvGraphicFramePr/>
+                <a:graphic xmlns:a="http://schemas.openxmlformats.org/drawingml/2006/main">
+                  <a:graphicData uri="http://schemas.microsoft.com/office/word/2010/wordprocessingShape">
+                    <wps:wsp>
+                      <wps:cNvSpPr/>
+                      <wps:spPr>
+                        <a:xfrm rot="5400000">
+                          <a:off x="0" y="0"/>
+                          <a:ext cx="205827" cy="897268"/>
+                        </a:xfrm>
+                        <a:prstGeom prst="rightBrace">
+                          <a:avLst>
+                            <a:gd name="adj1" fmla="val 0"/>
+                            <a:gd name="adj2" fmla="val 49288"/>
+                          </a:avLst>
+                        </a:prstGeom>
+                      </wps:spPr>
+                      <wps:style>
+                        <a:lnRef idx="3">
+                          <a:schemeClr val="accent1"/>
+                        </a:lnRef>
+                        <a:fillRef idx="0">
+                          <a:schemeClr val="accent1"/>
+                        </a:fillRef>
+                        <a:effectRef idx="2">
+                          <a:schemeClr val="accent1"/>
+                        </a:effectRef>
+                        <a:fontRef idx="minor">
+                          <a:schemeClr val="tx1"/>
+                        </a:fontRef>
+                      </wps:style>
+                      <wps:bodyPr rot="0" spcFirstLastPara="0" vertOverflow="overflow" horzOverflow="overflow" vert="horz" wrap="square" lIns="91440" tIns="45720" rIns="91440" bIns="45720" numCol="1" spcCol="0" rtlCol="0" fromWordArt="0" anchor="ctr" anchorCtr="0" forceAA="0" compatLnSpc="1">
+                        <a:prstTxWarp prst="textNoShape">
+                          <a:avLst/>
+                        </a:prstTxWarp>
+                        <a:noAutofit/>
+                      </wps:bodyPr>
+                    </wps:wsp>
+                  </a:graphicData>
+                </a:graphic>
+                <wp14:sizeRelH relativeFrom="margin">
+                  <wp14:pctWidth>0</wp14:pctWidth>
+                </wp14:sizeRelH>
+                <wp14:sizeRelV relativeFrom="margin">
+                  <wp14:pctHeight>0</wp14:pctHeight>
+                </wp14:sizeRelV>
+              </wp:anchor>
+            </w:drawing>
+          </mc:Choice>
+          <mc:Fallback>
+            <w:pict>
+              <v:shape w14:anchorId="57E81B75" id="Right Brace 62" o:spid="_x0000_s1026" type="#_x0000_t88" style="position:absolute;margin-left:67pt;margin-top:92.55pt;width:16.2pt;height:70.65pt;rotation:90;z-index:251759616;visibility:visible;mso-wrap-style:square;mso-width-percent:0;mso-height-percent:0;mso-wrap-distance-left:9pt;mso-wrap-distance-top:0;mso-wrap-distance-right:9pt;mso-wrap-distance-bottom:0;mso-position-horizontal:absolute;mso-position-horizontal-relative:text;mso-position-vertical:absolute;mso-position-vertical-relative:text;mso-width-percent:0;mso-height-percent:0;mso-width-relative:margin;mso-height-relative:margin;v-text-anchor:middle" o:gfxdata="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" adj="0,10646" strokecolor="#4472c4 [3204]" strokeweight="1.5pt">
+                <v:stroke joinstyle="miter"/>
+              </v:shape>
+            </w:pict>
+          </mc:Fallback>
+        </mc:AlternateContent>
+      </w:r>
+      <w:r>
+        <w:rPr>
+          <w:noProof/>
+        </w:rPr>
+        <mc:AlternateContent>
+          <mc:Choice Requires="wps">
+            <w:drawing>
+              <wp:anchor distT="0" distB="0" distL="114300" distR="114300" simplePos="0" relativeHeight="251757568" behindDoc="0" locked="0" layoutInCell="1" allowOverlap="1" wp14:anchorId="6EF546FB" wp14:editId="025249E1">
+                <wp:simplePos x="0" y="0"/>
+                <wp:positionH relativeFrom="column">
+                  <wp:posOffset>6874</wp:posOffset>
+                </wp:positionH>
+                <wp:positionV relativeFrom="paragraph">
+                  <wp:posOffset>1253686</wp:posOffset>
+                </wp:positionV>
+                <wp:extent cx="203200" cy="742950"/>
+                <wp:effectExtent l="0" t="3175" r="22225" b="22225"/>
+                <wp:wrapNone/>
+                <wp:docPr id="61" name="Right Brace 61"/>
+                <wp:cNvGraphicFramePr/>
+                <a:graphic xmlns:a="http://schemas.openxmlformats.org/drawingml/2006/main">
+                  <a:graphicData uri="http://schemas.microsoft.com/office/word/2010/wordprocessingShape">
+                    <wps:wsp>
+                      <wps:cNvSpPr/>
+                      <wps:spPr>
+                        <a:xfrm rot="5400000">
+                          <a:off x="0" y="0"/>
+                          <a:ext cx="203200" cy="742950"/>
+                        </a:xfrm>
+                        <a:prstGeom prst="rightBrace">
+                          <a:avLst>
+                            <a:gd name="adj1" fmla="val 0"/>
+                            <a:gd name="adj2" fmla="val 49288"/>
+                          </a:avLst>
+                        </a:prstGeom>
+                      </wps:spPr>
+                      <wps:style>
+                        <a:lnRef idx="3">
+                          <a:schemeClr val="accent1"/>
+                        </a:lnRef>
+                        <a:fillRef idx="0">
+                          <a:schemeClr val="accent1"/>
+                        </a:fillRef>
+                        <a:effectRef idx="2">
+                          <a:schemeClr val="accent1"/>
+                        </a:effectRef>
+                        <a:fontRef idx="minor">
+                          <a:schemeClr val="tx1"/>
+                        </a:fontRef>
+                      </wps:style>
+                      <wps:bodyPr rot="0" spcFirstLastPara="0" vertOverflow="overflow" horzOverflow="overflow" vert="horz" wrap="square" lIns="91440" tIns="45720" rIns="91440" bIns="45720" numCol="1" spcCol="0" rtlCol="0" fromWordArt="0" anchor="ctr" anchorCtr="0" forceAA="0" compatLnSpc="1">
+                        <a:prstTxWarp prst="textNoShape">
+                          <a:avLst/>
+                        </a:prstTxWarp>
+                        <a:noAutofit/>
+                      </wps:bodyPr>
+                    </wps:wsp>
+                  </a:graphicData>
+                </a:graphic>
+                <wp14:sizeRelH relativeFrom="margin">
+                  <wp14:pctWidth>0</wp14:pctWidth>
+                </wp14:sizeRelH>
+                <wp14:sizeRelV relativeFrom="margin">
+                  <wp14:pctHeight>0</wp14:pctHeight>
+                </wp14:sizeRelV>
+              </wp:anchor>
+            </w:drawing>
+          </mc:Choice>
+          <mc:Fallback>
+            <w:pict>
+              <v:shape w14:anchorId="06B50512" id="Right Brace 61" o:spid="_x0000_s1026" type="#_x0000_t88" style="position:absolute;margin-left:.55pt;margin-top:98.7pt;width:16pt;height:58.5pt;rotation:90;z-index:251757568;visibility:visible;mso-wrap-style:square;mso-width-percent:0;mso-height-percent:0;mso-wrap-distance-left:9pt;mso-wrap-distance-top:0;mso-wrap-distance-right:9pt;mso-wrap-distance-bottom:0;mso-position-horizontal:absolute;mso-position-horizontal-relative:text;mso-position-vertical:absolute;mso-position-vertical-relative:text;mso-width-percent:0;mso-height-percent:0;mso-width-relative:margin;mso-height-relative:margin;v-text-anchor:middle" o:gfxdata="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" adj="0,10646" strokecolor="#4472c4 [3204]" strokeweight="1.5pt">
+                <v:stroke joinstyle="miter"/>
+              </v:shape>
+            </w:pict>
+          </mc:Fallback>
+        </mc:AlternateContent>
+      </w:r>
+      <w:r>
+        <w:rPr>
+          <w:noProof/>
+        </w:rPr>
+        <w:drawing>
+          <wp:anchor distT="0" distB="0" distL="114300" distR="114300" simplePos="0" relativeHeight="251756544" behindDoc="0" locked="0" layoutInCell="1" allowOverlap="1" wp14:anchorId="20AC8ACE" wp14:editId="2B34653E">
+            <wp:simplePos x="0" y="0"/>
+            <wp:positionH relativeFrom="column">
+              <wp:posOffset>-333375</wp:posOffset>
+            </wp:positionH>
+            <wp:positionV relativeFrom="paragraph">
+              <wp:posOffset>876300</wp:posOffset>
+            </wp:positionV>
+            <wp:extent cx="6643091" cy="1019175"/>
+            <wp:effectExtent l="152400" t="152400" r="367665" b="352425"/>
+            <wp:wrapSquare wrapText="bothSides"/>
+            <wp:docPr id="60" name="Picture 60"/>
+            <wp:cNvGraphicFramePr>
+              <a:graphicFrameLocks xmlns:a="http://schemas.openxmlformats.org/drawingml/2006/main" noChangeAspect="1"/>
+            </wp:cNvGraphicFramePr>
+            <a:graphic xmlns:a="http://schemas.openxmlformats.org/drawingml/2006/main">
+              <a:graphicData uri="http://schemas.openxmlformats.org/drawingml/2006/picture">
+                <pic:pic xmlns:pic="http://schemas.openxmlformats.org/drawingml/2006/picture">
+                  <pic:nvPicPr>
+                    <pic:cNvPr id="0" name="Picture 3"/>
+                    <pic:cNvPicPr>
+                      <a:picLocks noChangeAspect="1" noChangeArrowheads="1"/>
+                    </pic:cNvPicPr>
+                  </pic:nvPicPr>
+                  <pic:blipFill>
+                    <a:blip r:embed="rId28">
+                      <a:extLst>
+                        <a:ext uri="{28A0092B-C50C-407E-A947-70E740481C1C}">
+                          <a14:useLocalDpi xmlns:a14="http://schemas.microsoft.com/office/drawing/2010/main" val="0"/>
+                        </a:ext>
+                      </a:extLst>
+                    </a:blip>
+                    <a:srcRect/>
+                    <a:stretch>
+                      <a:fillRect/>
+                    </a:stretch>
+                  </pic:blipFill>
+                  <pic:spPr bwMode="auto">
+                    <a:xfrm>
+                      <a:off x="0" y="0"/>
+                      <a:ext cx="6643091" cy="1019175"/>
+                    </a:xfrm>
+                    <a:prstGeom prst="rect">
+                      <a:avLst/>
+                    </a:prstGeom>
+                    <a:ln>
+                      <a:noFill/>
+                    </a:ln>
+                    <a:effectLst>
+                      <a:outerShdw blurRad="292100" dist="139700" dir="2700000" algn="tl" rotWithShape="0">
+                        <a:srgbClr val="333333">
+                          <a:alpha val="65000"/>
+                        </a:srgbClr>
+                      </a:outerShdw>
+                    </a:effectLst>
+                  </pic:spPr>
+                </pic:pic>
+              </a:graphicData>
+            </a:graphic>
+            <wp14:sizeRelH relativeFrom="margin">
+              <wp14:pctWidth>0</wp14:pctWidth>
+            </wp14:sizeRelH>
+            <wp14:sizeRelV relativeFrom="margin">
+              <wp14:pctHeight>0</wp14:pctHeight>
+            </wp14:sizeRelV>
+          </wp:anchor>
+        </w:drawing>
+      </w:r>
+      <w:r>
+        <w:t>There is a specific format to follow when you need to add the set of internal layers within the remarks section. This format is necessary when automatically generating the test report data tables for the internal layers section to be created properly.</w:t>
+      </w:r>
+    </w:p>
+    <w:p>
+      <w:pPr>
+        <w:pStyle w:val="ListParagraph"/>
+        <w:numPr>
+          <w:ilvl w:val="1"/>
+          <w:numId w:val="7"/>
+        </w:numPr>
+      </w:pPr>
+    </w:p>
+    <w:p>
+      <w:pPr>
         <w:pStyle w:val="Heading1"/>
         <w:spacing w:line="360" w:lineRule="auto"/>
         <w:rPr>
@@ -9526,6 +9872,7 @@
           <w:sz w:val="36"/>
           <w:szCs w:val="36"/>
         </w:rPr>
+        <w:lastRenderedPageBreak/>
         <w:t>Separate Windows</w:t>
       </w:r>
       <w:bookmarkEnd w:id="37"/>
@@ -9593,7 +9940,6 @@
         <w:rPr>
           <w:noProof/>
         </w:rPr>
-        <w:lastRenderedPageBreak/>
         <mc:AlternateContent>
           <mc:Choice Requires="wps">
             <w:drawing>
@@ -9733,7 +10079,7 @@
                     </pic:cNvPicPr>
                   </pic:nvPicPr>
                   <pic:blipFill>
-                    <a:blip r:embed="rId28">
+                    <a:blip r:embed="rId29">
                       <a:extLst>
                         <a:ext uri="{28A0092B-C50C-407E-A947-70E740481C1C}">
                           <a14:useLocalDpi xmlns:a14="http://schemas.microsoft.com/office/drawing/2010/main" val="0"/>
@@ -9806,7 +10152,7 @@
                     </pic:cNvPicPr>
                   </pic:nvPicPr>
                   <pic:blipFill>
-                    <a:blip r:embed="rId29">
+                    <a:blip r:embed="rId30">
                       <a:extLst>
                         <a:ext uri="{28A0092B-C50C-407E-A947-70E740481C1C}">
                           <a14:useLocalDpi xmlns:a14="http://schemas.microsoft.com/office/drawing/2010/main" val="0"/>
@@ -10086,7 +10432,7 @@
                     </pic:cNvPicPr>
                   </pic:nvPicPr>
                   <pic:blipFill>
-                    <a:blip r:embed="rId30">
+                    <a:blip r:embed="rId31">
                       <a:extLst>
                         <a:ext uri="{28A0092B-C50C-407E-A947-70E740481C1C}">
                           <a14:useLocalDpi xmlns:a14="http://schemas.microsoft.com/office/drawing/2010/main" val="0"/>
@@ -10152,6 +10498,7 @@
       </w:pPr>
       <w:bookmarkStart w:id="43" w:name="_Toc65505200"/>
       <w:r>
+        <w:lastRenderedPageBreak/>
         <w:t>Update Specification</w:t>
       </w:r>
       <w:bookmarkEnd w:id="43"/>
@@ -10192,7 +10539,6 @@
         </w:numPr>
       </w:pPr>
       <w:r>
-        <w:lastRenderedPageBreak/>
         <w:t>You can edit the text within any of populated requirements or add a new requirement to an empty textbox. When you are satisfied with your changes click the “Update” button and your changes will be saved.</w:t>
       </w:r>
     </w:p>
@@ -10311,7 +10657,7 @@
                     </pic:cNvPicPr>
                   </pic:nvPicPr>
                   <pic:blipFill>
-                    <a:blip r:embed="rId31">
+                    <a:blip r:embed="rId32">
                       <a:extLst>
                         <a:ext uri="{28A0092B-C50C-407E-A947-70E740481C1C}">
                           <a14:useLocalDpi xmlns:a14="http://schemas.microsoft.com/office/drawing/2010/main" val="0"/>
@@ -10421,6 +10767,7 @@
         </w:numPr>
       </w:pPr>
       <w:r>
+        <w:lastRenderedPageBreak/>
         <w:t>Because the date is automatically updated, to see the initial date the note was added, hover the mouse cursor over the note and you will see a small text section displaying the add date.</w:t>
       </w:r>
     </w:p>
@@ -10445,7 +10792,6 @@
         </w:numPr>
       </w:pPr>
       <w:r>
-        <w:lastRenderedPageBreak/>
         <w:t>To undo this simply select the complete icon again and the line will be removed.</w:t>
       </w:r>
     </w:p>
@@ -10548,7 +10894,7 @@
                     </pic:cNvPicPr>
                   </pic:nvPicPr>
                   <pic:blipFill>
-                    <a:blip r:embed="rId32">
+                    <a:blip r:embed="rId33">
                       <a:extLst>
                         <a:ext uri="{28A0092B-C50C-407E-A947-70E740481C1C}">
                           <a14:useLocalDpi xmlns:a14="http://schemas.microsoft.com/office/drawing/2010/main" val="0"/>
@@ -10610,6 +10956,7 @@
         </w:numPr>
       </w:pPr>
       <w:r>
+        <w:lastRenderedPageBreak/>
         <w:t>The number entered for serial number/location per page</w:t>
       </w:r>
       <w:r>
@@ -10636,11 +10983,7 @@
       </w:r>
       <w:proofErr w:type="gramEnd"/>
       <w:r>
-        <w:t xml:space="preserve"> of measurements for each page in the test report. Because on the test report the data for each structure is grouped by its serial number/location, every unique serial number/location will have as many rows to it as there are structures. In this example, each serial number will have </w:t>
-      </w:r>
-      <w:r>
-        <w:lastRenderedPageBreak/>
-        <w:t>three rows, so entering ‘1’ in the textbox would display three rows of measurements.</w:t>
+        <w:t xml:space="preserve"> of measurements for each page in the test report. Because on the test report the data for each structure is grouped by its serial number/location, every unique serial number/location will have as many rows to it as there are structures. In this example, each serial number will have three rows, so entering ‘1’ in the textbox would display three rows of measurements.</w:t>
       </w:r>
     </w:p>
     <w:p>
@@ -10903,7 +11246,7 @@
                     </pic:cNvPicPr>
                   </pic:nvPicPr>
                   <pic:blipFill>
-                    <a:blip r:embed="rId33">
+                    <a:blip r:embed="rId34">
                       <a:extLst>
                         <a:ext uri="{28A0092B-C50C-407E-A947-70E740481C1C}">
                           <a14:useLocalDpi xmlns:a14="http://schemas.microsoft.com/office/drawing/2010/main" val="0"/>
@@ -10970,7 +11313,7 @@
                     </pic:cNvPicPr>
                   </pic:nvPicPr>
                   <pic:blipFill>
-                    <a:blip r:embed="rId34">
+                    <a:blip r:embed="rId35">
                       <a:extLst>
                         <a:ext uri="{28A0092B-C50C-407E-A947-70E740481C1C}">
                           <a14:useLocalDpi xmlns:a14="http://schemas.microsoft.com/office/drawing/2010/main" val="0"/>
@@ -11037,7 +11380,7 @@
                     </pic:cNvPicPr>
                   </pic:nvPicPr>
                   <pic:blipFill>
-                    <a:blip r:embed="rId35">
+                    <a:blip r:embed="rId36">
                       <a:extLst>
                         <a:ext uri="{28A0092B-C50C-407E-A947-70E740481C1C}">
                           <a14:useLocalDpi xmlns:a14="http://schemas.microsoft.com/office/drawing/2010/main" val="0"/>
@@ -11104,7 +11447,7 @@
                     </pic:cNvPicPr>
                   </pic:nvPicPr>
                   <pic:blipFill>
-                    <a:blip r:embed="rId36">
+                    <a:blip r:embed="rId37">
                       <a:extLst>
                         <a:ext uri="{28A0092B-C50C-407E-A947-70E740481C1C}">
                           <a14:useLocalDpi xmlns:a14="http://schemas.microsoft.com/office/drawing/2010/main" val="0"/>
@@ -11357,7 +11700,7 @@
                     </pic:cNvPicPr>
                   </pic:nvPicPr>
                   <pic:blipFill>
-                    <a:blip r:embed="rId37" cstate="print">
+                    <a:blip r:embed="rId38" cstate="print">
                       <a:extLst>
                         <a:ext uri="{28A0092B-C50C-407E-A947-70E740481C1C}">
                           <a14:useLocalDpi xmlns:a14="http://schemas.microsoft.com/office/drawing/2010/main" val="0"/>
@@ -11430,7 +11773,7 @@
                     </pic:cNvPicPr>
                   </pic:nvPicPr>
                   <pic:blipFill>
-                    <a:blip r:embed="rId38">
+                    <a:blip r:embed="rId39">
                       <a:extLst>
                         <a:ext uri="{28A0092B-C50C-407E-A947-70E740481C1C}">
                           <a14:useLocalDpi xmlns:a14="http://schemas.microsoft.com/office/drawing/2010/main" val="0"/>
@@ -12452,7 +12795,7 @@
                     </pic:cNvPicPr>
                   </pic:nvPicPr>
                   <pic:blipFill>
-                    <a:blip r:embed="rId39">
+                    <a:blip r:embed="rId40">
                       <a:extLst>
                         <a:ext uri="{28A0092B-C50C-407E-A947-70E740481C1C}">
                           <a14:useLocalDpi xmlns:a14="http://schemas.microsoft.com/office/drawing/2010/main" val="0"/>
@@ -12525,7 +12868,7 @@
                     </pic:cNvPicPr>
                   </pic:nvPicPr>
                   <pic:blipFill>
-                    <a:blip r:embed="rId40">
+                    <a:blip r:embed="rId41">
                       <a:extLst>
                         <a:ext uri="{28A0092B-C50C-407E-A947-70E740481C1C}">
                           <a14:useLocalDpi xmlns:a14="http://schemas.microsoft.com/office/drawing/2010/main" val="0"/>
@@ -12677,7 +13020,7 @@
                     </pic:cNvPicPr>
                   </pic:nvPicPr>
                   <pic:blipFill>
-                    <a:blip r:embed="rId41">
+                    <a:blip r:embed="rId42">
                       <a:extLst>
                         <a:ext uri="{28A0092B-C50C-407E-A947-70E740481C1C}">
                           <a14:useLocalDpi xmlns:a14="http://schemas.microsoft.com/office/drawing/2010/main" val="0"/>
@@ -12738,7 +13081,7 @@
                     </pic:cNvPicPr>
                   </pic:nvPicPr>
                   <pic:blipFill>
-                    <a:blip r:embed="rId42">
+                    <a:blip r:embed="rId43">
                       <a:extLst>
                         <a:ext uri="{28A0092B-C50C-407E-A947-70E740481C1C}">
                           <a14:useLocalDpi xmlns:a14="http://schemas.microsoft.com/office/drawing/2010/main" val="0"/>
@@ -12903,7 +13246,7 @@
                     </pic:cNvPicPr>
                   </pic:nvPicPr>
                   <pic:blipFill>
-                    <a:blip r:embed="rId43">
+                    <a:blip r:embed="rId44">
                       <a:extLst>
                         <a:ext uri="{28A0092B-C50C-407E-A947-70E740481C1C}">
                           <a14:useLocalDpi xmlns:a14="http://schemas.microsoft.com/office/drawing/2010/main" val="0"/>
@@ -12979,7 +13322,7 @@
       </w:r>
     </w:p>
     <w:sectPr>
-      <w:footerReference w:type="default" r:id="rId44"/>
+      <w:footerReference w:type="default" r:id="rId45"/>
       <w:pgSz w:w="12240" w:h="15840"/>
       <w:pgMar w:top="1440" w:right="1440" w:bottom="1440" w:left="1440" w:header="720" w:footer="720" w:gutter="0"/>
       <w:pgNumType w:start="0"/>

</xml_diff>

<commit_message>
Adds remarks internal layer section
</commit_message>
<xml_diff>
--- a/PTL-Digital-Datasheet-Documentation.docx
+++ b/PTL-Digital-Datasheet-Documentation.docx
@@ -10,6 +10,7 @@
           <w:docPartUnique/>
         </w:docPartObj>
       </w:sdtPr>
+      <w:sdtEndPr/>
       <w:sdtContent>
         <w:p>
           <w:r>
@@ -356,6 +357,7 @@
                                   <w:dataBinding w:prefixMappings="xmlns:ns0='http://purl.org/dc/elements/1.1/' xmlns:ns1='http://schemas.openxmlformats.org/package/2006/metadata/core-properties' " w:xpath="/ns1:coreProperties[1]/ns0:creator[1]" w:storeItemID="{6C3C8BC8-F283-45AE-878A-BAB7291924A1}"/>
                                   <w:text/>
                                 </w:sdtPr>
+                                <w:sdtEndPr/>
                                 <w:sdtContent>
                                   <w:p>
                                     <w:pPr>
@@ -402,6 +404,7 @@
                                     <w:dataBinding w:prefixMappings="xmlns:ns0='http://schemas.microsoft.com/office/2006/coverPageProps' " w:xpath="/ns0:CoverPageProperties[1]/ns0:CompanyEmail[1]" w:storeItemID="{55AF091B-3C7A-41E3-B477-F2FDAA23CFDA}"/>
                                     <w:text/>
                                   </w:sdtPr>
+                                  <w:sdtEndPr/>
                                   <w:sdtContent>
                                     <w:r>
                                       <w:rPr>
@@ -456,6 +459,7 @@
                             <w:dataBinding w:prefixMappings="xmlns:ns0='http://purl.org/dc/elements/1.1/' xmlns:ns1='http://schemas.openxmlformats.org/package/2006/metadata/core-properties' " w:xpath="/ns1:coreProperties[1]/ns0:creator[1]" w:storeItemID="{6C3C8BC8-F283-45AE-878A-BAB7291924A1}"/>
                             <w:text/>
                           </w:sdtPr>
+                          <w:sdtEndPr/>
                           <w:sdtContent>
                             <w:p>
                               <w:pPr>
@@ -502,6 +506,7 @@
                               <w:dataBinding w:prefixMappings="xmlns:ns0='http://schemas.microsoft.com/office/2006/coverPageProps' " w:xpath="/ns0:CoverPageProperties[1]/ns0:CompanyEmail[1]" w:storeItemID="{55AF091B-3C7A-41E3-B477-F2FDAA23CFDA}"/>
                               <w:text/>
                             </w:sdtPr>
+                            <w:sdtEndPr/>
                             <w:sdtContent>
                               <w:r>
                                 <w:rPr>
@@ -639,6 +644,7 @@
                                   <w:dataBinding w:prefixMappings="xmlns:ns0='http://purl.org/dc/elements/1.1/' xmlns:ns1='http://schemas.openxmlformats.org/package/2006/metadata/core-properties' " w:xpath="/ns1:coreProperties[1]/ns0:subject[1]" w:storeItemID="{6C3C8BC8-F283-45AE-878A-BAB7291924A1}"/>
                                   <w:text/>
                                 </w:sdtPr>
+                                <w:sdtEndPr/>
                                 <w:sdtContent>
                                   <w:p>
                                     <w:pPr>
@@ -740,6 +746,7 @@
                             <w:dataBinding w:prefixMappings="xmlns:ns0='http://purl.org/dc/elements/1.1/' xmlns:ns1='http://schemas.openxmlformats.org/package/2006/metadata/core-properties' " w:xpath="/ns1:coreProperties[1]/ns0:subject[1]" w:storeItemID="{6C3C8BC8-F283-45AE-878A-BAB7291924A1}"/>
                             <w:text/>
                           </w:sdtPr>
+                          <w:sdtEndPr/>
                           <w:sdtContent>
                             <w:p>
                               <w:pPr>
@@ -833,7 +840,7 @@
           <w:r>
             <w:fldChar w:fldCharType="separate"/>
           </w:r>
-          <w:hyperlink w:anchor="_Toc65505161" w:history="1">
+          <w:hyperlink w:anchor="_Toc65585424" w:history="1">
             <w:r>
               <w:rPr>
                 <w:rStyle w:val="Hyperlink"/>
@@ -874,7 +881,7 @@
                 <w:noProof/>
                 <w:webHidden/>
               </w:rPr>
-              <w:instrText xml:space="preserve"> PAGEREF _Toc65505161 \h </w:instrText>
+              <w:instrText xml:space="preserve"> PAGEREF _Toc65585424 \h </w:instrText>
             </w:r>
             <w:r>
               <w:rPr>
@@ -917,7 +924,7 @@
               <w:noProof/>
             </w:rPr>
           </w:pPr>
-          <w:hyperlink w:anchor="_Toc65505162" w:history="1">
+          <w:hyperlink w:anchor="_Toc65585425" w:history="1">
             <w:r>
               <w:rPr>
                 <w:rStyle w:val="Hyperlink"/>
@@ -958,7 +965,7 @@
                 <w:noProof/>
                 <w:webHidden/>
               </w:rPr>
-              <w:instrText xml:space="preserve"> PAGEREF _Toc65505162 \h </w:instrText>
+              <w:instrText xml:space="preserve"> PAGEREF _Toc65585425 \h </w:instrText>
             </w:r>
             <w:r>
               <w:rPr>
@@ -1001,7 +1008,7 @@
               <w:noProof/>
             </w:rPr>
           </w:pPr>
-          <w:hyperlink w:anchor="_Toc65505163" w:history="1">
+          <w:hyperlink w:anchor="_Toc65585426" w:history="1">
             <w:r>
               <w:rPr>
                 <w:rStyle w:val="Hyperlink"/>
@@ -1042,7 +1049,7 @@
                 <w:noProof/>
                 <w:webHidden/>
               </w:rPr>
-              <w:instrText xml:space="preserve"> PAGEREF _Toc65505163 \h </w:instrText>
+              <w:instrText xml:space="preserve"> PAGEREF _Toc65585426 \h </w:instrText>
             </w:r>
             <w:r>
               <w:rPr>
@@ -1085,7 +1092,7 @@
               <w:noProof/>
             </w:rPr>
           </w:pPr>
-          <w:hyperlink w:anchor="_Toc65505164" w:history="1">
+          <w:hyperlink w:anchor="_Toc65585427" w:history="1">
             <w:r>
               <w:rPr>
                 <w:rStyle w:val="Hyperlink"/>
@@ -1126,7 +1133,7 @@
                 <w:noProof/>
                 <w:webHidden/>
               </w:rPr>
-              <w:instrText xml:space="preserve"> PAGEREF _Toc65505164 \h </w:instrText>
+              <w:instrText xml:space="preserve"> PAGEREF _Toc65585427 \h </w:instrText>
             </w:r>
             <w:r>
               <w:rPr>
@@ -1169,7 +1176,7 @@
               <w:noProof/>
             </w:rPr>
           </w:pPr>
-          <w:hyperlink w:anchor="_Toc65505165" w:history="1">
+          <w:hyperlink w:anchor="_Toc65585428" w:history="1">
             <w:r>
               <w:rPr>
                 <w:rStyle w:val="Hyperlink"/>
@@ -1210,7 +1217,7 @@
                 <w:noProof/>
                 <w:webHidden/>
               </w:rPr>
-              <w:instrText xml:space="preserve"> PAGEREF _Toc65505165 \h </w:instrText>
+              <w:instrText xml:space="preserve"> PAGEREF _Toc65585428 \h </w:instrText>
             </w:r>
             <w:r>
               <w:rPr>
@@ -1253,7 +1260,7 @@
               <w:noProof/>
             </w:rPr>
           </w:pPr>
-          <w:hyperlink w:anchor="_Toc65505166" w:history="1">
+          <w:hyperlink w:anchor="_Toc65585429" w:history="1">
             <w:r>
               <w:rPr>
                 <w:rStyle w:val="Hyperlink"/>
@@ -1294,7 +1301,7 @@
                 <w:noProof/>
                 <w:webHidden/>
               </w:rPr>
-              <w:instrText xml:space="preserve"> PAGEREF _Toc65505166 \h </w:instrText>
+              <w:instrText xml:space="preserve"> PAGEREF _Toc65585429 \h </w:instrText>
             </w:r>
             <w:r>
               <w:rPr>
@@ -1337,7 +1344,7 @@
               <w:noProof/>
             </w:rPr>
           </w:pPr>
-          <w:hyperlink w:anchor="_Toc65505167" w:history="1">
+          <w:hyperlink w:anchor="_Toc65585430" w:history="1">
             <w:r>
               <w:rPr>
                 <w:rStyle w:val="Hyperlink"/>
@@ -1378,7 +1385,7 @@
                 <w:noProof/>
                 <w:webHidden/>
               </w:rPr>
-              <w:instrText xml:space="preserve"> PAGEREF _Toc65505167 \h </w:instrText>
+              <w:instrText xml:space="preserve"> PAGEREF _Toc65585430 \h </w:instrText>
             </w:r>
             <w:r>
               <w:rPr>
@@ -1421,7 +1428,7 @@
               <w:noProof/>
             </w:rPr>
           </w:pPr>
-          <w:hyperlink w:anchor="_Toc65505168" w:history="1">
+          <w:hyperlink w:anchor="_Toc65585431" w:history="1">
             <w:r>
               <w:rPr>
                 <w:rStyle w:val="Hyperlink"/>
@@ -1462,7 +1469,7 @@
                 <w:noProof/>
                 <w:webHidden/>
               </w:rPr>
-              <w:instrText xml:space="preserve"> PAGEREF _Toc65505168 \h </w:instrText>
+              <w:instrText xml:space="preserve"> PAGEREF _Toc65585431 \h </w:instrText>
             </w:r>
             <w:r>
               <w:rPr>
@@ -1505,7 +1512,7 @@
               <w:noProof/>
             </w:rPr>
           </w:pPr>
-          <w:hyperlink w:anchor="_Toc65505169" w:history="1">
+          <w:hyperlink w:anchor="_Toc65585432" w:history="1">
             <w:r>
               <w:rPr>
                 <w:rStyle w:val="Hyperlink"/>
@@ -1546,7 +1553,7 @@
                 <w:noProof/>
                 <w:webHidden/>
               </w:rPr>
-              <w:instrText xml:space="preserve"> PAGEREF _Toc65505169 \h </w:instrText>
+              <w:instrText xml:space="preserve"> PAGEREF _Toc65585432 \h </w:instrText>
             </w:r>
             <w:r>
               <w:rPr>
@@ -1589,7 +1596,7 @@
               <w:noProof/>
             </w:rPr>
           </w:pPr>
-          <w:hyperlink w:anchor="_Toc65505170" w:history="1">
+          <w:hyperlink w:anchor="_Toc65585433" w:history="1">
             <w:r>
               <w:rPr>
                 <w:rStyle w:val="Hyperlink"/>
@@ -1630,7 +1637,7 @@
                 <w:noProof/>
                 <w:webHidden/>
               </w:rPr>
-              <w:instrText xml:space="preserve"> PAGEREF _Toc65505170 \h </w:instrText>
+              <w:instrText xml:space="preserve"> PAGEREF _Toc65585433 \h </w:instrText>
             </w:r>
             <w:r>
               <w:rPr>
@@ -1673,7 +1680,7 @@
               <w:noProof/>
             </w:rPr>
           </w:pPr>
-          <w:hyperlink w:anchor="_Toc65505171" w:history="1">
+          <w:hyperlink w:anchor="_Toc65585434" w:history="1">
             <w:r>
               <w:rPr>
                 <w:rStyle w:val="Hyperlink"/>
@@ -1714,7 +1721,7 @@
                 <w:noProof/>
                 <w:webHidden/>
               </w:rPr>
-              <w:instrText xml:space="preserve"> PAGEREF _Toc65505171 \h </w:instrText>
+              <w:instrText xml:space="preserve"> PAGEREF _Toc65585434 \h </w:instrText>
             </w:r>
             <w:r>
               <w:rPr>
@@ -1757,7 +1764,7 @@
               <w:noProof/>
             </w:rPr>
           </w:pPr>
-          <w:hyperlink w:anchor="_Toc65505172" w:history="1">
+          <w:hyperlink w:anchor="_Toc65585435" w:history="1">
             <w:r>
               <w:rPr>
                 <w:rStyle w:val="Hyperlink"/>
@@ -1798,7 +1805,7 @@
                 <w:noProof/>
                 <w:webHidden/>
               </w:rPr>
-              <w:instrText xml:space="preserve"> PAGEREF _Toc65505172 \h </w:instrText>
+              <w:instrText xml:space="preserve"> PAGEREF _Toc65585435 \h </w:instrText>
             </w:r>
             <w:r>
               <w:rPr>
@@ -1841,7 +1848,7 @@
               <w:noProof/>
             </w:rPr>
           </w:pPr>
-          <w:hyperlink w:anchor="_Toc65505173" w:history="1">
+          <w:hyperlink w:anchor="_Toc65585436" w:history="1">
             <w:r>
               <w:rPr>
                 <w:rStyle w:val="Hyperlink"/>
@@ -1882,7 +1889,7 @@
                 <w:noProof/>
                 <w:webHidden/>
               </w:rPr>
-              <w:instrText xml:space="preserve"> PAGEREF _Toc65505173 \h </w:instrText>
+              <w:instrText xml:space="preserve"> PAGEREF _Toc65585436 \h </w:instrText>
             </w:r>
             <w:r>
               <w:rPr>
@@ -1925,7 +1932,7 @@
               <w:noProof/>
             </w:rPr>
           </w:pPr>
-          <w:hyperlink w:anchor="_Toc65505174" w:history="1">
+          <w:hyperlink w:anchor="_Toc65585437" w:history="1">
             <w:r>
               <w:rPr>
                 <w:rStyle w:val="Hyperlink"/>
@@ -1966,7 +1973,7 @@
                 <w:noProof/>
                 <w:webHidden/>
               </w:rPr>
-              <w:instrText xml:space="preserve"> PAGEREF _Toc65505174 \h </w:instrText>
+              <w:instrText xml:space="preserve"> PAGEREF _Toc65585437 \h </w:instrText>
             </w:r>
             <w:r>
               <w:rPr>
@@ -2009,7 +2016,7 @@
               <w:noProof/>
             </w:rPr>
           </w:pPr>
-          <w:hyperlink w:anchor="_Toc65505175" w:history="1">
+          <w:hyperlink w:anchor="_Toc65585438" w:history="1">
             <w:r>
               <w:rPr>
                 <w:rStyle w:val="Hyperlink"/>
@@ -2050,7 +2057,7 @@
                 <w:noProof/>
                 <w:webHidden/>
               </w:rPr>
-              <w:instrText xml:space="preserve"> PAGEREF _Toc65505175 \h </w:instrText>
+              <w:instrText xml:space="preserve"> PAGEREF _Toc65585438 \h </w:instrText>
             </w:r>
             <w:r>
               <w:rPr>
@@ -2093,7 +2100,7 @@
               <w:noProof/>
             </w:rPr>
           </w:pPr>
-          <w:hyperlink w:anchor="_Toc65505176" w:history="1">
+          <w:hyperlink w:anchor="_Toc65585439" w:history="1">
             <w:r>
               <w:rPr>
                 <w:rStyle w:val="Hyperlink"/>
@@ -2134,7 +2141,7 @@
                 <w:noProof/>
                 <w:webHidden/>
               </w:rPr>
-              <w:instrText xml:space="preserve"> PAGEREF _Toc65505176 \h </w:instrText>
+              <w:instrText xml:space="preserve"> PAGEREF _Toc65585439 \h </w:instrText>
             </w:r>
             <w:r>
               <w:rPr>
@@ -2177,7 +2184,7 @@
               <w:noProof/>
             </w:rPr>
           </w:pPr>
-          <w:hyperlink w:anchor="_Toc65505177" w:history="1">
+          <w:hyperlink w:anchor="_Toc65585440" w:history="1">
             <w:r>
               <w:rPr>
                 <w:rStyle w:val="Hyperlink"/>
@@ -2218,7 +2225,7 @@
                 <w:noProof/>
                 <w:webHidden/>
               </w:rPr>
-              <w:instrText xml:space="preserve"> PAGEREF _Toc65505177 \h </w:instrText>
+              <w:instrText xml:space="preserve"> PAGEREF _Toc65585440 \h </w:instrText>
             </w:r>
             <w:r>
               <w:rPr>
@@ -2261,7 +2268,7 @@
               <w:noProof/>
             </w:rPr>
           </w:pPr>
-          <w:hyperlink w:anchor="_Toc65505178" w:history="1">
+          <w:hyperlink w:anchor="_Toc65585441" w:history="1">
             <w:r>
               <w:rPr>
                 <w:rStyle w:val="Hyperlink"/>
@@ -2302,7 +2309,7 @@
                 <w:noProof/>
                 <w:webHidden/>
               </w:rPr>
-              <w:instrText xml:space="preserve"> PAGEREF _Toc65505178 \h </w:instrText>
+              <w:instrText xml:space="preserve"> PAGEREF _Toc65585441 \h </w:instrText>
             </w:r>
             <w:r>
               <w:rPr>
@@ -2345,7 +2352,7 @@
               <w:noProof/>
             </w:rPr>
           </w:pPr>
-          <w:hyperlink w:anchor="_Toc65505179" w:history="1">
+          <w:hyperlink w:anchor="_Toc65585442" w:history="1">
             <w:r>
               <w:rPr>
                 <w:rStyle w:val="Hyperlink"/>
@@ -2386,7 +2393,7 @@
                 <w:noProof/>
                 <w:webHidden/>
               </w:rPr>
-              <w:instrText xml:space="preserve"> PAGEREF _Toc65505179 \h </w:instrText>
+              <w:instrText xml:space="preserve"> PAGEREF _Toc65585442 \h </w:instrText>
             </w:r>
             <w:r>
               <w:rPr>
@@ -2429,7 +2436,7 @@
               <w:noProof/>
             </w:rPr>
           </w:pPr>
-          <w:hyperlink w:anchor="_Toc65505180" w:history="1">
+          <w:hyperlink w:anchor="_Toc65585443" w:history="1">
             <w:r>
               <w:rPr>
                 <w:rStyle w:val="Hyperlink"/>
@@ -2470,7 +2477,7 @@
                 <w:noProof/>
                 <w:webHidden/>
               </w:rPr>
-              <w:instrText xml:space="preserve"> PAGEREF _Toc65505180 \h </w:instrText>
+              <w:instrText xml:space="preserve"> PAGEREF _Toc65585443 \h </w:instrText>
             </w:r>
             <w:r>
               <w:rPr>
@@ -2513,7 +2520,7 @@
               <w:noProof/>
             </w:rPr>
           </w:pPr>
-          <w:hyperlink w:anchor="_Toc65505181" w:history="1">
+          <w:hyperlink w:anchor="_Toc65585444" w:history="1">
             <w:r>
               <w:rPr>
                 <w:rStyle w:val="Hyperlink"/>
@@ -2554,7 +2561,7 @@
                 <w:noProof/>
                 <w:webHidden/>
               </w:rPr>
-              <w:instrText xml:space="preserve"> PAGEREF _Toc65505181 \h </w:instrText>
+              <w:instrText xml:space="preserve"> PAGEREF _Toc65585444 \h </w:instrText>
             </w:r>
             <w:r>
               <w:rPr>
@@ -2597,7 +2604,7 @@
               <w:noProof/>
             </w:rPr>
           </w:pPr>
-          <w:hyperlink w:anchor="_Toc65505182" w:history="1">
+          <w:hyperlink w:anchor="_Toc65585445" w:history="1">
             <w:r>
               <w:rPr>
                 <w:rStyle w:val="Hyperlink"/>
@@ -2638,7 +2645,7 @@
                 <w:noProof/>
                 <w:webHidden/>
               </w:rPr>
-              <w:instrText xml:space="preserve"> PAGEREF _Toc65505182 \h </w:instrText>
+              <w:instrText xml:space="preserve"> PAGEREF _Toc65585445 \h </w:instrText>
             </w:r>
             <w:r>
               <w:rPr>
@@ -2681,7 +2688,7 @@
               <w:noProof/>
             </w:rPr>
           </w:pPr>
-          <w:hyperlink w:anchor="_Toc65505183" w:history="1">
+          <w:hyperlink w:anchor="_Toc65585446" w:history="1">
             <w:r>
               <w:rPr>
                 <w:rStyle w:val="Hyperlink"/>
@@ -2722,7 +2729,7 @@
                 <w:noProof/>
                 <w:webHidden/>
               </w:rPr>
-              <w:instrText xml:space="preserve"> PAGEREF _Toc65505183 \h </w:instrText>
+              <w:instrText xml:space="preserve"> PAGEREF _Toc65585446 \h </w:instrText>
             </w:r>
             <w:r>
               <w:rPr>
@@ -2765,7 +2772,7 @@
               <w:noProof/>
             </w:rPr>
           </w:pPr>
-          <w:hyperlink w:anchor="_Toc65505184" w:history="1">
+          <w:hyperlink w:anchor="_Toc65585447" w:history="1">
             <w:r>
               <w:rPr>
                 <w:rStyle w:val="Hyperlink"/>
@@ -2806,7 +2813,7 @@
                 <w:noProof/>
                 <w:webHidden/>
               </w:rPr>
-              <w:instrText xml:space="preserve"> PAGEREF _Toc65505184 \h </w:instrText>
+              <w:instrText xml:space="preserve"> PAGEREF _Toc65585447 \h </w:instrText>
             </w:r>
             <w:r>
               <w:rPr>
@@ -2849,7 +2856,7 @@
               <w:noProof/>
             </w:rPr>
           </w:pPr>
-          <w:hyperlink w:anchor="_Toc65505185" w:history="1">
+          <w:hyperlink w:anchor="_Toc65585448" w:history="1">
             <w:r>
               <w:rPr>
                 <w:rStyle w:val="Hyperlink"/>
@@ -2890,7 +2897,7 @@
                 <w:noProof/>
                 <w:webHidden/>
               </w:rPr>
-              <w:instrText xml:space="preserve"> PAGEREF _Toc65505185 \h </w:instrText>
+              <w:instrText xml:space="preserve"> PAGEREF _Toc65585448 \h </w:instrText>
             </w:r>
             <w:r>
               <w:rPr>
@@ -2933,7 +2940,7 @@
               <w:noProof/>
             </w:rPr>
           </w:pPr>
-          <w:hyperlink w:anchor="_Toc65505186" w:history="1">
+          <w:hyperlink w:anchor="_Toc65585449" w:history="1">
             <w:r>
               <w:rPr>
                 <w:rStyle w:val="Hyperlink"/>
@@ -2974,7 +2981,7 @@
                 <w:noProof/>
                 <w:webHidden/>
               </w:rPr>
-              <w:instrText xml:space="preserve"> PAGEREF _Toc65505186 \h </w:instrText>
+              <w:instrText xml:space="preserve"> PAGEREF _Toc65585449 \h </w:instrText>
             </w:r>
             <w:r>
               <w:rPr>
@@ -3017,7 +3024,7 @@
               <w:noProof/>
             </w:rPr>
           </w:pPr>
-          <w:hyperlink w:anchor="_Toc65505187" w:history="1">
+          <w:hyperlink w:anchor="_Toc65585450" w:history="1">
             <w:r>
               <w:rPr>
                 <w:rStyle w:val="Hyperlink"/>
@@ -3058,7 +3065,7 @@
                 <w:noProof/>
                 <w:webHidden/>
               </w:rPr>
-              <w:instrText xml:space="preserve"> PAGEREF _Toc65505187 \h </w:instrText>
+              <w:instrText xml:space="preserve"> PAGEREF _Toc65585450 \h </w:instrText>
             </w:r>
             <w:r>
               <w:rPr>
@@ -3101,7 +3108,7 @@
               <w:noProof/>
             </w:rPr>
           </w:pPr>
-          <w:hyperlink w:anchor="_Toc65505188" w:history="1">
+          <w:hyperlink w:anchor="_Toc65585451" w:history="1">
             <w:r>
               <w:rPr>
                 <w:rStyle w:val="Hyperlink"/>
@@ -3142,7 +3149,7 @@
                 <w:noProof/>
                 <w:webHidden/>
               </w:rPr>
-              <w:instrText xml:space="preserve"> PAGEREF _Toc65505188 \h </w:instrText>
+              <w:instrText xml:space="preserve"> PAGEREF _Toc65585451 \h </w:instrText>
             </w:r>
             <w:r>
               <w:rPr>
@@ -3185,7 +3192,7 @@
               <w:noProof/>
             </w:rPr>
           </w:pPr>
-          <w:hyperlink w:anchor="_Toc65505189" w:history="1">
+          <w:hyperlink w:anchor="_Toc65585452" w:history="1">
             <w:r>
               <w:rPr>
                 <w:rStyle w:val="Hyperlink"/>
@@ -3226,7 +3233,7 @@
                 <w:noProof/>
                 <w:webHidden/>
               </w:rPr>
-              <w:instrText xml:space="preserve"> PAGEREF _Toc65505189 \h </w:instrText>
+              <w:instrText xml:space="preserve"> PAGEREF _Toc65585452 \h </w:instrText>
             </w:r>
             <w:r>
               <w:rPr>
@@ -3269,7 +3276,7 @@
               <w:noProof/>
             </w:rPr>
           </w:pPr>
-          <w:hyperlink w:anchor="_Toc65505190" w:history="1">
+          <w:hyperlink w:anchor="_Toc65585453" w:history="1">
             <w:r>
               <w:rPr>
                 <w:rStyle w:val="Hyperlink"/>
@@ -3310,7 +3317,7 @@
                 <w:noProof/>
                 <w:webHidden/>
               </w:rPr>
-              <w:instrText xml:space="preserve"> PAGEREF _Toc65505190 \h </w:instrText>
+              <w:instrText xml:space="preserve"> PAGEREF _Toc65585453 \h </w:instrText>
             </w:r>
             <w:r>
               <w:rPr>
@@ -3353,7 +3360,7 @@
               <w:noProof/>
             </w:rPr>
           </w:pPr>
-          <w:hyperlink w:anchor="_Toc65505191" w:history="1">
+          <w:hyperlink w:anchor="_Toc65585454" w:history="1">
             <w:r>
               <w:rPr>
                 <w:rStyle w:val="Hyperlink"/>
@@ -3394,7 +3401,7 @@
                 <w:noProof/>
                 <w:webHidden/>
               </w:rPr>
-              <w:instrText xml:space="preserve"> PAGEREF _Toc65505191 \h </w:instrText>
+              <w:instrText xml:space="preserve"> PAGEREF _Toc65585454 \h </w:instrText>
             </w:r>
             <w:r>
               <w:rPr>
@@ -3437,7 +3444,7 @@
               <w:noProof/>
             </w:rPr>
           </w:pPr>
-          <w:hyperlink w:anchor="_Toc65505192" w:history="1">
+          <w:hyperlink w:anchor="_Toc65585455" w:history="1">
             <w:r>
               <w:rPr>
                 <w:rStyle w:val="Hyperlink"/>
@@ -3478,7 +3485,7 @@
                 <w:noProof/>
                 <w:webHidden/>
               </w:rPr>
-              <w:instrText xml:space="preserve"> PAGEREF _Toc65505192 \h </w:instrText>
+              <w:instrText xml:space="preserve"> PAGEREF _Toc65585455 \h </w:instrText>
             </w:r>
             <w:r>
               <w:rPr>
@@ -3521,7 +3528,7 @@
               <w:noProof/>
             </w:rPr>
           </w:pPr>
-          <w:hyperlink w:anchor="_Toc65505193" w:history="1">
+          <w:hyperlink w:anchor="_Toc65585456" w:history="1">
             <w:r>
               <w:rPr>
                 <w:rStyle w:val="Hyperlink"/>
@@ -3562,7 +3569,7 @@
                 <w:noProof/>
                 <w:webHidden/>
               </w:rPr>
-              <w:instrText xml:space="preserve"> PAGEREF _Toc65505193 \h </w:instrText>
+              <w:instrText xml:space="preserve"> PAGEREF _Toc65585456 \h </w:instrText>
             </w:r>
             <w:r>
               <w:rPr>
@@ -3605,7 +3612,7 @@
               <w:noProof/>
             </w:rPr>
           </w:pPr>
-          <w:hyperlink w:anchor="_Toc65505194" w:history="1">
+          <w:hyperlink w:anchor="_Toc65585457" w:history="1">
             <w:r>
               <w:rPr>
                 <w:rStyle w:val="Hyperlink"/>
@@ -3646,7 +3653,7 @@
                 <w:noProof/>
                 <w:webHidden/>
               </w:rPr>
-              <w:instrText xml:space="preserve"> PAGEREF _Toc65505194 \h </w:instrText>
+              <w:instrText xml:space="preserve"> PAGEREF _Toc65585457 \h </w:instrText>
             </w:r>
             <w:r>
               <w:rPr>
@@ -3689,7 +3696,7 @@
               <w:noProof/>
             </w:rPr>
           </w:pPr>
-          <w:hyperlink w:anchor="_Toc65505195" w:history="1">
+          <w:hyperlink w:anchor="_Toc65585458" w:history="1">
             <w:r>
               <w:rPr>
                 <w:rStyle w:val="Hyperlink"/>
@@ -3730,7 +3737,7 @@
                 <w:noProof/>
                 <w:webHidden/>
               </w:rPr>
-              <w:instrText xml:space="preserve"> PAGEREF _Toc65505195 \h </w:instrText>
+              <w:instrText xml:space="preserve"> PAGEREF _Toc65585458 \h </w:instrText>
             </w:r>
             <w:r>
               <w:rPr>
@@ -3773,7 +3780,7 @@
               <w:noProof/>
             </w:rPr>
           </w:pPr>
-          <w:hyperlink w:anchor="_Toc65505196" w:history="1">
+          <w:hyperlink w:anchor="_Toc65585459" w:history="1">
             <w:r>
               <w:rPr>
                 <w:rStyle w:val="Hyperlink"/>
@@ -3814,7 +3821,7 @@
                 <w:noProof/>
                 <w:webHidden/>
               </w:rPr>
-              <w:instrText xml:space="preserve"> PAGEREF _Toc65505196 \h </w:instrText>
+              <w:instrText xml:space="preserve"> PAGEREF _Toc65585459 \h </w:instrText>
             </w:r>
             <w:r>
               <w:rPr>
@@ -3834,7 +3841,7 @@
                 <w:noProof/>
                 <w:webHidden/>
               </w:rPr>
-              <w:t>13</w:t>
+              <w:t>14</w:t>
             </w:r>
             <w:r>
               <w:rPr>
@@ -3857,7 +3864,7 @@
               <w:noProof/>
             </w:rPr>
           </w:pPr>
-          <w:hyperlink w:anchor="_Toc65505197" w:history="1">
+          <w:hyperlink w:anchor="_Toc65585460" w:history="1">
             <w:r>
               <w:rPr>
                 <w:rStyle w:val="Hyperlink"/>
@@ -3898,7 +3905,7 @@
                 <w:noProof/>
                 <w:webHidden/>
               </w:rPr>
-              <w:instrText xml:space="preserve"> PAGEREF _Toc65505197 \h </w:instrText>
+              <w:instrText xml:space="preserve"> PAGEREF _Toc65585460 \h </w:instrText>
             </w:r>
             <w:r>
               <w:rPr>
@@ -3918,7 +3925,7 @@
                 <w:noProof/>
                 <w:webHidden/>
               </w:rPr>
-              <w:t>13</w:t>
+              <w:t>14</w:t>
             </w:r>
             <w:r>
               <w:rPr>
@@ -3941,7 +3948,7 @@
               <w:noProof/>
             </w:rPr>
           </w:pPr>
-          <w:hyperlink w:anchor="_Toc65505198" w:history="1">
+          <w:hyperlink w:anchor="_Toc65585461" w:history="1">
             <w:r>
               <w:rPr>
                 <w:rStyle w:val="Hyperlink"/>
@@ -3982,7 +3989,7 @@
                 <w:noProof/>
                 <w:webHidden/>
               </w:rPr>
-              <w:instrText xml:space="preserve"> PAGEREF _Toc65505198 \h </w:instrText>
+              <w:instrText xml:space="preserve"> PAGEREF _Toc65585461 \h </w:instrText>
             </w:r>
             <w:r>
               <w:rPr>
@@ -4025,7 +4032,7 @@
               <w:noProof/>
             </w:rPr>
           </w:pPr>
-          <w:hyperlink w:anchor="_Toc65505199" w:history="1">
+          <w:hyperlink w:anchor="_Toc65585462" w:history="1">
             <w:r>
               <w:rPr>
                 <w:rStyle w:val="Hyperlink"/>
@@ -4066,7 +4073,7 @@
                 <w:noProof/>
                 <w:webHidden/>
               </w:rPr>
-              <w:instrText xml:space="preserve"> PAGEREF _Toc65505199 \h </w:instrText>
+              <w:instrText xml:space="preserve"> PAGEREF _Toc65585462 \h </w:instrText>
             </w:r>
             <w:r>
               <w:rPr>
@@ -4109,7 +4116,7 @@
               <w:noProof/>
             </w:rPr>
           </w:pPr>
-          <w:hyperlink w:anchor="_Toc65505200" w:history="1">
+          <w:hyperlink w:anchor="_Toc65585463" w:history="1">
             <w:r>
               <w:rPr>
                 <w:rStyle w:val="Hyperlink"/>
@@ -4150,7 +4157,7 @@
                 <w:noProof/>
                 <w:webHidden/>
               </w:rPr>
-              <w:instrText xml:space="preserve"> PAGEREF _Toc65505200 \h </w:instrText>
+              <w:instrText xml:space="preserve"> PAGEREF _Toc65585463 \h </w:instrText>
             </w:r>
             <w:r>
               <w:rPr>
@@ -4170,7 +4177,7 @@
                 <w:noProof/>
                 <w:webHidden/>
               </w:rPr>
-              <w:t>14</w:t>
+              <w:t>15</w:t>
             </w:r>
             <w:r>
               <w:rPr>
@@ -4193,7 +4200,7 @@
               <w:noProof/>
             </w:rPr>
           </w:pPr>
-          <w:hyperlink w:anchor="_Toc65505201" w:history="1">
+          <w:hyperlink w:anchor="_Toc65585464" w:history="1">
             <w:r>
               <w:rPr>
                 <w:rStyle w:val="Hyperlink"/>
@@ -4234,7 +4241,7 @@
                 <w:noProof/>
                 <w:webHidden/>
               </w:rPr>
-              <w:instrText xml:space="preserve"> PAGEREF _Toc65505201 \h </w:instrText>
+              <w:instrText xml:space="preserve"> PAGEREF _Toc65585464 \h </w:instrText>
             </w:r>
             <w:r>
               <w:rPr>
@@ -4277,7 +4284,7 @@
               <w:noProof/>
             </w:rPr>
           </w:pPr>
-          <w:hyperlink w:anchor="_Toc65505202" w:history="1">
+          <w:hyperlink w:anchor="_Toc65585465" w:history="1">
             <w:r>
               <w:rPr>
                 <w:rStyle w:val="Hyperlink"/>
@@ -4318,7 +4325,7 @@
                 <w:noProof/>
                 <w:webHidden/>
               </w:rPr>
-              <w:instrText xml:space="preserve"> PAGEREF _Toc65505202 \h </w:instrText>
+              <w:instrText xml:space="preserve"> PAGEREF _Toc65585465 \h </w:instrText>
             </w:r>
             <w:r>
               <w:rPr>
@@ -4361,7 +4368,7 @@
               <w:noProof/>
             </w:rPr>
           </w:pPr>
-          <w:hyperlink w:anchor="_Toc65505203" w:history="1">
+          <w:hyperlink w:anchor="_Toc65585466" w:history="1">
             <w:r>
               <w:rPr>
                 <w:rStyle w:val="Hyperlink"/>
@@ -4402,7 +4409,7 @@
                 <w:noProof/>
                 <w:webHidden/>
               </w:rPr>
-              <w:instrText xml:space="preserve"> PAGEREF _Toc65505203 \h </w:instrText>
+              <w:instrText xml:space="preserve"> PAGEREF _Toc65585466 \h </w:instrText>
             </w:r>
             <w:r>
               <w:rPr>
@@ -4445,7 +4452,7 @@
               <w:noProof/>
             </w:rPr>
           </w:pPr>
-          <w:hyperlink w:anchor="_Toc65505204" w:history="1">
+          <w:hyperlink w:anchor="_Toc65585467" w:history="1">
             <w:r>
               <w:rPr>
                 <w:rStyle w:val="Hyperlink"/>
@@ -4486,7 +4493,7 @@
                 <w:noProof/>
                 <w:webHidden/>
               </w:rPr>
-              <w:instrText xml:space="preserve"> PAGEREF _Toc65505204 \h </w:instrText>
+              <w:instrText xml:space="preserve"> PAGEREF _Toc65585467 \h </w:instrText>
             </w:r>
             <w:r>
               <w:rPr>
@@ -4529,7 +4536,7 @@
               <w:noProof/>
             </w:rPr>
           </w:pPr>
-          <w:hyperlink w:anchor="_Toc65505205" w:history="1">
+          <w:hyperlink w:anchor="_Toc65585468" w:history="1">
             <w:r>
               <w:rPr>
                 <w:rStyle w:val="Hyperlink"/>
@@ -4570,7 +4577,7 @@
                 <w:noProof/>
                 <w:webHidden/>
               </w:rPr>
-              <w:instrText xml:space="preserve"> PAGEREF _Toc65505205 \h </w:instrText>
+              <w:instrText xml:space="preserve"> PAGEREF _Toc65585468 \h </w:instrText>
             </w:r>
             <w:r>
               <w:rPr>
@@ -4613,7 +4620,7 @@
               <w:noProof/>
             </w:rPr>
           </w:pPr>
-          <w:hyperlink w:anchor="_Toc65505206" w:history="1">
+          <w:hyperlink w:anchor="_Toc65585469" w:history="1">
             <w:r>
               <w:rPr>
                 <w:rStyle w:val="Hyperlink"/>
@@ -4654,7 +4661,7 @@
                 <w:noProof/>
                 <w:webHidden/>
               </w:rPr>
-              <w:instrText xml:space="preserve"> PAGEREF _Toc65505206 \h </w:instrText>
+              <w:instrText xml:space="preserve"> PAGEREF _Toc65585469 \h </w:instrText>
             </w:r>
             <w:r>
               <w:rPr>
@@ -4697,7 +4704,7 @@
               <w:noProof/>
             </w:rPr>
           </w:pPr>
-          <w:hyperlink w:anchor="_Toc65505207" w:history="1">
+          <w:hyperlink w:anchor="_Toc65585470" w:history="1">
             <w:r>
               <w:rPr>
                 <w:rStyle w:val="Hyperlink"/>
@@ -4738,7 +4745,7 @@
                 <w:noProof/>
                 <w:webHidden/>
               </w:rPr>
-              <w:instrText xml:space="preserve"> PAGEREF _Toc65505207 \h </w:instrText>
+              <w:instrText xml:space="preserve"> PAGEREF _Toc65585470 \h </w:instrText>
             </w:r>
             <w:r>
               <w:rPr>
@@ -4887,7 +4894,7 @@
           <w:szCs w:val="36"/>
         </w:rPr>
       </w:pPr>
-      <w:bookmarkStart w:id="0" w:name="_Toc65505161"/>
+      <w:bookmarkStart w:id="0" w:name="_Toc65585424"/>
       <w:r>
         <w:rPr>
           <w:sz w:val="36"/>
@@ -4978,7 +4985,7 @@
           <w:szCs w:val="28"/>
         </w:rPr>
       </w:pPr>
-      <w:bookmarkStart w:id="1" w:name="_Toc65505162"/>
+      <w:bookmarkStart w:id="1" w:name="_Toc65585425"/>
       <w:r>
         <w:rPr>
           <w:noProof/>
@@ -5069,7 +5076,7 @@
         <w:pStyle w:val="Heading3"/>
         <w:spacing w:line="360" w:lineRule="auto"/>
       </w:pPr>
-      <w:bookmarkStart w:id="2" w:name="_Toc65505163"/>
+      <w:bookmarkStart w:id="2" w:name="_Toc65585426"/>
       <w:r>
         <w:lastRenderedPageBreak/>
         <w:t>New</w:t>
@@ -5156,7 +5163,7 @@
         <w:pStyle w:val="Heading3"/>
         <w:spacing w:line="360" w:lineRule="auto"/>
       </w:pPr>
-      <w:bookmarkStart w:id="3" w:name="_Toc65505164"/>
+      <w:bookmarkStart w:id="3" w:name="_Toc65585427"/>
       <w:r>
         <w:rPr>
           <w:noProof/>
@@ -5497,7 +5504,7 @@
         <w:pStyle w:val="Heading3"/>
         <w:spacing w:line="360" w:lineRule="auto"/>
       </w:pPr>
-      <w:bookmarkStart w:id="4" w:name="_Toc65505165"/>
+      <w:bookmarkStart w:id="4" w:name="_Toc65585428"/>
       <w:r>
         <w:t>Save</w:t>
       </w:r>
@@ -5520,7 +5527,7 @@
         <w:pStyle w:val="Heading3"/>
         <w:spacing w:line="360" w:lineRule="auto"/>
       </w:pPr>
-      <w:bookmarkStart w:id="5" w:name="_Toc65505166"/>
+      <w:bookmarkStart w:id="5" w:name="_Toc65585429"/>
       <w:r>
         <w:rPr>
           <w:noProof/>
@@ -5797,7 +5804,7 @@
           <w:bCs/>
         </w:rPr>
       </w:pPr>
-      <w:bookmarkStart w:id="6" w:name="_Toc65505167"/>
+      <w:bookmarkStart w:id="6" w:name="_Toc65585430"/>
       <w:r>
         <w:t>Exit</w:t>
       </w:r>
@@ -5831,7 +5838,7 @@
           <w:szCs w:val="28"/>
         </w:rPr>
       </w:pPr>
-      <w:bookmarkStart w:id="7" w:name="_Toc65505168"/>
+      <w:bookmarkStart w:id="7" w:name="_Toc65585431"/>
       <w:r>
         <w:rPr>
           <w:sz w:val="28"/>
@@ -5940,7 +5947,7 @@
         <w:pStyle w:val="Heading3"/>
         <w:spacing w:line="360" w:lineRule="auto"/>
       </w:pPr>
-      <w:bookmarkStart w:id="8" w:name="_Toc65505169"/>
+      <w:bookmarkStart w:id="8" w:name="_Toc65585432"/>
       <w:r>
         <w:t>Remarks Document (IP)</w:t>
       </w:r>
@@ -5963,7 +5970,7 @@
         <w:pStyle w:val="Heading3"/>
         <w:spacing w:line="360" w:lineRule="auto"/>
       </w:pPr>
-      <w:bookmarkStart w:id="9" w:name="_Toc65505170"/>
+      <w:bookmarkStart w:id="9" w:name="_Toc65585433"/>
       <w:r>
         <w:t>Specification Requirements</w:t>
       </w:r>
@@ -6084,7 +6091,7 @@
           <w:szCs w:val="28"/>
         </w:rPr>
       </w:pPr>
-      <w:bookmarkStart w:id="10" w:name="_Toc65505171"/>
+      <w:bookmarkStart w:id="10" w:name="_Toc65585434"/>
       <w:r>
         <w:rPr>
           <w:sz w:val="28"/>
@@ -6106,7 +6113,7 @@
         <w:pStyle w:val="Heading3"/>
         <w:spacing w:line="360" w:lineRule="auto"/>
       </w:pPr>
-      <w:bookmarkStart w:id="11" w:name="_Toc65505172"/>
+      <w:bookmarkStart w:id="11" w:name="_Toc65585435"/>
       <w:r>
         <w:t>Jobs</w:t>
       </w:r>
@@ -6120,7 +6127,7 @@
         <w:pStyle w:val="Heading3"/>
         <w:spacing w:line="360" w:lineRule="auto"/>
       </w:pPr>
-      <w:bookmarkStart w:id="12" w:name="_Toc65505173"/>
+      <w:bookmarkStart w:id="12" w:name="_Toc65585436"/>
       <w:r>
         <w:t>Notes</w:t>
       </w:r>
@@ -6193,21 +6200,7 @@
             <w:rStyle w:val="Hyperlink"/>
             <w:highlight w:val="yellow"/>
           </w:rPr>
-          <w:t>Job Notes</w:t>
-        </w:r>
-        <w:r>
-          <w:rPr>
-            <w:rStyle w:val="Hyperlink"/>
-            <w:highlight w:val="yellow"/>
-          </w:rPr>
-          <w:t xml:space="preserve"> </w:t>
-        </w:r>
-        <w:r>
-          <w:rPr>
-            <w:rStyle w:val="Hyperlink"/>
-            <w:highlight w:val="yellow"/>
-          </w:rPr>
-          <w:t>Window</w:t>
+          <w:t>Job Notes Window</w:t>
         </w:r>
       </w:hyperlink>
       <w:r>
@@ -6224,7 +6217,7 @@
           <w:szCs w:val="28"/>
         </w:rPr>
       </w:pPr>
-      <w:bookmarkStart w:id="13" w:name="_Toc65505174"/>
+      <w:bookmarkStart w:id="13" w:name="_Toc65585437"/>
       <w:r>
         <w:rPr>
           <w:sz w:val="28"/>
@@ -6239,7 +6232,7 @@
         <w:pStyle w:val="Heading3"/>
         <w:spacing w:line="360" w:lineRule="auto"/>
       </w:pPr>
-      <w:bookmarkStart w:id="14" w:name="_Toc65505175"/>
+      <w:bookmarkStart w:id="14" w:name="_Toc65585438"/>
       <w:r>
         <w:t>Hard Copy</w:t>
       </w:r>
@@ -6262,7 +6255,7 @@
         <w:pStyle w:val="Heading3"/>
         <w:spacing w:line="360" w:lineRule="auto"/>
       </w:pPr>
-      <w:bookmarkStart w:id="15" w:name="_Toc65505176"/>
+      <w:bookmarkStart w:id="15" w:name="_Toc65585439"/>
       <w:r>
         <w:t>Test Report</w:t>
       </w:r>
@@ -6422,7 +6415,7 @@
         <w:pStyle w:val="Heading1"/>
         <w:spacing w:line="360" w:lineRule="auto"/>
       </w:pPr>
-      <w:bookmarkStart w:id="16" w:name="_Toc65505177"/>
+      <w:bookmarkStart w:id="16" w:name="_Toc65585440"/>
       <w:r>
         <w:rPr>
           <w:sz w:val="36"/>
@@ -6441,7 +6434,7 @@
           <w:szCs w:val="28"/>
         </w:rPr>
       </w:pPr>
-      <w:bookmarkStart w:id="17" w:name="_Toc65505178"/>
+      <w:bookmarkStart w:id="17" w:name="_Toc65585441"/>
       <w:r>
         <w:rPr>
           <w:sz w:val="28"/>
@@ -6470,7 +6463,7 @@
           <w:noProof/>
         </w:rPr>
         <w:drawing>
-          <wp:inline distT="0" distB="0" distL="0" distR="0" wp14:anchorId="771D2EC6" wp14:editId="143668C2">
+          <wp:inline distT="0" distB="0" distL="0" distR="0" wp14:anchorId="771D2EC6" wp14:editId="238566DC">
             <wp:extent cx="6988810" cy="2057400"/>
             <wp:effectExtent l="152400" t="152400" r="364490" b="361950"/>
             <wp:docPr id="1" name="Picture 1"/>
@@ -6502,7 +6495,7 @@
                   <pic:spPr bwMode="auto">
                     <a:xfrm>
                       <a:off x="0" y="0"/>
-                      <a:ext cx="6989194" cy="2057513"/>
+                      <a:ext cx="6988810" cy="2057400"/>
                     </a:xfrm>
                     <a:prstGeom prst="rect">
                       <a:avLst/>
@@ -6534,7 +6527,7 @@
           <w:szCs w:val="22"/>
         </w:rPr>
       </w:pPr>
-      <w:bookmarkStart w:id="18" w:name="_Toc65505179"/>
+      <w:bookmarkStart w:id="18" w:name="_Toc65585442"/>
       <w:r>
         <w:rPr>
           <w:noProof/>
@@ -6795,7 +6788,7 @@
         <w:ind w:left="-720"/>
       </w:pPr>
     </w:p>
-    <w:bookmarkStart w:id="19" w:name="_Toc65505180"/>
+    <w:bookmarkStart w:id="19" w:name="_Toc65585443"/>
     <w:p>
       <w:pPr>
         <w:pStyle w:val="Heading1"/>
@@ -7310,7 +7303,7 @@
           <w:szCs w:val="28"/>
         </w:rPr>
       </w:pPr>
-      <w:bookmarkStart w:id="20" w:name="_Toc65505181"/>
+      <w:bookmarkStart w:id="20" w:name="_Toc65585444"/>
       <w:r>
         <w:rPr>
           <w:sz w:val="28"/>
@@ -7589,7 +7582,7 @@
           <w:szCs w:val="28"/>
         </w:rPr>
       </w:pPr>
-      <w:bookmarkStart w:id="21" w:name="_Toc65505182"/>
+      <w:bookmarkStart w:id="21" w:name="_Toc65585445"/>
       <w:r>
         <w:rPr>
           <w:sz w:val="28"/>
@@ -7628,7 +7621,7 @@
         <w:pStyle w:val="Heading3"/>
         <w:spacing w:line="360" w:lineRule="auto"/>
       </w:pPr>
-      <w:bookmarkStart w:id="22" w:name="_Toc65505183"/>
+      <w:bookmarkStart w:id="22" w:name="_Toc65585446"/>
       <w:r>
         <w:t>Coupon Identification</w:t>
       </w:r>
@@ -7699,7 +7692,7 @@
         <w:pStyle w:val="Heading3"/>
         <w:spacing w:line="360" w:lineRule="auto"/>
       </w:pPr>
-      <w:bookmarkStart w:id="23" w:name="_Toc65505184"/>
+      <w:bookmarkStart w:id="23" w:name="_Toc65585447"/>
       <w:r>
         <w:t>Measurements</w:t>
       </w:r>
@@ -7922,7 +7915,7 @@
         <w:pStyle w:val="Heading3"/>
         <w:spacing w:line="360" w:lineRule="auto"/>
       </w:pPr>
-      <w:bookmarkStart w:id="24" w:name="_Toc65505185"/>
+      <w:bookmarkStart w:id="24" w:name="_Toc65585448"/>
       <w:r>
         <w:t>Observations</w:t>
       </w:r>
@@ -8180,7 +8173,7 @@
           <w:szCs w:val="28"/>
         </w:rPr>
       </w:pPr>
-      <w:bookmarkStart w:id="25" w:name="_Toc65505186"/>
+      <w:bookmarkStart w:id="25" w:name="_Toc65585449"/>
       <w:r>
         <w:rPr>
           <w:sz w:val="28"/>
@@ -8364,7 +8357,7 @@
         <w:pStyle w:val="Heading3"/>
         <w:spacing w:line="360" w:lineRule="auto"/>
       </w:pPr>
-      <w:bookmarkStart w:id="26" w:name="_Toc65505187"/>
+      <w:bookmarkStart w:id="26" w:name="_Toc65585450"/>
       <w:r>
         <w:t>General Requirement Format</w:t>
       </w:r>
@@ -8430,7 +8423,7 @@
         <w:t xml:space="preserve"> line will be treated as an individual requirement.</w:t>
       </w:r>
     </w:p>
-    <w:bookmarkStart w:id="27" w:name="_Toc65505188"/>
+    <w:bookmarkStart w:id="27" w:name="_Toc65585451"/>
     <w:p>
       <w:pPr>
         <w:pStyle w:val="Heading3"/>
@@ -8559,7 +8552,7 @@
         <w:t xml:space="preserve"> based on the decimal value and min or max setting.</w:t>
       </w:r>
     </w:p>
-    <w:bookmarkStart w:id="28" w:name="_Toc65505189"/>
+    <w:bookmarkStart w:id="28" w:name="_Toc65585452"/>
     <w:p>
       <w:pPr>
         <w:pStyle w:val="Heading3"/>
@@ -8678,7 +8671,7 @@
         <w:t>If the measurement fails from either requirement it is considered a reject.</w:t>
       </w:r>
     </w:p>
-    <w:bookmarkStart w:id="29" w:name="_Toc65505190"/>
+    <w:bookmarkStart w:id="29" w:name="_Toc65585453"/>
     <w:p>
       <w:pPr>
         <w:pStyle w:val="Heading3"/>
@@ -8792,7 +8785,7 @@
         <w:t>If either measurement fails it is considered a reject.</w:t>
       </w:r>
     </w:p>
-    <w:bookmarkStart w:id="30" w:name="_Toc65505191"/>
+    <w:bookmarkStart w:id="30" w:name="_Toc65585454"/>
     <w:p>
       <w:pPr>
         <w:pStyle w:val="Heading3"/>
@@ -8911,7 +8904,7 @@
         <w:spacing w:line="360" w:lineRule="auto"/>
       </w:pPr>
       <w:bookmarkStart w:id="31" w:name="_Structure_Requirement"/>
-      <w:bookmarkStart w:id="32" w:name="_Toc65505192"/>
+      <w:bookmarkStart w:id="32" w:name="_Toc65585455"/>
       <w:bookmarkEnd w:id="31"/>
       <w:r>
         <w:t>Structure Requirement</w:t>
@@ -8999,7 +8992,7 @@
         <w:spacing w:line="360" w:lineRule="auto"/>
       </w:pPr>
       <w:bookmarkStart w:id="33" w:name="_Double_Column_Requirement"/>
-      <w:bookmarkStart w:id="34" w:name="_Toc65505193"/>
+      <w:bookmarkStart w:id="34" w:name="_Toc65585456"/>
       <w:bookmarkEnd w:id="33"/>
       <w:r>
         <w:t>Double Column Requirement</w:t>
@@ -9294,7 +9287,7 @@
         <w:pStyle w:val="Heading3"/>
         <w:spacing w:line="360" w:lineRule="auto"/>
       </w:pPr>
-      <w:bookmarkStart w:id="35" w:name="_Toc65505194"/>
+      <w:bookmarkStart w:id="35" w:name="_Toc65585457"/>
       <w:r>
         <w:t>Auto-Fill Requirements</w:t>
       </w:r>
@@ -9385,7 +9378,7 @@
           <w:szCs w:val="28"/>
         </w:rPr>
       </w:pPr>
-      <w:bookmarkStart w:id="36" w:name="_Toc65505195"/>
+      <w:bookmarkStart w:id="36" w:name="_Toc65585458"/>
       <w:r>
         <w:rPr>
           <w:sz w:val="28"/>
@@ -9526,15 +9519,15 @@
         <mc:AlternateContent>
           <mc:Choice Requires="wps">
             <w:drawing>
-              <wp:anchor distT="0" distB="0" distL="114300" distR="114300" simplePos="0" relativeHeight="251761664" behindDoc="0" locked="0" layoutInCell="1" allowOverlap="1" wp14:anchorId="3F930D9F" wp14:editId="361E3FB3">
+              <wp:anchor distT="0" distB="0" distL="114300" distR="114300" simplePos="0" relativeHeight="251761664" behindDoc="0" locked="0" layoutInCell="1" allowOverlap="1" wp14:anchorId="3F930D9F" wp14:editId="66862BDF">
                 <wp:simplePos x="0" y="0"/>
                 <wp:positionH relativeFrom="column">
-                  <wp:posOffset>5261817</wp:posOffset>
+                  <wp:posOffset>5260975</wp:posOffset>
                 </wp:positionH>
                 <wp:positionV relativeFrom="paragraph">
-                  <wp:posOffset>792736</wp:posOffset>
+                  <wp:posOffset>802005</wp:posOffset>
                 </wp:positionV>
-                <wp:extent cx="202022" cy="1663672"/>
+                <wp:extent cx="201930" cy="1663065"/>
                 <wp:effectExtent l="0" t="6668" r="20003" b="20002"/>
                 <wp:wrapNone/>
                 <wp:docPr id="63" name="Right Brace 63"/>
@@ -9546,7 +9539,7 @@
                       <wps:spPr>
                         <a:xfrm rot="5400000">
                           <a:off x="0" y="0"/>
-                          <a:ext cx="202022" cy="1663672"/>
+                          <a:ext cx="201930" cy="1663065"/>
                         </a:xfrm>
                         <a:prstGeom prst="rightBrace">
                           <a:avLst>
@@ -9589,7 +9582,7 @@
           </mc:Choice>
           <mc:Fallback>
             <w:pict>
-              <v:shapetype w14:anchorId="39E61EC2" id="_x0000_t88" coordsize="21600,21600" o:spt="88" adj="1800,10800" path="m,qx10800@0l10800@2qy21600@11,10800@3l10800@1qy,21600e" filled="f">
+              <v:shapetype w14:anchorId="79E6321F" id="_x0000_t88" coordsize="21600,21600" o:spt="88" adj="1800,10800" path="m,qx10800@0l10800@2qy21600@11,10800@3l10800@1qy,21600e" filled="f">
                 <v:formulas>
                   <v:f eqn="val #0"/>
                   <v:f eqn="sum 21600 0 #0"/>
@@ -9610,7 +9603,7 @@
                   <v:h position="bottomRight,#1" yrange="@9,@10"/>
                 </v:handles>
               </v:shapetype>
-              <v:shape id="Right Brace 63" o:spid="_x0000_s1026" type="#_x0000_t88" style="position:absolute;margin-left:414.3pt;margin-top:62.4pt;width:15.9pt;height:131pt;rotation:90;z-index:251761664;visibility:visible;mso-wrap-style:square;mso-width-percent:0;mso-height-percent:0;mso-wrap-distance-left:9pt;mso-wrap-distance-top:0;mso-wrap-distance-right:9pt;mso-wrap-distance-bottom:0;mso-position-horizontal:absolute;mso-position-horizontal-relative:text;mso-position-vertical:absolute;mso-position-vertical-relative:text;mso-width-percent:0;mso-height-percent:0;mso-width-relative:margin;mso-height-relative:margin;v-text-anchor:middle" o:gfxdata="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" adj="0,10646" strokecolor="#4472c4 [3204]" strokeweight="1.5pt">
+              <v:shape id="Right Brace 63" o:spid="_x0000_s1026" type="#_x0000_t88" style="position:absolute;margin-left:414.25pt;margin-top:63.15pt;width:15.9pt;height:130.95pt;rotation:90;z-index:251761664;visibility:visible;mso-wrap-style:square;mso-width-percent:0;mso-height-percent:0;mso-wrap-distance-left:9pt;mso-wrap-distance-top:0;mso-wrap-distance-right:9pt;mso-wrap-distance-bottom:0;mso-position-horizontal:absolute;mso-position-horizontal-relative:text;mso-position-vertical:absolute;mso-position-vertical-relative:text;mso-width-percent:0;mso-height-percent:0;mso-width-relative:margin;mso-height-relative:margin;v-text-anchor:middle" o:gfxdata="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" adj="0,10646" strokecolor="#4472c4 [3204]" strokeweight="1.5pt">
                 <v:stroke joinstyle="miter"/>
               </v:shape>
             </w:pict>
@@ -9624,15 +9617,15 @@
         <mc:AlternateContent>
           <mc:Choice Requires="wps">
             <w:drawing>
-              <wp:anchor distT="0" distB="0" distL="114300" distR="114300" simplePos="0" relativeHeight="251759616" behindDoc="0" locked="0" layoutInCell="1" allowOverlap="1" wp14:anchorId="34194049" wp14:editId="086F7287">
+              <wp:anchor distT="0" distB="0" distL="114300" distR="114300" simplePos="0" relativeHeight="251759616" behindDoc="0" locked="0" layoutInCell="1" allowOverlap="1" wp14:anchorId="34194049" wp14:editId="6985D825">
                 <wp:simplePos x="0" y="0"/>
                 <wp:positionH relativeFrom="column">
-                  <wp:posOffset>850902</wp:posOffset>
+                  <wp:posOffset>850265</wp:posOffset>
                 </wp:positionH>
                 <wp:positionV relativeFrom="paragraph">
-                  <wp:posOffset>1175221</wp:posOffset>
+                  <wp:posOffset>1184275</wp:posOffset>
                 </wp:positionV>
-                <wp:extent cx="205827" cy="897268"/>
+                <wp:extent cx="205740" cy="897255"/>
                 <wp:effectExtent l="0" t="2858" r="20003" b="20002"/>
                 <wp:wrapNone/>
                 <wp:docPr id="62" name="Right Brace 62"/>
@@ -9644,7 +9637,7 @@
                       <wps:spPr>
                         <a:xfrm rot="5400000">
                           <a:off x="0" y="0"/>
-                          <a:ext cx="205827" cy="897268"/>
+                          <a:ext cx="205740" cy="897255"/>
                         </a:xfrm>
                         <a:prstGeom prst="rightBrace">
                           <a:avLst>
@@ -9687,7 +9680,7 @@
           </mc:Choice>
           <mc:Fallback>
             <w:pict>
-              <v:shape w14:anchorId="57E81B75" id="Right Brace 62" o:spid="_x0000_s1026" type="#_x0000_t88" style="position:absolute;margin-left:67pt;margin-top:92.55pt;width:16.2pt;height:70.65pt;rotation:90;z-index:251759616;visibility:visible;mso-wrap-style:square;mso-width-percent:0;mso-height-percent:0;mso-wrap-distance-left:9pt;mso-wrap-distance-top:0;mso-wrap-distance-right:9pt;mso-wrap-distance-bottom:0;mso-position-horizontal:absolute;mso-position-horizontal-relative:text;mso-position-vertical:absolute;mso-position-vertical-relative:text;mso-width-percent:0;mso-height-percent:0;mso-width-relative:margin;mso-height-relative:margin;v-text-anchor:middle" o:gfxdata="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" adj="0,10646" strokecolor="#4472c4 [3204]" strokeweight="1.5pt">
+              <v:shape w14:anchorId="3C994929" id="Right Brace 62" o:spid="_x0000_s1026" type="#_x0000_t88" style="position:absolute;margin-left:66.95pt;margin-top:93.25pt;width:16.2pt;height:70.65pt;rotation:90;z-index:251759616;visibility:visible;mso-wrap-style:square;mso-width-percent:0;mso-height-percent:0;mso-wrap-distance-left:9pt;mso-wrap-distance-top:0;mso-wrap-distance-right:9pt;mso-wrap-distance-bottom:0;mso-position-horizontal:absolute;mso-position-horizontal-relative:text;mso-position-vertical:absolute;mso-position-vertical-relative:text;mso-width-percent:0;mso-height-percent:0;mso-width-relative:margin;mso-height-relative:margin;v-text-anchor:middle" o:gfxdata="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" adj="0,10646" strokecolor="#4472c4 [3204]" strokeweight="1.5pt">
                 <v:stroke joinstyle="miter"/>
               </v:shape>
             </w:pict>
@@ -9856,6 +9849,57 @@
           <w:numId w:val="7"/>
         </w:numPr>
       </w:pPr>
+      <w:r>
+        <w:t xml:space="preserve">The remark must begin with </w:t>
+      </w:r>
+      <w:r>
+        <w:rPr>
+          <w:b/>
+          <w:bCs/>
+        </w:rPr>
+        <w:t>Internal Layers:</w:t>
+      </w:r>
+    </w:p>
+    <w:p>
+      <w:pPr>
+        <w:pStyle w:val="ListParagraph"/>
+        <w:numPr>
+          <w:ilvl w:val="1"/>
+          <w:numId w:val="7"/>
+        </w:numPr>
+      </w:pPr>
+      <w:r>
+        <w:t>The next sections describing the set of layers must be in the format of – layer numbers, colon, layer weight, layer measurement, semi-colon</w:t>
+      </w:r>
+      <w:r>
+        <w:t xml:space="preserve"> (this is only needed to separate layer sections, it is not needed for the last set)</w:t>
+      </w:r>
+    </w:p>
+    <w:p>
+      <w:pPr>
+        <w:pStyle w:val="ListParagraph"/>
+        <w:numPr>
+          <w:ilvl w:val="2"/>
+          <w:numId w:val="7"/>
+        </w:numPr>
+      </w:pPr>
+      <w:r>
+        <w:t xml:space="preserve">Example: </w:t>
+      </w:r>
+      <w:r>
+        <w:rPr>
+          <w:b/>
+          <w:bCs/>
+        </w:rPr>
+        <w:t>2</w:t>
+      </w:r>
+      <w:r>
+        <w:rPr>
+          <w:b/>
+          <w:bCs/>
+        </w:rPr>
+        <w:t>-4, 7, 8, 11-13: 1oz 0.0012”;</w:t>
+      </w:r>
     </w:p>
     <w:p>
       <w:pPr>
@@ -9866,7 +9910,7 @@
           <w:szCs w:val="36"/>
         </w:rPr>
       </w:pPr>
-      <w:bookmarkStart w:id="37" w:name="_Toc65505196"/>
+      <w:bookmarkStart w:id="37" w:name="_Toc65585459"/>
       <w:r>
         <w:rPr>
           <w:sz w:val="36"/>
@@ -9887,7 +9931,7 @@
         </w:rPr>
       </w:pPr>
       <w:bookmarkStart w:id="38" w:name="_Open_Job"/>
-      <w:bookmarkStart w:id="39" w:name="_Toc65505197"/>
+      <w:bookmarkStart w:id="39" w:name="_Toc65585460"/>
       <w:bookmarkEnd w:id="38"/>
       <w:r>
         <w:rPr>
@@ -9914,6 +9958,79 @@
         </w:numPr>
       </w:pPr>
       <w:r>
+        <w:rPr>
+          <w:noProof/>
+        </w:rPr>
+        <w:drawing>
+          <wp:anchor distT="0" distB="0" distL="114300" distR="114300" simplePos="0" relativeHeight="251762688" behindDoc="1" locked="0" layoutInCell="1" allowOverlap="1" wp14:anchorId="760545C1" wp14:editId="7B1F0C3B">
+            <wp:simplePos x="0" y="0"/>
+            <wp:positionH relativeFrom="column">
+              <wp:posOffset>2352040</wp:posOffset>
+            </wp:positionH>
+            <wp:positionV relativeFrom="paragraph">
+              <wp:posOffset>401955</wp:posOffset>
+            </wp:positionV>
+            <wp:extent cx="123825" cy="123825"/>
+            <wp:effectExtent l="0" t="0" r="9525" b="9525"/>
+            <wp:wrapTight wrapText="bothSides">
+              <wp:wrapPolygon edited="0">
+                <wp:start x="9969" y="0"/>
+                <wp:lineTo x="0" y="9969"/>
+                <wp:lineTo x="0" y="19938"/>
+                <wp:lineTo x="16615" y="19938"/>
+                <wp:lineTo x="19938" y="9969"/>
+                <wp:lineTo x="19938" y="0"/>
+                <wp:lineTo x="9969" y="0"/>
+              </wp:wrapPolygon>
+            </wp:wrapTight>
+            <wp:docPr id="128" name="Graphic 128" descr="Checkmark with solid fill"/>
+            <wp:cNvGraphicFramePr>
+              <a:graphicFrameLocks xmlns:a="http://schemas.openxmlformats.org/drawingml/2006/main" noChangeAspect="1"/>
+            </wp:cNvGraphicFramePr>
+            <a:graphic xmlns:a="http://schemas.openxmlformats.org/drawingml/2006/main">
+              <a:graphicData uri="http://schemas.openxmlformats.org/drawingml/2006/picture">
+                <pic:pic xmlns:pic="http://schemas.openxmlformats.org/drawingml/2006/picture">
+                  <pic:nvPicPr>
+                    <pic:cNvPr id="128" name="Graphic 128" descr="Checkmark with solid fill"/>
+                    <pic:cNvPicPr/>
+                  </pic:nvPicPr>
+                  <pic:blipFill>
+                    <a:blip r:embed="rId29" cstate="print">
+                      <a:extLst>
+                        <a:ext uri="{28A0092B-C50C-407E-A947-70E740481C1C}">
+                          <a14:useLocalDpi xmlns:a14="http://schemas.microsoft.com/office/drawing/2010/main" val="0"/>
+                        </a:ext>
+                        <a:ext uri="{96DAC541-7B7A-43D3-8B79-37D633B846F1}">
+                          <asvg:svgBlip xmlns:asvg="http://schemas.microsoft.com/office/drawing/2016/SVG/main" r:embed="rId30"/>
+                        </a:ext>
+                      </a:extLst>
+                    </a:blip>
+                    <a:stretch>
+                      <a:fillRect/>
+                    </a:stretch>
+                  </pic:blipFill>
+                  <pic:spPr>
+                    <a:xfrm>
+                      <a:off x="0" y="0"/>
+                      <a:ext cx="123825" cy="123825"/>
+                    </a:xfrm>
+                    <a:prstGeom prst="rect">
+                      <a:avLst/>
+                    </a:prstGeom>
+                  </pic:spPr>
+                </pic:pic>
+              </a:graphicData>
+            </a:graphic>
+            <wp14:sizeRelH relativeFrom="margin">
+              <wp14:pctWidth>0</wp14:pctWidth>
+            </wp14:sizeRelH>
+            <wp14:sizeRelV relativeFrom="margin">
+              <wp14:pctHeight>0</wp14:pctHeight>
+            </wp14:sizeRelV>
+          </wp:anchor>
+        </w:drawing>
+      </w:r>
+      <w:r>
         <w:t>This window provides the three sections you must input</w:t>
       </w:r>
       <w:r>
@@ -9932,7 +10049,22 @@
         <w:t>next to the “Ok” button,</w:t>
       </w:r>
       <w:r>
-        <w:t xml:space="preserve"> you will see a green checkmark, otherwise you will see a red X.</w:t>
+        <w:t xml:space="preserve"> you will see a green checkmark</w:t>
+      </w:r>
+      <w:r>
+        <w:t xml:space="preserve"> </w:t>
+      </w:r>
+      <w:r>
+        <w:t xml:space="preserve">, otherwise you will see a red </w:t>
+      </w:r>
+      <w:r>
+        <w:rPr>
+          <w:color w:val="FF0000"/>
+        </w:rPr>
+        <w:t>X</w:t>
+      </w:r>
+      <w:r>
+        <w:t>.</w:t>
       </w:r>
     </w:p>
     <w:p>
@@ -10079,7 +10211,7 @@
                     </pic:cNvPicPr>
                   </pic:nvPicPr>
                   <pic:blipFill>
-                    <a:blip r:embed="rId29">
+                    <a:blip r:embed="rId31">
                       <a:extLst>
                         <a:ext uri="{28A0092B-C50C-407E-A947-70E740481C1C}">
                           <a14:useLocalDpi xmlns:a14="http://schemas.microsoft.com/office/drawing/2010/main" val="0"/>
@@ -10152,7 +10284,7 @@
                     </pic:cNvPicPr>
                   </pic:nvPicPr>
                   <pic:blipFill>
-                    <a:blip r:embed="rId30">
+                    <a:blip r:embed="rId32">
                       <a:extLst>
                         <a:ext uri="{28A0092B-C50C-407E-A947-70E740481C1C}">
                           <a14:useLocalDpi xmlns:a14="http://schemas.microsoft.com/office/drawing/2010/main" val="0"/>
@@ -10337,7 +10469,7 @@
           <w:szCs w:val="28"/>
         </w:rPr>
       </w:pPr>
-      <w:bookmarkStart w:id="40" w:name="_Toc65505198"/>
+      <w:bookmarkStart w:id="40" w:name="_Toc65585461"/>
       <w:r>
         <w:rPr>
           <w:sz w:val="28"/>
@@ -10376,7 +10508,7 @@
         </w:rPr>
       </w:pPr>
       <w:bookmarkStart w:id="41" w:name="_Edit_Specification_Requirements"/>
-      <w:bookmarkStart w:id="42" w:name="_Toc65505199"/>
+      <w:bookmarkStart w:id="42" w:name="_Toc65585462"/>
       <w:bookmarkEnd w:id="41"/>
       <w:r>
         <w:rPr>
@@ -10432,7 +10564,7 @@
                     </pic:cNvPicPr>
                   </pic:nvPicPr>
                   <pic:blipFill>
-                    <a:blip r:embed="rId31">
+                    <a:blip r:embed="rId33">
                       <a:extLst>
                         <a:ext uri="{28A0092B-C50C-407E-A947-70E740481C1C}">
                           <a14:useLocalDpi xmlns:a14="http://schemas.microsoft.com/office/drawing/2010/main" val="0"/>
@@ -10496,7 +10628,7 @@
         <w:pStyle w:val="Heading3"/>
         <w:spacing w:line="360" w:lineRule="auto"/>
       </w:pPr>
-      <w:bookmarkStart w:id="43" w:name="_Toc65505200"/>
+      <w:bookmarkStart w:id="43" w:name="_Toc65585463"/>
       <w:r>
         <w:lastRenderedPageBreak/>
         <w:t>Update Specification</w:t>
@@ -10547,7 +10679,7 @@
         <w:pStyle w:val="Heading3"/>
         <w:spacing w:line="360" w:lineRule="auto"/>
       </w:pPr>
-      <w:bookmarkStart w:id="44" w:name="_Toc65505201"/>
+      <w:bookmarkStart w:id="44" w:name="_Toc65585464"/>
       <w:r>
         <w:t>Add Specification</w:t>
       </w:r>
@@ -10570,7 +10702,7 @@
         <w:pStyle w:val="Heading3"/>
         <w:spacing w:line="360" w:lineRule="auto"/>
       </w:pPr>
-      <w:bookmarkStart w:id="45" w:name="_Toc65505202"/>
+      <w:bookmarkStart w:id="45" w:name="_Toc65585465"/>
       <w:r>
         <w:t>Delete Specification</w:t>
       </w:r>
@@ -10598,7 +10730,7 @@
         </w:rPr>
       </w:pPr>
       <w:bookmarkStart w:id="46" w:name="_Job_Notes_Window"/>
-      <w:bookmarkStart w:id="47" w:name="_Toc65505203"/>
+      <w:bookmarkStart w:id="47" w:name="_Toc65585466"/>
       <w:bookmarkEnd w:id="46"/>
       <w:r>
         <w:rPr>
@@ -10657,7 +10789,7 @@
                     </pic:cNvPicPr>
                   </pic:nvPicPr>
                   <pic:blipFill>
-                    <a:blip r:embed="rId32">
+                    <a:blip r:embed="rId34">
                       <a:extLst>
                         <a:ext uri="{28A0092B-C50C-407E-A947-70E740481C1C}">
                           <a14:useLocalDpi xmlns:a14="http://schemas.microsoft.com/office/drawing/2010/main" val="0"/>
@@ -10817,7 +10949,7 @@
         </w:rPr>
       </w:pPr>
       <w:bookmarkStart w:id="48" w:name="_Test_Report_Structure"/>
-      <w:bookmarkStart w:id="49" w:name="_Toc65505204"/>
+      <w:bookmarkStart w:id="49" w:name="_Toc65585467"/>
       <w:bookmarkEnd w:id="48"/>
       <w:r>
         <w:rPr>
@@ -10894,7 +11026,7 @@
                     </pic:cNvPicPr>
                   </pic:nvPicPr>
                   <pic:blipFill>
-                    <a:blip r:embed="rId33">
+                    <a:blip r:embed="rId35">
                       <a:extLst>
                         <a:ext uri="{28A0092B-C50C-407E-A947-70E740481C1C}">
                           <a14:useLocalDpi xmlns:a14="http://schemas.microsoft.com/office/drawing/2010/main" val="0"/>
@@ -11246,7 +11378,7 @@
                     </pic:cNvPicPr>
                   </pic:nvPicPr>
                   <pic:blipFill>
-                    <a:blip r:embed="rId34">
+                    <a:blip r:embed="rId36">
                       <a:extLst>
                         <a:ext uri="{28A0092B-C50C-407E-A947-70E740481C1C}">
                           <a14:useLocalDpi xmlns:a14="http://schemas.microsoft.com/office/drawing/2010/main" val="0"/>
@@ -11313,7 +11445,7 @@
                     </pic:cNvPicPr>
                   </pic:nvPicPr>
                   <pic:blipFill>
-                    <a:blip r:embed="rId35">
+                    <a:blip r:embed="rId37">
                       <a:extLst>
                         <a:ext uri="{28A0092B-C50C-407E-A947-70E740481C1C}">
                           <a14:useLocalDpi xmlns:a14="http://schemas.microsoft.com/office/drawing/2010/main" val="0"/>
@@ -11380,7 +11512,7 @@
                     </pic:cNvPicPr>
                   </pic:nvPicPr>
                   <pic:blipFill>
-                    <a:blip r:embed="rId36">
+                    <a:blip r:embed="rId38">
                       <a:extLst>
                         <a:ext uri="{28A0092B-C50C-407E-A947-70E740481C1C}">
                           <a14:useLocalDpi xmlns:a14="http://schemas.microsoft.com/office/drawing/2010/main" val="0"/>
@@ -11447,7 +11579,7 @@
                     </pic:cNvPicPr>
                   </pic:nvPicPr>
                   <pic:blipFill>
-                    <a:blip r:embed="rId37">
+                    <a:blip r:embed="rId39">
                       <a:extLst>
                         <a:ext uri="{28A0092B-C50C-407E-A947-70E740481C1C}">
                           <a14:useLocalDpi xmlns:a14="http://schemas.microsoft.com/office/drawing/2010/main" val="0"/>
@@ -11602,7 +11734,7 @@
           <w:szCs w:val="28"/>
         </w:rPr>
       </w:pPr>
-      <w:bookmarkStart w:id="50" w:name="_Toc65505205"/>
+      <w:bookmarkStart w:id="50" w:name="_Toc65585468"/>
       <w:r>
         <w:rPr>
           <w:sz w:val="28"/>
@@ -11700,7 +11832,7 @@
                     </pic:cNvPicPr>
                   </pic:nvPicPr>
                   <pic:blipFill>
-                    <a:blip r:embed="rId38" cstate="print">
+                    <a:blip r:embed="rId40" cstate="print">
                       <a:extLst>
                         <a:ext uri="{28A0092B-C50C-407E-A947-70E740481C1C}">
                           <a14:useLocalDpi xmlns:a14="http://schemas.microsoft.com/office/drawing/2010/main" val="0"/>
@@ -11773,7 +11905,7 @@
                     </pic:cNvPicPr>
                   </pic:nvPicPr>
                   <pic:blipFill>
-                    <a:blip r:embed="rId39">
+                    <a:blip r:embed="rId41">
                       <a:extLst>
                         <a:ext uri="{28A0092B-C50C-407E-A947-70E740481C1C}">
                           <a14:useLocalDpi xmlns:a14="http://schemas.microsoft.com/office/drawing/2010/main" val="0"/>
@@ -11845,7 +11977,7 @@
         </w:rPr>
       </w:pPr>
       <w:bookmarkStart w:id="51" w:name="_Requirement_Structure_Window"/>
-      <w:bookmarkStart w:id="52" w:name="_Toc65505206"/>
+      <w:bookmarkStart w:id="52" w:name="_Toc65585469"/>
       <w:bookmarkEnd w:id="51"/>
       <w:r>
         <w:rPr>
@@ -12795,7 +12927,7 @@
                     </pic:cNvPicPr>
                   </pic:nvPicPr>
                   <pic:blipFill>
-                    <a:blip r:embed="rId40">
+                    <a:blip r:embed="rId42">
                       <a:extLst>
                         <a:ext uri="{28A0092B-C50C-407E-A947-70E740481C1C}">
                           <a14:useLocalDpi xmlns:a14="http://schemas.microsoft.com/office/drawing/2010/main" val="0"/>
@@ -12868,7 +13000,7 @@
                     </pic:cNvPicPr>
                   </pic:nvPicPr>
                   <pic:blipFill>
-                    <a:blip r:embed="rId41">
+                    <a:blip r:embed="rId43">
                       <a:extLst>
                         <a:ext uri="{28A0092B-C50C-407E-A947-70E740481C1C}">
                           <a14:useLocalDpi xmlns:a14="http://schemas.microsoft.com/office/drawing/2010/main" val="0"/>
@@ -12967,7 +13099,7 @@
         <w:spacing w:line="360" w:lineRule="auto"/>
       </w:pPr>
       <w:bookmarkStart w:id="53" w:name="_Remarks_Document_Window"/>
-      <w:bookmarkStart w:id="54" w:name="_Toc65505207"/>
+      <w:bookmarkStart w:id="54" w:name="_Toc65585470"/>
       <w:bookmarkEnd w:id="53"/>
       <w:r>
         <w:t>Remarks Document</w:t>
@@ -13020,7 +13152,7 @@
                     </pic:cNvPicPr>
                   </pic:nvPicPr>
                   <pic:blipFill>
-                    <a:blip r:embed="rId42">
+                    <a:blip r:embed="rId44">
                       <a:extLst>
                         <a:ext uri="{28A0092B-C50C-407E-A947-70E740481C1C}">
                           <a14:useLocalDpi xmlns:a14="http://schemas.microsoft.com/office/drawing/2010/main" val="0"/>
@@ -13081,7 +13213,7 @@
                     </pic:cNvPicPr>
                   </pic:nvPicPr>
                   <pic:blipFill>
-                    <a:blip r:embed="rId43">
+                    <a:blip r:embed="rId45">
                       <a:extLst>
                         <a:ext uri="{28A0092B-C50C-407E-A947-70E740481C1C}">
                           <a14:useLocalDpi xmlns:a14="http://schemas.microsoft.com/office/drawing/2010/main" val="0"/>
@@ -13246,7 +13378,7 @@
                     </pic:cNvPicPr>
                   </pic:nvPicPr>
                   <pic:blipFill>
-                    <a:blip r:embed="rId44">
+                    <a:blip r:embed="rId46">
                       <a:extLst>
                         <a:ext uri="{28A0092B-C50C-407E-A947-70E740481C1C}">
                           <a14:useLocalDpi xmlns:a14="http://schemas.microsoft.com/office/drawing/2010/main" val="0"/>
@@ -13322,7 +13454,7 @@
       </w:r>
     </w:p>
     <w:sectPr>
-      <w:footerReference w:type="default" r:id="rId45"/>
+      <w:footerReference w:type="default" r:id="rId47"/>
       <w:pgSz w:w="12240" w:h="15840"/>
       <w:pgMar w:top="1440" w:right="1440" w:bottom="1440" w:left="1440" w:header="720" w:footer="720" w:gutter="0"/>
       <w:pgNumType w:start="0"/>
@@ -15913,7 +16045,6 @@
   <w:style w:type="character" w:default="1" w:styleId="DefaultParagraphFont">
     <w:name w:val="Default Paragraph Font"/>
     <w:uiPriority w:val="1"/>
-    <w:semiHidden/>
     <w:unhideWhenUsed/>
   </w:style>
   <w:style w:type="table" w:default="1" w:styleId="TableNormal">

</xml_diff>

<commit_message>
Commits dummy pdf of doc
</commit_message>
<xml_diff>
--- a/PTL-Digital-Datasheet-Documentation.docx
+++ b/PTL-Digital-Datasheet-Documentation.docx
@@ -10,7 +10,6 @@
           <w:docPartUnique/>
         </w:docPartObj>
       </w:sdtPr>
-      <w:sdtEndPr/>
       <w:sdtContent>
         <w:p>
           <w:r>
@@ -357,7 +356,6 @@
                                   <w:dataBinding w:prefixMappings="xmlns:ns0='http://purl.org/dc/elements/1.1/' xmlns:ns1='http://schemas.openxmlformats.org/package/2006/metadata/core-properties' " w:xpath="/ns1:coreProperties[1]/ns0:creator[1]" w:storeItemID="{6C3C8BC8-F283-45AE-878A-BAB7291924A1}"/>
                                   <w:text/>
                                 </w:sdtPr>
-                                <w:sdtEndPr/>
                                 <w:sdtContent>
                                   <w:p>
                                     <w:pPr>
@@ -404,7 +402,6 @@
                                     <w:dataBinding w:prefixMappings="xmlns:ns0='http://schemas.microsoft.com/office/2006/coverPageProps' " w:xpath="/ns0:CoverPageProperties[1]/ns0:CompanyEmail[1]" w:storeItemID="{55AF091B-3C7A-41E3-B477-F2FDAA23CFDA}"/>
                                     <w:text/>
                                   </w:sdtPr>
-                                  <w:sdtEndPr/>
                                   <w:sdtContent>
                                     <w:r>
                                       <w:rPr>
@@ -459,7 +456,6 @@
                             <w:dataBinding w:prefixMappings="xmlns:ns0='http://purl.org/dc/elements/1.1/' xmlns:ns1='http://schemas.openxmlformats.org/package/2006/metadata/core-properties' " w:xpath="/ns1:coreProperties[1]/ns0:creator[1]" w:storeItemID="{6C3C8BC8-F283-45AE-878A-BAB7291924A1}"/>
                             <w:text/>
                           </w:sdtPr>
-                          <w:sdtEndPr/>
                           <w:sdtContent>
                             <w:p>
                               <w:pPr>
@@ -506,7 +502,6 @@
                               <w:dataBinding w:prefixMappings="xmlns:ns0='http://schemas.microsoft.com/office/2006/coverPageProps' " w:xpath="/ns0:CoverPageProperties[1]/ns0:CompanyEmail[1]" w:storeItemID="{55AF091B-3C7A-41E3-B477-F2FDAA23CFDA}"/>
                               <w:text/>
                             </w:sdtPr>
-                            <w:sdtEndPr/>
                             <w:sdtContent>
                               <w:r>
                                 <w:rPr>
@@ -626,7 +621,7 @@
                                         <w:sz w:val="64"/>
                                         <w:szCs w:val="64"/>
                                       </w:rPr>
-                                      <w:t>PTL – digital datasheet</w:t>
+                                      <w:t>digital datasheet</w:t>
                                     </w:r>
                                   </w:sdtContent>
                                 </w:sdt>
@@ -644,7 +639,6 @@
                                   <w:dataBinding w:prefixMappings="xmlns:ns0='http://purl.org/dc/elements/1.1/' xmlns:ns1='http://schemas.openxmlformats.org/package/2006/metadata/core-properties' " w:xpath="/ns1:coreProperties[1]/ns0:subject[1]" w:storeItemID="{6C3C8BC8-F283-45AE-878A-BAB7291924A1}"/>
                                   <w:text/>
                                 </w:sdtPr>
-                                <w:sdtEndPr/>
                                 <w:sdtContent>
                                   <w:p>
                                     <w:pPr>
@@ -728,7 +722,7 @@
                                   <w:sz w:val="64"/>
                                   <w:szCs w:val="64"/>
                                 </w:rPr>
-                                <w:t>PTL – digital datasheet</w:t>
+                                <w:t>digital datasheet</w:t>
                               </w:r>
                             </w:sdtContent>
                           </w:sdt>
@@ -746,7 +740,6 @@
                             <w:dataBinding w:prefixMappings="xmlns:ns0='http://purl.org/dc/elements/1.1/' xmlns:ns1='http://schemas.openxmlformats.org/package/2006/metadata/core-properties' " w:xpath="/ns1:coreProperties[1]/ns0:subject[1]" w:storeItemID="{6C3C8BC8-F283-45AE-878A-BAB7291924A1}"/>
                             <w:text/>
                           </w:sdtPr>
-                          <w:sdtEndPr/>
                           <w:sdtContent>
                             <w:p>
                               <w:pPr>
@@ -5150,18 +5143,26 @@
         </w:rPr>
         <w:lastRenderedPageBreak/>
         <w:drawing>
-          <wp:anchor distT="0" distB="0" distL="114300" distR="114300" simplePos="0" relativeHeight="251677696" behindDoc="1" locked="0" layoutInCell="1" allowOverlap="1" wp14:anchorId="3358C417" wp14:editId="4F21C36B">
+          <wp:anchor distT="0" distB="0" distL="114300" distR="114300" simplePos="0" relativeHeight="251765760" behindDoc="1" locked="0" layoutInCell="1" allowOverlap="1" wp14:anchorId="1E8B0B99" wp14:editId="76B6CAD0">
             <wp:simplePos x="0" y="0"/>
-            <wp:positionH relativeFrom="page">
-              <wp:align>right</wp:align>
+            <wp:positionH relativeFrom="column">
+              <wp:posOffset>-552450</wp:posOffset>
             </wp:positionH>
             <wp:positionV relativeFrom="paragraph">
-              <wp:posOffset>600075</wp:posOffset>
+              <wp:posOffset>523240</wp:posOffset>
             </wp:positionV>
-            <wp:extent cx="7171690" cy="4034155"/>
-            <wp:effectExtent l="152400" t="152400" r="353060" b="366395"/>
-            <wp:wrapSquare wrapText="bothSides"/>
-            <wp:docPr id="15" name="Picture 15"/>
+            <wp:extent cx="7112000" cy="3999865"/>
+            <wp:effectExtent l="0" t="0" r="0" b="635"/>
+            <wp:wrapTight wrapText="bothSides">
+              <wp:wrapPolygon edited="0">
+                <wp:start x="0" y="0"/>
+                <wp:lineTo x="0" y="21501"/>
+                <wp:lineTo x="21523" y="21501"/>
+                <wp:lineTo x="21523" y="0"/>
+                <wp:lineTo x="0" y="0"/>
+              </wp:wrapPolygon>
+            </wp:wrapTight>
+            <wp:docPr id="131" name="Picture 131"/>
             <wp:cNvGraphicFramePr>
               <a:graphicFrameLocks xmlns:a="http://schemas.openxmlformats.org/drawingml/2006/main" noChangeAspect="1"/>
             </wp:cNvGraphicFramePr>
@@ -5169,13 +5170,13 @@
               <a:graphicData uri="http://schemas.openxmlformats.org/drawingml/2006/picture">
                 <pic:pic xmlns:pic="http://schemas.openxmlformats.org/drawingml/2006/picture">
                   <pic:nvPicPr>
-                    <pic:cNvPr id="0" name="Picture 5"/>
+                    <pic:cNvPr id="0" name="Picture 3"/>
                     <pic:cNvPicPr>
                       <a:picLocks noChangeAspect="1" noChangeArrowheads="1"/>
                     </pic:cNvPicPr>
                   </pic:nvPicPr>
                   <pic:blipFill>
-                    <a:blip r:embed="rId11" cstate="print">
+                    <a:blip r:embed="rId11">
                       <a:extLst>
                         <a:ext uri="{28A0092B-C50C-407E-A947-70E740481C1C}">
                           <a14:useLocalDpi xmlns:a14="http://schemas.microsoft.com/office/drawing/2010/main" val="0"/>
@@ -5190,21 +5191,15 @@
                   <pic:spPr bwMode="auto">
                     <a:xfrm>
                       <a:off x="0" y="0"/>
-                      <a:ext cx="7171690" cy="4034155"/>
+                      <a:ext cx="7112000" cy="3999865"/>
                     </a:xfrm>
                     <a:prstGeom prst="rect">
                       <a:avLst/>
                     </a:prstGeom>
+                    <a:noFill/>
                     <a:ln>
                       <a:noFill/>
                     </a:ln>
-                    <a:effectLst>
-                      <a:outerShdw blurRad="292100" dist="139700" dir="2700000" algn="tl" rotWithShape="0">
-                        <a:srgbClr val="333333">
-                          <a:alpha val="65000"/>
-                        </a:srgbClr>
-                      </a:outerShdw>
-                    </a:effectLst>
                   </pic:spPr>
                 </pic:pic>
               </a:graphicData>
@@ -5219,9 +5214,10 @@
         </w:drawing>
       </w:r>
       <w:r>
-        <w:t>PTL Digital Datasheet</w:t>
-      </w:r>
-    </w:p>
+        <w:t>Digital Datasheet</w:t>
+      </w:r>
+    </w:p>
+    <w:p/>
     <w:p>
       <w:pPr>
         <w:pStyle w:val="Heading1"/>
@@ -5414,7 +5410,6 @@
       </w:pPr>
       <w:bookmarkStart w:id="2" w:name="_Toc67489105"/>
       <w:r>
-        <w:lastRenderedPageBreak/>
         <w:t>New</w:t>
       </w:r>
       <w:bookmarkEnd w:id="2"/>
@@ -5451,6 +5446,7 @@
         <w:rPr>
           <w:noProof/>
         </w:rPr>
+        <w:lastRenderedPageBreak/>
         <w:drawing>
           <wp:anchor distT="0" distB="0" distL="114300" distR="114300" simplePos="0" relativeHeight="251751424" behindDoc="0" locked="0" layoutInCell="1" allowOverlap="1" wp14:anchorId="40505693" wp14:editId="4E0F6388">
             <wp:simplePos x="0" y="0"/>
@@ -5546,7 +5542,7 @@
           <w:noProof/>
         </w:rPr>
         <w:drawing>
-          <wp:anchor distT="0" distB="0" distL="114300" distR="114300" simplePos="0" relativeHeight="251764736" behindDoc="1" locked="0" layoutInCell="1" allowOverlap="1" wp14:anchorId="44691024" wp14:editId="52E07772">
+          <wp:anchor distT="0" distB="0" distL="114300" distR="114300" simplePos="0" relativeHeight="251764736" behindDoc="1" locked="0" layoutInCell="1" allowOverlap="1" wp14:anchorId="44691024" wp14:editId="7C6591B9">
             <wp:simplePos x="0" y="0"/>
             <wp:positionH relativeFrom="column">
               <wp:posOffset>228600</wp:posOffset>
@@ -5625,7 +5621,79 @@
       </w:r>
     </w:p>
     <w:p/>
-    <w:p/>
+    <w:p>
+      <w:r>
+        <w:rPr>
+          <w:noProof/>
+        </w:rPr>
+        <mc:AlternateContent>
+          <mc:Choice Requires="wps">
+            <w:drawing>
+              <wp:anchor distT="0" distB="0" distL="114300" distR="114300" simplePos="0" relativeHeight="251766784" behindDoc="0" locked="0" layoutInCell="1" allowOverlap="1" wp14:anchorId="6C1B023B" wp14:editId="51EF8049">
+                <wp:simplePos x="0" y="0"/>
+                <wp:positionH relativeFrom="column">
+                  <wp:posOffset>2933700</wp:posOffset>
+                </wp:positionH>
+                <wp:positionV relativeFrom="paragraph">
+                  <wp:posOffset>66040</wp:posOffset>
+                </wp:positionV>
+                <wp:extent cx="781050" cy="771525"/>
+                <wp:effectExtent l="0" t="0" r="19050" b="28575"/>
+                <wp:wrapNone/>
+                <wp:docPr id="132" name="Rectangle 132"/>
+                <wp:cNvGraphicFramePr/>
+                <a:graphic xmlns:a="http://schemas.openxmlformats.org/drawingml/2006/main">
+                  <a:graphicData uri="http://schemas.microsoft.com/office/word/2010/wordprocessingShape">
+                    <wps:wsp>
+                      <wps:cNvSpPr/>
+                      <wps:spPr>
+                        <a:xfrm>
+                          <a:off x="0" y="0"/>
+                          <a:ext cx="781050" cy="771525"/>
+                        </a:xfrm>
+                        <a:prstGeom prst="rect">
+                          <a:avLst/>
+                        </a:prstGeom>
+                      </wps:spPr>
+                      <wps:style>
+                        <a:lnRef idx="2">
+                          <a:schemeClr val="accent1">
+                            <a:shade val="50000"/>
+                          </a:schemeClr>
+                        </a:lnRef>
+                        <a:fillRef idx="1">
+                          <a:schemeClr val="accent1"/>
+                        </a:fillRef>
+                        <a:effectRef idx="0">
+                          <a:schemeClr val="accent1"/>
+                        </a:effectRef>
+                        <a:fontRef idx="minor">
+                          <a:schemeClr val="lt1"/>
+                        </a:fontRef>
+                      </wps:style>
+                      <wps:bodyPr rot="0" spcFirstLastPara="0" vertOverflow="overflow" horzOverflow="overflow" vert="horz" wrap="square" lIns="91440" tIns="45720" rIns="91440" bIns="45720" numCol="1" spcCol="0" rtlCol="0" fromWordArt="0" anchor="ctr" anchorCtr="0" forceAA="0" compatLnSpc="1">
+                        <a:prstTxWarp prst="textNoShape">
+                          <a:avLst/>
+                        </a:prstTxWarp>
+                        <a:noAutofit/>
+                      </wps:bodyPr>
+                    </wps:wsp>
+                  </a:graphicData>
+                </a:graphic>
+                <wp14:sizeRelV relativeFrom="margin">
+                  <wp14:pctHeight>0</wp14:pctHeight>
+                </wp14:sizeRelV>
+              </wp:anchor>
+            </w:drawing>
+          </mc:Choice>
+          <mc:Fallback>
+            <w:pict>
+              <v:rect w14:anchorId="546B7041" id="Rectangle 132" o:spid="_x0000_s1026" style="position:absolute;margin-left:231pt;margin-top:5.2pt;width:61.5pt;height:60.75pt;z-index:251766784;visibility:visible;mso-wrap-style:square;mso-height-percent:0;mso-wrap-distance-left:9pt;mso-wrap-distance-top:0;mso-wrap-distance-right:9pt;mso-wrap-distance-bottom:0;mso-position-horizontal:absolute;mso-position-horizontal-relative:text;mso-position-vertical:absolute;mso-position-vertical-relative:text;mso-height-percent:0;mso-height-relative:margin;v-text-anchor:middle" o:gfxdata="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" fillcolor="#4472c4 [3204]" strokecolor="#1f3763 [1604]" strokeweight="1pt"/>
+            </w:pict>
+          </mc:Fallback>
+        </mc:AlternateContent>
+      </w:r>
+    </w:p>
     <w:p/>
     <w:p/>
     <w:p/>
@@ -5705,7 +5773,6 @@
         <w:rPr>
           <w:noProof/>
         </w:rPr>
-        <w:lastRenderedPageBreak/>
         <w:drawing>
           <wp:anchor distT="0" distB="0" distL="114300" distR="114300" simplePos="0" relativeHeight="251679744" behindDoc="1" locked="0" layoutInCell="1" allowOverlap="1" wp14:anchorId="4A10C09B" wp14:editId="2E468E6F">
             <wp:simplePos x="0" y="0"/>
@@ -5799,6 +5866,7 @@
       </w:pPr>
       <w:bookmarkStart w:id="4" w:name="_Toc67489107"/>
       <w:r>
+        <w:lastRenderedPageBreak/>
         <w:t>Save</w:t>
       </w:r>
       <w:bookmarkEnd w:id="4"/>
@@ -6137,7 +6205,6 @@
           <w:sz w:val="28"/>
           <w:szCs w:val="28"/>
         </w:rPr>
-        <w:lastRenderedPageBreak/>
         <w:t>Edit</w:t>
       </w:r>
       <w:bookmarkEnd w:id="7"/>
@@ -6245,6 +6312,7 @@
       </w:pPr>
       <w:bookmarkStart w:id="8" w:name="_Toc67489111"/>
       <w:r>
+        <w:lastRenderedPageBreak/>
         <w:t>Structure Order (IP)</w:t>
       </w:r>
       <w:bookmarkEnd w:id="8"/>
@@ -6466,7 +6534,6 @@
           <w:sz w:val="28"/>
           <w:szCs w:val="28"/>
         </w:rPr>
-        <w:lastRenderedPageBreak/>
         <w:t>View</w:t>
       </w:r>
       <w:r>
@@ -6634,6 +6701,7 @@
       </w:pPr>
       <w:bookmarkStart w:id="17" w:name="_Toc67489120"/>
       <w:r>
+        <w:lastRenderedPageBreak/>
         <w:t>Test Report</w:t>
       </w:r>
       <w:bookmarkEnd w:id="17"/>
@@ -6791,18 +6859,24 @@
       <w:pPr>
         <w:pStyle w:val="Heading1"/>
         <w:spacing w:line="360" w:lineRule="auto"/>
-      </w:pPr>
-      <w:bookmarkStart w:id="18" w:name="_Toc67489121"/>
-      <w:r>
         <w:rPr>
           <w:sz w:val="36"/>
           <w:szCs w:val="36"/>
         </w:rPr>
-        <w:lastRenderedPageBreak/>
+      </w:pPr>
+      <w:bookmarkStart w:id="18" w:name="_Toc67489121"/>
+      <w:r>
+        <w:rPr>
+          <w:sz w:val="36"/>
+          <w:szCs w:val="36"/>
+        </w:rPr>
         <w:t>Form</w:t>
       </w:r>
       <w:bookmarkEnd w:id="18"/>
     </w:p>
+    <w:p/>
+    <w:p/>
+    <w:p/>
     <w:p>
       <w:pPr>
         <w:pStyle w:val="Heading2"/>
@@ -6833,18 +6907,31 @@
       <w:bookmarkEnd w:id="19"/>
     </w:p>
     <w:p>
-      <w:pPr>
-        <w:ind w:left="-1008"/>
-      </w:pPr>
       <w:r>
         <w:rPr>
           <w:noProof/>
         </w:rPr>
         <w:drawing>
-          <wp:inline distT="0" distB="0" distL="0" distR="0" wp14:anchorId="771D2EC6" wp14:editId="238566DC">
-            <wp:extent cx="6988810" cy="2057400"/>
-            <wp:effectExtent l="152400" t="152400" r="364490" b="361950"/>
-            <wp:docPr id="1" name="Picture 1"/>
+          <wp:anchor distT="0" distB="0" distL="114300" distR="114300" simplePos="0" relativeHeight="251767808" behindDoc="0" locked="0" layoutInCell="1" allowOverlap="1" wp14:anchorId="5F057E28" wp14:editId="71154133">
+            <wp:simplePos x="0" y="0"/>
+            <wp:positionH relativeFrom="column">
+              <wp:posOffset>-609600</wp:posOffset>
+            </wp:positionH>
+            <wp:positionV relativeFrom="paragraph">
+              <wp:posOffset>175895</wp:posOffset>
+            </wp:positionV>
+            <wp:extent cx="7275195" cy="2219325"/>
+            <wp:effectExtent l="0" t="0" r="1905" b="9525"/>
+            <wp:wrapThrough wrapText="bothSides">
+              <wp:wrapPolygon edited="0">
+                <wp:start x="0" y="0"/>
+                <wp:lineTo x="0" y="21507"/>
+                <wp:lineTo x="21549" y="21507"/>
+                <wp:lineTo x="21549" y="0"/>
+                <wp:lineTo x="0" y="0"/>
+              </wp:wrapPolygon>
+            </wp:wrapThrough>
+            <wp:docPr id="133" name="Picture 133"/>
             <wp:cNvGraphicFramePr>
               <a:graphicFrameLocks xmlns:a="http://schemas.openxmlformats.org/drawingml/2006/main" noChangeAspect="1"/>
             </wp:cNvGraphicFramePr>
@@ -6852,7 +6939,7 @@
               <a:graphicData uri="http://schemas.openxmlformats.org/drawingml/2006/picture">
                 <pic:pic xmlns:pic="http://schemas.openxmlformats.org/drawingml/2006/picture">
                   <pic:nvPicPr>
-                    <pic:cNvPr id="0" name="Picture 1"/>
+                    <pic:cNvPr id="0" name="Picture 5"/>
                     <pic:cNvPicPr>
                       <a:picLocks noChangeAspect="1" noChangeArrowheads="1"/>
                     </pic:cNvPicPr>
@@ -6873,36 +6960,37 @@
                   <pic:spPr bwMode="auto">
                     <a:xfrm>
                       <a:off x="0" y="0"/>
-                      <a:ext cx="6988810" cy="2057400"/>
+                      <a:ext cx="7275195" cy="2219325"/>
                     </a:xfrm>
                     <a:prstGeom prst="rect">
                       <a:avLst/>
                     </a:prstGeom>
+                    <a:noFill/>
                     <a:ln>
                       <a:noFill/>
                     </a:ln>
-                    <a:effectLst>
-                      <a:outerShdw blurRad="292100" dist="139700" dir="2700000" algn="tl" rotWithShape="0">
-                        <a:srgbClr val="333333">
-                          <a:alpha val="65000"/>
-                        </a:srgbClr>
-                      </a:outerShdw>
-                    </a:effectLst>
                   </pic:spPr>
                 </pic:pic>
               </a:graphicData>
             </a:graphic>
-          </wp:inline>
+            <wp14:sizeRelH relativeFrom="margin">
+              <wp14:pctWidth>0</wp14:pctWidth>
+            </wp14:sizeRelH>
+            <wp14:sizeRelV relativeFrom="margin">
+              <wp14:pctHeight>0</wp14:pctHeight>
+            </wp14:sizeRelV>
+          </wp:anchor>
         </w:drawing>
       </w:r>
     </w:p>
+    <w:p/>
     <w:p>
       <w:pPr>
         <w:pStyle w:val="Heading2"/>
         <w:spacing w:line="360" w:lineRule="auto"/>
         <w:rPr>
-          <w:sz w:val="22"/>
-          <w:szCs w:val="22"/>
+          <w:sz w:val="28"/>
+          <w:szCs w:val="28"/>
         </w:rPr>
       </w:pPr>
       <w:bookmarkStart w:id="20" w:name="_Toc67489123"/>
@@ -6910,36 +6998,28 @@
         <w:rPr>
           <w:noProof/>
         </w:rPr>
+        <w:lastRenderedPageBreak/>
         <w:drawing>
-          <wp:anchor distT="0" distB="0" distL="114300" distR="114300" simplePos="0" relativeHeight="251678720" behindDoc="1" locked="0" layoutInCell="1" allowOverlap="1" wp14:anchorId="6B5BC8EB" wp14:editId="2A6E2F7D">
+          <wp:anchor distT="0" distB="0" distL="114300" distR="114300" simplePos="0" relativeHeight="251768832" behindDoc="0" locked="0" layoutInCell="1" allowOverlap="1" wp14:anchorId="3F24BC99" wp14:editId="4C374D57">
             <wp:simplePos x="0" y="0"/>
-            <wp:positionH relativeFrom="page">
-              <wp:align>right</wp:align>
+            <wp:positionH relativeFrom="column">
+              <wp:posOffset>-676275</wp:posOffset>
             </wp:positionH>
             <wp:positionV relativeFrom="paragraph">
-              <wp:posOffset>477520</wp:posOffset>
+              <wp:posOffset>323850</wp:posOffset>
             </wp:positionV>
-            <wp:extent cx="6991350" cy="2095500"/>
-            <wp:effectExtent l="152400" t="152400" r="361950" b="361950"/>
-            <wp:wrapTight wrapText="bothSides">
+            <wp:extent cx="7317740" cy="2419350"/>
+            <wp:effectExtent l="0" t="0" r="0" b="0"/>
+            <wp:wrapThrough wrapText="bothSides">
               <wp:wrapPolygon edited="0">
-                <wp:start x="235" y="-1571"/>
-                <wp:lineTo x="-471" y="-1178"/>
-                <wp:lineTo x="-471" y="22385"/>
-                <wp:lineTo x="-118" y="23956"/>
-                <wp:lineTo x="530" y="24742"/>
-                <wp:lineTo x="589" y="25135"/>
-                <wp:lineTo x="21600" y="25135"/>
-                <wp:lineTo x="21659" y="24742"/>
-                <wp:lineTo x="22306" y="23956"/>
-                <wp:lineTo x="22659" y="21011"/>
-                <wp:lineTo x="22659" y="1964"/>
-                <wp:lineTo x="21953" y="-982"/>
-                <wp:lineTo x="21894" y="-1571"/>
-                <wp:lineTo x="235" y="-1571"/>
+                <wp:start x="0" y="0"/>
+                <wp:lineTo x="0" y="21430"/>
+                <wp:lineTo x="21536" y="21430"/>
+                <wp:lineTo x="21536" y="0"/>
+                <wp:lineTo x="0" y="0"/>
               </wp:wrapPolygon>
-            </wp:wrapTight>
-            <wp:docPr id="3" name="Picture 3"/>
+            </wp:wrapThrough>
+            <wp:docPr id="134" name="Picture 134"/>
             <wp:cNvGraphicFramePr>
               <a:graphicFrameLocks xmlns:a="http://schemas.openxmlformats.org/drawingml/2006/main" noChangeAspect="1"/>
             </wp:cNvGraphicFramePr>
@@ -6947,13 +7027,13 @@
               <a:graphicData uri="http://schemas.openxmlformats.org/drawingml/2006/picture">
                 <pic:pic xmlns:pic="http://schemas.openxmlformats.org/drawingml/2006/picture">
                   <pic:nvPicPr>
-                    <pic:cNvPr id="0" name="Picture 20"/>
+                    <pic:cNvPr id="0" name="Picture 7"/>
                     <pic:cNvPicPr>
                       <a:picLocks noChangeAspect="1" noChangeArrowheads="1"/>
                     </pic:cNvPicPr>
                   </pic:nvPicPr>
                   <pic:blipFill>
-                    <a:blip r:embed="rId24" cstate="print">
+                    <a:blip r:embed="rId24">
                       <a:extLst>
                         <a:ext uri="{28A0092B-C50C-407E-A947-70E740481C1C}">
                           <a14:useLocalDpi xmlns:a14="http://schemas.microsoft.com/office/drawing/2010/main" val="0"/>
@@ -6968,21 +7048,15 @@
                   <pic:spPr bwMode="auto">
                     <a:xfrm>
                       <a:off x="0" y="0"/>
-                      <a:ext cx="6991350" cy="2095500"/>
+                      <a:ext cx="7317740" cy="2419350"/>
                     </a:xfrm>
                     <a:prstGeom prst="rect">
                       <a:avLst/>
                     </a:prstGeom>
+                    <a:noFill/>
                     <a:ln>
                       <a:noFill/>
                     </a:ln>
-                    <a:effectLst>
-                      <a:outerShdw blurRad="292100" dist="139700" dir="2700000" algn="tl" rotWithShape="0">
-                        <a:srgbClr val="333333">
-                          <a:alpha val="65000"/>
-                        </a:srgbClr>
-                      </a:outerShdw>
-                    </a:effectLst>
                   </pic:spPr>
                 </pic:pic>
               </a:graphicData>
@@ -7025,6 +7099,7 @@
       </w:r>
       <w:bookmarkEnd w:id="20"/>
     </w:p>
+    <w:p/>
     <w:p>
       <w:pPr>
         <w:pStyle w:val="ListParagraph"/>
@@ -7121,7 +7196,6 @@
         </w:numPr>
       </w:pPr>
       <w:r>
-        <w:lastRenderedPageBreak/>
         <w:t>The small arrow button on the top right directly above the form will toggle the form when clicked for more visibility of the measurement/observation section when recording data.</w:t>
       </w:r>
     </w:p>
@@ -7180,6 +7254,7 @@
         <w:rPr>
           <w:noProof/>
         </w:rPr>
+        <w:lastRenderedPageBreak/>
         <mc:AlternateContent>
           <mc:Choice Requires="wps">
             <w:drawing>
@@ -7887,7 +7962,7 @@
         <w:rPr>
           <w:color w:val="FF0000"/>
         </w:rPr>
-        <w:t>: This will completely (irreversibly) remove the currently last structure section along with any recorded data for that section with it.</w:t>
+        <w:t>: This will remove the currently last structure section along with any recorded data for that section with it.</w:t>
       </w:r>
     </w:p>
     <w:p>
@@ -7899,7 +7974,6 @@
         </w:numPr>
       </w:pPr>
       <w:r>
-        <w:lastRenderedPageBreak/>
         <w:t xml:space="preserve">If there are multiple structures, you can add as many sections as needed, enter all the serial numbers and locations for the first one, right click the structure title </w:t>
       </w:r>
       <w:r>
@@ -7963,6 +8037,7 @@
         </w:numPr>
       </w:pPr>
       <w:r>
+        <w:lastRenderedPageBreak/>
         <w:t>If you select ‘Yes’ the process will continue, if you select ‘No’ you will return as you were.</w:t>
       </w:r>
     </w:p>
@@ -8033,6 +8108,9 @@
       </w:r>
       <w:r>
         <w:t xml:space="preserve"> (left to right)</w:t>
+      </w:r>
+      <w:r>
+        <w:t>:</w:t>
       </w:r>
       <w:r>
         <w:t xml:space="preserve"> add/remove buttons</w:t>
@@ -8336,7 +8414,6 @@
         </w:numPr>
       </w:pPr>
       <w:r>
-        <w:lastRenderedPageBreak/>
         <w:t xml:space="preserve">To separate multiple measurements within the </w:t>
       </w:r>
       <w:r>
@@ -8391,6 +8468,7 @@
       </w:pPr>
       <w:bookmarkStart w:id="26" w:name="_Toc67489129"/>
       <w:r>
+        <w:lastRenderedPageBreak/>
         <w:t>Observations</w:t>
       </w:r>
       <w:bookmarkEnd w:id="26"/>
@@ -8898,7 +8976,6 @@
         <w:rPr>
           <w:noProof/>
         </w:rPr>
-        <w:lastRenderedPageBreak/>
         <mc:AlternateContent>
           <mc:Choice Requires="wps">
             <w:drawing>
@@ -9028,6 +9105,7 @@
         <w:rPr>
           <w:noProof/>
         </w:rPr>
+        <w:lastRenderedPageBreak/>
         <mc:AlternateContent>
           <mc:Choice Requires="wps">
             <w:drawing>
@@ -9758,7 +9836,6 @@
         </w:numPr>
       </w:pPr>
       <w:r>
-        <w:lastRenderedPageBreak/>
         <w:t>When the two columns are combined, the format of the written requirement remains the same, but will be compared to the addition of the two measurements over which the column spans.</w:t>
       </w:r>
     </w:p>
@@ -9769,6 +9846,7 @@
       </w:pPr>
       <w:bookmarkStart w:id="37" w:name="_Toc67489138"/>
       <w:r>
+        <w:lastRenderedPageBreak/>
         <w:t>Auto-Fill Requirements</w:t>
       </w:r>
       <w:bookmarkEnd w:id="37"/>
@@ -10020,7 +10098,6 @@
         <w:rPr>
           <w:noProof/>
         </w:rPr>
-        <w:lastRenderedPageBreak/>
         <mc:AlternateContent>
           <mc:Choice Requires="wps">
             <w:drawing>
@@ -10374,6 +10451,7 @@
         </w:numPr>
       </w:pPr>
       <w:r>
+        <w:lastRenderedPageBreak/>
         <w:t>The next sections describing the set of layers must be in the format of – layer numbers, colon, layer weight, layer measurement, semi-colon</w:t>
       </w:r>
       <w:r>
@@ -11004,15 +11082,18 @@
         <w:t>Edit Mistype Values Window</w:t>
       </w:r>
       <w:bookmarkEnd w:id="44"/>
-    </w:p>
-    <w:p>
-      <w:pPr>
-        <w:pStyle w:val="Heading2"/>
-        <w:spacing w:line="360" w:lineRule="auto"/>
+      <w:r>
         <w:rPr>
           <w:sz w:val="28"/>
           <w:szCs w:val="28"/>
         </w:rPr>
+        <w:t xml:space="preserve"> (IP)</w:t>
+      </w:r>
+    </w:p>
+    <w:p>
+      <w:pPr>
+        <w:pStyle w:val="Heading2"/>
+        <w:spacing w:line="360" w:lineRule="auto"/>
       </w:pPr>
       <w:bookmarkStart w:id="45" w:name="_Toc67489144"/>
       <w:r>
@@ -11030,17 +11111,12 @@
         <w:t xml:space="preserve"> Window</w:t>
       </w:r>
       <w:bookmarkEnd w:id="45"/>
-    </w:p>
-    <w:p>
-      <w:pPr>
-        <w:pStyle w:val="ListParagraph"/>
-        <w:numPr>
-          <w:ilvl w:val="0"/>
-          <w:numId w:val="13"/>
-        </w:numPr>
-      </w:pPr>
-      <w:r>
-        <w:t>In Progress</w:t>
+      <w:r>
+        <w:rPr>
+          <w:sz w:val="28"/>
+          <w:szCs w:val="28"/>
+        </w:rPr>
+        <w:t xml:space="preserve"> (IP)</w:t>
       </w:r>
     </w:p>
     <w:p>
@@ -12335,17 +12411,29 @@
         </w:numPr>
       </w:pPr>
       <w:r>
+        <w:t>A magnified row with the measurement fields will open at the top of the screen mirroring the row in which the option was selected.</w:t>
+      </w:r>
+    </w:p>
+    <w:p>
+      <w:pPr>
+        <w:pStyle w:val="ListParagraph"/>
+        <w:numPr>
+          <w:ilvl w:val="0"/>
+          <w:numId w:val="13"/>
+        </w:numPr>
+      </w:pPr>
+      <w:r>
         <w:rPr>
           <w:noProof/>
         </w:rPr>
         <w:drawing>
-          <wp:anchor distT="0" distB="0" distL="114300" distR="114300" simplePos="0" relativeHeight="251730944" behindDoc="0" locked="0" layoutInCell="1" allowOverlap="1" wp14:anchorId="735CC769" wp14:editId="6583D0D1">
+          <wp:anchor distT="0" distB="0" distL="114300" distR="114300" simplePos="0" relativeHeight="251770880" behindDoc="0" locked="0" layoutInCell="1" allowOverlap="1" wp14:anchorId="735CC769" wp14:editId="5E3FBC05">
             <wp:simplePos x="0" y="0"/>
             <wp:positionH relativeFrom="column">
-              <wp:posOffset>476250</wp:posOffset>
+              <wp:posOffset>601345</wp:posOffset>
             </wp:positionH>
             <wp:positionV relativeFrom="paragraph">
-              <wp:posOffset>1626870</wp:posOffset>
+              <wp:posOffset>1259205</wp:posOffset>
             </wp:positionV>
             <wp:extent cx="5343525" cy="1158240"/>
             <wp:effectExtent l="152400" t="152400" r="371475" b="365760"/>
@@ -12406,18 +12494,18 @@
           <w:noProof/>
         </w:rPr>
         <w:drawing>
-          <wp:anchor distT="0" distB="0" distL="114300" distR="114300" simplePos="0" relativeHeight="251729920" behindDoc="0" locked="0" layoutInCell="1" allowOverlap="1" wp14:anchorId="1FC09A96" wp14:editId="61E5897E">
+          <wp:anchor distT="0" distB="0" distL="114300" distR="114300" simplePos="0" relativeHeight="251769856" behindDoc="0" locked="0" layoutInCell="1" allowOverlap="1" wp14:anchorId="2568DDE9" wp14:editId="3F7785E7">
             <wp:simplePos x="0" y="0"/>
-            <wp:positionH relativeFrom="page">
-              <wp:posOffset>266700</wp:posOffset>
+            <wp:positionH relativeFrom="column">
+              <wp:posOffset>-447675</wp:posOffset>
             </wp:positionH>
             <wp:positionV relativeFrom="paragraph">
-              <wp:posOffset>725170</wp:posOffset>
+              <wp:posOffset>786130</wp:posOffset>
             </wp:positionV>
-            <wp:extent cx="7149465" cy="1105535"/>
-            <wp:effectExtent l="152400" t="152400" r="356235" b="361315"/>
+            <wp:extent cx="6696075" cy="1228725"/>
+            <wp:effectExtent l="0" t="0" r="9525" b="9525"/>
             <wp:wrapSquare wrapText="bothSides"/>
-            <wp:docPr id="47" name="Picture 47"/>
+            <wp:docPr id="136" name="Picture 136"/>
             <wp:cNvGraphicFramePr>
               <a:graphicFrameLocks xmlns:a="http://schemas.openxmlformats.org/drawingml/2006/main" noChangeAspect="1"/>
             </wp:cNvGraphicFramePr>
@@ -12425,13 +12513,13 @@
               <a:graphicData uri="http://schemas.openxmlformats.org/drawingml/2006/picture">
                 <pic:pic xmlns:pic="http://schemas.openxmlformats.org/drawingml/2006/picture">
                   <pic:nvPicPr>
-                    <pic:cNvPr id="0" name="Picture 9"/>
+                    <pic:cNvPr id="0" name="Picture 14"/>
                     <pic:cNvPicPr>
                       <a:picLocks noChangeAspect="1" noChangeArrowheads="1"/>
                     </pic:cNvPicPr>
                   </pic:nvPicPr>
                   <pic:blipFill>
-                    <a:blip r:embed="rId41" cstate="print">
+                    <a:blip r:embed="rId41">
                       <a:extLst>
                         <a:ext uri="{28A0092B-C50C-407E-A947-70E740481C1C}">
                           <a14:useLocalDpi xmlns:a14="http://schemas.microsoft.com/office/drawing/2010/main" val="0"/>
@@ -12446,21 +12534,15 @@
                   <pic:spPr bwMode="auto">
                     <a:xfrm>
                       <a:off x="0" y="0"/>
-                      <a:ext cx="7149465" cy="1105535"/>
+                      <a:ext cx="6696075" cy="1228725"/>
                     </a:xfrm>
                     <a:prstGeom prst="rect">
                       <a:avLst/>
                     </a:prstGeom>
+                    <a:noFill/>
                     <a:ln>
                       <a:noFill/>
                     </a:ln>
-                    <a:effectLst>
-                      <a:outerShdw blurRad="292100" dist="139700" dir="2700000" algn="tl" rotWithShape="0">
-                        <a:srgbClr val="333333">
-                          <a:alpha val="65000"/>
-                        </a:srgbClr>
-                      </a:outerShdw>
-                    </a:effectLst>
                   </pic:spPr>
                 </pic:pic>
               </a:graphicData>
@@ -12475,7 +12557,10 @@
         </w:drawing>
       </w:r>
       <w:r>
-        <w:t>A magnified row with the measurement fields will open at the top of the screen mirroring the row in which the option was selected.</w:t>
+        <w:t xml:space="preserve">The zoom window has textboxes for each measurement, labels at the top indicating the current structure, serial number, and location currently being worked on, and a set of buttons on the left labeled “Prev” and “Next” to navigate to the previous or next </w:t>
+      </w:r>
+      <w:r>
+        <w:t>row of measurements in the zoom window.</w:t>
       </w:r>
     </w:p>
     <w:p>
@@ -12488,21 +12573,6 @@
       </w:pPr>
       <w:r>
         <w:lastRenderedPageBreak/>
-        <w:t xml:space="preserve">The zoom window has textboxes for each measurement, labels at the top indicating the current structure, serial number, and location currently being worked on, and a set of buttons on the left labeled “Prev” and “Next” to navigate to the previous or next </w:t>
-      </w:r>
-      <w:r>
-        <w:t>row of measurements in the zoom window.</w:t>
-      </w:r>
-    </w:p>
-    <w:p>
-      <w:pPr>
-        <w:pStyle w:val="ListParagraph"/>
-        <w:numPr>
-          <w:ilvl w:val="0"/>
-          <w:numId w:val="13"/>
-        </w:numPr>
-      </w:pPr>
-      <w:r>
         <w:t xml:space="preserve">If you right-click a textbox in the zoom window, you </w:t>
       </w:r>
       <w:r>
@@ -12510,6 +12580,9 @@
       </w:r>
       <w:r>
         <w:t xml:space="preserve"> use the same menu items you would with the normal data row (Normal/Yellow Background, Add/Remove Note).</w:t>
+      </w:r>
+      <w:r>
+        <w:t xml:space="preserve"> </w:t>
       </w:r>
     </w:p>
     <w:p>

</xml_diff>